<commit_message>
Fixed FRA in template and updated view to change for FRA.
</commit_message>
<xml_diff>
--- a/resources/Templates/Magistrate_And_Judge_Final_Judgment_Template.docx
+++ b/resources/Templates/Magistrate_And_Judge_Final_Judgment_Template.docx
@@ -3619,6 +3619,93 @@
         </w:rPr>
         <w:t xml:space="preserve"> %}</w:t>
       </w:r>
+      <w:bookmarkStart w:id="0" w:name="_GoBack"/>
+      <w:bookmarkEnd w:id="0"/>
+      <w:r>
+        <w:rPr>
+          <w:sz w:val="22"/>
+          <w:szCs w:val="22"/>
+        </w:rPr>
+        <w:t xml:space="preserve">{% if </w:t>
+      </w:r>
+      <w:proofErr w:type="spellStart"/>
+      <w:r>
+        <w:rPr>
+          <w:sz w:val="22"/>
+          <w:szCs w:val="22"/>
+        </w:rPr>
+        <w:t>fra_in_file</w:t>
+      </w:r>
+      <w:proofErr w:type="spellEnd"/>
+      <w:r>
+        <w:rPr>
+          <w:sz w:val="22"/>
+          <w:szCs w:val="22"/>
+        </w:rPr>
+        <w:t xml:space="preserve"> is not </w:t>
+      </w:r>
+      <w:proofErr w:type="gramStart"/>
+      <w:r>
+        <w:rPr>
+          <w:sz w:val="22"/>
+          <w:szCs w:val="22"/>
+        </w:rPr>
+        <w:t>none</w:t>
+      </w:r>
+      <w:proofErr w:type="gramEnd"/>
+      <w:r>
+        <w:rPr>
+          <w:sz w:val="22"/>
+          <w:szCs w:val="22"/>
+        </w:rPr>
+        <w:t xml:space="preserve"> %}</w:t>
+      </w:r>
+      <w:r>
+        <w:rPr>
+          <w:sz w:val="22"/>
+          <w:szCs w:val="22"/>
+        </w:rPr>
+        <w:t xml:space="preserve">{% if </w:t>
+      </w:r>
+      <w:proofErr w:type="spellStart"/>
+      <w:r>
+        <w:rPr>
+          <w:sz w:val="22"/>
+          <w:szCs w:val="22"/>
+        </w:rPr>
+        <w:t>fra_in_</w:t>
+      </w:r>
+      <w:r>
+        <w:rPr>
+          <w:sz w:val="22"/>
+          <w:szCs w:val="22"/>
+        </w:rPr>
+        <w:t>court</w:t>
+      </w:r>
+      <w:proofErr w:type="spellEnd"/>
+      <w:r>
+        <w:rPr>
+          <w:sz w:val="22"/>
+          <w:szCs w:val="22"/>
+        </w:rPr>
+        <w:t xml:space="preserve"> is not </w:t>
+      </w:r>
+      <w:proofErr w:type="gramStart"/>
+      <w:r>
+        <w:rPr>
+          <w:sz w:val="22"/>
+          <w:szCs w:val="22"/>
+        </w:rPr>
+        <w:t>none</w:t>
+      </w:r>
+      <w:proofErr w:type="gramEnd"/>
+      <w:r>
+        <w:rPr>
+          <w:sz w:val="22"/>
+          <w:szCs w:val="22"/>
+        </w:rPr>
+        <w:t xml:space="preserve"> %}</w:t>
+      </w:r>
     </w:p>
     <w:p>
       <w:pPr>
@@ -3952,6 +4039,63 @@
         </w:rPr>
         <w:t xml:space="preserve"> %}</w:t>
       </w:r>
+    </w:p>
+    <w:p>
+      <w:pPr>
+        <w:spacing w:line="276" w:lineRule="auto"/>
+        <w:rPr>
+          <w:sz w:val="22"/>
+          <w:szCs w:val="22"/>
+        </w:rPr>
+      </w:pPr>
+      <w:r>
+        <w:rPr>
+          <w:sz w:val="22"/>
+          <w:szCs w:val="22"/>
+        </w:rPr>
+        <w:t xml:space="preserve">{% </w:t>
+      </w:r>
+      <w:proofErr w:type="spellStart"/>
+      <w:r>
+        <w:rPr>
+          <w:sz w:val="22"/>
+          <w:szCs w:val="22"/>
+        </w:rPr>
+        <w:t>endif</w:t>
+      </w:r>
+      <w:proofErr w:type="spellEnd"/>
+      <w:r>
+        <w:rPr>
+          <w:sz w:val="22"/>
+          <w:szCs w:val="22"/>
+        </w:rPr>
+        <w:t xml:space="preserve"> %}{% </w:t>
+      </w:r>
+      <w:proofErr w:type="spellStart"/>
+      <w:r>
+        <w:rPr>
+          <w:sz w:val="22"/>
+          <w:szCs w:val="22"/>
+        </w:rPr>
+        <w:t>endif</w:t>
+      </w:r>
+      <w:proofErr w:type="spellEnd"/>
+      <w:r>
+        <w:rPr>
+          <w:sz w:val="22"/>
+          <w:szCs w:val="22"/>
+        </w:rPr>
+        <w:t xml:space="preserve"> %}</w:t>
+      </w:r>
+    </w:p>
+    <w:p>
+      <w:pPr>
+        <w:spacing w:line="276" w:lineRule="auto"/>
+        <w:rPr>
+          <w:sz w:val="22"/>
+          <w:szCs w:val="22"/>
+        </w:rPr>
+      </w:pPr>
     </w:p>
     <w:p>
       <w:pPr>
@@ -4125,8 +4269,6 @@
         </w:rPr>
         <w:t xml:space="preserve"> }}</w:t>
       </w:r>
-      <w:bookmarkStart w:id="0" w:name="_GoBack"/>
-      <w:bookmarkEnd w:id="0"/>
     </w:p>
     <w:p>
       <w:pPr>

</xml_diff>

<commit_message>
Started wiring up license suspension.
</commit_message>
<xml_diff>
--- a/resources/Templates/Magistrate_And_Judge_Final_Judgment_Template.docx
+++ b/resources/Templates/Magistrate_And_Judge_Final_Judgment_Template.docx
@@ -1091,43 +1091,7 @@
           <w:sz w:val="20"/>
           <w:szCs w:val="20"/>
         </w:rPr>
-        <w:t xml:space="preserve">  ==  ‘</w:t>
-      </w:r>
-      <w:r>
-        <w:rPr>
-          <w:rFonts w:ascii="Palatino Linotype" w:hAnsi="Palatino Linotype"/>
-          <w:bCs/>
-          <w:sz w:val="20"/>
-          <w:szCs w:val="20"/>
-        </w:rPr>
-        <w:t>Denied</w:t>
-      </w:r>
-      <w:r>
-        <w:rPr>
-          <w:rFonts w:ascii="Palatino Linotype" w:hAnsi="Palatino Linotype"/>
-          <w:bCs/>
-          <w:sz w:val="20"/>
-          <w:szCs w:val="20"/>
-        </w:rPr>
-        <w:t>’ %}. The Court found the amendment did alter the name or identify of the offense and the</w:t>
-      </w:r>
-      <w:r>
-        <w:rPr>
-          <w:rFonts w:ascii="Palatino Linotype" w:hAnsi="Palatino Linotype"/>
-          <w:bCs/>
-          <w:sz w:val="20"/>
-          <w:szCs w:val="20"/>
-        </w:rPr>
-        <w:t>refore the</w:t>
-      </w:r>
-      <w:r>
-        <w:rPr>
-          <w:rFonts w:ascii="Palatino Linotype" w:hAnsi="Palatino Linotype"/>
-          <w:bCs/>
-          <w:sz w:val="20"/>
-          <w:szCs w:val="20"/>
-        </w:rPr>
-        <w:t xml:space="preserve"> motion is</w:t>
+        <w:t xml:space="preserve">  ==  ‘Denied’ %}. The Court found the amendment did alter the name or identify of the offense and therefore the motion is</w:t>
       </w:r>
       <w:r>
         <w:rPr>
@@ -1263,8 +1227,6 @@
         </w:rPr>
         <w:t xml:space="preserve"> %}</w:t>
       </w:r>
-      <w:bookmarkStart w:id="0" w:name="_GoBack"/>
-      <w:bookmarkEnd w:id="0"/>
     </w:p>
     <w:p>
       <w:pPr>
@@ -4449,6 +4411,145 @@
           <w:szCs w:val="22"/>
         </w:rPr>
       </w:pPr>
+      <w:r>
+        <w:rPr>
+          <w:sz w:val="22"/>
+          <w:szCs w:val="22"/>
+        </w:rPr>
+        <w:t xml:space="preserve">{% if </w:t>
+      </w:r>
+      <w:proofErr w:type="spellStart"/>
+      <w:r>
+        <w:rPr>
+          <w:sz w:val="22"/>
+          <w:szCs w:val="22"/>
+        </w:rPr>
+        <w:t>license_suspension_details</w:t>
+      </w:r>
+      <w:proofErr w:type="spellEnd"/>
+      <w:r>
+        <w:rPr>
+          <w:sz w:val="22"/>
+          <w:szCs w:val="22"/>
+        </w:rPr>
+        <w:t xml:space="preserve"> is not </w:t>
+      </w:r>
+      <w:proofErr w:type="gramStart"/>
+      <w:r>
+        <w:rPr>
+          <w:sz w:val="22"/>
+          <w:szCs w:val="22"/>
+        </w:rPr>
+        <w:t>none</w:t>
+      </w:r>
+      <w:proofErr w:type="gramEnd"/>
+      <w:r>
+        <w:rPr>
+          <w:sz w:val="22"/>
+          <w:szCs w:val="22"/>
+        </w:rPr>
+        <w:t xml:space="preserve"> %}</w:t>
+      </w:r>
+    </w:p>
+    <w:p>
+      <w:pPr>
+        <w:spacing w:line="276" w:lineRule="auto"/>
+        <w:rPr>
+          <w:sz w:val="22"/>
+          <w:szCs w:val="22"/>
+        </w:rPr>
+      </w:pPr>
+      <w:proofErr w:type="gramStart"/>
+      <w:r>
+        <w:rPr>
+          <w:b/>
+          <w:sz w:val="22"/>
+          <w:szCs w:val="22"/>
+        </w:rPr>
+        <w:t>License Suspension.</w:t>
+      </w:r>
+      <w:proofErr w:type="gramEnd"/>
+      <w:r>
+        <w:rPr>
+          <w:b/>
+          <w:sz w:val="22"/>
+          <w:szCs w:val="22"/>
+        </w:rPr>
+        <w:t xml:space="preserve"> </w:t>
+      </w:r>
+      <w:r>
+        <w:rPr>
+          <w:sz w:val="22"/>
+          <w:szCs w:val="22"/>
+        </w:rPr>
+        <w:t>{</w:t>
+      </w:r>
+      <w:proofErr w:type="gramStart"/>
+      <w:r>
+        <w:rPr>
+          <w:sz w:val="22"/>
+          <w:szCs w:val="22"/>
+        </w:rPr>
+        <w:t xml:space="preserve">{ </w:t>
+      </w:r>
+      <w:proofErr w:type="spellStart"/>
+      <w:r>
+        <w:rPr>
+          <w:sz w:val="22"/>
+          <w:szCs w:val="22"/>
+        </w:rPr>
+        <w:t>license</w:t>
+      </w:r>
+      <w:proofErr w:type="gramEnd"/>
+      <w:r>
+        <w:rPr>
+          <w:sz w:val="22"/>
+          <w:szCs w:val="22"/>
+        </w:rPr>
+        <w:t>_suspension_details.license_type</w:t>
+      </w:r>
+      <w:proofErr w:type="spellEnd"/>
+      <w:r>
+        <w:rPr>
+          <w:sz w:val="22"/>
+          <w:szCs w:val="22"/>
+        </w:rPr>
+        <w:t xml:space="preserve"> }}</w:t>
+      </w:r>
+    </w:p>
+    <w:p>
+      <w:pPr>
+        <w:spacing w:line="276" w:lineRule="auto"/>
+        <w:rPr>
+          <w:sz w:val="22"/>
+          <w:szCs w:val="22"/>
+        </w:rPr>
+      </w:pPr>
+      <w:r>
+        <w:rPr>
+          <w:sz w:val="22"/>
+          <w:szCs w:val="22"/>
+        </w:rPr>
+        <w:t xml:space="preserve">{% </w:t>
+      </w:r>
+      <w:proofErr w:type="spellStart"/>
+      <w:r>
+        <w:rPr>
+          <w:sz w:val="22"/>
+          <w:szCs w:val="22"/>
+        </w:rPr>
+        <w:t>endif</w:t>
+      </w:r>
+      <w:proofErr w:type="spellEnd"/>
+      <w:r>
+        <w:rPr>
+          <w:sz w:val="22"/>
+          <w:szCs w:val="22"/>
+        </w:rPr>
+        <w:t xml:space="preserve"> %}</w:t>
+      </w:r>
+      <w:bookmarkStart w:id="0" w:name="_GoBack"/>
+      <w:bookmarkEnd w:id="0"/>
     </w:p>
     <w:p>
       <w:pPr>

</xml_diff>

<commit_message>
Updated template for license suspension.
</commit_message>
<xml_diff>
--- a/resources/Templates/Magistrate_And_Judge_Final_Judgment_Template.docx
+++ b/resources/Templates/Magistrate_And_Judge_Final_Judgment_Template.docx
@@ -4482,6 +4482,13 @@
           <w:sz w:val="22"/>
           <w:szCs w:val="22"/>
         </w:rPr>
+        <w:t xml:space="preserve">The Court orders that Defendant’s </w:t>
+      </w:r>
+      <w:r>
+        <w:rPr>
+          <w:sz w:val="22"/>
+          <w:szCs w:val="22"/>
+        </w:rPr>
         <w:t>{</w:t>
       </w:r>
       <w:proofErr w:type="gramStart"/>
@@ -4515,6 +4522,68 @@
           <w:szCs w:val="22"/>
         </w:rPr>
         <w:t xml:space="preserve"> }}</w:t>
+      </w:r>
+      <w:r>
+        <w:rPr>
+          <w:sz w:val="22"/>
+          <w:szCs w:val="22"/>
+        </w:rPr>
+        <w:t xml:space="preserve"> license is suspended from {{ </w:t>
+      </w:r>
+      <w:proofErr w:type="spellStart"/>
+      <w:r>
+        <w:rPr>
+          <w:sz w:val="22"/>
+          <w:szCs w:val="22"/>
+        </w:rPr>
+        <w:t>license_suspension_details.</w:t>
+      </w:r>
+      <w:r>
+        <w:rPr>
+          <w:sz w:val="22"/>
+          <w:szCs w:val="22"/>
+        </w:rPr>
+        <w:t>license_suspended_date</w:t>
+      </w:r>
+      <w:proofErr w:type="spellEnd"/>
+      <w:r>
+        <w:rPr>
+          <w:sz w:val="22"/>
+          <w:szCs w:val="22"/>
+        </w:rPr>
+        <w:t xml:space="preserve"> }} for a term of {{ </w:t>
+      </w:r>
+      <w:proofErr w:type="spellStart"/>
+      <w:r>
+        <w:rPr>
+          <w:sz w:val="22"/>
+          <w:szCs w:val="22"/>
+        </w:rPr>
+        <w:t>license_suspension_details.</w:t>
+      </w:r>
+      <w:r>
+        <w:rPr>
+          <w:sz w:val="22"/>
+          <w:szCs w:val="22"/>
+        </w:rPr>
+        <w:t>license_suspension_term</w:t>
+      </w:r>
+      <w:proofErr w:type="spellEnd"/>
+      <w:r>
+        <w:rPr>
+          <w:sz w:val="22"/>
+          <w:szCs w:val="22"/>
+        </w:rPr>
+        <w:t xml:space="preserve"> </w:t>
+      </w:r>
+      <w:bookmarkStart w:id="0" w:name="_GoBack"/>
+      <w:bookmarkEnd w:id="0"/>
+      <w:r>
+        <w:rPr>
+          <w:sz w:val="22"/>
+          <w:szCs w:val="22"/>
+        </w:rPr>
+        <w:t xml:space="preserve">}}. </w:t>
       </w:r>
     </w:p>
     <w:p>
@@ -4548,8 +4617,6 @@
         </w:rPr>
         <w:t xml:space="preserve"> %}</w:t>
       </w:r>
-      <w:bookmarkStart w:id="0" w:name="_GoBack"/>
-      <w:bookmarkEnd w:id="0"/>
     </w:p>
     <w:p>
       <w:pPr>

</xml_diff>

<commit_message>
Added license suspension language to template.
</commit_message>
<xml_diff>
--- a/resources/Templates/Magistrate_And_Judge_Final_Judgment_Template.docx
+++ b/resources/Templates/Magistrate_And_Judge_Final_Judgment_Template.docx
@@ -4402,6 +4402,45 @@
         </w:rPr>
         <w:t xml:space="preserve"> %}</w:t>
       </w:r>
+      <w:r>
+        <w:rPr>
+          <w:sz w:val="22"/>
+          <w:szCs w:val="22"/>
+        </w:rPr>
+        <w:t xml:space="preserve">{% if </w:t>
+      </w:r>
+      <w:proofErr w:type="spellStart"/>
+      <w:r>
+        <w:rPr>
+          <w:sz w:val="22"/>
+          <w:szCs w:val="22"/>
+        </w:rPr>
+        <w:t>license_suspension_details</w:t>
+      </w:r>
+      <w:proofErr w:type="spellEnd"/>
+      <w:r>
+        <w:rPr>
+          <w:sz w:val="22"/>
+          <w:szCs w:val="22"/>
+        </w:rPr>
+        <w:t xml:space="preserve"> is not </w:t>
+      </w:r>
+      <w:proofErr w:type="gramStart"/>
+      <w:r>
+        <w:rPr>
+          <w:sz w:val="22"/>
+          <w:szCs w:val="22"/>
+        </w:rPr>
+        <w:t>none</w:t>
+      </w:r>
+      <w:proofErr w:type="gramEnd"/>
+      <w:r>
+        <w:rPr>
+          <w:sz w:val="22"/>
+          <w:szCs w:val="22"/>
+        </w:rPr>
+        <w:t xml:space="preserve"> %}</w:t>
+      </w:r>
     </w:p>
     <w:p>
       <w:pPr>
@@ -4411,6 +4450,130 @@
           <w:szCs w:val="22"/>
         </w:rPr>
       </w:pPr>
+      <w:proofErr w:type="gramStart"/>
+      <w:r>
+        <w:rPr>
+          <w:b/>
+          <w:sz w:val="22"/>
+          <w:szCs w:val="22"/>
+        </w:rPr>
+        <w:t>License Suspension.</w:t>
+      </w:r>
+      <w:proofErr w:type="gramEnd"/>
+      <w:r>
+        <w:rPr>
+          <w:b/>
+          <w:sz w:val="22"/>
+          <w:szCs w:val="22"/>
+        </w:rPr>
+        <w:t xml:space="preserve"> </w:t>
+      </w:r>
+      <w:r>
+        <w:rPr>
+          <w:sz w:val="22"/>
+          <w:szCs w:val="22"/>
+        </w:rPr>
+        <w:t xml:space="preserve">The Court orders that Defendant’s </w:t>
+      </w:r>
+      <w:r>
+        <w:rPr>
+          <w:sz w:val="22"/>
+          <w:szCs w:val="22"/>
+        </w:rPr>
+        <w:t>{</w:t>
+      </w:r>
+      <w:proofErr w:type="gramStart"/>
+      <w:r>
+        <w:rPr>
+          <w:sz w:val="22"/>
+          <w:szCs w:val="22"/>
+        </w:rPr>
+        <w:t xml:space="preserve">{ </w:t>
+      </w:r>
+      <w:proofErr w:type="spellStart"/>
+      <w:r>
+        <w:rPr>
+          <w:sz w:val="22"/>
+          <w:szCs w:val="22"/>
+        </w:rPr>
+        <w:t>license</w:t>
+      </w:r>
+      <w:proofErr w:type="gramEnd"/>
+      <w:r>
+        <w:rPr>
+          <w:sz w:val="22"/>
+          <w:szCs w:val="22"/>
+        </w:rPr>
+        <w:t>_suspension_details.license_type</w:t>
+      </w:r>
+      <w:proofErr w:type="spellEnd"/>
+      <w:r>
+        <w:rPr>
+          <w:sz w:val="22"/>
+          <w:szCs w:val="22"/>
+        </w:rPr>
+        <w:t xml:space="preserve"> }}</w:t>
+      </w:r>
+      <w:r>
+        <w:rPr>
+          <w:sz w:val="22"/>
+          <w:szCs w:val="22"/>
+        </w:rPr>
+        <w:t xml:space="preserve"> license is suspended from {{ </w:t>
+      </w:r>
+      <w:proofErr w:type="spellStart"/>
+      <w:r>
+        <w:rPr>
+          <w:sz w:val="22"/>
+          <w:szCs w:val="22"/>
+        </w:rPr>
+        <w:t>license_suspension_details.</w:t>
+      </w:r>
+      <w:r>
+        <w:rPr>
+          <w:sz w:val="22"/>
+          <w:szCs w:val="22"/>
+        </w:rPr>
+        <w:t>license_suspended_date</w:t>
+      </w:r>
+      <w:proofErr w:type="spellEnd"/>
+      <w:r>
+        <w:rPr>
+          <w:sz w:val="22"/>
+          <w:szCs w:val="22"/>
+        </w:rPr>
+        <w:t xml:space="preserve"> }} for a term of {{ </w:t>
+      </w:r>
+      <w:proofErr w:type="spellStart"/>
+      <w:r>
+        <w:rPr>
+          <w:sz w:val="22"/>
+          <w:szCs w:val="22"/>
+        </w:rPr>
+        <w:t>license_suspension_details.</w:t>
+      </w:r>
+      <w:r>
+        <w:rPr>
+          <w:sz w:val="22"/>
+          <w:szCs w:val="22"/>
+        </w:rPr>
+        <w:t>license_suspension_term</w:t>
+      </w:r>
+      <w:proofErr w:type="spellEnd"/>
+      <w:r>
+        <w:rPr>
+          <w:sz w:val="22"/>
+          <w:szCs w:val="22"/>
+        </w:rPr>
+        <w:t xml:space="preserve"> </w:t>
+      </w:r>
+      <w:r>
+        <w:rPr>
+          <w:sz w:val="22"/>
+          <w:szCs w:val="22"/>
+        </w:rPr>
+        <w:t xml:space="preserve">}}. </w:t>
+      </w:r>
       <w:r>
         <w:rPr>
           <w:sz w:val="22"/>
@@ -4424,7 +4587,15 @@
           <w:sz w:val="22"/>
           <w:szCs w:val="22"/>
         </w:rPr>
-        <w:t>license_suspension_details</w:t>
+        <w:t>license_suspension_details.driving_</w:t>
+      </w:r>
+      <w:proofErr w:type="gramStart"/>
+      <w:r>
+        <w:rPr>
+          <w:sz w:val="22"/>
+          <w:szCs w:val="22"/>
+        </w:rPr>
+        <w:t>privileges</w:t>
       </w:r>
       <w:proofErr w:type="spellEnd"/>
       <w:r>
@@ -4432,7 +4603,15 @@
           <w:sz w:val="22"/>
           <w:szCs w:val="22"/>
         </w:rPr>
-        <w:t xml:space="preserve"> is not </w:t>
+        <w:t xml:space="preserve"> !</w:t>
+      </w:r>
+      <w:proofErr w:type="gramEnd"/>
+      <w:r>
+        <w:rPr>
+          <w:sz w:val="22"/>
+          <w:szCs w:val="22"/>
+        </w:rPr>
+        <w:t>= ‘None’ %}The Defendant is granted {</w:t>
       </w:r>
       <w:proofErr w:type="gramStart"/>
       <w:r>
@@ -4440,9 +4619,140 @@
           <w:sz w:val="22"/>
           <w:szCs w:val="22"/>
         </w:rPr>
-        <w:t>none</w:t>
+        <w:t xml:space="preserve">{ </w:t>
+      </w:r>
+      <w:proofErr w:type="spellStart"/>
+      <w:r>
+        <w:rPr>
+          <w:sz w:val="22"/>
+          <w:szCs w:val="22"/>
+        </w:rPr>
+        <w:t>license</w:t>
       </w:r>
       <w:proofErr w:type="gramEnd"/>
+      <w:r>
+        <w:rPr>
+          <w:sz w:val="22"/>
+          <w:szCs w:val="22"/>
+        </w:rPr>
+        <w:t>_suspension_details.driving_privileges</w:t>
+      </w:r>
+      <w:proofErr w:type="spellEnd"/>
+      <w:r>
+        <w:rPr>
+          <w:sz w:val="22"/>
+          <w:szCs w:val="22"/>
+        </w:rPr>
+        <w:t xml:space="preserve"> }} </w:t>
+      </w:r>
+      <w:r>
+        <w:rPr>
+          <w:sz w:val="22"/>
+          <w:szCs w:val="22"/>
+        </w:rPr>
+        <w:t xml:space="preserve">driving privileges </w:t>
+      </w:r>
+      <w:r>
+        <w:rPr>
+          <w:sz w:val="22"/>
+          <w:szCs w:val="22"/>
+        </w:rPr>
+        <w:t xml:space="preserve">for {{ </w:t>
+      </w:r>
+      <w:proofErr w:type="spellStart"/>
+      <w:r>
+        <w:rPr>
+          <w:sz w:val="22"/>
+          <w:szCs w:val="22"/>
+        </w:rPr>
+        <w:t>license_suspension_details.driving_privileges_term</w:t>
+      </w:r>
+      <w:proofErr w:type="spellEnd"/>
+      <w:r>
+        <w:rPr>
+          <w:sz w:val="22"/>
+          <w:szCs w:val="22"/>
+        </w:rPr>
+        <w:t xml:space="preserve"> }}.</w:t>
+      </w:r>
+      <w:r>
+        <w:rPr>
+          <w:sz w:val="22"/>
+          <w:szCs w:val="22"/>
+        </w:rPr>
+        <w:t xml:space="preserve"> </w:t>
+      </w:r>
+      <w:r>
+        <w:rPr>
+          <w:sz w:val="22"/>
+          <w:szCs w:val="22"/>
+        </w:rPr>
+        <w:t xml:space="preserve">{% </w:t>
+      </w:r>
+      <w:proofErr w:type="spellStart"/>
+      <w:r>
+        <w:rPr>
+          <w:sz w:val="22"/>
+          <w:szCs w:val="22"/>
+        </w:rPr>
+        <w:t>endif</w:t>
+      </w:r>
+      <w:proofErr w:type="spellEnd"/>
+      <w:r>
+        <w:rPr>
+          <w:sz w:val="22"/>
+          <w:szCs w:val="22"/>
+        </w:rPr>
+        <w:t xml:space="preserve"> %}</w:t>
+      </w:r>
+      <w:r>
+        <w:rPr>
+          <w:sz w:val="22"/>
+          <w:szCs w:val="22"/>
+        </w:rPr>
+        <w:t xml:space="preserve">{% if </w:t>
+      </w:r>
+      <w:proofErr w:type="spellStart"/>
+      <w:r>
+        <w:rPr>
+          <w:sz w:val="22"/>
+          <w:szCs w:val="22"/>
+        </w:rPr>
+        <w:t>license_suspension_details.remedial_driving_class_required</w:t>
+      </w:r>
+      <w:proofErr w:type="spellEnd"/>
+      <w:r>
+        <w:rPr>
+          <w:sz w:val="22"/>
+          <w:szCs w:val="22"/>
+        </w:rPr>
+        <w:t xml:space="preserve"> is true %}The defendant is required to complete a remedial driving class before his operator’s license may be reinstated</w:t>
+      </w:r>
+      <w:proofErr w:type="gramStart"/>
+      <w:r>
+        <w:rPr>
+          <w:sz w:val="22"/>
+          <w:szCs w:val="22"/>
+        </w:rPr>
+        <w:t>.{</w:t>
+      </w:r>
+      <w:proofErr w:type="gramEnd"/>
+      <w:r>
+        <w:rPr>
+          <w:sz w:val="22"/>
+          <w:szCs w:val="22"/>
+        </w:rPr>
+        <w:t xml:space="preserve">% </w:t>
+      </w:r>
+      <w:proofErr w:type="spellStart"/>
+      <w:r>
+        <w:rPr>
+          <w:sz w:val="22"/>
+          <w:szCs w:val="22"/>
+        </w:rPr>
+        <w:t>endif</w:t>
+      </w:r>
+      <w:proofErr w:type="spellEnd"/>
       <w:r>
         <w:rPr>
           <w:sz w:val="22"/>
@@ -4459,45 +4769,12 @@
           <w:szCs w:val="22"/>
         </w:rPr>
       </w:pPr>
-      <w:proofErr w:type="gramStart"/>
-      <w:r>
-        <w:rPr>
-          <w:b/>
-          <w:sz w:val="22"/>
-          <w:szCs w:val="22"/>
-        </w:rPr>
-        <w:t>License Suspension.</w:t>
-      </w:r>
-      <w:proofErr w:type="gramEnd"/>
-      <w:r>
-        <w:rPr>
-          <w:b/>
-          <w:sz w:val="22"/>
-          <w:szCs w:val="22"/>
-        </w:rPr>
-        <w:t xml:space="preserve"> </w:t>
-      </w:r>
-      <w:r>
-        <w:rPr>
-          <w:sz w:val="22"/>
-          <w:szCs w:val="22"/>
-        </w:rPr>
-        <w:t xml:space="preserve">The Court orders that Defendant’s </w:t>
-      </w:r>
-      <w:r>
-        <w:rPr>
-          <w:sz w:val="22"/>
-          <w:szCs w:val="22"/>
-        </w:rPr>
-        <w:t>{</w:t>
-      </w:r>
-      <w:proofErr w:type="gramStart"/>
-      <w:r>
-        <w:rPr>
-          <w:sz w:val="22"/>
-          <w:szCs w:val="22"/>
-        </w:rPr>
-        <w:t xml:space="preserve">{ </w:t>
+      <w:r>
+        <w:rPr>
+          <w:sz w:val="22"/>
+          <w:szCs w:val="22"/>
+        </w:rPr>
+        <w:t xml:space="preserve">{% </w:t>
       </w:r>
       <w:proofErr w:type="spellStart"/>
       <w:r>
@@ -4505,15 +4782,7 @@
           <w:sz w:val="22"/>
           <w:szCs w:val="22"/>
         </w:rPr>
-        <w:t>license</w:t>
-      </w:r>
-      <w:proofErr w:type="gramEnd"/>
-      <w:r>
-        <w:rPr>
-          <w:sz w:val="22"/>
-          <w:szCs w:val="22"/>
-        </w:rPr>
-        <w:t>_suspension_details.license_type</w:t>
+        <w:t>endif</w:t>
       </w:r>
       <w:proofErr w:type="spellEnd"/>
       <w:r>
@@ -4521,102 +4790,10 @@
           <w:sz w:val="22"/>
           <w:szCs w:val="22"/>
         </w:rPr>
-        <w:t xml:space="preserve"> }}</w:t>
-      </w:r>
-      <w:r>
-        <w:rPr>
-          <w:sz w:val="22"/>
-          <w:szCs w:val="22"/>
-        </w:rPr>
-        <w:t xml:space="preserve"> license is suspended from {{ </w:t>
-      </w:r>
-      <w:proofErr w:type="spellStart"/>
-      <w:r>
-        <w:rPr>
-          <w:sz w:val="22"/>
-          <w:szCs w:val="22"/>
-        </w:rPr>
-        <w:t>license_suspension_details.</w:t>
-      </w:r>
-      <w:r>
-        <w:rPr>
-          <w:sz w:val="22"/>
-          <w:szCs w:val="22"/>
-        </w:rPr>
-        <w:t>license_suspended_date</w:t>
-      </w:r>
-      <w:proofErr w:type="spellEnd"/>
-      <w:r>
-        <w:rPr>
-          <w:sz w:val="22"/>
-          <w:szCs w:val="22"/>
-        </w:rPr>
-        <w:t xml:space="preserve"> }} for a term of {{ </w:t>
-      </w:r>
-      <w:proofErr w:type="spellStart"/>
-      <w:r>
-        <w:rPr>
-          <w:sz w:val="22"/>
-          <w:szCs w:val="22"/>
-        </w:rPr>
-        <w:t>license_suspension_details.</w:t>
-      </w:r>
-      <w:r>
-        <w:rPr>
-          <w:sz w:val="22"/>
-          <w:szCs w:val="22"/>
-        </w:rPr>
-        <w:t>license_suspension_term</w:t>
-      </w:r>
-      <w:proofErr w:type="spellEnd"/>
-      <w:r>
-        <w:rPr>
-          <w:sz w:val="22"/>
-          <w:szCs w:val="22"/>
-        </w:rPr>
-        <w:t xml:space="preserve"> </w:t>
+        <w:t xml:space="preserve"> %}</w:t>
       </w:r>
       <w:bookmarkStart w:id="0" w:name="_GoBack"/>
       <w:bookmarkEnd w:id="0"/>
-      <w:r>
-        <w:rPr>
-          <w:sz w:val="22"/>
-          <w:szCs w:val="22"/>
-        </w:rPr>
-        <w:t xml:space="preserve">}}. </w:t>
-      </w:r>
-    </w:p>
-    <w:p>
-      <w:pPr>
-        <w:spacing w:line="276" w:lineRule="auto"/>
-        <w:rPr>
-          <w:sz w:val="22"/>
-          <w:szCs w:val="22"/>
-        </w:rPr>
-      </w:pPr>
-      <w:r>
-        <w:rPr>
-          <w:sz w:val="22"/>
-          <w:szCs w:val="22"/>
-        </w:rPr>
-        <w:t xml:space="preserve">{% </w:t>
-      </w:r>
-      <w:proofErr w:type="spellStart"/>
-      <w:r>
-        <w:rPr>
-          <w:sz w:val="22"/>
-          <w:szCs w:val="22"/>
-        </w:rPr>
-        <w:t>endif</w:t>
-      </w:r>
-      <w:proofErr w:type="spellEnd"/>
-      <w:r>
-        <w:rPr>
-          <w:sz w:val="22"/>
-          <w:szCs w:val="22"/>
-        </w:rPr>
-        <w:t xml:space="preserve"> %}</w:t>
-      </w:r>
     </w:p>
     <w:p>
       <w:pPr>

</xml_diff>

<commit_message>
Fixed judicial officer mag/judge issue and added warning.
</commit_message>
<xml_diff>
--- a/resources/Templates/Magistrate_And_Judge_Final_Judgment_Template.docx
+++ b/resources/Templates/Magistrate_And_Judge_Final_Judgment_Template.docx
@@ -394,23 +394,7 @@
           <w:sz w:val="20"/>
           <w:szCs w:val="20"/>
         </w:rPr>
-        <w:t>_</w:t>
-      </w:r>
-      <w:r>
-        <w:rPr>
-          <w:rFonts w:ascii="Palatino Linotype" w:hAnsi="Palatino Linotype"/>
-          <w:sz w:val="20"/>
-          <w:szCs w:val="20"/>
-        </w:rPr>
-        <w:t>first_</w:t>
-      </w:r>
-      <w:r>
-        <w:rPr>
-          <w:rFonts w:ascii="Palatino Linotype" w:hAnsi="Palatino Linotype"/>
-          <w:sz w:val="20"/>
-          <w:szCs w:val="20"/>
-        </w:rPr>
-        <w:t>name</w:t>
+        <w:t>_first_name</w:t>
       </w:r>
       <w:proofErr w:type="spellEnd"/>
       <w:r>
@@ -577,6 +561,14 @@
         </w:rPr>
         <w:tab/>
       </w:r>
+      <w:r>
+        <w:rPr>
+          <w:rFonts w:ascii="Palatino Linotype" w:hAnsi="Palatino Linotype"/>
+          <w:sz w:val="20"/>
+          <w:szCs w:val="20"/>
+        </w:rPr>
+        <w:tab/>
+      </w:r>
     </w:p>
     <w:p>
       <w:pPr>
@@ -592,7 +584,6 @@
           <w:tab w:val="left" w:pos="4320"/>
           <w:tab w:val="left" w:pos="4680"/>
         </w:tabs>
-        <w:ind w:left="4680" w:hanging="2520"/>
         <w:rPr>
           <w:rFonts w:ascii="Palatino Linotype" w:hAnsi="Palatino Linotype"/>
           <w:sz w:val="20"/>
@@ -605,7 +596,56 @@
           <w:sz w:val="20"/>
           <w:szCs w:val="20"/>
         </w:rPr>
-        <w:tab/>
+        <w:t>{</w:t>
+      </w:r>
+      <w:r>
+        <w:rPr>
+          <w:rFonts w:ascii="Palatino Linotype" w:hAnsi="Palatino Linotype"/>
+          <w:bCs/>
+          <w:sz w:val="20"/>
+          <w:szCs w:val="20"/>
+        </w:rPr>
+        <w:t xml:space="preserve">% if </w:t>
+      </w:r>
+      <w:proofErr w:type="spellStart"/>
+      <w:r>
+        <w:rPr>
+          <w:rFonts w:ascii="Palatino Linotype" w:hAnsi="Palatino Linotype"/>
+          <w:bCs/>
+          <w:sz w:val="20"/>
+          <w:szCs w:val="20"/>
+        </w:rPr>
+        <w:t>judicial_officer_</w:t>
+      </w:r>
+      <w:proofErr w:type="gramStart"/>
+      <w:r>
+        <w:rPr>
+          <w:rFonts w:ascii="Palatino Linotype" w:hAnsi="Palatino Linotype"/>
+          <w:bCs/>
+          <w:sz w:val="20"/>
+          <w:szCs w:val="20"/>
+        </w:rPr>
+        <w:t>type</w:t>
+      </w:r>
+      <w:proofErr w:type="spellEnd"/>
+      <w:r>
+        <w:rPr>
+          <w:rFonts w:ascii="Palatino Linotype" w:hAnsi="Palatino Linotype"/>
+          <w:bCs/>
+          <w:sz w:val="20"/>
+          <w:szCs w:val="20"/>
+        </w:rPr>
+        <w:t xml:space="preserve">  =</w:t>
+      </w:r>
+      <w:proofErr w:type="gramEnd"/>
+      <w:r>
+        <w:rPr>
+          <w:rFonts w:ascii="Palatino Linotype" w:hAnsi="Palatino Linotype"/>
+          <w:bCs/>
+          <w:sz w:val="20"/>
+          <w:szCs w:val="20"/>
+        </w:rPr>
+        <w:t>=  ‘Magistrate’ %}.</w:t>
       </w:r>
     </w:p>
     <w:p>
@@ -616,6 +656,7 @@
         <w:jc w:val="center"/>
         <w:rPr>
           <w:rFonts w:ascii="Palatino Linotype" w:hAnsi="Palatino Linotype"/>
+          <w:bCs/>
           <w:sz w:val="20"/>
           <w:szCs w:val="20"/>
         </w:rPr>
@@ -641,6 +682,15 @@
           <w:u w:val="single"/>
         </w:rPr>
         <w:t xml:space="preserve"> ENTRY</w:t>
+      </w:r>
+      <w:r>
+        <w:rPr>
+          <w:rFonts w:ascii="Palatino Linotype" w:hAnsi="Palatino Linotype"/>
+          <w:bCs/>
+          <w:sz w:val="20"/>
+          <w:szCs w:val="20"/>
+        </w:rPr>
+        <w:t xml:space="preserve"> </w:t>
       </w:r>
     </w:p>
     <w:p>
@@ -650,13 +700,53 @@
         </w:tabs>
         <w:rPr>
           <w:rFonts w:ascii="Palatino Linotype" w:hAnsi="Palatino Linotype"/>
+          <w:sz w:val="20"/>
+          <w:szCs w:val="20"/>
         </w:rPr>
       </w:pPr>
       <w:r>
         <w:rPr>
           <w:rFonts w:ascii="Palatino Linotype" w:hAnsi="Palatino Linotype"/>
-        </w:rPr>
-        <w:tab/>
+          <w:sz w:val="20"/>
+          <w:szCs w:val="20"/>
+        </w:rPr>
+        <w:t xml:space="preserve">{% </w:t>
+      </w:r>
+      <w:proofErr w:type="spellStart"/>
+      <w:r>
+        <w:rPr>
+          <w:rFonts w:ascii="Palatino Linotype" w:hAnsi="Palatino Linotype"/>
+          <w:sz w:val="20"/>
+          <w:szCs w:val="20"/>
+        </w:rPr>
+        <w:t>elif</w:t>
+      </w:r>
+      <w:proofErr w:type="spellEnd"/>
+      <w:r>
+        <w:rPr>
+          <w:rFonts w:ascii="Palatino Linotype" w:hAnsi="Palatino Linotype"/>
+          <w:sz w:val="20"/>
+          <w:szCs w:val="20"/>
+        </w:rPr>
+        <w:t xml:space="preserve"> </w:t>
+      </w:r>
+      <w:proofErr w:type="spellStart"/>
+      <w:r>
+        <w:rPr>
+          <w:rFonts w:ascii="Palatino Linotype" w:hAnsi="Palatino Linotype"/>
+          <w:sz w:val="20"/>
+          <w:szCs w:val="20"/>
+        </w:rPr>
+        <w:t>judicial_officer_type</w:t>
+      </w:r>
+      <w:proofErr w:type="spellEnd"/>
+      <w:r>
+        <w:rPr>
+          <w:rFonts w:ascii="Palatino Linotype" w:hAnsi="Palatino Linotype"/>
+          <w:sz w:val="20"/>
+          <w:szCs w:val="20"/>
+        </w:rPr>
+        <w:t xml:space="preserve"> == ‘Judge’ %}</w:t>
       </w:r>
     </w:p>
     <w:p>
@@ -664,79 +754,161 @@
         <w:tabs>
           <w:tab w:val="center" w:pos="4680"/>
         </w:tabs>
-        <w:rPr>
-          <w:sz w:val="22"/>
-          <w:szCs w:val="22"/>
+        <w:jc w:val="center"/>
+        <w:rPr>
+          <w:rFonts w:ascii="Palatino Linotype" w:hAnsi="Palatino Linotype"/>
+          <w:sz w:val="20"/>
+          <w:szCs w:val="20"/>
         </w:rPr>
       </w:pPr>
       <w:r>
         <w:rPr>
-          <w:sz w:val="22"/>
-          <w:szCs w:val="22"/>
+          <w:rFonts w:ascii="Palatino Linotype" w:hAnsi="Palatino Linotype"/>
+          <w:b/>
+          <w:bCs/>
+          <w:sz w:val="20"/>
+          <w:szCs w:val="20"/>
+          <w:u w:val="single"/>
+        </w:rPr>
+        <w:t>FINAL JUDGMENT ENTRY</w:t>
+      </w:r>
+    </w:p>
+    <w:p>
+      <w:pPr>
+        <w:tabs>
+          <w:tab w:val="center" w:pos="4680"/>
+        </w:tabs>
+        <w:rPr>
+          <w:rFonts w:ascii="Palatino Linotype" w:hAnsi="Palatino Linotype"/>
+          <w:sz w:val="20"/>
+          <w:szCs w:val="20"/>
+        </w:rPr>
+      </w:pPr>
+      <w:bookmarkStart w:id="0" w:name="_GoBack"/>
+      <w:bookmarkEnd w:id="0"/>
+      <w:r>
+        <w:rPr>
+          <w:rFonts w:ascii="Palatino Linotype" w:hAnsi="Palatino Linotype"/>
+          <w:sz w:val="20"/>
+          <w:szCs w:val="20"/>
+        </w:rPr>
+        <w:t xml:space="preserve">{% </w:t>
+      </w:r>
+      <w:proofErr w:type="spellStart"/>
+      <w:r>
+        <w:rPr>
+          <w:rFonts w:ascii="Palatino Linotype" w:hAnsi="Palatino Linotype"/>
+          <w:sz w:val="20"/>
+          <w:szCs w:val="20"/>
+        </w:rPr>
+        <w:t>endif</w:t>
+      </w:r>
+      <w:proofErr w:type="spellEnd"/>
+      <w:r>
+        <w:rPr>
+          <w:rFonts w:ascii="Palatino Linotype" w:hAnsi="Palatino Linotype"/>
+          <w:sz w:val="20"/>
+          <w:szCs w:val="20"/>
+        </w:rPr>
+        <w:t xml:space="preserve"> %}</w:t>
+      </w:r>
+      <w:r>
+        <w:rPr>
+          <w:rFonts w:ascii="Palatino Linotype" w:hAnsi="Palatino Linotype"/>
+          <w:sz w:val="20"/>
+          <w:szCs w:val="20"/>
+        </w:rPr>
+        <w:tab/>
+      </w:r>
+    </w:p>
+    <w:p>
+      <w:pPr>
+        <w:tabs>
+          <w:tab w:val="center" w:pos="4680"/>
+        </w:tabs>
+        <w:rPr>
+          <w:rFonts w:ascii="Palatino Linotype" w:hAnsi="Palatino Linotype"/>
+          <w:sz w:val="20"/>
+          <w:szCs w:val="20"/>
+        </w:rPr>
+      </w:pPr>
+      <w:r>
+        <w:rPr>
+          <w:rFonts w:ascii="Palatino Linotype" w:hAnsi="Palatino Linotype"/>
+          <w:sz w:val="20"/>
+          <w:szCs w:val="20"/>
           <w:lang w:val="en-CA"/>
         </w:rPr>
         <w:fldChar w:fldCharType="begin"/>
       </w:r>
       <w:r>
         <w:rPr>
-          <w:sz w:val="22"/>
-          <w:szCs w:val="22"/>
+          <w:rFonts w:ascii="Palatino Linotype" w:hAnsi="Palatino Linotype"/>
+          <w:sz w:val="20"/>
+          <w:szCs w:val="20"/>
           <w:lang w:val="en-CA"/>
         </w:rPr>
         <w:instrText xml:space="preserve"> SEQ CHAPTER \h \r 1</w:instrText>
       </w:r>
       <w:r>
         <w:rPr>
-          <w:sz w:val="22"/>
-          <w:szCs w:val="22"/>
+          <w:rFonts w:ascii="Palatino Linotype" w:hAnsi="Palatino Linotype"/>
+          <w:sz w:val="20"/>
+          <w:szCs w:val="20"/>
           <w:lang w:val="en-CA"/>
         </w:rPr>
         <w:fldChar w:fldCharType="end"/>
       </w:r>
       <w:r>
         <w:rPr>
-          <w:sz w:val="22"/>
-          <w:szCs w:val="22"/>
+          <w:rFonts w:ascii="Palatino Linotype" w:hAnsi="Palatino Linotype"/>
+          <w:sz w:val="20"/>
+          <w:szCs w:val="20"/>
           <w:lang w:val="en-CA"/>
         </w:rPr>
         <w:t>Defendant appeared in Court</w:t>
       </w:r>
       <w:r>
         <w:rPr>
-          <w:sz w:val="22"/>
-          <w:szCs w:val="22"/>
+          <w:rFonts w:ascii="Palatino Linotype" w:hAnsi="Palatino Linotype"/>
+          <w:sz w:val="20"/>
+          <w:szCs w:val="20"/>
         </w:rPr>
         <w:t xml:space="preserve"> for arraignment on {</w:t>
       </w:r>
       <w:proofErr w:type="gramStart"/>
       <w:r>
         <w:rPr>
-          <w:sz w:val="22"/>
-          <w:szCs w:val="22"/>
+          <w:rFonts w:ascii="Palatino Linotype" w:hAnsi="Palatino Linotype"/>
+          <w:sz w:val="20"/>
+          <w:szCs w:val="20"/>
         </w:rPr>
         <w:t xml:space="preserve">{ </w:t>
       </w:r>
       <w:proofErr w:type="spellStart"/>
       <w:r>
         <w:rPr>
-          <w:sz w:val="22"/>
-          <w:szCs w:val="22"/>
+          <w:rFonts w:ascii="Palatino Linotype" w:hAnsi="Palatino Linotype"/>
+          <w:sz w:val="20"/>
+          <w:szCs w:val="20"/>
         </w:rPr>
         <w:t>plea</w:t>
       </w:r>
       <w:proofErr w:type="gramEnd"/>
       <w:r>
         <w:rPr>
-          <w:sz w:val="22"/>
-          <w:szCs w:val="22"/>
+          <w:rFonts w:ascii="Palatino Linotype" w:hAnsi="Palatino Linotype"/>
+          <w:sz w:val="20"/>
+          <w:szCs w:val="20"/>
         </w:rPr>
         <w:t>_trial_date</w:t>
       </w:r>
       <w:proofErr w:type="spellEnd"/>
       <w:r>
         <w:rPr>
-          <w:sz w:val="22"/>
-          <w:szCs w:val="22"/>
+          <w:rFonts w:ascii="Palatino Linotype" w:hAnsi="Palatino Linotype"/>
+          <w:sz w:val="20"/>
+          <w:szCs w:val="20"/>
         </w:rPr>
         <w:t xml:space="preserve"> }}. </w:t>
       </w:r>
@@ -796,16 +968,7 @@
           <w:sz w:val="20"/>
           <w:szCs w:val="20"/>
         </w:rPr>
-        <w:t xml:space="preserve">Counsel for the State of Ohio made a motion to amend the charge of </w:t>
-      </w:r>
-      <w:r>
-        <w:rPr>
-          <w:rFonts w:ascii="Palatino Linotype" w:hAnsi="Palatino Linotype"/>
-          <w:bCs/>
-          <w:sz w:val="20"/>
-          <w:szCs w:val="20"/>
-        </w:rPr>
-        <w:t>{</w:t>
+        <w:t>Counsel for the State of Ohio made a motion to amend the charge of {</w:t>
       </w:r>
       <w:proofErr w:type="gramStart"/>
       <w:r>
@@ -845,6 +1008,26 @@
           <w:sz w:val="20"/>
           <w:szCs w:val="20"/>
         </w:rPr>
+        <w:t xml:space="preserve"> }} to {{ </w:t>
+      </w:r>
+      <w:proofErr w:type="spellStart"/>
+      <w:r>
+        <w:rPr>
+          <w:rFonts w:ascii="Palatino Linotype" w:hAnsi="Palatino Linotype"/>
+          <w:bCs/>
+          <w:sz w:val="20"/>
+          <w:szCs w:val="20"/>
+        </w:rPr>
+        <w:t>amend_offense_details.amended_charge</w:t>
+      </w:r>
+      <w:proofErr w:type="spellEnd"/>
+      <w:r>
+        <w:rPr>
+          <w:rFonts w:ascii="Palatino Linotype" w:hAnsi="Palatino Linotype"/>
+          <w:bCs/>
+          <w:sz w:val="20"/>
+          <w:szCs w:val="20"/>
+        </w:rPr>
         <w:t xml:space="preserve"> }}</w:t>
       </w:r>
       <w:r>
@@ -854,16 +1037,25 @@
           <w:sz w:val="20"/>
           <w:szCs w:val="20"/>
         </w:rPr>
-        <w:t xml:space="preserve"> to </w:t>
-      </w:r>
-      <w:r>
-        <w:rPr>
-          <w:rFonts w:ascii="Palatino Linotype" w:hAnsi="Palatino Linotype"/>
-          <w:bCs/>
-          <w:sz w:val="20"/>
-          <w:szCs w:val="20"/>
-        </w:rPr>
-        <w:t xml:space="preserve">{{ </w:t>
+        <w:t>{%</w:t>
+      </w:r>
+      <w:r>
+        <w:rPr>
+          <w:rFonts w:ascii="Palatino Linotype" w:hAnsi="Palatino Linotype"/>
+          <w:bCs/>
+          <w:sz w:val="20"/>
+          <w:szCs w:val="20"/>
+        </w:rPr>
+        <w:t xml:space="preserve"> </w:t>
+      </w:r>
+      <w:r>
+        <w:rPr>
+          <w:rFonts w:ascii="Palatino Linotype" w:hAnsi="Palatino Linotype"/>
+          <w:bCs/>
+          <w:sz w:val="20"/>
+          <w:szCs w:val="20"/>
+        </w:rPr>
+        <w:t xml:space="preserve">if </w:t>
       </w:r>
       <w:proofErr w:type="spellStart"/>
       <w:r>
@@ -873,7 +1065,7 @@
           <w:sz w:val="20"/>
           <w:szCs w:val="20"/>
         </w:rPr>
-        <w:t>amend_offense_details.amended_charge</w:t>
+        <w:t>amend_offense_details.motion_disposition</w:t>
       </w:r>
       <w:proofErr w:type="spellEnd"/>
       <w:r>
@@ -883,24 +1075,6 @@
           <w:sz w:val="20"/>
           <w:szCs w:val="20"/>
         </w:rPr>
-        <w:t xml:space="preserve"> }}</w:t>
-      </w:r>
-      <w:r>
-        <w:rPr>
-          <w:rFonts w:ascii="Palatino Linotype" w:hAnsi="Palatino Linotype"/>
-          <w:bCs/>
-          <w:sz w:val="20"/>
-          <w:szCs w:val="20"/>
-        </w:rPr>
-        <w:t>{%</w:t>
-      </w:r>
-      <w:r>
-        <w:rPr>
-          <w:rFonts w:ascii="Palatino Linotype" w:hAnsi="Palatino Linotype"/>
-          <w:bCs/>
-          <w:sz w:val="20"/>
-          <w:szCs w:val="20"/>
-        </w:rPr>
         <w:t xml:space="preserve"> </w:t>
       </w:r>
       <w:r>
@@ -910,7 +1084,71 @@
           <w:sz w:val="20"/>
           <w:szCs w:val="20"/>
         </w:rPr>
-        <w:t xml:space="preserve">if </w:t>
+        <w:t xml:space="preserve"> ==  </w:t>
+      </w:r>
+      <w:r>
+        <w:rPr>
+          <w:rFonts w:ascii="Palatino Linotype" w:hAnsi="Palatino Linotype"/>
+          <w:bCs/>
+          <w:sz w:val="20"/>
+          <w:szCs w:val="20"/>
+        </w:rPr>
+        <w:t>‘</w:t>
+      </w:r>
+      <w:r>
+        <w:rPr>
+          <w:rFonts w:ascii="Palatino Linotype" w:hAnsi="Palatino Linotype"/>
+          <w:bCs/>
+          <w:sz w:val="20"/>
+          <w:szCs w:val="20"/>
+        </w:rPr>
+        <w:t>Granted</w:t>
+      </w:r>
+      <w:r>
+        <w:rPr>
+          <w:rFonts w:ascii="Palatino Linotype" w:hAnsi="Palatino Linotype"/>
+          <w:bCs/>
+          <w:sz w:val="20"/>
+          <w:szCs w:val="20"/>
+        </w:rPr>
+        <w:t>’</w:t>
+      </w:r>
+      <w:r>
+        <w:rPr>
+          <w:rFonts w:ascii="Palatino Linotype" w:hAnsi="Palatino Linotype"/>
+          <w:bCs/>
+          <w:sz w:val="20"/>
+          <w:szCs w:val="20"/>
+        </w:rPr>
+        <w:t xml:space="preserve"> %}</w:t>
+      </w:r>
+      <w:r>
+        <w:rPr>
+          <w:rFonts w:ascii="Palatino Linotype" w:hAnsi="Palatino Linotype"/>
+          <w:bCs/>
+          <w:sz w:val="20"/>
+          <w:szCs w:val="20"/>
+        </w:rPr>
+        <w:t>. The Court found the amendment did not alter the name or identify of the offense and the motion is</w:t>
+      </w:r>
+      <w:r>
+        <w:rPr>
+          <w:rFonts w:ascii="Palatino Linotype" w:hAnsi="Palatino Linotype"/>
+          <w:bCs/>
+          <w:sz w:val="20"/>
+          <w:szCs w:val="20"/>
+        </w:rPr>
+        <w:t xml:space="preserve"> {</w:t>
+      </w:r>
+      <w:proofErr w:type="gramStart"/>
+      <w:r>
+        <w:rPr>
+          <w:rFonts w:ascii="Palatino Linotype" w:hAnsi="Palatino Linotype"/>
+          <w:bCs/>
+          <w:sz w:val="20"/>
+          <w:szCs w:val="20"/>
+        </w:rPr>
+        <w:t xml:space="preserve">{ </w:t>
       </w:r>
       <w:proofErr w:type="spellStart"/>
       <w:r>
@@ -920,6 +1158,74 @@
           <w:sz w:val="20"/>
           <w:szCs w:val="20"/>
         </w:rPr>
+        <w:t>amend</w:t>
+      </w:r>
+      <w:proofErr w:type="gramEnd"/>
+      <w:r>
+        <w:rPr>
+          <w:rFonts w:ascii="Palatino Linotype" w:hAnsi="Palatino Linotype"/>
+          <w:bCs/>
+          <w:sz w:val="20"/>
+          <w:szCs w:val="20"/>
+        </w:rPr>
+        <w:t>_offense_details.motion_disposition</w:t>
+      </w:r>
+      <w:proofErr w:type="spellEnd"/>
+      <w:r>
+        <w:rPr>
+          <w:rFonts w:ascii="Palatino Linotype" w:hAnsi="Palatino Linotype"/>
+          <w:bCs/>
+          <w:sz w:val="20"/>
+          <w:szCs w:val="20"/>
+        </w:rPr>
+        <w:t xml:space="preserve"> }}.</w:t>
+      </w:r>
+      <w:r>
+        <w:rPr>
+          <w:rFonts w:ascii="Palatino Linotype" w:hAnsi="Palatino Linotype"/>
+          <w:bCs/>
+          <w:sz w:val="20"/>
+          <w:szCs w:val="20"/>
+        </w:rPr>
+        <w:t xml:space="preserve">{% </w:t>
+      </w:r>
+      <w:proofErr w:type="spellStart"/>
+      <w:r>
+        <w:rPr>
+          <w:rFonts w:ascii="Palatino Linotype" w:hAnsi="Palatino Linotype"/>
+          <w:bCs/>
+          <w:sz w:val="20"/>
+          <w:szCs w:val="20"/>
+        </w:rPr>
+        <w:t>el</w:t>
+      </w:r>
+      <w:r>
+        <w:rPr>
+          <w:rFonts w:ascii="Palatino Linotype" w:hAnsi="Palatino Linotype"/>
+          <w:bCs/>
+          <w:sz w:val="20"/>
+          <w:szCs w:val="20"/>
+        </w:rPr>
+        <w:t>if</w:t>
+      </w:r>
+      <w:proofErr w:type="spellEnd"/>
+      <w:r>
+        <w:rPr>
+          <w:rFonts w:ascii="Palatino Linotype" w:hAnsi="Palatino Linotype"/>
+          <w:bCs/>
+          <w:sz w:val="20"/>
+          <w:szCs w:val="20"/>
+        </w:rPr>
+        <w:t xml:space="preserve"> </w:t>
+      </w:r>
+      <w:proofErr w:type="spellStart"/>
+      <w:r>
+        <w:rPr>
+          <w:rFonts w:ascii="Palatino Linotype" w:hAnsi="Palatino Linotype"/>
+          <w:bCs/>
+          <w:sz w:val="20"/>
+          <w:szCs w:val="20"/>
+        </w:rPr>
         <w:t>amend_offense_details.motion_disposition</w:t>
       </w:r>
       <w:proofErr w:type="spellEnd"/>
@@ -930,44 +1236,68 @@
           <w:sz w:val="20"/>
           <w:szCs w:val="20"/>
         </w:rPr>
-        <w:t xml:space="preserve"> </w:t>
-      </w:r>
-      <w:r>
-        <w:rPr>
-          <w:rFonts w:ascii="Palatino Linotype" w:hAnsi="Palatino Linotype"/>
-          <w:bCs/>
-          <w:sz w:val="20"/>
-          <w:szCs w:val="20"/>
-        </w:rPr>
-        <w:t xml:space="preserve"> ==  </w:t>
-      </w:r>
-      <w:r>
-        <w:rPr>
-          <w:rFonts w:ascii="Palatino Linotype" w:hAnsi="Palatino Linotype"/>
-          <w:bCs/>
-          <w:sz w:val="20"/>
-          <w:szCs w:val="20"/>
-        </w:rPr>
-        <w:t>‘</w:t>
-      </w:r>
-      <w:r>
-        <w:rPr>
-          <w:rFonts w:ascii="Palatino Linotype" w:hAnsi="Palatino Linotype"/>
-          <w:bCs/>
-          <w:sz w:val="20"/>
-          <w:szCs w:val="20"/>
-        </w:rPr>
-        <w:t>Granted</w:t>
-      </w:r>
-      <w:r>
-        <w:rPr>
-          <w:rFonts w:ascii="Palatino Linotype" w:hAnsi="Palatino Linotype"/>
-          <w:bCs/>
-          <w:sz w:val="20"/>
-          <w:szCs w:val="20"/>
-        </w:rPr>
-        <w:t>’</w:t>
-      </w:r>
+        <w:t xml:space="preserve">  ==  ‘Denied’ %}. The Court found the amendment did alter the name or identify of the offense and therefore the motion is {</w:t>
+      </w:r>
+      <w:proofErr w:type="gramStart"/>
+      <w:r>
+        <w:rPr>
+          <w:rFonts w:ascii="Palatino Linotype" w:hAnsi="Palatino Linotype"/>
+          <w:bCs/>
+          <w:sz w:val="20"/>
+          <w:szCs w:val="20"/>
+        </w:rPr>
+        <w:t xml:space="preserve">{ </w:t>
+      </w:r>
+      <w:proofErr w:type="spellStart"/>
+      <w:r>
+        <w:rPr>
+          <w:rFonts w:ascii="Palatino Linotype" w:hAnsi="Palatino Linotype"/>
+          <w:bCs/>
+          <w:sz w:val="20"/>
+          <w:szCs w:val="20"/>
+        </w:rPr>
+        <w:t>amend</w:t>
+      </w:r>
+      <w:proofErr w:type="gramEnd"/>
+      <w:r>
+        <w:rPr>
+          <w:rFonts w:ascii="Palatino Linotype" w:hAnsi="Palatino Linotype"/>
+          <w:bCs/>
+          <w:sz w:val="20"/>
+          <w:szCs w:val="20"/>
+        </w:rPr>
+        <w:t>_offense_details.motion_disposition</w:t>
+      </w:r>
+      <w:proofErr w:type="spellEnd"/>
+      <w:r>
+        <w:rPr>
+          <w:rFonts w:ascii="Palatino Linotype" w:hAnsi="Palatino Linotype"/>
+          <w:bCs/>
+          <w:sz w:val="20"/>
+          <w:szCs w:val="20"/>
+        </w:rPr>
+        <w:t xml:space="preserve"> }}. </w:t>
+      </w:r>
+      <w:r>
+        <w:rPr>
+          <w:rFonts w:ascii="Palatino Linotype" w:hAnsi="Palatino Linotype"/>
+          <w:bCs/>
+          <w:sz w:val="20"/>
+          <w:szCs w:val="20"/>
+        </w:rPr>
+        <w:t xml:space="preserve"> {% </w:t>
+      </w:r>
+      <w:proofErr w:type="spellStart"/>
+      <w:r>
+        <w:rPr>
+          <w:rFonts w:ascii="Palatino Linotype" w:hAnsi="Palatino Linotype"/>
+          <w:bCs/>
+          <w:sz w:val="20"/>
+          <w:szCs w:val="20"/>
+        </w:rPr>
+        <w:t>endif</w:t>
+      </w:r>
+      <w:proofErr w:type="spellEnd"/>
       <w:r>
         <w:rPr>
           <w:rFonts w:ascii="Palatino Linotype" w:hAnsi="Palatino Linotype"/>
@@ -984,228 +1314,7 @@
           <w:sz w:val="20"/>
           <w:szCs w:val="20"/>
         </w:rPr>
-        <w:t>. The Court found the amendment did not alter the name or identify of the offense and the motion is</w:t>
-      </w:r>
-      <w:r>
-        <w:rPr>
-          <w:rFonts w:ascii="Palatino Linotype" w:hAnsi="Palatino Linotype"/>
-          <w:bCs/>
-          <w:sz w:val="20"/>
-          <w:szCs w:val="20"/>
-        </w:rPr>
-        <w:t xml:space="preserve"> {</w:t>
-      </w:r>
-      <w:proofErr w:type="gramStart"/>
-      <w:r>
-        <w:rPr>
-          <w:rFonts w:ascii="Palatino Linotype" w:hAnsi="Palatino Linotype"/>
-          <w:bCs/>
-          <w:sz w:val="20"/>
-          <w:szCs w:val="20"/>
-        </w:rPr>
-        <w:t xml:space="preserve">{ </w:t>
-      </w:r>
-      <w:proofErr w:type="spellStart"/>
-      <w:r>
-        <w:rPr>
-          <w:rFonts w:ascii="Palatino Linotype" w:hAnsi="Palatino Linotype"/>
-          <w:bCs/>
-          <w:sz w:val="20"/>
-          <w:szCs w:val="20"/>
-        </w:rPr>
-        <w:t>amend</w:t>
-      </w:r>
-      <w:proofErr w:type="gramEnd"/>
-      <w:r>
-        <w:rPr>
-          <w:rFonts w:ascii="Palatino Linotype" w:hAnsi="Palatino Linotype"/>
-          <w:bCs/>
-          <w:sz w:val="20"/>
-          <w:szCs w:val="20"/>
-        </w:rPr>
-        <w:t>_offense_details.motion_disposition</w:t>
-      </w:r>
-      <w:proofErr w:type="spellEnd"/>
-      <w:r>
-        <w:rPr>
-          <w:rFonts w:ascii="Palatino Linotype" w:hAnsi="Palatino Linotype"/>
-          <w:bCs/>
-          <w:sz w:val="20"/>
-          <w:szCs w:val="20"/>
-        </w:rPr>
-        <w:t xml:space="preserve"> }}.</w:t>
-      </w:r>
-      <w:r>
-        <w:rPr>
-          <w:rFonts w:ascii="Palatino Linotype" w:hAnsi="Palatino Linotype"/>
-          <w:bCs/>
-          <w:sz w:val="20"/>
-          <w:szCs w:val="20"/>
-        </w:rPr>
-        <w:t xml:space="preserve">{% </w:t>
-      </w:r>
-      <w:proofErr w:type="spellStart"/>
-      <w:r>
-        <w:rPr>
-          <w:rFonts w:ascii="Palatino Linotype" w:hAnsi="Palatino Linotype"/>
-          <w:bCs/>
-          <w:sz w:val="20"/>
-          <w:szCs w:val="20"/>
-        </w:rPr>
-        <w:t>el</w:t>
-      </w:r>
-      <w:r>
-        <w:rPr>
-          <w:rFonts w:ascii="Palatino Linotype" w:hAnsi="Palatino Linotype"/>
-          <w:bCs/>
-          <w:sz w:val="20"/>
-          <w:szCs w:val="20"/>
-        </w:rPr>
-        <w:t>if</w:t>
-      </w:r>
-      <w:proofErr w:type="spellEnd"/>
-      <w:r>
-        <w:rPr>
-          <w:rFonts w:ascii="Palatino Linotype" w:hAnsi="Palatino Linotype"/>
-          <w:bCs/>
-          <w:sz w:val="20"/>
-          <w:szCs w:val="20"/>
-        </w:rPr>
-        <w:t xml:space="preserve"> </w:t>
-      </w:r>
-      <w:proofErr w:type="spellStart"/>
-      <w:r>
-        <w:rPr>
-          <w:rFonts w:ascii="Palatino Linotype" w:hAnsi="Palatino Linotype"/>
-          <w:bCs/>
-          <w:sz w:val="20"/>
-          <w:szCs w:val="20"/>
-        </w:rPr>
-        <w:t>amend_offense_details.motion_disposition</w:t>
-      </w:r>
-      <w:proofErr w:type="spellEnd"/>
-      <w:r>
-        <w:rPr>
-          <w:rFonts w:ascii="Palatino Linotype" w:hAnsi="Palatino Linotype"/>
-          <w:bCs/>
-          <w:sz w:val="20"/>
-          <w:szCs w:val="20"/>
-        </w:rPr>
-        <w:t xml:space="preserve">  ==  ‘Denied’ %}. The Court found the amendment did alter the name or identify of the offense and therefore the motion is</w:t>
-      </w:r>
-      <w:r>
-        <w:rPr>
-          <w:rFonts w:ascii="Palatino Linotype" w:hAnsi="Palatino Linotype"/>
-          <w:bCs/>
-          <w:sz w:val="20"/>
-          <w:szCs w:val="20"/>
-        </w:rPr>
-        <w:t xml:space="preserve"> {</w:t>
-      </w:r>
-      <w:proofErr w:type="gramStart"/>
-      <w:r>
-        <w:rPr>
-          <w:rFonts w:ascii="Palatino Linotype" w:hAnsi="Palatino Linotype"/>
-          <w:bCs/>
-          <w:sz w:val="20"/>
-          <w:szCs w:val="20"/>
-        </w:rPr>
-        <w:t xml:space="preserve">{ </w:t>
-      </w:r>
-      <w:proofErr w:type="spellStart"/>
-      <w:r>
-        <w:rPr>
-          <w:rFonts w:ascii="Palatino Linotype" w:hAnsi="Palatino Linotype"/>
-          <w:bCs/>
-          <w:sz w:val="20"/>
-          <w:szCs w:val="20"/>
-        </w:rPr>
-        <w:t>amend</w:t>
-      </w:r>
-      <w:proofErr w:type="gramEnd"/>
-      <w:r>
-        <w:rPr>
-          <w:rFonts w:ascii="Palatino Linotype" w:hAnsi="Palatino Linotype"/>
-          <w:bCs/>
-          <w:sz w:val="20"/>
-          <w:szCs w:val="20"/>
-        </w:rPr>
-        <w:t>_offense_details.motion_disposition</w:t>
-      </w:r>
-      <w:proofErr w:type="spellEnd"/>
-      <w:r>
-        <w:rPr>
-          <w:rFonts w:ascii="Palatino Linotype" w:hAnsi="Palatino Linotype"/>
-          <w:bCs/>
-          <w:sz w:val="20"/>
-          <w:szCs w:val="20"/>
-        </w:rPr>
-        <w:t xml:space="preserve"> }}.</w:t>
-      </w:r>
-      <w:r>
-        <w:rPr>
-          <w:rFonts w:ascii="Palatino Linotype" w:hAnsi="Palatino Linotype"/>
-          <w:bCs/>
-          <w:sz w:val="20"/>
-          <w:szCs w:val="20"/>
-        </w:rPr>
-        <w:t xml:space="preserve"> </w:t>
-      </w:r>
-      <w:r>
-        <w:rPr>
-          <w:rFonts w:ascii="Palatino Linotype" w:hAnsi="Palatino Linotype"/>
-          <w:bCs/>
-          <w:sz w:val="20"/>
-          <w:szCs w:val="20"/>
-        </w:rPr>
-        <w:t xml:space="preserve"> </w:t>
-      </w:r>
-      <w:r>
-        <w:rPr>
-          <w:rFonts w:ascii="Palatino Linotype" w:hAnsi="Palatino Linotype"/>
-          <w:bCs/>
-          <w:sz w:val="20"/>
-          <w:szCs w:val="20"/>
-        </w:rPr>
-        <w:t xml:space="preserve">{% </w:t>
-      </w:r>
-      <w:proofErr w:type="spellStart"/>
-      <w:r>
-        <w:rPr>
-          <w:rFonts w:ascii="Palatino Linotype" w:hAnsi="Palatino Linotype"/>
-          <w:bCs/>
-          <w:sz w:val="20"/>
-          <w:szCs w:val="20"/>
-        </w:rPr>
-        <w:t>endif</w:t>
-      </w:r>
-      <w:proofErr w:type="spellEnd"/>
-      <w:r>
-        <w:rPr>
-          <w:rFonts w:ascii="Palatino Linotype" w:hAnsi="Palatino Linotype"/>
-          <w:bCs/>
-          <w:sz w:val="20"/>
-          <w:szCs w:val="20"/>
-        </w:rPr>
-        <w:t xml:space="preserve"> %}</w:t>
-      </w:r>
-      <w:r>
-        <w:rPr>
-          <w:rFonts w:ascii="Palatino Linotype" w:hAnsi="Palatino Linotype"/>
-          <w:bCs/>
-          <w:sz w:val="20"/>
-          <w:szCs w:val="20"/>
-        </w:rPr>
-        <w:t xml:space="preserve"> </w:t>
-      </w:r>
-      <w:r>
-        <w:rPr>
-          <w:rFonts w:ascii="Palatino Linotype" w:hAnsi="Palatino Linotype"/>
-          <w:bCs/>
-          <w:sz w:val="20"/>
-          <w:szCs w:val="20"/>
-        </w:rPr>
-        <w:t xml:space="preserve">{% </w:t>
+        <w:t xml:space="preserve"> {% </w:t>
       </w:r>
       <w:proofErr w:type="spellStart"/>
       <w:r>
@@ -1232,8 +1341,9 @@
       <w:pPr>
         <w:spacing w:line="276" w:lineRule="auto"/>
         <w:rPr>
-          <w:sz w:val="22"/>
-          <w:szCs w:val="22"/>
+          <w:rFonts w:ascii="Palatino Linotype" w:hAnsi="Palatino Linotype"/>
+          <w:sz w:val="20"/>
+          <w:szCs w:val="20"/>
         </w:rPr>
       </w:pPr>
     </w:p>
@@ -1241,107 +1351,18 @@
       <w:pPr>
         <w:spacing w:line="276" w:lineRule="auto"/>
         <w:rPr>
-          <w:sz w:val="22"/>
-          <w:szCs w:val="22"/>
+          <w:rFonts w:ascii="Palatino Linotype" w:hAnsi="Palatino Linotype"/>
+          <w:sz w:val="20"/>
+          <w:szCs w:val="20"/>
         </w:rPr>
       </w:pPr>
       <w:r>
         <w:rPr>
-          <w:sz w:val="22"/>
-          <w:szCs w:val="22"/>
-        </w:rPr>
-        <w:t>The</w:t>
-      </w:r>
-      <w:r>
-        <w:rPr>
-          <w:sz w:val="22"/>
-          <w:szCs w:val="22"/>
-        </w:rPr>
-        <w:t xml:space="preserve"> </w:t>
-      </w:r>
-      <w:r>
-        <w:rPr>
-          <w:sz w:val="22"/>
-          <w:szCs w:val="22"/>
-        </w:rPr>
-        <w:t xml:space="preserve">Court explained that Defendant was charged </w:t>
-      </w:r>
-      <w:r>
-        <w:rPr>
-          <w:sz w:val="22"/>
-          <w:szCs w:val="22"/>
-        </w:rPr>
-        <w:t>with the offenses set forth below.</w:t>
-      </w:r>
-      <w:r>
-        <w:rPr>
-          <w:sz w:val="22"/>
-          <w:szCs w:val="22"/>
-        </w:rPr>
-        <w:t xml:space="preserve"> </w:t>
-      </w:r>
-      <w:r>
-        <w:rPr>
-          <w:sz w:val="22"/>
-          <w:szCs w:val="22"/>
-        </w:rPr>
-        <w:t xml:space="preserve">The </w:t>
-      </w:r>
-      <w:r>
-        <w:rPr>
-          <w:sz w:val="22"/>
-          <w:szCs w:val="22"/>
-        </w:rPr>
-        <w:t>Defendant</w:t>
-      </w:r>
-      <w:r>
-        <w:rPr>
-          <w:sz w:val="22"/>
-          <w:szCs w:val="22"/>
-        </w:rPr>
-        <w:t>,</w:t>
-      </w:r>
-      <w:r>
-        <w:rPr>
-          <w:sz w:val="22"/>
-          <w:szCs w:val="22"/>
-        </w:rPr>
-        <w:t xml:space="preserve"> having understood the nature of the charge(s), all constitutional rights, and the effects of a plea</w:t>
-      </w:r>
-      <w:r>
-        <w:rPr>
-          <w:sz w:val="22"/>
-          <w:szCs w:val="22"/>
-        </w:rPr>
-        <w:t>,</w:t>
-      </w:r>
-      <w:r>
-        <w:rPr>
-          <w:sz w:val="22"/>
-          <w:szCs w:val="22"/>
-        </w:rPr>
-        <w:t xml:space="preserve"> entered a plea(s) to the charge(s) as set forth in the chart below. The Court, finding that the Defendant entered the plea knowingly, intelligently, and voluntarily, accep</w:t>
-      </w:r>
-      <w:r>
-        <w:rPr>
-          <w:sz w:val="22"/>
-          <w:szCs w:val="22"/>
-        </w:rPr>
-        <w:t>ted</w:t>
-      </w:r>
-      <w:r>
-        <w:rPr>
-          <w:sz w:val="22"/>
-          <w:szCs w:val="22"/>
-        </w:rPr>
-        <w:t xml:space="preserve"> the plea</w:t>
-      </w:r>
-      <w:r>
-        <w:rPr>
-          <w:sz w:val="22"/>
-          <w:szCs w:val="22"/>
-        </w:rPr>
-        <w:t xml:space="preserve"> and entered the following sentence:</w:t>
+          <w:rFonts w:ascii="Palatino Linotype" w:hAnsi="Palatino Linotype"/>
+          <w:sz w:val="20"/>
+          <w:szCs w:val="20"/>
+        </w:rPr>
+        <w:t>The Court explained that Defendant was charged with the offenses set forth below. The Defendant, having understood the nature of the charge(s), all constitutional rights, and the effects of a plea, entered a plea(s) to the charge(s) as set forth in the chart below. The Court, finding that the Defendant entered the plea knowingly, intelligently, and voluntarily, accepted the plea and entered the following sentence:</w:t>
       </w:r>
     </w:p>
     <w:p>
@@ -3088,7 +3109,18 @@
                 <w:sz w:val="20"/>
                 <w:szCs w:val="20"/>
               </w:rPr>
-              <w:t xml:space="preserve"> %}</w:t>
+              <w:t xml:space="preserve"> </w:t>
+            </w:r>
+            <w:r>
+              <w:rPr>
+                <w:rFonts w:ascii="Palatino Linotype" w:hAnsi="Palatino Linotype"/>
+                <w:b/>
+                <w:bCs/>
+                <w:sz w:val="20"/>
+                <w:szCs w:val="20"/>
+              </w:rPr>
+              <w:lastRenderedPageBreak/>
+              <w:t>%}</w:t>
             </w:r>
           </w:p>
         </w:tc>
@@ -3126,6 +3158,7 @@
                 <w:sz w:val="20"/>
                 <w:szCs w:val="20"/>
               </w:rPr>
+              <w:lastRenderedPageBreak/>
               <w:t xml:space="preserve">{{ </w:t>
             </w:r>
             <w:proofErr w:type="spellStart"/>
@@ -3273,6 +3306,7 @@
                 <w:sz w:val="20"/>
                 <w:szCs w:val="20"/>
               </w:rPr>
+              <w:lastRenderedPageBreak/>
               <w:t>Court Costs</w:t>
             </w:r>
           </w:p>
@@ -3355,18 +3389,7 @@
                 <w:sz w:val="20"/>
                 <w:szCs w:val="20"/>
               </w:rPr>
-              <w:t xml:space="preserve"> </w:t>
-            </w:r>
-            <w:r>
-              <w:rPr>
-                <w:rFonts w:ascii="Palatino Linotype" w:hAnsi="Palatino Linotype"/>
-                <w:b/>
-                <w:bCs/>
-                <w:sz w:val="20"/>
-                <w:szCs w:val="20"/>
-              </w:rPr>
-              <w:lastRenderedPageBreak/>
-              <w:t>%}</w:t>
+              <w:t xml:space="preserve"> %}</w:t>
             </w:r>
           </w:p>
         </w:tc>
@@ -3404,7 +3427,6 @@
                 <w:sz w:val="20"/>
                 <w:szCs w:val="20"/>
               </w:rPr>
-              <w:lastRenderedPageBreak/>
               <w:t xml:space="preserve">{{ </w:t>
             </w:r>
             <w:proofErr w:type="spellStart"/>
@@ -3416,17 +3438,7 @@
                 <w:sz w:val="20"/>
                 <w:szCs w:val="20"/>
               </w:rPr>
-              <w:t>charge.</w:t>
-            </w:r>
-            <w:r>
-              <w:rPr>
-                <w:rFonts w:ascii="Palatino Linotype" w:hAnsi="Palatino Linotype"/>
-                <w:b/>
-                <w:bCs/>
-                <w:sz w:val="20"/>
-                <w:szCs w:val="20"/>
-              </w:rPr>
-              <w:t>court_costs</w:t>
+              <w:t>charge.court_costs</w:t>
             </w:r>
             <w:proofErr w:type="spellEnd"/>
             <w:r>
@@ -3542,179 +3554,146 @@
       <w:pPr>
         <w:spacing w:line="276" w:lineRule="auto"/>
         <w:rPr>
-          <w:sz w:val="22"/>
-          <w:szCs w:val="22"/>
+          <w:rFonts w:ascii="Palatino Linotype" w:hAnsi="Palatino Linotype"/>
+          <w:sz w:val="20"/>
+          <w:szCs w:val="20"/>
         </w:rPr>
       </w:pPr>
       <w:proofErr w:type="gramStart"/>
       <w:r>
         <w:rPr>
+          <w:rFonts w:ascii="Palatino Linotype" w:hAnsi="Palatino Linotype"/>
           <w:b/>
           <w:bCs/>
-          <w:sz w:val="22"/>
-          <w:szCs w:val="22"/>
+          <w:sz w:val="20"/>
+          <w:szCs w:val="20"/>
         </w:rPr>
         <w:t>Fines and Costs.</w:t>
       </w:r>
       <w:proofErr w:type="gramEnd"/>
       <w:r>
         <w:rPr>
+          <w:rFonts w:ascii="Palatino Linotype" w:hAnsi="Palatino Linotype"/>
           <w:b/>
           <w:bCs/>
-          <w:sz w:val="22"/>
-          <w:szCs w:val="22"/>
+          <w:sz w:val="20"/>
+          <w:szCs w:val="20"/>
         </w:rPr>
         <w:t xml:space="preserve">  </w:t>
       </w:r>
       <w:r>
         <w:rPr>
-          <w:sz w:val="22"/>
-          <w:szCs w:val="22"/>
+          <w:rFonts w:ascii="Palatino Linotype" w:hAnsi="Palatino Linotype"/>
+          <w:sz w:val="20"/>
+          <w:szCs w:val="20"/>
         </w:rPr>
         <w:t>Having been informed of the fines and costs owed, Defendant expressed an ability to pay {</w:t>
       </w:r>
       <w:proofErr w:type="gramStart"/>
       <w:r>
         <w:rPr>
-          <w:sz w:val="22"/>
-          <w:szCs w:val="22"/>
+          <w:rFonts w:ascii="Palatino Linotype" w:hAnsi="Palatino Linotype"/>
+          <w:sz w:val="20"/>
+          <w:szCs w:val="20"/>
         </w:rPr>
         <w:t xml:space="preserve">{ </w:t>
       </w:r>
       <w:proofErr w:type="spellStart"/>
       <w:r>
         <w:rPr>
-          <w:sz w:val="22"/>
-          <w:szCs w:val="22"/>
+          <w:rFonts w:ascii="Palatino Linotype" w:hAnsi="Palatino Linotype"/>
+          <w:sz w:val="20"/>
+          <w:szCs w:val="20"/>
         </w:rPr>
         <w:t>ability</w:t>
       </w:r>
       <w:proofErr w:type="gramEnd"/>
       <w:r>
         <w:rPr>
-          <w:sz w:val="22"/>
-          <w:szCs w:val="22"/>
+          <w:rFonts w:ascii="Palatino Linotype" w:hAnsi="Palatino Linotype"/>
+          <w:sz w:val="20"/>
+          <w:szCs w:val="20"/>
         </w:rPr>
         <w:t>_to_pay_time</w:t>
       </w:r>
       <w:proofErr w:type="spellEnd"/>
       <w:r>
         <w:rPr>
-          <w:sz w:val="22"/>
-          <w:szCs w:val="22"/>
-        </w:rPr>
-        <w:t xml:space="preserve"> }}. Absent further order the</w:t>
-      </w:r>
-      <w:r>
-        <w:rPr>
-          <w:sz w:val="22"/>
-          <w:szCs w:val="22"/>
-        </w:rPr>
-        <w:t xml:space="preserve"> </w:t>
-      </w:r>
-      <w:r>
-        <w:rPr>
-          <w:sz w:val="22"/>
-          <w:szCs w:val="22"/>
-        </w:rPr>
-        <w:t xml:space="preserve">fines and costs shall be paid </w:t>
-      </w:r>
-      <w:r>
-        <w:rPr>
-          <w:sz w:val="22"/>
-          <w:szCs w:val="22"/>
-        </w:rPr>
-        <w:t xml:space="preserve">in full </w:t>
-      </w:r>
-      <w:r>
-        <w:rPr>
-          <w:sz w:val="22"/>
-          <w:szCs w:val="22"/>
-        </w:rPr>
-        <w:t>by {</w:t>
+          <w:rFonts w:ascii="Palatino Linotype" w:hAnsi="Palatino Linotype"/>
+          <w:sz w:val="20"/>
+          <w:szCs w:val="20"/>
+        </w:rPr>
+        <w:t xml:space="preserve"> }}. Absent further order the fines and costs shall be paid in full by {</w:t>
       </w:r>
       <w:proofErr w:type="gramStart"/>
       <w:r>
         <w:rPr>
-          <w:sz w:val="22"/>
-          <w:szCs w:val="22"/>
+          <w:rFonts w:ascii="Palatino Linotype" w:hAnsi="Palatino Linotype"/>
+          <w:sz w:val="20"/>
+          <w:szCs w:val="20"/>
         </w:rPr>
         <w:t xml:space="preserve">{ </w:t>
       </w:r>
       <w:proofErr w:type="spellStart"/>
       <w:r>
         <w:rPr>
-          <w:sz w:val="22"/>
-          <w:szCs w:val="22"/>
+          <w:rFonts w:ascii="Palatino Linotype" w:hAnsi="Palatino Linotype"/>
+          <w:sz w:val="20"/>
+          <w:szCs w:val="20"/>
         </w:rPr>
         <w:t>balance</w:t>
       </w:r>
       <w:proofErr w:type="gramEnd"/>
       <w:r>
         <w:rPr>
-          <w:sz w:val="22"/>
-          <w:szCs w:val="22"/>
+          <w:rFonts w:ascii="Palatino Linotype" w:hAnsi="Palatino Linotype"/>
+          <w:sz w:val="20"/>
+          <w:szCs w:val="20"/>
         </w:rPr>
         <w:t>_due_date</w:t>
       </w:r>
       <w:proofErr w:type="spellEnd"/>
       <w:r>
         <w:rPr>
-          <w:sz w:val="22"/>
-          <w:szCs w:val="22"/>
-        </w:rPr>
-        <w:t xml:space="preserve"> }}. Defendant may complete community service hours to satisfy fines and costs</w:t>
-      </w:r>
-      <w:r>
-        <w:rPr>
-          <w:sz w:val="22"/>
-          <w:szCs w:val="22"/>
-        </w:rPr>
-        <w:t xml:space="preserve"> at a rate of $10.00 per hour</w:t>
-      </w:r>
-      <w:r>
-        <w:rPr>
-          <w:sz w:val="22"/>
-          <w:szCs w:val="22"/>
-        </w:rPr>
-        <w:t xml:space="preserve">. All Community Service hours must be approved by the </w:t>
-      </w:r>
-      <w:r>
-        <w:rPr>
-          <w:sz w:val="22"/>
-          <w:szCs w:val="22"/>
-        </w:rPr>
-        <w:t>Office of Community Control.</w:t>
+          <w:rFonts w:ascii="Palatino Linotype" w:hAnsi="Palatino Linotype"/>
+          <w:sz w:val="20"/>
+          <w:szCs w:val="20"/>
+        </w:rPr>
+        <w:t xml:space="preserve"> }}. Defendant may complete community service hours to satisfy fines and costs at a rate of $10.00 per hour. All Community Service hours must be approved by the Office of Community Control.</w:t>
       </w:r>
     </w:p>
     <w:p>
       <w:pPr>
         <w:spacing w:line="276" w:lineRule="auto"/>
         <w:rPr>
-          <w:sz w:val="22"/>
-          <w:szCs w:val="22"/>
+          <w:rFonts w:ascii="Palatino Linotype" w:hAnsi="Palatino Linotype"/>
+          <w:sz w:val="20"/>
+          <w:szCs w:val="20"/>
         </w:rPr>
       </w:pPr>
       <w:r>
         <w:rPr>
-          <w:sz w:val="22"/>
-          <w:szCs w:val="22"/>
+          <w:rFonts w:ascii="Palatino Linotype" w:hAnsi="Palatino Linotype"/>
+          <w:sz w:val="20"/>
+          <w:szCs w:val="20"/>
         </w:rPr>
         <w:t xml:space="preserve">{% if </w:t>
       </w:r>
       <w:proofErr w:type="spellStart"/>
       <w:r>
         <w:rPr>
-          <w:sz w:val="22"/>
-          <w:szCs w:val="22"/>
+          <w:rFonts w:ascii="Palatino Linotype" w:hAnsi="Palatino Linotype"/>
+          <w:sz w:val="20"/>
+          <w:szCs w:val="20"/>
         </w:rPr>
         <w:t>community_service</w:t>
       </w:r>
       <w:proofErr w:type="spellEnd"/>
       <w:r>
         <w:rPr>
-          <w:sz w:val="22"/>
-          <w:szCs w:val="22"/>
+          <w:rFonts w:ascii="Palatino Linotype" w:hAnsi="Palatino Linotype"/>
+          <w:sz w:val="20"/>
+          <w:szCs w:val="20"/>
         </w:rPr>
         <w:t xml:space="preserve"> is true %}</w:t>
       </w:r>
@@ -3723,198 +3702,176 @@
       <w:pPr>
         <w:spacing w:line="276" w:lineRule="auto"/>
         <w:rPr>
-          <w:sz w:val="22"/>
-          <w:szCs w:val="22"/>
+          <w:rFonts w:ascii="Palatino Linotype" w:hAnsi="Palatino Linotype"/>
+          <w:sz w:val="20"/>
+          <w:szCs w:val="20"/>
         </w:rPr>
       </w:pPr>
       <w:proofErr w:type="gramStart"/>
       <w:r>
         <w:rPr>
+          <w:rFonts w:ascii="Palatino Linotype" w:hAnsi="Palatino Linotype"/>
           <w:b/>
           <w:bCs/>
-          <w:sz w:val="22"/>
-          <w:szCs w:val="22"/>
+          <w:sz w:val="20"/>
+          <w:szCs w:val="20"/>
         </w:rPr>
         <w:t>Community Service.</w:t>
       </w:r>
       <w:proofErr w:type="gramEnd"/>
       <w:r>
         <w:rPr>
+          <w:rFonts w:ascii="Palatino Linotype" w:hAnsi="Palatino Linotype"/>
           <w:b/>
           <w:bCs/>
-          <w:sz w:val="22"/>
-          <w:szCs w:val="22"/>
+          <w:sz w:val="20"/>
+          <w:szCs w:val="20"/>
         </w:rPr>
         <w:t xml:space="preserve">  </w:t>
       </w:r>
       <w:r>
         <w:rPr>
-          <w:sz w:val="22"/>
-          <w:szCs w:val="22"/>
+          <w:rFonts w:ascii="Palatino Linotype" w:hAnsi="Palatino Linotype"/>
+          <w:sz w:val="20"/>
+          <w:szCs w:val="20"/>
         </w:rPr>
         <w:t xml:space="preserve">The Court ordered that Defendant complete </w:t>
       </w:r>
       <w:r>
         <w:rPr>
-          <w:sz w:val="22"/>
-          <w:szCs w:val="22"/>
+          <w:rFonts w:ascii="Palatino Linotype" w:hAnsi="Palatino Linotype"/>
+          <w:sz w:val="20"/>
+          <w:szCs w:val="20"/>
         </w:rPr>
         <w:t>{</w:t>
       </w:r>
       <w:proofErr w:type="gramStart"/>
       <w:r>
         <w:rPr>
-          <w:sz w:val="22"/>
-          <w:szCs w:val="22"/>
+          <w:rFonts w:ascii="Palatino Linotype" w:hAnsi="Palatino Linotype"/>
+          <w:sz w:val="20"/>
+          <w:szCs w:val="20"/>
         </w:rPr>
         <w:t xml:space="preserve">{ </w:t>
       </w:r>
       <w:proofErr w:type="spellStart"/>
       <w:r>
         <w:rPr>
-          <w:sz w:val="22"/>
-          <w:szCs w:val="22"/>
+          <w:rFonts w:ascii="Palatino Linotype" w:hAnsi="Palatino Linotype"/>
+          <w:sz w:val="20"/>
+          <w:szCs w:val="20"/>
         </w:rPr>
         <w:t>hours</w:t>
       </w:r>
       <w:proofErr w:type="gramEnd"/>
       <w:r>
         <w:rPr>
-          <w:sz w:val="22"/>
-          <w:szCs w:val="22"/>
+          <w:rFonts w:ascii="Palatino Linotype" w:hAnsi="Palatino Linotype"/>
+          <w:sz w:val="20"/>
+          <w:szCs w:val="20"/>
         </w:rPr>
         <w:t>_of_service</w:t>
       </w:r>
       <w:proofErr w:type="spellEnd"/>
       <w:r>
         <w:rPr>
-          <w:sz w:val="22"/>
-          <w:szCs w:val="22"/>
+          <w:rFonts w:ascii="Palatino Linotype" w:hAnsi="Palatino Linotype"/>
+          <w:sz w:val="20"/>
+          <w:szCs w:val="20"/>
         </w:rPr>
         <w:t xml:space="preserve"> }}</w:t>
       </w:r>
       <w:r>
         <w:rPr>
-          <w:sz w:val="22"/>
-          <w:szCs w:val="22"/>
+          <w:rFonts w:ascii="Palatino Linotype" w:hAnsi="Palatino Linotype"/>
+          <w:sz w:val="20"/>
+          <w:szCs w:val="20"/>
         </w:rPr>
         <w:t xml:space="preserve"> hours of community service within </w:t>
       </w:r>
       <w:r>
         <w:rPr>
-          <w:sz w:val="22"/>
-          <w:szCs w:val="22"/>
+          <w:rFonts w:ascii="Palatino Linotype" w:hAnsi="Palatino Linotype"/>
+          <w:sz w:val="20"/>
+          <w:szCs w:val="20"/>
         </w:rPr>
         <w:t xml:space="preserve">{{ </w:t>
       </w:r>
       <w:proofErr w:type="spellStart"/>
       <w:r>
         <w:rPr>
-          <w:sz w:val="22"/>
-          <w:szCs w:val="22"/>
+          <w:rFonts w:ascii="Palatino Linotype" w:hAnsi="Palatino Linotype"/>
+          <w:sz w:val="20"/>
+          <w:szCs w:val="20"/>
         </w:rPr>
         <w:t>days_to_complete_service</w:t>
       </w:r>
       <w:proofErr w:type="spellEnd"/>
       <w:r>
         <w:rPr>
-          <w:sz w:val="22"/>
-          <w:szCs w:val="22"/>
+          <w:rFonts w:ascii="Palatino Linotype" w:hAnsi="Palatino Linotype"/>
+          <w:sz w:val="20"/>
+          <w:szCs w:val="20"/>
         </w:rPr>
         <w:t xml:space="preserve"> }}</w:t>
       </w:r>
       <w:r>
         <w:rPr>
-          <w:sz w:val="22"/>
-          <w:szCs w:val="22"/>
-        </w:rPr>
-        <w:t xml:space="preserve"> days. Defendant </w:t>
-      </w:r>
-      <w:r>
-        <w:rPr>
-          <w:sz w:val="22"/>
-          <w:szCs w:val="22"/>
-        </w:rPr>
-        <w:t>shall</w:t>
-      </w:r>
-      <w:r>
-        <w:rPr>
-          <w:sz w:val="22"/>
-          <w:szCs w:val="22"/>
-        </w:rPr>
-        <w:t xml:space="preserve"> show proof of completion of all </w:t>
-      </w:r>
-      <w:r>
-        <w:rPr>
-          <w:sz w:val="22"/>
-          <w:szCs w:val="22"/>
-        </w:rPr>
-        <w:t xml:space="preserve">completed </w:t>
-      </w:r>
-      <w:r>
-        <w:rPr>
-          <w:sz w:val="22"/>
-          <w:szCs w:val="22"/>
-        </w:rPr>
-        <w:t xml:space="preserve">hours to the </w:t>
-      </w:r>
-      <w:r>
-        <w:rPr>
-          <w:sz w:val="22"/>
-          <w:szCs w:val="22"/>
-        </w:rPr>
-        <w:t>Office of Community Control</w:t>
-      </w:r>
-      <w:r>
-        <w:rPr>
-          <w:sz w:val="22"/>
-          <w:szCs w:val="22"/>
-        </w:rPr>
-        <w:t xml:space="preserve"> on or before </w:t>
-      </w:r>
-      <w:r>
-        <w:rPr>
-          <w:sz w:val="22"/>
-          <w:szCs w:val="22"/>
+          <w:rFonts w:ascii="Palatino Linotype" w:hAnsi="Palatino Linotype"/>
+          <w:sz w:val="20"/>
+          <w:szCs w:val="20"/>
+        </w:rPr>
+        <w:t xml:space="preserve"> days. Defendant shall show proof of completion of all completed hours to the Office of Community Control on or before </w:t>
+      </w:r>
+      <w:r>
+        <w:rPr>
+          <w:rFonts w:ascii="Palatino Linotype" w:hAnsi="Palatino Linotype"/>
+          <w:sz w:val="20"/>
+          <w:szCs w:val="20"/>
         </w:rPr>
         <w:t>{</w:t>
       </w:r>
       <w:proofErr w:type="gramStart"/>
       <w:r>
         <w:rPr>
-          <w:sz w:val="22"/>
-          <w:szCs w:val="22"/>
+          <w:rFonts w:ascii="Palatino Linotype" w:hAnsi="Palatino Linotype"/>
+          <w:sz w:val="20"/>
+          <w:szCs w:val="20"/>
         </w:rPr>
         <w:t xml:space="preserve">{ </w:t>
       </w:r>
       <w:proofErr w:type="spellStart"/>
       <w:r>
         <w:rPr>
-          <w:sz w:val="22"/>
-          <w:szCs w:val="22"/>
+          <w:rFonts w:ascii="Palatino Linotype" w:hAnsi="Palatino Linotype"/>
+          <w:sz w:val="20"/>
+          <w:szCs w:val="20"/>
         </w:rPr>
         <w:t>due</w:t>
       </w:r>
       <w:proofErr w:type="gramEnd"/>
       <w:r>
         <w:rPr>
-          <w:sz w:val="22"/>
-          <w:szCs w:val="22"/>
+          <w:rFonts w:ascii="Palatino Linotype" w:hAnsi="Palatino Linotype"/>
+          <w:sz w:val="20"/>
+          <w:szCs w:val="20"/>
         </w:rPr>
         <w:t>_date_for_service</w:t>
       </w:r>
       <w:proofErr w:type="spellEnd"/>
       <w:r>
         <w:rPr>
-          <w:sz w:val="22"/>
-          <w:szCs w:val="22"/>
+          <w:rFonts w:ascii="Palatino Linotype" w:hAnsi="Palatino Linotype"/>
+          <w:sz w:val="20"/>
+          <w:szCs w:val="20"/>
         </w:rPr>
         <w:t xml:space="preserve"> }}</w:t>
       </w:r>
       <w:r>
         <w:rPr>
-          <w:sz w:val="22"/>
-          <w:szCs w:val="22"/>
+          <w:rFonts w:ascii="Palatino Linotype" w:hAnsi="Palatino Linotype"/>
+          <w:sz w:val="20"/>
+          <w:szCs w:val="20"/>
         </w:rPr>
         <w:t xml:space="preserve">.  </w:t>
       </w:r>
@@ -3923,101 +3880,114 @@
       <w:pPr>
         <w:spacing w:line="276" w:lineRule="auto"/>
         <w:rPr>
-          <w:sz w:val="22"/>
-          <w:szCs w:val="22"/>
+          <w:rFonts w:ascii="Palatino Linotype" w:hAnsi="Palatino Linotype"/>
+          <w:sz w:val="20"/>
+          <w:szCs w:val="20"/>
         </w:rPr>
       </w:pPr>
       <w:r>
         <w:rPr>
-          <w:sz w:val="22"/>
-          <w:szCs w:val="22"/>
+          <w:rFonts w:ascii="Palatino Linotype" w:hAnsi="Palatino Linotype"/>
+          <w:sz w:val="20"/>
+          <w:szCs w:val="20"/>
         </w:rPr>
         <w:t xml:space="preserve">{% </w:t>
       </w:r>
       <w:proofErr w:type="spellStart"/>
       <w:r>
         <w:rPr>
-          <w:sz w:val="22"/>
-          <w:szCs w:val="22"/>
+          <w:rFonts w:ascii="Palatino Linotype" w:hAnsi="Palatino Linotype"/>
+          <w:sz w:val="20"/>
+          <w:szCs w:val="20"/>
         </w:rPr>
         <w:t>endif</w:t>
       </w:r>
       <w:proofErr w:type="spellEnd"/>
       <w:r>
         <w:rPr>
-          <w:sz w:val="22"/>
-          <w:szCs w:val="22"/>
+          <w:rFonts w:ascii="Palatino Linotype" w:hAnsi="Palatino Linotype"/>
+          <w:sz w:val="20"/>
+          <w:szCs w:val="20"/>
         </w:rPr>
         <w:t xml:space="preserve"> %}</w:t>
       </w:r>
       <w:r>
         <w:rPr>
-          <w:sz w:val="22"/>
-          <w:szCs w:val="22"/>
+          <w:rFonts w:ascii="Palatino Linotype" w:hAnsi="Palatino Linotype"/>
+          <w:sz w:val="20"/>
+          <w:szCs w:val="20"/>
         </w:rPr>
         <w:t xml:space="preserve">{% if </w:t>
       </w:r>
       <w:proofErr w:type="spellStart"/>
       <w:r>
         <w:rPr>
-          <w:sz w:val="22"/>
-          <w:szCs w:val="22"/>
+          <w:rFonts w:ascii="Palatino Linotype" w:hAnsi="Palatino Linotype"/>
+          <w:sz w:val="20"/>
+          <w:szCs w:val="20"/>
         </w:rPr>
         <w:t>fra_in_file</w:t>
       </w:r>
       <w:proofErr w:type="spellEnd"/>
       <w:r>
         <w:rPr>
-          <w:sz w:val="22"/>
-          <w:szCs w:val="22"/>
+          <w:rFonts w:ascii="Palatino Linotype" w:hAnsi="Palatino Linotype"/>
+          <w:sz w:val="20"/>
+          <w:szCs w:val="20"/>
         </w:rPr>
         <w:t xml:space="preserve"> is not </w:t>
       </w:r>
       <w:proofErr w:type="gramStart"/>
       <w:r>
         <w:rPr>
-          <w:sz w:val="22"/>
-          <w:szCs w:val="22"/>
+          <w:rFonts w:ascii="Palatino Linotype" w:hAnsi="Palatino Linotype"/>
+          <w:sz w:val="20"/>
+          <w:szCs w:val="20"/>
         </w:rPr>
         <w:t>none</w:t>
       </w:r>
       <w:proofErr w:type="gramEnd"/>
       <w:r>
         <w:rPr>
-          <w:sz w:val="22"/>
-          <w:szCs w:val="22"/>
+          <w:rFonts w:ascii="Palatino Linotype" w:hAnsi="Palatino Linotype"/>
+          <w:sz w:val="20"/>
+          <w:szCs w:val="20"/>
         </w:rPr>
         <w:t xml:space="preserve"> %}{% if </w:t>
       </w:r>
       <w:proofErr w:type="spellStart"/>
       <w:r>
         <w:rPr>
-          <w:sz w:val="22"/>
-          <w:szCs w:val="22"/>
+          <w:rFonts w:ascii="Palatino Linotype" w:hAnsi="Palatino Linotype"/>
+          <w:sz w:val="20"/>
+          <w:szCs w:val="20"/>
         </w:rPr>
         <w:t>fra_in_court</w:t>
       </w:r>
       <w:proofErr w:type="spellEnd"/>
       <w:r>
         <w:rPr>
-          <w:sz w:val="22"/>
-          <w:szCs w:val="22"/>
+          <w:rFonts w:ascii="Palatino Linotype" w:hAnsi="Palatino Linotype"/>
+          <w:sz w:val="20"/>
+          <w:szCs w:val="20"/>
         </w:rPr>
         <w:t xml:space="preserve"> is not </w:t>
       </w:r>
       <w:proofErr w:type="gramStart"/>
       <w:r>
         <w:rPr>
-          <w:sz w:val="22"/>
-          <w:szCs w:val="22"/>
+          <w:rFonts w:ascii="Palatino Linotype" w:hAnsi="Palatino Linotype"/>
+          <w:sz w:val="20"/>
+          <w:szCs w:val="20"/>
         </w:rPr>
         <w:t>none</w:t>
       </w:r>
       <w:proofErr w:type="gramEnd"/>
       <w:r>
         <w:rPr>
-          <w:sz w:val="22"/>
-          <w:szCs w:val="22"/>
+          <w:rFonts w:ascii="Palatino Linotype" w:hAnsi="Palatino Linotype"/>
+          <w:sz w:val="20"/>
+          <w:szCs w:val="20"/>
         </w:rPr>
         <w:t xml:space="preserve"> %}</w:t>
       </w:r>
@@ -4026,27 +3996,30 @@
       <w:pPr>
         <w:spacing w:line="276" w:lineRule="auto"/>
         <w:rPr>
-          <w:sz w:val="22"/>
-          <w:szCs w:val="22"/>
+          <w:rFonts w:ascii="Palatino Linotype" w:hAnsi="Palatino Linotype"/>
+          <w:sz w:val="20"/>
+          <w:szCs w:val="20"/>
         </w:rPr>
       </w:pPr>
       <w:proofErr w:type="gramStart"/>
       <w:r>
         <w:rPr>
+          <w:rFonts w:ascii="Palatino Linotype" w:hAnsi="Palatino Linotype"/>
           <w:b/>
           <w:bCs/>
-          <w:sz w:val="22"/>
-          <w:szCs w:val="22"/>
+          <w:sz w:val="20"/>
+          <w:szCs w:val="20"/>
         </w:rPr>
         <w:t>Proof of Financial Responsibility.</w:t>
       </w:r>
       <w:proofErr w:type="gramEnd"/>
       <w:r>
         <w:rPr>
+          <w:rFonts w:ascii="Palatino Linotype" w:hAnsi="Palatino Linotype"/>
           <w:b/>
           <w:bCs/>
-          <w:sz w:val="22"/>
-          <w:szCs w:val="22"/>
+          <w:sz w:val="20"/>
+          <w:szCs w:val="20"/>
         </w:rPr>
         <w:t xml:space="preserve">  </w:t>
       </w:r>
@@ -4077,39 +4050,13 @@
           <w:sz w:val="20"/>
           <w:szCs w:val="20"/>
         </w:rPr>
-        <w:t xml:space="preserve"> is </w:t>
-      </w:r>
-      <w:r>
-        <w:rPr>
-          <w:rFonts w:ascii="Palatino Linotype" w:hAnsi="Palatino Linotype"/>
-          <w:bCs/>
-          <w:sz w:val="20"/>
-          <w:szCs w:val="20"/>
-        </w:rPr>
-        <w:t>true</w:t>
-      </w:r>
-      <w:r>
-        <w:rPr>
-          <w:rFonts w:ascii="Palatino Linotype" w:hAnsi="Palatino Linotype"/>
-          <w:bCs/>
-          <w:sz w:val="20"/>
-          <w:szCs w:val="20"/>
-        </w:rPr>
-        <w:t xml:space="preserve"> %}</w:t>
-      </w:r>
-      <w:r>
-        <w:rPr>
-          <w:rFonts w:ascii="Palatino Linotype" w:hAnsi="Palatino Linotype"/>
-          <w:bCs/>
-          <w:sz w:val="20"/>
-          <w:szCs w:val="20"/>
-        </w:rPr>
-        <w:t xml:space="preserve"> </w:t>
-      </w:r>
-      <w:r>
-        <w:rPr>
-          <w:sz w:val="22"/>
-          <w:szCs w:val="22"/>
+        <w:t xml:space="preserve"> is true %} </w:t>
+      </w:r>
+      <w:r>
+        <w:rPr>
+          <w:rFonts w:ascii="Palatino Linotype" w:hAnsi="Palatino Linotype"/>
+          <w:sz w:val="20"/>
+          <w:szCs w:val="20"/>
         </w:rPr>
         <w:t>The Defendant showed proof of financial responsibility at the time of the offense.</w:t>
       </w:r>
@@ -4160,48 +4107,15 @@
           <w:sz w:val="20"/>
           <w:szCs w:val="20"/>
         </w:rPr>
-        <w:t xml:space="preserve"> is </w:t>
-      </w:r>
-      <w:r>
-        <w:rPr>
-          <w:rFonts w:ascii="Palatino Linotype" w:hAnsi="Palatino Linotype"/>
-          <w:bCs/>
-          <w:sz w:val="20"/>
-          <w:szCs w:val="20"/>
-        </w:rPr>
-        <w:t>true</w:t>
-      </w:r>
-      <w:r>
-        <w:rPr>
-          <w:rFonts w:ascii="Palatino Linotype" w:hAnsi="Palatino Linotype"/>
-          <w:bCs/>
-          <w:sz w:val="20"/>
-          <w:szCs w:val="20"/>
-        </w:rPr>
-        <w:t xml:space="preserve"> %}</w:t>
-      </w:r>
-      <w:r>
-        <w:rPr>
-          <w:rFonts w:ascii="Palatino Linotype" w:hAnsi="Palatino Linotype"/>
-          <w:bCs/>
-          <w:sz w:val="20"/>
-          <w:szCs w:val="20"/>
-        </w:rPr>
-        <w:t xml:space="preserve"> </w:t>
-      </w:r>
-      <w:r>
-        <w:rPr>
-          <w:sz w:val="22"/>
-          <w:szCs w:val="22"/>
-        </w:rPr>
-        <w:t>The Defendant showed the Court proof of responsibility during the proceeding</w:t>
-      </w:r>
-      <w:r>
-        <w:rPr>
-          <w:sz w:val="22"/>
-          <w:szCs w:val="22"/>
-        </w:rPr>
-        <w:t>.</w:t>
+        <w:t xml:space="preserve"> is true %} </w:t>
+      </w:r>
+      <w:r>
+        <w:rPr>
+          <w:rFonts w:ascii="Palatino Linotype" w:hAnsi="Palatino Linotype"/>
+          <w:sz w:val="20"/>
+          <w:szCs w:val="20"/>
+        </w:rPr>
+        <w:t>The Defendant showed the Court proof of responsibility during the proceeding.</w:t>
       </w:r>
       <w:r>
         <w:rPr>
@@ -4250,25 +4164,7 @@
           <w:sz w:val="20"/>
           <w:szCs w:val="20"/>
         </w:rPr>
-        <w:t xml:space="preserve"> is </w:t>
-      </w:r>
-      <w:r>
-        <w:rPr>
-          <w:rFonts w:ascii="Palatino Linotype" w:hAnsi="Palatino Linotype"/>
-          <w:bCs/>
-          <w:sz w:val="20"/>
-          <w:szCs w:val="20"/>
-        </w:rPr>
-        <w:t>false</w:t>
-      </w:r>
-      <w:r>
-        <w:rPr>
-          <w:rFonts w:ascii="Palatino Linotype" w:hAnsi="Palatino Linotype"/>
-          <w:bCs/>
-          <w:sz w:val="20"/>
-          <w:szCs w:val="20"/>
-        </w:rPr>
-        <w:t xml:space="preserve"> %}{% if </w:t>
+        <w:t xml:space="preserve"> is false %}{% if </w:t>
       </w:r>
       <w:proofErr w:type="spellStart"/>
       <w:r>
@@ -4288,69 +4184,49 @@
           <w:sz w:val="20"/>
           <w:szCs w:val="20"/>
         </w:rPr>
-        <w:t xml:space="preserve"> is </w:t>
-      </w:r>
-      <w:r>
-        <w:rPr>
-          <w:rFonts w:ascii="Palatino Linotype" w:hAnsi="Palatino Linotype"/>
-          <w:bCs/>
-          <w:sz w:val="20"/>
-          <w:szCs w:val="20"/>
-        </w:rPr>
-        <w:t>false</w:t>
-      </w:r>
-      <w:r>
-        <w:rPr>
-          <w:rFonts w:ascii="Palatino Linotype" w:hAnsi="Palatino Linotype"/>
-          <w:bCs/>
-          <w:sz w:val="20"/>
-          <w:szCs w:val="20"/>
-        </w:rPr>
-        <w:t xml:space="preserve"> %}</w:t>
-      </w:r>
-      <w:r>
-        <w:rPr>
-          <w:sz w:val="22"/>
-          <w:szCs w:val="22"/>
-        </w:rPr>
-        <w:t xml:space="preserve">The Defendant did not show proof of financial responsibility at the time of the offense or during the proceeding, but may show proof to Clerk of Court at any time prior to the submission of this matter to the </w:t>
-      </w:r>
-      <w:r>
-        <w:rPr>
-          <w:sz w:val="22"/>
-          <w:szCs w:val="22"/>
-        </w:rPr>
-        <w:t xml:space="preserve">Ohio Bureau of Motor Vehicles.{% </w:t>
+        <w:t xml:space="preserve"> is false %}</w:t>
+      </w:r>
+      <w:r>
+        <w:rPr>
+          <w:rFonts w:ascii="Palatino Linotype" w:hAnsi="Palatino Linotype"/>
+          <w:sz w:val="20"/>
+          <w:szCs w:val="20"/>
+        </w:rPr>
+        <w:t xml:space="preserve">The Defendant did not show proof of financial responsibility at the time of the offense or during the proceeding, but may show proof to Clerk of Court at any time prior to the submission of this matter to the Ohio Bureau of Motor Vehicles.{% </w:t>
       </w:r>
       <w:proofErr w:type="spellStart"/>
       <w:r>
         <w:rPr>
-          <w:sz w:val="22"/>
-          <w:szCs w:val="22"/>
+          <w:rFonts w:ascii="Palatino Linotype" w:hAnsi="Palatino Linotype"/>
+          <w:sz w:val="20"/>
+          <w:szCs w:val="20"/>
         </w:rPr>
         <w:t>endif</w:t>
       </w:r>
       <w:proofErr w:type="spellEnd"/>
       <w:r>
         <w:rPr>
-          <w:sz w:val="22"/>
-          <w:szCs w:val="22"/>
+          <w:rFonts w:ascii="Palatino Linotype" w:hAnsi="Palatino Linotype"/>
+          <w:sz w:val="20"/>
+          <w:szCs w:val="20"/>
         </w:rPr>
         <w:t xml:space="preserve"> %}{% </w:t>
       </w:r>
       <w:proofErr w:type="spellStart"/>
       <w:r>
         <w:rPr>
-          <w:sz w:val="22"/>
-          <w:szCs w:val="22"/>
+          <w:rFonts w:ascii="Palatino Linotype" w:hAnsi="Palatino Linotype"/>
+          <w:sz w:val="20"/>
+          <w:szCs w:val="20"/>
         </w:rPr>
         <w:t>endif</w:t>
       </w:r>
       <w:proofErr w:type="spellEnd"/>
       <w:r>
         <w:rPr>
-          <w:sz w:val="22"/>
-          <w:szCs w:val="22"/>
+          <w:rFonts w:ascii="Palatino Linotype" w:hAnsi="Palatino Linotype"/>
+          <w:sz w:val="20"/>
+          <w:szCs w:val="20"/>
         </w:rPr>
         <w:t xml:space="preserve"> %}</w:t>
       </w:r>
@@ -4359,101 +4235,112 @@
       <w:pPr>
         <w:spacing w:line="276" w:lineRule="auto"/>
         <w:rPr>
-          <w:sz w:val="22"/>
-          <w:szCs w:val="22"/>
+          <w:rFonts w:ascii="Palatino Linotype" w:hAnsi="Palatino Linotype"/>
+          <w:sz w:val="20"/>
+          <w:szCs w:val="20"/>
         </w:rPr>
       </w:pPr>
       <w:r>
         <w:rPr>
-          <w:sz w:val="22"/>
-          <w:szCs w:val="22"/>
+          <w:rFonts w:ascii="Palatino Linotype" w:hAnsi="Palatino Linotype"/>
+          <w:sz w:val="20"/>
+          <w:szCs w:val="20"/>
         </w:rPr>
         <w:t xml:space="preserve">{% </w:t>
       </w:r>
       <w:proofErr w:type="spellStart"/>
       <w:r>
         <w:rPr>
-          <w:sz w:val="22"/>
-          <w:szCs w:val="22"/>
+          <w:rFonts w:ascii="Palatino Linotype" w:hAnsi="Palatino Linotype"/>
+          <w:sz w:val="20"/>
+          <w:szCs w:val="20"/>
         </w:rPr>
         <w:t>endif</w:t>
       </w:r>
       <w:proofErr w:type="spellEnd"/>
       <w:r>
         <w:rPr>
-          <w:sz w:val="22"/>
-          <w:szCs w:val="22"/>
+          <w:rFonts w:ascii="Palatino Linotype" w:hAnsi="Palatino Linotype"/>
+          <w:sz w:val="20"/>
+          <w:szCs w:val="20"/>
         </w:rPr>
         <w:t xml:space="preserve"> %}{% </w:t>
       </w:r>
       <w:proofErr w:type="spellStart"/>
       <w:r>
         <w:rPr>
-          <w:sz w:val="22"/>
-          <w:szCs w:val="22"/>
+          <w:rFonts w:ascii="Palatino Linotype" w:hAnsi="Palatino Linotype"/>
+          <w:sz w:val="20"/>
+          <w:szCs w:val="20"/>
         </w:rPr>
         <w:t>endif</w:t>
       </w:r>
       <w:proofErr w:type="spellEnd"/>
       <w:r>
         <w:rPr>
-          <w:sz w:val="22"/>
-          <w:szCs w:val="22"/>
+          <w:rFonts w:ascii="Palatino Linotype" w:hAnsi="Palatino Linotype"/>
+          <w:sz w:val="20"/>
+          <w:szCs w:val="20"/>
         </w:rPr>
         <w:t xml:space="preserve"> %}</w:t>
       </w:r>
       <w:r>
         <w:rPr>
-          <w:sz w:val="22"/>
-          <w:szCs w:val="22"/>
+          <w:rFonts w:ascii="Palatino Linotype" w:hAnsi="Palatino Linotype"/>
+          <w:sz w:val="20"/>
+          <w:szCs w:val="20"/>
         </w:rPr>
         <w:t xml:space="preserve">{% if </w:t>
       </w:r>
       <w:proofErr w:type="spellStart"/>
       <w:r>
         <w:rPr>
-          <w:sz w:val="22"/>
-          <w:szCs w:val="22"/>
+          <w:rFonts w:ascii="Palatino Linotype" w:hAnsi="Palatino Linotype"/>
+          <w:sz w:val="20"/>
+          <w:szCs w:val="20"/>
         </w:rPr>
         <w:t>license_suspension_details</w:t>
       </w:r>
       <w:r>
         <w:rPr>
-          <w:sz w:val="22"/>
-          <w:szCs w:val="22"/>
+          <w:rFonts w:ascii="Palatino Linotype" w:hAnsi="Palatino Linotype"/>
+          <w:sz w:val="20"/>
+          <w:szCs w:val="20"/>
         </w:rPr>
         <w:t>.license_</w:t>
       </w:r>
       <w:proofErr w:type="gramStart"/>
       <w:r>
         <w:rPr>
-          <w:sz w:val="22"/>
-          <w:szCs w:val="22"/>
+          <w:rFonts w:ascii="Palatino Linotype" w:hAnsi="Palatino Linotype"/>
+          <w:sz w:val="20"/>
+          <w:szCs w:val="20"/>
         </w:rPr>
         <w:t>type</w:t>
       </w:r>
       <w:proofErr w:type="spellEnd"/>
       <w:r>
         <w:rPr>
-          <w:sz w:val="22"/>
-          <w:szCs w:val="22"/>
+          <w:rFonts w:ascii="Palatino Linotype" w:hAnsi="Palatino Linotype"/>
+          <w:sz w:val="20"/>
+          <w:szCs w:val="20"/>
         </w:rPr>
         <w:t xml:space="preserve"> !</w:t>
       </w:r>
       <w:proofErr w:type="gramEnd"/>
       <w:r>
         <w:rPr>
-          <w:sz w:val="22"/>
-          <w:szCs w:val="22"/>
+          <w:rFonts w:ascii="Palatino Linotype" w:hAnsi="Palatino Linotype"/>
+          <w:sz w:val="20"/>
+          <w:szCs w:val="20"/>
         </w:rPr>
         <w:t>= ‘None’</w:t>
       </w:r>
-      <w:bookmarkStart w:id="0" w:name="_GoBack"/>
-      <w:bookmarkEnd w:id="0"/>
-      <w:r>
-        <w:rPr>
-          <w:sz w:val="22"/>
-          <w:szCs w:val="22"/>
+      <w:r>
+        <w:rPr>
+          <w:rFonts w:ascii="Palatino Linotype" w:hAnsi="Palatino Linotype"/>
+          <w:sz w:val="20"/>
+          <w:szCs w:val="20"/>
         </w:rPr>
         <w:t xml:space="preserve"> %}</w:t>
       </w:r>
@@ -4462,325 +4349,367 @@
       <w:pPr>
         <w:spacing w:line="276" w:lineRule="auto"/>
         <w:rPr>
-          <w:sz w:val="22"/>
-          <w:szCs w:val="22"/>
+          <w:rFonts w:ascii="Palatino Linotype" w:hAnsi="Palatino Linotype"/>
+          <w:sz w:val="20"/>
+          <w:szCs w:val="20"/>
         </w:rPr>
       </w:pPr>
       <w:proofErr w:type="gramStart"/>
       <w:r>
         <w:rPr>
+          <w:rFonts w:ascii="Palatino Linotype" w:hAnsi="Palatino Linotype"/>
           <w:b/>
-          <w:sz w:val="22"/>
-          <w:szCs w:val="22"/>
+          <w:sz w:val="20"/>
+          <w:szCs w:val="20"/>
         </w:rPr>
         <w:t>License Suspension.</w:t>
       </w:r>
       <w:proofErr w:type="gramEnd"/>
       <w:r>
         <w:rPr>
+          <w:rFonts w:ascii="Palatino Linotype" w:hAnsi="Palatino Linotype"/>
           <w:b/>
-          <w:sz w:val="22"/>
-          <w:szCs w:val="22"/>
+          <w:sz w:val="20"/>
+          <w:szCs w:val="20"/>
         </w:rPr>
         <w:t xml:space="preserve"> </w:t>
       </w:r>
       <w:r>
         <w:rPr>
+          <w:rFonts w:ascii="Palatino Linotype" w:hAnsi="Palatino Linotype"/>
           <w:b/>
-          <w:sz w:val="22"/>
-          <w:szCs w:val="22"/>
+          <w:sz w:val="20"/>
+          <w:szCs w:val="20"/>
         </w:rPr>
         <w:t xml:space="preserve"> </w:t>
       </w:r>
       <w:r>
         <w:rPr>
-          <w:sz w:val="22"/>
-          <w:szCs w:val="22"/>
+          <w:rFonts w:ascii="Palatino Linotype" w:hAnsi="Palatino Linotype"/>
+          <w:sz w:val="20"/>
+          <w:szCs w:val="20"/>
         </w:rPr>
         <w:t xml:space="preserve">The Court orders that Defendant’s </w:t>
       </w:r>
       <w:r>
         <w:rPr>
-          <w:sz w:val="22"/>
-          <w:szCs w:val="22"/>
+          <w:rFonts w:ascii="Palatino Linotype" w:hAnsi="Palatino Linotype"/>
+          <w:sz w:val="20"/>
+          <w:szCs w:val="20"/>
         </w:rPr>
         <w:t>{</w:t>
       </w:r>
       <w:proofErr w:type="gramStart"/>
       <w:r>
         <w:rPr>
-          <w:sz w:val="22"/>
-          <w:szCs w:val="22"/>
+          <w:rFonts w:ascii="Palatino Linotype" w:hAnsi="Palatino Linotype"/>
+          <w:sz w:val="20"/>
+          <w:szCs w:val="20"/>
         </w:rPr>
         <w:t xml:space="preserve">{ </w:t>
       </w:r>
       <w:proofErr w:type="spellStart"/>
       <w:r>
         <w:rPr>
-          <w:sz w:val="22"/>
-          <w:szCs w:val="22"/>
+          <w:rFonts w:ascii="Palatino Linotype" w:hAnsi="Palatino Linotype"/>
+          <w:sz w:val="20"/>
+          <w:szCs w:val="20"/>
         </w:rPr>
         <w:t>license</w:t>
       </w:r>
       <w:proofErr w:type="gramEnd"/>
       <w:r>
         <w:rPr>
-          <w:sz w:val="22"/>
-          <w:szCs w:val="22"/>
+          <w:rFonts w:ascii="Palatino Linotype" w:hAnsi="Palatino Linotype"/>
+          <w:sz w:val="20"/>
+          <w:szCs w:val="20"/>
         </w:rPr>
         <w:t>_suspension_details.license_type</w:t>
       </w:r>
       <w:proofErr w:type="spellEnd"/>
       <w:r>
         <w:rPr>
-          <w:sz w:val="22"/>
-          <w:szCs w:val="22"/>
+          <w:rFonts w:ascii="Palatino Linotype" w:hAnsi="Palatino Linotype"/>
+          <w:sz w:val="20"/>
+          <w:szCs w:val="20"/>
         </w:rPr>
         <w:t xml:space="preserve"> }}</w:t>
       </w:r>
       <w:r>
         <w:rPr>
-          <w:sz w:val="22"/>
-          <w:szCs w:val="22"/>
+          <w:rFonts w:ascii="Palatino Linotype" w:hAnsi="Palatino Linotype"/>
+          <w:sz w:val="20"/>
+          <w:szCs w:val="20"/>
         </w:rPr>
         <w:t xml:space="preserve"> license is suspended from {{ </w:t>
       </w:r>
       <w:proofErr w:type="spellStart"/>
       <w:r>
         <w:rPr>
-          <w:sz w:val="22"/>
-          <w:szCs w:val="22"/>
+          <w:rFonts w:ascii="Palatino Linotype" w:hAnsi="Palatino Linotype"/>
+          <w:sz w:val="20"/>
+          <w:szCs w:val="20"/>
         </w:rPr>
         <w:t>license_suspension_details.</w:t>
       </w:r>
       <w:r>
         <w:rPr>
-          <w:sz w:val="22"/>
-          <w:szCs w:val="22"/>
+          <w:rFonts w:ascii="Palatino Linotype" w:hAnsi="Palatino Linotype"/>
+          <w:sz w:val="20"/>
+          <w:szCs w:val="20"/>
         </w:rPr>
         <w:t>license_suspended_date</w:t>
       </w:r>
       <w:proofErr w:type="spellEnd"/>
       <w:r>
         <w:rPr>
-          <w:sz w:val="22"/>
-          <w:szCs w:val="22"/>
+          <w:rFonts w:ascii="Palatino Linotype" w:hAnsi="Palatino Linotype"/>
+          <w:sz w:val="20"/>
+          <w:szCs w:val="20"/>
         </w:rPr>
         <w:t xml:space="preserve"> }} for a term of {{ </w:t>
       </w:r>
       <w:proofErr w:type="spellStart"/>
       <w:r>
         <w:rPr>
-          <w:sz w:val="22"/>
-          <w:szCs w:val="22"/>
+          <w:rFonts w:ascii="Palatino Linotype" w:hAnsi="Palatino Linotype"/>
+          <w:sz w:val="20"/>
+          <w:szCs w:val="20"/>
         </w:rPr>
         <w:t>license_suspension_details.</w:t>
       </w:r>
       <w:r>
         <w:rPr>
-          <w:sz w:val="22"/>
-          <w:szCs w:val="22"/>
+          <w:rFonts w:ascii="Palatino Linotype" w:hAnsi="Palatino Linotype"/>
+          <w:sz w:val="20"/>
+          <w:szCs w:val="20"/>
         </w:rPr>
         <w:t>license_suspension_term</w:t>
       </w:r>
       <w:proofErr w:type="spellEnd"/>
       <w:r>
         <w:rPr>
-          <w:sz w:val="22"/>
-          <w:szCs w:val="22"/>
+          <w:rFonts w:ascii="Palatino Linotype" w:hAnsi="Palatino Linotype"/>
+          <w:sz w:val="20"/>
+          <w:szCs w:val="20"/>
         </w:rPr>
         <w:t xml:space="preserve"> </w:t>
       </w:r>
       <w:r>
         <w:rPr>
-          <w:sz w:val="22"/>
-          <w:szCs w:val="22"/>
+          <w:rFonts w:ascii="Palatino Linotype" w:hAnsi="Palatino Linotype"/>
+          <w:sz w:val="20"/>
+          <w:szCs w:val="20"/>
         </w:rPr>
         <w:t xml:space="preserve">}}. </w:t>
       </w:r>
       <w:r>
         <w:rPr>
-          <w:sz w:val="22"/>
-          <w:szCs w:val="22"/>
+          <w:rFonts w:ascii="Palatino Linotype" w:hAnsi="Palatino Linotype"/>
+          <w:sz w:val="20"/>
+          <w:szCs w:val="20"/>
         </w:rPr>
         <w:t xml:space="preserve">{% if </w:t>
       </w:r>
       <w:proofErr w:type="spellStart"/>
       <w:r>
         <w:rPr>
-          <w:sz w:val="22"/>
-          <w:szCs w:val="22"/>
+          <w:rFonts w:ascii="Palatino Linotype" w:hAnsi="Palatino Linotype"/>
+          <w:sz w:val="20"/>
+          <w:szCs w:val="20"/>
         </w:rPr>
         <w:t>license_suspension_details.driving_</w:t>
       </w:r>
       <w:proofErr w:type="gramStart"/>
       <w:r>
         <w:rPr>
-          <w:sz w:val="22"/>
-          <w:szCs w:val="22"/>
+          <w:rFonts w:ascii="Palatino Linotype" w:hAnsi="Palatino Linotype"/>
+          <w:sz w:val="20"/>
+          <w:szCs w:val="20"/>
         </w:rPr>
         <w:t>privileges</w:t>
       </w:r>
       <w:proofErr w:type="spellEnd"/>
       <w:r>
         <w:rPr>
-          <w:sz w:val="22"/>
-          <w:szCs w:val="22"/>
+          <w:rFonts w:ascii="Palatino Linotype" w:hAnsi="Palatino Linotype"/>
+          <w:sz w:val="20"/>
+          <w:szCs w:val="20"/>
         </w:rPr>
         <w:t xml:space="preserve"> !</w:t>
       </w:r>
       <w:proofErr w:type="gramEnd"/>
       <w:r>
         <w:rPr>
-          <w:sz w:val="22"/>
-          <w:szCs w:val="22"/>
+          <w:rFonts w:ascii="Palatino Linotype" w:hAnsi="Palatino Linotype"/>
+          <w:sz w:val="20"/>
+          <w:szCs w:val="20"/>
         </w:rPr>
         <w:t>= ‘None’ %}The Defendant is granted {</w:t>
       </w:r>
       <w:proofErr w:type="gramStart"/>
       <w:r>
         <w:rPr>
-          <w:sz w:val="22"/>
-          <w:szCs w:val="22"/>
+          <w:rFonts w:ascii="Palatino Linotype" w:hAnsi="Palatino Linotype"/>
+          <w:sz w:val="20"/>
+          <w:szCs w:val="20"/>
         </w:rPr>
         <w:t xml:space="preserve">{ </w:t>
       </w:r>
       <w:proofErr w:type="spellStart"/>
       <w:r>
         <w:rPr>
-          <w:sz w:val="22"/>
-          <w:szCs w:val="22"/>
+          <w:rFonts w:ascii="Palatino Linotype" w:hAnsi="Palatino Linotype"/>
+          <w:sz w:val="20"/>
+          <w:szCs w:val="20"/>
         </w:rPr>
         <w:t>license</w:t>
       </w:r>
       <w:proofErr w:type="gramEnd"/>
       <w:r>
         <w:rPr>
-          <w:sz w:val="22"/>
-          <w:szCs w:val="22"/>
+          <w:rFonts w:ascii="Palatino Linotype" w:hAnsi="Palatino Linotype"/>
+          <w:sz w:val="20"/>
+          <w:szCs w:val="20"/>
         </w:rPr>
         <w:t>_suspension_details.driving_privileges</w:t>
       </w:r>
       <w:proofErr w:type="spellEnd"/>
       <w:r>
         <w:rPr>
-          <w:sz w:val="22"/>
-          <w:szCs w:val="22"/>
+          <w:rFonts w:ascii="Palatino Linotype" w:hAnsi="Palatino Linotype"/>
+          <w:sz w:val="20"/>
+          <w:szCs w:val="20"/>
         </w:rPr>
         <w:t xml:space="preserve"> }} </w:t>
       </w:r>
       <w:r>
         <w:rPr>
-          <w:sz w:val="22"/>
-          <w:szCs w:val="22"/>
+          <w:rFonts w:ascii="Palatino Linotype" w:hAnsi="Palatino Linotype"/>
+          <w:sz w:val="20"/>
+          <w:szCs w:val="20"/>
         </w:rPr>
         <w:t xml:space="preserve">driving privileges </w:t>
       </w:r>
       <w:r>
         <w:rPr>
-          <w:sz w:val="22"/>
-          <w:szCs w:val="22"/>
+          <w:rFonts w:ascii="Palatino Linotype" w:hAnsi="Palatino Linotype"/>
+          <w:sz w:val="20"/>
+          <w:szCs w:val="20"/>
         </w:rPr>
         <w:t xml:space="preserve">for {{ </w:t>
       </w:r>
       <w:proofErr w:type="spellStart"/>
       <w:r>
         <w:rPr>
-          <w:sz w:val="22"/>
-          <w:szCs w:val="22"/>
+          <w:rFonts w:ascii="Palatino Linotype" w:hAnsi="Palatino Linotype"/>
+          <w:sz w:val="20"/>
+          <w:szCs w:val="20"/>
         </w:rPr>
         <w:t>license_suspension_details.driving_privileges_term</w:t>
       </w:r>
       <w:proofErr w:type="spellEnd"/>
       <w:r>
         <w:rPr>
-          <w:sz w:val="22"/>
-          <w:szCs w:val="22"/>
+          <w:rFonts w:ascii="Palatino Linotype" w:hAnsi="Palatino Linotype"/>
+          <w:sz w:val="20"/>
+          <w:szCs w:val="20"/>
         </w:rPr>
         <w:t xml:space="preserve"> }}.</w:t>
       </w:r>
       <w:r>
         <w:rPr>
-          <w:sz w:val="22"/>
-          <w:szCs w:val="22"/>
+          <w:rFonts w:ascii="Palatino Linotype" w:hAnsi="Palatino Linotype"/>
+          <w:sz w:val="20"/>
+          <w:szCs w:val="20"/>
         </w:rPr>
         <w:t xml:space="preserve"> </w:t>
       </w:r>
       <w:r>
         <w:rPr>
-          <w:sz w:val="22"/>
-          <w:szCs w:val="22"/>
+          <w:rFonts w:ascii="Palatino Linotype" w:hAnsi="Palatino Linotype"/>
+          <w:sz w:val="20"/>
+          <w:szCs w:val="20"/>
         </w:rPr>
         <w:t xml:space="preserve">{% </w:t>
       </w:r>
       <w:proofErr w:type="spellStart"/>
       <w:r>
         <w:rPr>
-          <w:sz w:val="22"/>
-          <w:szCs w:val="22"/>
+          <w:rFonts w:ascii="Palatino Linotype" w:hAnsi="Palatino Linotype"/>
+          <w:sz w:val="20"/>
+          <w:szCs w:val="20"/>
         </w:rPr>
         <w:t>endif</w:t>
       </w:r>
       <w:proofErr w:type="spellEnd"/>
       <w:r>
         <w:rPr>
-          <w:sz w:val="22"/>
-          <w:szCs w:val="22"/>
+          <w:rFonts w:ascii="Palatino Linotype" w:hAnsi="Palatino Linotype"/>
+          <w:sz w:val="20"/>
+          <w:szCs w:val="20"/>
         </w:rPr>
         <w:t xml:space="preserve"> %}</w:t>
       </w:r>
       <w:r>
         <w:rPr>
-          <w:sz w:val="22"/>
-          <w:szCs w:val="22"/>
+          <w:rFonts w:ascii="Palatino Linotype" w:hAnsi="Palatino Linotype"/>
+          <w:sz w:val="20"/>
+          <w:szCs w:val="20"/>
         </w:rPr>
         <w:t xml:space="preserve">{% if </w:t>
       </w:r>
       <w:proofErr w:type="spellStart"/>
       <w:r>
         <w:rPr>
-          <w:sz w:val="22"/>
-          <w:szCs w:val="22"/>
+          <w:rFonts w:ascii="Palatino Linotype" w:hAnsi="Palatino Linotype"/>
+          <w:sz w:val="20"/>
+          <w:szCs w:val="20"/>
         </w:rPr>
         <w:t>license_suspension_details.remedial_driving_class_required</w:t>
       </w:r>
       <w:proofErr w:type="spellEnd"/>
       <w:r>
         <w:rPr>
-          <w:sz w:val="22"/>
-          <w:szCs w:val="22"/>
+          <w:rFonts w:ascii="Palatino Linotype" w:hAnsi="Palatino Linotype"/>
+          <w:sz w:val="20"/>
+          <w:szCs w:val="20"/>
         </w:rPr>
         <w:t xml:space="preserve"> is true %}The defendant is required to complete a remedial driving class before his operator’s license may be reinstated</w:t>
       </w:r>
       <w:proofErr w:type="gramStart"/>
       <w:r>
         <w:rPr>
-          <w:sz w:val="22"/>
-          <w:szCs w:val="22"/>
+          <w:rFonts w:ascii="Palatino Linotype" w:hAnsi="Palatino Linotype"/>
+          <w:sz w:val="20"/>
+          <w:szCs w:val="20"/>
         </w:rPr>
         <w:t>.{</w:t>
       </w:r>
       <w:proofErr w:type="gramEnd"/>
       <w:r>
         <w:rPr>
-          <w:sz w:val="22"/>
-          <w:szCs w:val="22"/>
+          <w:rFonts w:ascii="Palatino Linotype" w:hAnsi="Palatino Linotype"/>
+          <w:sz w:val="20"/>
+          <w:szCs w:val="20"/>
         </w:rPr>
         <w:t xml:space="preserve">% </w:t>
       </w:r>
       <w:proofErr w:type="spellStart"/>
       <w:r>
         <w:rPr>
-          <w:sz w:val="22"/>
-          <w:szCs w:val="22"/>
+          <w:rFonts w:ascii="Palatino Linotype" w:hAnsi="Palatino Linotype"/>
+          <w:sz w:val="20"/>
+          <w:szCs w:val="20"/>
         </w:rPr>
         <w:t>endif</w:t>
       </w:r>
       <w:proofErr w:type="spellEnd"/>
       <w:r>
         <w:rPr>
-          <w:sz w:val="22"/>
-          <w:szCs w:val="22"/>
+          <w:rFonts w:ascii="Palatino Linotype" w:hAnsi="Palatino Linotype"/>
+          <w:sz w:val="20"/>
+          <w:szCs w:val="20"/>
         </w:rPr>
         <w:t xml:space="preserve"> %}</w:t>
       </w:r>
@@ -4789,69 +4718,78 @@
       <w:pPr>
         <w:spacing w:line="276" w:lineRule="auto"/>
         <w:rPr>
-          <w:sz w:val="22"/>
-          <w:szCs w:val="22"/>
+          <w:rFonts w:ascii="Palatino Linotype" w:hAnsi="Palatino Linotype"/>
+          <w:sz w:val="20"/>
+          <w:szCs w:val="20"/>
         </w:rPr>
       </w:pPr>
       <w:r>
         <w:rPr>
-          <w:sz w:val="22"/>
-          <w:szCs w:val="22"/>
+          <w:rFonts w:ascii="Palatino Linotype" w:hAnsi="Palatino Linotype"/>
+          <w:sz w:val="20"/>
+          <w:szCs w:val="20"/>
         </w:rPr>
         <w:t xml:space="preserve">{% </w:t>
       </w:r>
       <w:proofErr w:type="spellStart"/>
       <w:r>
         <w:rPr>
-          <w:sz w:val="22"/>
-          <w:szCs w:val="22"/>
+          <w:rFonts w:ascii="Palatino Linotype" w:hAnsi="Palatino Linotype"/>
+          <w:sz w:val="20"/>
+          <w:szCs w:val="20"/>
         </w:rPr>
         <w:t>endif</w:t>
       </w:r>
       <w:proofErr w:type="spellEnd"/>
       <w:r>
         <w:rPr>
-          <w:sz w:val="22"/>
-          <w:szCs w:val="22"/>
+          <w:rFonts w:ascii="Palatino Linotype" w:hAnsi="Palatino Linotype"/>
+          <w:sz w:val="20"/>
+          <w:szCs w:val="20"/>
         </w:rPr>
         <w:t xml:space="preserve"> %}</w:t>
       </w:r>
       <w:r>
         <w:rPr>
-          <w:sz w:val="22"/>
-          <w:szCs w:val="22"/>
+          <w:rFonts w:ascii="Palatino Linotype" w:hAnsi="Palatino Linotype"/>
+          <w:sz w:val="20"/>
+          <w:szCs w:val="20"/>
         </w:rPr>
         <w:t xml:space="preserve">{% if </w:t>
       </w:r>
       <w:proofErr w:type="spellStart"/>
       <w:r>
         <w:rPr>
-          <w:sz w:val="22"/>
-          <w:szCs w:val="22"/>
+          <w:rFonts w:ascii="Palatino Linotype" w:hAnsi="Palatino Linotype"/>
+          <w:sz w:val="20"/>
+          <w:szCs w:val="20"/>
         </w:rPr>
         <w:t>community_control_terms.type_of_community_</w:t>
       </w:r>
       <w:proofErr w:type="gramStart"/>
       <w:r>
         <w:rPr>
-          <w:sz w:val="22"/>
-          <w:szCs w:val="22"/>
+          <w:rFonts w:ascii="Palatino Linotype" w:hAnsi="Palatino Linotype"/>
+          <w:sz w:val="20"/>
+          <w:szCs w:val="20"/>
         </w:rPr>
         <w:t>control</w:t>
       </w:r>
       <w:proofErr w:type="spellEnd"/>
       <w:r>
         <w:rPr>
-          <w:sz w:val="22"/>
-          <w:szCs w:val="22"/>
+          <w:rFonts w:ascii="Palatino Linotype" w:hAnsi="Palatino Linotype"/>
+          <w:sz w:val="20"/>
+          <w:szCs w:val="20"/>
         </w:rPr>
         <w:t xml:space="preserve"> !</w:t>
       </w:r>
       <w:proofErr w:type="gramEnd"/>
       <w:r>
         <w:rPr>
-          <w:sz w:val="22"/>
-          <w:szCs w:val="22"/>
+          <w:rFonts w:ascii="Palatino Linotype" w:hAnsi="Palatino Linotype"/>
+          <w:sz w:val="20"/>
+          <w:szCs w:val="20"/>
         </w:rPr>
         <w:t>= ‘None’ %}</w:t>
       </w:r>
@@ -4860,88 +4798,99 @@
       <w:pPr>
         <w:spacing w:line="276" w:lineRule="auto"/>
         <w:rPr>
-          <w:sz w:val="22"/>
-          <w:szCs w:val="22"/>
+          <w:rFonts w:ascii="Palatino Linotype" w:hAnsi="Palatino Linotype"/>
+          <w:sz w:val="20"/>
+          <w:szCs w:val="20"/>
         </w:rPr>
       </w:pPr>
       <w:proofErr w:type="gramStart"/>
       <w:r>
         <w:rPr>
+          <w:rFonts w:ascii="Palatino Linotype" w:hAnsi="Palatino Linotype"/>
           <w:b/>
-          <w:sz w:val="22"/>
-          <w:szCs w:val="22"/>
+          <w:sz w:val="20"/>
+          <w:szCs w:val="20"/>
         </w:rPr>
         <w:t>Community Control Terms.</w:t>
       </w:r>
       <w:proofErr w:type="gramEnd"/>
       <w:r>
         <w:rPr>
-          <w:sz w:val="22"/>
-          <w:szCs w:val="22"/>
+          <w:rFonts w:ascii="Palatino Linotype" w:hAnsi="Palatino Linotype"/>
+          <w:sz w:val="20"/>
+          <w:szCs w:val="20"/>
         </w:rPr>
         <w:t xml:space="preserve">  The Defendant is placed under {</w:t>
       </w:r>
       <w:proofErr w:type="gramStart"/>
       <w:r>
         <w:rPr>
-          <w:sz w:val="22"/>
-          <w:szCs w:val="22"/>
+          <w:rFonts w:ascii="Palatino Linotype" w:hAnsi="Palatino Linotype"/>
+          <w:sz w:val="20"/>
+          <w:szCs w:val="20"/>
         </w:rPr>
         <w:t xml:space="preserve">{ </w:t>
       </w:r>
       <w:proofErr w:type="spellStart"/>
       <w:r>
         <w:rPr>
-          <w:sz w:val="22"/>
-          <w:szCs w:val="22"/>
+          <w:rFonts w:ascii="Palatino Linotype" w:hAnsi="Palatino Linotype"/>
+          <w:sz w:val="20"/>
+          <w:szCs w:val="20"/>
         </w:rPr>
         <w:t>community</w:t>
       </w:r>
       <w:proofErr w:type="gramEnd"/>
       <w:r>
         <w:rPr>
-          <w:sz w:val="22"/>
-          <w:szCs w:val="22"/>
+          <w:rFonts w:ascii="Palatino Linotype" w:hAnsi="Palatino Linotype"/>
+          <w:sz w:val="20"/>
+          <w:szCs w:val="20"/>
         </w:rPr>
         <w:t>_control_terms.type_of_community_control</w:t>
       </w:r>
       <w:proofErr w:type="spellEnd"/>
       <w:r>
         <w:rPr>
-          <w:sz w:val="22"/>
-          <w:szCs w:val="22"/>
+          <w:rFonts w:ascii="Palatino Linotype" w:hAnsi="Palatino Linotype"/>
+          <w:sz w:val="20"/>
+          <w:szCs w:val="20"/>
         </w:rPr>
         <w:t xml:space="preserve"> }} supervision for a term of {{ </w:t>
       </w:r>
       <w:proofErr w:type="spellStart"/>
       <w:r>
         <w:rPr>
-          <w:sz w:val="22"/>
-          <w:szCs w:val="22"/>
+          <w:rFonts w:ascii="Palatino Linotype" w:hAnsi="Palatino Linotype"/>
+          <w:sz w:val="20"/>
+          <w:szCs w:val="20"/>
         </w:rPr>
         <w:t>community_control_terms.term_of_community_control</w:t>
       </w:r>
       <w:proofErr w:type="spellEnd"/>
       <w:r>
         <w:rPr>
-          <w:sz w:val="22"/>
-          <w:szCs w:val="22"/>
+          <w:rFonts w:ascii="Palatino Linotype" w:hAnsi="Palatino Linotype"/>
+          <w:sz w:val="20"/>
+          <w:szCs w:val="20"/>
         </w:rPr>
         <w:t xml:space="preserve"> }} and shall report forthwith to the Office of Community Control. {% </w:t>
       </w:r>
       <w:proofErr w:type="spellStart"/>
       <w:r>
         <w:rPr>
-          <w:sz w:val="22"/>
-          <w:szCs w:val="22"/>
+          <w:rFonts w:ascii="Palatino Linotype" w:hAnsi="Palatino Linotype"/>
+          <w:sz w:val="20"/>
+          <w:szCs w:val="20"/>
         </w:rPr>
         <w:t>endif</w:t>
       </w:r>
       <w:proofErr w:type="spellEnd"/>
       <w:r>
         <w:rPr>
-          <w:sz w:val="22"/>
-          <w:szCs w:val="22"/>
+          <w:rFonts w:ascii="Palatino Linotype" w:hAnsi="Palatino Linotype"/>
+          <w:sz w:val="20"/>
+          <w:szCs w:val="20"/>
         </w:rPr>
         <w:t xml:space="preserve"> %}</w:t>
       </w:r>
@@ -5098,7 +5047,16 @@
           <w:sz w:val="20"/>
           <w:szCs w:val="20"/>
         </w:rPr>
-        <w:t xml:space="preserve">{{ </w:t>
+        <w:t>{</w:t>
+      </w:r>
+      <w:proofErr w:type="gramStart"/>
+      <w:r>
+        <w:rPr>
+          <w:rFonts w:ascii="Palatino Linotype" w:hAnsi="Palatino Linotype"/>
+          <w:sz w:val="20"/>
+          <w:szCs w:val="20"/>
+        </w:rPr>
+        <w:t xml:space="preserve">{ </w:t>
       </w:r>
       <w:proofErr w:type="spellStart"/>
       <w:r>
@@ -5107,7 +5065,16 @@
           <w:sz w:val="20"/>
           <w:szCs w:val="20"/>
         </w:rPr>
-        <w:t>judicial_officer</w:t>
+        <w:t>judicial</w:t>
+      </w:r>
+      <w:proofErr w:type="gramEnd"/>
+      <w:r>
+        <w:rPr>
+          <w:rFonts w:ascii="Palatino Linotype" w:hAnsi="Palatino Linotype"/>
+          <w:sz w:val="20"/>
+          <w:szCs w:val="20"/>
+        </w:rPr>
+        <w:t>_officer</w:t>
       </w:r>
       <w:proofErr w:type="spellEnd"/>
       <w:r>
@@ -5155,7 +5122,43 @@
           <w:sz w:val="20"/>
           <w:szCs w:val="20"/>
         </w:rPr>
-        <w:t>MAGISTRATE</w:t>
+        <w:t>{</w:t>
+      </w:r>
+      <w:proofErr w:type="gramStart"/>
+      <w:r>
+        <w:rPr>
+          <w:rFonts w:ascii="Palatino Linotype" w:hAnsi="Palatino Linotype"/>
+          <w:sz w:val="20"/>
+          <w:szCs w:val="20"/>
+        </w:rPr>
+        <w:t xml:space="preserve">{ </w:t>
+      </w:r>
+      <w:proofErr w:type="spellStart"/>
+      <w:r>
+        <w:rPr>
+          <w:rFonts w:ascii="Palatino Linotype" w:hAnsi="Palatino Linotype"/>
+          <w:sz w:val="20"/>
+          <w:szCs w:val="20"/>
+        </w:rPr>
+        <w:t>judicial</w:t>
+      </w:r>
+      <w:proofErr w:type="gramEnd"/>
+      <w:r>
+        <w:rPr>
+          <w:rFonts w:ascii="Palatino Linotype" w:hAnsi="Palatino Linotype"/>
+          <w:sz w:val="20"/>
+          <w:szCs w:val="20"/>
+        </w:rPr>
+        <w:t>_officer_type</w:t>
+      </w:r>
+      <w:proofErr w:type="spellEnd"/>
+      <w:r>
+        <w:rPr>
+          <w:rFonts w:ascii="Palatino Linotype" w:hAnsi="Palatino Linotype"/>
+          <w:sz w:val="20"/>
+          <w:szCs w:val="20"/>
+        </w:rPr>
+        <w:t xml:space="preserve"> }}</w:t>
       </w:r>
     </w:p>
     <w:p>
@@ -5201,6 +5204,81 @@
           <w:szCs w:val="20"/>
         </w:rPr>
       </w:pPr>
+      <w:r>
+        <w:rPr>
+          <w:rFonts w:ascii="Palatino Linotype" w:hAnsi="Palatino Linotype"/>
+          <w:sz w:val="20"/>
+          <w:szCs w:val="20"/>
+        </w:rPr>
+        <w:t>{</w:t>
+      </w:r>
+      <w:r>
+        <w:rPr>
+          <w:rFonts w:ascii="Palatino Linotype" w:hAnsi="Palatino Linotype"/>
+          <w:bCs/>
+          <w:sz w:val="20"/>
+          <w:szCs w:val="20"/>
+        </w:rPr>
+        <w:t xml:space="preserve">% if </w:t>
+      </w:r>
+      <w:proofErr w:type="spellStart"/>
+      <w:r>
+        <w:rPr>
+          <w:rFonts w:ascii="Palatino Linotype" w:hAnsi="Palatino Linotype"/>
+          <w:bCs/>
+          <w:sz w:val="20"/>
+          <w:szCs w:val="20"/>
+        </w:rPr>
+        <w:t>judicial_officer_</w:t>
+      </w:r>
+      <w:proofErr w:type="gramStart"/>
+      <w:r>
+        <w:rPr>
+          <w:rFonts w:ascii="Palatino Linotype" w:hAnsi="Palatino Linotype"/>
+          <w:bCs/>
+          <w:sz w:val="20"/>
+          <w:szCs w:val="20"/>
+        </w:rPr>
+        <w:t>type</w:t>
+      </w:r>
+      <w:proofErr w:type="spellEnd"/>
+      <w:r>
+        <w:rPr>
+          <w:rFonts w:ascii="Palatino Linotype" w:hAnsi="Palatino Linotype"/>
+          <w:bCs/>
+          <w:sz w:val="20"/>
+          <w:szCs w:val="20"/>
+        </w:rPr>
+        <w:t xml:space="preserve">  =</w:t>
+      </w:r>
+      <w:proofErr w:type="gramEnd"/>
+      <w:r>
+        <w:rPr>
+          <w:rFonts w:ascii="Palatino Linotype" w:hAnsi="Palatino Linotype"/>
+          <w:bCs/>
+          <w:sz w:val="20"/>
+          <w:szCs w:val="20"/>
+        </w:rPr>
+        <w:t>=  ‘</w:t>
+      </w:r>
+      <w:r>
+        <w:rPr>
+          <w:rFonts w:ascii="Palatino Linotype" w:hAnsi="Palatino Linotype"/>
+          <w:bCs/>
+          <w:sz w:val="20"/>
+          <w:szCs w:val="20"/>
+        </w:rPr>
+        <w:t>Magistrate</w:t>
+      </w:r>
+      <w:r>
+        <w:rPr>
+          <w:rFonts w:ascii="Palatino Linotype" w:hAnsi="Palatino Linotype"/>
+          <w:bCs/>
+          <w:sz w:val="20"/>
+          <w:szCs w:val="20"/>
+        </w:rPr>
+        <w:t>’ %}.</w:t>
+      </w:r>
     </w:p>
     <w:p>
       <w:pPr>
@@ -5223,18 +5301,7 @@
           <w:szCs w:val="20"/>
           <w:u w:val="single"/>
         </w:rPr>
-        <w:t xml:space="preserve">FINAL JUDGMENT </w:t>
-      </w:r>
-      <w:r>
-        <w:rPr>
-          <w:rFonts w:ascii="Palatino Linotype" w:hAnsi="Palatino Linotype"/>
-          <w:b/>
-          <w:bCs/>
-          <w:sz w:val="20"/>
-          <w:szCs w:val="20"/>
-          <w:u w:val="single"/>
-        </w:rPr>
-        <w:t>ENTRY</w:t>
+        <w:t>FINAL JUDGMENT ENTRY</w:t>
       </w:r>
     </w:p>
     <w:p>
@@ -5436,13 +5503,6 @@
           <w:szCs w:val="20"/>
         </w:rPr>
         <w:tab/>
-      </w:r>
-      <w:r>
-        <w:rPr>
-          <w:rFonts w:ascii="Palatino Linotype" w:hAnsi="Palatino Linotype"/>
-          <w:sz w:val="20"/>
-          <w:szCs w:val="20"/>
-        </w:rPr>
         <w:t>____________________________________</w:t>
       </w:r>
     </w:p>
@@ -5475,13 +5535,6 @@
           <w:szCs w:val="20"/>
         </w:rPr>
         <w:tab/>
-      </w:r>
-      <w:r>
-        <w:rPr>
-          <w:rFonts w:ascii="Palatino Linotype" w:hAnsi="Palatino Linotype"/>
-          <w:sz w:val="20"/>
-          <w:szCs w:val="20"/>
-        </w:rPr>
         <w:t>JUDGE</w:t>
       </w:r>
     </w:p>
@@ -5505,6 +5558,32 @@
           <w:szCs w:val="20"/>
         </w:rPr>
       </w:pPr>
+      <w:r>
+        <w:rPr>
+          <w:rFonts w:ascii="Palatino Linotype" w:hAnsi="Palatino Linotype"/>
+          <w:sz w:val="20"/>
+          <w:szCs w:val="20"/>
+        </w:rPr>
+        <w:t xml:space="preserve">{% </w:t>
+      </w:r>
+      <w:proofErr w:type="spellStart"/>
+      <w:r>
+        <w:rPr>
+          <w:rFonts w:ascii="Palatino Linotype" w:hAnsi="Palatino Linotype"/>
+          <w:sz w:val="20"/>
+          <w:szCs w:val="20"/>
+        </w:rPr>
+        <w:t>endif</w:t>
+      </w:r>
+      <w:proofErr w:type="spellEnd"/>
+      <w:r>
+        <w:rPr>
+          <w:rFonts w:ascii="Palatino Linotype" w:hAnsi="Palatino Linotype"/>
+          <w:sz w:val="20"/>
+          <w:szCs w:val="20"/>
+        </w:rPr>
+        <w:t xml:space="preserve"> %}</w:t>
+      </w:r>
     </w:p>
     <w:p>
       <w:pPr>
@@ -5620,23 +5699,7 @@
           <w:sz w:val="20"/>
           <w:szCs w:val="20"/>
         </w:rPr>
-        <w:t>_</w:t>
-      </w:r>
-      <w:r>
-        <w:rPr>
-          <w:rFonts w:ascii="Palatino Linotype" w:hAnsi="Palatino Linotype"/>
-          <w:sz w:val="20"/>
-          <w:szCs w:val="20"/>
-        </w:rPr>
-        <w:t>first_</w:t>
-      </w:r>
-      <w:r>
-        <w:rPr>
-          <w:rFonts w:ascii="Palatino Linotype" w:hAnsi="Palatino Linotype"/>
-          <w:sz w:val="20"/>
-          <w:szCs w:val="20"/>
-        </w:rPr>
-        <w:t>name</w:t>
+        <w:t>_first_name</w:t>
       </w:r>
       <w:proofErr w:type="spellEnd"/>
       <w:r>
@@ -5645,7 +5708,23 @@
           <w:sz w:val="20"/>
           <w:szCs w:val="20"/>
         </w:rPr>
-        <w:t xml:space="preserve"> }}{</w:t>
+        <w:t xml:space="preserve"> }}</w:t>
+      </w:r>
+      <w:r>
+        <w:rPr>
+          <w:rFonts w:ascii="Palatino Linotype" w:hAnsi="Palatino Linotype"/>
+          <w:sz w:val="20"/>
+          <w:szCs w:val="20"/>
+        </w:rPr>
+        <w:t xml:space="preserve"> </w:t>
+      </w:r>
+      <w:r>
+        <w:rPr>
+          <w:rFonts w:ascii="Palatino Linotype" w:hAnsi="Palatino Linotype"/>
+          <w:sz w:val="20"/>
+          <w:szCs w:val="20"/>
+        </w:rPr>
+        <w:t>{</w:t>
       </w:r>
       <w:proofErr w:type="gramStart"/>
       <w:r>
@@ -5672,23 +5751,7 @@
           <w:sz w:val="20"/>
           <w:szCs w:val="20"/>
         </w:rPr>
-        <w:t>_</w:t>
-      </w:r>
-      <w:r>
-        <w:rPr>
-          <w:rFonts w:ascii="Palatino Linotype" w:hAnsi="Palatino Linotype"/>
-          <w:sz w:val="20"/>
-          <w:szCs w:val="20"/>
-        </w:rPr>
-        <w:t>last_</w:t>
-      </w:r>
-      <w:r>
-        <w:rPr>
-          <w:rFonts w:ascii="Palatino Linotype" w:hAnsi="Palatino Linotype"/>
-          <w:sz w:val="20"/>
-          <w:szCs w:val="20"/>
-        </w:rPr>
-        <w:t>name</w:t>
+        <w:t>_last_name</w:t>
       </w:r>
       <w:proofErr w:type="spellEnd"/>
       <w:r>
@@ -5796,7 +5859,7 @@
       <w:headerReference w:type="first" r:id="rId12"/>
       <w:footerReference w:type="first" r:id="rId13"/>
       <w:pgSz w:w="12240" w:h="15840"/>
-      <w:pgMar w:top="1296" w:right="1440" w:bottom="1152" w:left="1440" w:header="864" w:footer="720" w:gutter="0"/>
+      <w:pgMar w:top="1440" w:right="1080" w:bottom="1440" w:left="1080" w:header="864" w:footer="720" w:gutter="0"/>
       <w:cols w:space="720"/>
       <w:noEndnote/>
       <w:docGrid w:linePitch="326"/>

</xml_diff>

<commit_message>
Some refactoring but need to fix template add conditions.
</commit_message>
<xml_diff>
--- a/resources/Templates/Magistrate_And_Judge_Final_Judgment_Template.docx
+++ b/resources/Templates/Magistrate_And_Judge_Final_Judgment_Template.docx
@@ -784,8 +784,6 @@
           <w:szCs w:val="20"/>
         </w:rPr>
       </w:pPr>
-      <w:bookmarkStart w:id="0" w:name="_GoBack"/>
-      <w:bookmarkEnd w:id="0"/>
       <w:r>
         <w:rPr>
           <w:rFonts w:ascii="Palatino Linotype" w:hAnsi="Palatino Linotype"/>
@@ -4301,13 +4299,14 @@
         </w:rPr>
         <w:t>license_suspension_details</w:t>
       </w:r>
-      <w:r>
-        <w:rPr>
-          <w:rFonts w:ascii="Palatino Linotype" w:hAnsi="Palatino Linotype"/>
-          <w:sz w:val="20"/>
-          <w:szCs w:val="20"/>
-        </w:rPr>
-        <w:t>.license_</w:t>
+      <w:proofErr w:type="spellEnd"/>
+      <w:r>
+        <w:rPr>
+          <w:rFonts w:ascii="Palatino Linotype" w:hAnsi="Palatino Linotype"/>
+          <w:sz w:val="20"/>
+          <w:szCs w:val="20"/>
+        </w:rPr>
+        <w:t xml:space="preserve"> is not </w:t>
       </w:r>
       <w:proofErr w:type="gramStart"/>
       <w:r>
@@ -4316,26 +4315,11 @@
           <w:sz w:val="20"/>
           <w:szCs w:val="20"/>
         </w:rPr>
-        <w:t>type</w:t>
-      </w:r>
-      <w:proofErr w:type="spellEnd"/>
-      <w:r>
-        <w:rPr>
-          <w:rFonts w:ascii="Palatino Linotype" w:hAnsi="Palatino Linotype"/>
-          <w:sz w:val="20"/>
-          <w:szCs w:val="20"/>
-        </w:rPr>
-        <w:t xml:space="preserve"> !</w:t>
-      </w:r>
+        <w:t>none</w:t>
+      </w:r>
+      <w:bookmarkStart w:id="0" w:name="_GoBack"/>
+      <w:bookmarkEnd w:id="0"/>
       <w:proofErr w:type="gramEnd"/>
-      <w:r>
-        <w:rPr>
-          <w:rFonts w:ascii="Palatino Linotype" w:hAnsi="Palatino Linotype"/>
-          <w:sz w:val="20"/>
-          <w:szCs w:val="20"/>
-        </w:rPr>
-        <w:t>= ‘None’</w:t>
-      </w:r>
       <w:r>
         <w:rPr>
           <w:rFonts w:ascii="Palatino Linotype" w:hAnsi="Palatino Linotype"/>
@@ -4764,7 +4748,24 @@
           <w:sz w:val="20"/>
           <w:szCs w:val="20"/>
         </w:rPr>
-        <w:t>community_control_terms.type_of_community_</w:t>
+        <w:t>community_control_te</w:t>
+      </w:r>
+      <w:r>
+        <w:rPr>
+          <w:rFonts w:ascii="Palatino Linotype" w:hAnsi="Palatino Linotype"/>
+          <w:sz w:val="20"/>
+          <w:szCs w:val="20"/>
+        </w:rPr>
+        <w:t>rms</w:t>
+      </w:r>
+      <w:proofErr w:type="spellEnd"/>
+      <w:r>
+        <w:rPr>
+          <w:rFonts w:ascii="Palatino Linotype" w:hAnsi="Palatino Linotype"/>
+          <w:sz w:val="20"/>
+          <w:szCs w:val="20"/>
+        </w:rPr>
+        <w:t xml:space="preserve"> is not </w:t>
       </w:r>
       <w:proofErr w:type="gramStart"/>
       <w:r>
@@ -4773,16 +4774,7 @@
           <w:sz w:val="20"/>
           <w:szCs w:val="20"/>
         </w:rPr>
-        <w:t>control</w:t>
-      </w:r>
-      <w:proofErr w:type="spellEnd"/>
-      <w:r>
-        <w:rPr>
-          <w:rFonts w:ascii="Palatino Linotype" w:hAnsi="Palatino Linotype"/>
-          <w:sz w:val="20"/>
-          <w:szCs w:val="20"/>
-        </w:rPr>
-        <w:t xml:space="preserve"> !</w:t>
+        <w:t>none</w:t>
       </w:r>
       <w:proofErr w:type="gramEnd"/>
       <w:r>
@@ -4791,7 +4783,7 @@
           <w:sz w:val="20"/>
           <w:szCs w:val="20"/>
         </w:rPr>
-        <w:t>= ‘None’ %}</w:t>
+        <w:t xml:space="preserve"> %}</w:t>
       </w:r>
     </w:p>
     <w:p>
@@ -5259,25 +5251,7 @@
           <w:sz w:val="20"/>
           <w:szCs w:val="20"/>
         </w:rPr>
-        <w:t>=  ‘</w:t>
-      </w:r>
-      <w:r>
-        <w:rPr>
-          <w:rFonts w:ascii="Palatino Linotype" w:hAnsi="Palatino Linotype"/>
-          <w:bCs/>
-          <w:sz w:val="20"/>
-          <w:szCs w:val="20"/>
-        </w:rPr>
-        <w:t>Magistrate</w:t>
-      </w:r>
-      <w:r>
-        <w:rPr>
-          <w:rFonts w:ascii="Palatino Linotype" w:hAnsi="Palatino Linotype"/>
-          <w:bCs/>
-          <w:sz w:val="20"/>
-          <w:szCs w:val="20"/>
-        </w:rPr>
-        <w:t>’ %}.</w:t>
+        <w:t>=  ‘Magistrate’ %}.</w:t>
       </w:r>
     </w:p>
     <w:p>

</xml_diff>

<commit_message>
Fixed add condition checkboxes.
</commit_message>
<xml_diff>
--- a/resources/Templates/Magistrate_And_Judge_Final_Judgment_Template.docx
+++ b/resources/Templates/Magistrate_And_Judge_Final_Judgment_Template.docx
@@ -3684,7 +3684,7 @@
           <w:sz w:val="20"/>
           <w:szCs w:val="20"/>
         </w:rPr>
-        <w:t>community_service</w:t>
+        <w:t>community_service_terms.community_service_ordered</w:t>
       </w:r>
       <w:proofErr w:type="spellEnd"/>
       <w:r>
@@ -3693,7 +3693,15 @@
           <w:sz w:val="20"/>
           <w:szCs w:val="20"/>
         </w:rPr>
-        <w:t xml:space="preserve"> is true %}</w:t>
+        <w:t xml:space="preserve"> is true </w:t>
+      </w:r>
+      <w:r>
+        <w:rPr>
+          <w:rFonts w:ascii="Palatino Linotype" w:hAnsi="Palatino Linotype"/>
+          <w:sz w:val="20"/>
+          <w:szCs w:val="20"/>
+        </w:rPr>
+        <w:t>%}</w:t>
       </w:r>
     </w:p>
     <w:p>
@@ -3759,7 +3767,7 @@
           <w:sz w:val="20"/>
           <w:szCs w:val="20"/>
         </w:rPr>
-        <w:t>hours</w:t>
+        <w:t>community</w:t>
       </w:r>
       <w:proofErr w:type="gramEnd"/>
       <w:r>
@@ -3768,7 +3776,15 @@
           <w:sz w:val="20"/>
           <w:szCs w:val="20"/>
         </w:rPr>
-        <w:t>_of_service</w:t>
+        <w:t>_service_terms.</w:t>
+      </w:r>
+      <w:r>
+        <w:rPr>
+          <w:rFonts w:ascii="Palatino Linotype" w:hAnsi="Palatino Linotype"/>
+          <w:sz w:val="20"/>
+          <w:szCs w:val="20"/>
+        </w:rPr>
+        <w:t>hours_of_service</w:t>
       </w:r>
       <w:proofErr w:type="spellEnd"/>
       <w:r>
@@ -3802,6 +3818,14 @@
           <w:sz w:val="20"/>
           <w:szCs w:val="20"/>
         </w:rPr>
+        <w:t>community_service_terms.</w:t>
+      </w:r>
+      <w:r>
+        <w:rPr>
+          <w:rFonts w:ascii="Palatino Linotype" w:hAnsi="Palatino Linotype"/>
+          <w:sz w:val="20"/>
+          <w:szCs w:val="20"/>
+        </w:rPr>
         <w:t>days_to_complete_service</w:t>
       </w:r>
       <w:proofErr w:type="spellEnd"/>
@@ -3845,7 +3869,7 @@
           <w:sz w:val="20"/>
           <w:szCs w:val="20"/>
         </w:rPr>
-        <w:t>due</w:t>
+        <w:t>community</w:t>
       </w:r>
       <w:proofErr w:type="gramEnd"/>
       <w:r>
@@ -3854,7 +3878,17 @@
           <w:sz w:val="20"/>
           <w:szCs w:val="20"/>
         </w:rPr>
-        <w:t>_date_for_service</w:t>
+        <w:t>_service_terms.</w:t>
+      </w:r>
+      <w:bookmarkStart w:id="0" w:name="_GoBack"/>
+      <w:bookmarkEnd w:id="0"/>
+      <w:r>
+        <w:rPr>
+          <w:rFonts w:ascii="Palatino Linotype" w:hAnsi="Palatino Linotype"/>
+          <w:sz w:val="20"/>
+          <w:szCs w:val="20"/>
+        </w:rPr>
+        <w:t>due_date_for_service</w:t>
       </w:r>
       <w:proofErr w:type="spellEnd"/>
       <w:r>
@@ -4299,6 +4333,14 @@
         </w:rPr>
         <w:t>license_suspension_details</w:t>
       </w:r>
+      <w:r>
+        <w:rPr>
+          <w:rFonts w:ascii="Palatino Linotype" w:hAnsi="Palatino Linotype"/>
+          <w:sz w:val="20"/>
+          <w:szCs w:val="20"/>
+        </w:rPr>
+        <w:t>.license_suspension_ordered</w:t>
+      </w:r>
       <w:proofErr w:type="spellEnd"/>
       <w:r>
         <w:rPr>
@@ -4306,20 +4348,8 @@
           <w:sz w:val="20"/>
           <w:szCs w:val="20"/>
         </w:rPr>
-        <w:t xml:space="preserve"> is not </w:t>
-      </w:r>
-      <w:proofErr w:type="gramStart"/>
-      <w:r>
-        <w:rPr>
-          <w:rFonts w:ascii="Palatino Linotype" w:hAnsi="Palatino Linotype"/>
-          <w:sz w:val="20"/>
-          <w:szCs w:val="20"/>
-        </w:rPr>
-        <w:t>none</w:t>
-      </w:r>
-      <w:bookmarkStart w:id="0" w:name="_GoBack"/>
-      <w:bookmarkEnd w:id="0"/>
-      <w:proofErr w:type="gramEnd"/>
+        <w:t xml:space="preserve"> is true</w:t>
+      </w:r>
       <w:r>
         <w:rPr>
           <w:rFonts w:ascii="Palatino Linotype" w:hAnsi="Palatino Linotype"/>
@@ -4758,6 +4788,14 @@
         </w:rPr>
         <w:t>rms</w:t>
       </w:r>
+      <w:r>
+        <w:rPr>
+          <w:rFonts w:ascii="Palatino Linotype" w:hAnsi="Palatino Linotype"/>
+          <w:sz w:val="20"/>
+          <w:szCs w:val="20"/>
+        </w:rPr>
+        <w:t>.community_control_required</w:t>
+      </w:r>
       <w:proofErr w:type="spellEnd"/>
       <w:r>
         <w:rPr>
@@ -4765,18 +4803,8 @@
           <w:sz w:val="20"/>
           <w:szCs w:val="20"/>
         </w:rPr>
-        <w:t xml:space="preserve"> is not </w:t>
-      </w:r>
-      <w:proofErr w:type="gramStart"/>
-      <w:r>
-        <w:rPr>
-          <w:rFonts w:ascii="Palatino Linotype" w:hAnsi="Palatino Linotype"/>
-          <w:sz w:val="20"/>
-          <w:szCs w:val="20"/>
-        </w:rPr>
-        <w:t>none</w:t>
-      </w:r>
-      <w:proofErr w:type="gramEnd"/>
+        <w:t xml:space="preserve"> is true</w:t>
+      </w:r>
       <w:r>
         <w:rPr>
           <w:rFonts w:ascii="Palatino Linotype" w:hAnsi="Palatino Linotype"/>
@@ -5347,6 +5375,7 @@
           <w:sz w:val="20"/>
           <w:szCs w:val="20"/>
         </w:rPr>
+        <w:lastRenderedPageBreak/>
         <w:t>ENTRY ADOPTED.</w:t>
       </w:r>
     </w:p>

</xml_diff>

<commit_message>
Updated template to say magistrate decision
</commit_message>
<xml_diff>
--- a/resources/Templates/Magistrate_And_Judge_Final_Judgment_Template.docx
+++ b/resources/Templates/Magistrate_And_Judge_Final_Judgment_Template.docx
@@ -681,16 +681,18 @@
           <w:szCs w:val="20"/>
           <w:u w:val="single"/>
         </w:rPr>
-        <w:t xml:space="preserve"> ENTRY</w:t>
-      </w:r>
-      <w:r>
-        <w:rPr>
-          <w:rFonts w:ascii="Palatino Linotype" w:hAnsi="Palatino Linotype"/>
-          <w:bCs/>
-          <w:sz w:val="20"/>
-          <w:szCs w:val="20"/>
-        </w:rPr>
         <w:t xml:space="preserve"> </w:t>
+      </w:r>
+      <w:r>
+        <w:rPr>
+          <w:rFonts w:ascii="Palatino Linotype" w:hAnsi="Palatino Linotype"/>
+          <w:b/>
+          <w:bCs/>
+          <w:sz w:val="20"/>
+          <w:szCs w:val="20"/>
+          <w:u w:val="single"/>
+        </w:rPr>
+        <w:t>DECISION</w:t>
       </w:r>
     </w:p>
     <w:p>
@@ -3880,8 +3882,6 @@
         </w:rPr>
         <w:t>_service_terms.</w:t>
       </w:r>
-      <w:bookmarkStart w:id="0" w:name="_GoBack"/>
-      <w:bookmarkEnd w:id="0"/>
       <w:r>
         <w:rPr>
           <w:rFonts w:ascii="Palatino Linotype" w:hAnsi="Palatino Linotype"/>
@@ -5220,6 +5220,7 @@
         </w:tabs>
         <w:rPr>
           <w:rFonts w:ascii="Palatino Linotype" w:hAnsi="Palatino Linotype"/>
+          <w:bCs/>
           <w:sz w:val="20"/>
           <w:szCs w:val="20"/>
         </w:rPr>
@@ -5281,6 +5282,60 @@
         </w:rPr>
         <w:t>=  ‘Magistrate’ %}.</w:t>
       </w:r>
+    </w:p>
+    <w:p>
+      <w:pPr>
+        <w:tabs>
+          <w:tab w:val="left" w:pos="-1080"/>
+          <w:tab w:val="left" w:pos="-720"/>
+          <w:tab w:val="left" w:pos="0"/>
+          <w:tab w:val="left" w:pos="720"/>
+          <w:tab w:val="left" w:pos="1440"/>
+          <w:tab w:val="left" w:pos="2160"/>
+          <w:tab w:val="left" w:pos="2880"/>
+          <w:tab w:val="left" w:pos="3600"/>
+          <w:tab w:val="left" w:pos="4320"/>
+          <w:tab w:val="left" w:pos="4680"/>
+        </w:tabs>
+        <w:rPr>
+          <w:rFonts w:ascii="Palatino Linotype" w:hAnsi="Palatino Linotype"/>
+          <w:bCs/>
+          <w:sz w:val="20"/>
+          <w:szCs w:val="20"/>
+        </w:rPr>
+      </w:pPr>
+    </w:p>
+    <w:p>
+      <w:pPr>
+        <w:tabs>
+          <w:tab w:val="left" w:pos="-1080"/>
+          <w:tab w:val="left" w:pos="-720"/>
+          <w:tab w:val="left" w:pos="0"/>
+          <w:tab w:val="left" w:pos="720"/>
+          <w:tab w:val="left" w:pos="1440"/>
+          <w:tab w:val="left" w:pos="2160"/>
+          <w:tab w:val="left" w:pos="2880"/>
+          <w:tab w:val="left" w:pos="3600"/>
+          <w:tab w:val="left" w:pos="4320"/>
+          <w:tab w:val="left" w:pos="4680"/>
+        </w:tabs>
+        <w:rPr>
+          <w:rFonts w:ascii="Palatino Linotype" w:hAnsi="Palatino Linotype"/>
+          <w:sz w:val="20"/>
+          <w:szCs w:val="20"/>
+        </w:rPr>
+      </w:pPr>
+      <w:r>
+        <w:rPr>
+          <w:rFonts w:ascii="Palatino Linotype" w:hAnsi="Palatino Linotype"/>
+          <w:bCs/>
+          <w:sz w:val="20"/>
+          <w:szCs w:val="20"/>
+        </w:rPr>
+        <w:t>LANGUAGE ABOUT FAILURE TO OBJECT</w:t>
+      </w:r>
+      <w:bookmarkStart w:id="0" w:name="_GoBack"/>
+      <w:bookmarkEnd w:id="0"/>
     </w:p>
     <w:p>
       <w:pPr>
@@ -5375,7 +5430,6 @@
           <w:sz w:val="20"/>
           <w:szCs w:val="20"/>
         </w:rPr>
-        <w:lastRenderedPageBreak/>
         <w:t>ENTRY ADOPTED.</w:t>
       </w:r>
     </w:p>

</xml_diff>

<commit_message>
Updated test, todo and template.
</commit_message>
<xml_diff>
--- a/resources/Templates/Magistrate_And_Judge_Final_Judgment_Template.docx
+++ b/resources/Templates/Magistrate_And_Judge_Final_Judgment_Template.docx
@@ -4982,6 +4982,8 @@
         </w:rPr>
         <w:tab/>
       </w:r>
+      <w:bookmarkStart w:id="0" w:name="_GoBack"/>
+      <w:bookmarkEnd w:id="0"/>
       <w:r>
         <w:rPr>
           <w:rFonts w:ascii="Palatino Linotype" w:hAnsi="Palatino Linotype"/>
@@ -5286,56 +5288,50 @@
     <w:p>
       <w:pPr>
         <w:tabs>
-          <w:tab w:val="left" w:pos="-1080"/>
-          <w:tab w:val="left" w:pos="-720"/>
-          <w:tab w:val="left" w:pos="0"/>
-          <w:tab w:val="left" w:pos="720"/>
-          <w:tab w:val="left" w:pos="1440"/>
-          <w:tab w:val="left" w:pos="2160"/>
-          <w:tab w:val="left" w:pos="2880"/>
-          <w:tab w:val="left" w:pos="3600"/>
-          <w:tab w:val="left" w:pos="4320"/>
-          <w:tab w:val="left" w:pos="4680"/>
+          <w:tab w:val="center" w:pos="4680"/>
         </w:tabs>
         <w:rPr>
           <w:rFonts w:ascii="Palatino Linotype" w:hAnsi="Palatino Linotype"/>
           <w:bCs/>
+          <w:i/>
           <w:sz w:val="20"/>
           <w:szCs w:val="20"/>
         </w:rPr>
       </w:pPr>
+      <w:r>
+        <w:rPr>
+          <w:rFonts w:ascii="Palatino Linotype" w:hAnsi="Palatino Linotype"/>
+          <w:bCs/>
+          <w:i/>
+          <w:sz w:val="20"/>
+          <w:szCs w:val="20"/>
+        </w:rPr>
+        <w:t xml:space="preserve">Pursuant to Criminal Rule 19(D) and Traffic Rule 14, written objections to this magistrate’s decision must be filed within fourteen (14) days of the filing of this decision. Any objections must state with specificity the grounds of the objections. </w:t>
+      </w:r>
+      <w:r>
+        <w:rPr>
+          <w:rFonts w:ascii="Palatino Linotype" w:hAnsi="Palatino Linotype"/>
+          <w:bCs/>
+          <w:i/>
+          <w:sz w:val="20"/>
+          <w:szCs w:val="20"/>
+        </w:rPr>
+        <w:t>A party shall not assign as error on appeal the court’s adoption of this decision unless the party timely objects.</w:t>
+      </w:r>
     </w:p>
     <w:p>
       <w:pPr>
         <w:tabs>
-          <w:tab w:val="left" w:pos="-1080"/>
-          <w:tab w:val="left" w:pos="-720"/>
-          <w:tab w:val="left" w:pos="0"/>
-          <w:tab w:val="left" w:pos="720"/>
-          <w:tab w:val="left" w:pos="1440"/>
-          <w:tab w:val="left" w:pos="2160"/>
-          <w:tab w:val="left" w:pos="2880"/>
-          <w:tab w:val="left" w:pos="3600"/>
-          <w:tab w:val="left" w:pos="4320"/>
-          <w:tab w:val="left" w:pos="4680"/>
+          <w:tab w:val="center" w:pos="4680"/>
         </w:tabs>
-        <w:rPr>
-          <w:rFonts w:ascii="Palatino Linotype" w:hAnsi="Palatino Linotype"/>
+        <w:jc w:val="center"/>
+        <w:rPr>
+          <w:rFonts w:ascii="Palatino Linotype" w:hAnsi="Palatino Linotype"/>
+          <w:bCs/>
           <w:sz w:val="20"/>
           <w:szCs w:val="20"/>
         </w:rPr>
       </w:pPr>
-      <w:r>
-        <w:rPr>
-          <w:rFonts w:ascii="Palatino Linotype" w:hAnsi="Palatino Linotype"/>
-          <w:bCs/>
-          <w:sz w:val="20"/>
-          <w:szCs w:val="20"/>
-        </w:rPr>
-        <w:t>LANGUAGE ABOUT FAILURE TO OBJECT</w:t>
-      </w:r>
-      <w:bookmarkStart w:id="0" w:name="_GoBack"/>
-      <w:bookmarkEnd w:id="0"/>
     </w:p>
     <w:p>
       <w:pPr>

</xml_diff>

<commit_message>
Refactored some of MinorMisdemeanordDalogs.py
</commit_message>
<xml_diff>
--- a/resources/Templates/Magistrate_And_Judge_Final_Judgment_Template.docx
+++ b/resources/Templates/Magistrate_And_Judge_Final_Judgment_Template.docx
@@ -645,7 +645,7 @@
           <w:sz w:val="20"/>
           <w:szCs w:val="20"/>
         </w:rPr>
-        <w:t>=  ‘Magistrate’ %}.</w:t>
+        <w:t>=  ‘Magistrate’ %}</w:t>
       </w:r>
     </w:p>
     <w:p>
@@ -4982,8 +4982,6 @@
         </w:rPr>
         <w:tab/>
       </w:r>
-      <w:bookmarkStart w:id="0" w:name="_GoBack"/>
-      <w:bookmarkEnd w:id="0"/>
       <w:r>
         <w:rPr>
           <w:rFonts w:ascii="Palatino Linotype" w:hAnsi="Palatino Linotype"/>
@@ -5252,7 +5250,16 @@
           <w:sz w:val="20"/>
           <w:szCs w:val="20"/>
         </w:rPr>
-        <w:t>judicial_officer_</w:t>
+        <w:t>judicial_of</w:t>
+      </w:r>
+      <w:r>
+        <w:rPr>
+          <w:rFonts w:ascii="Palatino Linotype" w:hAnsi="Palatino Linotype"/>
+          <w:bCs/>
+          <w:sz w:val="20"/>
+          <w:szCs w:val="20"/>
+        </w:rPr>
+        <w:t>ficer_</w:t>
       </w:r>
       <w:proofErr w:type="gramStart"/>
       <w:r>
@@ -5282,7 +5289,7 @@
           <w:sz w:val="20"/>
           <w:szCs w:val="20"/>
         </w:rPr>
-        <w:t>=  ‘Magistrate’ %}.</w:t>
+        <w:t>=  ‘Magistrate’ %}</w:t>
       </w:r>
     </w:p>
     <w:p>
@@ -5426,8 +5433,46 @@
           <w:sz w:val="20"/>
           <w:szCs w:val="20"/>
         </w:rPr>
-        <w:t>ENTRY ADOPTED.</w:t>
-      </w:r>
+        <w:t>The court has reviewed the magistrate’s decision filed on {</w:t>
+      </w:r>
+      <w:proofErr w:type="gramStart"/>
+      <w:r>
+        <w:rPr>
+          <w:rFonts w:ascii="Palatino Linotype" w:hAnsi="Palatino Linotype"/>
+          <w:sz w:val="20"/>
+          <w:szCs w:val="20"/>
+        </w:rPr>
+        <w:t xml:space="preserve">{ </w:t>
+      </w:r>
+      <w:proofErr w:type="spellStart"/>
+      <w:r>
+        <w:rPr>
+          <w:rFonts w:ascii="Palatino Linotype" w:hAnsi="Palatino Linotype"/>
+          <w:sz w:val="20"/>
+          <w:szCs w:val="20"/>
+        </w:rPr>
+        <w:t>plea</w:t>
+      </w:r>
+      <w:proofErr w:type="gramEnd"/>
+      <w:r>
+        <w:rPr>
+          <w:rFonts w:ascii="Palatino Linotype" w:hAnsi="Palatino Linotype"/>
+          <w:sz w:val="20"/>
+          <w:szCs w:val="20"/>
+        </w:rPr>
+        <w:t>_trial_date</w:t>
+      </w:r>
+      <w:proofErr w:type="spellEnd"/>
+      <w:r>
+        <w:rPr>
+          <w:rFonts w:ascii="Palatino Linotype" w:hAnsi="Palatino Linotype"/>
+          <w:sz w:val="20"/>
+          <w:szCs w:val="20"/>
+        </w:rPr>
+        <w:t xml:space="preserve"> }} and hereby approves and adopts the decision as the decision of the court in this case. </w:t>
+      </w:r>
+      <w:bookmarkStart w:id="0" w:name="_GoBack"/>
+      <w:bookmarkEnd w:id="0"/>
     </w:p>
     <w:p>
       <w:pPr>

</xml_diff>

<commit_message>
Sorted DB alpha and num added judge full name.
</commit_message>
<xml_diff>
--- a/resources/Templates/Magistrate_And_Judge_Final_Judgment_Template.docx
+++ b/resources/Templates/Magistrate_And_Judge_Final_Judgment_Template.docx
@@ -2880,6 +2880,16 @@
                 <w:sz w:val="20"/>
                 <w:szCs w:val="20"/>
               </w:rPr>
+              <w:t xml:space="preserve">$ </w:t>
+            </w:r>
+            <w:r>
+              <w:rPr>
+                <w:rFonts w:ascii="Palatino Linotype" w:hAnsi="Palatino Linotype"/>
+                <w:b/>
+                <w:bCs/>
+                <w:sz w:val="20"/>
+                <w:szCs w:val="20"/>
+              </w:rPr>
               <w:t xml:space="preserve">{{ </w:t>
             </w:r>
             <w:proofErr w:type="spellStart"/>
@@ -3159,6 +3169,16 @@
                 <w:szCs w:val="20"/>
               </w:rPr>
               <w:lastRenderedPageBreak/>
+              <w:t xml:space="preserve">$ </w:t>
+            </w:r>
+            <w:r>
+              <w:rPr>
+                <w:rFonts w:ascii="Palatino Linotype" w:hAnsi="Palatino Linotype"/>
+                <w:b/>
+                <w:bCs/>
+                <w:sz w:val="20"/>
+                <w:szCs w:val="20"/>
+              </w:rPr>
               <w:t xml:space="preserve">{{ </w:t>
             </w:r>
             <w:proofErr w:type="spellStart"/>
@@ -5095,8 +5115,6 @@
         </w:rPr>
         <w:t xml:space="preserve"> </w:t>
       </w:r>
-      <w:bookmarkStart w:id="0" w:name="_GoBack"/>
-      <w:bookmarkEnd w:id="0"/>
       <w:r>
         <w:rPr>
           <w:rFonts w:ascii="Palatino Linotype" w:hAnsi="Palatino Linotype"/>
@@ -5138,10 +5156,9 @@
           <w:tab w:val="left" w:pos="4320"/>
           <w:tab w:val="left" w:pos="4680"/>
         </w:tabs>
-        <w:ind w:firstLine="4680"/>
-        <w:jc w:val="both"/>
-        <w:rPr>
-          <w:rFonts w:ascii="Palatino Linotype" w:hAnsi="Palatino Linotype"/>
+        <w:rPr>
+          <w:rFonts w:ascii="Palatino Linotype" w:hAnsi="Palatino Linotype"/>
+          <w:bCs/>
           <w:sz w:val="20"/>
           <w:szCs w:val="20"/>
         </w:rPr>
@@ -5152,7 +5169,157 @@
           <w:sz w:val="20"/>
           <w:szCs w:val="20"/>
         </w:rPr>
-        <w:tab/>
+        <w:t>{</w:t>
+      </w:r>
+      <w:r>
+        <w:rPr>
+          <w:rFonts w:ascii="Palatino Linotype" w:hAnsi="Palatino Linotype"/>
+          <w:bCs/>
+          <w:sz w:val="20"/>
+          <w:szCs w:val="20"/>
+        </w:rPr>
+        <w:t xml:space="preserve">% if </w:t>
+      </w:r>
+      <w:proofErr w:type="spellStart"/>
+      <w:r>
+        <w:rPr>
+          <w:rFonts w:ascii="Palatino Linotype" w:hAnsi="Palatino Linotype"/>
+          <w:bCs/>
+          <w:sz w:val="20"/>
+          <w:szCs w:val="20"/>
+        </w:rPr>
+        <w:t>judicial_of</w:t>
+      </w:r>
+      <w:r>
+        <w:rPr>
+          <w:rFonts w:ascii="Palatino Linotype" w:hAnsi="Palatino Linotype"/>
+          <w:bCs/>
+          <w:sz w:val="20"/>
+          <w:szCs w:val="20"/>
+        </w:rPr>
+        <w:t>ficer_</w:t>
+      </w:r>
+      <w:proofErr w:type="gramStart"/>
+      <w:r>
+        <w:rPr>
+          <w:rFonts w:ascii="Palatino Linotype" w:hAnsi="Palatino Linotype"/>
+          <w:bCs/>
+          <w:sz w:val="20"/>
+          <w:szCs w:val="20"/>
+        </w:rPr>
+        <w:t>type</w:t>
+      </w:r>
+      <w:proofErr w:type="spellEnd"/>
+      <w:r>
+        <w:rPr>
+          <w:rFonts w:ascii="Palatino Linotype" w:hAnsi="Palatino Linotype"/>
+          <w:bCs/>
+          <w:sz w:val="20"/>
+          <w:szCs w:val="20"/>
+        </w:rPr>
+        <w:t xml:space="preserve">  =</w:t>
+      </w:r>
+      <w:proofErr w:type="gramEnd"/>
+      <w:r>
+        <w:rPr>
+          <w:rFonts w:ascii="Palatino Linotype" w:hAnsi="Palatino Linotype"/>
+          <w:bCs/>
+          <w:sz w:val="20"/>
+          <w:szCs w:val="20"/>
+        </w:rPr>
+        <w:t>=  ‘Magistrate’ %}</w:t>
+      </w:r>
+    </w:p>
+    <w:p>
+      <w:pPr>
+        <w:tabs>
+          <w:tab w:val="center" w:pos="4680"/>
+        </w:tabs>
+        <w:rPr>
+          <w:rFonts w:ascii="Palatino Linotype" w:hAnsi="Palatino Linotype"/>
+          <w:b/>
+          <w:bCs/>
+          <w:i/>
+          <w:sz w:val="19"/>
+          <w:szCs w:val="19"/>
+        </w:rPr>
+      </w:pPr>
+      <w:r>
+        <w:rPr>
+          <w:rFonts w:ascii="Palatino Linotype" w:hAnsi="Palatino Linotype"/>
+          <w:b/>
+          <w:bCs/>
+          <w:i/>
+          <w:sz w:val="19"/>
+          <w:szCs w:val="19"/>
+        </w:rPr>
+        <w:t xml:space="preserve">Pursuant to Criminal Rule 19(D) and Traffic Rule 14, written objections to this magistrate’s decision must be filed within </w:t>
+      </w:r>
+      <w:r>
+        <w:rPr>
+          <w:rFonts w:ascii="Palatino Linotype" w:hAnsi="Palatino Linotype"/>
+          <w:b/>
+          <w:bCs/>
+          <w:i/>
+          <w:sz w:val="19"/>
+          <w:szCs w:val="19"/>
+        </w:rPr>
+        <w:t>14</w:t>
+      </w:r>
+      <w:r>
+        <w:rPr>
+          <w:rFonts w:ascii="Palatino Linotype" w:hAnsi="Palatino Linotype"/>
+          <w:b/>
+          <w:bCs/>
+          <w:i/>
+          <w:sz w:val="19"/>
+          <w:szCs w:val="19"/>
+        </w:rPr>
+        <w:t xml:space="preserve"> days of the filing of this decision. Any objections must state with specificity the grounds of the objections. </w:t>
+      </w:r>
+      <w:r>
+        <w:rPr>
+          <w:rFonts w:ascii="Palatino Linotype" w:hAnsi="Palatino Linotype"/>
+          <w:b/>
+          <w:bCs/>
+          <w:i/>
+          <w:sz w:val="19"/>
+          <w:szCs w:val="19"/>
+        </w:rPr>
+        <w:t xml:space="preserve">A party shall not assign as error on appeal </w:t>
+      </w:r>
+      <w:r>
+        <w:rPr>
+          <w:rFonts w:ascii="Palatino Linotype" w:hAnsi="Palatino Linotype"/>
+          <w:b/>
+          <w:bCs/>
+          <w:i/>
+          <w:sz w:val="19"/>
+          <w:szCs w:val="19"/>
+        </w:rPr>
+        <w:t xml:space="preserve">to </w:t>
+      </w:r>
+      <w:r>
+        <w:rPr>
+          <w:rFonts w:ascii="Palatino Linotype" w:hAnsi="Palatino Linotype"/>
+          <w:b/>
+          <w:bCs/>
+          <w:i/>
+          <w:sz w:val="19"/>
+          <w:szCs w:val="19"/>
+        </w:rPr>
+        <w:t xml:space="preserve">the court’s adoption of this decision unless the party timely </w:t>
+      </w:r>
+      <w:r>
+        <w:rPr>
+          <w:rFonts w:ascii="Palatino Linotype" w:hAnsi="Palatino Linotype"/>
+          <w:b/>
+          <w:bCs/>
+          <w:i/>
+          <w:sz w:val="19"/>
+          <w:szCs w:val="19"/>
+        </w:rPr>
+        <w:t>files objections.</w:t>
       </w:r>
     </w:p>
     <w:p>
@@ -5169,14 +5336,38 @@
           <w:tab w:val="left" w:pos="4320"/>
           <w:tab w:val="left" w:pos="4680"/>
         </w:tabs>
-        <w:ind w:firstLine="4680"/>
-        <w:jc w:val="both"/>
         <w:rPr>
           <w:rFonts w:ascii="Palatino Linotype" w:hAnsi="Palatino Linotype"/>
           <w:sz w:val="20"/>
           <w:szCs w:val="20"/>
         </w:rPr>
       </w:pPr>
+      <w:r>
+        <w:rPr>
+          <w:rFonts w:ascii="Palatino Linotype" w:hAnsi="Palatino Linotype"/>
+          <w:sz w:val="20"/>
+          <w:szCs w:val="20"/>
+        </w:rPr>
+        <w:t xml:space="preserve">{% </w:t>
+      </w:r>
+      <w:proofErr w:type="spellStart"/>
+      <w:r>
+        <w:rPr>
+          <w:rFonts w:ascii="Palatino Linotype" w:hAnsi="Palatino Linotype"/>
+          <w:sz w:val="20"/>
+          <w:szCs w:val="20"/>
+        </w:rPr>
+        <w:t>endif</w:t>
+      </w:r>
+      <w:proofErr w:type="spellEnd"/>
+      <w:r>
+        <w:rPr>
+          <w:rFonts w:ascii="Palatino Linotype" w:hAnsi="Palatino Linotype"/>
+          <w:sz w:val="20"/>
+          <w:szCs w:val="20"/>
+        </w:rPr>
+        <w:t xml:space="preserve"> %}</w:t>
+      </w:r>
     </w:p>
     <w:p>
       <w:pPr>
@@ -5194,7 +5385,6 @@
         </w:tabs>
         <w:rPr>
           <w:rFonts w:ascii="Palatino Linotype" w:hAnsi="Palatino Linotype"/>
-          <w:bCs/>
           <w:sz w:val="20"/>
           <w:szCs w:val="20"/>
         </w:rPr>
@@ -5205,187 +5395,99 @@
           <w:sz w:val="20"/>
           <w:szCs w:val="20"/>
         </w:rPr>
+        <w:t xml:space="preserve">Copies Served: </w:t>
+      </w:r>
+      <w:r>
+        <w:rPr>
+          <w:rFonts w:ascii="Palatino Linotype" w:hAnsi="Palatino Linotype"/>
+          <w:sz w:val="20"/>
+          <w:szCs w:val="20"/>
+        </w:rPr>
+        <w:tab/>
+      </w:r>
+      <w:r>
+        <w:rPr>
+          <w:rFonts w:ascii="Palatino Linotype" w:hAnsi="Palatino Linotype"/>
+          <w:sz w:val="20"/>
+          <w:szCs w:val="20"/>
+        </w:rPr>
+        <w:t xml:space="preserve">___ </w:t>
+      </w:r>
+      <w:r>
+        <w:rPr>
+          <w:rFonts w:ascii="Palatino Linotype" w:hAnsi="Palatino Linotype"/>
+          <w:sz w:val="20"/>
+          <w:szCs w:val="20"/>
+        </w:rPr>
+        <w:t>Prosecutor’s Office</w:t>
+      </w:r>
+      <w:r>
+        <w:rPr>
+          <w:rFonts w:ascii="Palatino Linotype" w:hAnsi="Palatino Linotype"/>
+          <w:sz w:val="20"/>
+          <w:szCs w:val="20"/>
+        </w:rPr>
+        <w:t xml:space="preserve">, ___ </w:t>
+      </w:r>
+      <w:r>
+        <w:rPr>
+          <w:rFonts w:ascii="Palatino Linotype" w:hAnsi="Palatino Linotype"/>
+          <w:sz w:val="20"/>
+          <w:szCs w:val="20"/>
+        </w:rPr>
         <w:t>{</w:t>
       </w:r>
-      <w:r>
-        <w:rPr>
-          <w:rFonts w:ascii="Palatino Linotype" w:hAnsi="Palatino Linotype"/>
-          <w:bCs/>
-          <w:sz w:val="20"/>
-          <w:szCs w:val="20"/>
-        </w:rPr>
-        <w:t xml:space="preserve">% if </w:t>
+      <w:proofErr w:type="gramStart"/>
+      <w:r>
+        <w:rPr>
+          <w:rFonts w:ascii="Palatino Linotype" w:hAnsi="Palatino Linotype"/>
+          <w:sz w:val="20"/>
+          <w:szCs w:val="20"/>
+        </w:rPr>
+        <w:t xml:space="preserve">{ </w:t>
       </w:r>
       <w:proofErr w:type="spellStart"/>
       <w:r>
         <w:rPr>
           <w:rFonts w:ascii="Palatino Linotype" w:hAnsi="Palatino Linotype"/>
-          <w:bCs/>
-          <w:sz w:val="20"/>
-          <w:szCs w:val="20"/>
-        </w:rPr>
-        <w:t>judicial_of</w:t>
-      </w:r>
-      <w:r>
-        <w:rPr>
-          <w:rFonts w:ascii="Palatino Linotype" w:hAnsi="Palatino Linotype"/>
-          <w:bCs/>
-          <w:sz w:val="20"/>
-          <w:szCs w:val="20"/>
-        </w:rPr>
-        <w:t>ficer_</w:t>
-      </w:r>
-      <w:proofErr w:type="gramStart"/>
-      <w:r>
-        <w:rPr>
-          <w:rFonts w:ascii="Palatino Linotype" w:hAnsi="Palatino Linotype"/>
-          <w:bCs/>
-          <w:sz w:val="20"/>
-          <w:szCs w:val="20"/>
-        </w:rPr>
-        <w:t>type</w:t>
+          <w:sz w:val="20"/>
+          <w:szCs w:val="20"/>
+        </w:rPr>
+        <w:t>defendant</w:t>
+      </w:r>
+      <w:proofErr w:type="gramEnd"/>
+      <w:r>
+        <w:rPr>
+          <w:rFonts w:ascii="Palatino Linotype" w:hAnsi="Palatino Linotype"/>
+          <w:sz w:val="20"/>
+          <w:szCs w:val="20"/>
+        </w:rPr>
+        <w:t>_first_name</w:t>
       </w:r>
       <w:proofErr w:type="spellEnd"/>
       <w:r>
         <w:rPr>
           <w:rFonts w:ascii="Palatino Linotype" w:hAnsi="Palatino Linotype"/>
-          <w:bCs/>
-          <w:sz w:val="20"/>
-          <w:szCs w:val="20"/>
-        </w:rPr>
-        <w:t xml:space="preserve">  =</w:t>
-      </w:r>
-      <w:proofErr w:type="gramEnd"/>
-      <w:r>
-        <w:rPr>
-          <w:rFonts w:ascii="Palatino Linotype" w:hAnsi="Palatino Linotype"/>
-          <w:bCs/>
-          <w:sz w:val="20"/>
-          <w:szCs w:val="20"/>
-        </w:rPr>
-        <w:t>=  ‘Magistrate’ %}</w:t>
-      </w:r>
-    </w:p>
-    <w:p>
-      <w:pPr>
-        <w:tabs>
-          <w:tab w:val="center" w:pos="4680"/>
-        </w:tabs>
-        <w:rPr>
-          <w:rFonts w:ascii="Palatino Linotype" w:hAnsi="Palatino Linotype"/>
-          <w:b/>
-          <w:bCs/>
-          <w:i/>
-          <w:sz w:val="19"/>
-          <w:szCs w:val="19"/>
-        </w:rPr>
-      </w:pPr>
-      <w:r>
-        <w:rPr>
-          <w:rFonts w:ascii="Palatino Linotype" w:hAnsi="Palatino Linotype"/>
-          <w:b/>
-          <w:bCs/>
-          <w:i/>
-          <w:sz w:val="19"/>
-          <w:szCs w:val="19"/>
-        </w:rPr>
-        <w:t xml:space="preserve">Pursuant to Criminal Rule 19(D) and Traffic Rule 14, written objections to this magistrate’s decision must be filed within </w:t>
-      </w:r>
-      <w:r>
-        <w:rPr>
-          <w:rFonts w:ascii="Palatino Linotype" w:hAnsi="Palatino Linotype"/>
-          <w:b/>
-          <w:bCs/>
-          <w:i/>
-          <w:sz w:val="19"/>
-          <w:szCs w:val="19"/>
-        </w:rPr>
-        <w:t>14</w:t>
-      </w:r>
-      <w:r>
-        <w:rPr>
-          <w:rFonts w:ascii="Palatino Linotype" w:hAnsi="Palatino Linotype"/>
-          <w:b/>
-          <w:bCs/>
-          <w:i/>
-          <w:sz w:val="19"/>
-          <w:szCs w:val="19"/>
-        </w:rPr>
-        <w:t xml:space="preserve"> days of the filing of this decision. Any objections must state with specificity the grounds of the objections. </w:t>
-      </w:r>
-      <w:r>
-        <w:rPr>
-          <w:rFonts w:ascii="Palatino Linotype" w:hAnsi="Palatino Linotype"/>
-          <w:b/>
-          <w:bCs/>
-          <w:i/>
-          <w:sz w:val="19"/>
-          <w:szCs w:val="19"/>
-        </w:rPr>
-        <w:t xml:space="preserve">A party shall not assign as error on appeal </w:t>
-      </w:r>
-      <w:r>
-        <w:rPr>
-          <w:rFonts w:ascii="Palatino Linotype" w:hAnsi="Palatino Linotype"/>
-          <w:b/>
-          <w:bCs/>
-          <w:i/>
-          <w:sz w:val="19"/>
-          <w:szCs w:val="19"/>
-        </w:rPr>
-        <w:t xml:space="preserve">to </w:t>
-      </w:r>
-      <w:r>
-        <w:rPr>
-          <w:rFonts w:ascii="Palatino Linotype" w:hAnsi="Palatino Linotype"/>
-          <w:b/>
-          <w:bCs/>
-          <w:i/>
-          <w:sz w:val="19"/>
-          <w:szCs w:val="19"/>
-        </w:rPr>
-        <w:t xml:space="preserve">the court’s adoption of this decision unless the party timely </w:t>
-      </w:r>
-      <w:r>
-        <w:rPr>
-          <w:rFonts w:ascii="Palatino Linotype" w:hAnsi="Palatino Linotype"/>
-          <w:b/>
-          <w:bCs/>
-          <w:i/>
-          <w:sz w:val="19"/>
-          <w:szCs w:val="19"/>
-        </w:rPr>
-        <w:t>files objections.</w:t>
-      </w:r>
-    </w:p>
-    <w:p>
-      <w:pPr>
-        <w:tabs>
-          <w:tab w:val="left" w:pos="-1080"/>
-          <w:tab w:val="left" w:pos="-720"/>
-          <w:tab w:val="left" w:pos="0"/>
-          <w:tab w:val="left" w:pos="720"/>
-          <w:tab w:val="left" w:pos="1440"/>
-          <w:tab w:val="left" w:pos="2160"/>
-          <w:tab w:val="left" w:pos="2880"/>
-          <w:tab w:val="left" w:pos="3600"/>
-          <w:tab w:val="left" w:pos="4320"/>
-          <w:tab w:val="left" w:pos="4680"/>
-        </w:tabs>
-        <w:rPr>
-          <w:rFonts w:ascii="Palatino Linotype" w:hAnsi="Palatino Linotype"/>
-          <w:sz w:val="20"/>
-          <w:szCs w:val="20"/>
-        </w:rPr>
-      </w:pPr>
-      <w:r>
-        <w:rPr>
-          <w:rFonts w:ascii="Palatino Linotype" w:hAnsi="Palatino Linotype"/>
-          <w:sz w:val="20"/>
-          <w:szCs w:val="20"/>
-        </w:rPr>
-        <w:lastRenderedPageBreak/>
-        <w:t xml:space="preserve">{% </w:t>
+          <w:sz w:val="20"/>
+          <w:szCs w:val="20"/>
+        </w:rPr>
+        <w:t xml:space="preserve"> }}</w:t>
+      </w:r>
+      <w:r>
+        <w:rPr>
+          <w:rFonts w:ascii="Palatino Linotype" w:hAnsi="Palatino Linotype"/>
+          <w:sz w:val="20"/>
+          <w:szCs w:val="20"/>
+        </w:rPr>
+        <w:t xml:space="preserve"> </w:t>
+      </w:r>
+      <w:r>
+        <w:rPr>
+          <w:rFonts w:ascii="Palatino Linotype" w:hAnsi="Palatino Linotype"/>
+          <w:sz w:val="20"/>
+          <w:szCs w:val="20"/>
+        </w:rPr>
+        <w:t xml:space="preserve">{{ </w:t>
       </w:r>
       <w:proofErr w:type="spellStart"/>
       <w:r>
@@ -5394,7 +5496,7 @@
           <w:sz w:val="20"/>
           <w:szCs w:val="20"/>
         </w:rPr>
-        <w:t>endif</w:t>
+        <w:t>defendant_last_name</w:t>
       </w:r>
       <w:proofErr w:type="spellEnd"/>
       <w:r>
@@ -5403,274 +5505,10 @@
           <w:sz w:val="20"/>
           <w:szCs w:val="20"/>
         </w:rPr>
-        <w:t xml:space="preserve"> %}</w:t>
-      </w:r>
-    </w:p>
-    <w:p>
-      <w:pPr>
-        <w:tabs>
-          <w:tab w:val="left" w:pos="-1080"/>
-          <w:tab w:val="left" w:pos="-720"/>
-          <w:tab w:val="left" w:pos="0"/>
-          <w:tab w:val="left" w:pos="720"/>
-          <w:tab w:val="left" w:pos="1440"/>
-          <w:tab w:val="left" w:pos="2160"/>
-          <w:tab w:val="left" w:pos="2880"/>
-          <w:tab w:val="left" w:pos="3600"/>
-          <w:tab w:val="left" w:pos="4320"/>
-          <w:tab w:val="left" w:pos="4680"/>
-        </w:tabs>
-        <w:rPr>
-          <w:rFonts w:ascii="Palatino Linotype" w:hAnsi="Palatino Linotype"/>
-          <w:sz w:val="20"/>
-          <w:szCs w:val="20"/>
-        </w:rPr>
-      </w:pPr>
-      <w:r>
-        <w:rPr>
-          <w:rFonts w:ascii="Palatino Linotype" w:hAnsi="Palatino Linotype"/>
-          <w:sz w:val="20"/>
-          <w:szCs w:val="20"/>
-        </w:rPr>
-        <w:t xml:space="preserve">Copies Served: </w:t>
-      </w:r>
-      <w:r>
-        <w:rPr>
-          <w:rFonts w:ascii="Palatino Linotype" w:hAnsi="Palatino Linotype"/>
-          <w:sz w:val="20"/>
-          <w:szCs w:val="20"/>
-        </w:rPr>
-        <w:tab/>
-      </w:r>
-      <w:r>
-        <w:rPr>
-          <w:rFonts w:ascii="Palatino Linotype" w:hAnsi="Palatino Linotype"/>
-          <w:sz w:val="20"/>
-          <w:szCs w:val="20"/>
-        </w:rPr>
-        <w:t>Prosecutor’s Office</w:t>
-      </w:r>
-    </w:p>
-    <w:p>
-      <w:pPr>
-        <w:tabs>
-          <w:tab w:val="left" w:pos="-1080"/>
-          <w:tab w:val="left" w:pos="-720"/>
-          <w:tab w:val="left" w:pos="0"/>
-          <w:tab w:val="left" w:pos="720"/>
-          <w:tab w:val="left" w:pos="1440"/>
-          <w:tab w:val="left" w:pos="2160"/>
-          <w:tab w:val="left" w:pos="2880"/>
-          <w:tab w:val="left" w:pos="3600"/>
-          <w:tab w:val="left" w:pos="4320"/>
-          <w:tab w:val="left" w:pos="4680"/>
-        </w:tabs>
-        <w:rPr>
-          <w:rFonts w:ascii="Palatino Linotype" w:hAnsi="Palatino Linotype"/>
-          <w:sz w:val="20"/>
-          <w:szCs w:val="20"/>
-        </w:rPr>
-      </w:pPr>
-      <w:r>
-        <w:rPr>
-          <w:rFonts w:ascii="Palatino Linotype" w:hAnsi="Palatino Linotype"/>
-          <w:sz w:val="20"/>
-          <w:szCs w:val="20"/>
-        </w:rPr>
-        <w:tab/>
-      </w:r>
-      <w:r>
-        <w:rPr>
-          <w:rFonts w:ascii="Palatino Linotype" w:hAnsi="Palatino Linotype"/>
-          <w:sz w:val="20"/>
-          <w:szCs w:val="20"/>
-        </w:rPr>
-        <w:tab/>
-      </w:r>
-      <w:r>
-        <w:rPr>
-          <w:rFonts w:ascii="Palatino Linotype" w:hAnsi="Palatino Linotype"/>
-          <w:sz w:val="20"/>
-          <w:szCs w:val="20"/>
-        </w:rPr>
-        <w:t>{</w:t>
-      </w:r>
-      <w:proofErr w:type="gramStart"/>
-      <w:r>
-        <w:rPr>
-          <w:rFonts w:ascii="Palatino Linotype" w:hAnsi="Palatino Linotype"/>
-          <w:sz w:val="20"/>
-          <w:szCs w:val="20"/>
-        </w:rPr>
-        <w:t xml:space="preserve">{ </w:t>
-      </w:r>
-      <w:proofErr w:type="spellStart"/>
-      <w:r>
-        <w:rPr>
-          <w:rFonts w:ascii="Palatino Linotype" w:hAnsi="Palatino Linotype"/>
-          <w:sz w:val="20"/>
-          <w:szCs w:val="20"/>
-        </w:rPr>
-        <w:t>defendant</w:t>
-      </w:r>
-      <w:proofErr w:type="gramEnd"/>
-      <w:r>
-        <w:rPr>
-          <w:rFonts w:ascii="Palatino Linotype" w:hAnsi="Palatino Linotype"/>
-          <w:sz w:val="20"/>
-          <w:szCs w:val="20"/>
-        </w:rPr>
-        <w:t>_first_name</w:t>
-      </w:r>
-      <w:proofErr w:type="spellEnd"/>
-      <w:r>
-        <w:rPr>
-          <w:rFonts w:ascii="Palatino Linotype" w:hAnsi="Palatino Linotype"/>
-          <w:sz w:val="20"/>
-          <w:szCs w:val="20"/>
-        </w:rPr>
-        <w:t xml:space="preserve"> }}</w:t>
-      </w:r>
-      <w:r>
-        <w:rPr>
-          <w:rFonts w:ascii="Palatino Linotype" w:hAnsi="Palatino Linotype"/>
-          <w:sz w:val="20"/>
-          <w:szCs w:val="20"/>
-        </w:rPr>
-        <w:t xml:space="preserve"> </w:t>
-      </w:r>
-      <w:r>
-        <w:rPr>
-          <w:rFonts w:ascii="Palatino Linotype" w:hAnsi="Palatino Linotype"/>
-          <w:sz w:val="20"/>
-          <w:szCs w:val="20"/>
-        </w:rPr>
-        <w:t>{</w:t>
-      </w:r>
-      <w:proofErr w:type="gramStart"/>
-      <w:r>
-        <w:rPr>
-          <w:rFonts w:ascii="Palatino Linotype" w:hAnsi="Palatino Linotype"/>
-          <w:sz w:val="20"/>
-          <w:szCs w:val="20"/>
-        </w:rPr>
-        <w:t xml:space="preserve">{ </w:t>
-      </w:r>
-      <w:proofErr w:type="spellStart"/>
-      <w:r>
-        <w:rPr>
-          <w:rFonts w:ascii="Palatino Linotype" w:hAnsi="Palatino Linotype"/>
-          <w:sz w:val="20"/>
-          <w:szCs w:val="20"/>
-        </w:rPr>
-        <w:t>defendant</w:t>
-      </w:r>
-      <w:proofErr w:type="gramEnd"/>
-      <w:r>
-        <w:rPr>
-          <w:rFonts w:ascii="Palatino Linotype" w:hAnsi="Palatino Linotype"/>
-          <w:sz w:val="20"/>
-          <w:szCs w:val="20"/>
-        </w:rPr>
-        <w:t>_last_name</w:t>
-      </w:r>
-      <w:proofErr w:type="spellEnd"/>
-      <w:r>
-        <w:rPr>
-          <w:rFonts w:ascii="Palatino Linotype" w:hAnsi="Palatino Linotype"/>
-          <w:sz w:val="20"/>
-          <w:szCs w:val="20"/>
-        </w:rPr>
         <w:t>}}</w:t>
       </w:r>
-    </w:p>
-    <w:p>
-      <w:pPr>
-        <w:tabs>
-          <w:tab w:val="left" w:pos="-1080"/>
-          <w:tab w:val="left" w:pos="-720"/>
-          <w:tab w:val="left" w:pos="0"/>
-          <w:tab w:val="left" w:pos="720"/>
-          <w:tab w:val="left" w:pos="1440"/>
-          <w:tab w:val="left" w:pos="2160"/>
-          <w:tab w:val="left" w:pos="2880"/>
-          <w:tab w:val="left" w:pos="3600"/>
-          <w:tab w:val="left" w:pos="4320"/>
-          <w:tab w:val="left" w:pos="4680"/>
-        </w:tabs>
-        <w:jc w:val="both"/>
-        <w:rPr>
-          <w:rFonts w:ascii="Palatino Linotype" w:hAnsi="Palatino Linotype"/>
-          <w:sz w:val="20"/>
-          <w:szCs w:val="20"/>
-        </w:rPr>
-      </w:pPr>
-    </w:p>
-    <w:p>
-      <w:pPr>
-        <w:tabs>
-          <w:tab w:val="left" w:pos="-1080"/>
-          <w:tab w:val="left" w:pos="-720"/>
-          <w:tab w:val="left" w:pos="0"/>
-          <w:tab w:val="left" w:pos="720"/>
-          <w:tab w:val="left" w:pos="1440"/>
-          <w:tab w:val="left" w:pos="2160"/>
-          <w:tab w:val="left" w:pos="2880"/>
-          <w:tab w:val="left" w:pos="3600"/>
-          <w:tab w:val="left" w:pos="4320"/>
-          <w:tab w:val="left" w:pos="4680"/>
-        </w:tabs>
-        <w:jc w:val="both"/>
-        <w:rPr>
-          <w:rFonts w:ascii="Palatino Linotype" w:hAnsi="Palatino Linotype"/>
-          <w:sz w:val="20"/>
-          <w:szCs w:val="20"/>
-        </w:rPr>
-      </w:pPr>
-    </w:p>
-    <w:p>
-      <w:pPr>
-        <w:tabs>
-          <w:tab w:val="left" w:pos="-1080"/>
-          <w:tab w:val="left" w:pos="-720"/>
-          <w:tab w:val="left" w:pos="0"/>
-          <w:tab w:val="left" w:pos="720"/>
-          <w:tab w:val="left" w:pos="1440"/>
-          <w:tab w:val="left" w:pos="2160"/>
-          <w:tab w:val="left" w:pos="2880"/>
-          <w:tab w:val="left" w:pos="3600"/>
-          <w:tab w:val="left" w:pos="4320"/>
-          <w:tab w:val="left" w:pos="4680"/>
-        </w:tabs>
-        <w:jc w:val="both"/>
-        <w:rPr>
-          <w:rFonts w:ascii="Palatino Linotype" w:hAnsi="Palatino Linotype"/>
-          <w:sz w:val="20"/>
-          <w:szCs w:val="20"/>
-        </w:rPr>
-      </w:pPr>
-    </w:p>
-    <w:p>
-      <w:pPr>
-        <w:tabs>
-          <w:tab w:val="left" w:pos="-1080"/>
-          <w:tab w:val="left" w:pos="-720"/>
-          <w:tab w:val="left" w:pos="0"/>
-          <w:tab w:val="left" w:pos="720"/>
-          <w:tab w:val="left" w:pos="1440"/>
-          <w:tab w:val="left" w:pos="2160"/>
-          <w:tab w:val="left" w:pos="2880"/>
-          <w:tab w:val="left" w:pos="3600"/>
-          <w:tab w:val="left" w:pos="4320"/>
-          <w:tab w:val="left" w:pos="4680"/>
-        </w:tabs>
-        <w:jc w:val="both"/>
-        <w:rPr>
-          <w:rFonts w:ascii="Palatino Linotype" w:hAnsi="Palatino Linotype"/>
-          <w:sz w:val="20"/>
-          <w:szCs w:val="20"/>
-        </w:rPr>
-      </w:pPr>
+      <w:bookmarkStart w:id="0" w:name="_GoBack"/>
+      <w:bookmarkEnd w:id="0"/>
     </w:p>
     <w:sectPr>
       <w:headerReference w:type="even" r:id="rId8"/>

</xml_diff>

<commit_message>
Fixed amend offense banner and template for license.
</commit_message>
<xml_diff>
--- a/resources/Templates/Magistrate_And_Judge_Final_Judgment_Template.docx
+++ b/resources/Templates/Magistrate_And_Judge_Final_Judgment_Template.docx
@@ -4537,154 +4537,8 @@
         </w:rPr>
         <w:t xml:space="preserve">}}. </w:t>
       </w:r>
-      <w:r>
-        <w:rPr>
-          <w:rFonts w:ascii="Palatino Linotype" w:hAnsi="Palatino Linotype"/>
-          <w:sz w:val="20"/>
-          <w:szCs w:val="20"/>
-        </w:rPr>
-        <w:t xml:space="preserve">{% if </w:t>
-      </w:r>
-      <w:proofErr w:type="spellStart"/>
-      <w:r>
-        <w:rPr>
-          <w:rFonts w:ascii="Palatino Linotype" w:hAnsi="Palatino Linotype"/>
-          <w:sz w:val="20"/>
-          <w:szCs w:val="20"/>
-        </w:rPr>
-        <w:t>license_suspension_details.driving_</w:t>
-      </w:r>
-      <w:proofErr w:type="gramStart"/>
-      <w:r>
-        <w:rPr>
-          <w:rFonts w:ascii="Palatino Linotype" w:hAnsi="Palatino Linotype"/>
-          <w:sz w:val="20"/>
-          <w:szCs w:val="20"/>
-        </w:rPr>
-        <w:t>privileges</w:t>
-      </w:r>
-      <w:proofErr w:type="spellEnd"/>
-      <w:r>
-        <w:rPr>
-          <w:rFonts w:ascii="Palatino Linotype" w:hAnsi="Palatino Linotype"/>
-          <w:sz w:val="20"/>
-          <w:szCs w:val="20"/>
-        </w:rPr>
-        <w:t xml:space="preserve"> !</w:t>
-      </w:r>
-      <w:proofErr w:type="gramEnd"/>
-      <w:r>
-        <w:rPr>
-          <w:rFonts w:ascii="Palatino Linotype" w:hAnsi="Palatino Linotype"/>
-          <w:sz w:val="20"/>
-          <w:szCs w:val="20"/>
-        </w:rPr>
-        <w:t>= ‘None’ %}The Defendant is granted {</w:t>
-      </w:r>
-      <w:proofErr w:type="gramStart"/>
-      <w:r>
-        <w:rPr>
-          <w:rFonts w:ascii="Palatino Linotype" w:hAnsi="Palatino Linotype"/>
-          <w:sz w:val="20"/>
-          <w:szCs w:val="20"/>
-        </w:rPr>
-        <w:t xml:space="preserve">{ </w:t>
-      </w:r>
-      <w:proofErr w:type="spellStart"/>
-      <w:r>
-        <w:rPr>
-          <w:rFonts w:ascii="Palatino Linotype" w:hAnsi="Palatino Linotype"/>
-          <w:sz w:val="20"/>
-          <w:szCs w:val="20"/>
-        </w:rPr>
-        <w:t>license</w:t>
-      </w:r>
-      <w:proofErr w:type="gramEnd"/>
-      <w:r>
-        <w:rPr>
-          <w:rFonts w:ascii="Palatino Linotype" w:hAnsi="Palatino Linotype"/>
-          <w:sz w:val="20"/>
-          <w:szCs w:val="20"/>
-        </w:rPr>
-        <w:t>_suspension_details.driving_privileges</w:t>
-      </w:r>
-      <w:proofErr w:type="spellEnd"/>
-      <w:r>
-        <w:rPr>
-          <w:rFonts w:ascii="Palatino Linotype" w:hAnsi="Palatino Linotype"/>
-          <w:sz w:val="20"/>
-          <w:szCs w:val="20"/>
-        </w:rPr>
-        <w:t xml:space="preserve"> }} </w:t>
-      </w:r>
-      <w:r>
-        <w:rPr>
-          <w:rFonts w:ascii="Palatino Linotype" w:hAnsi="Palatino Linotype"/>
-          <w:sz w:val="20"/>
-          <w:szCs w:val="20"/>
-        </w:rPr>
-        <w:t xml:space="preserve">driving privileges </w:t>
-      </w:r>
-      <w:r>
-        <w:rPr>
-          <w:rFonts w:ascii="Palatino Linotype" w:hAnsi="Palatino Linotype"/>
-          <w:sz w:val="20"/>
-          <w:szCs w:val="20"/>
-        </w:rPr>
-        <w:t xml:space="preserve">for {{ </w:t>
-      </w:r>
-      <w:proofErr w:type="spellStart"/>
-      <w:r>
-        <w:rPr>
-          <w:rFonts w:ascii="Palatino Linotype" w:hAnsi="Palatino Linotype"/>
-          <w:sz w:val="20"/>
-          <w:szCs w:val="20"/>
-        </w:rPr>
-        <w:t>license_suspension_details.driving_privileges_term</w:t>
-      </w:r>
-      <w:proofErr w:type="spellEnd"/>
-      <w:r>
-        <w:rPr>
-          <w:rFonts w:ascii="Palatino Linotype" w:hAnsi="Palatino Linotype"/>
-          <w:sz w:val="20"/>
-          <w:szCs w:val="20"/>
-        </w:rPr>
-        <w:t xml:space="preserve"> }}.</w:t>
-      </w:r>
-      <w:r>
-        <w:rPr>
-          <w:rFonts w:ascii="Palatino Linotype" w:hAnsi="Palatino Linotype"/>
-          <w:sz w:val="20"/>
-          <w:szCs w:val="20"/>
-        </w:rPr>
-        <w:t xml:space="preserve"> </w:t>
-      </w:r>
-      <w:r>
-        <w:rPr>
-          <w:rFonts w:ascii="Palatino Linotype" w:hAnsi="Palatino Linotype"/>
-          <w:sz w:val="20"/>
-          <w:szCs w:val="20"/>
-        </w:rPr>
-        <w:t xml:space="preserve">{% </w:t>
-      </w:r>
-      <w:proofErr w:type="spellStart"/>
-      <w:r>
-        <w:rPr>
-          <w:rFonts w:ascii="Palatino Linotype" w:hAnsi="Palatino Linotype"/>
-          <w:sz w:val="20"/>
-          <w:szCs w:val="20"/>
-        </w:rPr>
-        <w:t>endif</w:t>
-      </w:r>
-      <w:proofErr w:type="spellEnd"/>
-      <w:r>
-        <w:rPr>
-          <w:rFonts w:ascii="Palatino Linotype" w:hAnsi="Palatino Linotype"/>
-          <w:sz w:val="20"/>
-          <w:szCs w:val="20"/>
-        </w:rPr>
-        <w:t xml:space="preserve"> %}</w:t>
-      </w:r>
+      <w:bookmarkStart w:id="0" w:name="_GoBack"/>
+      <w:bookmarkEnd w:id="0"/>
       <w:r>
         <w:rPr>
           <w:rFonts w:ascii="Palatino Linotype" w:hAnsi="Palatino Linotype"/>
@@ -5507,8 +5361,6 @@
         </w:rPr>
         <w:t>}}</w:t>
       </w:r>
-      <w:bookmarkStart w:id="0" w:name="_GoBack"/>
-      <w:bookmarkEnd w:id="0"/>
     </w:p>
     <w:sectPr>
       <w:headerReference w:type="even" r:id="rId8"/>

</xml_diff>

<commit_message>
Moved most signals/slots connection to controller
</commit_message>
<xml_diff>
--- a/resources/Templates/Magistrate_And_Judge_Final_Judgment_Template.docx
+++ b/resources/Templates/Magistrate_And_Judge_Final_Judgment_Template.docx
@@ -1,6 +1,6 @@
 
 <file path=word/document.xml><?xml version="1.0" encoding="utf-8"?>
-<w:document xmlns:wpc="http://schemas.microsoft.com/office/word/2010/wordprocessingCanvas" xmlns:mc="http://schemas.openxmlformats.org/markup-compatibility/2006" xmlns:o="urn:schemas-microsoft-com:office:office" xmlns:r="http://schemas.openxmlformats.org/officeDocument/2006/relationships" xmlns:m="http://schemas.openxmlformats.org/officeDocument/2006/math" xmlns:v="urn:schemas-microsoft-com:vml" xmlns:wp14="http://schemas.microsoft.com/office/word/2010/wordprocessingDrawing" xmlns:wp="http://schemas.openxmlformats.org/drawingml/2006/wordprocessingDrawing" xmlns:w10="urn:schemas-microsoft-com:office:word" xmlns:w="http://schemas.openxmlformats.org/wordprocessingml/2006/main" xmlns:w14="http://schemas.microsoft.com/office/word/2010/wordml" xmlns:wpg="http://schemas.microsoft.com/office/word/2010/wordprocessingGroup" xmlns:wpi="http://schemas.microsoft.com/office/word/2010/wordprocessingInk" xmlns:wne="http://schemas.microsoft.com/office/word/2006/wordml" xmlns:wps="http://schemas.microsoft.com/office/word/2010/wordprocessingShape" mc:Ignorable="w14 wp14">
+<w:document xmlns:wpc="http://schemas.microsoft.com/office/word/2010/wordprocessingCanvas" xmlns:cx="http://schemas.microsoft.com/office/drawing/2014/chartex" xmlns:cx1="http://schemas.microsoft.com/office/drawing/2015/9/8/chartex" xmlns:cx2="http://schemas.microsoft.com/office/drawing/2015/10/21/chartex" xmlns:cx3="http://schemas.microsoft.com/office/drawing/2016/5/9/chartex" xmlns:cx4="http://schemas.microsoft.com/office/drawing/2016/5/10/chartex" xmlns:cx5="http://schemas.microsoft.com/office/drawing/2016/5/11/chartex" xmlns:cx6="http://schemas.microsoft.com/office/drawing/2016/5/12/chartex" xmlns:cx7="http://schemas.microsoft.com/office/drawing/2016/5/13/chartex" xmlns:cx8="http://schemas.microsoft.com/office/drawing/2016/5/14/chartex" xmlns:mc="http://schemas.openxmlformats.org/markup-compatibility/2006" xmlns:aink="http://schemas.microsoft.com/office/drawing/2016/ink" xmlns:am3d="http://schemas.microsoft.com/office/drawing/2017/model3d" xmlns:o="urn:schemas-microsoft-com:office:office" xmlns:r="http://schemas.openxmlformats.org/officeDocument/2006/relationships" xmlns:m="http://schemas.openxmlformats.org/officeDocument/2006/math" xmlns:v="urn:schemas-microsoft-com:vml" xmlns:wp14="http://schemas.microsoft.com/office/word/2010/wordprocessingDrawing" xmlns:wp="http://schemas.openxmlformats.org/drawingml/2006/wordprocessingDrawing" xmlns:w10="urn:schemas-microsoft-com:office:word" xmlns:w="http://schemas.openxmlformats.org/wordprocessingml/2006/main" xmlns:w14="http://schemas.microsoft.com/office/word/2010/wordml" xmlns:w15="http://schemas.microsoft.com/office/word/2012/wordml" xmlns:w16cex="http://schemas.microsoft.com/office/word/2018/wordml/cex" xmlns:w16cid="http://schemas.microsoft.com/office/word/2016/wordml/cid" xmlns:w16="http://schemas.microsoft.com/office/word/2018/wordml" xmlns:w16se="http://schemas.microsoft.com/office/word/2015/wordml/symex" xmlns:wpg="http://schemas.microsoft.com/office/word/2010/wordprocessingGroup" xmlns:wpi="http://schemas.microsoft.com/office/word/2010/wordprocessingInk" xmlns:wne="http://schemas.microsoft.com/office/word/2006/wordml" xmlns:wps="http://schemas.microsoft.com/office/word/2010/wordprocessingShape" mc:Ignorable="w14 w15 w16se w16cid w16 w16cex wp14">
   <w:body>
     <w:p>
       <w:pPr>
@@ -179,23 +179,13 @@
           <w:szCs w:val="20"/>
         </w:rPr>
       </w:pPr>
-      <w:proofErr w:type="gramStart"/>
-      <w:r>
-        <w:rPr>
-          <w:rFonts w:ascii="Palatino Linotype" w:hAnsi="Palatino Linotype"/>
-          <w:sz w:val="20"/>
-          <w:szCs w:val="20"/>
-        </w:rPr>
-        <w:t>vs</w:t>
-      </w:r>
-      <w:proofErr w:type="gramEnd"/>
-      <w:r>
-        <w:rPr>
-          <w:rFonts w:ascii="Palatino Linotype" w:hAnsi="Palatino Linotype"/>
-          <w:sz w:val="20"/>
-          <w:szCs w:val="20"/>
-        </w:rPr>
-        <w:t>.</w:t>
+      <w:r>
+        <w:rPr>
+          <w:rFonts w:ascii="Palatino Linotype" w:hAnsi="Palatino Linotype"/>
+          <w:sz w:val="20"/>
+          <w:szCs w:val="20"/>
+        </w:rPr>
+        <w:t>vs.</w:t>
       </w:r>
       <w:r>
         <w:rPr>
@@ -252,16 +242,7 @@
           <w:sz w:val="20"/>
           <w:szCs w:val="20"/>
         </w:rPr>
-        <w:t>{</w:t>
-      </w:r>
-      <w:proofErr w:type="gramStart"/>
-      <w:r>
-        <w:rPr>
-          <w:rFonts w:ascii="Palatino Linotype" w:hAnsi="Palatino Linotype"/>
-          <w:sz w:val="20"/>
-          <w:szCs w:val="20"/>
-        </w:rPr>
-        <w:t xml:space="preserve">{ </w:t>
+        <w:t xml:space="preserve">{{ </w:t>
       </w:r>
       <w:proofErr w:type="spellStart"/>
       <w:r>
@@ -270,16 +251,7 @@
           <w:sz w:val="20"/>
           <w:szCs w:val="20"/>
         </w:rPr>
-        <w:t>case</w:t>
-      </w:r>
-      <w:proofErr w:type="gramEnd"/>
-      <w:r>
-        <w:rPr>
-          <w:rFonts w:ascii="Palatino Linotype" w:hAnsi="Palatino Linotype"/>
-          <w:sz w:val="20"/>
-          <w:szCs w:val="20"/>
-        </w:rPr>
-        <w:t>_number</w:t>
+        <w:t>case_number</w:t>
       </w:r>
       <w:proofErr w:type="spellEnd"/>
       <w:r>
@@ -367,16 +339,7 @@
           <w:sz w:val="20"/>
           <w:szCs w:val="20"/>
         </w:rPr>
-        <w:t>{</w:t>
-      </w:r>
-      <w:proofErr w:type="gramStart"/>
-      <w:r>
-        <w:rPr>
-          <w:rFonts w:ascii="Palatino Linotype" w:hAnsi="Palatino Linotype"/>
-          <w:sz w:val="20"/>
-          <w:szCs w:val="20"/>
-        </w:rPr>
-        <w:t xml:space="preserve">{ </w:t>
+        <w:t xml:space="preserve">{{ </w:t>
       </w:r>
       <w:proofErr w:type="spellStart"/>
       <w:r>
@@ -385,16 +348,7 @@
           <w:sz w:val="20"/>
           <w:szCs w:val="20"/>
         </w:rPr>
-        <w:t>defendant</w:t>
-      </w:r>
-      <w:proofErr w:type="gramEnd"/>
-      <w:r>
-        <w:rPr>
-          <w:rFonts w:ascii="Palatino Linotype" w:hAnsi="Palatino Linotype"/>
-          <w:sz w:val="20"/>
-          <w:szCs w:val="20"/>
-        </w:rPr>
-        <w:t>_first_name</w:t>
+        <w:t>defendant_first_name</w:t>
       </w:r>
       <w:proofErr w:type="spellEnd"/>
       <w:r>
@@ -419,16 +373,7 @@
           <w:sz w:val="20"/>
           <w:szCs w:val="20"/>
         </w:rPr>
-        <w:t>{</w:t>
-      </w:r>
-      <w:proofErr w:type="gramStart"/>
-      <w:r>
-        <w:rPr>
-          <w:rFonts w:ascii="Palatino Linotype" w:hAnsi="Palatino Linotype"/>
-          <w:sz w:val="20"/>
-          <w:szCs w:val="20"/>
-        </w:rPr>
-        <w:t xml:space="preserve">{ </w:t>
+        <w:t xml:space="preserve">{{ </w:t>
       </w:r>
       <w:proofErr w:type="spellStart"/>
       <w:r>
@@ -437,16 +382,7 @@
           <w:sz w:val="20"/>
           <w:szCs w:val="20"/>
         </w:rPr>
-        <w:t>defendant</w:t>
-      </w:r>
-      <w:proofErr w:type="gramEnd"/>
-      <w:r>
-        <w:rPr>
-          <w:rFonts w:ascii="Palatino Linotype" w:hAnsi="Palatino Linotype"/>
-          <w:sz w:val="20"/>
-          <w:szCs w:val="20"/>
-        </w:rPr>
-        <w:t>_</w:t>
+        <w:t>defendant_</w:t>
       </w:r>
       <w:r>
         <w:rPr>
@@ -535,7 +471,6 @@
           <w:szCs w:val="20"/>
         </w:rPr>
       </w:pPr>
-      <w:proofErr w:type="gramStart"/>
       <w:r>
         <w:rPr>
           <w:rFonts w:ascii="Palatino Linotype" w:hAnsi="Palatino Linotype"/>
@@ -544,7 +479,6 @@
         </w:rPr>
         <w:t>Defendant.</w:t>
       </w:r>
-      <w:proofErr w:type="gramEnd"/>
       <w:r>
         <w:rPr>
           <w:rFonts w:ascii="Palatino Linotype" w:hAnsi="Palatino Linotype"/>
@@ -615,17 +549,7 @@
           <w:sz w:val="20"/>
           <w:szCs w:val="20"/>
         </w:rPr>
-        <w:t>judicial_officer_</w:t>
-      </w:r>
-      <w:proofErr w:type="gramStart"/>
-      <w:r>
-        <w:rPr>
-          <w:rFonts w:ascii="Palatino Linotype" w:hAnsi="Palatino Linotype"/>
-          <w:bCs/>
-          <w:sz w:val="20"/>
-          <w:szCs w:val="20"/>
-        </w:rPr>
-        <w:t>type</w:t>
+        <w:t>judicial_officer_type</w:t>
       </w:r>
       <w:proofErr w:type="spellEnd"/>
       <w:r>
@@ -635,17 +559,7 @@
           <w:sz w:val="20"/>
           <w:szCs w:val="20"/>
         </w:rPr>
-        <w:t xml:space="preserve">  =</w:t>
-      </w:r>
-      <w:proofErr w:type="gramEnd"/>
-      <w:r>
-        <w:rPr>
-          <w:rFonts w:ascii="Palatino Linotype" w:hAnsi="Palatino Linotype"/>
-          <w:bCs/>
-          <w:sz w:val="20"/>
-          <w:szCs w:val="20"/>
-        </w:rPr>
-        <w:t>=  ‘Magistrate’ %}</w:t>
+        <w:t xml:space="preserve">  ==  ‘Magistrate’ %}</w:t>
       </w:r>
     </w:p>
     <w:p>
@@ -792,25 +706,7 @@
           <w:sz w:val="20"/>
           <w:szCs w:val="20"/>
         </w:rPr>
-        <w:t xml:space="preserve">{% </w:t>
-      </w:r>
-      <w:proofErr w:type="spellStart"/>
-      <w:r>
-        <w:rPr>
-          <w:rFonts w:ascii="Palatino Linotype" w:hAnsi="Palatino Linotype"/>
-          <w:sz w:val="20"/>
-          <w:szCs w:val="20"/>
-        </w:rPr>
-        <w:t>endif</w:t>
-      </w:r>
-      <w:proofErr w:type="spellEnd"/>
-      <w:r>
-        <w:rPr>
-          <w:rFonts w:ascii="Palatino Linotype" w:hAnsi="Palatino Linotype"/>
-          <w:sz w:val="20"/>
-          <w:szCs w:val="20"/>
-        </w:rPr>
-        <w:t xml:space="preserve"> %}</w:t>
+        <w:t>{% endif %}</w:t>
       </w:r>
       <w:r>
         <w:rPr>
@@ -874,16 +770,7 @@
           <w:sz w:val="20"/>
           <w:szCs w:val="20"/>
         </w:rPr>
-        <w:t xml:space="preserve"> for arraignment on {</w:t>
-      </w:r>
-      <w:proofErr w:type="gramStart"/>
-      <w:r>
-        <w:rPr>
-          <w:rFonts w:ascii="Palatino Linotype" w:hAnsi="Palatino Linotype"/>
-          <w:sz w:val="20"/>
-          <w:szCs w:val="20"/>
-        </w:rPr>
-        <w:t xml:space="preserve">{ </w:t>
+        <w:t xml:space="preserve"> for arraignment on {{ </w:t>
       </w:r>
       <w:proofErr w:type="spellStart"/>
       <w:r>
@@ -892,16 +779,7 @@
           <w:sz w:val="20"/>
           <w:szCs w:val="20"/>
         </w:rPr>
-        <w:t>plea</w:t>
-      </w:r>
-      <w:proofErr w:type="gramEnd"/>
-      <w:r>
-        <w:rPr>
-          <w:rFonts w:ascii="Palatino Linotype" w:hAnsi="Palatino Linotype"/>
-          <w:sz w:val="20"/>
-          <w:szCs w:val="20"/>
-        </w:rPr>
-        <w:t>_trial_date</w:t>
+        <w:t>plea_trial_date</w:t>
       </w:r>
       <w:proofErr w:type="spellEnd"/>
       <w:r>
@@ -939,19 +817,140 @@
           <w:sz w:val="20"/>
           <w:szCs w:val="20"/>
         </w:rPr>
-        <w:t xml:space="preserve"> is not </w:t>
-      </w:r>
-      <w:proofErr w:type="gramStart"/>
-      <w:r>
-        <w:rPr>
-          <w:rFonts w:ascii="Palatino Linotype" w:hAnsi="Palatino Linotype"/>
-          <w:bCs/>
-          <w:sz w:val="20"/>
-          <w:szCs w:val="20"/>
-        </w:rPr>
-        <w:t>none</w:t>
-      </w:r>
-      <w:proofErr w:type="gramEnd"/>
+        <w:t xml:space="preserve"> is not none %}</w:t>
+      </w:r>
+      <w:r>
+        <w:rPr>
+          <w:rFonts w:ascii="Palatino Linotype" w:hAnsi="Palatino Linotype"/>
+          <w:bCs/>
+          <w:sz w:val="20"/>
+          <w:szCs w:val="20"/>
+        </w:rPr>
+        <w:t xml:space="preserve">Counsel for the State of Ohio made a motion to amend the charge of {{ </w:t>
+      </w:r>
+      <w:proofErr w:type="spellStart"/>
+      <w:r>
+        <w:rPr>
+          <w:rFonts w:ascii="Palatino Linotype" w:hAnsi="Palatino Linotype"/>
+          <w:bCs/>
+          <w:sz w:val="20"/>
+          <w:szCs w:val="20"/>
+        </w:rPr>
+        <w:t>amend_offense_details.original_charge</w:t>
+      </w:r>
+      <w:proofErr w:type="spellEnd"/>
+      <w:r>
+        <w:rPr>
+          <w:rFonts w:ascii="Palatino Linotype" w:hAnsi="Palatino Linotype"/>
+          <w:bCs/>
+          <w:sz w:val="20"/>
+          <w:szCs w:val="20"/>
+        </w:rPr>
+        <w:t xml:space="preserve"> }} to {{ </w:t>
+      </w:r>
+      <w:proofErr w:type="spellStart"/>
+      <w:r>
+        <w:rPr>
+          <w:rFonts w:ascii="Palatino Linotype" w:hAnsi="Palatino Linotype"/>
+          <w:bCs/>
+          <w:sz w:val="20"/>
+          <w:szCs w:val="20"/>
+        </w:rPr>
+        <w:t>amend_offense_details.amended_charge</w:t>
+      </w:r>
+      <w:proofErr w:type="spellEnd"/>
+      <w:r>
+        <w:rPr>
+          <w:rFonts w:ascii="Palatino Linotype" w:hAnsi="Palatino Linotype"/>
+          <w:bCs/>
+          <w:sz w:val="20"/>
+          <w:szCs w:val="20"/>
+        </w:rPr>
+        <w:t xml:space="preserve"> }}</w:t>
+      </w:r>
+      <w:r>
+        <w:rPr>
+          <w:rFonts w:ascii="Palatino Linotype" w:hAnsi="Palatino Linotype"/>
+          <w:bCs/>
+          <w:sz w:val="20"/>
+          <w:szCs w:val="20"/>
+        </w:rPr>
+        <w:t>{%</w:t>
+      </w:r>
+      <w:r>
+        <w:rPr>
+          <w:rFonts w:ascii="Palatino Linotype" w:hAnsi="Palatino Linotype"/>
+          <w:bCs/>
+          <w:sz w:val="20"/>
+          <w:szCs w:val="20"/>
+        </w:rPr>
+        <w:t xml:space="preserve"> </w:t>
+      </w:r>
+      <w:r>
+        <w:rPr>
+          <w:rFonts w:ascii="Palatino Linotype" w:hAnsi="Palatino Linotype"/>
+          <w:bCs/>
+          <w:sz w:val="20"/>
+          <w:szCs w:val="20"/>
+        </w:rPr>
+        <w:t xml:space="preserve">if </w:t>
+      </w:r>
+      <w:proofErr w:type="spellStart"/>
+      <w:r>
+        <w:rPr>
+          <w:rFonts w:ascii="Palatino Linotype" w:hAnsi="Palatino Linotype"/>
+          <w:bCs/>
+          <w:sz w:val="20"/>
+          <w:szCs w:val="20"/>
+        </w:rPr>
+        <w:t>amend_offense_details.motion_disposition</w:t>
+      </w:r>
+      <w:proofErr w:type="spellEnd"/>
+      <w:r>
+        <w:rPr>
+          <w:rFonts w:ascii="Palatino Linotype" w:hAnsi="Palatino Linotype"/>
+          <w:bCs/>
+          <w:sz w:val="20"/>
+          <w:szCs w:val="20"/>
+        </w:rPr>
+        <w:t xml:space="preserve"> </w:t>
+      </w:r>
+      <w:r>
+        <w:rPr>
+          <w:rFonts w:ascii="Palatino Linotype" w:hAnsi="Palatino Linotype"/>
+          <w:bCs/>
+          <w:sz w:val="20"/>
+          <w:szCs w:val="20"/>
+        </w:rPr>
+        <w:t xml:space="preserve"> ==  </w:t>
+      </w:r>
+      <w:r>
+        <w:rPr>
+          <w:rFonts w:ascii="Palatino Linotype" w:hAnsi="Palatino Linotype"/>
+          <w:bCs/>
+          <w:sz w:val="20"/>
+          <w:szCs w:val="20"/>
+        </w:rPr>
+        <w:t>‘</w:t>
+      </w:r>
+      <w:r>
+        <w:rPr>
+          <w:rFonts w:ascii="Palatino Linotype" w:hAnsi="Palatino Linotype"/>
+          <w:bCs/>
+          <w:sz w:val="20"/>
+          <w:szCs w:val="20"/>
+        </w:rPr>
+        <w:t>Granted</w:t>
+      </w:r>
+      <w:r>
+        <w:rPr>
+          <w:rFonts w:ascii="Palatino Linotype" w:hAnsi="Palatino Linotype"/>
+          <w:bCs/>
+          <w:sz w:val="20"/>
+          <w:szCs w:val="20"/>
+        </w:rPr>
+        <w:t>’</w:t>
+      </w:r>
       <w:r>
         <w:rPr>
           <w:rFonts w:ascii="Palatino Linotype" w:hAnsi="Palatino Linotype"/>
@@ -968,17 +967,16 @@
           <w:sz w:val="20"/>
           <w:szCs w:val="20"/>
         </w:rPr>
-        <w:t>Counsel for the State of Ohio made a motion to amend the charge of {</w:t>
-      </w:r>
-      <w:proofErr w:type="gramStart"/>
-      <w:r>
-        <w:rPr>
-          <w:rFonts w:ascii="Palatino Linotype" w:hAnsi="Palatino Linotype"/>
-          <w:bCs/>
-          <w:sz w:val="20"/>
-          <w:szCs w:val="20"/>
-        </w:rPr>
-        <w:t xml:space="preserve">{ </w:t>
+        <w:t>. The Court found the amendment did not alter the name or identify of the offense and the motion is</w:t>
+      </w:r>
+      <w:r>
+        <w:rPr>
+          <w:rFonts w:ascii="Palatino Linotype" w:hAnsi="Palatino Linotype"/>
+          <w:bCs/>
+          <w:sz w:val="20"/>
+          <w:szCs w:val="20"/>
+        </w:rPr>
+        <w:t xml:space="preserve"> {{ </w:t>
       </w:r>
       <w:proofErr w:type="spellStart"/>
       <w:r>
@@ -988,17 +986,7 @@
           <w:sz w:val="20"/>
           <w:szCs w:val="20"/>
         </w:rPr>
-        <w:t>amend</w:t>
-      </w:r>
-      <w:proofErr w:type="gramEnd"/>
-      <w:r>
-        <w:rPr>
-          <w:rFonts w:ascii="Palatino Linotype" w:hAnsi="Palatino Linotype"/>
-          <w:bCs/>
-          <w:sz w:val="20"/>
-          <w:szCs w:val="20"/>
-        </w:rPr>
-        <w:t>_offense_details.original_charge</w:t>
+        <w:t>amend_offense_details.motion_disposition</w:t>
       </w:r>
       <w:proofErr w:type="spellEnd"/>
       <w:r>
@@ -1008,7 +996,16 @@
           <w:sz w:val="20"/>
           <w:szCs w:val="20"/>
         </w:rPr>
-        <w:t xml:space="preserve"> }} to {{ </w:t>
+        <w:t xml:space="preserve"> }}.</w:t>
+      </w:r>
+      <w:r>
+        <w:rPr>
+          <w:rFonts w:ascii="Palatino Linotype" w:hAnsi="Palatino Linotype"/>
+          <w:bCs/>
+          <w:sz w:val="20"/>
+          <w:szCs w:val="20"/>
+        </w:rPr>
+        <w:t xml:space="preserve">{% </w:t>
       </w:r>
       <w:proofErr w:type="spellStart"/>
       <w:r>
@@ -1018,7 +1015,16 @@
           <w:sz w:val="20"/>
           <w:szCs w:val="20"/>
         </w:rPr>
-        <w:t>amend_offense_details.amended_charge</w:t>
+        <w:t>el</w:t>
+      </w:r>
+      <w:r>
+        <w:rPr>
+          <w:rFonts w:ascii="Palatino Linotype" w:hAnsi="Palatino Linotype"/>
+          <w:bCs/>
+          <w:sz w:val="20"/>
+          <w:szCs w:val="20"/>
+        </w:rPr>
+        <w:t>if</w:t>
       </w:r>
       <w:proofErr w:type="spellEnd"/>
       <w:r>
@@ -1028,35 +1034,8 @@
           <w:sz w:val="20"/>
           <w:szCs w:val="20"/>
         </w:rPr>
-        <w:t xml:space="preserve"> }}</w:t>
-      </w:r>
-      <w:r>
-        <w:rPr>
-          <w:rFonts w:ascii="Palatino Linotype" w:hAnsi="Palatino Linotype"/>
-          <w:bCs/>
-          <w:sz w:val="20"/>
-          <w:szCs w:val="20"/>
-        </w:rPr>
-        <w:t>{%</w:t>
-      </w:r>
-      <w:r>
-        <w:rPr>
-          <w:rFonts w:ascii="Palatino Linotype" w:hAnsi="Palatino Linotype"/>
-          <w:bCs/>
-          <w:sz w:val="20"/>
-          <w:szCs w:val="20"/>
-        </w:rPr>
         <w:t xml:space="preserve"> </w:t>
       </w:r>
-      <w:r>
-        <w:rPr>
-          <w:rFonts w:ascii="Palatino Linotype" w:hAnsi="Palatino Linotype"/>
-          <w:bCs/>
-          <w:sz w:val="20"/>
-          <w:szCs w:val="20"/>
-        </w:rPr>
-        <w:t xml:space="preserve">if </w:t>
-      </w:r>
       <w:proofErr w:type="spellStart"/>
       <w:r>
         <w:rPr>
@@ -1075,80 +1054,7 @@
           <w:sz w:val="20"/>
           <w:szCs w:val="20"/>
         </w:rPr>
-        <w:t xml:space="preserve"> </w:t>
-      </w:r>
-      <w:r>
-        <w:rPr>
-          <w:rFonts w:ascii="Palatino Linotype" w:hAnsi="Palatino Linotype"/>
-          <w:bCs/>
-          <w:sz w:val="20"/>
-          <w:szCs w:val="20"/>
-        </w:rPr>
-        <w:t xml:space="preserve"> ==  </w:t>
-      </w:r>
-      <w:r>
-        <w:rPr>
-          <w:rFonts w:ascii="Palatino Linotype" w:hAnsi="Palatino Linotype"/>
-          <w:bCs/>
-          <w:sz w:val="20"/>
-          <w:szCs w:val="20"/>
-        </w:rPr>
-        <w:t>‘</w:t>
-      </w:r>
-      <w:r>
-        <w:rPr>
-          <w:rFonts w:ascii="Palatino Linotype" w:hAnsi="Palatino Linotype"/>
-          <w:bCs/>
-          <w:sz w:val="20"/>
-          <w:szCs w:val="20"/>
-        </w:rPr>
-        <w:t>Granted</w:t>
-      </w:r>
-      <w:r>
-        <w:rPr>
-          <w:rFonts w:ascii="Palatino Linotype" w:hAnsi="Palatino Linotype"/>
-          <w:bCs/>
-          <w:sz w:val="20"/>
-          <w:szCs w:val="20"/>
-        </w:rPr>
-        <w:t>’</w:t>
-      </w:r>
-      <w:r>
-        <w:rPr>
-          <w:rFonts w:ascii="Palatino Linotype" w:hAnsi="Palatino Linotype"/>
-          <w:bCs/>
-          <w:sz w:val="20"/>
-          <w:szCs w:val="20"/>
-        </w:rPr>
-        <w:t xml:space="preserve"> %}</w:t>
-      </w:r>
-      <w:r>
-        <w:rPr>
-          <w:rFonts w:ascii="Palatino Linotype" w:hAnsi="Palatino Linotype"/>
-          <w:bCs/>
-          <w:sz w:val="20"/>
-          <w:szCs w:val="20"/>
-        </w:rPr>
-        <w:t>. The Court found the amendment did not alter the name or identify of the offense and the motion is</w:t>
-      </w:r>
-      <w:r>
-        <w:rPr>
-          <w:rFonts w:ascii="Palatino Linotype" w:hAnsi="Palatino Linotype"/>
-          <w:bCs/>
-          <w:sz w:val="20"/>
-          <w:szCs w:val="20"/>
-        </w:rPr>
-        <w:t xml:space="preserve"> {</w:t>
-      </w:r>
-      <w:proofErr w:type="gramStart"/>
-      <w:r>
-        <w:rPr>
-          <w:rFonts w:ascii="Palatino Linotype" w:hAnsi="Palatino Linotype"/>
-          <w:bCs/>
-          <w:sz w:val="20"/>
-          <w:szCs w:val="20"/>
-        </w:rPr>
-        <w:t xml:space="preserve">{ </w:t>
+        <w:t xml:space="preserve">  ==  ‘Denied’ %}. The Court found the amendment did alter the name or identify of the offense and therefore the motion is {{ </w:t>
       </w:r>
       <w:proofErr w:type="spellStart"/>
       <w:r>
@@ -1158,17 +1064,7 @@
           <w:sz w:val="20"/>
           <w:szCs w:val="20"/>
         </w:rPr>
-        <w:t>amend</w:t>
-      </w:r>
-      <w:proofErr w:type="gramEnd"/>
-      <w:r>
-        <w:rPr>
-          <w:rFonts w:ascii="Palatino Linotype" w:hAnsi="Palatino Linotype"/>
-          <w:bCs/>
-          <w:sz w:val="20"/>
-          <w:szCs w:val="20"/>
-        </w:rPr>
-        <w:t>_offense_details.motion_disposition</w:t>
+        <w:t>amend_offense_details.motion_disposition</w:t>
       </w:r>
       <w:proofErr w:type="spellEnd"/>
       <w:r>
@@ -1178,104 +1074,6 @@
           <w:sz w:val="20"/>
           <w:szCs w:val="20"/>
         </w:rPr>
-        <w:t xml:space="preserve"> }}.</w:t>
-      </w:r>
-      <w:r>
-        <w:rPr>
-          <w:rFonts w:ascii="Palatino Linotype" w:hAnsi="Palatino Linotype"/>
-          <w:bCs/>
-          <w:sz w:val="20"/>
-          <w:szCs w:val="20"/>
-        </w:rPr>
-        <w:t xml:space="preserve">{% </w:t>
-      </w:r>
-      <w:proofErr w:type="spellStart"/>
-      <w:r>
-        <w:rPr>
-          <w:rFonts w:ascii="Palatino Linotype" w:hAnsi="Palatino Linotype"/>
-          <w:bCs/>
-          <w:sz w:val="20"/>
-          <w:szCs w:val="20"/>
-        </w:rPr>
-        <w:t>el</w:t>
-      </w:r>
-      <w:r>
-        <w:rPr>
-          <w:rFonts w:ascii="Palatino Linotype" w:hAnsi="Palatino Linotype"/>
-          <w:bCs/>
-          <w:sz w:val="20"/>
-          <w:szCs w:val="20"/>
-        </w:rPr>
-        <w:t>if</w:t>
-      </w:r>
-      <w:proofErr w:type="spellEnd"/>
-      <w:r>
-        <w:rPr>
-          <w:rFonts w:ascii="Palatino Linotype" w:hAnsi="Palatino Linotype"/>
-          <w:bCs/>
-          <w:sz w:val="20"/>
-          <w:szCs w:val="20"/>
-        </w:rPr>
-        <w:t xml:space="preserve"> </w:t>
-      </w:r>
-      <w:proofErr w:type="spellStart"/>
-      <w:r>
-        <w:rPr>
-          <w:rFonts w:ascii="Palatino Linotype" w:hAnsi="Palatino Linotype"/>
-          <w:bCs/>
-          <w:sz w:val="20"/>
-          <w:szCs w:val="20"/>
-        </w:rPr>
-        <w:t>amend_offense_details.motion_disposition</w:t>
-      </w:r>
-      <w:proofErr w:type="spellEnd"/>
-      <w:r>
-        <w:rPr>
-          <w:rFonts w:ascii="Palatino Linotype" w:hAnsi="Palatino Linotype"/>
-          <w:bCs/>
-          <w:sz w:val="20"/>
-          <w:szCs w:val="20"/>
-        </w:rPr>
-        <w:t xml:space="preserve">  ==  ‘Denied’ %}. The Court found the amendment did alter the name or identify of the offense and therefore the motion is {</w:t>
-      </w:r>
-      <w:proofErr w:type="gramStart"/>
-      <w:r>
-        <w:rPr>
-          <w:rFonts w:ascii="Palatino Linotype" w:hAnsi="Palatino Linotype"/>
-          <w:bCs/>
-          <w:sz w:val="20"/>
-          <w:szCs w:val="20"/>
-        </w:rPr>
-        <w:t xml:space="preserve">{ </w:t>
-      </w:r>
-      <w:proofErr w:type="spellStart"/>
-      <w:r>
-        <w:rPr>
-          <w:rFonts w:ascii="Palatino Linotype" w:hAnsi="Palatino Linotype"/>
-          <w:bCs/>
-          <w:sz w:val="20"/>
-          <w:szCs w:val="20"/>
-        </w:rPr>
-        <w:t>amend</w:t>
-      </w:r>
-      <w:proofErr w:type="gramEnd"/>
-      <w:r>
-        <w:rPr>
-          <w:rFonts w:ascii="Palatino Linotype" w:hAnsi="Palatino Linotype"/>
-          <w:bCs/>
-          <w:sz w:val="20"/>
-          <w:szCs w:val="20"/>
-        </w:rPr>
-        <w:t>_offense_details.motion_disposition</w:t>
-      </w:r>
-      <w:proofErr w:type="spellEnd"/>
-      <w:r>
-        <w:rPr>
-          <w:rFonts w:ascii="Palatino Linotype" w:hAnsi="Palatino Linotype"/>
-          <w:bCs/>
-          <w:sz w:val="20"/>
-          <w:szCs w:val="20"/>
-        </w:rPr>
         <w:t xml:space="preserve"> }}. </w:t>
       </w:r>
       <w:r>
@@ -1285,56 +1083,16 @@
           <w:sz w:val="20"/>
           <w:szCs w:val="20"/>
         </w:rPr>
-        <w:t xml:space="preserve"> {% </w:t>
-      </w:r>
-      <w:proofErr w:type="spellStart"/>
-      <w:r>
-        <w:rPr>
-          <w:rFonts w:ascii="Palatino Linotype" w:hAnsi="Palatino Linotype"/>
-          <w:bCs/>
-          <w:sz w:val="20"/>
-          <w:szCs w:val="20"/>
-        </w:rPr>
-        <w:t>endif</w:t>
-      </w:r>
-      <w:proofErr w:type="spellEnd"/>
-      <w:r>
-        <w:rPr>
-          <w:rFonts w:ascii="Palatino Linotype" w:hAnsi="Palatino Linotype"/>
-          <w:bCs/>
-          <w:sz w:val="20"/>
-          <w:szCs w:val="20"/>
-        </w:rPr>
-        <w:t xml:space="preserve"> %}</w:t>
-      </w:r>
-      <w:r>
-        <w:rPr>
-          <w:rFonts w:ascii="Palatino Linotype" w:hAnsi="Palatino Linotype"/>
-          <w:bCs/>
-          <w:sz w:val="20"/>
-          <w:szCs w:val="20"/>
-        </w:rPr>
-        <w:t xml:space="preserve"> {% </w:t>
-      </w:r>
-      <w:proofErr w:type="spellStart"/>
-      <w:r>
-        <w:rPr>
-          <w:rFonts w:ascii="Palatino Linotype" w:hAnsi="Palatino Linotype"/>
-          <w:bCs/>
-          <w:sz w:val="20"/>
-          <w:szCs w:val="20"/>
-        </w:rPr>
-        <w:t>endif</w:t>
-      </w:r>
-      <w:proofErr w:type="spellEnd"/>
-      <w:r>
-        <w:rPr>
-          <w:rFonts w:ascii="Palatino Linotype" w:hAnsi="Palatino Linotype"/>
-          <w:bCs/>
-          <w:sz w:val="20"/>
-          <w:szCs w:val="20"/>
-        </w:rPr>
-        <w:t xml:space="preserve"> %}</w:t>
+        <w:t xml:space="preserve"> {% endif %}</w:t>
+      </w:r>
+      <w:r>
+        <w:rPr>
+          <w:rFonts w:ascii="Palatino Linotype" w:hAnsi="Palatino Linotype"/>
+          <w:bCs/>
+          <w:sz w:val="20"/>
+          <w:szCs w:val="20"/>
+        </w:rPr>
+        <w:t xml:space="preserve"> {% endif %}</w:t>
       </w:r>
     </w:p>
     <w:p>
@@ -3326,7 +3084,6 @@
                 <w:sz w:val="20"/>
                 <w:szCs w:val="20"/>
               </w:rPr>
-              <w:lastRenderedPageBreak/>
               <w:t>Court Costs</w:t>
             </w:r>
           </w:p>
@@ -3579,7 +3336,6 @@
           <w:szCs w:val="20"/>
         </w:rPr>
       </w:pPr>
-      <w:proofErr w:type="gramStart"/>
       <w:r>
         <w:rPr>
           <w:rFonts w:ascii="Palatino Linotype" w:hAnsi="Palatino Linotype"/>
@@ -3588,9 +3344,16 @@
           <w:sz w:val="20"/>
           <w:szCs w:val="20"/>
         </w:rPr>
-        <w:t>Fines and Costs.</w:t>
-      </w:r>
-      <w:proofErr w:type="gramEnd"/>
+        <w:t xml:space="preserve">Fines and Costs.  </w:t>
+      </w:r>
+      <w:r>
+        <w:rPr>
+          <w:rFonts w:ascii="Palatino Linotype" w:hAnsi="Palatino Linotype"/>
+          <w:sz w:val="20"/>
+          <w:szCs w:val="20"/>
+        </w:rPr>
+        <w:t xml:space="preserve">Having been informed of the fines and costs owed, Defendant expressed an ability to pay </w:t>
+      </w:r>
       <w:r>
         <w:rPr>
           <w:rFonts w:ascii="Palatino Linotype" w:hAnsi="Palatino Linotype"/>
@@ -3599,87 +3362,77 @@
           <w:sz w:val="20"/>
           <w:szCs w:val="20"/>
         </w:rPr>
-        <w:t xml:space="preserve">  </w:t>
-      </w:r>
-      <w:r>
-        <w:rPr>
-          <w:rFonts w:ascii="Palatino Linotype" w:hAnsi="Palatino Linotype"/>
-          <w:sz w:val="20"/>
-          <w:szCs w:val="20"/>
-        </w:rPr>
-        <w:t>Having been informed of the fines and costs owed, Defendant expressed an ability to pay {</w:t>
-      </w:r>
-      <w:proofErr w:type="gramStart"/>
-      <w:r>
-        <w:rPr>
-          <w:rFonts w:ascii="Palatino Linotype" w:hAnsi="Palatino Linotype"/>
-          <w:sz w:val="20"/>
-          <w:szCs w:val="20"/>
-        </w:rPr>
-        <w:t xml:space="preserve">{ </w:t>
+        <w:t xml:space="preserve">{{ </w:t>
       </w:r>
       <w:proofErr w:type="spellStart"/>
       <w:r>
         <w:rPr>
           <w:rFonts w:ascii="Palatino Linotype" w:hAnsi="Palatino Linotype"/>
-          <w:sz w:val="20"/>
-          <w:szCs w:val="20"/>
-        </w:rPr>
-        <w:t>ability</w:t>
-      </w:r>
-      <w:proofErr w:type="gramEnd"/>
-      <w:r>
-        <w:rPr>
-          <w:rFonts w:ascii="Palatino Linotype" w:hAnsi="Palatino Linotype"/>
-          <w:sz w:val="20"/>
-          <w:szCs w:val="20"/>
-        </w:rPr>
-        <w:t>_to_pay_time</w:t>
+          <w:b/>
+          <w:bCs/>
+          <w:sz w:val="20"/>
+          <w:szCs w:val="20"/>
+        </w:rPr>
+        <w:t>ability_to_pay_time</w:t>
       </w:r>
       <w:proofErr w:type="spellEnd"/>
       <w:r>
         <w:rPr>
           <w:rFonts w:ascii="Palatino Linotype" w:hAnsi="Palatino Linotype"/>
-          <w:sz w:val="20"/>
-          <w:szCs w:val="20"/>
-        </w:rPr>
-        <w:t xml:space="preserve"> }}. Absent further order the fines and costs shall be paid in full by {</w:t>
-      </w:r>
-      <w:proofErr w:type="gramStart"/>
-      <w:r>
-        <w:rPr>
-          <w:rFonts w:ascii="Palatino Linotype" w:hAnsi="Palatino Linotype"/>
-          <w:sz w:val="20"/>
-          <w:szCs w:val="20"/>
-        </w:rPr>
-        <w:t xml:space="preserve">{ </w:t>
+          <w:b/>
+          <w:bCs/>
+          <w:sz w:val="20"/>
+          <w:szCs w:val="20"/>
+        </w:rPr>
+        <w:t xml:space="preserve"> }}</w:t>
+      </w:r>
+      <w:r>
+        <w:rPr>
+          <w:rFonts w:ascii="Palatino Linotype" w:hAnsi="Palatino Linotype"/>
+          <w:sz w:val="20"/>
+          <w:szCs w:val="20"/>
+        </w:rPr>
+        <w:t xml:space="preserve">. Absent further order the fines and costs shall be paid in full by </w:t>
+      </w:r>
+      <w:r>
+        <w:rPr>
+          <w:rFonts w:ascii="Palatino Linotype" w:hAnsi="Palatino Linotype"/>
+          <w:b/>
+          <w:bCs/>
+          <w:sz w:val="20"/>
+          <w:szCs w:val="20"/>
+        </w:rPr>
+        <w:t xml:space="preserve">{{ </w:t>
       </w:r>
       <w:proofErr w:type="spellStart"/>
       <w:r>
         <w:rPr>
           <w:rFonts w:ascii="Palatino Linotype" w:hAnsi="Palatino Linotype"/>
-          <w:sz w:val="20"/>
-          <w:szCs w:val="20"/>
-        </w:rPr>
-        <w:t>balance</w:t>
-      </w:r>
-      <w:proofErr w:type="gramEnd"/>
-      <w:r>
-        <w:rPr>
-          <w:rFonts w:ascii="Palatino Linotype" w:hAnsi="Palatino Linotype"/>
-          <w:sz w:val="20"/>
-          <w:szCs w:val="20"/>
-        </w:rPr>
-        <w:t>_due_date</w:t>
+          <w:b/>
+          <w:bCs/>
+          <w:sz w:val="20"/>
+          <w:szCs w:val="20"/>
+        </w:rPr>
+        <w:t>balance_due_date</w:t>
       </w:r>
       <w:proofErr w:type="spellEnd"/>
       <w:r>
         <w:rPr>
           <w:rFonts w:ascii="Palatino Linotype" w:hAnsi="Palatino Linotype"/>
-          <w:sz w:val="20"/>
-          <w:szCs w:val="20"/>
-        </w:rPr>
-        <w:t xml:space="preserve"> }}. Defendant may complete community service hours to satisfy fines and costs at a rate of $10.00 per hour. All Community Service hours must be approved by the Office of Community Control.</w:t>
+          <w:b/>
+          <w:bCs/>
+          <w:sz w:val="20"/>
+          <w:szCs w:val="20"/>
+        </w:rPr>
+        <w:t xml:space="preserve"> }}</w:t>
+      </w:r>
+      <w:r>
+        <w:rPr>
+          <w:rFonts w:ascii="Palatino Linotype" w:hAnsi="Palatino Linotype"/>
+          <w:sz w:val="20"/>
+          <w:szCs w:val="20"/>
+        </w:rPr>
+        <w:t>. Defendant may complete community service hours to satisfy fines and costs at a rate of $10.00 per hour. All Community Service hours must be approved by the Office of Community Control.</w:t>
       </w:r>
     </w:p>
     <w:p>
@@ -3735,7 +3488,6 @@
           <w:szCs w:val="20"/>
         </w:rPr>
       </w:pPr>
-      <w:proofErr w:type="gramStart"/>
       <w:r>
         <w:rPr>
           <w:rFonts w:ascii="Palatino Linotype" w:hAnsi="Palatino Linotype"/>
@@ -3744,18 +3496,7 @@
           <w:sz w:val="20"/>
           <w:szCs w:val="20"/>
         </w:rPr>
-        <w:t>Community Service.</w:t>
-      </w:r>
-      <w:proofErr w:type="gramEnd"/>
-      <w:r>
-        <w:rPr>
-          <w:rFonts w:ascii="Palatino Linotype" w:hAnsi="Palatino Linotype"/>
-          <w:b/>
-          <w:bCs/>
-          <w:sz w:val="20"/>
-          <w:szCs w:val="20"/>
-        </w:rPr>
-        <w:t xml:space="preserve">  </w:t>
+        <w:t xml:space="preserve">Community Service.  </w:t>
       </w:r>
       <w:r>
         <w:rPr>
@@ -3771,16 +3512,7 @@
           <w:sz w:val="20"/>
           <w:szCs w:val="20"/>
         </w:rPr>
-        <w:t>{</w:t>
-      </w:r>
-      <w:proofErr w:type="gramStart"/>
-      <w:r>
-        <w:rPr>
-          <w:rFonts w:ascii="Palatino Linotype" w:hAnsi="Palatino Linotype"/>
-          <w:sz w:val="20"/>
-          <w:szCs w:val="20"/>
-        </w:rPr>
-        <w:t xml:space="preserve">{ </w:t>
+        <w:t xml:space="preserve">{{ </w:t>
       </w:r>
       <w:proofErr w:type="spellStart"/>
       <w:r>
@@ -3789,16 +3521,7 @@
           <w:sz w:val="20"/>
           <w:szCs w:val="20"/>
         </w:rPr>
-        <w:t>community</w:t>
-      </w:r>
-      <w:proofErr w:type="gramEnd"/>
-      <w:r>
-        <w:rPr>
-          <w:rFonts w:ascii="Palatino Linotype" w:hAnsi="Palatino Linotype"/>
-          <w:sz w:val="20"/>
-          <w:szCs w:val="20"/>
-        </w:rPr>
-        <w:t>_service_terms.</w:t>
+        <w:t>community_service_terms.</w:t>
       </w:r>
       <w:r>
         <w:rPr>
@@ -3873,16 +3596,7 @@
           <w:sz w:val="20"/>
           <w:szCs w:val="20"/>
         </w:rPr>
-        <w:t>{</w:t>
-      </w:r>
-      <w:proofErr w:type="gramStart"/>
-      <w:r>
-        <w:rPr>
-          <w:rFonts w:ascii="Palatino Linotype" w:hAnsi="Palatino Linotype"/>
-          <w:sz w:val="20"/>
-          <w:szCs w:val="20"/>
-        </w:rPr>
-        <w:t xml:space="preserve">{ </w:t>
+        <w:t xml:space="preserve">{{ </w:t>
       </w:r>
       <w:proofErr w:type="spellStart"/>
       <w:r>
@@ -3891,16 +3605,7 @@
           <w:sz w:val="20"/>
           <w:szCs w:val="20"/>
         </w:rPr>
-        <w:t>community</w:t>
-      </w:r>
-      <w:proofErr w:type="gramEnd"/>
-      <w:r>
-        <w:rPr>
-          <w:rFonts w:ascii="Palatino Linotype" w:hAnsi="Palatino Linotype"/>
-          <w:sz w:val="20"/>
-          <w:szCs w:val="20"/>
-        </w:rPr>
-        <w:t>_service_terms.</w:t>
+        <w:t>community_service_terms.</w:t>
       </w:r>
       <w:r>
         <w:rPr>
@@ -3943,7 +3648,15 @@
           <w:sz w:val="20"/>
           <w:szCs w:val="20"/>
         </w:rPr>
-        <w:t xml:space="preserve">{% </w:t>
+        <w:t>{% endif %}</w:t>
+      </w:r>
+      <w:r>
+        <w:rPr>
+          <w:rFonts w:ascii="Palatino Linotype" w:hAnsi="Palatino Linotype"/>
+          <w:sz w:val="20"/>
+          <w:szCs w:val="20"/>
+        </w:rPr>
+        <w:t xml:space="preserve">{% if </w:t>
       </w:r>
       <w:proofErr w:type="spellStart"/>
       <w:r>
@@ -3952,7 +3665,7 @@
           <w:sz w:val="20"/>
           <w:szCs w:val="20"/>
         </w:rPr>
-        <w:t>endif</w:t>
+        <w:t>fra_in_file</w:t>
       </w:r>
       <w:proofErr w:type="spellEnd"/>
       <w:r>
@@ -3961,15 +3674,7 @@
           <w:sz w:val="20"/>
           <w:szCs w:val="20"/>
         </w:rPr>
-        <w:t xml:space="preserve"> %}</w:t>
-      </w:r>
-      <w:r>
-        <w:rPr>
-          <w:rFonts w:ascii="Palatino Linotype" w:hAnsi="Palatino Linotype"/>
-          <w:sz w:val="20"/>
-          <w:szCs w:val="20"/>
-        </w:rPr>
-        <w:t xml:space="preserve">{% if </w:t>
+        <w:t xml:space="preserve"> is not none %}{% if </w:t>
       </w:r>
       <w:proofErr w:type="spellStart"/>
       <w:r>
@@ -3978,7 +3683,7 @@
           <w:sz w:val="20"/>
           <w:szCs w:val="20"/>
         </w:rPr>
-        <w:t>fra_in_file</w:t>
+        <w:t>fra_in_court</w:t>
       </w:r>
       <w:proofErr w:type="spellEnd"/>
       <w:r>
@@ -3987,61 +3692,7 @@
           <w:sz w:val="20"/>
           <w:szCs w:val="20"/>
         </w:rPr>
-        <w:t xml:space="preserve"> is not </w:t>
-      </w:r>
-      <w:proofErr w:type="gramStart"/>
-      <w:r>
-        <w:rPr>
-          <w:rFonts w:ascii="Palatino Linotype" w:hAnsi="Palatino Linotype"/>
-          <w:sz w:val="20"/>
-          <w:szCs w:val="20"/>
-        </w:rPr>
-        <w:t>none</w:t>
-      </w:r>
-      <w:proofErr w:type="gramEnd"/>
-      <w:r>
-        <w:rPr>
-          <w:rFonts w:ascii="Palatino Linotype" w:hAnsi="Palatino Linotype"/>
-          <w:sz w:val="20"/>
-          <w:szCs w:val="20"/>
-        </w:rPr>
-        <w:t xml:space="preserve"> %}{% if </w:t>
-      </w:r>
-      <w:proofErr w:type="spellStart"/>
-      <w:r>
-        <w:rPr>
-          <w:rFonts w:ascii="Palatino Linotype" w:hAnsi="Palatino Linotype"/>
-          <w:sz w:val="20"/>
-          <w:szCs w:val="20"/>
-        </w:rPr>
-        <w:t>fra_in_court</w:t>
-      </w:r>
-      <w:proofErr w:type="spellEnd"/>
-      <w:r>
-        <w:rPr>
-          <w:rFonts w:ascii="Palatino Linotype" w:hAnsi="Palatino Linotype"/>
-          <w:sz w:val="20"/>
-          <w:szCs w:val="20"/>
-        </w:rPr>
-        <w:t xml:space="preserve"> is not </w:t>
-      </w:r>
-      <w:proofErr w:type="gramStart"/>
-      <w:r>
-        <w:rPr>
-          <w:rFonts w:ascii="Palatino Linotype" w:hAnsi="Palatino Linotype"/>
-          <w:sz w:val="20"/>
-          <w:szCs w:val="20"/>
-        </w:rPr>
-        <w:t>none</w:t>
-      </w:r>
-      <w:proofErr w:type="gramEnd"/>
-      <w:r>
-        <w:rPr>
-          <w:rFonts w:ascii="Palatino Linotype" w:hAnsi="Palatino Linotype"/>
-          <w:sz w:val="20"/>
-          <w:szCs w:val="20"/>
-        </w:rPr>
-        <w:t xml:space="preserve"> %}</w:t>
+        <w:t xml:space="preserve"> is not none %}</w:t>
       </w:r>
     </w:p>
     <w:p>
@@ -4053,7 +3704,6 @@
           <w:szCs w:val="20"/>
         </w:rPr>
       </w:pPr>
-      <w:proofErr w:type="gramStart"/>
       <w:r>
         <w:rPr>
           <w:rFonts w:ascii="Palatino Linotype" w:hAnsi="Palatino Linotype"/>
@@ -4062,18 +3712,7 @@
           <w:sz w:val="20"/>
           <w:szCs w:val="20"/>
         </w:rPr>
-        <w:t>Proof of Financial Responsibility.</w:t>
-      </w:r>
-      <w:proofErr w:type="gramEnd"/>
-      <w:r>
-        <w:rPr>
-          <w:rFonts w:ascii="Palatino Linotype" w:hAnsi="Palatino Linotype"/>
-          <w:b/>
-          <w:bCs/>
-          <w:sz w:val="20"/>
-          <w:szCs w:val="20"/>
-        </w:rPr>
-        <w:t xml:space="preserve">  </w:t>
+        <w:t xml:space="preserve">Proof of Financial Responsibility.  </w:t>
       </w:r>
       <w:r>
         <w:rPr>
@@ -4119,7 +3758,7 @@
           <w:sz w:val="20"/>
           <w:szCs w:val="20"/>
         </w:rPr>
-        <w:t xml:space="preserve">{% </w:t>
+        <w:t xml:space="preserve">{% endif %}{% if </w:t>
       </w:r>
       <w:proofErr w:type="spellStart"/>
       <w:r>
@@ -4129,7 +3768,7 @@
           <w:sz w:val="20"/>
           <w:szCs w:val="20"/>
         </w:rPr>
-        <w:t>endif</w:t>
+        <w:t>fra_in_court</w:t>
       </w:r>
       <w:proofErr w:type="spellEnd"/>
       <w:r>
@@ -4139,7 +3778,24 @@
           <w:sz w:val="20"/>
           <w:szCs w:val="20"/>
         </w:rPr>
-        <w:t xml:space="preserve"> %}{% if </w:t>
+        <w:t xml:space="preserve"> is true %} </w:t>
+      </w:r>
+      <w:r>
+        <w:rPr>
+          <w:rFonts w:ascii="Palatino Linotype" w:hAnsi="Palatino Linotype"/>
+          <w:sz w:val="20"/>
+          <w:szCs w:val="20"/>
+        </w:rPr>
+        <w:t>The Defendant showed the Court proof of responsibility during the proceeding.</w:t>
+      </w:r>
+      <w:r>
+        <w:rPr>
+          <w:rFonts w:ascii="Palatino Linotype" w:hAnsi="Palatino Linotype"/>
+          <w:bCs/>
+          <w:sz w:val="20"/>
+          <w:szCs w:val="20"/>
+        </w:rPr>
+        <w:t xml:space="preserve">{% endif %}{% if </w:t>
       </w:r>
       <w:proofErr w:type="spellStart"/>
       <w:r>
@@ -4149,6 +3805,26 @@
           <w:sz w:val="20"/>
           <w:szCs w:val="20"/>
         </w:rPr>
+        <w:t>fra_in_file</w:t>
+      </w:r>
+      <w:proofErr w:type="spellEnd"/>
+      <w:r>
+        <w:rPr>
+          <w:rFonts w:ascii="Palatino Linotype" w:hAnsi="Palatino Linotype"/>
+          <w:bCs/>
+          <w:sz w:val="20"/>
+          <w:szCs w:val="20"/>
+        </w:rPr>
+        <w:t xml:space="preserve"> is false %}{% if </w:t>
+      </w:r>
+      <w:proofErr w:type="spellStart"/>
+      <w:r>
+        <w:rPr>
+          <w:rFonts w:ascii="Palatino Linotype" w:hAnsi="Palatino Linotype"/>
+          <w:bCs/>
+          <w:sz w:val="20"/>
+          <w:szCs w:val="20"/>
+        </w:rPr>
         <w:t>fra_in_court</w:t>
       </w:r>
       <w:proofErr w:type="spellEnd"/>
@@ -4159,83 +3835,6 @@
           <w:sz w:val="20"/>
           <w:szCs w:val="20"/>
         </w:rPr>
-        <w:t xml:space="preserve"> is true %} </w:t>
-      </w:r>
-      <w:r>
-        <w:rPr>
-          <w:rFonts w:ascii="Palatino Linotype" w:hAnsi="Palatino Linotype"/>
-          <w:sz w:val="20"/>
-          <w:szCs w:val="20"/>
-        </w:rPr>
-        <w:t>The Defendant showed the Court proof of responsibility during the proceeding.</w:t>
-      </w:r>
-      <w:r>
-        <w:rPr>
-          <w:rFonts w:ascii="Palatino Linotype" w:hAnsi="Palatino Linotype"/>
-          <w:bCs/>
-          <w:sz w:val="20"/>
-          <w:szCs w:val="20"/>
-        </w:rPr>
-        <w:t xml:space="preserve">{% </w:t>
-      </w:r>
-      <w:proofErr w:type="spellStart"/>
-      <w:r>
-        <w:rPr>
-          <w:rFonts w:ascii="Palatino Linotype" w:hAnsi="Palatino Linotype"/>
-          <w:bCs/>
-          <w:sz w:val="20"/>
-          <w:szCs w:val="20"/>
-        </w:rPr>
-        <w:t>endif</w:t>
-      </w:r>
-      <w:proofErr w:type="spellEnd"/>
-      <w:r>
-        <w:rPr>
-          <w:rFonts w:ascii="Palatino Linotype" w:hAnsi="Palatino Linotype"/>
-          <w:bCs/>
-          <w:sz w:val="20"/>
-          <w:szCs w:val="20"/>
-        </w:rPr>
-        <w:t xml:space="preserve"> %}{% if </w:t>
-      </w:r>
-      <w:proofErr w:type="spellStart"/>
-      <w:r>
-        <w:rPr>
-          <w:rFonts w:ascii="Palatino Linotype" w:hAnsi="Palatino Linotype"/>
-          <w:bCs/>
-          <w:sz w:val="20"/>
-          <w:szCs w:val="20"/>
-        </w:rPr>
-        <w:t>fra_in_file</w:t>
-      </w:r>
-      <w:proofErr w:type="spellEnd"/>
-      <w:r>
-        <w:rPr>
-          <w:rFonts w:ascii="Palatino Linotype" w:hAnsi="Palatino Linotype"/>
-          <w:bCs/>
-          <w:sz w:val="20"/>
-          <w:szCs w:val="20"/>
-        </w:rPr>
-        <w:t xml:space="preserve"> is false %}{% if </w:t>
-      </w:r>
-      <w:proofErr w:type="spellStart"/>
-      <w:r>
-        <w:rPr>
-          <w:rFonts w:ascii="Palatino Linotype" w:hAnsi="Palatino Linotype"/>
-          <w:bCs/>
-          <w:sz w:val="20"/>
-          <w:szCs w:val="20"/>
-        </w:rPr>
-        <w:t>fra_in_court</w:t>
-      </w:r>
-      <w:proofErr w:type="spellEnd"/>
-      <w:r>
-        <w:rPr>
-          <w:rFonts w:ascii="Palatino Linotype" w:hAnsi="Palatino Linotype"/>
-          <w:bCs/>
-          <w:sz w:val="20"/>
-          <w:szCs w:val="20"/>
-        </w:rPr>
         <w:t xml:space="preserve"> is false %}</w:t>
       </w:r>
       <w:r>
@@ -4244,43 +3843,7 @@
           <w:sz w:val="20"/>
           <w:szCs w:val="20"/>
         </w:rPr>
-        <w:t xml:space="preserve">The Defendant did not show proof of financial responsibility at the time of the offense or during the proceeding, but may show proof to Clerk of Court at any time prior to the submission of this matter to the Ohio Bureau of Motor Vehicles.{% </w:t>
-      </w:r>
-      <w:proofErr w:type="spellStart"/>
-      <w:r>
-        <w:rPr>
-          <w:rFonts w:ascii="Palatino Linotype" w:hAnsi="Palatino Linotype"/>
-          <w:sz w:val="20"/>
-          <w:szCs w:val="20"/>
-        </w:rPr>
-        <w:t>endif</w:t>
-      </w:r>
-      <w:proofErr w:type="spellEnd"/>
-      <w:r>
-        <w:rPr>
-          <w:rFonts w:ascii="Palatino Linotype" w:hAnsi="Palatino Linotype"/>
-          <w:sz w:val="20"/>
-          <w:szCs w:val="20"/>
-        </w:rPr>
-        <w:t xml:space="preserve"> %}{% </w:t>
-      </w:r>
-      <w:proofErr w:type="spellStart"/>
-      <w:r>
-        <w:rPr>
-          <w:rFonts w:ascii="Palatino Linotype" w:hAnsi="Palatino Linotype"/>
-          <w:sz w:val="20"/>
-          <w:szCs w:val="20"/>
-        </w:rPr>
-        <w:t>endif</w:t>
-      </w:r>
-      <w:proofErr w:type="spellEnd"/>
-      <w:r>
-        <w:rPr>
-          <w:rFonts w:ascii="Palatino Linotype" w:hAnsi="Palatino Linotype"/>
-          <w:sz w:val="20"/>
-          <w:szCs w:val="20"/>
-        </w:rPr>
-        <w:t xml:space="preserve"> %}</w:t>
+        <w:t>The Defendant did not show proof of financial responsibility at the time of the offense or during the proceeding, but may show proof to Clerk of Court at any time prior to the submission of this matter to the Ohio Bureau of Motor Vehicles.{% endif %}{% endif %}</w:t>
       </w:r>
     </w:p>
     <w:p>
@@ -4298,43 +3861,7 @@
           <w:sz w:val="20"/>
           <w:szCs w:val="20"/>
         </w:rPr>
-        <w:t xml:space="preserve">{% </w:t>
-      </w:r>
-      <w:proofErr w:type="spellStart"/>
-      <w:r>
-        <w:rPr>
-          <w:rFonts w:ascii="Palatino Linotype" w:hAnsi="Palatino Linotype"/>
-          <w:sz w:val="20"/>
-          <w:szCs w:val="20"/>
-        </w:rPr>
-        <w:t>endif</w:t>
-      </w:r>
-      <w:proofErr w:type="spellEnd"/>
-      <w:r>
-        <w:rPr>
-          <w:rFonts w:ascii="Palatino Linotype" w:hAnsi="Palatino Linotype"/>
-          <w:sz w:val="20"/>
-          <w:szCs w:val="20"/>
-        </w:rPr>
-        <w:t xml:space="preserve"> %}{% </w:t>
-      </w:r>
-      <w:proofErr w:type="spellStart"/>
-      <w:r>
-        <w:rPr>
-          <w:rFonts w:ascii="Palatino Linotype" w:hAnsi="Palatino Linotype"/>
-          <w:sz w:val="20"/>
-          <w:szCs w:val="20"/>
-        </w:rPr>
-        <w:t>endif</w:t>
-      </w:r>
-      <w:proofErr w:type="spellEnd"/>
-      <w:r>
-        <w:rPr>
-          <w:rFonts w:ascii="Palatino Linotype" w:hAnsi="Palatino Linotype"/>
-          <w:sz w:val="20"/>
-          <w:szCs w:val="20"/>
-        </w:rPr>
-        <w:t xml:space="preserve"> %}</w:t>
+        <w:t>{% endif %}{% endif %}</w:t>
       </w:r>
       <w:r>
         <w:rPr>
@@ -4388,7 +3915,6 @@
           <w:szCs w:val="20"/>
         </w:rPr>
       </w:pPr>
-      <w:proofErr w:type="gramStart"/>
       <w:r>
         <w:rPr>
           <w:rFonts w:ascii="Palatino Linotype" w:hAnsi="Palatino Linotype"/>
@@ -4398,7 +3924,6 @@
         </w:rPr>
         <w:t>License Suspension.</w:t>
       </w:r>
-      <w:proofErr w:type="gramEnd"/>
       <w:r>
         <w:rPr>
           <w:rFonts w:ascii="Palatino Linotype" w:hAnsi="Palatino Linotype"/>
@@ -4431,16 +3956,7 @@
           <w:sz w:val="20"/>
           <w:szCs w:val="20"/>
         </w:rPr>
-        <w:t>{</w:t>
-      </w:r>
-      <w:proofErr w:type="gramStart"/>
-      <w:r>
-        <w:rPr>
-          <w:rFonts w:ascii="Palatino Linotype" w:hAnsi="Palatino Linotype"/>
-          <w:sz w:val="20"/>
-          <w:szCs w:val="20"/>
-        </w:rPr>
-        <w:t xml:space="preserve">{ </w:t>
+        <w:t xml:space="preserve">{{ </w:t>
       </w:r>
       <w:proofErr w:type="spellStart"/>
       <w:r>
@@ -4449,16 +3965,7 @@
           <w:sz w:val="20"/>
           <w:szCs w:val="20"/>
         </w:rPr>
-        <w:t>license</w:t>
-      </w:r>
-      <w:proofErr w:type="gramEnd"/>
-      <w:r>
-        <w:rPr>
-          <w:rFonts w:ascii="Palatino Linotype" w:hAnsi="Palatino Linotype"/>
-          <w:sz w:val="20"/>
-          <w:szCs w:val="20"/>
-        </w:rPr>
-        <w:t>_suspension_details.license_type</w:t>
+        <w:t>license_suspension_details.license_type</w:t>
       </w:r>
       <w:proofErr w:type="spellEnd"/>
       <w:r>
@@ -4537,8 +4044,6 @@
         </w:rPr>
         <w:t xml:space="preserve">}}. </w:t>
       </w:r>
-      <w:bookmarkStart w:id="0" w:name="_GoBack"/>
-      <w:bookmarkEnd w:id="0"/>
       <w:r>
         <w:rPr>
           <w:rFonts w:ascii="Palatino Linotype" w:hAnsi="Palatino Linotype"/>
@@ -4563,43 +4068,7 @@
           <w:sz w:val="20"/>
           <w:szCs w:val="20"/>
         </w:rPr>
-        <w:t xml:space="preserve"> is true %}The defendant is required to complete a remedial driving class before his operator’s license may be reinstated</w:t>
-      </w:r>
-      <w:proofErr w:type="gramStart"/>
-      <w:r>
-        <w:rPr>
-          <w:rFonts w:ascii="Palatino Linotype" w:hAnsi="Palatino Linotype"/>
-          <w:sz w:val="20"/>
-          <w:szCs w:val="20"/>
-        </w:rPr>
-        <w:t>.{</w:t>
-      </w:r>
-      <w:proofErr w:type="gramEnd"/>
-      <w:r>
-        <w:rPr>
-          <w:rFonts w:ascii="Palatino Linotype" w:hAnsi="Palatino Linotype"/>
-          <w:sz w:val="20"/>
-          <w:szCs w:val="20"/>
-        </w:rPr>
-        <w:t xml:space="preserve">% </w:t>
-      </w:r>
-      <w:proofErr w:type="spellStart"/>
-      <w:r>
-        <w:rPr>
-          <w:rFonts w:ascii="Palatino Linotype" w:hAnsi="Palatino Linotype"/>
-          <w:sz w:val="20"/>
-          <w:szCs w:val="20"/>
-        </w:rPr>
-        <w:t>endif</w:t>
-      </w:r>
-      <w:proofErr w:type="spellEnd"/>
-      <w:r>
-        <w:rPr>
-          <w:rFonts w:ascii="Palatino Linotype" w:hAnsi="Palatino Linotype"/>
-          <w:sz w:val="20"/>
-          <w:szCs w:val="20"/>
-        </w:rPr>
-        <w:t xml:space="preserve"> %}</w:t>
+        <w:t xml:space="preserve"> is true %}The defendant is required to complete a remedial driving class before his operator’s license may be reinstated.{% endif %}</w:t>
       </w:r>
     </w:p>
     <w:p>
@@ -4617,25 +4086,7 @@
           <w:sz w:val="20"/>
           <w:szCs w:val="20"/>
         </w:rPr>
-        <w:t xml:space="preserve">{% </w:t>
-      </w:r>
-      <w:proofErr w:type="spellStart"/>
-      <w:r>
-        <w:rPr>
-          <w:rFonts w:ascii="Palatino Linotype" w:hAnsi="Palatino Linotype"/>
-          <w:sz w:val="20"/>
-          <w:szCs w:val="20"/>
-        </w:rPr>
-        <w:t>endif</w:t>
-      </w:r>
-      <w:proofErr w:type="spellEnd"/>
-      <w:r>
-        <w:rPr>
-          <w:rFonts w:ascii="Palatino Linotype" w:hAnsi="Palatino Linotype"/>
-          <w:sz w:val="20"/>
-          <w:szCs w:val="20"/>
-        </w:rPr>
-        <w:t xml:space="preserve"> %}</w:t>
+        <w:t>{% endif %}</w:t>
       </w:r>
       <w:r>
         <w:rPr>
@@ -4697,7 +4148,6 @@
           <w:szCs w:val="20"/>
         </w:rPr>
       </w:pPr>
-      <w:proofErr w:type="gramStart"/>
       <w:r>
         <w:rPr>
           <w:rFonts w:ascii="Palatino Linotype" w:hAnsi="Palatino Linotype"/>
@@ -4707,23 +4157,13 @@
         </w:rPr>
         <w:t>Community Control Terms.</w:t>
       </w:r>
-      <w:proofErr w:type="gramEnd"/>
-      <w:r>
-        <w:rPr>
-          <w:rFonts w:ascii="Palatino Linotype" w:hAnsi="Palatino Linotype"/>
-          <w:sz w:val="20"/>
-          <w:szCs w:val="20"/>
-        </w:rPr>
-        <w:t xml:space="preserve">  The Defendant is placed under {</w:t>
-      </w:r>
-      <w:proofErr w:type="gramStart"/>
-      <w:r>
-        <w:rPr>
-          <w:rFonts w:ascii="Palatino Linotype" w:hAnsi="Palatino Linotype"/>
-          <w:sz w:val="20"/>
-          <w:szCs w:val="20"/>
-        </w:rPr>
-        <w:t xml:space="preserve">{ </w:t>
+      <w:r>
+        <w:rPr>
+          <w:rFonts w:ascii="Palatino Linotype" w:hAnsi="Palatino Linotype"/>
+          <w:sz w:val="20"/>
+          <w:szCs w:val="20"/>
+        </w:rPr>
+        <w:t xml:space="preserve">  The Defendant is placed under {{ </w:t>
       </w:r>
       <w:proofErr w:type="spellStart"/>
       <w:r>
@@ -4732,16 +4172,7 @@
           <w:sz w:val="20"/>
           <w:szCs w:val="20"/>
         </w:rPr>
-        <w:t>community</w:t>
-      </w:r>
-      <w:proofErr w:type="gramEnd"/>
-      <w:r>
-        <w:rPr>
-          <w:rFonts w:ascii="Palatino Linotype" w:hAnsi="Palatino Linotype"/>
-          <w:sz w:val="20"/>
-          <w:szCs w:val="20"/>
-        </w:rPr>
-        <w:t>_control_terms.type_of_community_control</w:t>
+        <w:t>community_control_terms.type_of_community_control</w:t>
       </w:r>
       <w:proofErr w:type="spellEnd"/>
       <w:r>
@@ -4768,47 +4199,8 @@
           <w:sz w:val="20"/>
           <w:szCs w:val="20"/>
         </w:rPr>
-        <w:t xml:space="preserve"> }} and shall report forthwith to the Office of Community Control. {% </w:t>
-      </w:r>
-      <w:proofErr w:type="spellStart"/>
-      <w:r>
-        <w:rPr>
-          <w:rFonts w:ascii="Palatino Linotype" w:hAnsi="Palatino Linotype"/>
-          <w:sz w:val="20"/>
-          <w:szCs w:val="20"/>
-        </w:rPr>
-        <w:t>endif</w:t>
-      </w:r>
-      <w:proofErr w:type="spellEnd"/>
-      <w:r>
-        <w:rPr>
-          <w:rFonts w:ascii="Palatino Linotype" w:hAnsi="Palatino Linotype"/>
-          <w:sz w:val="20"/>
-          <w:szCs w:val="20"/>
-        </w:rPr>
-        <w:t xml:space="preserve"> %}</w:t>
-      </w:r>
-    </w:p>
-    <w:p>
-      <w:pPr>
-        <w:tabs>
-          <w:tab w:val="left" w:pos="-1080"/>
-          <w:tab w:val="left" w:pos="-720"/>
-          <w:tab w:val="left" w:pos="0"/>
-          <w:tab w:val="left" w:pos="720"/>
-          <w:tab w:val="left" w:pos="1440"/>
-          <w:tab w:val="left" w:pos="2160"/>
-          <w:tab w:val="left" w:pos="2880"/>
-          <w:tab w:val="left" w:pos="3600"/>
-          <w:tab w:val="left" w:pos="4320"/>
-          <w:tab w:val="left" w:pos="4680"/>
-        </w:tabs>
-        <w:rPr>
-          <w:rFonts w:ascii="Palatino Linotype" w:hAnsi="Palatino Linotype"/>
-          <w:sz w:val="20"/>
-          <w:szCs w:val="20"/>
-        </w:rPr>
-      </w:pPr>
+        <w:t xml:space="preserve"> }} and shall report forthwith to the Office of Community Control. {% endif %}</w:t>
+      </w:r>
     </w:p>
     <w:p>
       <w:pPr>
@@ -5051,17 +4443,7 @@
           <w:sz w:val="20"/>
           <w:szCs w:val="20"/>
         </w:rPr>
-        <w:t>ficer_</w:t>
-      </w:r>
-      <w:proofErr w:type="gramStart"/>
-      <w:r>
-        <w:rPr>
-          <w:rFonts w:ascii="Palatino Linotype" w:hAnsi="Palatino Linotype"/>
-          <w:bCs/>
-          <w:sz w:val="20"/>
-          <w:szCs w:val="20"/>
-        </w:rPr>
-        <w:t>type</w:t>
+        <w:t>ficer_type</w:t>
       </w:r>
       <w:proofErr w:type="spellEnd"/>
       <w:r>
@@ -5071,17 +4453,7 @@
           <w:sz w:val="20"/>
           <w:szCs w:val="20"/>
         </w:rPr>
-        <w:t xml:space="preserve">  =</w:t>
-      </w:r>
-      <w:proofErr w:type="gramEnd"/>
-      <w:r>
-        <w:rPr>
-          <w:rFonts w:ascii="Palatino Linotype" w:hAnsi="Palatino Linotype"/>
-          <w:bCs/>
-          <w:sz w:val="20"/>
-          <w:szCs w:val="20"/>
-        </w:rPr>
-        <w:t>=  ‘Magistrate’ %}</w:t>
+        <w:t xml:space="preserve">  ==  ‘Magistrate’ %}</w:t>
       </w:r>
     </w:p>
     <w:p>
@@ -5202,25 +4574,7 @@
           <w:sz w:val="20"/>
           <w:szCs w:val="20"/>
         </w:rPr>
-        <w:t xml:space="preserve">{% </w:t>
-      </w:r>
-      <w:proofErr w:type="spellStart"/>
-      <w:r>
-        <w:rPr>
-          <w:rFonts w:ascii="Palatino Linotype" w:hAnsi="Palatino Linotype"/>
-          <w:sz w:val="20"/>
-          <w:szCs w:val="20"/>
-        </w:rPr>
-        <w:t>endif</w:t>
-      </w:r>
-      <w:proofErr w:type="spellEnd"/>
-      <w:r>
-        <w:rPr>
-          <w:rFonts w:ascii="Palatino Linotype" w:hAnsi="Palatino Linotype"/>
-          <w:sz w:val="20"/>
-          <w:szCs w:val="20"/>
-        </w:rPr>
-        <w:t xml:space="preserve"> %}</w:t>
+        <w:t>{% endif %}</w:t>
       </w:r>
     </w:p>
     <w:p>
@@ -5289,16 +4643,7 @@
           <w:sz w:val="20"/>
           <w:szCs w:val="20"/>
         </w:rPr>
-        <w:t>{</w:t>
-      </w:r>
-      <w:proofErr w:type="gramStart"/>
-      <w:r>
-        <w:rPr>
-          <w:rFonts w:ascii="Palatino Linotype" w:hAnsi="Palatino Linotype"/>
-          <w:sz w:val="20"/>
-          <w:szCs w:val="20"/>
-        </w:rPr>
-        <w:t xml:space="preserve">{ </w:t>
+        <w:t xml:space="preserve">{{ </w:t>
       </w:r>
       <w:proofErr w:type="spellStart"/>
       <w:r>
@@ -5307,16 +4652,7 @@
           <w:sz w:val="20"/>
           <w:szCs w:val="20"/>
         </w:rPr>
-        <w:t>defendant</w:t>
-      </w:r>
-      <w:proofErr w:type="gramEnd"/>
-      <w:r>
-        <w:rPr>
-          <w:rFonts w:ascii="Palatino Linotype" w:hAnsi="Palatino Linotype"/>
-          <w:sz w:val="20"/>
-          <w:szCs w:val="20"/>
-        </w:rPr>
-        <w:t>_first_name</w:t>
+        <w:t>defendant_first_name</w:t>
       </w:r>
       <w:proofErr w:type="spellEnd"/>
       <w:r>
@@ -5363,12 +4699,12 @@
       </w:r>
     </w:p>
     <w:sectPr>
-      <w:headerReference w:type="even" r:id="rId8"/>
-      <w:headerReference w:type="default" r:id="rId9"/>
-      <w:footerReference w:type="even" r:id="rId10"/>
-      <w:footerReference w:type="default" r:id="rId11"/>
-      <w:headerReference w:type="first" r:id="rId12"/>
-      <w:footerReference w:type="first" r:id="rId13"/>
+      <w:headerReference w:type="even" r:id="rId7"/>
+      <w:headerReference w:type="default" r:id="rId8"/>
+      <w:footerReference w:type="even" r:id="rId9"/>
+      <w:footerReference w:type="default" r:id="rId10"/>
+      <w:headerReference w:type="first" r:id="rId11"/>
+      <w:footerReference w:type="first" r:id="rId12"/>
       <w:pgSz w:w="12240" w:h="15840"/>
       <w:pgMar w:top="1440" w:right="1080" w:bottom="1440" w:left="1080" w:header="864" w:footer="720" w:gutter="0"/>
       <w:cols w:space="720"/>
@@ -5380,7 +4716,7 @@
 </file>
 
 <file path=word/endnotes.xml><?xml version="1.0" encoding="utf-8"?>
-<w:endnotes xmlns:wpc="http://schemas.microsoft.com/office/word/2010/wordprocessingCanvas" xmlns:mc="http://schemas.openxmlformats.org/markup-compatibility/2006" xmlns:o="urn:schemas-microsoft-com:office:office" xmlns:r="http://schemas.openxmlformats.org/officeDocument/2006/relationships" xmlns:m="http://schemas.openxmlformats.org/officeDocument/2006/math" xmlns:v="urn:schemas-microsoft-com:vml" xmlns:wp14="http://schemas.microsoft.com/office/word/2010/wordprocessingDrawing" xmlns:wp="http://schemas.openxmlformats.org/drawingml/2006/wordprocessingDrawing" xmlns:w10="urn:schemas-microsoft-com:office:word" xmlns:w="http://schemas.openxmlformats.org/wordprocessingml/2006/main" xmlns:w14="http://schemas.microsoft.com/office/word/2010/wordml" xmlns:wpg="http://schemas.microsoft.com/office/word/2010/wordprocessingGroup" xmlns:wpi="http://schemas.microsoft.com/office/word/2010/wordprocessingInk" xmlns:wne="http://schemas.microsoft.com/office/word/2006/wordml" xmlns:wps="http://schemas.microsoft.com/office/word/2010/wordprocessingShape" mc:Ignorable="w14 wp14">
+<w:endnotes xmlns:wpc="http://schemas.microsoft.com/office/word/2010/wordprocessingCanvas" xmlns:cx="http://schemas.microsoft.com/office/drawing/2014/chartex" xmlns:cx1="http://schemas.microsoft.com/office/drawing/2015/9/8/chartex" xmlns:cx2="http://schemas.microsoft.com/office/drawing/2015/10/21/chartex" xmlns:cx3="http://schemas.microsoft.com/office/drawing/2016/5/9/chartex" xmlns:cx4="http://schemas.microsoft.com/office/drawing/2016/5/10/chartex" xmlns:cx5="http://schemas.microsoft.com/office/drawing/2016/5/11/chartex" xmlns:cx6="http://schemas.microsoft.com/office/drawing/2016/5/12/chartex" xmlns:cx7="http://schemas.microsoft.com/office/drawing/2016/5/13/chartex" xmlns:cx8="http://schemas.microsoft.com/office/drawing/2016/5/14/chartex" xmlns:mc="http://schemas.openxmlformats.org/markup-compatibility/2006" xmlns:aink="http://schemas.microsoft.com/office/drawing/2016/ink" xmlns:am3d="http://schemas.microsoft.com/office/drawing/2017/model3d" xmlns:o="urn:schemas-microsoft-com:office:office" xmlns:r="http://schemas.openxmlformats.org/officeDocument/2006/relationships" xmlns:m="http://schemas.openxmlformats.org/officeDocument/2006/math" xmlns:v="urn:schemas-microsoft-com:vml" xmlns:wp14="http://schemas.microsoft.com/office/word/2010/wordprocessingDrawing" xmlns:wp="http://schemas.openxmlformats.org/drawingml/2006/wordprocessingDrawing" xmlns:w10="urn:schemas-microsoft-com:office:word" xmlns:w="http://schemas.openxmlformats.org/wordprocessingml/2006/main" xmlns:w14="http://schemas.microsoft.com/office/word/2010/wordml" xmlns:w15="http://schemas.microsoft.com/office/word/2012/wordml" xmlns:w16cex="http://schemas.microsoft.com/office/word/2018/wordml/cex" xmlns:w16cid="http://schemas.microsoft.com/office/word/2016/wordml/cid" xmlns:w16="http://schemas.microsoft.com/office/word/2018/wordml" xmlns:w16se="http://schemas.microsoft.com/office/word/2015/wordml/symex" xmlns:wpg="http://schemas.microsoft.com/office/word/2010/wordprocessingGroup" xmlns:wpi="http://schemas.microsoft.com/office/word/2010/wordprocessingInk" xmlns:wne="http://schemas.microsoft.com/office/word/2006/wordml" xmlns:wps="http://schemas.microsoft.com/office/word/2010/wordprocessingShape" mc:Ignorable="w14 w15 w16se w16cid w16 w16cex wp14">
   <w:endnote w:type="separator" w:id="-1">
     <w:p>
       <w:r>
@@ -5399,7 +4735,7 @@
 </file>
 
 <file path=word/footer1.xml><?xml version="1.0" encoding="utf-8"?>
-<w:ftr xmlns:wpc="http://schemas.microsoft.com/office/word/2010/wordprocessingCanvas" xmlns:mc="http://schemas.openxmlformats.org/markup-compatibility/2006" xmlns:o="urn:schemas-microsoft-com:office:office" xmlns:r="http://schemas.openxmlformats.org/officeDocument/2006/relationships" xmlns:m="http://schemas.openxmlformats.org/officeDocument/2006/math" xmlns:v="urn:schemas-microsoft-com:vml" xmlns:wp14="http://schemas.microsoft.com/office/word/2010/wordprocessingDrawing" xmlns:wp="http://schemas.openxmlformats.org/drawingml/2006/wordprocessingDrawing" xmlns:w10="urn:schemas-microsoft-com:office:word" xmlns:w="http://schemas.openxmlformats.org/wordprocessingml/2006/main" xmlns:w14="http://schemas.microsoft.com/office/word/2010/wordml" xmlns:wpg="http://schemas.microsoft.com/office/word/2010/wordprocessingGroup" xmlns:wpi="http://schemas.microsoft.com/office/word/2010/wordprocessingInk" xmlns:wne="http://schemas.microsoft.com/office/word/2006/wordml" xmlns:wps="http://schemas.microsoft.com/office/word/2010/wordprocessingShape" mc:Ignorable="w14 wp14">
+<w:ftr xmlns:wpc="http://schemas.microsoft.com/office/word/2010/wordprocessingCanvas" xmlns:cx="http://schemas.microsoft.com/office/drawing/2014/chartex" xmlns:cx1="http://schemas.microsoft.com/office/drawing/2015/9/8/chartex" xmlns:cx2="http://schemas.microsoft.com/office/drawing/2015/10/21/chartex" xmlns:cx3="http://schemas.microsoft.com/office/drawing/2016/5/9/chartex" xmlns:cx4="http://schemas.microsoft.com/office/drawing/2016/5/10/chartex" xmlns:cx5="http://schemas.microsoft.com/office/drawing/2016/5/11/chartex" xmlns:cx6="http://schemas.microsoft.com/office/drawing/2016/5/12/chartex" xmlns:cx7="http://schemas.microsoft.com/office/drawing/2016/5/13/chartex" xmlns:cx8="http://schemas.microsoft.com/office/drawing/2016/5/14/chartex" xmlns:mc="http://schemas.openxmlformats.org/markup-compatibility/2006" xmlns:aink="http://schemas.microsoft.com/office/drawing/2016/ink" xmlns:am3d="http://schemas.microsoft.com/office/drawing/2017/model3d" xmlns:o="urn:schemas-microsoft-com:office:office" xmlns:r="http://schemas.openxmlformats.org/officeDocument/2006/relationships" xmlns:m="http://schemas.openxmlformats.org/officeDocument/2006/math" xmlns:v="urn:schemas-microsoft-com:vml" xmlns:wp14="http://schemas.microsoft.com/office/word/2010/wordprocessingDrawing" xmlns:wp="http://schemas.openxmlformats.org/drawingml/2006/wordprocessingDrawing" xmlns:w10="urn:schemas-microsoft-com:office:word" xmlns:w="http://schemas.openxmlformats.org/wordprocessingml/2006/main" xmlns:w14="http://schemas.microsoft.com/office/word/2010/wordml" xmlns:w15="http://schemas.microsoft.com/office/word/2012/wordml" xmlns:w16cex="http://schemas.microsoft.com/office/word/2018/wordml/cex" xmlns:w16cid="http://schemas.microsoft.com/office/word/2016/wordml/cid" xmlns:w16="http://schemas.microsoft.com/office/word/2018/wordml" xmlns:w16se="http://schemas.microsoft.com/office/word/2015/wordml/symex" xmlns:wpg="http://schemas.microsoft.com/office/word/2010/wordprocessingGroup" xmlns:wpi="http://schemas.microsoft.com/office/word/2010/wordprocessingInk" xmlns:wne="http://schemas.microsoft.com/office/word/2006/wordml" xmlns:wps="http://schemas.microsoft.com/office/word/2010/wordprocessingShape" mc:Ignorable="w14 w15 w16se w16cid w16 w16cex wp14">
   <w:p>
     <w:pPr>
       <w:pStyle w:val="Footer"/>
@@ -5409,7 +4745,7 @@
 </file>
 
 <file path=word/footer2.xml><?xml version="1.0" encoding="utf-8"?>
-<w:ftr xmlns:wpc="http://schemas.microsoft.com/office/word/2010/wordprocessingCanvas" xmlns:mc="http://schemas.openxmlformats.org/markup-compatibility/2006" xmlns:o="urn:schemas-microsoft-com:office:office" xmlns:r="http://schemas.openxmlformats.org/officeDocument/2006/relationships" xmlns:m="http://schemas.openxmlformats.org/officeDocument/2006/math" xmlns:v="urn:schemas-microsoft-com:vml" xmlns:wp14="http://schemas.microsoft.com/office/word/2010/wordprocessingDrawing" xmlns:wp="http://schemas.openxmlformats.org/drawingml/2006/wordprocessingDrawing" xmlns:w10="urn:schemas-microsoft-com:office:word" xmlns:w="http://schemas.openxmlformats.org/wordprocessingml/2006/main" xmlns:w14="http://schemas.microsoft.com/office/word/2010/wordml" xmlns:wpg="http://schemas.microsoft.com/office/word/2010/wordprocessingGroup" xmlns:wpi="http://schemas.microsoft.com/office/word/2010/wordprocessingInk" xmlns:wne="http://schemas.microsoft.com/office/word/2006/wordml" xmlns:wps="http://schemas.microsoft.com/office/word/2010/wordprocessingShape" mc:Ignorable="w14 wp14">
+<w:ftr xmlns:wpc="http://schemas.microsoft.com/office/word/2010/wordprocessingCanvas" xmlns:cx="http://schemas.microsoft.com/office/drawing/2014/chartex" xmlns:cx1="http://schemas.microsoft.com/office/drawing/2015/9/8/chartex" xmlns:cx2="http://schemas.microsoft.com/office/drawing/2015/10/21/chartex" xmlns:cx3="http://schemas.microsoft.com/office/drawing/2016/5/9/chartex" xmlns:cx4="http://schemas.microsoft.com/office/drawing/2016/5/10/chartex" xmlns:cx5="http://schemas.microsoft.com/office/drawing/2016/5/11/chartex" xmlns:cx6="http://schemas.microsoft.com/office/drawing/2016/5/12/chartex" xmlns:cx7="http://schemas.microsoft.com/office/drawing/2016/5/13/chartex" xmlns:cx8="http://schemas.microsoft.com/office/drawing/2016/5/14/chartex" xmlns:mc="http://schemas.openxmlformats.org/markup-compatibility/2006" xmlns:aink="http://schemas.microsoft.com/office/drawing/2016/ink" xmlns:am3d="http://schemas.microsoft.com/office/drawing/2017/model3d" xmlns:o="urn:schemas-microsoft-com:office:office" xmlns:r="http://schemas.openxmlformats.org/officeDocument/2006/relationships" xmlns:m="http://schemas.openxmlformats.org/officeDocument/2006/math" xmlns:v="urn:schemas-microsoft-com:vml" xmlns:wp14="http://schemas.microsoft.com/office/word/2010/wordprocessingDrawing" xmlns:wp="http://schemas.openxmlformats.org/drawingml/2006/wordprocessingDrawing" xmlns:w10="urn:schemas-microsoft-com:office:word" xmlns:w="http://schemas.openxmlformats.org/wordprocessingml/2006/main" xmlns:w14="http://schemas.microsoft.com/office/word/2010/wordml" xmlns:w15="http://schemas.microsoft.com/office/word/2012/wordml" xmlns:w16cex="http://schemas.microsoft.com/office/word/2018/wordml/cex" xmlns:w16cid="http://schemas.microsoft.com/office/word/2016/wordml/cid" xmlns:w16="http://schemas.microsoft.com/office/word/2018/wordml" xmlns:w16se="http://schemas.microsoft.com/office/word/2015/wordml/symex" xmlns:wpg="http://schemas.microsoft.com/office/word/2010/wordprocessingGroup" xmlns:wpi="http://schemas.microsoft.com/office/word/2010/wordprocessingInk" xmlns:wne="http://schemas.microsoft.com/office/word/2006/wordml" xmlns:wps="http://schemas.microsoft.com/office/word/2010/wordprocessingShape" mc:Ignorable="w14 w15 w16se w16cid w16 w16cex wp14">
   <w:p>
     <w:pPr>
       <w:pStyle w:val="Footer"/>
@@ -5419,19 +4755,11 @@
       <w:t>Final Judgment Entry</w:t>
     </w:r>
     <w:r>
-      <w:t xml:space="preserve"> {</w:t>
-    </w:r>
-    <w:proofErr w:type="gramStart"/>
-    <w:r>
-      <w:t xml:space="preserve">{ </w:t>
+      <w:t xml:space="preserve"> {{ </w:t>
     </w:r>
     <w:proofErr w:type="spellStart"/>
     <w:r>
-      <w:t>case</w:t>
-    </w:r>
-    <w:proofErr w:type="gramEnd"/>
-    <w:r>
-      <w:t>_number</w:t>
+      <w:t>case_number</w:t>
     </w:r>
     <w:proofErr w:type="spellEnd"/>
     <w:r>
@@ -5442,7 +4770,7 @@
 </file>
 
 <file path=word/footer3.xml><?xml version="1.0" encoding="utf-8"?>
-<w:ftr xmlns:wpc="http://schemas.microsoft.com/office/word/2010/wordprocessingCanvas" xmlns:mc="http://schemas.openxmlformats.org/markup-compatibility/2006" xmlns:o="urn:schemas-microsoft-com:office:office" xmlns:r="http://schemas.openxmlformats.org/officeDocument/2006/relationships" xmlns:m="http://schemas.openxmlformats.org/officeDocument/2006/math" xmlns:v="urn:schemas-microsoft-com:vml" xmlns:wp14="http://schemas.microsoft.com/office/word/2010/wordprocessingDrawing" xmlns:wp="http://schemas.openxmlformats.org/drawingml/2006/wordprocessingDrawing" xmlns:w10="urn:schemas-microsoft-com:office:word" xmlns:w="http://schemas.openxmlformats.org/wordprocessingml/2006/main" xmlns:w14="http://schemas.microsoft.com/office/word/2010/wordml" xmlns:wpg="http://schemas.microsoft.com/office/word/2010/wordprocessingGroup" xmlns:wpi="http://schemas.microsoft.com/office/word/2010/wordprocessingInk" xmlns:wne="http://schemas.microsoft.com/office/word/2006/wordml" xmlns:wps="http://schemas.microsoft.com/office/word/2010/wordprocessingShape" mc:Ignorable="w14 wp14">
+<w:ftr xmlns:wpc="http://schemas.microsoft.com/office/word/2010/wordprocessingCanvas" xmlns:cx="http://schemas.microsoft.com/office/drawing/2014/chartex" xmlns:cx1="http://schemas.microsoft.com/office/drawing/2015/9/8/chartex" xmlns:cx2="http://schemas.microsoft.com/office/drawing/2015/10/21/chartex" xmlns:cx3="http://schemas.microsoft.com/office/drawing/2016/5/9/chartex" xmlns:cx4="http://schemas.microsoft.com/office/drawing/2016/5/10/chartex" xmlns:cx5="http://schemas.microsoft.com/office/drawing/2016/5/11/chartex" xmlns:cx6="http://schemas.microsoft.com/office/drawing/2016/5/12/chartex" xmlns:cx7="http://schemas.microsoft.com/office/drawing/2016/5/13/chartex" xmlns:cx8="http://schemas.microsoft.com/office/drawing/2016/5/14/chartex" xmlns:mc="http://schemas.openxmlformats.org/markup-compatibility/2006" xmlns:aink="http://schemas.microsoft.com/office/drawing/2016/ink" xmlns:am3d="http://schemas.microsoft.com/office/drawing/2017/model3d" xmlns:o="urn:schemas-microsoft-com:office:office" xmlns:r="http://schemas.openxmlformats.org/officeDocument/2006/relationships" xmlns:m="http://schemas.openxmlformats.org/officeDocument/2006/math" xmlns:v="urn:schemas-microsoft-com:vml" xmlns:wp14="http://schemas.microsoft.com/office/word/2010/wordprocessingDrawing" xmlns:wp="http://schemas.openxmlformats.org/drawingml/2006/wordprocessingDrawing" xmlns:w10="urn:schemas-microsoft-com:office:word" xmlns:w="http://schemas.openxmlformats.org/wordprocessingml/2006/main" xmlns:w14="http://schemas.microsoft.com/office/word/2010/wordml" xmlns:w15="http://schemas.microsoft.com/office/word/2012/wordml" xmlns:w16cex="http://schemas.microsoft.com/office/word/2018/wordml/cex" xmlns:w16cid="http://schemas.microsoft.com/office/word/2016/wordml/cid" xmlns:w16="http://schemas.microsoft.com/office/word/2018/wordml" xmlns:w16se="http://schemas.microsoft.com/office/word/2015/wordml/symex" xmlns:wpg="http://schemas.microsoft.com/office/word/2010/wordprocessingGroup" xmlns:wpi="http://schemas.microsoft.com/office/word/2010/wordprocessingInk" xmlns:wne="http://schemas.microsoft.com/office/word/2006/wordml" xmlns:wps="http://schemas.microsoft.com/office/word/2010/wordprocessingShape" mc:Ignorable="w14 w15 w16se w16cid w16 w16cex wp14">
   <w:p>
     <w:pPr>
       <w:pStyle w:val="Footer"/>
@@ -5452,7 +4780,7 @@
 </file>
 
 <file path=word/footnotes.xml><?xml version="1.0" encoding="utf-8"?>
-<w:footnotes xmlns:wpc="http://schemas.microsoft.com/office/word/2010/wordprocessingCanvas" xmlns:mc="http://schemas.openxmlformats.org/markup-compatibility/2006" xmlns:o="urn:schemas-microsoft-com:office:office" xmlns:r="http://schemas.openxmlformats.org/officeDocument/2006/relationships" xmlns:m="http://schemas.openxmlformats.org/officeDocument/2006/math" xmlns:v="urn:schemas-microsoft-com:vml" xmlns:wp14="http://schemas.microsoft.com/office/word/2010/wordprocessingDrawing" xmlns:wp="http://schemas.openxmlformats.org/drawingml/2006/wordprocessingDrawing" xmlns:w10="urn:schemas-microsoft-com:office:word" xmlns:w="http://schemas.openxmlformats.org/wordprocessingml/2006/main" xmlns:w14="http://schemas.microsoft.com/office/word/2010/wordml" xmlns:wpg="http://schemas.microsoft.com/office/word/2010/wordprocessingGroup" xmlns:wpi="http://schemas.microsoft.com/office/word/2010/wordprocessingInk" xmlns:wne="http://schemas.microsoft.com/office/word/2006/wordml" xmlns:wps="http://schemas.microsoft.com/office/word/2010/wordprocessingShape" mc:Ignorable="w14 wp14">
+<w:footnotes xmlns:wpc="http://schemas.microsoft.com/office/word/2010/wordprocessingCanvas" xmlns:cx="http://schemas.microsoft.com/office/drawing/2014/chartex" xmlns:cx1="http://schemas.microsoft.com/office/drawing/2015/9/8/chartex" xmlns:cx2="http://schemas.microsoft.com/office/drawing/2015/10/21/chartex" xmlns:cx3="http://schemas.microsoft.com/office/drawing/2016/5/9/chartex" xmlns:cx4="http://schemas.microsoft.com/office/drawing/2016/5/10/chartex" xmlns:cx5="http://schemas.microsoft.com/office/drawing/2016/5/11/chartex" xmlns:cx6="http://schemas.microsoft.com/office/drawing/2016/5/12/chartex" xmlns:cx7="http://schemas.microsoft.com/office/drawing/2016/5/13/chartex" xmlns:cx8="http://schemas.microsoft.com/office/drawing/2016/5/14/chartex" xmlns:mc="http://schemas.openxmlformats.org/markup-compatibility/2006" xmlns:aink="http://schemas.microsoft.com/office/drawing/2016/ink" xmlns:am3d="http://schemas.microsoft.com/office/drawing/2017/model3d" xmlns:o="urn:schemas-microsoft-com:office:office" xmlns:r="http://schemas.openxmlformats.org/officeDocument/2006/relationships" xmlns:m="http://schemas.openxmlformats.org/officeDocument/2006/math" xmlns:v="urn:schemas-microsoft-com:vml" xmlns:wp14="http://schemas.microsoft.com/office/word/2010/wordprocessingDrawing" xmlns:wp="http://schemas.openxmlformats.org/drawingml/2006/wordprocessingDrawing" xmlns:w10="urn:schemas-microsoft-com:office:word" xmlns:w="http://schemas.openxmlformats.org/wordprocessingml/2006/main" xmlns:w14="http://schemas.microsoft.com/office/word/2010/wordml" xmlns:w15="http://schemas.microsoft.com/office/word/2012/wordml" xmlns:w16cex="http://schemas.microsoft.com/office/word/2018/wordml/cex" xmlns:w16cid="http://schemas.microsoft.com/office/word/2016/wordml/cid" xmlns:w16="http://schemas.microsoft.com/office/word/2018/wordml" xmlns:w16se="http://schemas.microsoft.com/office/word/2015/wordml/symex" xmlns:wpg="http://schemas.microsoft.com/office/word/2010/wordprocessingGroup" xmlns:wpi="http://schemas.microsoft.com/office/word/2010/wordprocessingInk" xmlns:wne="http://schemas.microsoft.com/office/word/2006/wordml" xmlns:wps="http://schemas.microsoft.com/office/word/2010/wordprocessingShape" mc:Ignorable="w14 w15 w16se w16cid w16 w16cex wp14">
   <w:footnote w:type="separator" w:id="-1">
     <w:p>
       <w:r>
@@ -5471,7 +4799,7 @@
 </file>
 
 <file path=word/header1.xml><?xml version="1.0" encoding="utf-8"?>
-<w:hdr xmlns:wpc="http://schemas.microsoft.com/office/word/2010/wordprocessingCanvas" xmlns:mc="http://schemas.openxmlformats.org/markup-compatibility/2006" xmlns:o="urn:schemas-microsoft-com:office:office" xmlns:r="http://schemas.openxmlformats.org/officeDocument/2006/relationships" xmlns:m="http://schemas.openxmlformats.org/officeDocument/2006/math" xmlns:v="urn:schemas-microsoft-com:vml" xmlns:wp14="http://schemas.microsoft.com/office/word/2010/wordprocessingDrawing" xmlns:wp="http://schemas.openxmlformats.org/drawingml/2006/wordprocessingDrawing" xmlns:w10="urn:schemas-microsoft-com:office:word" xmlns:w="http://schemas.openxmlformats.org/wordprocessingml/2006/main" xmlns:w14="http://schemas.microsoft.com/office/word/2010/wordml" xmlns:wpg="http://schemas.microsoft.com/office/word/2010/wordprocessingGroup" xmlns:wpi="http://schemas.microsoft.com/office/word/2010/wordprocessingInk" xmlns:wne="http://schemas.microsoft.com/office/word/2006/wordml" xmlns:wps="http://schemas.microsoft.com/office/word/2010/wordprocessingShape" mc:Ignorable="w14 wp14">
+<w:hdr xmlns:wpc="http://schemas.microsoft.com/office/word/2010/wordprocessingCanvas" xmlns:cx="http://schemas.microsoft.com/office/drawing/2014/chartex" xmlns:cx1="http://schemas.microsoft.com/office/drawing/2015/9/8/chartex" xmlns:cx2="http://schemas.microsoft.com/office/drawing/2015/10/21/chartex" xmlns:cx3="http://schemas.microsoft.com/office/drawing/2016/5/9/chartex" xmlns:cx4="http://schemas.microsoft.com/office/drawing/2016/5/10/chartex" xmlns:cx5="http://schemas.microsoft.com/office/drawing/2016/5/11/chartex" xmlns:cx6="http://schemas.microsoft.com/office/drawing/2016/5/12/chartex" xmlns:cx7="http://schemas.microsoft.com/office/drawing/2016/5/13/chartex" xmlns:cx8="http://schemas.microsoft.com/office/drawing/2016/5/14/chartex" xmlns:mc="http://schemas.openxmlformats.org/markup-compatibility/2006" xmlns:aink="http://schemas.microsoft.com/office/drawing/2016/ink" xmlns:am3d="http://schemas.microsoft.com/office/drawing/2017/model3d" xmlns:o="urn:schemas-microsoft-com:office:office" xmlns:r="http://schemas.openxmlformats.org/officeDocument/2006/relationships" xmlns:m="http://schemas.openxmlformats.org/officeDocument/2006/math" xmlns:v="urn:schemas-microsoft-com:vml" xmlns:wp14="http://schemas.microsoft.com/office/word/2010/wordprocessingDrawing" xmlns:wp="http://schemas.openxmlformats.org/drawingml/2006/wordprocessingDrawing" xmlns:w10="urn:schemas-microsoft-com:office:word" xmlns:w="http://schemas.openxmlformats.org/wordprocessingml/2006/main" xmlns:w14="http://schemas.microsoft.com/office/word/2010/wordml" xmlns:w15="http://schemas.microsoft.com/office/word/2012/wordml" xmlns:w16cex="http://schemas.microsoft.com/office/word/2018/wordml/cex" xmlns:w16cid="http://schemas.microsoft.com/office/word/2016/wordml/cid" xmlns:w16="http://schemas.microsoft.com/office/word/2018/wordml" xmlns:w16se="http://schemas.microsoft.com/office/word/2015/wordml/symex" xmlns:wpg="http://schemas.microsoft.com/office/word/2010/wordprocessingGroup" xmlns:wpi="http://schemas.microsoft.com/office/word/2010/wordprocessingInk" xmlns:wne="http://schemas.microsoft.com/office/word/2006/wordml" xmlns:wps="http://schemas.microsoft.com/office/word/2010/wordprocessingShape" mc:Ignorable="w14 w15 w16se w16cid w16 w16cex wp14">
   <w:p>
     <w:pPr>
       <w:pStyle w:val="Header"/>
@@ -5481,7 +4809,7 @@
 </file>
 
 <file path=word/header2.xml><?xml version="1.0" encoding="utf-8"?>
-<w:hdr xmlns:wpc="http://schemas.microsoft.com/office/word/2010/wordprocessingCanvas" xmlns:mc="http://schemas.openxmlformats.org/markup-compatibility/2006" xmlns:o="urn:schemas-microsoft-com:office:office" xmlns:r="http://schemas.openxmlformats.org/officeDocument/2006/relationships" xmlns:m="http://schemas.openxmlformats.org/officeDocument/2006/math" xmlns:v="urn:schemas-microsoft-com:vml" xmlns:wp14="http://schemas.microsoft.com/office/word/2010/wordprocessingDrawing" xmlns:wp="http://schemas.openxmlformats.org/drawingml/2006/wordprocessingDrawing" xmlns:w10="urn:schemas-microsoft-com:office:word" xmlns:w="http://schemas.openxmlformats.org/wordprocessingml/2006/main" xmlns:w14="http://schemas.microsoft.com/office/word/2010/wordml" xmlns:wpg="http://schemas.microsoft.com/office/word/2010/wordprocessingGroup" xmlns:wpi="http://schemas.microsoft.com/office/word/2010/wordprocessingInk" xmlns:wne="http://schemas.microsoft.com/office/word/2006/wordml" xmlns:wps="http://schemas.microsoft.com/office/word/2010/wordprocessingShape" mc:Ignorable="w14 wp14">
+<w:hdr xmlns:wpc="http://schemas.microsoft.com/office/word/2010/wordprocessingCanvas" xmlns:cx="http://schemas.microsoft.com/office/drawing/2014/chartex" xmlns:cx1="http://schemas.microsoft.com/office/drawing/2015/9/8/chartex" xmlns:cx2="http://schemas.microsoft.com/office/drawing/2015/10/21/chartex" xmlns:cx3="http://schemas.microsoft.com/office/drawing/2016/5/9/chartex" xmlns:cx4="http://schemas.microsoft.com/office/drawing/2016/5/10/chartex" xmlns:cx5="http://schemas.microsoft.com/office/drawing/2016/5/11/chartex" xmlns:cx6="http://schemas.microsoft.com/office/drawing/2016/5/12/chartex" xmlns:cx7="http://schemas.microsoft.com/office/drawing/2016/5/13/chartex" xmlns:cx8="http://schemas.microsoft.com/office/drawing/2016/5/14/chartex" xmlns:mc="http://schemas.openxmlformats.org/markup-compatibility/2006" xmlns:aink="http://schemas.microsoft.com/office/drawing/2016/ink" xmlns:am3d="http://schemas.microsoft.com/office/drawing/2017/model3d" xmlns:o="urn:schemas-microsoft-com:office:office" xmlns:r="http://schemas.openxmlformats.org/officeDocument/2006/relationships" xmlns:m="http://schemas.openxmlformats.org/officeDocument/2006/math" xmlns:v="urn:schemas-microsoft-com:vml" xmlns:wp14="http://schemas.microsoft.com/office/word/2010/wordprocessingDrawing" xmlns:wp="http://schemas.openxmlformats.org/drawingml/2006/wordprocessingDrawing" xmlns:w10="urn:schemas-microsoft-com:office:word" xmlns:w="http://schemas.openxmlformats.org/wordprocessingml/2006/main" xmlns:w14="http://schemas.microsoft.com/office/word/2010/wordml" xmlns:w15="http://schemas.microsoft.com/office/word/2012/wordml" xmlns:w16cex="http://schemas.microsoft.com/office/word/2018/wordml/cex" xmlns:w16cid="http://schemas.microsoft.com/office/word/2016/wordml/cid" xmlns:w16="http://schemas.microsoft.com/office/word/2018/wordml" xmlns:w16se="http://schemas.microsoft.com/office/word/2015/wordml/symex" xmlns:wpg="http://schemas.microsoft.com/office/word/2010/wordprocessingGroup" xmlns:wpi="http://schemas.microsoft.com/office/word/2010/wordprocessingInk" xmlns:wne="http://schemas.microsoft.com/office/word/2006/wordml" xmlns:wps="http://schemas.microsoft.com/office/word/2010/wordprocessingShape" mc:Ignorable="w14 w15 w16se w16cid w16 w16cex wp14">
   <w:p>
     <w:pPr>
       <w:pStyle w:val="Header"/>
@@ -5505,7 +4833,7 @@
 </file>
 
 <file path=word/header3.xml><?xml version="1.0" encoding="utf-8"?>
-<w:hdr xmlns:wpc="http://schemas.microsoft.com/office/word/2010/wordprocessingCanvas" xmlns:mc="http://schemas.openxmlformats.org/markup-compatibility/2006" xmlns:o="urn:schemas-microsoft-com:office:office" xmlns:r="http://schemas.openxmlformats.org/officeDocument/2006/relationships" xmlns:m="http://schemas.openxmlformats.org/officeDocument/2006/math" xmlns:v="urn:schemas-microsoft-com:vml" xmlns:wp14="http://schemas.microsoft.com/office/word/2010/wordprocessingDrawing" xmlns:wp="http://schemas.openxmlformats.org/drawingml/2006/wordprocessingDrawing" xmlns:w10="urn:schemas-microsoft-com:office:word" xmlns:w="http://schemas.openxmlformats.org/wordprocessingml/2006/main" xmlns:w14="http://schemas.microsoft.com/office/word/2010/wordml" xmlns:wpg="http://schemas.microsoft.com/office/word/2010/wordprocessingGroup" xmlns:wpi="http://schemas.microsoft.com/office/word/2010/wordprocessingInk" xmlns:wne="http://schemas.microsoft.com/office/word/2006/wordml" xmlns:wps="http://schemas.microsoft.com/office/word/2010/wordprocessingShape" mc:Ignorable="w14 wp14">
+<w:hdr xmlns:wpc="http://schemas.microsoft.com/office/word/2010/wordprocessingCanvas" xmlns:cx="http://schemas.microsoft.com/office/drawing/2014/chartex" xmlns:cx1="http://schemas.microsoft.com/office/drawing/2015/9/8/chartex" xmlns:cx2="http://schemas.microsoft.com/office/drawing/2015/10/21/chartex" xmlns:cx3="http://schemas.microsoft.com/office/drawing/2016/5/9/chartex" xmlns:cx4="http://schemas.microsoft.com/office/drawing/2016/5/10/chartex" xmlns:cx5="http://schemas.microsoft.com/office/drawing/2016/5/11/chartex" xmlns:cx6="http://schemas.microsoft.com/office/drawing/2016/5/12/chartex" xmlns:cx7="http://schemas.microsoft.com/office/drawing/2016/5/13/chartex" xmlns:cx8="http://schemas.microsoft.com/office/drawing/2016/5/14/chartex" xmlns:mc="http://schemas.openxmlformats.org/markup-compatibility/2006" xmlns:aink="http://schemas.microsoft.com/office/drawing/2016/ink" xmlns:am3d="http://schemas.microsoft.com/office/drawing/2017/model3d" xmlns:o="urn:schemas-microsoft-com:office:office" xmlns:r="http://schemas.openxmlformats.org/officeDocument/2006/relationships" xmlns:m="http://schemas.openxmlformats.org/officeDocument/2006/math" xmlns:v="urn:schemas-microsoft-com:vml" xmlns:wp14="http://schemas.microsoft.com/office/word/2010/wordprocessingDrawing" xmlns:wp="http://schemas.openxmlformats.org/drawingml/2006/wordprocessingDrawing" xmlns:w10="urn:schemas-microsoft-com:office:word" xmlns:w="http://schemas.openxmlformats.org/wordprocessingml/2006/main" xmlns:w14="http://schemas.microsoft.com/office/word/2010/wordml" xmlns:w15="http://schemas.microsoft.com/office/word/2012/wordml" xmlns:w16cex="http://schemas.microsoft.com/office/word/2018/wordml/cex" xmlns:w16cid="http://schemas.microsoft.com/office/word/2016/wordml/cid" xmlns:w16="http://schemas.microsoft.com/office/word/2018/wordml" xmlns:w16se="http://schemas.microsoft.com/office/word/2015/wordml/symex" xmlns:wpg="http://schemas.microsoft.com/office/word/2010/wordprocessingGroup" xmlns:wpi="http://schemas.microsoft.com/office/word/2010/wordprocessingInk" xmlns:wne="http://schemas.microsoft.com/office/word/2006/wordml" xmlns:wps="http://schemas.microsoft.com/office/word/2010/wordprocessingShape" mc:Ignorable="w14 w15 w16se w16cid w16 w16cex wp14">
   <w:p>
     <w:pPr>
       <w:pStyle w:val="Header"/>
@@ -5515,8 +4843,8 @@
 </file>
 
 <file path=word/numbering.xml><?xml version="1.0" encoding="utf-8"?>
-<w:numbering xmlns:wpc="http://schemas.microsoft.com/office/word/2010/wordprocessingCanvas" xmlns:mc="http://schemas.openxmlformats.org/markup-compatibility/2006" xmlns:o="urn:schemas-microsoft-com:office:office" xmlns:r="http://schemas.openxmlformats.org/officeDocument/2006/relationships" xmlns:m="http://schemas.openxmlformats.org/officeDocument/2006/math" xmlns:v="urn:schemas-microsoft-com:vml" xmlns:wp14="http://schemas.microsoft.com/office/word/2010/wordprocessingDrawing" xmlns:wp="http://schemas.openxmlformats.org/drawingml/2006/wordprocessingDrawing" xmlns:w10="urn:schemas-microsoft-com:office:word" xmlns:w="http://schemas.openxmlformats.org/wordprocessingml/2006/main" xmlns:w14="http://schemas.microsoft.com/office/word/2010/wordml" xmlns:wpg="http://schemas.microsoft.com/office/word/2010/wordprocessingGroup" xmlns:wpi="http://schemas.microsoft.com/office/word/2010/wordprocessingInk" xmlns:wne="http://schemas.microsoft.com/office/word/2006/wordml" xmlns:wps="http://schemas.microsoft.com/office/word/2010/wordprocessingShape" mc:Ignorable="w14 wp14">
-  <w:abstractNum w:abstractNumId="0">
+<w:numbering xmlns:wpc="http://schemas.microsoft.com/office/word/2010/wordprocessingCanvas" xmlns:cx="http://schemas.microsoft.com/office/drawing/2014/chartex" xmlns:cx1="http://schemas.microsoft.com/office/drawing/2015/9/8/chartex" xmlns:cx2="http://schemas.microsoft.com/office/drawing/2015/10/21/chartex" xmlns:cx3="http://schemas.microsoft.com/office/drawing/2016/5/9/chartex" xmlns:cx4="http://schemas.microsoft.com/office/drawing/2016/5/10/chartex" xmlns:cx5="http://schemas.microsoft.com/office/drawing/2016/5/11/chartex" xmlns:cx6="http://schemas.microsoft.com/office/drawing/2016/5/12/chartex" xmlns:cx7="http://schemas.microsoft.com/office/drawing/2016/5/13/chartex" xmlns:cx8="http://schemas.microsoft.com/office/drawing/2016/5/14/chartex" xmlns:mc="http://schemas.openxmlformats.org/markup-compatibility/2006" xmlns:aink="http://schemas.microsoft.com/office/drawing/2016/ink" xmlns:am3d="http://schemas.microsoft.com/office/drawing/2017/model3d" xmlns:o="urn:schemas-microsoft-com:office:office" xmlns:r="http://schemas.openxmlformats.org/officeDocument/2006/relationships" xmlns:m="http://schemas.openxmlformats.org/officeDocument/2006/math" xmlns:v="urn:schemas-microsoft-com:vml" xmlns:wp14="http://schemas.microsoft.com/office/word/2010/wordprocessingDrawing" xmlns:wp="http://schemas.openxmlformats.org/drawingml/2006/wordprocessingDrawing" xmlns:w10="urn:schemas-microsoft-com:office:word" xmlns:w="http://schemas.openxmlformats.org/wordprocessingml/2006/main" xmlns:w14="http://schemas.microsoft.com/office/word/2010/wordml" xmlns:w15="http://schemas.microsoft.com/office/word/2012/wordml" xmlns:w16cex="http://schemas.microsoft.com/office/word/2018/wordml/cex" xmlns:w16cid="http://schemas.microsoft.com/office/word/2016/wordml/cid" xmlns:w16="http://schemas.microsoft.com/office/word/2018/wordml" xmlns:w16se="http://schemas.microsoft.com/office/word/2015/wordml/symex" xmlns:wpg="http://schemas.microsoft.com/office/word/2010/wordprocessingGroup" xmlns:wpi="http://schemas.microsoft.com/office/word/2010/wordprocessingInk" xmlns:wne="http://schemas.microsoft.com/office/word/2006/wordml" xmlns:wps="http://schemas.microsoft.com/office/word/2010/wordprocessingShape" mc:Ignorable="w14 w15 w16se w16cid w16 w16cex wp14">
+  <w:abstractNum w:abstractNumId="0" w15:restartNumberingAfterBreak="0">
     <w:nsid w:val="08B2501C"/>
     <w:multiLevelType w:val="hybridMultilevel"/>
     <w:tmpl w:val="F2A43D58"/>
@@ -5636,7 +4964,7 @@
 </file>
 
 <file path=word/styles.xml><?xml version="1.0" encoding="utf-8"?>
-<w:styles xmlns:mc="http://schemas.openxmlformats.org/markup-compatibility/2006" xmlns:r="http://schemas.openxmlformats.org/officeDocument/2006/relationships" xmlns:w="http://schemas.openxmlformats.org/wordprocessingml/2006/main" xmlns:w14="http://schemas.microsoft.com/office/word/2010/wordml" mc:Ignorable="w14">
+<w:styles xmlns:mc="http://schemas.openxmlformats.org/markup-compatibility/2006" xmlns:r="http://schemas.openxmlformats.org/officeDocument/2006/relationships" xmlns:w="http://schemas.openxmlformats.org/wordprocessingml/2006/main" xmlns:w14="http://schemas.microsoft.com/office/word/2010/wordml" xmlns:w15="http://schemas.microsoft.com/office/word/2012/wordml" xmlns:w16cex="http://schemas.microsoft.com/office/word/2018/wordml/cex" xmlns:w16cid="http://schemas.microsoft.com/office/word/2016/wordml/cid" xmlns:w16="http://schemas.microsoft.com/office/word/2018/wordml" xmlns:w16se="http://schemas.microsoft.com/office/word/2015/wordml/symex" mc:Ignorable="w14 w15 w16se w16cid w16 w16cex">
   <w:docDefaults>
     <w:rPrDefault>
       <w:rPr>
@@ -5652,462 +4980,383 @@
       </w:pPr>
     </w:pPrDefault>
   </w:docDefaults>
-  <w:latentStyles w:defLockedState="0" w:defUIPriority="99" w:defSemiHidden="1" w:defUnhideWhenUsed="1" w:defQFormat="0" w:count="267">
-    <w:lsdException w:name="Normal" w:semiHidden="0" w:uiPriority="0" w:unhideWhenUsed="0" w:qFormat="1"/>
-    <w:lsdException w:name="heading 1" w:semiHidden="0" w:uiPriority="9" w:unhideWhenUsed="0" w:qFormat="1"/>
-    <w:lsdException w:name="heading 2" w:uiPriority="9" w:qFormat="1"/>
-    <w:lsdException w:name="heading 3" w:uiPriority="9" w:qFormat="1"/>
-    <w:lsdException w:name="heading 4" w:uiPriority="9" w:qFormat="1"/>
-    <w:lsdException w:name="heading 5" w:uiPriority="9" w:qFormat="1"/>
-    <w:lsdException w:name="heading 6" w:uiPriority="9" w:qFormat="1"/>
-    <w:lsdException w:name="heading 7" w:uiPriority="9" w:qFormat="1"/>
-    <w:lsdException w:name="heading 8" w:uiPriority="9" w:qFormat="1"/>
-    <w:lsdException w:name="heading 9" w:uiPriority="9" w:qFormat="1"/>
-    <w:lsdException w:name="toc 1" w:uiPriority="39"/>
-    <w:lsdException w:name="toc 2" w:uiPriority="39"/>
-    <w:lsdException w:name="toc 3" w:uiPriority="39"/>
-    <w:lsdException w:name="toc 4" w:uiPriority="39"/>
-    <w:lsdException w:name="toc 5" w:uiPriority="39"/>
-    <w:lsdException w:name="toc 6" w:uiPriority="39"/>
-    <w:lsdException w:name="toc 7" w:uiPriority="39"/>
-    <w:lsdException w:name="toc 8" w:uiPriority="39"/>
-    <w:lsdException w:name="toc 9" w:uiPriority="39"/>
-    <w:lsdException w:name="caption" w:uiPriority="35" w:qFormat="1"/>
-    <w:lsdException w:name="footnote reference" w:unhideWhenUsed="0"/>
-    <w:lsdException w:name="Title" w:semiHidden="0" w:uiPriority="10" w:unhideWhenUsed="0" w:qFormat="1"/>
-    <w:lsdException w:name="Default Paragraph Font" w:uiPriority="1"/>
-    <w:lsdException w:name="Subtitle" w:semiHidden="0" w:uiPriority="11" w:unhideWhenUsed="0" w:qFormat="1"/>
-    <w:lsdException w:name="Strong" w:semiHidden="0" w:uiPriority="22" w:unhideWhenUsed="0" w:qFormat="1"/>
-    <w:lsdException w:name="Emphasis" w:semiHidden="0" w:uiPriority="20" w:unhideWhenUsed="0" w:qFormat="1"/>
+  <w:latentStyles w:defLockedState="0" w:defUIPriority="99" w:defSemiHidden="0" w:defUnhideWhenUsed="0" w:defQFormat="0" w:count="376">
+    <w:lsdException w:name="Normal" w:uiPriority="0" w:qFormat="1"/>
+    <w:lsdException w:name="heading 1" w:uiPriority="9" w:qFormat="1"/>
+    <w:lsdException w:name="heading 2" w:semiHidden="1" w:uiPriority="9" w:unhideWhenUsed="1" w:qFormat="1"/>
+    <w:lsdException w:name="heading 3" w:semiHidden="1" w:uiPriority="9" w:unhideWhenUsed="1" w:qFormat="1"/>
+    <w:lsdException w:name="heading 4" w:semiHidden="1" w:uiPriority="9" w:unhideWhenUsed="1" w:qFormat="1"/>
+    <w:lsdException w:name="heading 5" w:semiHidden="1" w:uiPriority="9" w:unhideWhenUsed="1" w:qFormat="1"/>
+    <w:lsdException w:name="heading 6" w:semiHidden="1" w:uiPriority="9" w:unhideWhenUsed="1" w:qFormat="1"/>
+    <w:lsdException w:name="heading 7" w:semiHidden="1" w:uiPriority="9" w:unhideWhenUsed="1" w:qFormat="1"/>
+    <w:lsdException w:name="heading 8" w:semiHidden="1" w:uiPriority="9" w:unhideWhenUsed="1" w:qFormat="1"/>
+    <w:lsdException w:name="heading 9" w:semiHidden="1" w:uiPriority="9" w:unhideWhenUsed="1" w:qFormat="1"/>
+    <w:lsdException w:name="index 1" w:semiHidden="1" w:unhideWhenUsed="1"/>
+    <w:lsdException w:name="index 2" w:semiHidden="1" w:unhideWhenUsed="1"/>
+    <w:lsdException w:name="index 3" w:semiHidden="1" w:unhideWhenUsed="1"/>
+    <w:lsdException w:name="index 4" w:semiHidden="1" w:unhideWhenUsed="1"/>
+    <w:lsdException w:name="index 5" w:semiHidden="1" w:unhideWhenUsed="1"/>
+    <w:lsdException w:name="index 6" w:semiHidden="1" w:unhideWhenUsed="1"/>
+    <w:lsdException w:name="index 7" w:semiHidden="1" w:unhideWhenUsed="1"/>
+    <w:lsdException w:name="index 8" w:semiHidden="1" w:unhideWhenUsed="1"/>
+    <w:lsdException w:name="index 9" w:semiHidden="1" w:unhideWhenUsed="1"/>
+    <w:lsdException w:name="toc 1" w:semiHidden="1" w:uiPriority="39" w:unhideWhenUsed="1"/>
+    <w:lsdException w:name="toc 2" w:semiHidden="1" w:uiPriority="39" w:unhideWhenUsed="1"/>
+    <w:lsdException w:name="toc 3" w:semiHidden="1" w:uiPriority="39" w:unhideWhenUsed="1"/>
+    <w:lsdException w:name="toc 4" w:semiHidden="1" w:uiPriority="39" w:unhideWhenUsed="1"/>
+    <w:lsdException w:name="toc 5" w:semiHidden="1" w:uiPriority="39" w:unhideWhenUsed="1"/>
+    <w:lsdException w:name="toc 6" w:semiHidden="1" w:uiPriority="39" w:unhideWhenUsed="1"/>
+    <w:lsdException w:name="toc 7" w:semiHidden="1" w:uiPriority="39" w:unhideWhenUsed="1"/>
+    <w:lsdException w:name="toc 8" w:semiHidden="1" w:uiPriority="39" w:unhideWhenUsed="1"/>
+    <w:lsdException w:name="toc 9" w:semiHidden="1" w:uiPriority="39" w:unhideWhenUsed="1"/>
+    <w:lsdException w:name="Normal Indent" w:semiHidden="1" w:unhideWhenUsed="1"/>
+    <w:lsdException w:name="footnote text" w:semiHidden="1" w:unhideWhenUsed="1"/>
+    <w:lsdException w:name="annotation text" w:semiHidden="1" w:unhideWhenUsed="1"/>
+    <w:lsdException w:name="header" w:semiHidden="1" w:unhideWhenUsed="1"/>
+    <w:lsdException w:name="footer" w:semiHidden="1" w:unhideWhenUsed="1"/>
+    <w:lsdException w:name="index heading" w:semiHidden="1" w:unhideWhenUsed="1"/>
+    <w:lsdException w:name="caption" w:semiHidden="1" w:uiPriority="35" w:unhideWhenUsed="1" w:qFormat="1"/>
+    <w:lsdException w:name="table of figures" w:semiHidden="1" w:unhideWhenUsed="1"/>
+    <w:lsdException w:name="envelope address" w:semiHidden="1" w:unhideWhenUsed="1"/>
+    <w:lsdException w:name="envelope return" w:semiHidden="1" w:unhideWhenUsed="1"/>
+    <w:lsdException w:name="footnote reference" w:semiHidden="1"/>
+    <w:lsdException w:name="annotation reference" w:semiHidden="1" w:unhideWhenUsed="1"/>
+    <w:lsdException w:name="line number" w:semiHidden="1" w:unhideWhenUsed="1"/>
+    <w:lsdException w:name="page number" w:semiHidden="1" w:unhideWhenUsed="1"/>
+    <w:lsdException w:name="endnote reference" w:semiHidden="1" w:unhideWhenUsed="1"/>
+    <w:lsdException w:name="endnote text" w:semiHidden="1" w:unhideWhenUsed="1"/>
+    <w:lsdException w:name="table of authorities" w:semiHidden="1" w:unhideWhenUsed="1"/>
+    <w:lsdException w:name="macro" w:semiHidden="1" w:unhideWhenUsed="1"/>
+    <w:lsdException w:name="toa heading" w:semiHidden="1" w:unhideWhenUsed="1"/>
+    <w:lsdException w:name="List" w:semiHidden="1" w:unhideWhenUsed="1"/>
+    <w:lsdException w:name="List Bullet" w:semiHidden="1" w:unhideWhenUsed="1"/>
+    <w:lsdException w:name="List Number" w:semiHidden="1" w:unhideWhenUsed="1"/>
+    <w:lsdException w:name="List 2" w:semiHidden="1" w:unhideWhenUsed="1"/>
+    <w:lsdException w:name="List 3" w:semiHidden="1" w:unhideWhenUsed="1"/>
+    <w:lsdException w:name="List 4" w:semiHidden="1" w:unhideWhenUsed="1"/>
+    <w:lsdException w:name="List 5" w:semiHidden="1" w:unhideWhenUsed="1"/>
+    <w:lsdException w:name="List Bullet 2" w:semiHidden="1" w:unhideWhenUsed="1"/>
+    <w:lsdException w:name="List Bullet 3" w:semiHidden="1" w:unhideWhenUsed="1"/>
+    <w:lsdException w:name="List Bullet 4" w:semiHidden="1" w:unhideWhenUsed="1"/>
+    <w:lsdException w:name="List Bullet 5" w:semiHidden="1" w:unhideWhenUsed="1"/>
+    <w:lsdException w:name="List Number 2" w:semiHidden="1" w:unhideWhenUsed="1"/>
+    <w:lsdException w:name="List Number 3" w:semiHidden="1" w:unhideWhenUsed="1"/>
+    <w:lsdException w:name="List Number 4" w:semiHidden="1" w:unhideWhenUsed="1"/>
+    <w:lsdException w:name="List Number 5" w:semiHidden="1" w:unhideWhenUsed="1"/>
+    <w:lsdException w:name="Title" w:uiPriority="10" w:qFormat="1"/>
+    <w:lsdException w:name="Closing" w:semiHidden="1" w:unhideWhenUsed="1"/>
+    <w:lsdException w:name="Signature" w:semiHidden="1" w:unhideWhenUsed="1"/>
+    <w:lsdException w:name="Default Paragraph Font" w:semiHidden="1" w:uiPriority="1" w:unhideWhenUsed="1"/>
+    <w:lsdException w:name="Body Text" w:semiHidden="1" w:unhideWhenUsed="1"/>
+    <w:lsdException w:name="Body Text Indent" w:semiHidden="1" w:unhideWhenUsed="1"/>
+    <w:lsdException w:name="List Continue" w:semiHidden="1" w:unhideWhenUsed="1"/>
+    <w:lsdException w:name="List Continue 2" w:semiHidden="1" w:unhideWhenUsed="1"/>
+    <w:lsdException w:name="List Continue 3" w:semiHidden="1" w:unhideWhenUsed="1"/>
+    <w:lsdException w:name="List Continue 4" w:semiHidden="1" w:unhideWhenUsed="1"/>
+    <w:lsdException w:name="List Continue 5" w:semiHidden="1" w:unhideWhenUsed="1"/>
+    <w:lsdException w:name="Message Header" w:semiHidden="1" w:unhideWhenUsed="1"/>
+    <w:lsdException w:name="Subtitle" w:uiPriority="11" w:qFormat="1"/>
+    <w:lsdException w:name="Salutation" w:semiHidden="1" w:unhideWhenUsed="1"/>
+    <w:lsdException w:name="Date" w:semiHidden="1" w:unhideWhenUsed="1"/>
+    <w:lsdException w:name="Body Text First Indent" w:semiHidden="1" w:unhideWhenUsed="1"/>
+    <w:lsdException w:name="Body Text First Indent 2" w:semiHidden="1" w:unhideWhenUsed="1"/>
+    <w:lsdException w:name="Note Heading" w:semiHidden="1" w:unhideWhenUsed="1"/>
+    <w:lsdException w:name="Body Text 2" w:semiHidden="1" w:unhideWhenUsed="1"/>
+    <w:lsdException w:name="Body Text 3" w:semiHidden="1" w:unhideWhenUsed="1"/>
+    <w:lsdException w:name="Body Text Indent 2" w:semiHidden="1" w:unhideWhenUsed="1"/>
+    <w:lsdException w:name="Body Text Indent 3" w:semiHidden="1" w:unhideWhenUsed="1"/>
+    <w:lsdException w:name="Block Text" w:semiHidden="1" w:unhideWhenUsed="1"/>
+    <w:lsdException w:name="Hyperlink" w:semiHidden="1" w:unhideWhenUsed="1"/>
+    <w:lsdException w:name="FollowedHyperlink" w:semiHidden="1" w:unhideWhenUsed="1"/>
+    <w:lsdException w:name="Strong" w:uiPriority="22" w:qFormat="1"/>
+    <w:lsdException w:name="Emphasis" w:uiPriority="20" w:qFormat="1"/>
+    <w:lsdException w:name="Document Map" w:semiHidden="1" w:unhideWhenUsed="1"/>
+    <w:lsdException w:name="Plain Text" w:semiHidden="1" w:unhideWhenUsed="1"/>
+    <w:lsdException w:name="E-mail Signature" w:semiHidden="1" w:unhideWhenUsed="1"/>
+    <w:lsdException w:name="HTML Top of Form" w:semiHidden="1" w:unhideWhenUsed="1"/>
+    <w:lsdException w:name="HTML Bottom of Form" w:semiHidden="1" w:unhideWhenUsed="1"/>
+    <w:lsdException w:name="Normal (Web)" w:semiHidden="1" w:unhideWhenUsed="1"/>
+    <w:lsdException w:name="HTML Acronym" w:semiHidden="1" w:unhideWhenUsed="1"/>
+    <w:lsdException w:name="HTML Address" w:semiHidden="1" w:unhideWhenUsed="1"/>
+    <w:lsdException w:name="HTML Cite" w:semiHidden="1" w:unhideWhenUsed="1"/>
+    <w:lsdException w:name="HTML Code" w:semiHidden="1" w:unhideWhenUsed="1"/>
+    <w:lsdException w:name="HTML Definition" w:semiHidden="1" w:unhideWhenUsed="1"/>
+    <w:lsdException w:name="HTML Keyboard" w:semiHidden="1" w:unhideWhenUsed="1"/>
+    <w:lsdException w:name="HTML Preformatted" w:semiHidden="1" w:unhideWhenUsed="1"/>
+    <w:lsdException w:name="HTML Sample" w:semiHidden="1" w:unhideWhenUsed="1"/>
+    <w:lsdException w:name="HTML Typewriter" w:semiHidden="1" w:unhideWhenUsed="1"/>
+    <w:lsdException w:name="HTML Variable" w:semiHidden="1" w:unhideWhenUsed="1"/>
+    <w:lsdException w:name="Normal Table" w:semiHidden="1" w:unhideWhenUsed="1"/>
+    <w:lsdException w:name="annotation subject" w:semiHidden="1" w:unhideWhenUsed="1"/>
+    <w:lsdException w:name="No List" w:semiHidden="1" w:unhideWhenUsed="1"/>
+    <w:lsdException w:name="Outline List 1" w:semiHidden="1" w:unhideWhenUsed="1"/>
+    <w:lsdException w:name="Outline List 2" w:semiHidden="1" w:unhideWhenUsed="1"/>
+    <w:lsdException w:name="Outline List 3" w:semiHidden="1" w:unhideWhenUsed="1"/>
+    <w:lsdException w:name="Table Simple 1" w:semiHidden="1" w:unhideWhenUsed="1"/>
+    <w:lsdException w:name="Table Simple 2" w:semiHidden="1" w:unhideWhenUsed="1"/>
+    <w:lsdException w:name="Table Simple 3" w:semiHidden="1" w:unhideWhenUsed="1"/>
+    <w:lsdException w:name="Table Classic 1" w:semiHidden="1" w:unhideWhenUsed="1"/>
+    <w:lsdException w:name="Table Classic 2" w:semiHidden="1" w:unhideWhenUsed="1"/>
+    <w:lsdException w:name="Table Classic 3" w:semiHidden="1" w:unhideWhenUsed="1"/>
+    <w:lsdException w:name="Table Classic 4" w:semiHidden="1" w:unhideWhenUsed="1"/>
+    <w:lsdException w:name="Table Colorful 1" w:semiHidden="1" w:unhideWhenUsed="1"/>
+    <w:lsdException w:name="Table Colorful 2" w:semiHidden="1" w:unhideWhenUsed="1"/>
+    <w:lsdException w:name="Table Colorful 3" w:semiHidden="1" w:unhideWhenUsed="1"/>
+    <w:lsdException w:name="Table Columns 1" w:semiHidden="1" w:unhideWhenUsed="1"/>
+    <w:lsdException w:name="Table Columns 2" w:semiHidden="1" w:unhideWhenUsed="1"/>
+    <w:lsdException w:name="Table Columns 3" w:semiHidden="1" w:unhideWhenUsed="1"/>
+    <w:lsdException w:name="Table Columns 4" w:semiHidden="1" w:unhideWhenUsed="1"/>
+    <w:lsdException w:name="Table Columns 5" w:semiHidden="1" w:unhideWhenUsed="1"/>
+    <w:lsdException w:name="Table Grid 1" w:semiHidden="1" w:unhideWhenUsed="1"/>
+    <w:lsdException w:name="Table Grid 2" w:semiHidden="1" w:unhideWhenUsed="1"/>
+    <w:lsdException w:name="Table Grid 3" w:semiHidden="1" w:unhideWhenUsed="1"/>
+    <w:lsdException w:name="Table Grid 4" w:semiHidden="1" w:unhideWhenUsed="1"/>
+    <w:lsdException w:name="Table Grid 5" w:semiHidden="1" w:unhideWhenUsed="1"/>
+    <w:lsdException w:name="Table Grid 6" w:semiHidden="1" w:unhideWhenUsed="1"/>
+    <w:lsdException w:name="Table Grid 7" w:semiHidden="1" w:unhideWhenUsed="1"/>
+    <w:lsdException w:name="Table Grid 8" w:semiHidden="1" w:unhideWhenUsed="1"/>
+    <w:lsdException w:name="Table List 1" w:semiHidden="1" w:unhideWhenUsed="1"/>
+    <w:lsdException w:name="Table List 2" w:semiHidden="1" w:unhideWhenUsed="1"/>
+    <w:lsdException w:name="Table List 3" w:semiHidden="1" w:unhideWhenUsed="1"/>
+    <w:lsdException w:name="Table List 4" w:semiHidden="1" w:unhideWhenUsed="1"/>
+    <w:lsdException w:name="Table List 5" w:semiHidden="1" w:unhideWhenUsed="1"/>
+    <w:lsdException w:name="Table List 6" w:semiHidden="1" w:unhideWhenUsed="1"/>
+    <w:lsdException w:name="Table List 7" w:semiHidden="1" w:unhideWhenUsed="1"/>
+    <w:lsdException w:name="Table List 8" w:semiHidden="1" w:unhideWhenUsed="1"/>
+    <w:lsdException w:name="Table 3D effects 1" w:semiHidden="1" w:unhideWhenUsed="1"/>
+    <w:lsdException w:name="Table 3D effects 2" w:semiHidden="1" w:unhideWhenUsed="1"/>
+    <w:lsdException w:name="Table 3D effects 3" w:semiHidden="1" w:unhideWhenUsed="1"/>
+    <w:lsdException w:name="Table Contemporary" w:semiHidden="1" w:unhideWhenUsed="1"/>
+    <w:lsdException w:name="Table Elegant" w:semiHidden="1" w:unhideWhenUsed="1"/>
+    <w:lsdException w:name="Table Professional" w:semiHidden="1" w:unhideWhenUsed="1"/>
+    <w:lsdException w:name="Table Subtle 1" w:semiHidden="1" w:unhideWhenUsed="1"/>
+    <w:lsdException w:name="Table Subtle 2" w:semiHidden="1" w:unhideWhenUsed="1"/>
+    <w:lsdException w:name="Table Web 1" w:semiHidden="1" w:unhideWhenUsed="1"/>
+    <w:lsdException w:name="Table Web 2" w:semiHidden="1" w:unhideWhenUsed="1"/>
+    <w:lsdException w:name="Table Web 3" w:semiHidden="1" w:unhideWhenUsed="1"/>
+    <w:lsdException w:name="Balloon Text" w:semiHidden="1" w:unhideWhenUsed="1"/>
     <w:lsdException w:name="Table Grid" w:uiPriority="59"/>
-    <w:lsdException w:name="Placeholder Text" w:unhideWhenUsed="0"/>
-    <w:lsdException w:name="No Spacing" w:semiHidden="0" w:uiPriority="1" w:unhideWhenUsed="0" w:qFormat="1"/>
-    <w:lsdException w:name="Light Shading" w:semiHidden="0" w:uiPriority="60" w:unhideWhenUsed="0"/>
-    <w:lsdException w:name="Light List" w:semiHidden="0" w:uiPriority="61" w:unhideWhenUsed="0"/>
-    <w:lsdException w:name="Light Grid" w:semiHidden="0" w:uiPriority="62" w:unhideWhenUsed="0"/>
-    <w:lsdException w:name="Medium Shading 1" w:semiHidden="0" w:uiPriority="63" w:unhideWhenUsed="0"/>
-    <w:lsdException w:name="Medium Shading 2" w:semiHidden="0" w:uiPriority="64" w:unhideWhenUsed="0"/>
-    <w:lsdException w:name="Medium List 1" w:semiHidden="0" w:uiPriority="65" w:unhideWhenUsed="0"/>
-    <w:lsdException w:name="Medium List 2" w:semiHidden="0" w:uiPriority="66" w:unhideWhenUsed="0"/>
-    <w:lsdException w:name="Medium Grid 1" w:semiHidden="0" w:uiPriority="67" w:unhideWhenUsed="0"/>
-    <w:lsdException w:name="Medium Grid 2" w:semiHidden="0" w:uiPriority="68" w:unhideWhenUsed="0"/>
-    <w:lsdException w:name="Medium Grid 3" w:semiHidden="0" w:uiPriority="69" w:unhideWhenUsed="0"/>
-    <w:lsdException w:name="Dark List" w:semiHidden="0" w:uiPriority="70" w:unhideWhenUsed="0"/>
-    <w:lsdException w:name="Colorful Shading" w:semiHidden="0" w:uiPriority="71" w:unhideWhenUsed="0"/>
-    <w:lsdException w:name="Colorful List" w:semiHidden="0" w:uiPriority="72" w:unhideWhenUsed="0"/>
-    <w:lsdException w:name="Colorful Grid" w:semiHidden="0" w:uiPriority="73" w:unhideWhenUsed="0"/>
-    <w:lsdException w:name="Light Shading Accent 1" w:semiHidden="0" w:uiPriority="60" w:unhideWhenUsed="0"/>
-    <w:lsdException w:name="Light List Accent 1" w:semiHidden="0" w:uiPriority="61" w:unhideWhenUsed="0"/>
-    <w:lsdException w:name="Light Grid Accent 1" w:semiHidden="0" w:uiPriority="62" w:unhideWhenUsed="0"/>
-    <w:lsdException w:name="Medium Shading 1 Accent 1" w:semiHidden="0" w:uiPriority="63" w:unhideWhenUsed="0"/>
-    <w:lsdException w:name="Medium Shading 2 Accent 1" w:semiHidden="0" w:uiPriority="64" w:unhideWhenUsed="0"/>
-    <w:lsdException w:name="Medium List 1 Accent 1" w:semiHidden="0" w:uiPriority="65" w:unhideWhenUsed="0"/>
-    <w:lsdException w:name="Revision" w:unhideWhenUsed="0"/>
-    <w:lsdException w:name="List Paragraph" w:semiHidden="0" w:uiPriority="34" w:unhideWhenUsed="0" w:qFormat="1"/>
-    <w:lsdException w:name="Quote" w:semiHidden="0" w:uiPriority="29" w:unhideWhenUsed="0" w:qFormat="1"/>
-    <w:lsdException w:name="Intense Quote" w:semiHidden="0" w:uiPriority="30" w:unhideWhenUsed="0" w:qFormat="1"/>
-    <w:lsdException w:name="Medium List 2 Accent 1" w:semiHidden="0" w:uiPriority="66" w:unhideWhenUsed="0"/>
-    <w:lsdException w:name="Medium Grid 1 Accent 1" w:semiHidden="0" w:uiPriority="67" w:unhideWhenUsed="0"/>
-    <w:lsdException w:name="Medium Grid 2 Accent 1" w:semiHidden="0" w:uiPriority="68" w:unhideWhenUsed="0"/>
-    <w:lsdException w:name="Medium Grid 3 Accent 1" w:semiHidden="0" w:uiPriority="69" w:unhideWhenUsed="0"/>
-    <w:lsdException w:name="Dark List Accent 1" w:semiHidden="0" w:uiPriority="70" w:unhideWhenUsed="0"/>
-    <w:lsdException w:name="Colorful Shading Accent 1" w:semiHidden="0" w:uiPriority="71" w:unhideWhenUsed="0"/>
-    <w:lsdException w:name="Colorful List Accent 1" w:semiHidden="0" w:uiPriority="72" w:unhideWhenUsed="0"/>
-    <w:lsdException w:name="Colorful Grid Accent 1" w:semiHidden="0" w:uiPriority="73" w:unhideWhenUsed="0"/>
-    <w:lsdException w:name="Light Shading Accent 2" w:semiHidden="0" w:uiPriority="60" w:unhideWhenUsed="0"/>
-    <w:lsdException w:name="Light List Accent 2" w:semiHidden="0" w:uiPriority="61" w:unhideWhenUsed="0"/>
-    <w:lsdException w:name="Light Grid Accent 2" w:semiHidden="0" w:uiPriority="62" w:unhideWhenUsed="0"/>
-    <w:lsdException w:name="Medium Shading 1 Accent 2" w:semiHidden="0" w:uiPriority="63" w:unhideWhenUsed="0"/>
-    <w:lsdException w:name="Medium Shading 2 Accent 2" w:semiHidden="0" w:uiPriority="64" w:unhideWhenUsed="0"/>
-    <w:lsdException w:name="Medium List 1 Accent 2" w:semiHidden="0" w:uiPriority="65" w:unhideWhenUsed="0"/>
-    <w:lsdException w:name="Medium List 2 Accent 2" w:semiHidden="0" w:uiPriority="66" w:unhideWhenUsed="0"/>
-    <w:lsdException w:name="Medium Grid 1 Accent 2" w:semiHidden="0" w:uiPriority="67" w:unhideWhenUsed="0"/>
-    <w:lsdException w:name="Medium Grid 2 Accent 2" w:semiHidden="0" w:uiPriority="68" w:unhideWhenUsed="0"/>
-    <w:lsdException w:name="Medium Grid 3 Accent 2" w:semiHidden="0" w:uiPriority="69" w:unhideWhenUsed="0"/>
-    <w:lsdException w:name="Dark List Accent 2" w:semiHidden="0" w:uiPriority="70" w:unhideWhenUsed="0"/>
-    <w:lsdException w:name="Colorful Shading Accent 2" w:semiHidden="0" w:uiPriority="71" w:unhideWhenUsed="0"/>
-    <w:lsdException w:name="Colorful List Accent 2" w:semiHidden="0" w:uiPriority="72" w:unhideWhenUsed="0"/>
-    <w:lsdException w:name="Colorful Grid Accent 2" w:semiHidden="0" w:uiPriority="73" w:unhideWhenUsed="0"/>
-    <w:lsdException w:name="Light Shading Accent 3" w:semiHidden="0" w:uiPriority="60" w:unhideWhenUsed="0"/>
-    <w:lsdException w:name="Light List Accent 3" w:semiHidden="0" w:uiPriority="61" w:unhideWhenUsed="0"/>
-    <w:lsdException w:name="Light Grid Accent 3" w:semiHidden="0" w:uiPriority="62" w:unhideWhenUsed="0"/>
-    <w:lsdException w:name="Medium Shading 1 Accent 3" w:semiHidden="0" w:uiPriority="63" w:unhideWhenUsed="0"/>
-    <w:lsdException w:name="Medium Shading 2 Accent 3" w:semiHidden="0" w:uiPriority="64" w:unhideWhenUsed="0"/>
-    <w:lsdException w:name="Medium List 1 Accent 3" w:semiHidden="0" w:uiPriority="65" w:unhideWhenUsed="0"/>
-    <w:lsdException w:name="Medium List 2 Accent 3" w:semiHidden="0" w:uiPriority="66" w:unhideWhenUsed="0"/>
-    <w:lsdException w:name="Medium Grid 1 Accent 3" w:semiHidden="0" w:uiPriority="67" w:unhideWhenUsed="0"/>
-    <w:lsdException w:name="Medium Grid 2 Accent 3" w:semiHidden="0" w:uiPriority="68" w:unhideWhenUsed="0"/>
-    <w:lsdException w:name="Medium Grid 3 Accent 3" w:semiHidden="0" w:uiPriority="69" w:unhideWhenUsed="0"/>
-    <w:lsdException w:name="Dark List Accent 3" w:semiHidden="0" w:uiPriority="70" w:unhideWhenUsed="0"/>
-    <w:lsdException w:name="Colorful Shading Accent 3" w:semiHidden="0" w:uiPriority="71" w:unhideWhenUsed="0"/>
-    <w:lsdException w:name="Colorful List Accent 3" w:semiHidden="0" w:uiPriority="72" w:unhideWhenUsed="0"/>
-    <w:lsdException w:name="Colorful Grid Accent 3" w:semiHidden="0" w:uiPriority="73" w:unhideWhenUsed="0"/>
-    <w:lsdException w:name="Light Shading Accent 4" w:semiHidden="0" w:uiPriority="60" w:unhideWhenUsed="0"/>
-    <w:lsdException w:name="Light List Accent 4" w:semiHidden="0" w:uiPriority="61" w:unhideWhenUsed="0"/>
-    <w:lsdException w:name="Light Grid Accent 4" w:semiHidden="0" w:uiPriority="62" w:unhideWhenUsed="0"/>
-    <w:lsdException w:name="Medium Shading 1 Accent 4" w:semiHidden="0" w:uiPriority="63" w:unhideWhenUsed="0"/>
-    <w:lsdException w:name="Medium Shading 2 Accent 4" w:semiHidden="0" w:uiPriority="64" w:unhideWhenUsed="0"/>
-    <w:lsdException w:name="Medium List 1 Accent 4" w:semiHidden="0" w:uiPriority="65" w:unhideWhenUsed="0"/>
-    <w:lsdException w:name="Medium List 2 Accent 4" w:semiHidden="0" w:uiPriority="66" w:unhideWhenUsed="0"/>
-    <w:lsdException w:name="Medium Grid 1 Accent 4" w:semiHidden="0" w:uiPriority="67" w:unhideWhenUsed="0"/>
-    <w:lsdException w:name="Medium Grid 2 Accent 4" w:semiHidden="0" w:uiPriority="68" w:unhideWhenUsed="0"/>
-    <w:lsdException w:name="Medium Grid 3 Accent 4" w:semiHidden="0" w:uiPriority="69" w:unhideWhenUsed="0"/>
-    <w:lsdException w:name="Dark List Accent 4" w:semiHidden="0" w:uiPriority="70" w:unhideWhenUsed="0"/>
-    <w:lsdException w:name="Colorful Shading Accent 4" w:semiHidden="0" w:uiPriority="71" w:unhideWhenUsed="0"/>
-    <w:lsdException w:name="Colorful List Accent 4" w:semiHidden="0" w:uiPriority="72" w:unhideWhenUsed="0"/>
-    <w:lsdException w:name="Colorful Grid Accent 4" w:semiHidden="0" w:uiPriority="73" w:unhideWhenUsed="0"/>
-    <w:lsdException w:name="Light Shading Accent 5" w:semiHidden="0" w:uiPriority="60" w:unhideWhenUsed="0"/>
-    <w:lsdException w:name="Light List Accent 5" w:semiHidden="0" w:uiPriority="61" w:unhideWhenUsed="0"/>
-    <w:lsdException w:name="Light Grid Accent 5" w:semiHidden="0" w:uiPriority="62" w:unhideWhenUsed="0"/>
-    <w:lsdException w:name="Medium Shading 1 Accent 5" w:semiHidden="0" w:uiPriority="63" w:unhideWhenUsed="0"/>
-    <w:lsdException w:name="Medium Shading 2 Accent 5" w:semiHidden="0" w:uiPriority="64" w:unhideWhenUsed="0"/>
-    <w:lsdException w:name="Medium List 1 Accent 5" w:semiHidden="0" w:uiPriority="65" w:unhideWhenUsed="0"/>
-    <w:lsdException w:name="Medium List 2 Accent 5" w:semiHidden="0" w:uiPriority="66" w:unhideWhenUsed="0"/>
-    <w:lsdException w:name="Medium Grid 1 Accent 5" w:semiHidden="0" w:uiPriority="67" w:unhideWhenUsed="0"/>
-    <w:lsdException w:name="Medium Grid 2 Accent 5" w:semiHidden="0" w:uiPriority="68" w:unhideWhenUsed="0"/>
-    <w:lsdException w:name="Medium Grid 3 Accent 5" w:semiHidden="0" w:uiPriority="69" w:unhideWhenUsed="0"/>
-    <w:lsdException w:name="Dark List Accent 5" w:semiHidden="0" w:uiPriority="70" w:unhideWhenUsed="0"/>
-    <w:lsdException w:name="Colorful Shading Accent 5" w:semiHidden="0" w:uiPriority="71" w:unhideWhenUsed="0"/>
-    <w:lsdException w:name="Colorful List Accent 5" w:semiHidden="0" w:uiPriority="72" w:unhideWhenUsed="0"/>
-    <w:lsdException w:name="Colorful Grid Accent 5" w:semiHidden="0" w:uiPriority="73" w:unhideWhenUsed="0"/>
-    <w:lsdException w:name="Light Shading Accent 6" w:semiHidden="0" w:uiPriority="60" w:unhideWhenUsed="0"/>
-    <w:lsdException w:name="Light List Accent 6" w:semiHidden="0" w:uiPriority="61" w:unhideWhenUsed="0"/>
-    <w:lsdException w:name="Light Grid Accent 6" w:semiHidden="0" w:uiPriority="62" w:unhideWhenUsed="0"/>
-    <w:lsdException w:name="Medium Shading 1 Accent 6" w:semiHidden="0" w:uiPriority="63" w:unhideWhenUsed="0"/>
-    <w:lsdException w:name="Medium Shading 2 Accent 6" w:semiHidden="0" w:uiPriority="64" w:unhideWhenUsed="0"/>
-    <w:lsdException w:name="Medium List 1 Accent 6" w:semiHidden="0" w:uiPriority="65" w:unhideWhenUsed="0"/>
-    <w:lsdException w:name="Medium List 2 Accent 6" w:semiHidden="0" w:uiPriority="66" w:unhideWhenUsed="0"/>
-    <w:lsdException w:name="Medium Grid 1 Accent 6" w:semiHidden="0" w:uiPriority="67" w:unhideWhenUsed="0"/>
-    <w:lsdException w:name="Medium Grid 2 Accent 6" w:semiHidden="0" w:uiPriority="68" w:unhideWhenUsed="0"/>
-    <w:lsdException w:name="Medium Grid 3 Accent 6" w:semiHidden="0" w:uiPriority="69" w:unhideWhenUsed="0"/>
-    <w:lsdException w:name="Dark List Accent 6" w:semiHidden="0" w:uiPriority="70" w:unhideWhenUsed="0"/>
-    <w:lsdException w:name="Colorful Shading Accent 6" w:semiHidden="0" w:uiPriority="71" w:unhideWhenUsed="0"/>
-    <w:lsdException w:name="Colorful List Accent 6" w:semiHidden="0" w:uiPriority="72" w:unhideWhenUsed="0"/>
-    <w:lsdException w:name="Colorful Grid Accent 6" w:semiHidden="0" w:uiPriority="73" w:unhideWhenUsed="0"/>
-    <w:lsdException w:name="Subtle Emphasis" w:semiHidden="0" w:uiPriority="19" w:unhideWhenUsed="0" w:qFormat="1"/>
-    <w:lsdException w:name="Intense Emphasis" w:semiHidden="0" w:uiPriority="21" w:unhideWhenUsed="0" w:qFormat="1"/>
-    <w:lsdException w:name="Subtle Reference" w:semiHidden="0" w:uiPriority="31" w:unhideWhenUsed="0" w:qFormat="1"/>
-    <w:lsdException w:name="Intense Reference" w:semiHidden="0" w:uiPriority="32" w:unhideWhenUsed="0" w:qFormat="1"/>
-    <w:lsdException w:name="Book Title" w:semiHidden="0" w:uiPriority="33" w:unhideWhenUsed="0" w:qFormat="1"/>
-    <w:lsdException w:name="Bibliography" w:uiPriority="37"/>
-    <w:lsdException w:name="TOC Heading" w:uiPriority="39" w:qFormat="1"/>
-  </w:latentStyles>
-  <w:style w:type="paragraph" w:default="1" w:styleId="Normal">
-    <w:name w:val="Normal"/>
-    <w:qFormat/>
-    <w:pPr>
-      <w:widowControl w:val="0"/>
-      <w:autoSpaceDE w:val="0"/>
-      <w:autoSpaceDN w:val="0"/>
-      <w:adjustRightInd w:val="0"/>
-      <w:spacing w:after="0" w:line="240" w:lineRule="auto"/>
-    </w:pPr>
-    <w:rPr>
-      <w:rFonts w:ascii="Times New Roman" w:hAnsi="Times New Roman" w:cs="Times New Roman"/>
-      <w:sz w:val="24"/>
-      <w:szCs w:val="24"/>
-    </w:rPr>
-  </w:style>
-  <w:style w:type="character" w:default="1" w:styleId="DefaultParagraphFont">
-    <w:name w:val="Default Paragraph Font"/>
-    <w:uiPriority w:val="1"/>
-    <w:semiHidden/>
-    <w:unhideWhenUsed/>
-  </w:style>
-  <w:style w:type="table" w:default="1" w:styleId="TableNormal">
-    <w:name w:val="Normal Table"/>
-    <w:uiPriority w:val="99"/>
-    <w:semiHidden/>
-    <w:unhideWhenUsed/>
-    <w:tblPr>
-      <w:tblInd w:w="0" w:type="dxa"/>
-      <w:tblCellMar>
-        <w:top w:w="0" w:type="dxa"/>
-        <w:left w:w="108" w:type="dxa"/>
-        <w:bottom w:w="0" w:type="dxa"/>
-        <w:right w:w="108" w:type="dxa"/>
-      </w:tblCellMar>
-    </w:tblPr>
-  </w:style>
-  <w:style w:type="numbering" w:default="1" w:styleId="NoList">
-    <w:name w:val="No List"/>
-    <w:uiPriority w:val="99"/>
-    <w:semiHidden/>
-    <w:unhideWhenUsed/>
-  </w:style>
-  <w:style w:type="character" w:styleId="FootnoteReference">
-    <w:name w:val="footnote reference"/>
-    <w:uiPriority w:val="99"/>
-  </w:style>
-  <w:style w:type="paragraph" w:styleId="BalloonText">
-    <w:name w:val="Balloon Text"/>
-    <w:basedOn w:val="Normal"/>
-    <w:link w:val="BalloonTextChar"/>
-    <w:uiPriority w:val="99"/>
-    <w:semiHidden/>
-    <w:unhideWhenUsed/>
-    <w:rsid w:val="00670B9B"/>
-    <w:rPr>
-      <w:rFonts w:ascii="Tahoma" w:hAnsi="Tahoma" w:cs="Tahoma"/>
-      <w:sz w:val="16"/>
-      <w:szCs w:val="16"/>
-    </w:rPr>
-  </w:style>
-  <w:style w:type="character" w:customStyle="1" w:styleId="BalloonTextChar">
-    <w:name w:val="Balloon Text Char"/>
-    <w:basedOn w:val="DefaultParagraphFont"/>
-    <w:link w:val="BalloonText"/>
-    <w:uiPriority w:val="99"/>
-    <w:semiHidden/>
-    <w:rsid w:val="00670B9B"/>
-    <w:rPr>
-      <w:rFonts w:ascii="Tahoma" w:hAnsi="Tahoma" w:cs="Tahoma"/>
-      <w:sz w:val="16"/>
-      <w:szCs w:val="16"/>
-    </w:rPr>
-  </w:style>
-  <w:style w:type="paragraph" w:styleId="Header">
-    <w:name w:val="header"/>
-    <w:basedOn w:val="Normal"/>
-    <w:link w:val="HeaderChar"/>
-    <w:uiPriority w:val="99"/>
-    <w:unhideWhenUsed/>
-    <w:rsid w:val="008F0DC3"/>
-    <w:pPr>
-      <w:tabs>
-        <w:tab w:val="center" w:pos="4680"/>
-        <w:tab w:val="right" w:pos="9360"/>
-      </w:tabs>
-    </w:pPr>
-  </w:style>
-  <w:style w:type="character" w:customStyle="1" w:styleId="HeaderChar">
-    <w:name w:val="Header Char"/>
-    <w:basedOn w:val="DefaultParagraphFont"/>
-    <w:link w:val="Header"/>
-    <w:uiPriority w:val="99"/>
-    <w:rsid w:val="008F0DC3"/>
-    <w:rPr>
-      <w:rFonts w:ascii="Times New Roman" w:hAnsi="Times New Roman" w:cs="Times New Roman"/>
-      <w:sz w:val="24"/>
-      <w:szCs w:val="24"/>
-    </w:rPr>
-  </w:style>
-  <w:style w:type="paragraph" w:styleId="Footer">
-    <w:name w:val="footer"/>
-    <w:basedOn w:val="Normal"/>
-    <w:link w:val="FooterChar"/>
-    <w:uiPriority w:val="99"/>
-    <w:unhideWhenUsed/>
-    <w:rsid w:val="008F0DC3"/>
-    <w:pPr>
-      <w:tabs>
-        <w:tab w:val="center" w:pos="4680"/>
-        <w:tab w:val="right" w:pos="9360"/>
-      </w:tabs>
-    </w:pPr>
-  </w:style>
-  <w:style w:type="character" w:customStyle="1" w:styleId="FooterChar">
-    <w:name w:val="Footer Char"/>
-    <w:basedOn w:val="DefaultParagraphFont"/>
-    <w:link w:val="Footer"/>
-    <w:uiPriority w:val="99"/>
-    <w:rsid w:val="008F0DC3"/>
-    <w:rPr>
-      <w:rFonts w:ascii="Times New Roman" w:hAnsi="Times New Roman" w:cs="Times New Roman"/>
-      <w:sz w:val="24"/>
-      <w:szCs w:val="24"/>
-    </w:rPr>
-  </w:style>
-  <w:style w:type="table" w:styleId="TableGrid">
-    <w:name w:val="Table Grid"/>
-    <w:basedOn w:val="TableNormal"/>
-    <w:uiPriority w:val="59"/>
-    <w:unhideWhenUsed/>
-    <w:rsid w:val="0094737C"/>
-    <w:pPr>
-      <w:spacing w:after="0" w:line="240" w:lineRule="auto"/>
-    </w:pPr>
-    <w:tblPr>
-      <w:tblBorders>
-        <w:top w:val="single" w:sz="4" w:space="0" w:color="auto"/>
-        <w:left w:val="single" w:sz="4" w:space="0" w:color="auto"/>
-        <w:bottom w:val="single" w:sz="4" w:space="0" w:color="auto"/>
-        <w:right w:val="single" w:sz="4" w:space="0" w:color="auto"/>
-        <w:insideH w:val="single" w:sz="4" w:space="0" w:color="auto"/>
-        <w:insideV w:val="single" w:sz="4" w:space="0" w:color="auto"/>
-      </w:tblBorders>
-    </w:tblPr>
-  </w:style>
-  <w:style w:type="paragraph" w:styleId="ListParagraph">
-    <w:name w:val="List Paragraph"/>
-    <w:basedOn w:val="Normal"/>
-    <w:uiPriority w:val="34"/>
-    <w:qFormat/>
-    <w:rsid w:val="007F713C"/>
-    <w:pPr>
-      <w:ind w:left="720"/>
-      <w:contextualSpacing/>
-    </w:pPr>
-  </w:style>
-</w:styles>
-</file>
-
-<file path=word/stylesWithEffects.xml><?xml version="1.0" encoding="utf-8"?>
-<w:styles xmlns:wpc="http://schemas.microsoft.com/office/word/2010/wordprocessingCanvas" xmlns:mc="http://schemas.openxmlformats.org/markup-compatibility/2006" xmlns:o="urn:schemas-microsoft-com:office:office" xmlns:r="http://schemas.openxmlformats.org/officeDocument/2006/relationships" xmlns:m="http://schemas.openxmlformats.org/officeDocument/2006/math" xmlns:v="urn:schemas-microsoft-com:vml" xmlns:wp14="http://schemas.microsoft.com/office/word/2010/wordprocessingDrawing" xmlns:wp="http://schemas.openxmlformats.org/drawingml/2006/wordprocessingDrawing" xmlns:w10="urn:schemas-microsoft-com:office:word" xmlns:w="http://schemas.openxmlformats.org/wordprocessingml/2006/main" xmlns:w14="http://schemas.microsoft.com/office/word/2010/wordml" xmlns:wpg="http://schemas.microsoft.com/office/word/2010/wordprocessingGroup" xmlns:wpi="http://schemas.microsoft.com/office/word/2010/wordprocessingInk" xmlns:wne="http://schemas.microsoft.com/office/word/2006/wordml" xmlns:wps="http://schemas.microsoft.com/office/word/2010/wordprocessingShape" mc:Ignorable="w14 wp14">
-  <w:docDefaults>
-    <w:rPrDefault>
-      <w:rPr>
-        <w:rFonts w:asciiTheme="minorHAnsi" w:eastAsiaTheme="minorEastAsia" w:hAnsiTheme="minorHAnsi" w:cstheme="minorBidi"/>
-        <w:sz w:val="22"/>
-        <w:szCs w:val="22"/>
-        <w:lang w:val="en-US" w:eastAsia="en-US" w:bidi="ar-SA"/>
-      </w:rPr>
-    </w:rPrDefault>
-    <w:pPrDefault>
-      <w:pPr>
-        <w:spacing w:after="200" w:line="276" w:lineRule="auto"/>
-      </w:pPr>
-    </w:pPrDefault>
-  </w:docDefaults>
-  <w:latentStyles w:defLockedState="0" w:defUIPriority="99" w:defSemiHidden="1" w:defUnhideWhenUsed="1" w:defQFormat="0" w:count="267">
-    <w:lsdException w:name="Normal" w:semiHidden="0" w:uiPriority="0" w:unhideWhenUsed="0" w:qFormat="1"/>
-    <w:lsdException w:name="heading 1" w:semiHidden="0" w:uiPriority="9" w:unhideWhenUsed="0" w:qFormat="1"/>
-    <w:lsdException w:name="heading 2" w:uiPriority="9" w:qFormat="1"/>
-    <w:lsdException w:name="heading 3" w:uiPriority="9" w:qFormat="1"/>
-    <w:lsdException w:name="heading 4" w:uiPriority="9" w:qFormat="1"/>
-    <w:lsdException w:name="heading 5" w:uiPriority="9" w:qFormat="1"/>
-    <w:lsdException w:name="heading 6" w:uiPriority="9" w:qFormat="1"/>
-    <w:lsdException w:name="heading 7" w:uiPriority="9" w:qFormat="1"/>
-    <w:lsdException w:name="heading 8" w:uiPriority="9" w:qFormat="1"/>
-    <w:lsdException w:name="heading 9" w:uiPriority="9" w:qFormat="1"/>
-    <w:lsdException w:name="toc 1" w:uiPriority="39"/>
-    <w:lsdException w:name="toc 2" w:uiPriority="39"/>
-    <w:lsdException w:name="toc 3" w:uiPriority="39"/>
-    <w:lsdException w:name="toc 4" w:uiPriority="39"/>
-    <w:lsdException w:name="toc 5" w:uiPriority="39"/>
-    <w:lsdException w:name="toc 6" w:uiPriority="39"/>
-    <w:lsdException w:name="toc 7" w:uiPriority="39"/>
-    <w:lsdException w:name="toc 8" w:uiPriority="39"/>
-    <w:lsdException w:name="toc 9" w:uiPriority="39"/>
-    <w:lsdException w:name="caption" w:uiPriority="35" w:qFormat="1"/>
-    <w:lsdException w:name="footnote reference" w:unhideWhenUsed="0"/>
-    <w:lsdException w:name="Title" w:semiHidden="0" w:uiPriority="10" w:unhideWhenUsed="0" w:qFormat="1"/>
-    <w:lsdException w:name="Default Paragraph Font" w:uiPriority="1"/>
-    <w:lsdException w:name="Subtitle" w:semiHidden="0" w:uiPriority="11" w:unhideWhenUsed="0" w:qFormat="1"/>
-    <w:lsdException w:name="Strong" w:semiHidden="0" w:uiPriority="22" w:unhideWhenUsed="0" w:qFormat="1"/>
-    <w:lsdException w:name="Emphasis" w:semiHidden="0" w:uiPriority="20" w:unhideWhenUsed="0" w:qFormat="1"/>
-    <w:lsdException w:name="Table Grid" w:uiPriority="59"/>
-    <w:lsdException w:name="Placeholder Text" w:unhideWhenUsed="0"/>
-    <w:lsdException w:name="No Spacing" w:semiHidden="0" w:uiPriority="1" w:unhideWhenUsed="0" w:qFormat="1"/>
-    <w:lsdException w:name="Light Shading" w:semiHidden="0" w:uiPriority="60" w:unhideWhenUsed="0"/>
-    <w:lsdException w:name="Light List" w:semiHidden="0" w:uiPriority="61" w:unhideWhenUsed="0"/>
-    <w:lsdException w:name="Light Grid" w:semiHidden="0" w:uiPriority="62" w:unhideWhenUsed="0"/>
-    <w:lsdException w:name="Medium Shading 1" w:semiHidden="0" w:uiPriority="63" w:unhideWhenUsed="0"/>
-    <w:lsdException w:name="Medium Shading 2" w:semiHidden="0" w:uiPriority="64" w:unhideWhenUsed="0"/>
-    <w:lsdException w:name="Medium List 1" w:semiHidden="0" w:uiPriority="65" w:unhideWhenUsed="0"/>
-    <w:lsdException w:name="Medium List 2" w:semiHidden="0" w:uiPriority="66" w:unhideWhenUsed="0"/>
-    <w:lsdException w:name="Medium Grid 1" w:semiHidden="0" w:uiPriority="67" w:unhideWhenUsed="0"/>
-    <w:lsdException w:name="Medium Grid 2" w:semiHidden="0" w:uiPriority="68" w:unhideWhenUsed="0"/>
-    <w:lsdException w:name="Medium Grid 3" w:semiHidden="0" w:uiPriority="69" w:unhideWhenUsed="0"/>
-    <w:lsdException w:name="Dark List" w:semiHidden="0" w:uiPriority="70" w:unhideWhenUsed="0"/>
-    <w:lsdException w:name="Colorful Shading" w:semiHidden="0" w:uiPriority="71" w:unhideWhenUsed="0"/>
-    <w:lsdException w:name="Colorful List" w:semiHidden="0" w:uiPriority="72" w:unhideWhenUsed="0"/>
-    <w:lsdException w:name="Colorful Grid" w:semiHidden="0" w:uiPriority="73" w:unhideWhenUsed="0"/>
-    <w:lsdException w:name="Light Shading Accent 1" w:semiHidden="0" w:uiPriority="60" w:unhideWhenUsed="0"/>
-    <w:lsdException w:name="Light List Accent 1" w:semiHidden="0" w:uiPriority="61" w:unhideWhenUsed="0"/>
-    <w:lsdException w:name="Light Grid Accent 1" w:semiHidden="0" w:uiPriority="62" w:unhideWhenUsed="0"/>
-    <w:lsdException w:name="Medium Shading 1 Accent 1" w:semiHidden="0" w:uiPriority="63" w:unhideWhenUsed="0"/>
-    <w:lsdException w:name="Medium Shading 2 Accent 1" w:semiHidden="0" w:uiPriority="64" w:unhideWhenUsed="0"/>
-    <w:lsdException w:name="Medium List 1 Accent 1" w:semiHidden="0" w:uiPriority="65" w:unhideWhenUsed="0"/>
-    <w:lsdException w:name="Revision" w:unhideWhenUsed="0"/>
-    <w:lsdException w:name="List Paragraph" w:semiHidden="0" w:uiPriority="34" w:unhideWhenUsed="0" w:qFormat="1"/>
-    <w:lsdException w:name="Quote" w:semiHidden="0" w:uiPriority="29" w:unhideWhenUsed="0" w:qFormat="1"/>
-    <w:lsdException w:name="Intense Quote" w:semiHidden="0" w:uiPriority="30" w:unhideWhenUsed="0" w:qFormat="1"/>
-    <w:lsdException w:name="Medium List 2 Accent 1" w:semiHidden="0" w:uiPriority="66" w:unhideWhenUsed="0"/>
-    <w:lsdException w:name="Medium Grid 1 Accent 1" w:semiHidden="0" w:uiPriority="67" w:unhideWhenUsed="0"/>
-    <w:lsdException w:name="Medium Grid 2 Accent 1" w:semiHidden="0" w:uiPriority="68" w:unhideWhenUsed="0"/>
-    <w:lsdException w:name="Medium Grid 3 Accent 1" w:semiHidden="0" w:uiPriority="69" w:unhideWhenUsed="0"/>
-    <w:lsdException w:name="Dark List Accent 1" w:semiHidden="0" w:uiPriority="70" w:unhideWhenUsed="0"/>
-    <w:lsdException w:name="Colorful Shading Accent 1" w:semiHidden="0" w:uiPriority="71" w:unhideWhenUsed="0"/>
-    <w:lsdException w:name="Colorful List Accent 1" w:semiHidden="0" w:uiPriority="72" w:unhideWhenUsed="0"/>
-    <w:lsdException w:name="Colorful Grid Accent 1" w:semiHidden="0" w:uiPriority="73" w:unhideWhenUsed="0"/>
-    <w:lsdException w:name="Light Shading Accent 2" w:semiHidden="0" w:uiPriority="60" w:unhideWhenUsed="0"/>
-    <w:lsdException w:name="Light List Accent 2" w:semiHidden="0" w:uiPriority="61" w:unhideWhenUsed="0"/>
-    <w:lsdException w:name="Light Grid Accent 2" w:semiHidden="0" w:uiPriority="62" w:unhideWhenUsed="0"/>
-    <w:lsdException w:name="Medium Shading 1 Accent 2" w:semiHidden="0" w:uiPriority="63" w:unhideWhenUsed="0"/>
-    <w:lsdException w:name="Medium Shading 2 Accent 2" w:semiHidden="0" w:uiPriority="64" w:unhideWhenUsed="0"/>
-    <w:lsdException w:name="Medium List 1 Accent 2" w:semiHidden="0" w:uiPriority="65" w:unhideWhenUsed="0"/>
-    <w:lsdException w:name="Medium List 2 Accent 2" w:semiHidden="0" w:uiPriority="66" w:unhideWhenUsed="0"/>
-    <w:lsdException w:name="Medium Grid 1 Accent 2" w:semiHidden="0" w:uiPriority="67" w:unhideWhenUsed="0"/>
-    <w:lsdException w:name="Medium Grid 2 Accent 2" w:semiHidden="0" w:uiPriority="68" w:unhideWhenUsed="0"/>
-    <w:lsdException w:name="Medium Grid 3 Accent 2" w:semiHidden="0" w:uiPriority="69" w:unhideWhenUsed="0"/>
-    <w:lsdException w:name="Dark List Accent 2" w:semiHidden="0" w:uiPriority="70" w:unhideWhenUsed="0"/>
-    <w:lsdException w:name="Colorful Shading Accent 2" w:semiHidden="0" w:uiPriority="71" w:unhideWhenUsed="0"/>
-    <w:lsdException w:name="Colorful List Accent 2" w:semiHidden="0" w:uiPriority="72" w:unhideWhenUsed="0"/>
-    <w:lsdException w:name="Colorful Grid Accent 2" w:semiHidden="0" w:uiPriority="73" w:unhideWhenUsed="0"/>
-    <w:lsdException w:name="Light Shading Accent 3" w:semiHidden="0" w:uiPriority="60" w:unhideWhenUsed="0"/>
-    <w:lsdException w:name="Light List Accent 3" w:semiHidden="0" w:uiPriority="61" w:unhideWhenUsed="0"/>
-    <w:lsdException w:name="Light Grid Accent 3" w:semiHidden="0" w:uiPriority="62" w:unhideWhenUsed="0"/>
-    <w:lsdException w:name="Medium Shading 1 Accent 3" w:semiHidden="0" w:uiPriority="63" w:unhideWhenUsed="0"/>
-    <w:lsdException w:name="Medium Shading 2 Accent 3" w:semiHidden="0" w:uiPriority="64" w:unhideWhenUsed="0"/>
-    <w:lsdException w:name="Medium List 1 Accent 3" w:semiHidden="0" w:uiPriority="65" w:unhideWhenUsed="0"/>
-    <w:lsdException w:name="Medium List 2 Accent 3" w:semiHidden="0" w:uiPriority="66" w:unhideWhenUsed="0"/>
-    <w:lsdException w:name="Medium Grid 1 Accent 3" w:semiHidden="0" w:uiPriority="67" w:unhideWhenUsed="0"/>
-    <w:lsdException w:name="Medium Grid 2 Accent 3" w:semiHidden="0" w:uiPriority="68" w:unhideWhenUsed="0"/>
-    <w:lsdException w:name="Medium Grid 3 Accent 3" w:semiHidden="0" w:uiPriority="69" w:unhideWhenUsed="0"/>
-    <w:lsdException w:name="Dark List Accent 3" w:semiHidden="0" w:uiPriority="70" w:unhideWhenUsed="0"/>
-    <w:lsdException w:name="Colorful Shading Accent 3" w:semiHidden="0" w:uiPriority="71" w:unhideWhenUsed="0"/>
-    <w:lsdException w:name="Colorful List Accent 3" w:semiHidden="0" w:uiPriority="72" w:unhideWhenUsed="0"/>
-    <w:lsdException w:name="Colorful Grid Accent 3" w:semiHidden="0" w:uiPriority="73" w:unhideWhenUsed="0"/>
-    <w:lsdException w:name="Light Shading Accent 4" w:semiHidden="0" w:uiPriority="60" w:unhideWhenUsed="0"/>
-    <w:lsdException w:name="Light List Accent 4" w:semiHidden="0" w:uiPriority="61" w:unhideWhenUsed="0"/>
-    <w:lsdException w:name="Light Grid Accent 4" w:semiHidden="0" w:uiPriority="62" w:unhideWhenUsed="0"/>
-    <w:lsdException w:name="Medium Shading 1 Accent 4" w:semiHidden="0" w:uiPriority="63" w:unhideWhenUsed="0"/>
-    <w:lsdException w:name="Medium Shading 2 Accent 4" w:semiHidden="0" w:uiPriority="64" w:unhideWhenUsed="0"/>
-    <w:lsdException w:name="Medium List 1 Accent 4" w:semiHidden="0" w:uiPriority="65" w:unhideWhenUsed="0"/>
-    <w:lsdException w:name="Medium List 2 Accent 4" w:semiHidden="0" w:uiPriority="66" w:unhideWhenUsed="0"/>
-    <w:lsdException w:name="Medium Grid 1 Accent 4" w:semiHidden="0" w:uiPriority="67" w:unhideWhenUsed="0"/>
-    <w:lsdException w:name="Medium Grid 2 Accent 4" w:semiHidden="0" w:uiPriority="68" w:unhideWhenUsed="0"/>
-    <w:lsdException w:name="Medium Grid 3 Accent 4" w:semiHidden="0" w:uiPriority="69" w:unhideWhenUsed="0"/>
-    <w:lsdException w:name="Dark List Accent 4" w:semiHidden="0" w:uiPriority="70" w:unhideWhenUsed="0"/>
-    <w:lsdException w:name="Colorful Shading Accent 4" w:semiHidden="0" w:uiPriority="71" w:unhideWhenUsed="0"/>
-    <w:lsdException w:name="Colorful List Accent 4" w:semiHidden="0" w:uiPriority="72" w:unhideWhenUsed="0"/>
-    <w:lsdException w:name="Colorful Grid Accent 4" w:semiHidden="0" w:uiPriority="73" w:unhideWhenUsed="0"/>
-    <w:lsdException w:name="Light Shading Accent 5" w:semiHidden="0" w:uiPriority="60" w:unhideWhenUsed="0"/>
-    <w:lsdException w:name="Light List Accent 5" w:semiHidden="0" w:uiPriority="61" w:unhideWhenUsed="0"/>
-    <w:lsdException w:name="Light Grid Accent 5" w:semiHidden="0" w:uiPriority="62" w:unhideWhenUsed="0"/>
-    <w:lsdException w:name="Medium Shading 1 Accent 5" w:semiHidden="0" w:uiPriority="63" w:unhideWhenUsed="0"/>
-    <w:lsdException w:name="Medium Shading 2 Accent 5" w:semiHidden="0" w:uiPriority="64" w:unhideWhenUsed="0"/>
-    <w:lsdException w:name="Medium List 1 Accent 5" w:semiHidden="0" w:uiPriority="65" w:unhideWhenUsed="0"/>
-    <w:lsdException w:name="Medium List 2 Accent 5" w:semiHidden="0" w:uiPriority="66" w:unhideWhenUsed="0"/>
-    <w:lsdException w:name="Medium Grid 1 Accent 5" w:semiHidden="0" w:uiPriority="67" w:unhideWhenUsed="0"/>
-    <w:lsdException w:name="Medium Grid 2 Accent 5" w:semiHidden="0" w:uiPriority="68" w:unhideWhenUsed="0"/>
-    <w:lsdException w:name="Medium Grid 3 Accent 5" w:semiHidden="0" w:uiPriority="69" w:unhideWhenUsed="0"/>
-    <w:lsdException w:name="Dark List Accent 5" w:semiHidden="0" w:uiPriority="70" w:unhideWhenUsed="0"/>
-    <w:lsdException w:name="Colorful Shading Accent 5" w:semiHidden="0" w:uiPriority="71" w:unhideWhenUsed="0"/>
-    <w:lsdException w:name="Colorful List Accent 5" w:semiHidden="0" w:uiPriority="72" w:unhideWhenUsed="0"/>
-    <w:lsdException w:name="Colorful Grid Accent 5" w:semiHidden="0" w:uiPriority="73" w:unhideWhenUsed="0"/>
-    <w:lsdException w:name="Light Shading Accent 6" w:semiHidden="0" w:uiPriority="60" w:unhideWhenUsed="0"/>
-    <w:lsdException w:name="Light List Accent 6" w:semiHidden="0" w:uiPriority="61" w:unhideWhenUsed="0"/>
-    <w:lsdException w:name="Light Grid Accent 6" w:semiHidden="0" w:uiPriority="62" w:unhideWhenUsed="0"/>
-    <w:lsdException w:name="Medium Shading 1 Accent 6" w:semiHidden="0" w:uiPriority="63" w:unhideWhenUsed="0"/>
-    <w:lsdException w:name="Medium Shading 2 Accent 6" w:semiHidden="0" w:uiPriority="64" w:unhideWhenUsed="0"/>
-    <w:lsdException w:name="Medium List 1 Accent 6" w:semiHidden="0" w:uiPriority="65" w:unhideWhenUsed="0"/>
-    <w:lsdException w:name="Medium List 2 Accent 6" w:semiHidden="0" w:uiPriority="66" w:unhideWhenUsed="0"/>
-    <w:lsdException w:name="Medium Grid 1 Accent 6" w:semiHidden="0" w:uiPriority="67" w:unhideWhenUsed="0"/>
-    <w:lsdException w:name="Medium Grid 2 Accent 6" w:semiHidden="0" w:uiPriority="68" w:unhideWhenUsed="0"/>
-    <w:lsdException w:name="Medium Grid 3 Accent 6" w:semiHidden="0" w:uiPriority="69" w:unhideWhenUsed="0"/>
-    <w:lsdException w:name="Dark List Accent 6" w:semiHidden="0" w:uiPriority="70" w:unhideWhenUsed="0"/>
-    <w:lsdException w:name="Colorful Shading Accent 6" w:semiHidden="0" w:uiPriority="71" w:unhideWhenUsed="0"/>
-    <w:lsdException w:name="Colorful List Accent 6" w:semiHidden="0" w:uiPriority="72" w:unhideWhenUsed="0"/>
-    <w:lsdException w:name="Colorful Grid Accent 6" w:semiHidden="0" w:uiPriority="73" w:unhideWhenUsed="0"/>
-    <w:lsdException w:name="Subtle Emphasis" w:semiHidden="0" w:uiPriority="19" w:unhideWhenUsed="0" w:qFormat="1"/>
-    <w:lsdException w:name="Intense Emphasis" w:semiHidden="0" w:uiPriority="21" w:unhideWhenUsed="0" w:qFormat="1"/>
-    <w:lsdException w:name="Subtle Reference" w:semiHidden="0" w:uiPriority="31" w:unhideWhenUsed="0" w:qFormat="1"/>
-    <w:lsdException w:name="Intense Reference" w:semiHidden="0" w:uiPriority="32" w:unhideWhenUsed="0" w:qFormat="1"/>
-    <w:lsdException w:name="Book Title" w:semiHidden="0" w:uiPriority="33" w:unhideWhenUsed="0" w:qFormat="1"/>
-    <w:lsdException w:name="Bibliography" w:uiPriority="37"/>
-    <w:lsdException w:name="TOC Heading" w:uiPriority="39" w:qFormat="1"/>
+    <w:lsdException w:name="Table Theme" w:semiHidden="1" w:unhideWhenUsed="1"/>
+    <w:lsdException w:name="Placeholder Text" w:semiHidden="1"/>
+    <w:lsdException w:name="No Spacing" w:uiPriority="1" w:qFormat="1"/>
+    <w:lsdException w:name="Light Shading" w:uiPriority="60"/>
+    <w:lsdException w:name="Light List" w:uiPriority="61"/>
+    <w:lsdException w:name="Light Grid" w:uiPriority="62"/>
+    <w:lsdException w:name="Medium Shading 1" w:uiPriority="63"/>
+    <w:lsdException w:name="Medium Shading 2" w:uiPriority="64"/>
+    <w:lsdException w:name="Medium List 1" w:uiPriority="65"/>
+    <w:lsdException w:name="Medium List 2" w:uiPriority="66"/>
+    <w:lsdException w:name="Medium Grid 1" w:uiPriority="67"/>
+    <w:lsdException w:name="Medium Grid 2" w:uiPriority="68"/>
+    <w:lsdException w:name="Medium Grid 3" w:uiPriority="69"/>
+    <w:lsdException w:name="Dark List" w:uiPriority="70"/>
+    <w:lsdException w:name="Colorful Shading" w:uiPriority="71"/>
+    <w:lsdException w:name="Colorful List" w:uiPriority="72"/>
+    <w:lsdException w:name="Colorful Grid" w:uiPriority="73"/>
+    <w:lsdException w:name="Light Shading Accent 1" w:uiPriority="60"/>
+    <w:lsdException w:name="Light List Accent 1" w:uiPriority="61"/>
+    <w:lsdException w:name="Light Grid Accent 1" w:uiPriority="62"/>
+    <w:lsdException w:name="Medium Shading 1 Accent 1" w:uiPriority="63"/>
+    <w:lsdException w:name="Medium Shading 2 Accent 1" w:uiPriority="64"/>
+    <w:lsdException w:name="Medium List 1 Accent 1" w:uiPriority="65"/>
+    <w:lsdException w:name="Revision" w:semiHidden="1"/>
+    <w:lsdException w:name="List Paragraph" w:uiPriority="34" w:qFormat="1"/>
+    <w:lsdException w:name="Quote" w:uiPriority="29" w:qFormat="1"/>
+    <w:lsdException w:name="Intense Quote" w:uiPriority="30" w:qFormat="1"/>
+    <w:lsdException w:name="Medium List 2 Accent 1" w:uiPriority="66"/>
+    <w:lsdException w:name="Medium Grid 1 Accent 1" w:uiPriority="67"/>
+    <w:lsdException w:name="Medium Grid 2 Accent 1" w:uiPriority="68"/>
+    <w:lsdException w:name="Medium Grid 3 Accent 1" w:uiPriority="69"/>
+    <w:lsdException w:name="Dark List Accent 1" w:uiPriority="70"/>
+    <w:lsdException w:name="Colorful Shading Accent 1" w:uiPriority="71"/>
+    <w:lsdException w:name="Colorful List Accent 1" w:uiPriority="72"/>
+    <w:lsdException w:name="Colorful Grid Accent 1" w:uiPriority="73"/>
+    <w:lsdException w:name="Light Shading Accent 2" w:uiPriority="60"/>
+    <w:lsdException w:name="Light List Accent 2" w:uiPriority="61"/>
+    <w:lsdException w:name="Light Grid Accent 2" w:uiPriority="62"/>
+    <w:lsdException w:name="Medium Shading 1 Accent 2" w:uiPriority="63"/>
+    <w:lsdException w:name="Medium Shading 2 Accent 2" w:uiPriority="64"/>
+    <w:lsdException w:name="Medium List 1 Accent 2" w:uiPriority="65"/>
+    <w:lsdException w:name="Medium List 2 Accent 2" w:uiPriority="66"/>
+    <w:lsdException w:name="Medium Grid 1 Accent 2" w:uiPriority="67"/>
+    <w:lsdException w:name="Medium Grid 2 Accent 2" w:uiPriority="68"/>
+    <w:lsdException w:name="Medium Grid 3 Accent 2" w:uiPriority="69"/>
+    <w:lsdException w:name="Dark List Accent 2" w:uiPriority="70"/>
+    <w:lsdException w:name="Colorful Shading Accent 2" w:uiPriority="71"/>
+    <w:lsdException w:name="Colorful List Accent 2" w:uiPriority="72"/>
+    <w:lsdException w:name="Colorful Grid Accent 2" w:uiPriority="73"/>
+    <w:lsdException w:name="Light Shading Accent 3" w:uiPriority="60"/>
+    <w:lsdException w:name="Light List Accent 3" w:uiPriority="61"/>
+    <w:lsdException w:name="Light Grid Accent 3" w:uiPriority="62"/>
+    <w:lsdException w:name="Medium Shading 1 Accent 3" w:uiPriority="63"/>
+    <w:lsdException w:name="Medium Shading 2 Accent 3" w:uiPriority="64"/>
+    <w:lsdException w:name="Medium List 1 Accent 3" w:uiPriority="65"/>
+    <w:lsdException w:name="Medium List 2 Accent 3" w:uiPriority="66"/>
+    <w:lsdException w:name="Medium Grid 1 Accent 3" w:uiPriority="67"/>
+    <w:lsdException w:name="Medium Grid 2 Accent 3" w:uiPriority="68"/>
+    <w:lsdException w:name="Medium Grid 3 Accent 3" w:uiPriority="69"/>
+    <w:lsdException w:name="Dark List Accent 3" w:uiPriority="70"/>
+    <w:lsdException w:name="Colorful Shading Accent 3" w:uiPriority="71"/>
+    <w:lsdException w:name="Colorful List Accent 3" w:uiPriority="72"/>
+    <w:lsdException w:name="Colorful Grid Accent 3" w:uiPriority="73"/>
+    <w:lsdException w:name="Light Shading Accent 4" w:uiPriority="60"/>
+    <w:lsdException w:name="Light List Accent 4" w:uiPriority="61"/>
+    <w:lsdException w:name="Light Grid Accent 4" w:uiPriority="62"/>
+    <w:lsdException w:name="Medium Shading 1 Accent 4" w:uiPriority="63"/>
+    <w:lsdException w:name="Medium Shading 2 Accent 4" w:uiPriority="64"/>
+    <w:lsdException w:name="Medium List 1 Accent 4" w:uiPriority="65"/>
+    <w:lsdException w:name="Medium List 2 Accent 4" w:uiPriority="66"/>
+    <w:lsdException w:name="Medium Grid 1 Accent 4" w:uiPriority="67"/>
+    <w:lsdException w:name="Medium Grid 2 Accent 4" w:uiPriority="68"/>
+    <w:lsdException w:name="Medium Grid 3 Accent 4" w:uiPriority="69"/>
+    <w:lsdException w:name="Dark List Accent 4" w:uiPriority="70"/>
+    <w:lsdException w:name="Colorful Shading Accent 4" w:uiPriority="71"/>
+    <w:lsdException w:name="Colorful List Accent 4" w:uiPriority="72"/>
+    <w:lsdException w:name="Colorful Grid Accent 4" w:uiPriority="73"/>
+    <w:lsdException w:name="Light Shading Accent 5" w:uiPriority="60"/>
+    <w:lsdException w:name="Light List Accent 5" w:uiPriority="61"/>
+    <w:lsdException w:name="Light Grid Accent 5" w:uiPriority="62"/>
+    <w:lsdException w:name="Medium Shading 1 Accent 5" w:uiPriority="63"/>
+    <w:lsdException w:name="Medium Shading 2 Accent 5" w:uiPriority="64"/>
+    <w:lsdException w:name="Medium List 1 Accent 5" w:uiPriority="65"/>
+    <w:lsdException w:name="Medium List 2 Accent 5" w:uiPriority="66"/>
+    <w:lsdException w:name="Medium Grid 1 Accent 5" w:uiPriority="67"/>
+    <w:lsdException w:name="Medium Grid 2 Accent 5" w:uiPriority="68"/>
+    <w:lsdException w:name="Medium Grid 3 Accent 5" w:uiPriority="69"/>
+    <w:lsdException w:name="Dark List Accent 5" w:uiPriority="70"/>
+    <w:lsdException w:name="Colorful Shading Accent 5" w:uiPriority="71"/>
+    <w:lsdException w:name="Colorful List Accent 5" w:uiPriority="72"/>
+    <w:lsdException w:name="Colorful Grid Accent 5" w:uiPriority="73"/>
+    <w:lsdException w:name="Light Shading Accent 6" w:uiPriority="60"/>
+    <w:lsdException w:name="Light List Accent 6" w:uiPriority="61"/>
+    <w:lsdException w:name="Light Grid Accent 6" w:uiPriority="62"/>
+    <w:lsdException w:name="Medium Shading 1 Accent 6" w:uiPriority="63"/>
+    <w:lsdException w:name="Medium Shading 2 Accent 6" w:uiPriority="64"/>
+    <w:lsdException w:name="Medium List 1 Accent 6" w:uiPriority="65"/>
+    <w:lsdException w:name="Medium List 2 Accent 6" w:uiPriority="66"/>
+    <w:lsdException w:name="Medium Grid 1 Accent 6" w:uiPriority="67"/>
+    <w:lsdException w:name="Medium Grid 2 Accent 6" w:uiPriority="68"/>
+    <w:lsdException w:name="Medium Grid 3 Accent 6" w:uiPriority="69"/>
+    <w:lsdException w:name="Dark List Accent 6" w:uiPriority="70"/>
+    <w:lsdException w:name="Colorful Shading Accent 6" w:uiPriority="71"/>
+    <w:lsdException w:name="Colorful List Accent 6" w:uiPriority="72"/>
+    <w:lsdException w:name="Colorful Grid Accent 6" w:uiPriority="73"/>
+    <w:lsdException w:name="Subtle Emphasis" w:uiPriority="19" w:qFormat="1"/>
+    <w:lsdException w:name="Intense Emphasis" w:uiPriority="21" w:qFormat="1"/>
+    <w:lsdException w:name="Subtle Reference" w:uiPriority="31" w:qFormat="1"/>
+    <w:lsdException w:name="Intense Reference" w:uiPriority="32" w:qFormat="1"/>
+    <w:lsdException w:name="Book Title" w:uiPriority="33" w:qFormat="1"/>
+    <w:lsdException w:name="Bibliography" w:semiHidden="1" w:uiPriority="37" w:unhideWhenUsed="1"/>
+    <w:lsdException w:name="TOC Heading" w:semiHidden="1" w:uiPriority="39" w:unhideWhenUsed="1" w:qFormat="1"/>
+    <w:lsdException w:name="Plain Table 1" w:uiPriority="41"/>
+    <w:lsdException w:name="Plain Table 2" w:uiPriority="42"/>
+    <w:lsdException w:name="Plain Table 3" w:uiPriority="43"/>
+    <w:lsdException w:name="Plain Table 4" w:uiPriority="44"/>
+    <w:lsdException w:name="Plain Table 5" w:uiPriority="45"/>
+    <w:lsdException w:name="Grid Table Light" w:uiPriority="40"/>
+    <w:lsdException w:name="Grid Table 1 Light" w:uiPriority="46"/>
+    <w:lsdException w:name="Grid Table 2" w:uiPriority="47"/>
+    <w:lsdException w:name="Grid Table 3" w:uiPriority="48"/>
+    <w:lsdException w:name="Grid Table 4" w:uiPriority="49"/>
+    <w:lsdException w:name="Grid Table 5 Dark" w:uiPriority="50"/>
+    <w:lsdException w:name="Grid Table 6 Colorful" w:uiPriority="51"/>
+    <w:lsdException w:name="Grid Table 7 Colorful" w:uiPriority="52"/>
+    <w:lsdException w:name="Grid Table 1 Light Accent 1" w:uiPriority="46"/>
+    <w:lsdException w:name="Grid Table 2 Accent 1" w:uiPriority="47"/>
+    <w:lsdException w:name="Grid Table 3 Accent 1" w:uiPriority="48"/>
+    <w:lsdException w:name="Grid Table 4 Accent 1" w:uiPriority="49"/>
+    <w:lsdException w:name="Grid Table 5 Dark Accent 1" w:uiPriority="50"/>
+    <w:lsdException w:name="Grid Table 6 Colorful Accent 1" w:uiPriority="51"/>
+    <w:lsdException w:name="Grid Table 7 Colorful Accent 1" w:uiPriority="52"/>
+    <w:lsdException w:name="Grid Table 1 Light Accent 2" w:uiPriority="46"/>
+    <w:lsdException w:name="Grid Table 2 Accent 2" w:uiPriority="47"/>
+    <w:lsdException w:name="Grid Table 3 Accent 2" w:uiPriority="48"/>
+    <w:lsdException w:name="Grid Table 4 Accent 2" w:uiPriority="49"/>
+    <w:lsdException w:name="Grid Table 5 Dark Accent 2" w:uiPriority="50"/>
+    <w:lsdException w:name="Grid Table 6 Colorful Accent 2" w:uiPriority="51"/>
+    <w:lsdException w:name="Grid Table 7 Colorful Accent 2" w:uiPriority="52"/>
+    <w:lsdException w:name="Grid Table 1 Light Accent 3" w:uiPriority="46"/>
+    <w:lsdException w:name="Grid Table 2 Accent 3" w:uiPriority="47"/>
+    <w:lsdException w:name="Grid Table 3 Accent 3" w:uiPriority="48"/>
+    <w:lsdException w:name="Grid Table 4 Accent 3" w:uiPriority="49"/>
+    <w:lsdException w:name="Grid Table 5 Dark Accent 3" w:uiPriority="50"/>
+    <w:lsdException w:name="Grid Table 6 Colorful Accent 3" w:uiPriority="51"/>
+    <w:lsdException w:name="Grid Table 7 Colorful Accent 3" w:uiPriority="52"/>
+    <w:lsdException w:name="Grid Table 1 Light Accent 4" w:uiPriority="46"/>
+    <w:lsdException w:name="Grid Table 2 Accent 4" w:uiPriority="47"/>
+    <w:lsdException w:name="Grid Table 3 Accent 4" w:uiPriority="48"/>
+    <w:lsdException w:name="Grid Table 4 Accent 4" w:uiPriority="49"/>
+    <w:lsdException w:name="Grid Table 5 Dark Accent 4" w:uiPriority="50"/>
+    <w:lsdException w:name="Grid Table 6 Colorful Accent 4" w:uiPriority="51"/>
+    <w:lsdException w:name="Grid Table 7 Colorful Accent 4" w:uiPriority="52"/>
+    <w:lsdException w:name="Grid Table 1 Light Accent 5" w:uiPriority="46"/>
+    <w:lsdException w:name="Grid Table 2 Accent 5" w:uiPriority="47"/>
+    <w:lsdException w:name="Grid Table 3 Accent 5" w:uiPriority="48"/>
+    <w:lsdException w:name="Grid Table 4 Accent 5" w:uiPriority="49"/>
+    <w:lsdException w:name="Grid Table 5 Dark Accent 5" w:uiPriority="50"/>
+    <w:lsdException w:name="Grid Table 6 Colorful Accent 5" w:uiPriority="51"/>
+    <w:lsdException w:name="Grid Table 7 Colorful Accent 5" w:uiPriority="52"/>
+    <w:lsdException w:name="Grid Table 1 Light Accent 6" w:uiPriority="46"/>
+    <w:lsdException w:name="Grid Table 2 Accent 6" w:uiPriority="47"/>
+    <w:lsdException w:name="Grid Table 3 Accent 6" w:uiPriority="48"/>
+    <w:lsdException w:name="Grid Table 4 Accent 6" w:uiPriority="49"/>
+    <w:lsdException w:name="Grid Table 5 Dark Accent 6" w:uiPriority="50"/>
+    <w:lsdException w:name="Grid Table 6 Colorful Accent 6" w:uiPriority="51"/>
+    <w:lsdException w:name="Grid Table 7 Colorful Accent 6" w:uiPriority="52"/>
+    <w:lsdException w:name="List Table 1 Light" w:uiPriority="46"/>
+    <w:lsdException w:name="List Table 2" w:uiPriority="47"/>
+    <w:lsdException w:name="List Table 3" w:uiPriority="48"/>
+    <w:lsdException w:name="List Table 4" w:uiPriority="49"/>
+    <w:lsdException w:name="List Table 5 Dark" w:uiPriority="50"/>
+    <w:lsdException w:name="List Table 6 Colorful" w:uiPriority="51"/>
+    <w:lsdException w:name="List Table 7 Colorful" w:uiPriority="52"/>
+    <w:lsdException w:name="List Table 1 Light Accent 1" w:uiPriority="46"/>
+    <w:lsdException w:name="List Table 2 Accent 1" w:uiPriority="47"/>
+    <w:lsdException w:name="List Table 3 Accent 1" w:uiPriority="48"/>
+    <w:lsdException w:name="List Table 4 Accent 1" w:uiPriority="49"/>
+    <w:lsdException w:name="List Table 5 Dark Accent 1" w:uiPriority="50"/>
+    <w:lsdException w:name="List Table 6 Colorful Accent 1" w:uiPriority="51"/>
+    <w:lsdException w:name="List Table 7 Colorful Accent 1" w:uiPriority="52"/>
+    <w:lsdException w:name="List Table 1 Light Accent 2" w:uiPriority="46"/>
+    <w:lsdException w:name="List Table 2 Accent 2" w:uiPriority="47"/>
+    <w:lsdException w:name="List Table 3 Accent 2" w:uiPriority="48"/>
+    <w:lsdException w:name="List Table 4 Accent 2" w:uiPriority="49"/>
+    <w:lsdException w:name="List Table 5 Dark Accent 2" w:uiPriority="50"/>
+    <w:lsdException w:name="List Table 6 Colorful Accent 2" w:uiPriority="51"/>
+    <w:lsdException w:name="List Table 7 Colorful Accent 2" w:uiPriority="52"/>
+    <w:lsdException w:name="List Table 1 Light Accent 3" w:uiPriority="46"/>
+    <w:lsdException w:name="List Table 2 Accent 3" w:uiPriority="47"/>
+    <w:lsdException w:name="List Table 3 Accent 3" w:uiPriority="48"/>
+    <w:lsdException w:name="List Table 4 Accent 3" w:uiPriority="49"/>
+    <w:lsdException w:name="List Table 5 Dark Accent 3" w:uiPriority="50"/>
+    <w:lsdException w:name="List Table 6 Colorful Accent 3" w:uiPriority="51"/>
+    <w:lsdException w:name="List Table 7 Colorful Accent 3" w:uiPriority="52"/>
+    <w:lsdException w:name="List Table 1 Light Accent 4" w:uiPriority="46"/>
+    <w:lsdException w:name="List Table 2 Accent 4" w:uiPriority="47"/>
+    <w:lsdException w:name="List Table 3 Accent 4" w:uiPriority="48"/>
+    <w:lsdException w:name="List Table 4 Accent 4" w:uiPriority="49"/>
+    <w:lsdException w:name="List Table 5 Dark Accent 4" w:uiPriority="50"/>
+    <w:lsdException w:name="List Table 6 Colorful Accent 4" w:uiPriority="51"/>
+    <w:lsdException w:name="List Table 7 Colorful Accent 4" w:uiPriority="52"/>
+    <w:lsdException w:name="List Table 1 Light Accent 5" w:uiPriority="46"/>
+    <w:lsdException w:name="List Table 2 Accent 5" w:uiPriority="47"/>
+    <w:lsdException w:name="List Table 3 Accent 5" w:uiPriority="48"/>
+    <w:lsdException w:name="List Table 4 Accent 5" w:uiPriority="49"/>
+    <w:lsdException w:name="List Table 5 Dark Accent 5" w:uiPriority="50"/>
+    <w:lsdException w:name="List Table 6 Colorful Accent 5" w:uiPriority="51"/>
+    <w:lsdException w:name="List Table 7 Colorful Accent 5" w:uiPriority="52"/>
+    <w:lsdException w:name="List Table 1 Light Accent 6" w:uiPriority="46"/>
+    <w:lsdException w:name="List Table 2 Accent 6" w:uiPriority="47"/>
+    <w:lsdException w:name="List Table 3 Accent 6" w:uiPriority="48"/>
+    <w:lsdException w:name="List Table 4 Accent 6" w:uiPriority="49"/>
+    <w:lsdException w:name="List Table 5 Dark Accent 6" w:uiPriority="50"/>
+    <w:lsdException w:name="List Table 6 Colorful Accent 6" w:uiPriority="51"/>
+    <w:lsdException w:name="List Table 7 Colorful Accent 6" w:uiPriority="52"/>
+    <w:lsdException w:name="Mention" w:semiHidden="1" w:unhideWhenUsed="1"/>
+    <w:lsdException w:name="Smart Hyperlink" w:semiHidden="1" w:unhideWhenUsed="1"/>
+    <w:lsdException w:name="Hashtag" w:semiHidden="1" w:unhideWhenUsed="1"/>
+    <w:lsdException w:name="Unresolved Mention" w:semiHidden="1" w:unhideWhenUsed="1"/>
+    <w:lsdException w:name="Smart Link" w:semiHidden="1" w:unhideWhenUsed="1"/>
   </w:latentStyles>
   <w:style w:type="paragraph" w:default="1" w:styleId="Normal">
     <w:name w:val="Normal"/>

</xml_diff>

<commit_message>
Cleaned up some stuff for alpha version release.
</commit_message>
<xml_diff>
--- a/resources/Templates/Magistrate_And_Judge_Final_Judgment_Template.docx
+++ b/resources/Templates/Magistrate_And_Judge_Final_Judgment_Template.docx
@@ -4088,56 +4088,6 @@
         </w:rPr>
         <w:t>{% endif %}</w:t>
       </w:r>
-      <w:r>
-        <w:rPr>
-          <w:rFonts w:ascii="Palatino Linotype" w:hAnsi="Palatino Linotype"/>
-          <w:sz w:val="20"/>
-          <w:szCs w:val="20"/>
-        </w:rPr>
-        <w:t xml:space="preserve">{% if </w:t>
-      </w:r>
-      <w:proofErr w:type="spellStart"/>
-      <w:r>
-        <w:rPr>
-          <w:rFonts w:ascii="Palatino Linotype" w:hAnsi="Palatino Linotype"/>
-          <w:sz w:val="20"/>
-          <w:szCs w:val="20"/>
-        </w:rPr>
-        <w:t>community_control_te</w:t>
-      </w:r>
-      <w:r>
-        <w:rPr>
-          <w:rFonts w:ascii="Palatino Linotype" w:hAnsi="Palatino Linotype"/>
-          <w:sz w:val="20"/>
-          <w:szCs w:val="20"/>
-        </w:rPr>
-        <w:t>rms</w:t>
-      </w:r>
-      <w:r>
-        <w:rPr>
-          <w:rFonts w:ascii="Palatino Linotype" w:hAnsi="Palatino Linotype"/>
-          <w:sz w:val="20"/>
-          <w:szCs w:val="20"/>
-        </w:rPr>
-        <w:t>.community_control_required</w:t>
-      </w:r>
-      <w:proofErr w:type="spellEnd"/>
-      <w:r>
-        <w:rPr>
-          <w:rFonts w:ascii="Palatino Linotype" w:hAnsi="Palatino Linotype"/>
-          <w:sz w:val="20"/>
-          <w:szCs w:val="20"/>
-        </w:rPr>
-        <w:t xml:space="preserve"> is true</w:t>
-      </w:r>
-      <w:r>
-        <w:rPr>
-          <w:rFonts w:ascii="Palatino Linotype" w:hAnsi="Palatino Linotype"/>
-          <w:sz w:val="20"/>
-          <w:szCs w:val="20"/>
-        </w:rPr>
-        <w:t xml:space="preserve"> %}</w:t>
-      </w:r>
     </w:p>
     <w:p>
       <w:pPr>
@@ -4148,59 +4098,6 @@
           <w:szCs w:val="20"/>
         </w:rPr>
       </w:pPr>
-      <w:r>
-        <w:rPr>
-          <w:rFonts w:ascii="Palatino Linotype" w:hAnsi="Palatino Linotype"/>
-          <w:b/>
-          <w:sz w:val="20"/>
-          <w:szCs w:val="20"/>
-        </w:rPr>
-        <w:t>Community Control Terms.</w:t>
-      </w:r>
-      <w:r>
-        <w:rPr>
-          <w:rFonts w:ascii="Palatino Linotype" w:hAnsi="Palatino Linotype"/>
-          <w:sz w:val="20"/>
-          <w:szCs w:val="20"/>
-        </w:rPr>
-        <w:t xml:space="preserve">  The Defendant is placed under {{ </w:t>
-      </w:r>
-      <w:proofErr w:type="spellStart"/>
-      <w:r>
-        <w:rPr>
-          <w:rFonts w:ascii="Palatino Linotype" w:hAnsi="Palatino Linotype"/>
-          <w:sz w:val="20"/>
-          <w:szCs w:val="20"/>
-        </w:rPr>
-        <w:t>community_control_terms.type_of_community_control</w:t>
-      </w:r>
-      <w:proofErr w:type="spellEnd"/>
-      <w:r>
-        <w:rPr>
-          <w:rFonts w:ascii="Palatino Linotype" w:hAnsi="Palatino Linotype"/>
-          <w:sz w:val="20"/>
-          <w:szCs w:val="20"/>
-        </w:rPr>
-        <w:t xml:space="preserve"> }} supervision for a term of {{ </w:t>
-      </w:r>
-      <w:proofErr w:type="spellStart"/>
-      <w:r>
-        <w:rPr>
-          <w:rFonts w:ascii="Palatino Linotype" w:hAnsi="Palatino Linotype"/>
-          <w:sz w:val="20"/>
-          <w:szCs w:val="20"/>
-        </w:rPr>
-        <w:t>community_control_terms.term_of_community_control</w:t>
-      </w:r>
-      <w:proofErr w:type="spellEnd"/>
-      <w:r>
-        <w:rPr>
-          <w:rFonts w:ascii="Palatino Linotype" w:hAnsi="Palatino Linotype"/>
-          <w:sz w:val="20"/>
-          <w:szCs w:val="20"/>
-        </w:rPr>
-        <w:t xml:space="preserve"> }} and shall report forthwith to the Office of Community Control. {% endif %}</w:t>
-      </w:r>
     </w:p>
     <w:p>
       <w:pPr>
@@ -4699,12 +4596,8 @@
       </w:r>
     </w:p>
     <w:sectPr>
-      <w:headerReference w:type="even" r:id="rId7"/>
-      <w:headerReference w:type="default" r:id="rId8"/>
-      <w:footerReference w:type="even" r:id="rId9"/>
-      <w:footerReference w:type="default" r:id="rId10"/>
-      <w:headerReference w:type="first" r:id="rId11"/>
-      <w:footerReference w:type="first" r:id="rId12"/>
+      <w:headerReference w:type="default" r:id="rId7"/>
+      <w:footerReference w:type="default" r:id="rId8"/>
       <w:pgSz w:w="12240" w:h="15840"/>
       <w:pgMar w:top="1440" w:right="1080" w:bottom="1440" w:left="1080" w:header="864" w:footer="720" w:gutter="0"/>
       <w:cols w:space="720"/>
@@ -4738,43 +4631,151 @@
 <w:ftr xmlns:wpc="http://schemas.microsoft.com/office/word/2010/wordprocessingCanvas" xmlns:cx="http://schemas.microsoft.com/office/drawing/2014/chartex" xmlns:cx1="http://schemas.microsoft.com/office/drawing/2015/9/8/chartex" xmlns:cx2="http://schemas.microsoft.com/office/drawing/2015/10/21/chartex" xmlns:cx3="http://schemas.microsoft.com/office/drawing/2016/5/9/chartex" xmlns:cx4="http://schemas.microsoft.com/office/drawing/2016/5/10/chartex" xmlns:cx5="http://schemas.microsoft.com/office/drawing/2016/5/11/chartex" xmlns:cx6="http://schemas.microsoft.com/office/drawing/2016/5/12/chartex" xmlns:cx7="http://schemas.microsoft.com/office/drawing/2016/5/13/chartex" xmlns:cx8="http://schemas.microsoft.com/office/drawing/2016/5/14/chartex" xmlns:mc="http://schemas.openxmlformats.org/markup-compatibility/2006" xmlns:aink="http://schemas.microsoft.com/office/drawing/2016/ink" xmlns:am3d="http://schemas.microsoft.com/office/drawing/2017/model3d" xmlns:o="urn:schemas-microsoft-com:office:office" xmlns:r="http://schemas.openxmlformats.org/officeDocument/2006/relationships" xmlns:m="http://schemas.openxmlformats.org/officeDocument/2006/math" xmlns:v="urn:schemas-microsoft-com:vml" xmlns:wp14="http://schemas.microsoft.com/office/word/2010/wordprocessingDrawing" xmlns:wp="http://schemas.openxmlformats.org/drawingml/2006/wordprocessingDrawing" xmlns:w10="urn:schemas-microsoft-com:office:word" xmlns:w="http://schemas.openxmlformats.org/wordprocessingml/2006/main" xmlns:w14="http://schemas.microsoft.com/office/word/2010/wordml" xmlns:w15="http://schemas.microsoft.com/office/word/2012/wordml" xmlns:w16cex="http://schemas.microsoft.com/office/word/2018/wordml/cex" xmlns:w16cid="http://schemas.microsoft.com/office/word/2016/wordml/cid" xmlns:w16="http://schemas.microsoft.com/office/word/2018/wordml" xmlns:w16se="http://schemas.microsoft.com/office/word/2015/wordml/symex" xmlns:wpg="http://schemas.microsoft.com/office/word/2010/wordprocessingGroup" xmlns:wpi="http://schemas.microsoft.com/office/word/2010/wordprocessingInk" xmlns:wne="http://schemas.microsoft.com/office/word/2006/wordml" xmlns:wps="http://schemas.microsoft.com/office/word/2010/wordprocessingShape" mc:Ignorable="w14 w15 w16se w16cid w16 w16cex wp14">
   <w:p>
     <w:pPr>
-      <w:pStyle w:val="Footer"/>
-    </w:pPr>
-  </w:p>
-</w:ftr>
-</file>
-
-<file path=word/footer2.xml><?xml version="1.0" encoding="utf-8"?>
-<w:ftr xmlns:wpc="http://schemas.microsoft.com/office/word/2010/wordprocessingCanvas" xmlns:cx="http://schemas.microsoft.com/office/drawing/2014/chartex" xmlns:cx1="http://schemas.microsoft.com/office/drawing/2015/9/8/chartex" xmlns:cx2="http://schemas.microsoft.com/office/drawing/2015/10/21/chartex" xmlns:cx3="http://schemas.microsoft.com/office/drawing/2016/5/9/chartex" xmlns:cx4="http://schemas.microsoft.com/office/drawing/2016/5/10/chartex" xmlns:cx5="http://schemas.microsoft.com/office/drawing/2016/5/11/chartex" xmlns:cx6="http://schemas.microsoft.com/office/drawing/2016/5/12/chartex" xmlns:cx7="http://schemas.microsoft.com/office/drawing/2016/5/13/chartex" xmlns:cx8="http://schemas.microsoft.com/office/drawing/2016/5/14/chartex" xmlns:mc="http://schemas.openxmlformats.org/markup-compatibility/2006" xmlns:aink="http://schemas.microsoft.com/office/drawing/2016/ink" xmlns:am3d="http://schemas.microsoft.com/office/drawing/2017/model3d" xmlns:o="urn:schemas-microsoft-com:office:office" xmlns:r="http://schemas.openxmlformats.org/officeDocument/2006/relationships" xmlns:m="http://schemas.openxmlformats.org/officeDocument/2006/math" xmlns:v="urn:schemas-microsoft-com:vml" xmlns:wp14="http://schemas.microsoft.com/office/word/2010/wordprocessingDrawing" xmlns:wp="http://schemas.openxmlformats.org/drawingml/2006/wordprocessingDrawing" xmlns:w10="urn:schemas-microsoft-com:office:word" xmlns:w="http://schemas.openxmlformats.org/wordprocessingml/2006/main" xmlns:w14="http://schemas.microsoft.com/office/word/2010/wordml" xmlns:w15="http://schemas.microsoft.com/office/word/2012/wordml" xmlns:w16cex="http://schemas.microsoft.com/office/word/2018/wordml/cex" xmlns:w16cid="http://schemas.microsoft.com/office/word/2016/wordml/cid" xmlns:w16="http://schemas.microsoft.com/office/word/2018/wordml" xmlns:w16se="http://schemas.microsoft.com/office/word/2015/wordml/symex" xmlns:wpg="http://schemas.microsoft.com/office/word/2010/wordprocessingGroup" xmlns:wpi="http://schemas.microsoft.com/office/word/2010/wordprocessingInk" xmlns:wne="http://schemas.microsoft.com/office/word/2006/wordml" xmlns:wps="http://schemas.microsoft.com/office/word/2010/wordprocessingShape" mc:Ignorable="w14 w15 w16se w16cid w16 w16cex wp14">
-  <w:p>
-    <w:pPr>
-      <w:pStyle w:val="Footer"/>
+      <w:tabs>
+        <w:tab w:val="left" w:pos="-1080"/>
+        <w:tab w:val="left" w:pos="-720"/>
+        <w:tab w:val="left" w:pos="0"/>
+        <w:tab w:val="left" w:pos="720"/>
+        <w:tab w:val="left" w:pos="1440"/>
+        <w:tab w:val="left" w:pos="2160"/>
+        <w:tab w:val="left" w:pos="2880"/>
+        <w:tab w:val="left" w:pos="3600"/>
+        <w:tab w:val="left" w:pos="4320"/>
+        <w:tab w:val="left" w:pos="4680"/>
+      </w:tabs>
       <w:jc w:val="right"/>
+      <w:rPr>
+        <w:rFonts w:ascii="Palatino Linotype" w:hAnsi="Palatino Linotype"/>
+        <w:sz w:val="20"/>
+        <w:szCs w:val="20"/>
+      </w:rPr>
     </w:pPr>
     <w:r>
+      <w:rPr>
+        <w:rFonts w:ascii="Palatino Linotype" w:hAnsi="Palatino Linotype"/>
+        <w:sz w:val="20"/>
+        <w:szCs w:val="20"/>
+      </w:rPr>
+      <w:t>{</w:t>
+    </w:r>
+    <w:r>
+      <w:rPr>
+        <w:rFonts w:ascii="Palatino Linotype" w:hAnsi="Palatino Linotype"/>
+        <w:bCs/>
+        <w:sz w:val="20"/>
+        <w:szCs w:val="20"/>
+      </w:rPr>
+      <w:t xml:space="preserve">% if </w:t>
+    </w:r>
+    <w:proofErr w:type="spellStart"/>
+    <w:r>
+      <w:rPr>
+        <w:rFonts w:ascii="Palatino Linotype" w:hAnsi="Palatino Linotype"/>
+        <w:bCs/>
+        <w:sz w:val="20"/>
+        <w:szCs w:val="20"/>
+      </w:rPr>
+      <w:t>judicial_officer_type</w:t>
+    </w:r>
+    <w:proofErr w:type="spellEnd"/>
+    <w:r>
+      <w:rPr>
+        <w:rFonts w:ascii="Palatino Linotype" w:hAnsi="Palatino Linotype"/>
+        <w:bCs/>
+        <w:sz w:val="20"/>
+        <w:szCs w:val="20"/>
+      </w:rPr>
+      <w:t xml:space="preserve">  ==  ‘Magistrate’ %}Magistrate Decision</w:t>
+    </w:r>
+    <w:r>
+      <w:rPr>
+        <w:rFonts w:ascii="Palatino Linotype" w:hAnsi="Palatino Linotype"/>
+        <w:sz w:val="20"/>
+        <w:szCs w:val="20"/>
+      </w:rPr>
+      <w:t xml:space="preserve">{% </w:t>
+    </w:r>
+    <w:proofErr w:type="spellStart"/>
+    <w:r>
+      <w:rPr>
+        <w:rFonts w:ascii="Palatino Linotype" w:hAnsi="Palatino Linotype"/>
+        <w:sz w:val="20"/>
+        <w:szCs w:val="20"/>
+      </w:rPr>
+      <w:t>elif</w:t>
+    </w:r>
+    <w:proofErr w:type="spellEnd"/>
+    <w:r>
+      <w:rPr>
+        <w:rFonts w:ascii="Palatino Linotype" w:hAnsi="Palatino Linotype"/>
+        <w:sz w:val="20"/>
+        <w:szCs w:val="20"/>
+      </w:rPr>
+      <w:t xml:space="preserve"> </w:t>
+    </w:r>
+    <w:proofErr w:type="spellStart"/>
+    <w:r>
+      <w:rPr>
+        <w:rFonts w:ascii="Palatino Linotype" w:hAnsi="Palatino Linotype"/>
+        <w:sz w:val="20"/>
+        <w:szCs w:val="20"/>
+      </w:rPr>
+      <w:t>judicial_officer_type</w:t>
+    </w:r>
+    <w:proofErr w:type="spellEnd"/>
+    <w:r>
+      <w:rPr>
+        <w:rFonts w:ascii="Palatino Linotype" w:hAnsi="Palatino Linotype"/>
+        <w:sz w:val="20"/>
+        <w:szCs w:val="20"/>
+      </w:rPr>
+      <w:t xml:space="preserve"> == ‘Judge’ %}</w:t>
+    </w:r>
+    <w:r>
+      <w:rPr>
+        <w:rFonts w:ascii="Palatino Linotype" w:hAnsi="Palatino Linotype"/>
+        <w:sz w:val="20"/>
+        <w:szCs w:val="20"/>
+      </w:rPr>
       <w:t>Final Judgment Entry</w:t>
     </w:r>
     <w:r>
-      <w:t xml:space="preserve"> {{ </w:t>
+      <w:rPr>
+        <w:rFonts w:ascii="Palatino Linotype" w:hAnsi="Palatino Linotype"/>
+        <w:sz w:val="20"/>
+        <w:szCs w:val="20"/>
+      </w:rPr>
+      <w:t>{% endif %}</w:t>
+    </w:r>
+    <w:r>
+      <w:t xml:space="preserve"> </w:t>
+    </w:r>
+    <w:r>
+      <w:rPr>
+        <w:rFonts w:ascii="Palatino Linotype" w:hAnsi="Palatino Linotype"/>
+        <w:sz w:val="20"/>
+        <w:szCs w:val="20"/>
+      </w:rPr>
+      <w:t xml:space="preserve">{{ </w:t>
     </w:r>
     <w:proofErr w:type="spellStart"/>
     <w:r>
+      <w:rPr>
+        <w:rFonts w:ascii="Palatino Linotype" w:hAnsi="Palatino Linotype"/>
+        <w:sz w:val="20"/>
+        <w:szCs w:val="20"/>
+      </w:rPr>
       <w:t>case_number</w:t>
     </w:r>
     <w:proofErr w:type="spellEnd"/>
     <w:r>
+      <w:rPr>
+        <w:rFonts w:ascii="Palatino Linotype" w:hAnsi="Palatino Linotype"/>
+        <w:sz w:val="20"/>
+        <w:szCs w:val="20"/>
+      </w:rPr>
       <w:t xml:space="preserve"> }}</w:t>
     </w:r>
-  </w:p>
-</w:ftr>
-</file>
-
-<file path=word/footer3.xml><?xml version="1.0" encoding="utf-8"?>
-<w:ftr xmlns:wpc="http://schemas.microsoft.com/office/word/2010/wordprocessingCanvas" xmlns:cx="http://schemas.microsoft.com/office/drawing/2014/chartex" xmlns:cx1="http://schemas.microsoft.com/office/drawing/2015/9/8/chartex" xmlns:cx2="http://schemas.microsoft.com/office/drawing/2015/10/21/chartex" xmlns:cx3="http://schemas.microsoft.com/office/drawing/2016/5/9/chartex" xmlns:cx4="http://schemas.microsoft.com/office/drawing/2016/5/10/chartex" xmlns:cx5="http://schemas.microsoft.com/office/drawing/2016/5/11/chartex" xmlns:cx6="http://schemas.microsoft.com/office/drawing/2016/5/12/chartex" xmlns:cx7="http://schemas.microsoft.com/office/drawing/2016/5/13/chartex" xmlns:cx8="http://schemas.microsoft.com/office/drawing/2016/5/14/chartex" xmlns:mc="http://schemas.openxmlformats.org/markup-compatibility/2006" xmlns:aink="http://schemas.microsoft.com/office/drawing/2016/ink" xmlns:am3d="http://schemas.microsoft.com/office/drawing/2017/model3d" xmlns:o="urn:schemas-microsoft-com:office:office" xmlns:r="http://schemas.openxmlformats.org/officeDocument/2006/relationships" xmlns:m="http://schemas.openxmlformats.org/officeDocument/2006/math" xmlns:v="urn:schemas-microsoft-com:vml" xmlns:wp14="http://schemas.microsoft.com/office/word/2010/wordprocessingDrawing" xmlns:wp="http://schemas.openxmlformats.org/drawingml/2006/wordprocessingDrawing" xmlns:w10="urn:schemas-microsoft-com:office:word" xmlns:w="http://schemas.openxmlformats.org/wordprocessingml/2006/main" xmlns:w14="http://schemas.microsoft.com/office/word/2010/wordml" xmlns:w15="http://schemas.microsoft.com/office/word/2012/wordml" xmlns:w16cex="http://schemas.microsoft.com/office/word/2018/wordml/cex" xmlns:w16cid="http://schemas.microsoft.com/office/word/2016/wordml/cid" xmlns:w16="http://schemas.microsoft.com/office/word/2018/wordml" xmlns:w16se="http://schemas.microsoft.com/office/word/2015/wordml/symex" xmlns:wpg="http://schemas.microsoft.com/office/word/2010/wordprocessingGroup" xmlns:wpi="http://schemas.microsoft.com/office/word/2010/wordprocessingInk" xmlns:wne="http://schemas.microsoft.com/office/word/2006/wordml" xmlns:wps="http://schemas.microsoft.com/office/word/2010/wordprocessingShape" mc:Ignorable="w14 w15 w16se w16cid w16 w16cex wp14">
-  <w:p>
-    <w:pPr>
-      <w:pStyle w:val="Footer"/>
-    </w:pPr>
   </w:p>
 </w:ftr>
 </file>
@@ -4799,16 +4800,6 @@
 </file>
 
 <file path=word/header1.xml><?xml version="1.0" encoding="utf-8"?>
-<w:hdr xmlns:wpc="http://schemas.microsoft.com/office/word/2010/wordprocessingCanvas" xmlns:cx="http://schemas.microsoft.com/office/drawing/2014/chartex" xmlns:cx1="http://schemas.microsoft.com/office/drawing/2015/9/8/chartex" xmlns:cx2="http://schemas.microsoft.com/office/drawing/2015/10/21/chartex" xmlns:cx3="http://schemas.microsoft.com/office/drawing/2016/5/9/chartex" xmlns:cx4="http://schemas.microsoft.com/office/drawing/2016/5/10/chartex" xmlns:cx5="http://schemas.microsoft.com/office/drawing/2016/5/11/chartex" xmlns:cx6="http://schemas.microsoft.com/office/drawing/2016/5/12/chartex" xmlns:cx7="http://schemas.microsoft.com/office/drawing/2016/5/13/chartex" xmlns:cx8="http://schemas.microsoft.com/office/drawing/2016/5/14/chartex" xmlns:mc="http://schemas.openxmlformats.org/markup-compatibility/2006" xmlns:aink="http://schemas.microsoft.com/office/drawing/2016/ink" xmlns:am3d="http://schemas.microsoft.com/office/drawing/2017/model3d" xmlns:o="urn:schemas-microsoft-com:office:office" xmlns:r="http://schemas.openxmlformats.org/officeDocument/2006/relationships" xmlns:m="http://schemas.openxmlformats.org/officeDocument/2006/math" xmlns:v="urn:schemas-microsoft-com:vml" xmlns:wp14="http://schemas.microsoft.com/office/word/2010/wordprocessingDrawing" xmlns:wp="http://schemas.openxmlformats.org/drawingml/2006/wordprocessingDrawing" xmlns:w10="urn:schemas-microsoft-com:office:word" xmlns:w="http://schemas.openxmlformats.org/wordprocessingml/2006/main" xmlns:w14="http://schemas.microsoft.com/office/word/2010/wordml" xmlns:w15="http://schemas.microsoft.com/office/word/2012/wordml" xmlns:w16cex="http://schemas.microsoft.com/office/word/2018/wordml/cex" xmlns:w16cid="http://schemas.microsoft.com/office/word/2016/wordml/cid" xmlns:w16="http://schemas.microsoft.com/office/word/2018/wordml" xmlns:w16se="http://schemas.microsoft.com/office/word/2015/wordml/symex" xmlns:wpg="http://schemas.microsoft.com/office/word/2010/wordprocessingGroup" xmlns:wpi="http://schemas.microsoft.com/office/word/2010/wordprocessingInk" xmlns:wne="http://schemas.microsoft.com/office/word/2006/wordml" xmlns:wps="http://schemas.microsoft.com/office/word/2010/wordprocessingShape" mc:Ignorable="w14 w15 w16se w16cid w16 w16cex wp14">
-  <w:p>
-    <w:pPr>
-      <w:pStyle w:val="Header"/>
-    </w:pPr>
-  </w:p>
-</w:hdr>
-</file>
-
-<file path=word/header2.xml><?xml version="1.0" encoding="utf-8"?>
 <w:hdr xmlns:wpc="http://schemas.microsoft.com/office/word/2010/wordprocessingCanvas" xmlns:cx="http://schemas.microsoft.com/office/drawing/2014/chartex" xmlns:cx1="http://schemas.microsoft.com/office/drawing/2015/9/8/chartex" xmlns:cx2="http://schemas.microsoft.com/office/drawing/2015/10/21/chartex" xmlns:cx3="http://schemas.microsoft.com/office/drawing/2016/5/9/chartex" xmlns:cx4="http://schemas.microsoft.com/office/drawing/2016/5/10/chartex" xmlns:cx5="http://schemas.microsoft.com/office/drawing/2016/5/11/chartex" xmlns:cx6="http://schemas.microsoft.com/office/drawing/2016/5/12/chartex" xmlns:cx7="http://schemas.microsoft.com/office/drawing/2016/5/13/chartex" xmlns:cx8="http://schemas.microsoft.com/office/drawing/2016/5/14/chartex" xmlns:mc="http://schemas.openxmlformats.org/markup-compatibility/2006" xmlns:aink="http://schemas.microsoft.com/office/drawing/2016/ink" xmlns:am3d="http://schemas.microsoft.com/office/drawing/2017/model3d" xmlns:o="urn:schemas-microsoft-com:office:office" xmlns:r="http://schemas.openxmlformats.org/officeDocument/2006/relationships" xmlns:m="http://schemas.openxmlformats.org/officeDocument/2006/math" xmlns:v="urn:schemas-microsoft-com:vml" xmlns:wp14="http://schemas.microsoft.com/office/word/2010/wordprocessingDrawing" xmlns:wp="http://schemas.openxmlformats.org/drawingml/2006/wordprocessingDrawing" xmlns:w10="urn:schemas-microsoft-com:office:word" xmlns:w="http://schemas.openxmlformats.org/wordprocessingml/2006/main" xmlns:w14="http://schemas.microsoft.com/office/word/2010/wordml" xmlns:w15="http://schemas.microsoft.com/office/word/2012/wordml" xmlns:w16cex="http://schemas.microsoft.com/office/word/2018/wordml/cex" xmlns:w16cid="http://schemas.microsoft.com/office/word/2016/wordml/cid" xmlns:w16="http://schemas.microsoft.com/office/word/2018/wordml" xmlns:w16se="http://schemas.microsoft.com/office/word/2015/wordml/symex" xmlns:wpg="http://schemas.microsoft.com/office/word/2010/wordprocessingGroup" xmlns:wpi="http://schemas.microsoft.com/office/word/2010/wordprocessingInk" xmlns:wne="http://schemas.microsoft.com/office/word/2006/wordml" xmlns:wps="http://schemas.microsoft.com/office/word/2010/wordprocessingShape" mc:Ignorable="w14 w15 w16se w16cid w16 w16cex wp14">
   <w:p>
     <w:pPr>
@@ -4828,16 +4819,6 @@
       </w:rPr>
       <w:t>IN THE DELAWARE MUNICIPAL COURT</w:t>
     </w:r>
-  </w:p>
-</w:hdr>
-</file>
-
-<file path=word/header3.xml><?xml version="1.0" encoding="utf-8"?>
-<w:hdr xmlns:wpc="http://schemas.microsoft.com/office/word/2010/wordprocessingCanvas" xmlns:cx="http://schemas.microsoft.com/office/drawing/2014/chartex" xmlns:cx1="http://schemas.microsoft.com/office/drawing/2015/9/8/chartex" xmlns:cx2="http://schemas.microsoft.com/office/drawing/2015/10/21/chartex" xmlns:cx3="http://schemas.microsoft.com/office/drawing/2016/5/9/chartex" xmlns:cx4="http://schemas.microsoft.com/office/drawing/2016/5/10/chartex" xmlns:cx5="http://schemas.microsoft.com/office/drawing/2016/5/11/chartex" xmlns:cx6="http://schemas.microsoft.com/office/drawing/2016/5/12/chartex" xmlns:cx7="http://schemas.microsoft.com/office/drawing/2016/5/13/chartex" xmlns:cx8="http://schemas.microsoft.com/office/drawing/2016/5/14/chartex" xmlns:mc="http://schemas.openxmlformats.org/markup-compatibility/2006" xmlns:aink="http://schemas.microsoft.com/office/drawing/2016/ink" xmlns:am3d="http://schemas.microsoft.com/office/drawing/2017/model3d" xmlns:o="urn:schemas-microsoft-com:office:office" xmlns:r="http://schemas.openxmlformats.org/officeDocument/2006/relationships" xmlns:m="http://schemas.openxmlformats.org/officeDocument/2006/math" xmlns:v="urn:schemas-microsoft-com:vml" xmlns:wp14="http://schemas.microsoft.com/office/word/2010/wordprocessingDrawing" xmlns:wp="http://schemas.openxmlformats.org/drawingml/2006/wordprocessingDrawing" xmlns:w10="urn:schemas-microsoft-com:office:word" xmlns:w="http://schemas.openxmlformats.org/wordprocessingml/2006/main" xmlns:w14="http://schemas.microsoft.com/office/word/2010/wordml" xmlns:w15="http://schemas.microsoft.com/office/word/2012/wordml" xmlns:w16cex="http://schemas.microsoft.com/office/word/2018/wordml/cex" xmlns:w16cid="http://schemas.microsoft.com/office/word/2016/wordml/cid" xmlns:w16="http://schemas.microsoft.com/office/word/2018/wordml" xmlns:w16se="http://schemas.microsoft.com/office/word/2015/wordml/symex" xmlns:wpg="http://schemas.microsoft.com/office/word/2010/wordprocessingGroup" xmlns:wpi="http://schemas.microsoft.com/office/word/2010/wordprocessingInk" xmlns:wne="http://schemas.microsoft.com/office/word/2006/wordml" xmlns:wps="http://schemas.microsoft.com/office/word/2010/wordprocessingShape" mc:Ignorable="w14 w15 w16se w16cid w16 w16cex wp14">
-  <w:p>
-    <w:pPr>
-      <w:pStyle w:val="Header"/>
-    </w:pPr>
   </w:p>
 </w:hdr>
 </file>

</xml_diff>

<commit_message>
Add other conditions functionality.
</commit_message>
<xml_diff>
--- a/resources/Templates/Magistrate_And_Judge_Final_Judgment_Template.docx
+++ b/resources/Templates/Magistrate_And_Judge_Final_Judgment_Template.docx
@@ -1,6 +1,6 @@
 
 <file path=word/document.xml><?xml version="1.0" encoding="utf-8"?>
-<w:document xmlns:wpc="http://schemas.microsoft.com/office/word/2010/wordprocessingCanvas" xmlns:cx="http://schemas.microsoft.com/office/drawing/2014/chartex" xmlns:cx1="http://schemas.microsoft.com/office/drawing/2015/9/8/chartex" xmlns:cx2="http://schemas.microsoft.com/office/drawing/2015/10/21/chartex" xmlns:cx3="http://schemas.microsoft.com/office/drawing/2016/5/9/chartex" xmlns:cx4="http://schemas.microsoft.com/office/drawing/2016/5/10/chartex" xmlns:cx5="http://schemas.microsoft.com/office/drawing/2016/5/11/chartex" xmlns:cx6="http://schemas.microsoft.com/office/drawing/2016/5/12/chartex" xmlns:cx7="http://schemas.microsoft.com/office/drawing/2016/5/13/chartex" xmlns:cx8="http://schemas.microsoft.com/office/drawing/2016/5/14/chartex" xmlns:mc="http://schemas.openxmlformats.org/markup-compatibility/2006" xmlns:aink="http://schemas.microsoft.com/office/drawing/2016/ink" xmlns:am3d="http://schemas.microsoft.com/office/drawing/2017/model3d" xmlns:o="urn:schemas-microsoft-com:office:office" xmlns:r="http://schemas.openxmlformats.org/officeDocument/2006/relationships" xmlns:m="http://schemas.openxmlformats.org/officeDocument/2006/math" xmlns:v="urn:schemas-microsoft-com:vml" xmlns:wp14="http://schemas.microsoft.com/office/word/2010/wordprocessingDrawing" xmlns:wp="http://schemas.openxmlformats.org/drawingml/2006/wordprocessingDrawing" xmlns:w10="urn:schemas-microsoft-com:office:word" xmlns:w="http://schemas.openxmlformats.org/wordprocessingml/2006/main" xmlns:w14="http://schemas.microsoft.com/office/word/2010/wordml" xmlns:w15="http://schemas.microsoft.com/office/word/2012/wordml" xmlns:w16cex="http://schemas.microsoft.com/office/word/2018/wordml/cex" xmlns:w16cid="http://schemas.microsoft.com/office/word/2016/wordml/cid" xmlns:w16="http://schemas.microsoft.com/office/word/2018/wordml" xmlns:w16se="http://schemas.microsoft.com/office/word/2015/wordml/symex" xmlns:wpg="http://schemas.microsoft.com/office/word/2010/wordprocessingGroup" xmlns:wpi="http://schemas.microsoft.com/office/word/2010/wordprocessingInk" xmlns:wne="http://schemas.microsoft.com/office/word/2006/wordml" xmlns:wps="http://schemas.microsoft.com/office/word/2010/wordprocessingShape" mc:Ignorable="w14 w15 w16se w16cid w16 w16cex wp14">
+<w:document xmlns:wpc="http://schemas.microsoft.com/office/word/2010/wordprocessingCanvas" xmlns:mc="http://schemas.openxmlformats.org/markup-compatibility/2006" xmlns:o="urn:schemas-microsoft-com:office:office" xmlns:r="http://schemas.openxmlformats.org/officeDocument/2006/relationships" xmlns:m="http://schemas.openxmlformats.org/officeDocument/2006/math" xmlns:v="urn:schemas-microsoft-com:vml" xmlns:wp14="http://schemas.microsoft.com/office/word/2010/wordprocessingDrawing" xmlns:wp="http://schemas.openxmlformats.org/drawingml/2006/wordprocessingDrawing" xmlns:w10="urn:schemas-microsoft-com:office:word" xmlns:w="http://schemas.openxmlformats.org/wordprocessingml/2006/main" xmlns:w14="http://schemas.microsoft.com/office/word/2010/wordml" xmlns:wpg="http://schemas.microsoft.com/office/word/2010/wordprocessingGroup" xmlns:wpi="http://schemas.microsoft.com/office/word/2010/wordprocessingInk" xmlns:wne="http://schemas.microsoft.com/office/word/2006/wordml" xmlns:wps="http://schemas.microsoft.com/office/word/2010/wordprocessingShape" mc:Ignorable="w14 wp14">
   <w:body>
     <w:p>
       <w:pPr>
@@ -179,13 +179,23 @@
           <w:szCs w:val="20"/>
         </w:rPr>
       </w:pPr>
-      <w:r>
-        <w:rPr>
-          <w:rFonts w:ascii="Palatino Linotype" w:hAnsi="Palatino Linotype"/>
-          <w:sz w:val="20"/>
-          <w:szCs w:val="20"/>
-        </w:rPr>
-        <w:t>vs.</w:t>
+      <w:proofErr w:type="gramStart"/>
+      <w:r>
+        <w:rPr>
+          <w:rFonts w:ascii="Palatino Linotype" w:hAnsi="Palatino Linotype"/>
+          <w:sz w:val="20"/>
+          <w:szCs w:val="20"/>
+        </w:rPr>
+        <w:t>vs</w:t>
+      </w:r>
+      <w:proofErr w:type="gramEnd"/>
+      <w:r>
+        <w:rPr>
+          <w:rFonts w:ascii="Palatino Linotype" w:hAnsi="Palatino Linotype"/>
+          <w:sz w:val="20"/>
+          <w:szCs w:val="20"/>
+        </w:rPr>
+        <w:t>.</w:t>
       </w:r>
       <w:r>
         <w:rPr>
@@ -242,7 +252,16 @@
           <w:sz w:val="20"/>
           <w:szCs w:val="20"/>
         </w:rPr>
-        <w:t xml:space="preserve">{{ </w:t>
+        <w:t>{</w:t>
+      </w:r>
+      <w:proofErr w:type="gramStart"/>
+      <w:r>
+        <w:rPr>
+          <w:rFonts w:ascii="Palatino Linotype" w:hAnsi="Palatino Linotype"/>
+          <w:sz w:val="20"/>
+          <w:szCs w:val="20"/>
+        </w:rPr>
+        <w:t xml:space="preserve">{ </w:t>
       </w:r>
       <w:proofErr w:type="spellStart"/>
       <w:r>
@@ -251,7 +270,16 @@
           <w:sz w:val="20"/>
           <w:szCs w:val="20"/>
         </w:rPr>
-        <w:t>case_number</w:t>
+        <w:t>case</w:t>
+      </w:r>
+      <w:proofErr w:type="gramEnd"/>
+      <w:r>
+        <w:rPr>
+          <w:rFonts w:ascii="Palatino Linotype" w:hAnsi="Palatino Linotype"/>
+          <w:sz w:val="20"/>
+          <w:szCs w:val="20"/>
+        </w:rPr>
+        <w:t>_number</w:t>
       </w:r>
       <w:proofErr w:type="spellEnd"/>
       <w:r>
@@ -339,7 +367,16 @@
           <w:sz w:val="20"/>
           <w:szCs w:val="20"/>
         </w:rPr>
-        <w:t xml:space="preserve">{{ </w:t>
+        <w:t>{</w:t>
+      </w:r>
+      <w:proofErr w:type="gramStart"/>
+      <w:r>
+        <w:rPr>
+          <w:rFonts w:ascii="Palatino Linotype" w:hAnsi="Palatino Linotype"/>
+          <w:sz w:val="20"/>
+          <w:szCs w:val="20"/>
+        </w:rPr>
+        <w:t xml:space="preserve">{ </w:t>
       </w:r>
       <w:proofErr w:type="spellStart"/>
       <w:r>
@@ -348,7 +385,16 @@
           <w:sz w:val="20"/>
           <w:szCs w:val="20"/>
         </w:rPr>
-        <w:t>defendant_first_name</w:t>
+        <w:t>defendant</w:t>
+      </w:r>
+      <w:proofErr w:type="gramEnd"/>
+      <w:r>
+        <w:rPr>
+          <w:rFonts w:ascii="Palatino Linotype" w:hAnsi="Palatino Linotype"/>
+          <w:sz w:val="20"/>
+          <w:szCs w:val="20"/>
+        </w:rPr>
+        <w:t>_first_name</w:t>
       </w:r>
       <w:proofErr w:type="spellEnd"/>
       <w:r>
@@ -373,7 +419,16 @@
           <w:sz w:val="20"/>
           <w:szCs w:val="20"/>
         </w:rPr>
-        <w:t xml:space="preserve">{{ </w:t>
+        <w:t>{</w:t>
+      </w:r>
+      <w:proofErr w:type="gramStart"/>
+      <w:r>
+        <w:rPr>
+          <w:rFonts w:ascii="Palatino Linotype" w:hAnsi="Palatino Linotype"/>
+          <w:sz w:val="20"/>
+          <w:szCs w:val="20"/>
+        </w:rPr>
+        <w:t xml:space="preserve">{ </w:t>
       </w:r>
       <w:proofErr w:type="spellStart"/>
       <w:r>
@@ -382,7 +437,16 @@
           <w:sz w:val="20"/>
           <w:szCs w:val="20"/>
         </w:rPr>
-        <w:t>defendant_</w:t>
+        <w:t>defendant</w:t>
+      </w:r>
+      <w:proofErr w:type="gramEnd"/>
+      <w:r>
+        <w:rPr>
+          <w:rFonts w:ascii="Palatino Linotype" w:hAnsi="Palatino Linotype"/>
+          <w:sz w:val="20"/>
+          <w:szCs w:val="20"/>
+        </w:rPr>
+        <w:t>_</w:t>
       </w:r>
       <w:r>
         <w:rPr>
@@ -471,6 +535,7 @@
           <w:szCs w:val="20"/>
         </w:rPr>
       </w:pPr>
+      <w:proofErr w:type="gramStart"/>
       <w:r>
         <w:rPr>
           <w:rFonts w:ascii="Palatino Linotype" w:hAnsi="Palatino Linotype"/>
@@ -479,6 +544,7 @@
         </w:rPr>
         <w:t>Defendant.</w:t>
       </w:r>
+      <w:proofErr w:type="gramEnd"/>
       <w:r>
         <w:rPr>
           <w:rFonts w:ascii="Palatino Linotype" w:hAnsi="Palatino Linotype"/>
@@ -549,7 +615,17 @@
           <w:sz w:val="20"/>
           <w:szCs w:val="20"/>
         </w:rPr>
-        <w:t>judicial_officer_type</w:t>
+        <w:t>judicial_officer_</w:t>
+      </w:r>
+      <w:proofErr w:type="gramStart"/>
+      <w:r>
+        <w:rPr>
+          <w:rFonts w:ascii="Palatino Linotype" w:hAnsi="Palatino Linotype"/>
+          <w:bCs/>
+          <w:sz w:val="20"/>
+          <w:szCs w:val="20"/>
+        </w:rPr>
+        <w:t>type</w:t>
       </w:r>
       <w:proofErr w:type="spellEnd"/>
       <w:r>
@@ -559,7 +635,17 @@
           <w:sz w:val="20"/>
           <w:szCs w:val="20"/>
         </w:rPr>
-        <w:t xml:space="preserve">  ==  ‘Magistrate’ %}</w:t>
+        <w:t xml:space="preserve">  =</w:t>
+      </w:r>
+      <w:proofErr w:type="gramEnd"/>
+      <w:r>
+        <w:rPr>
+          <w:rFonts w:ascii="Palatino Linotype" w:hAnsi="Palatino Linotype"/>
+          <w:bCs/>
+          <w:sz w:val="20"/>
+          <w:szCs w:val="20"/>
+        </w:rPr>
+        <w:t>=  ‘Magistrate’ %}</w:t>
       </w:r>
     </w:p>
     <w:p>
@@ -770,7 +856,16 @@
           <w:sz w:val="20"/>
           <w:szCs w:val="20"/>
         </w:rPr>
-        <w:t xml:space="preserve"> for arraignment on {{ </w:t>
+        <w:t xml:space="preserve"> for arraignment on {</w:t>
+      </w:r>
+      <w:proofErr w:type="gramStart"/>
+      <w:r>
+        <w:rPr>
+          <w:rFonts w:ascii="Palatino Linotype" w:hAnsi="Palatino Linotype"/>
+          <w:sz w:val="20"/>
+          <w:szCs w:val="20"/>
+        </w:rPr>
+        <w:t xml:space="preserve">{ </w:t>
       </w:r>
       <w:proofErr w:type="spellStart"/>
       <w:r>
@@ -779,7 +874,16 @@
           <w:sz w:val="20"/>
           <w:szCs w:val="20"/>
         </w:rPr>
-        <w:t>plea_trial_date</w:t>
+        <w:t>plea</w:t>
+      </w:r>
+      <w:proofErr w:type="gramEnd"/>
+      <w:r>
+        <w:rPr>
+          <w:rFonts w:ascii="Palatino Linotype" w:hAnsi="Palatino Linotype"/>
+          <w:sz w:val="20"/>
+          <w:szCs w:val="20"/>
+        </w:rPr>
+        <w:t>_trial_date</w:t>
       </w:r>
       <w:proofErr w:type="spellEnd"/>
       <w:r>
@@ -817,16 +921,46 @@
           <w:sz w:val="20"/>
           <w:szCs w:val="20"/>
         </w:rPr>
-        <w:t xml:space="preserve"> is not none %}</w:t>
-      </w:r>
-      <w:r>
-        <w:rPr>
-          <w:rFonts w:ascii="Palatino Linotype" w:hAnsi="Palatino Linotype"/>
-          <w:bCs/>
-          <w:sz w:val="20"/>
-          <w:szCs w:val="20"/>
-        </w:rPr>
-        <w:t xml:space="preserve">Counsel for the State of Ohio made a motion to amend the charge of {{ </w:t>
+        <w:t xml:space="preserve"> is not </w:t>
+      </w:r>
+      <w:proofErr w:type="gramStart"/>
+      <w:r>
+        <w:rPr>
+          <w:rFonts w:ascii="Palatino Linotype" w:hAnsi="Palatino Linotype"/>
+          <w:bCs/>
+          <w:sz w:val="20"/>
+          <w:szCs w:val="20"/>
+        </w:rPr>
+        <w:t>none</w:t>
+      </w:r>
+      <w:proofErr w:type="gramEnd"/>
+      <w:r>
+        <w:rPr>
+          <w:rFonts w:ascii="Palatino Linotype" w:hAnsi="Palatino Linotype"/>
+          <w:bCs/>
+          <w:sz w:val="20"/>
+          <w:szCs w:val="20"/>
+        </w:rPr>
+        <w:t xml:space="preserve"> %}</w:t>
+      </w:r>
+      <w:r>
+        <w:rPr>
+          <w:rFonts w:ascii="Palatino Linotype" w:hAnsi="Palatino Linotype"/>
+          <w:bCs/>
+          <w:sz w:val="20"/>
+          <w:szCs w:val="20"/>
+        </w:rPr>
+        <w:t>Counsel for the State of Ohio made a motion to amend the charge of {</w:t>
+      </w:r>
+      <w:proofErr w:type="gramStart"/>
+      <w:r>
+        <w:rPr>
+          <w:rFonts w:ascii="Palatino Linotype" w:hAnsi="Palatino Linotype"/>
+          <w:bCs/>
+          <w:sz w:val="20"/>
+          <w:szCs w:val="20"/>
+        </w:rPr>
+        <w:t xml:space="preserve">{ </w:t>
       </w:r>
       <w:proofErr w:type="spellStart"/>
       <w:r>
@@ -836,7 +970,17 @@
           <w:sz w:val="20"/>
           <w:szCs w:val="20"/>
         </w:rPr>
-        <w:t>amend_offense_details.original_charge</w:t>
+        <w:t>amend</w:t>
+      </w:r>
+      <w:proofErr w:type="gramEnd"/>
+      <w:r>
+        <w:rPr>
+          <w:rFonts w:ascii="Palatino Linotype" w:hAnsi="Palatino Linotype"/>
+          <w:bCs/>
+          <w:sz w:val="20"/>
+          <w:szCs w:val="20"/>
+        </w:rPr>
+        <w:t>_offense_details.original_charge</w:t>
       </w:r>
       <w:proofErr w:type="spellEnd"/>
       <w:r>
@@ -967,16 +1111,44 @@
           <w:sz w:val="20"/>
           <w:szCs w:val="20"/>
         </w:rPr>
-        <w:t>. The Court found the amendment did not alter the name or identify of the offense and the motion is</w:t>
-      </w:r>
-      <w:r>
-        <w:rPr>
-          <w:rFonts w:ascii="Palatino Linotype" w:hAnsi="Palatino Linotype"/>
-          <w:bCs/>
-          <w:sz w:val="20"/>
-          <w:szCs w:val="20"/>
-        </w:rPr>
-        <w:t xml:space="preserve"> {{ </w:t>
+        <w:t xml:space="preserve">. The Court found the amendment did </w:t>
+      </w:r>
+      <w:r>
+        <w:rPr>
+          <w:rFonts w:ascii="Palatino Linotype" w:hAnsi="Palatino Linotype"/>
+          <w:bCs/>
+          <w:sz w:val="20"/>
+          <w:szCs w:val="20"/>
+        </w:rPr>
+        <w:t>not alter the name or identit</w:t>
+      </w:r>
+      <w:r>
+        <w:rPr>
+          <w:rFonts w:ascii="Palatino Linotype" w:hAnsi="Palatino Linotype"/>
+          <w:bCs/>
+          <w:sz w:val="20"/>
+          <w:szCs w:val="20"/>
+        </w:rPr>
+        <w:t>y of the offense and the motion is</w:t>
+      </w:r>
+      <w:r>
+        <w:rPr>
+          <w:rFonts w:ascii="Palatino Linotype" w:hAnsi="Palatino Linotype"/>
+          <w:bCs/>
+          <w:sz w:val="20"/>
+          <w:szCs w:val="20"/>
+        </w:rPr>
+        <w:t xml:space="preserve"> {</w:t>
+      </w:r>
+      <w:proofErr w:type="gramStart"/>
+      <w:r>
+        <w:rPr>
+          <w:rFonts w:ascii="Palatino Linotype" w:hAnsi="Palatino Linotype"/>
+          <w:bCs/>
+          <w:sz w:val="20"/>
+          <w:szCs w:val="20"/>
+        </w:rPr>
+        <w:t xml:space="preserve">{ </w:t>
       </w:r>
       <w:proofErr w:type="spellStart"/>
       <w:r>
@@ -986,6 +1158,74 @@
           <w:sz w:val="20"/>
           <w:szCs w:val="20"/>
         </w:rPr>
+        <w:t>amend</w:t>
+      </w:r>
+      <w:proofErr w:type="gramEnd"/>
+      <w:r>
+        <w:rPr>
+          <w:rFonts w:ascii="Palatino Linotype" w:hAnsi="Palatino Linotype"/>
+          <w:bCs/>
+          <w:sz w:val="20"/>
+          <w:szCs w:val="20"/>
+        </w:rPr>
+        <w:t>_offense_details.motion_disposition</w:t>
+      </w:r>
+      <w:proofErr w:type="spellEnd"/>
+      <w:r>
+        <w:rPr>
+          <w:rFonts w:ascii="Palatino Linotype" w:hAnsi="Palatino Linotype"/>
+          <w:bCs/>
+          <w:sz w:val="20"/>
+          <w:szCs w:val="20"/>
+        </w:rPr>
+        <w:t xml:space="preserve"> }}.</w:t>
+      </w:r>
+      <w:r>
+        <w:rPr>
+          <w:rFonts w:ascii="Palatino Linotype" w:hAnsi="Palatino Linotype"/>
+          <w:bCs/>
+          <w:sz w:val="20"/>
+          <w:szCs w:val="20"/>
+        </w:rPr>
+        <w:t xml:space="preserve">{% </w:t>
+      </w:r>
+      <w:proofErr w:type="spellStart"/>
+      <w:r>
+        <w:rPr>
+          <w:rFonts w:ascii="Palatino Linotype" w:hAnsi="Palatino Linotype"/>
+          <w:bCs/>
+          <w:sz w:val="20"/>
+          <w:szCs w:val="20"/>
+        </w:rPr>
+        <w:t>el</w:t>
+      </w:r>
+      <w:r>
+        <w:rPr>
+          <w:rFonts w:ascii="Palatino Linotype" w:hAnsi="Palatino Linotype"/>
+          <w:bCs/>
+          <w:sz w:val="20"/>
+          <w:szCs w:val="20"/>
+        </w:rPr>
+        <w:t>if</w:t>
+      </w:r>
+      <w:proofErr w:type="spellEnd"/>
+      <w:r>
+        <w:rPr>
+          <w:rFonts w:ascii="Palatino Linotype" w:hAnsi="Palatino Linotype"/>
+          <w:bCs/>
+          <w:sz w:val="20"/>
+          <w:szCs w:val="20"/>
+        </w:rPr>
+        <w:t xml:space="preserve"> </w:t>
+      </w:r>
+      <w:proofErr w:type="spellStart"/>
+      <w:r>
+        <w:rPr>
+          <w:rFonts w:ascii="Palatino Linotype" w:hAnsi="Palatino Linotype"/>
+          <w:bCs/>
+          <w:sz w:val="20"/>
+          <w:szCs w:val="20"/>
+        </w:rPr>
         <w:t>amend_offense_details.motion_disposition</w:t>
       </w:r>
       <w:proofErr w:type="spellEnd"/>
@@ -996,16 +1236,35 @@
           <w:sz w:val="20"/>
           <w:szCs w:val="20"/>
         </w:rPr>
-        <w:t xml:space="preserve"> }}.</w:t>
-      </w:r>
-      <w:r>
-        <w:rPr>
-          <w:rFonts w:ascii="Palatino Linotype" w:hAnsi="Palatino Linotype"/>
-          <w:bCs/>
-          <w:sz w:val="20"/>
-          <w:szCs w:val="20"/>
-        </w:rPr>
-        <w:t xml:space="preserve">{% </w:t>
+        <w:t xml:space="preserve">  ==  ‘Denied’ %}. The Court found the amendme</w:t>
+      </w:r>
+      <w:r>
+        <w:rPr>
+          <w:rFonts w:ascii="Palatino Linotype" w:hAnsi="Palatino Linotype"/>
+          <w:bCs/>
+          <w:sz w:val="20"/>
+          <w:szCs w:val="20"/>
+        </w:rPr>
+        <w:t>nt did alter the name or identit</w:t>
+      </w:r>
+      <w:r>
+        <w:rPr>
+          <w:rFonts w:ascii="Palatino Linotype" w:hAnsi="Palatino Linotype"/>
+          <w:bCs/>
+          <w:sz w:val="20"/>
+          <w:szCs w:val="20"/>
+        </w:rPr>
+        <w:t>y of the offense and therefore the motion is {</w:t>
+      </w:r>
+      <w:proofErr w:type="gramStart"/>
+      <w:r>
+        <w:rPr>
+          <w:rFonts w:ascii="Palatino Linotype" w:hAnsi="Palatino Linotype"/>
+          <w:bCs/>
+          <w:sz w:val="20"/>
+          <w:szCs w:val="20"/>
+        </w:rPr>
+        <w:t xml:space="preserve">{ </w:t>
       </w:r>
       <w:proofErr w:type="spellStart"/>
       <w:r>
@@ -1015,56 +1274,17 @@
           <w:sz w:val="20"/>
           <w:szCs w:val="20"/>
         </w:rPr>
-        <w:t>el</w:t>
-      </w:r>
-      <w:r>
-        <w:rPr>
-          <w:rFonts w:ascii="Palatino Linotype" w:hAnsi="Palatino Linotype"/>
-          <w:bCs/>
-          <w:sz w:val="20"/>
-          <w:szCs w:val="20"/>
-        </w:rPr>
-        <w:t>if</w:t>
-      </w:r>
-      <w:proofErr w:type="spellEnd"/>
-      <w:r>
-        <w:rPr>
-          <w:rFonts w:ascii="Palatino Linotype" w:hAnsi="Palatino Linotype"/>
-          <w:bCs/>
-          <w:sz w:val="20"/>
-          <w:szCs w:val="20"/>
-        </w:rPr>
-        <w:t xml:space="preserve"> </w:t>
-      </w:r>
-      <w:proofErr w:type="spellStart"/>
-      <w:r>
-        <w:rPr>
-          <w:rFonts w:ascii="Palatino Linotype" w:hAnsi="Palatino Linotype"/>
-          <w:bCs/>
-          <w:sz w:val="20"/>
-          <w:szCs w:val="20"/>
-        </w:rPr>
-        <w:t>amend_offense_details.motion_disposition</w:t>
-      </w:r>
-      <w:proofErr w:type="spellEnd"/>
-      <w:r>
-        <w:rPr>
-          <w:rFonts w:ascii="Palatino Linotype" w:hAnsi="Palatino Linotype"/>
-          <w:bCs/>
-          <w:sz w:val="20"/>
-          <w:szCs w:val="20"/>
-        </w:rPr>
-        <w:t xml:space="preserve">  ==  ‘Denied’ %}. The Court found the amendment did alter the name or identify of the offense and therefore the motion is {{ </w:t>
-      </w:r>
-      <w:proofErr w:type="spellStart"/>
-      <w:r>
-        <w:rPr>
-          <w:rFonts w:ascii="Palatino Linotype" w:hAnsi="Palatino Linotype"/>
-          <w:bCs/>
-          <w:sz w:val="20"/>
-          <w:szCs w:val="20"/>
-        </w:rPr>
-        <w:t>amend_offense_details.motion_disposition</w:t>
+        <w:t>amend</w:t>
+      </w:r>
+      <w:proofErr w:type="gramEnd"/>
+      <w:r>
+        <w:rPr>
+          <w:rFonts w:ascii="Palatino Linotype" w:hAnsi="Palatino Linotype"/>
+          <w:bCs/>
+          <w:sz w:val="20"/>
+          <w:szCs w:val="20"/>
+        </w:rPr>
+        <w:t>_offense_details.motion_disposition</w:t>
       </w:r>
       <w:proofErr w:type="spellEnd"/>
       <w:r>
@@ -3084,6 +3304,7 @@
                 <w:sz w:val="20"/>
                 <w:szCs w:val="20"/>
               </w:rPr>
+              <w:lastRenderedPageBreak/>
               <w:t>Court Costs</w:t>
             </w:r>
           </w:p>
@@ -3336,6 +3557,7 @@
           <w:szCs w:val="20"/>
         </w:rPr>
       </w:pPr>
+      <w:proofErr w:type="gramStart"/>
       <w:r>
         <w:rPr>
           <w:rFonts w:ascii="Palatino Linotype" w:hAnsi="Palatino Linotype"/>
@@ -3344,7 +3566,18 @@
           <w:sz w:val="20"/>
           <w:szCs w:val="20"/>
         </w:rPr>
-        <w:t xml:space="preserve">Fines and Costs.  </w:t>
+        <w:t>Fines and Costs.</w:t>
+      </w:r>
+      <w:proofErr w:type="gramEnd"/>
+      <w:r>
+        <w:rPr>
+          <w:rFonts w:ascii="Palatino Linotype" w:hAnsi="Palatino Linotype"/>
+          <w:b/>
+          <w:bCs/>
+          <w:sz w:val="20"/>
+          <w:szCs w:val="20"/>
+        </w:rPr>
+        <w:t xml:space="preserve">  </w:t>
       </w:r>
       <w:r>
         <w:rPr>
@@ -3362,7 +3595,18 @@
           <w:sz w:val="20"/>
           <w:szCs w:val="20"/>
         </w:rPr>
-        <w:t xml:space="preserve">{{ </w:t>
+        <w:t>{</w:t>
+      </w:r>
+      <w:proofErr w:type="gramStart"/>
+      <w:r>
+        <w:rPr>
+          <w:rFonts w:ascii="Palatino Linotype" w:hAnsi="Palatino Linotype"/>
+          <w:b/>
+          <w:bCs/>
+          <w:sz w:val="20"/>
+          <w:szCs w:val="20"/>
+        </w:rPr>
+        <w:t xml:space="preserve">{ </w:t>
       </w:r>
       <w:proofErr w:type="spellStart"/>
       <w:r>
@@ -3373,7 +3617,18 @@
           <w:sz w:val="20"/>
           <w:szCs w:val="20"/>
         </w:rPr>
-        <w:t>ability_to_pay_time</w:t>
+        <w:t>ability</w:t>
+      </w:r>
+      <w:proofErr w:type="gramEnd"/>
+      <w:r>
+        <w:rPr>
+          <w:rFonts w:ascii="Palatino Linotype" w:hAnsi="Palatino Linotype"/>
+          <w:b/>
+          <w:bCs/>
+          <w:sz w:val="20"/>
+          <w:szCs w:val="20"/>
+        </w:rPr>
+        <w:t>_to_pay_time</w:t>
       </w:r>
       <w:proofErr w:type="spellEnd"/>
       <w:r>
@@ -3402,7 +3657,18 @@
           <w:sz w:val="20"/>
           <w:szCs w:val="20"/>
         </w:rPr>
-        <w:t xml:space="preserve">{{ </w:t>
+        <w:t>{</w:t>
+      </w:r>
+      <w:proofErr w:type="gramStart"/>
+      <w:r>
+        <w:rPr>
+          <w:rFonts w:ascii="Palatino Linotype" w:hAnsi="Palatino Linotype"/>
+          <w:b/>
+          <w:bCs/>
+          <w:sz w:val="20"/>
+          <w:szCs w:val="20"/>
+        </w:rPr>
+        <w:t xml:space="preserve">{ </w:t>
       </w:r>
       <w:proofErr w:type="spellStart"/>
       <w:r>
@@ -3413,7 +3679,18 @@
           <w:sz w:val="20"/>
           <w:szCs w:val="20"/>
         </w:rPr>
-        <w:t>balance_due_date</w:t>
+        <w:t>balance</w:t>
+      </w:r>
+      <w:proofErr w:type="gramEnd"/>
+      <w:r>
+        <w:rPr>
+          <w:rFonts w:ascii="Palatino Linotype" w:hAnsi="Palatino Linotype"/>
+          <w:b/>
+          <w:bCs/>
+          <w:sz w:val="20"/>
+          <w:szCs w:val="20"/>
+        </w:rPr>
+        <w:t>_due_date</w:t>
       </w:r>
       <w:proofErr w:type="spellEnd"/>
       <w:r>
@@ -3488,6 +3765,7 @@
           <w:szCs w:val="20"/>
         </w:rPr>
       </w:pPr>
+      <w:proofErr w:type="gramStart"/>
       <w:r>
         <w:rPr>
           <w:rFonts w:ascii="Palatino Linotype" w:hAnsi="Palatino Linotype"/>
@@ -3496,7 +3774,18 @@
           <w:sz w:val="20"/>
           <w:szCs w:val="20"/>
         </w:rPr>
-        <w:t xml:space="preserve">Community Service.  </w:t>
+        <w:t>Community Service.</w:t>
+      </w:r>
+      <w:proofErr w:type="gramEnd"/>
+      <w:r>
+        <w:rPr>
+          <w:rFonts w:ascii="Palatino Linotype" w:hAnsi="Palatino Linotype"/>
+          <w:b/>
+          <w:bCs/>
+          <w:sz w:val="20"/>
+          <w:szCs w:val="20"/>
+        </w:rPr>
+        <w:t xml:space="preserve">  </w:t>
       </w:r>
       <w:r>
         <w:rPr>
@@ -3512,6 +3801,66 @@
           <w:sz w:val="20"/>
           <w:szCs w:val="20"/>
         </w:rPr>
+        <w:t>{</w:t>
+      </w:r>
+      <w:proofErr w:type="gramStart"/>
+      <w:r>
+        <w:rPr>
+          <w:rFonts w:ascii="Palatino Linotype" w:hAnsi="Palatino Linotype"/>
+          <w:sz w:val="20"/>
+          <w:szCs w:val="20"/>
+        </w:rPr>
+        <w:t xml:space="preserve">{ </w:t>
+      </w:r>
+      <w:proofErr w:type="spellStart"/>
+      <w:r>
+        <w:rPr>
+          <w:rFonts w:ascii="Palatino Linotype" w:hAnsi="Palatino Linotype"/>
+          <w:sz w:val="20"/>
+          <w:szCs w:val="20"/>
+        </w:rPr>
+        <w:t>community</w:t>
+      </w:r>
+      <w:proofErr w:type="gramEnd"/>
+      <w:r>
+        <w:rPr>
+          <w:rFonts w:ascii="Palatino Linotype" w:hAnsi="Palatino Linotype"/>
+          <w:sz w:val="20"/>
+          <w:szCs w:val="20"/>
+        </w:rPr>
+        <w:t>_service_terms.</w:t>
+      </w:r>
+      <w:r>
+        <w:rPr>
+          <w:rFonts w:ascii="Palatino Linotype" w:hAnsi="Palatino Linotype"/>
+          <w:sz w:val="20"/>
+          <w:szCs w:val="20"/>
+        </w:rPr>
+        <w:t>hours_of_service</w:t>
+      </w:r>
+      <w:proofErr w:type="spellEnd"/>
+      <w:r>
+        <w:rPr>
+          <w:rFonts w:ascii="Palatino Linotype" w:hAnsi="Palatino Linotype"/>
+          <w:sz w:val="20"/>
+          <w:szCs w:val="20"/>
+        </w:rPr>
+        <w:t xml:space="preserve"> }}</w:t>
+      </w:r>
+      <w:r>
+        <w:rPr>
+          <w:rFonts w:ascii="Palatino Linotype" w:hAnsi="Palatino Linotype"/>
+          <w:sz w:val="20"/>
+          <w:szCs w:val="20"/>
+        </w:rPr>
+        <w:t xml:space="preserve"> hours of community service within </w:t>
+      </w:r>
+      <w:r>
+        <w:rPr>
+          <w:rFonts w:ascii="Palatino Linotype" w:hAnsi="Palatino Linotype"/>
+          <w:sz w:val="20"/>
+          <w:szCs w:val="20"/>
+        </w:rPr>
         <w:t xml:space="preserve">{{ </w:t>
       </w:r>
       <w:proofErr w:type="spellStart"/>
@@ -3529,7 +3878,7 @@
           <w:sz w:val="20"/>
           <w:szCs w:val="20"/>
         </w:rPr>
-        <w:t>hours_of_service</w:t>
+        <w:t>days_to_complete_service</w:t>
       </w:r>
       <w:proofErr w:type="spellEnd"/>
       <w:r>
@@ -3546,15 +3895,24 @@
           <w:sz w:val="20"/>
           <w:szCs w:val="20"/>
         </w:rPr>
-        <w:t xml:space="preserve"> hours of community service within </w:t>
-      </w:r>
-      <w:r>
-        <w:rPr>
-          <w:rFonts w:ascii="Palatino Linotype" w:hAnsi="Palatino Linotype"/>
-          <w:sz w:val="20"/>
-          <w:szCs w:val="20"/>
-        </w:rPr>
-        <w:t xml:space="preserve">{{ </w:t>
+        <w:t xml:space="preserve"> days. Defendant shall show proof of completion of all completed hours to the Office of Community Control on or before </w:t>
+      </w:r>
+      <w:r>
+        <w:rPr>
+          <w:rFonts w:ascii="Palatino Linotype" w:hAnsi="Palatino Linotype"/>
+          <w:sz w:val="20"/>
+          <w:szCs w:val="20"/>
+        </w:rPr>
+        <w:t>{</w:t>
+      </w:r>
+      <w:proofErr w:type="gramStart"/>
+      <w:r>
+        <w:rPr>
+          <w:rFonts w:ascii="Palatino Linotype" w:hAnsi="Palatino Linotype"/>
+          <w:sz w:val="20"/>
+          <w:szCs w:val="20"/>
+        </w:rPr>
+        <w:t xml:space="preserve">{ </w:t>
       </w:r>
       <w:proofErr w:type="spellStart"/>
       <w:r>
@@ -3563,49 +3921,16 @@
           <w:sz w:val="20"/>
           <w:szCs w:val="20"/>
         </w:rPr>
-        <w:t>community_service_terms.</w:t>
-      </w:r>
-      <w:r>
-        <w:rPr>
-          <w:rFonts w:ascii="Palatino Linotype" w:hAnsi="Palatino Linotype"/>
-          <w:sz w:val="20"/>
-          <w:szCs w:val="20"/>
-        </w:rPr>
-        <w:t>days_to_complete_service</w:t>
-      </w:r>
-      <w:proofErr w:type="spellEnd"/>
-      <w:r>
-        <w:rPr>
-          <w:rFonts w:ascii="Palatino Linotype" w:hAnsi="Palatino Linotype"/>
-          <w:sz w:val="20"/>
-          <w:szCs w:val="20"/>
-        </w:rPr>
-        <w:t xml:space="preserve"> }}</w:t>
-      </w:r>
-      <w:r>
-        <w:rPr>
-          <w:rFonts w:ascii="Palatino Linotype" w:hAnsi="Palatino Linotype"/>
-          <w:sz w:val="20"/>
-          <w:szCs w:val="20"/>
-        </w:rPr>
-        <w:t xml:space="preserve"> days. Defendant shall show proof of completion of all completed hours to the Office of Community Control on or before </w:t>
-      </w:r>
-      <w:r>
-        <w:rPr>
-          <w:rFonts w:ascii="Palatino Linotype" w:hAnsi="Palatino Linotype"/>
-          <w:sz w:val="20"/>
-          <w:szCs w:val="20"/>
-        </w:rPr>
-        <w:t xml:space="preserve">{{ </w:t>
-      </w:r>
-      <w:proofErr w:type="spellStart"/>
-      <w:r>
-        <w:rPr>
-          <w:rFonts w:ascii="Palatino Linotype" w:hAnsi="Palatino Linotype"/>
-          <w:sz w:val="20"/>
-          <w:szCs w:val="20"/>
-        </w:rPr>
-        <w:t>community_service_terms.</w:t>
+        <w:t>community</w:t>
+      </w:r>
+      <w:proofErr w:type="gramEnd"/>
+      <w:r>
+        <w:rPr>
+          <w:rFonts w:ascii="Palatino Linotype" w:hAnsi="Palatino Linotype"/>
+          <w:sz w:val="20"/>
+          <w:szCs w:val="20"/>
+        </w:rPr>
+        <w:t>_service_terms.</w:t>
       </w:r>
       <w:r>
         <w:rPr>
@@ -3648,7 +3973,25 @@
           <w:sz w:val="20"/>
           <w:szCs w:val="20"/>
         </w:rPr>
-        <w:t>{% endif %}</w:t>
+        <w:t xml:space="preserve">{% </w:t>
+      </w:r>
+      <w:proofErr w:type="spellStart"/>
+      <w:r>
+        <w:rPr>
+          <w:rFonts w:ascii="Palatino Linotype" w:hAnsi="Palatino Linotype"/>
+          <w:sz w:val="20"/>
+          <w:szCs w:val="20"/>
+        </w:rPr>
+        <w:t>endif</w:t>
+      </w:r>
+      <w:proofErr w:type="spellEnd"/>
+      <w:r>
+        <w:rPr>
+          <w:rFonts w:ascii="Palatino Linotype" w:hAnsi="Palatino Linotype"/>
+          <w:sz w:val="20"/>
+          <w:szCs w:val="20"/>
+        </w:rPr>
+        <w:t xml:space="preserve"> %}</w:t>
       </w:r>
       <w:r>
         <w:rPr>
@@ -3674,7 +4017,25 @@
           <w:sz w:val="20"/>
           <w:szCs w:val="20"/>
         </w:rPr>
-        <w:t xml:space="preserve"> is not none %}{% if </w:t>
+        <w:t xml:space="preserve"> is not </w:t>
+      </w:r>
+      <w:proofErr w:type="gramStart"/>
+      <w:r>
+        <w:rPr>
+          <w:rFonts w:ascii="Palatino Linotype" w:hAnsi="Palatino Linotype"/>
+          <w:sz w:val="20"/>
+          <w:szCs w:val="20"/>
+        </w:rPr>
+        <w:t>none</w:t>
+      </w:r>
+      <w:proofErr w:type="gramEnd"/>
+      <w:r>
+        <w:rPr>
+          <w:rFonts w:ascii="Palatino Linotype" w:hAnsi="Palatino Linotype"/>
+          <w:sz w:val="20"/>
+          <w:szCs w:val="20"/>
+        </w:rPr>
+        <w:t xml:space="preserve"> %}{% if </w:t>
       </w:r>
       <w:proofErr w:type="spellStart"/>
       <w:r>
@@ -3692,7 +4053,25 @@
           <w:sz w:val="20"/>
           <w:szCs w:val="20"/>
         </w:rPr>
-        <w:t xml:space="preserve"> is not none %}</w:t>
+        <w:t xml:space="preserve"> is not </w:t>
+      </w:r>
+      <w:proofErr w:type="gramStart"/>
+      <w:r>
+        <w:rPr>
+          <w:rFonts w:ascii="Palatino Linotype" w:hAnsi="Palatino Linotype"/>
+          <w:sz w:val="20"/>
+          <w:szCs w:val="20"/>
+        </w:rPr>
+        <w:t>none</w:t>
+      </w:r>
+      <w:proofErr w:type="gramEnd"/>
+      <w:r>
+        <w:rPr>
+          <w:rFonts w:ascii="Palatino Linotype" w:hAnsi="Palatino Linotype"/>
+          <w:sz w:val="20"/>
+          <w:szCs w:val="20"/>
+        </w:rPr>
+        <w:t xml:space="preserve"> %}</w:t>
       </w:r>
     </w:p>
     <w:p>
@@ -3704,6 +4083,7 @@
           <w:szCs w:val="20"/>
         </w:rPr>
       </w:pPr>
+      <w:proofErr w:type="gramStart"/>
       <w:r>
         <w:rPr>
           <w:rFonts w:ascii="Palatino Linotype" w:hAnsi="Palatino Linotype"/>
@@ -3712,7 +4092,18 @@
           <w:sz w:val="20"/>
           <w:szCs w:val="20"/>
         </w:rPr>
-        <w:t xml:space="preserve">Proof of Financial Responsibility.  </w:t>
+        <w:t>Proof of Financial Responsibility.</w:t>
+      </w:r>
+      <w:proofErr w:type="gramEnd"/>
+      <w:r>
+        <w:rPr>
+          <w:rFonts w:ascii="Palatino Linotype" w:hAnsi="Palatino Linotype"/>
+          <w:b/>
+          <w:bCs/>
+          <w:sz w:val="20"/>
+          <w:szCs w:val="20"/>
+        </w:rPr>
+        <w:t xml:space="preserve">  </w:t>
       </w:r>
       <w:r>
         <w:rPr>
@@ -3758,7 +4149,7 @@
           <w:sz w:val="20"/>
           <w:szCs w:val="20"/>
         </w:rPr>
-        <w:t xml:space="preserve">{% endif %}{% if </w:t>
+        <w:t xml:space="preserve">{% </w:t>
       </w:r>
       <w:proofErr w:type="spellStart"/>
       <w:r>
@@ -3768,6 +4159,26 @@
           <w:sz w:val="20"/>
           <w:szCs w:val="20"/>
         </w:rPr>
+        <w:t>endif</w:t>
+      </w:r>
+      <w:proofErr w:type="spellEnd"/>
+      <w:r>
+        <w:rPr>
+          <w:rFonts w:ascii="Palatino Linotype" w:hAnsi="Palatino Linotype"/>
+          <w:bCs/>
+          <w:sz w:val="20"/>
+          <w:szCs w:val="20"/>
+        </w:rPr>
+        <w:t xml:space="preserve"> %}{% if </w:t>
+      </w:r>
+      <w:proofErr w:type="spellStart"/>
+      <w:r>
+        <w:rPr>
+          <w:rFonts w:ascii="Palatino Linotype" w:hAnsi="Palatino Linotype"/>
+          <w:bCs/>
+          <w:sz w:val="20"/>
+          <w:szCs w:val="20"/>
+        </w:rPr>
         <w:t>fra_in_court</w:t>
       </w:r>
       <w:proofErr w:type="spellEnd"/>
@@ -3795,7 +4206,27 @@
           <w:sz w:val="20"/>
           <w:szCs w:val="20"/>
         </w:rPr>
-        <w:t xml:space="preserve">{% endif %}{% if </w:t>
+        <w:t xml:space="preserve">{% </w:t>
+      </w:r>
+      <w:proofErr w:type="spellStart"/>
+      <w:r>
+        <w:rPr>
+          <w:rFonts w:ascii="Palatino Linotype" w:hAnsi="Palatino Linotype"/>
+          <w:bCs/>
+          <w:sz w:val="20"/>
+          <w:szCs w:val="20"/>
+        </w:rPr>
+        <w:t>endif</w:t>
+      </w:r>
+      <w:proofErr w:type="spellEnd"/>
+      <w:r>
+        <w:rPr>
+          <w:rFonts w:ascii="Palatino Linotype" w:hAnsi="Palatino Linotype"/>
+          <w:bCs/>
+          <w:sz w:val="20"/>
+          <w:szCs w:val="20"/>
+        </w:rPr>
+        <w:t xml:space="preserve"> %}{% if </w:t>
       </w:r>
       <w:proofErr w:type="spellStart"/>
       <w:r>
@@ -3861,7 +4292,25 @@
           <w:sz w:val="20"/>
           <w:szCs w:val="20"/>
         </w:rPr>
-        <w:t>{% endif %}{% endif %}</w:t>
+        <w:t xml:space="preserve">{% endif %}{% </w:t>
+      </w:r>
+      <w:proofErr w:type="spellStart"/>
+      <w:r>
+        <w:rPr>
+          <w:rFonts w:ascii="Palatino Linotype" w:hAnsi="Palatino Linotype"/>
+          <w:sz w:val="20"/>
+          <w:szCs w:val="20"/>
+        </w:rPr>
+        <w:t>endif</w:t>
+      </w:r>
+      <w:proofErr w:type="spellEnd"/>
+      <w:r>
+        <w:rPr>
+          <w:rFonts w:ascii="Palatino Linotype" w:hAnsi="Palatino Linotype"/>
+          <w:sz w:val="20"/>
+          <w:szCs w:val="20"/>
+        </w:rPr>
+        <w:t xml:space="preserve"> %}</w:t>
       </w:r>
       <w:r>
         <w:rPr>
@@ -3915,6 +4364,7 @@
           <w:szCs w:val="20"/>
         </w:rPr>
       </w:pPr>
+      <w:proofErr w:type="gramStart"/>
       <w:r>
         <w:rPr>
           <w:rFonts w:ascii="Palatino Linotype" w:hAnsi="Palatino Linotype"/>
@@ -3924,6 +4374,7 @@
         </w:rPr>
         <w:t>License Suspension.</w:t>
       </w:r>
+      <w:proofErr w:type="gramEnd"/>
       <w:r>
         <w:rPr>
           <w:rFonts w:ascii="Palatino Linotype" w:hAnsi="Palatino Linotype"/>
@@ -3956,7 +4407,16 @@
           <w:sz w:val="20"/>
           <w:szCs w:val="20"/>
         </w:rPr>
-        <w:t xml:space="preserve">{{ </w:t>
+        <w:t>{</w:t>
+      </w:r>
+      <w:proofErr w:type="gramStart"/>
+      <w:r>
+        <w:rPr>
+          <w:rFonts w:ascii="Palatino Linotype" w:hAnsi="Palatino Linotype"/>
+          <w:sz w:val="20"/>
+          <w:szCs w:val="20"/>
+        </w:rPr>
+        <w:t xml:space="preserve">{ </w:t>
       </w:r>
       <w:proofErr w:type="spellStart"/>
       <w:r>
@@ -3965,7 +4425,16 @@
           <w:sz w:val="20"/>
           <w:szCs w:val="20"/>
         </w:rPr>
-        <w:t>license_suspension_details.license_type</w:t>
+        <w:t>license</w:t>
+      </w:r>
+      <w:proofErr w:type="gramEnd"/>
+      <w:r>
+        <w:rPr>
+          <w:rFonts w:ascii="Palatino Linotype" w:hAnsi="Palatino Linotype"/>
+          <w:sz w:val="20"/>
+          <w:szCs w:val="20"/>
+        </w:rPr>
+        <w:t>_suspension_details.license_type</w:t>
       </w:r>
       <w:proofErr w:type="spellEnd"/>
       <w:r>
@@ -4068,7 +4537,25 @@
           <w:sz w:val="20"/>
           <w:szCs w:val="20"/>
         </w:rPr>
-        <w:t xml:space="preserve"> is true %}The defendant is required to complete a remedial driving class before his operator’s license may be reinstated.{% endif %}</w:t>
+        <w:t xml:space="preserve"> is true %}The defendant is required to complete a remedial driving class before his operator’s license may be reinstated</w:t>
+      </w:r>
+      <w:proofErr w:type="gramStart"/>
+      <w:r>
+        <w:rPr>
+          <w:rFonts w:ascii="Palatino Linotype" w:hAnsi="Palatino Linotype"/>
+          <w:sz w:val="20"/>
+          <w:szCs w:val="20"/>
+        </w:rPr>
+        <w:t>.{</w:t>
+      </w:r>
+      <w:proofErr w:type="gramEnd"/>
+      <w:r>
+        <w:rPr>
+          <w:rFonts w:ascii="Palatino Linotype" w:hAnsi="Palatino Linotype"/>
+          <w:sz w:val="20"/>
+          <w:szCs w:val="20"/>
+        </w:rPr>
+        <w:t>% endif %}</w:t>
       </w:r>
     </w:p>
     <w:p>
@@ -4086,8 +4573,145 @@
           <w:sz w:val="20"/>
           <w:szCs w:val="20"/>
         </w:rPr>
-        <w:t>{% endif %}</w:t>
-      </w:r>
+        <w:t xml:space="preserve">{% </w:t>
+      </w:r>
+      <w:proofErr w:type="spellStart"/>
+      <w:r>
+        <w:rPr>
+          <w:rFonts w:ascii="Palatino Linotype" w:hAnsi="Palatino Linotype"/>
+          <w:sz w:val="20"/>
+          <w:szCs w:val="20"/>
+        </w:rPr>
+        <w:t>endif</w:t>
+      </w:r>
+      <w:proofErr w:type="spellEnd"/>
+      <w:r>
+        <w:rPr>
+          <w:rFonts w:ascii="Palatino Linotype" w:hAnsi="Palatino Linotype"/>
+          <w:sz w:val="20"/>
+          <w:szCs w:val="20"/>
+        </w:rPr>
+        <w:t xml:space="preserve"> %}</w:t>
+      </w:r>
+      <w:r>
+        <w:rPr>
+          <w:rFonts w:ascii="Palatino Linotype" w:hAnsi="Palatino Linotype"/>
+          <w:sz w:val="20"/>
+          <w:szCs w:val="20"/>
+        </w:rPr>
+        <w:t xml:space="preserve"> </w:t>
+      </w:r>
+      <w:r>
+        <w:rPr>
+          <w:rFonts w:ascii="Palatino Linotype" w:hAnsi="Palatino Linotype"/>
+          <w:sz w:val="20"/>
+          <w:szCs w:val="20"/>
+        </w:rPr>
+        <w:t xml:space="preserve">{% if </w:t>
+      </w:r>
+      <w:proofErr w:type="spellStart"/>
+      <w:r>
+        <w:rPr>
+          <w:rFonts w:ascii="Palatino Linotype" w:hAnsi="Palatino Linotype"/>
+          <w:sz w:val="20"/>
+          <w:szCs w:val="20"/>
+        </w:rPr>
+        <w:t>other_conditions</w:t>
+      </w:r>
+      <w:proofErr w:type="spellEnd"/>
+      <w:r>
+        <w:rPr>
+          <w:rFonts w:ascii="Palatino Linotype" w:hAnsi="Palatino Linotype"/>
+          <w:sz w:val="20"/>
+          <w:szCs w:val="20"/>
+        </w:rPr>
+        <w:t xml:space="preserve"> is not </w:t>
+      </w:r>
+      <w:proofErr w:type="gramStart"/>
+      <w:r>
+        <w:rPr>
+          <w:rFonts w:ascii="Palatino Linotype" w:hAnsi="Palatino Linotype"/>
+          <w:sz w:val="20"/>
+          <w:szCs w:val="20"/>
+        </w:rPr>
+        <w:t>none</w:t>
+      </w:r>
+      <w:proofErr w:type="gramEnd"/>
+      <w:r>
+        <w:rPr>
+          <w:rFonts w:ascii="Palatino Linotype" w:hAnsi="Palatino Linotype"/>
+          <w:sz w:val="20"/>
+          <w:szCs w:val="20"/>
+        </w:rPr>
+        <w:t xml:space="preserve"> %}</w:t>
+      </w:r>
+    </w:p>
+    <w:p>
+      <w:pPr>
+        <w:spacing w:line="276" w:lineRule="auto"/>
+        <w:rPr>
+          <w:rFonts w:ascii="Palatino Linotype" w:hAnsi="Palatino Linotype"/>
+          <w:sz w:val="20"/>
+          <w:szCs w:val="20"/>
+        </w:rPr>
+      </w:pPr>
+      <w:proofErr w:type="gramStart"/>
+      <w:r>
+        <w:rPr>
+          <w:rFonts w:ascii="Palatino Linotype" w:hAnsi="Palatino Linotype"/>
+          <w:b/>
+          <w:sz w:val="20"/>
+          <w:szCs w:val="20"/>
+        </w:rPr>
+        <w:t>Other.</w:t>
+      </w:r>
+      <w:proofErr w:type="gramEnd"/>
+      <w:r>
+        <w:rPr>
+          <w:rFonts w:ascii="Palatino Linotype" w:hAnsi="Palatino Linotype"/>
+          <w:sz w:val="20"/>
+          <w:szCs w:val="20"/>
+        </w:rPr>
+        <w:t xml:space="preserve"> {{ </w:t>
+      </w:r>
+      <w:proofErr w:type="spellStart"/>
+      <w:r>
+        <w:rPr>
+          <w:rFonts w:ascii="Palatino Linotype" w:hAnsi="Palatino Linotype"/>
+          <w:sz w:val="20"/>
+          <w:szCs w:val="20"/>
+        </w:rPr>
+        <w:t>other_conditions</w:t>
+      </w:r>
+      <w:proofErr w:type="spellEnd"/>
+      <w:r>
+        <w:rPr>
+          <w:rFonts w:ascii="Palatino Linotype" w:hAnsi="Palatino Linotype"/>
+          <w:sz w:val="20"/>
+          <w:szCs w:val="20"/>
+        </w:rPr>
+        <w:t xml:space="preserve"> }} {% </w:t>
+      </w:r>
+      <w:proofErr w:type="spellStart"/>
+      <w:r>
+        <w:rPr>
+          <w:rFonts w:ascii="Palatino Linotype" w:hAnsi="Palatino Linotype"/>
+          <w:sz w:val="20"/>
+          <w:szCs w:val="20"/>
+        </w:rPr>
+        <w:t>endif</w:t>
+      </w:r>
+      <w:proofErr w:type="spellEnd"/>
+      <w:r>
+        <w:rPr>
+          <w:rFonts w:ascii="Palatino Linotype" w:hAnsi="Palatino Linotype"/>
+          <w:sz w:val="20"/>
+          <w:szCs w:val="20"/>
+        </w:rPr>
+        <w:t xml:space="preserve"> %}</w:t>
+      </w:r>
+      <w:bookmarkStart w:id="0" w:name="_GoBack"/>
+      <w:bookmarkEnd w:id="0"/>
     </w:p>
     <w:p>
       <w:pPr>
@@ -4230,7 +4854,16 @@
           <w:sz w:val="20"/>
           <w:szCs w:val="20"/>
         </w:rPr>
-        <w:t xml:space="preserve">{{ </w:t>
+        <w:t>{</w:t>
+      </w:r>
+      <w:proofErr w:type="gramStart"/>
+      <w:r>
+        <w:rPr>
+          <w:rFonts w:ascii="Palatino Linotype" w:hAnsi="Palatino Linotype"/>
+          <w:sz w:val="20"/>
+          <w:szCs w:val="20"/>
+        </w:rPr>
+        <w:t xml:space="preserve">{ </w:t>
       </w:r>
       <w:proofErr w:type="spellStart"/>
       <w:r>
@@ -4239,7 +4872,16 @@
           <w:sz w:val="20"/>
           <w:szCs w:val="20"/>
         </w:rPr>
-        <w:t>judicial_officer_type</w:t>
+        <w:t>judicial</w:t>
+      </w:r>
+      <w:proofErr w:type="gramEnd"/>
+      <w:r>
+        <w:rPr>
+          <w:rFonts w:ascii="Palatino Linotype" w:hAnsi="Palatino Linotype"/>
+          <w:sz w:val="20"/>
+          <w:szCs w:val="20"/>
+        </w:rPr>
+        <w:t>_officer_type</w:t>
       </w:r>
       <w:proofErr w:type="spellEnd"/>
       <w:r>
@@ -4264,7 +4906,16 @@
           <w:sz w:val="20"/>
           <w:szCs w:val="20"/>
         </w:rPr>
-        <w:t xml:space="preserve">{{ </w:t>
+        <w:t>{</w:t>
+      </w:r>
+      <w:proofErr w:type="gramStart"/>
+      <w:r>
+        <w:rPr>
+          <w:rFonts w:ascii="Palatino Linotype" w:hAnsi="Palatino Linotype"/>
+          <w:sz w:val="20"/>
+          <w:szCs w:val="20"/>
+        </w:rPr>
+        <w:t xml:space="preserve">{ </w:t>
       </w:r>
       <w:proofErr w:type="spellStart"/>
       <w:r>
@@ -4273,7 +4924,16 @@
           <w:sz w:val="20"/>
           <w:szCs w:val="20"/>
         </w:rPr>
-        <w:t>judicial_officer</w:t>
+        <w:t>judicial</w:t>
+      </w:r>
+      <w:proofErr w:type="gramEnd"/>
+      <w:r>
+        <w:rPr>
+          <w:rFonts w:ascii="Palatino Linotype" w:hAnsi="Palatino Linotype"/>
+          <w:sz w:val="20"/>
+          <w:szCs w:val="20"/>
+        </w:rPr>
+        <w:t>_officer</w:t>
       </w:r>
       <w:proofErr w:type="spellEnd"/>
       <w:r>
@@ -4340,7 +5000,17 @@
           <w:sz w:val="20"/>
           <w:szCs w:val="20"/>
         </w:rPr>
-        <w:t>ficer_type</w:t>
+        <w:t>ficer_</w:t>
+      </w:r>
+      <w:proofErr w:type="gramStart"/>
+      <w:r>
+        <w:rPr>
+          <w:rFonts w:ascii="Palatino Linotype" w:hAnsi="Palatino Linotype"/>
+          <w:bCs/>
+          <w:sz w:val="20"/>
+          <w:szCs w:val="20"/>
+        </w:rPr>
+        <w:t>type</w:t>
       </w:r>
       <w:proofErr w:type="spellEnd"/>
       <w:r>
@@ -4350,7 +5020,17 @@
           <w:sz w:val="20"/>
           <w:szCs w:val="20"/>
         </w:rPr>
-        <w:t xml:space="preserve">  ==  ‘Magistrate’ %}</w:t>
+        <w:t xml:space="preserve">  =</w:t>
+      </w:r>
+      <w:proofErr w:type="gramEnd"/>
+      <w:r>
+        <w:rPr>
+          <w:rFonts w:ascii="Palatino Linotype" w:hAnsi="Palatino Linotype"/>
+          <w:bCs/>
+          <w:sz w:val="20"/>
+          <w:szCs w:val="20"/>
+        </w:rPr>
+        <w:t>=  ‘Magistrate’ %}</w:t>
       </w:r>
     </w:p>
     <w:p>
@@ -4409,7 +5089,7 @@
           <w:sz w:val="19"/>
           <w:szCs w:val="19"/>
         </w:rPr>
-        <w:t xml:space="preserve">A party shall not assign as error on appeal </w:t>
+        <w:t>A party shall not a</w:t>
       </w:r>
       <w:r>
         <w:rPr>
@@ -4420,7 +5100,18 @@
           <w:sz w:val="19"/>
           <w:szCs w:val="19"/>
         </w:rPr>
-        <w:t xml:space="preserve">to </w:t>
+        <w:t>ssign as error on appeal</w:t>
+      </w:r>
+      <w:r>
+        <w:rPr>
+          <w:rFonts w:ascii="Palatino Linotype" w:hAnsi="Palatino Linotype"/>
+          <w:b/>
+          <w:bCs/>
+          <w:i/>
+          <w:sz w:val="19"/>
+          <w:szCs w:val="19"/>
+        </w:rPr>
+        <w:t xml:space="preserve"> </w:t>
       </w:r>
       <w:r>
         <w:rPr>
@@ -4540,7 +5231,16 @@
           <w:sz w:val="20"/>
           <w:szCs w:val="20"/>
         </w:rPr>
-        <w:t xml:space="preserve">{{ </w:t>
+        <w:t>{</w:t>
+      </w:r>
+      <w:proofErr w:type="gramStart"/>
+      <w:r>
+        <w:rPr>
+          <w:rFonts w:ascii="Palatino Linotype" w:hAnsi="Palatino Linotype"/>
+          <w:sz w:val="20"/>
+          <w:szCs w:val="20"/>
+        </w:rPr>
+        <w:t xml:space="preserve">{ </w:t>
       </w:r>
       <w:proofErr w:type="spellStart"/>
       <w:r>
@@ -4549,7 +5249,16 @@
           <w:sz w:val="20"/>
           <w:szCs w:val="20"/>
         </w:rPr>
-        <w:t>defendant_first_name</w:t>
+        <w:t>defendant</w:t>
+      </w:r>
+      <w:proofErr w:type="gramEnd"/>
+      <w:r>
+        <w:rPr>
+          <w:rFonts w:ascii="Palatino Linotype" w:hAnsi="Palatino Linotype"/>
+          <w:sz w:val="20"/>
+          <w:szCs w:val="20"/>
+        </w:rPr>
+        <w:t>_first_name</w:t>
       </w:r>
       <w:proofErr w:type="spellEnd"/>
       <w:r>
@@ -4596,8 +5305,8 @@
       </w:r>
     </w:p>
     <w:sectPr>
-      <w:headerReference w:type="default" r:id="rId7"/>
-      <w:footerReference w:type="default" r:id="rId8"/>
+      <w:headerReference w:type="default" r:id="rId8"/>
+      <w:footerReference w:type="default" r:id="rId9"/>
       <w:pgSz w:w="12240" w:h="15840"/>
       <w:pgMar w:top="1440" w:right="1080" w:bottom="1440" w:left="1080" w:header="864" w:footer="720" w:gutter="0"/>
       <w:cols w:space="720"/>
@@ -4609,7 +5318,7 @@
 </file>
 
 <file path=word/endnotes.xml><?xml version="1.0" encoding="utf-8"?>
-<w:endnotes xmlns:wpc="http://schemas.microsoft.com/office/word/2010/wordprocessingCanvas" xmlns:cx="http://schemas.microsoft.com/office/drawing/2014/chartex" xmlns:cx1="http://schemas.microsoft.com/office/drawing/2015/9/8/chartex" xmlns:cx2="http://schemas.microsoft.com/office/drawing/2015/10/21/chartex" xmlns:cx3="http://schemas.microsoft.com/office/drawing/2016/5/9/chartex" xmlns:cx4="http://schemas.microsoft.com/office/drawing/2016/5/10/chartex" xmlns:cx5="http://schemas.microsoft.com/office/drawing/2016/5/11/chartex" xmlns:cx6="http://schemas.microsoft.com/office/drawing/2016/5/12/chartex" xmlns:cx7="http://schemas.microsoft.com/office/drawing/2016/5/13/chartex" xmlns:cx8="http://schemas.microsoft.com/office/drawing/2016/5/14/chartex" xmlns:mc="http://schemas.openxmlformats.org/markup-compatibility/2006" xmlns:aink="http://schemas.microsoft.com/office/drawing/2016/ink" xmlns:am3d="http://schemas.microsoft.com/office/drawing/2017/model3d" xmlns:o="urn:schemas-microsoft-com:office:office" xmlns:r="http://schemas.openxmlformats.org/officeDocument/2006/relationships" xmlns:m="http://schemas.openxmlformats.org/officeDocument/2006/math" xmlns:v="urn:schemas-microsoft-com:vml" xmlns:wp14="http://schemas.microsoft.com/office/word/2010/wordprocessingDrawing" xmlns:wp="http://schemas.openxmlformats.org/drawingml/2006/wordprocessingDrawing" xmlns:w10="urn:schemas-microsoft-com:office:word" xmlns:w="http://schemas.openxmlformats.org/wordprocessingml/2006/main" xmlns:w14="http://schemas.microsoft.com/office/word/2010/wordml" xmlns:w15="http://schemas.microsoft.com/office/word/2012/wordml" xmlns:w16cex="http://schemas.microsoft.com/office/word/2018/wordml/cex" xmlns:w16cid="http://schemas.microsoft.com/office/word/2016/wordml/cid" xmlns:w16="http://schemas.microsoft.com/office/word/2018/wordml" xmlns:w16se="http://schemas.microsoft.com/office/word/2015/wordml/symex" xmlns:wpg="http://schemas.microsoft.com/office/word/2010/wordprocessingGroup" xmlns:wpi="http://schemas.microsoft.com/office/word/2010/wordprocessingInk" xmlns:wne="http://schemas.microsoft.com/office/word/2006/wordml" xmlns:wps="http://schemas.microsoft.com/office/word/2010/wordprocessingShape" mc:Ignorable="w14 w15 w16se w16cid w16 w16cex wp14">
+<w:endnotes xmlns:wpc="http://schemas.microsoft.com/office/word/2010/wordprocessingCanvas" xmlns:mc="http://schemas.openxmlformats.org/markup-compatibility/2006" xmlns:o="urn:schemas-microsoft-com:office:office" xmlns:r="http://schemas.openxmlformats.org/officeDocument/2006/relationships" xmlns:m="http://schemas.openxmlformats.org/officeDocument/2006/math" xmlns:v="urn:schemas-microsoft-com:vml" xmlns:wp14="http://schemas.microsoft.com/office/word/2010/wordprocessingDrawing" xmlns:wp="http://schemas.openxmlformats.org/drawingml/2006/wordprocessingDrawing" xmlns:w10="urn:schemas-microsoft-com:office:word" xmlns:w="http://schemas.openxmlformats.org/wordprocessingml/2006/main" xmlns:w14="http://schemas.microsoft.com/office/word/2010/wordml" xmlns:wpg="http://schemas.microsoft.com/office/word/2010/wordprocessingGroup" xmlns:wpi="http://schemas.microsoft.com/office/word/2010/wordprocessingInk" xmlns:wne="http://schemas.microsoft.com/office/word/2006/wordml" xmlns:wps="http://schemas.microsoft.com/office/word/2010/wordprocessingShape" mc:Ignorable="w14 wp14">
   <w:endnote w:type="separator" w:id="-1">
     <w:p>
       <w:r>
@@ -4628,7 +5337,7 @@
 </file>
 
 <file path=word/footer1.xml><?xml version="1.0" encoding="utf-8"?>
-<w:ftr xmlns:wpc="http://schemas.microsoft.com/office/word/2010/wordprocessingCanvas" xmlns:cx="http://schemas.microsoft.com/office/drawing/2014/chartex" xmlns:cx1="http://schemas.microsoft.com/office/drawing/2015/9/8/chartex" xmlns:cx2="http://schemas.microsoft.com/office/drawing/2015/10/21/chartex" xmlns:cx3="http://schemas.microsoft.com/office/drawing/2016/5/9/chartex" xmlns:cx4="http://schemas.microsoft.com/office/drawing/2016/5/10/chartex" xmlns:cx5="http://schemas.microsoft.com/office/drawing/2016/5/11/chartex" xmlns:cx6="http://schemas.microsoft.com/office/drawing/2016/5/12/chartex" xmlns:cx7="http://schemas.microsoft.com/office/drawing/2016/5/13/chartex" xmlns:cx8="http://schemas.microsoft.com/office/drawing/2016/5/14/chartex" xmlns:mc="http://schemas.openxmlformats.org/markup-compatibility/2006" xmlns:aink="http://schemas.microsoft.com/office/drawing/2016/ink" xmlns:am3d="http://schemas.microsoft.com/office/drawing/2017/model3d" xmlns:o="urn:schemas-microsoft-com:office:office" xmlns:r="http://schemas.openxmlformats.org/officeDocument/2006/relationships" xmlns:m="http://schemas.openxmlformats.org/officeDocument/2006/math" xmlns:v="urn:schemas-microsoft-com:vml" xmlns:wp14="http://schemas.microsoft.com/office/word/2010/wordprocessingDrawing" xmlns:wp="http://schemas.openxmlformats.org/drawingml/2006/wordprocessingDrawing" xmlns:w10="urn:schemas-microsoft-com:office:word" xmlns:w="http://schemas.openxmlformats.org/wordprocessingml/2006/main" xmlns:w14="http://schemas.microsoft.com/office/word/2010/wordml" xmlns:w15="http://schemas.microsoft.com/office/word/2012/wordml" xmlns:w16cex="http://schemas.microsoft.com/office/word/2018/wordml/cex" xmlns:w16cid="http://schemas.microsoft.com/office/word/2016/wordml/cid" xmlns:w16="http://schemas.microsoft.com/office/word/2018/wordml" xmlns:w16se="http://schemas.microsoft.com/office/word/2015/wordml/symex" xmlns:wpg="http://schemas.microsoft.com/office/word/2010/wordprocessingGroup" xmlns:wpi="http://schemas.microsoft.com/office/word/2010/wordprocessingInk" xmlns:wne="http://schemas.microsoft.com/office/word/2006/wordml" xmlns:wps="http://schemas.microsoft.com/office/word/2010/wordprocessingShape" mc:Ignorable="w14 w15 w16se w16cid w16 w16cex wp14">
+<w:ftr xmlns:wpc="http://schemas.microsoft.com/office/word/2010/wordprocessingCanvas" xmlns:mc="http://schemas.openxmlformats.org/markup-compatibility/2006" xmlns:o="urn:schemas-microsoft-com:office:office" xmlns:r="http://schemas.openxmlformats.org/officeDocument/2006/relationships" xmlns:m="http://schemas.openxmlformats.org/officeDocument/2006/math" xmlns:v="urn:schemas-microsoft-com:vml" xmlns:wp14="http://schemas.microsoft.com/office/word/2010/wordprocessingDrawing" xmlns:wp="http://schemas.openxmlformats.org/drawingml/2006/wordprocessingDrawing" xmlns:w10="urn:schemas-microsoft-com:office:word" xmlns:w="http://schemas.openxmlformats.org/wordprocessingml/2006/main" xmlns:w14="http://schemas.microsoft.com/office/word/2010/wordml" xmlns:wpg="http://schemas.microsoft.com/office/word/2010/wordprocessingGroup" xmlns:wpi="http://schemas.microsoft.com/office/word/2010/wordprocessingInk" xmlns:wne="http://schemas.microsoft.com/office/word/2006/wordml" xmlns:wps="http://schemas.microsoft.com/office/word/2010/wordprocessingShape" mc:Ignorable="w14 wp14">
   <w:p>
     <w:pPr>
       <w:tabs>
@@ -4675,7 +5384,17 @@
         <w:sz w:val="20"/>
         <w:szCs w:val="20"/>
       </w:rPr>
-      <w:t>judicial_officer_type</w:t>
+      <w:t>judicial_officer_</w:t>
+    </w:r>
+    <w:proofErr w:type="gramStart"/>
+    <w:r>
+      <w:rPr>
+        <w:rFonts w:ascii="Palatino Linotype" w:hAnsi="Palatino Linotype"/>
+        <w:bCs/>
+        <w:sz w:val="20"/>
+        <w:szCs w:val="20"/>
+      </w:rPr>
+      <w:t>type</w:t>
     </w:r>
     <w:proofErr w:type="spellEnd"/>
     <w:r>
@@ -4685,7 +5404,27 @@
         <w:sz w:val="20"/>
         <w:szCs w:val="20"/>
       </w:rPr>
-      <w:t xml:space="preserve">  ==  ‘Magistrate’ %}Magistrate Decision</w:t>
+      <w:t xml:space="preserve">  =</w:t>
+    </w:r>
+    <w:proofErr w:type="gramEnd"/>
+    <w:r>
+      <w:rPr>
+        <w:rFonts w:ascii="Palatino Linotype" w:hAnsi="Palatino Linotype"/>
+        <w:bCs/>
+        <w:sz w:val="20"/>
+        <w:szCs w:val="20"/>
+      </w:rPr>
+      <w:t xml:space="preserve">=  ‘Magistrate’ %}Magistrate </w:t>
+    </w:r>
+    <w:proofErr w:type="gramStart"/>
+    <w:r>
+      <w:rPr>
+        <w:rFonts w:ascii="Palatino Linotype" w:hAnsi="Palatino Linotype"/>
+        <w:bCs/>
+        <w:sz w:val="20"/>
+        <w:szCs w:val="20"/>
+      </w:rPr>
+      <w:t>Decision</w:t>
     </w:r>
     <w:r>
       <w:rPr>
@@ -4693,7 +5432,16 @@
         <w:sz w:val="20"/>
         <w:szCs w:val="20"/>
       </w:rPr>
-      <w:t xml:space="preserve">{% </w:t>
+      <w:t>{</w:t>
+    </w:r>
+    <w:proofErr w:type="gramEnd"/>
+    <w:r>
+      <w:rPr>
+        <w:rFonts w:ascii="Palatino Linotype" w:hAnsi="Palatino Linotype"/>
+        <w:sz w:val="20"/>
+        <w:szCs w:val="20"/>
+      </w:rPr>
+      <w:t xml:space="preserve">% </w:t>
     </w:r>
     <w:proofErr w:type="spellStart"/>
     <w:r>
@@ -4745,7 +5493,25 @@
         <w:sz w:val="20"/>
         <w:szCs w:val="20"/>
       </w:rPr>
-      <w:t>{% endif %}</w:t>
+      <w:t xml:space="preserve">{% </w:t>
+    </w:r>
+    <w:proofErr w:type="spellStart"/>
+    <w:r>
+      <w:rPr>
+        <w:rFonts w:ascii="Palatino Linotype" w:hAnsi="Palatino Linotype"/>
+        <w:sz w:val="20"/>
+        <w:szCs w:val="20"/>
+      </w:rPr>
+      <w:t>endif</w:t>
+    </w:r>
+    <w:proofErr w:type="spellEnd"/>
+    <w:r>
+      <w:rPr>
+        <w:rFonts w:ascii="Palatino Linotype" w:hAnsi="Palatino Linotype"/>
+        <w:sz w:val="20"/>
+        <w:szCs w:val="20"/>
+      </w:rPr>
+      <w:t xml:space="preserve"> %}</w:t>
     </w:r>
     <w:r>
       <w:t xml:space="preserve"> </w:t>
@@ -4781,7 +5547,7 @@
 </file>
 
 <file path=word/footnotes.xml><?xml version="1.0" encoding="utf-8"?>
-<w:footnotes xmlns:wpc="http://schemas.microsoft.com/office/word/2010/wordprocessingCanvas" xmlns:cx="http://schemas.microsoft.com/office/drawing/2014/chartex" xmlns:cx1="http://schemas.microsoft.com/office/drawing/2015/9/8/chartex" xmlns:cx2="http://schemas.microsoft.com/office/drawing/2015/10/21/chartex" xmlns:cx3="http://schemas.microsoft.com/office/drawing/2016/5/9/chartex" xmlns:cx4="http://schemas.microsoft.com/office/drawing/2016/5/10/chartex" xmlns:cx5="http://schemas.microsoft.com/office/drawing/2016/5/11/chartex" xmlns:cx6="http://schemas.microsoft.com/office/drawing/2016/5/12/chartex" xmlns:cx7="http://schemas.microsoft.com/office/drawing/2016/5/13/chartex" xmlns:cx8="http://schemas.microsoft.com/office/drawing/2016/5/14/chartex" xmlns:mc="http://schemas.openxmlformats.org/markup-compatibility/2006" xmlns:aink="http://schemas.microsoft.com/office/drawing/2016/ink" xmlns:am3d="http://schemas.microsoft.com/office/drawing/2017/model3d" xmlns:o="urn:schemas-microsoft-com:office:office" xmlns:r="http://schemas.openxmlformats.org/officeDocument/2006/relationships" xmlns:m="http://schemas.openxmlformats.org/officeDocument/2006/math" xmlns:v="urn:schemas-microsoft-com:vml" xmlns:wp14="http://schemas.microsoft.com/office/word/2010/wordprocessingDrawing" xmlns:wp="http://schemas.openxmlformats.org/drawingml/2006/wordprocessingDrawing" xmlns:w10="urn:schemas-microsoft-com:office:word" xmlns:w="http://schemas.openxmlformats.org/wordprocessingml/2006/main" xmlns:w14="http://schemas.microsoft.com/office/word/2010/wordml" xmlns:w15="http://schemas.microsoft.com/office/word/2012/wordml" xmlns:w16cex="http://schemas.microsoft.com/office/word/2018/wordml/cex" xmlns:w16cid="http://schemas.microsoft.com/office/word/2016/wordml/cid" xmlns:w16="http://schemas.microsoft.com/office/word/2018/wordml" xmlns:w16se="http://schemas.microsoft.com/office/word/2015/wordml/symex" xmlns:wpg="http://schemas.microsoft.com/office/word/2010/wordprocessingGroup" xmlns:wpi="http://schemas.microsoft.com/office/word/2010/wordprocessingInk" xmlns:wne="http://schemas.microsoft.com/office/word/2006/wordml" xmlns:wps="http://schemas.microsoft.com/office/word/2010/wordprocessingShape" mc:Ignorable="w14 w15 w16se w16cid w16 w16cex wp14">
+<w:footnotes xmlns:wpc="http://schemas.microsoft.com/office/word/2010/wordprocessingCanvas" xmlns:mc="http://schemas.openxmlformats.org/markup-compatibility/2006" xmlns:o="urn:schemas-microsoft-com:office:office" xmlns:r="http://schemas.openxmlformats.org/officeDocument/2006/relationships" xmlns:m="http://schemas.openxmlformats.org/officeDocument/2006/math" xmlns:v="urn:schemas-microsoft-com:vml" xmlns:wp14="http://schemas.microsoft.com/office/word/2010/wordprocessingDrawing" xmlns:wp="http://schemas.openxmlformats.org/drawingml/2006/wordprocessingDrawing" xmlns:w10="urn:schemas-microsoft-com:office:word" xmlns:w="http://schemas.openxmlformats.org/wordprocessingml/2006/main" xmlns:w14="http://schemas.microsoft.com/office/word/2010/wordml" xmlns:wpg="http://schemas.microsoft.com/office/word/2010/wordprocessingGroup" xmlns:wpi="http://schemas.microsoft.com/office/word/2010/wordprocessingInk" xmlns:wne="http://schemas.microsoft.com/office/word/2006/wordml" xmlns:wps="http://schemas.microsoft.com/office/word/2010/wordprocessingShape" mc:Ignorable="w14 wp14">
   <w:footnote w:type="separator" w:id="-1">
     <w:p>
       <w:r>
@@ -4800,7 +5566,7 @@
 </file>
 
 <file path=word/header1.xml><?xml version="1.0" encoding="utf-8"?>
-<w:hdr xmlns:wpc="http://schemas.microsoft.com/office/word/2010/wordprocessingCanvas" xmlns:cx="http://schemas.microsoft.com/office/drawing/2014/chartex" xmlns:cx1="http://schemas.microsoft.com/office/drawing/2015/9/8/chartex" xmlns:cx2="http://schemas.microsoft.com/office/drawing/2015/10/21/chartex" xmlns:cx3="http://schemas.microsoft.com/office/drawing/2016/5/9/chartex" xmlns:cx4="http://schemas.microsoft.com/office/drawing/2016/5/10/chartex" xmlns:cx5="http://schemas.microsoft.com/office/drawing/2016/5/11/chartex" xmlns:cx6="http://schemas.microsoft.com/office/drawing/2016/5/12/chartex" xmlns:cx7="http://schemas.microsoft.com/office/drawing/2016/5/13/chartex" xmlns:cx8="http://schemas.microsoft.com/office/drawing/2016/5/14/chartex" xmlns:mc="http://schemas.openxmlformats.org/markup-compatibility/2006" xmlns:aink="http://schemas.microsoft.com/office/drawing/2016/ink" xmlns:am3d="http://schemas.microsoft.com/office/drawing/2017/model3d" xmlns:o="urn:schemas-microsoft-com:office:office" xmlns:r="http://schemas.openxmlformats.org/officeDocument/2006/relationships" xmlns:m="http://schemas.openxmlformats.org/officeDocument/2006/math" xmlns:v="urn:schemas-microsoft-com:vml" xmlns:wp14="http://schemas.microsoft.com/office/word/2010/wordprocessingDrawing" xmlns:wp="http://schemas.openxmlformats.org/drawingml/2006/wordprocessingDrawing" xmlns:w10="urn:schemas-microsoft-com:office:word" xmlns:w="http://schemas.openxmlformats.org/wordprocessingml/2006/main" xmlns:w14="http://schemas.microsoft.com/office/word/2010/wordml" xmlns:w15="http://schemas.microsoft.com/office/word/2012/wordml" xmlns:w16cex="http://schemas.microsoft.com/office/word/2018/wordml/cex" xmlns:w16cid="http://schemas.microsoft.com/office/word/2016/wordml/cid" xmlns:w16="http://schemas.microsoft.com/office/word/2018/wordml" xmlns:w16se="http://schemas.microsoft.com/office/word/2015/wordml/symex" xmlns:wpg="http://schemas.microsoft.com/office/word/2010/wordprocessingGroup" xmlns:wpi="http://schemas.microsoft.com/office/word/2010/wordprocessingInk" xmlns:wne="http://schemas.microsoft.com/office/word/2006/wordml" xmlns:wps="http://schemas.microsoft.com/office/word/2010/wordprocessingShape" mc:Ignorable="w14 w15 w16se w16cid w16 w16cex wp14">
+<w:hdr xmlns:wpc="http://schemas.microsoft.com/office/word/2010/wordprocessingCanvas" xmlns:mc="http://schemas.openxmlformats.org/markup-compatibility/2006" xmlns:o="urn:schemas-microsoft-com:office:office" xmlns:r="http://schemas.openxmlformats.org/officeDocument/2006/relationships" xmlns:m="http://schemas.openxmlformats.org/officeDocument/2006/math" xmlns:v="urn:schemas-microsoft-com:vml" xmlns:wp14="http://schemas.microsoft.com/office/word/2010/wordprocessingDrawing" xmlns:wp="http://schemas.openxmlformats.org/drawingml/2006/wordprocessingDrawing" xmlns:w10="urn:schemas-microsoft-com:office:word" xmlns:w="http://schemas.openxmlformats.org/wordprocessingml/2006/main" xmlns:w14="http://schemas.microsoft.com/office/word/2010/wordml" xmlns:wpg="http://schemas.microsoft.com/office/word/2010/wordprocessingGroup" xmlns:wpi="http://schemas.microsoft.com/office/word/2010/wordprocessingInk" xmlns:wne="http://schemas.microsoft.com/office/word/2006/wordml" xmlns:wps="http://schemas.microsoft.com/office/word/2010/wordprocessingShape" mc:Ignorable="w14 wp14">
   <w:p>
     <w:pPr>
       <w:pStyle w:val="Header"/>
@@ -4824,8 +5590,8 @@
 </file>
 
 <file path=word/numbering.xml><?xml version="1.0" encoding="utf-8"?>
-<w:numbering xmlns:wpc="http://schemas.microsoft.com/office/word/2010/wordprocessingCanvas" xmlns:cx="http://schemas.microsoft.com/office/drawing/2014/chartex" xmlns:cx1="http://schemas.microsoft.com/office/drawing/2015/9/8/chartex" xmlns:cx2="http://schemas.microsoft.com/office/drawing/2015/10/21/chartex" xmlns:cx3="http://schemas.microsoft.com/office/drawing/2016/5/9/chartex" xmlns:cx4="http://schemas.microsoft.com/office/drawing/2016/5/10/chartex" xmlns:cx5="http://schemas.microsoft.com/office/drawing/2016/5/11/chartex" xmlns:cx6="http://schemas.microsoft.com/office/drawing/2016/5/12/chartex" xmlns:cx7="http://schemas.microsoft.com/office/drawing/2016/5/13/chartex" xmlns:cx8="http://schemas.microsoft.com/office/drawing/2016/5/14/chartex" xmlns:mc="http://schemas.openxmlformats.org/markup-compatibility/2006" xmlns:aink="http://schemas.microsoft.com/office/drawing/2016/ink" xmlns:am3d="http://schemas.microsoft.com/office/drawing/2017/model3d" xmlns:o="urn:schemas-microsoft-com:office:office" xmlns:r="http://schemas.openxmlformats.org/officeDocument/2006/relationships" xmlns:m="http://schemas.openxmlformats.org/officeDocument/2006/math" xmlns:v="urn:schemas-microsoft-com:vml" xmlns:wp14="http://schemas.microsoft.com/office/word/2010/wordprocessingDrawing" xmlns:wp="http://schemas.openxmlformats.org/drawingml/2006/wordprocessingDrawing" xmlns:w10="urn:schemas-microsoft-com:office:word" xmlns:w="http://schemas.openxmlformats.org/wordprocessingml/2006/main" xmlns:w14="http://schemas.microsoft.com/office/word/2010/wordml" xmlns:w15="http://schemas.microsoft.com/office/word/2012/wordml" xmlns:w16cex="http://schemas.microsoft.com/office/word/2018/wordml/cex" xmlns:w16cid="http://schemas.microsoft.com/office/word/2016/wordml/cid" xmlns:w16="http://schemas.microsoft.com/office/word/2018/wordml" xmlns:w16se="http://schemas.microsoft.com/office/word/2015/wordml/symex" xmlns:wpg="http://schemas.microsoft.com/office/word/2010/wordprocessingGroup" xmlns:wpi="http://schemas.microsoft.com/office/word/2010/wordprocessingInk" xmlns:wne="http://schemas.microsoft.com/office/word/2006/wordml" xmlns:wps="http://schemas.microsoft.com/office/word/2010/wordprocessingShape" mc:Ignorable="w14 w15 w16se w16cid w16 w16cex wp14">
-  <w:abstractNum w:abstractNumId="0" w15:restartNumberingAfterBreak="0">
+<w:numbering xmlns:wpc="http://schemas.microsoft.com/office/word/2010/wordprocessingCanvas" xmlns:mc="http://schemas.openxmlformats.org/markup-compatibility/2006" xmlns:o="urn:schemas-microsoft-com:office:office" xmlns:r="http://schemas.openxmlformats.org/officeDocument/2006/relationships" xmlns:m="http://schemas.openxmlformats.org/officeDocument/2006/math" xmlns:v="urn:schemas-microsoft-com:vml" xmlns:wp14="http://schemas.microsoft.com/office/word/2010/wordprocessingDrawing" xmlns:wp="http://schemas.openxmlformats.org/drawingml/2006/wordprocessingDrawing" xmlns:w10="urn:schemas-microsoft-com:office:word" xmlns:w="http://schemas.openxmlformats.org/wordprocessingml/2006/main" xmlns:w14="http://schemas.microsoft.com/office/word/2010/wordml" xmlns:wpg="http://schemas.microsoft.com/office/word/2010/wordprocessingGroup" xmlns:wpi="http://schemas.microsoft.com/office/word/2010/wordprocessingInk" xmlns:wne="http://schemas.microsoft.com/office/word/2006/wordml" xmlns:wps="http://schemas.microsoft.com/office/word/2010/wordprocessingShape" mc:Ignorable="w14 wp14">
+  <w:abstractNum w:abstractNumId="0">
     <w:nsid w:val="08B2501C"/>
     <w:multiLevelType w:val="hybridMultilevel"/>
     <w:tmpl w:val="F2A43D58"/>
@@ -4945,7 +5711,7 @@
 </file>
 
 <file path=word/styles.xml><?xml version="1.0" encoding="utf-8"?>
-<w:styles xmlns:mc="http://schemas.openxmlformats.org/markup-compatibility/2006" xmlns:r="http://schemas.openxmlformats.org/officeDocument/2006/relationships" xmlns:w="http://schemas.openxmlformats.org/wordprocessingml/2006/main" xmlns:w14="http://schemas.microsoft.com/office/word/2010/wordml" xmlns:w15="http://schemas.microsoft.com/office/word/2012/wordml" xmlns:w16cex="http://schemas.microsoft.com/office/word/2018/wordml/cex" xmlns:w16cid="http://schemas.microsoft.com/office/word/2016/wordml/cid" xmlns:w16="http://schemas.microsoft.com/office/word/2018/wordml" xmlns:w16se="http://schemas.microsoft.com/office/word/2015/wordml/symex" mc:Ignorable="w14 w15 w16se w16cid w16 w16cex">
+<w:styles xmlns:mc="http://schemas.openxmlformats.org/markup-compatibility/2006" xmlns:r="http://schemas.openxmlformats.org/officeDocument/2006/relationships" xmlns:w="http://schemas.openxmlformats.org/wordprocessingml/2006/main" xmlns:w14="http://schemas.microsoft.com/office/word/2010/wordml" mc:Ignorable="w14">
   <w:docDefaults>
     <w:rPrDefault>
       <w:rPr>
@@ -4961,383 +5727,462 @@
       </w:pPr>
     </w:pPrDefault>
   </w:docDefaults>
-  <w:latentStyles w:defLockedState="0" w:defUIPriority="99" w:defSemiHidden="0" w:defUnhideWhenUsed="0" w:defQFormat="0" w:count="376">
-    <w:lsdException w:name="Normal" w:uiPriority="0" w:qFormat="1"/>
-    <w:lsdException w:name="heading 1" w:uiPriority="9" w:qFormat="1"/>
-    <w:lsdException w:name="heading 2" w:semiHidden="1" w:uiPriority="9" w:unhideWhenUsed="1" w:qFormat="1"/>
-    <w:lsdException w:name="heading 3" w:semiHidden="1" w:uiPriority="9" w:unhideWhenUsed="1" w:qFormat="1"/>
-    <w:lsdException w:name="heading 4" w:semiHidden="1" w:uiPriority="9" w:unhideWhenUsed="1" w:qFormat="1"/>
-    <w:lsdException w:name="heading 5" w:semiHidden="1" w:uiPriority="9" w:unhideWhenUsed="1" w:qFormat="1"/>
-    <w:lsdException w:name="heading 6" w:semiHidden="1" w:uiPriority="9" w:unhideWhenUsed="1" w:qFormat="1"/>
-    <w:lsdException w:name="heading 7" w:semiHidden="1" w:uiPriority="9" w:unhideWhenUsed="1" w:qFormat="1"/>
-    <w:lsdException w:name="heading 8" w:semiHidden="1" w:uiPriority="9" w:unhideWhenUsed="1" w:qFormat="1"/>
-    <w:lsdException w:name="heading 9" w:semiHidden="1" w:uiPriority="9" w:unhideWhenUsed="1" w:qFormat="1"/>
-    <w:lsdException w:name="index 1" w:semiHidden="1" w:unhideWhenUsed="1"/>
-    <w:lsdException w:name="index 2" w:semiHidden="1" w:unhideWhenUsed="1"/>
-    <w:lsdException w:name="index 3" w:semiHidden="1" w:unhideWhenUsed="1"/>
-    <w:lsdException w:name="index 4" w:semiHidden="1" w:unhideWhenUsed="1"/>
-    <w:lsdException w:name="index 5" w:semiHidden="1" w:unhideWhenUsed="1"/>
-    <w:lsdException w:name="index 6" w:semiHidden="1" w:unhideWhenUsed="1"/>
-    <w:lsdException w:name="index 7" w:semiHidden="1" w:unhideWhenUsed="1"/>
-    <w:lsdException w:name="index 8" w:semiHidden="1" w:unhideWhenUsed="1"/>
-    <w:lsdException w:name="index 9" w:semiHidden="1" w:unhideWhenUsed="1"/>
-    <w:lsdException w:name="toc 1" w:semiHidden="1" w:uiPriority="39" w:unhideWhenUsed="1"/>
-    <w:lsdException w:name="toc 2" w:semiHidden="1" w:uiPriority="39" w:unhideWhenUsed="1"/>
-    <w:lsdException w:name="toc 3" w:semiHidden="1" w:uiPriority="39" w:unhideWhenUsed="1"/>
-    <w:lsdException w:name="toc 4" w:semiHidden="1" w:uiPriority="39" w:unhideWhenUsed="1"/>
-    <w:lsdException w:name="toc 5" w:semiHidden="1" w:uiPriority="39" w:unhideWhenUsed="1"/>
-    <w:lsdException w:name="toc 6" w:semiHidden="1" w:uiPriority="39" w:unhideWhenUsed="1"/>
-    <w:lsdException w:name="toc 7" w:semiHidden="1" w:uiPriority="39" w:unhideWhenUsed="1"/>
-    <w:lsdException w:name="toc 8" w:semiHidden="1" w:uiPriority="39" w:unhideWhenUsed="1"/>
-    <w:lsdException w:name="toc 9" w:semiHidden="1" w:uiPriority="39" w:unhideWhenUsed="1"/>
-    <w:lsdException w:name="Normal Indent" w:semiHidden="1" w:unhideWhenUsed="1"/>
-    <w:lsdException w:name="footnote text" w:semiHidden="1" w:unhideWhenUsed="1"/>
-    <w:lsdException w:name="annotation text" w:semiHidden="1" w:unhideWhenUsed="1"/>
-    <w:lsdException w:name="header" w:semiHidden="1" w:unhideWhenUsed="1"/>
-    <w:lsdException w:name="footer" w:semiHidden="1" w:unhideWhenUsed="1"/>
-    <w:lsdException w:name="index heading" w:semiHidden="1" w:unhideWhenUsed="1"/>
-    <w:lsdException w:name="caption" w:semiHidden="1" w:uiPriority="35" w:unhideWhenUsed="1" w:qFormat="1"/>
-    <w:lsdException w:name="table of figures" w:semiHidden="1" w:unhideWhenUsed="1"/>
-    <w:lsdException w:name="envelope address" w:semiHidden="1" w:unhideWhenUsed="1"/>
-    <w:lsdException w:name="envelope return" w:semiHidden="1" w:unhideWhenUsed="1"/>
-    <w:lsdException w:name="footnote reference" w:semiHidden="1"/>
-    <w:lsdException w:name="annotation reference" w:semiHidden="1" w:unhideWhenUsed="1"/>
-    <w:lsdException w:name="line number" w:semiHidden="1" w:unhideWhenUsed="1"/>
-    <w:lsdException w:name="page number" w:semiHidden="1" w:unhideWhenUsed="1"/>
-    <w:lsdException w:name="endnote reference" w:semiHidden="1" w:unhideWhenUsed="1"/>
-    <w:lsdException w:name="endnote text" w:semiHidden="1" w:unhideWhenUsed="1"/>
-    <w:lsdException w:name="table of authorities" w:semiHidden="1" w:unhideWhenUsed="1"/>
-    <w:lsdException w:name="macro" w:semiHidden="1" w:unhideWhenUsed="1"/>
-    <w:lsdException w:name="toa heading" w:semiHidden="1" w:unhideWhenUsed="1"/>
-    <w:lsdException w:name="List" w:semiHidden="1" w:unhideWhenUsed="1"/>
-    <w:lsdException w:name="List Bullet" w:semiHidden="1" w:unhideWhenUsed="1"/>
-    <w:lsdException w:name="List Number" w:semiHidden="1" w:unhideWhenUsed="1"/>
-    <w:lsdException w:name="List 2" w:semiHidden="1" w:unhideWhenUsed="1"/>
-    <w:lsdException w:name="List 3" w:semiHidden="1" w:unhideWhenUsed="1"/>
-    <w:lsdException w:name="List 4" w:semiHidden="1" w:unhideWhenUsed="1"/>
-    <w:lsdException w:name="List 5" w:semiHidden="1" w:unhideWhenUsed="1"/>
-    <w:lsdException w:name="List Bullet 2" w:semiHidden="1" w:unhideWhenUsed="1"/>
-    <w:lsdException w:name="List Bullet 3" w:semiHidden="1" w:unhideWhenUsed="1"/>
-    <w:lsdException w:name="List Bullet 4" w:semiHidden="1" w:unhideWhenUsed="1"/>
-    <w:lsdException w:name="List Bullet 5" w:semiHidden="1" w:unhideWhenUsed="1"/>
-    <w:lsdException w:name="List Number 2" w:semiHidden="1" w:unhideWhenUsed="1"/>
-    <w:lsdException w:name="List Number 3" w:semiHidden="1" w:unhideWhenUsed="1"/>
-    <w:lsdException w:name="List Number 4" w:semiHidden="1" w:unhideWhenUsed="1"/>
-    <w:lsdException w:name="List Number 5" w:semiHidden="1" w:unhideWhenUsed="1"/>
-    <w:lsdException w:name="Title" w:uiPriority="10" w:qFormat="1"/>
-    <w:lsdException w:name="Closing" w:semiHidden="1" w:unhideWhenUsed="1"/>
-    <w:lsdException w:name="Signature" w:semiHidden="1" w:unhideWhenUsed="1"/>
-    <w:lsdException w:name="Default Paragraph Font" w:semiHidden="1" w:uiPriority="1" w:unhideWhenUsed="1"/>
-    <w:lsdException w:name="Body Text" w:semiHidden="1" w:unhideWhenUsed="1"/>
-    <w:lsdException w:name="Body Text Indent" w:semiHidden="1" w:unhideWhenUsed="1"/>
-    <w:lsdException w:name="List Continue" w:semiHidden="1" w:unhideWhenUsed="1"/>
-    <w:lsdException w:name="List Continue 2" w:semiHidden="1" w:unhideWhenUsed="1"/>
-    <w:lsdException w:name="List Continue 3" w:semiHidden="1" w:unhideWhenUsed="1"/>
-    <w:lsdException w:name="List Continue 4" w:semiHidden="1" w:unhideWhenUsed="1"/>
-    <w:lsdException w:name="List Continue 5" w:semiHidden="1" w:unhideWhenUsed="1"/>
-    <w:lsdException w:name="Message Header" w:semiHidden="1" w:unhideWhenUsed="1"/>
-    <w:lsdException w:name="Subtitle" w:uiPriority="11" w:qFormat="1"/>
-    <w:lsdException w:name="Salutation" w:semiHidden="1" w:unhideWhenUsed="1"/>
-    <w:lsdException w:name="Date" w:semiHidden="1" w:unhideWhenUsed="1"/>
-    <w:lsdException w:name="Body Text First Indent" w:semiHidden="1" w:unhideWhenUsed="1"/>
-    <w:lsdException w:name="Body Text First Indent 2" w:semiHidden="1" w:unhideWhenUsed="1"/>
-    <w:lsdException w:name="Note Heading" w:semiHidden="1" w:unhideWhenUsed="1"/>
-    <w:lsdException w:name="Body Text 2" w:semiHidden="1" w:unhideWhenUsed="1"/>
-    <w:lsdException w:name="Body Text 3" w:semiHidden="1" w:unhideWhenUsed="1"/>
-    <w:lsdException w:name="Body Text Indent 2" w:semiHidden="1" w:unhideWhenUsed="1"/>
-    <w:lsdException w:name="Body Text Indent 3" w:semiHidden="1" w:unhideWhenUsed="1"/>
-    <w:lsdException w:name="Block Text" w:semiHidden="1" w:unhideWhenUsed="1"/>
-    <w:lsdException w:name="Hyperlink" w:semiHidden="1" w:unhideWhenUsed="1"/>
-    <w:lsdException w:name="FollowedHyperlink" w:semiHidden="1" w:unhideWhenUsed="1"/>
-    <w:lsdException w:name="Strong" w:uiPriority="22" w:qFormat="1"/>
-    <w:lsdException w:name="Emphasis" w:uiPriority="20" w:qFormat="1"/>
-    <w:lsdException w:name="Document Map" w:semiHidden="1" w:unhideWhenUsed="1"/>
-    <w:lsdException w:name="Plain Text" w:semiHidden="1" w:unhideWhenUsed="1"/>
-    <w:lsdException w:name="E-mail Signature" w:semiHidden="1" w:unhideWhenUsed="1"/>
-    <w:lsdException w:name="HTML Top of Form" w:semiHidden="1" w:unhideWhenUsed="1"/>
-    <w:lsdException w:name="HTML Bottom of Form" w:semiHidden="1" w:unhideWhenUsed="1"/>
-    <w:lsdException w:name="Normal (Web)" w:semiHidden="1" w:unhideWhenUsed="1"/>
-    <w:lsdException w:name="HTML Acronym" w:semiHidden="1" w:unhideWhenUsed="1"/>
-    <w:lsdException w:name="HTML Address" w:semiHidden="1" w:unhideWhenUsed="1"/>
-    <w:lsdException w:name="HTML Cite" w:semiHidden="1" w:unhideWhenUsed="1"/>
-    <w:lsdException w:name="HTML Code" w:semiHidden="1" w:unhideWhenUsed="1"/>
-    <w:lsdException w:name="HTML Definition" w:semiHidden="1" w:unhideWhenUsed="1"/>
-    <w:lsdException w:name="HTML Keyboard" w:semiHidden="1" w:unhideWhenUsed="1"/>
-    <w:lsdException w:name="HTML Preformatted" w:semiHidden="1" w:unhideWhenUsed="1"/>
-    <w:lsdException w:name="HTML Sample" w:semiHidden="1" w:unhideWhenUsed="1"/>
-    <w:lsdException w:name="HTML Typewriter" w:semiHidden="1" w:unhideWhenUsed="1"/>
-    <w:lsdException w:name="HTML Variable" w:semiHidden="1" w:unhideWhenUsed="1"/>
-    <w:lsdException w:name="Normal Table" w:semiHidden="1" w:unhideWhenUsed="1"/>
-    <w:lsdException w:name="annotation subject" w:semiHidden="1" w:unhideWhenUsed="1"/>
-    <w:lsdException w:name="No List" w:semiHidden="1" w:unhideWhenUsed="1"/>
-    <w:lsdException w:name="Outline List 1" w:semiHidden="1" w:unhideWhenUsed="1"/>
-    <w:lsdException w:name="Outline List 2" w:semiHidden="1" w:unhideWhenUsed="1"/>
-    <w:lsdException w:name="Outline List 3" w:semiHidden="1" w:unhideWhenUsed="1"/>
-    <w:lsdException w:name="Table Simple 1" w:semiHidden="1" w:unhideWhenUsed="1"/>
-    <w:lsdException w:name="Table Simple 2" w:semiHidden="1" w:unhideWhenUsed="1"/>
-    <w:lsdException w:name="Table Simple 3" w:semiHidden="1" w:unhideWhenUsed="1"/>
-    <w:lsdException w:name="Table Classic 1" w:semiHidden="1" w:unhideWhenUsed="1"/>
-    <w:lsdException w:name="Table Classic 2" w:semiHidden="1" w:unhideWhenUsed="1"/>
-    <w:lsdException w:name="Table Classic 3" w:semiHidden="1" w:unhideWhenUsed="1"/>
-    <w:lsdException w:name="Table Classic 4" w:semiHidden="1" w:unhideWhenUsed="1"/>
-    <w:lsdException w:name="Table Colorful 1" w:semiHidden="1" w:unhideWhenUsed="1"/>
-    <w:lsdException w:name="Table Colorful 2" w:semiHidden="1" w:unhideWhenUsed="1"/>
-    <w:lsdException w:name="Table Colorful 3" w:semiHidden="1" w:unhideWhenUsed="1"/>
-    <w:lsdException w:name="Table Columns 1" w:semiHidden="1" w:unhideWhenUsed="1"/>
-    <w:lsdException w:name="Table Columns 2" w:semiHidden="1" w:unhideWhenUsed="1"/>
-    <w:lsdException w:name="Table Columns 3" w:semiHidden="1" w:unhideWhenUsed="1"/>
-    <w:lsdException w:name="Table Columns 4" w:semiHidden="1" w:unhideWhenUsed="1"/>
-    <w:lsdException w:name="Table Columns 5" w:semiHidden="1" w:unhideWhenUsed="1"/>
-    <w:lsdException w:name="Table Grid 1" w:semiHidden="1" w:unhideWhenUsed="1"/>
-    <w:lsdException w:name="Table Grid 2" w:semiHidden="1" w:unhideWhenUsed="1"/>
-    <w:lsdException w:name="Table Grid 3" w:semiHidden="1" w:unhideWhenUsed="1"/>
-    <w:lsdException w:name="Table Grid 4" w:semiHidden="1" w:unhideWhenUsed="1"/>
-    <w:lsdException w:name="Table Grid 5" w:semiHidden="1" w:unhideWhenUsed="1"/>
-    <w:lsdException w:name="Table Grid 6" w:semiHidden="1" w:unhideWhenUsed="1"/>
-    <w:lsdException w:name="Table Grid 7" w:semiHidden="1" w:unhideWhenUsed="1"/>
-    <w:lsdException w:name="Table Grid 8" w:semiHidden="1" w:unhideWhenUsed="1"/>
-    <w:lsdException w:name="Table List 1" w:semiHidden="1" w:unhideWhenUsed="1"/>
-    <w:lsdException w:name="Table List 2" w:semiHidden="1" w:unhideWhenUsed="1"/>
-    <w:lsdException w:name="Table List 3" w:semiHidden="1" w:unhideWhenUsed="1"/>
-    <w:lsdException w:name="Table List 4" w:semiHidden="1" w:unhideWhenUsed="1"/>
-    <w:lsdException w:name="Table List 5" w:semiHidden="1" w:unhideWhenUsed="1"/>
-    <w:lsdException w:name="Table List 6" w:semiHidden="1" w:unhideWhenUsed="1"/>
-    <w:lsdException w:name="Table List 7" w:semiHidden="1" w:unhideWhenUsed="1"/>
-    <w:lsdException w:name="Table List 8" w:semiHidden="1" w:unhideWhenUsed="1"/>
-    <w:lsdException w:name="Table 3D effects 1" w:semiHidden="1" w:unhideWhenUsed="1"/>
-    <w:lsdException w:name="Table 3D effects 2" w:semiHidden="1" w:unhideWhenUsed="1"/>
-    <w:lsdException w:name="Table 3D effects 3" w:semiHidden="1" w:unhideWhenUsed="1"/>
-    <w:lsdException w:name="Table Contemporary" w:semiHidden="1" w:unhideWhenUsed="1"/>
-    <w:lsdException w:name="Table Elegant" w:semiHidden="1" w:unhideWhenUsed="1"/>
-    <w:lsdException w:name="Table Professional" w:semiHidden="1" w:unhideWhenUsed="1"/>
-    <w:lsdException w:name="Table Subtle 1" w:semiHidden="1" w:unhideWhenUsed="1"/>
-    <w:lsdException w:name="Table Subtle 2" w:semiHidden="1" w:unhideWhenUsed="1"/>
-    <w:lsdException w:name="Table Web 1" w:semiHidden="1" w:unhideWhenUsed="1"/>
-    <w:lsdException w:name="Table Web 2" w:semiHidden="1" w:unhideWhenUsed="1"/>
-    <w:lsdException w:name="Table Web 3" w:semiHidden="1" w:unhideWhenUsed="1"/>
-    <w:lsdException w:name="Balloon Text" w:semiHidden="1" w:unhideWhenUsed="1"/>
-    <w:lsdException w:name="Table Grid" w:uiPriority="59"/>
-    <w:lsdException w:name="Table Theme" w:semiHidden="1" w:unhideWhenUsed="1"/>
-    <w:lsdException w:name="Placeholder Text" w:semiHidden="1"/>
-    <w:lsdException w:name="No Spacing" w:uiPriority="1" w:qFormat="1"/>
-    <w:lsdException w:name="Light Shading" w:uiPriority="60"/>
-    <w:lsdException w:name="Light List" w:uiPriority="61"/>
-    <w:lsdException w:name="Light Grid" w:uiPriority="62"/>
-    <w:lsdException w:name="Medium Shading 1" w:uiPriority="63"/>
-    <w:lsdException w:name="Medium Shading 2" w:uiPriority="64"/>
-    <w:lsdException w:name="Medium List 1" w:uiPriority="65"/>
-    <w:lsdException w:name="Medium List 2" w:uiPriority="66"/>
-    <w:lsdException w:name="Medium Grid 1" w:uiPriority="67"/>
-    <w:lsdException w:name="Medium Grid 2" w:uiPriority="68"/>
-    <w:lsdException w:name="Medium Grid 3" w:uiPriority="69"/>
-    <w:lsdException w:name="Dark List" w:uiPriority="70"/>
-    <w:lsdException w:name="Colorful Shading" w:uiPriority="71"/>
-    <w:lsdException w:name="Colorful List" w:uiPriority="72"/>
-    <w:lsdException w:name="Colorful Grid" w:uiPriority="73"/>
-    <w:lsdException w:name="Light Shading Accent 1" w:uiPriority="60"/>
-    <w:lsdException w:name="Light List Accent 1" w:uiPriority="61"/>
-    <w:lsdException w:name="Light Grid Accent 1" w:uiPriority="62"/>
-    <w:lsdException w:name="Medium Shading 1 Accent 1" w:uiPriority="63"/>
-    <w:lsdException w:name="Medium Shading 2 Accent 1" w:uiPriority="64"/>
-    <w:lsdException w:name="Medium List 1 Accent 1" w:uiPriority="65"/>
-    <w:lsdException w:name="Revision" w:semiHidden="1"/>
-    <w:lsdException w:name="List Paragraph" w:uiPriority="34" w:qFormat="1"/>
-    <w:lsdException w:name="Quote" w:uiPriority="29" w:qFormat="1"/>
-    <w:lsdException w:name="Intense Quote" w:uiPriority="30" w:qFormat="1"/>
-    <w:lsdException w:name="Medium List 2 Accent 1" w:uiPriority="66"/>
-    <w:lsdException w:name="Medium Grid 1 Accent 1" w:uiPriority="67"/>
-    <w:lsdException w:name="Medium Grid 2 Accent 1" w:uiPriority="68"/>
-    <w:lsdException w:name="Medium Grid 3 Accent 1" w:uiPriority="69"/>
-    <w:lsdException w:name="Dark List Accent 1" w:uiPriority="70"/>
-    <w:lsdException w:name="Colorful Shading Accent 1" w:uiPriority="71"/>
-    <w:lsdException w:name="Colorful List Accent 1" w:uiPriority="72"/>
-    <w:lsdException w:name="Colorful Grid Accent 1" w:uiPriority="73"/>
-    <w:lsdException w:name="Light Shading Accent 2" w:uiPriority="60"/>
-    <w:lsdException w:name="Light List Accent 2" w:uiPriority="61"/>
-    <w:lsdException w:name="Light Grid Accent 2" w:uiPriority="62"/>
-    <w:lsdException w:name="Medium Shading 1 Accent 2" w:uiPriority="63"/>
-    <w:lsdException w:name="Medium Shading 2 Accent 2" w:uiPriority="64"/>
-    <w:lsdException w:name="Medium List 1 Accent 2" w:uiPriority="65"/>
-    <w:lsdException w:name="Medium List 2 Accent 2" w:uiPriority="66"/>
-    <w:lsdException w:name="Medium Grid 1 Accent 2" w:uiPriority="67"/>
-    <w:lsdException w:name="Medium Grid 2 Accent 2" w:uiPriority="68"/>
-    <w:lsdException w:name="Medium Grid 3 Accent 2" w:uiPriority="69"/>
-    <w:lsdException w:name="Dark List Accent 2" w:uiPriority="70"/>
-    <w:lsdException w:name="Colorful Shading Accent 2" w:uiPriority="71"/>
-    <w:lsdException w:name="Colorful List Accent 2" w:uiPriority="72"/>
-    <w:lsdException w:name="Colorful Grid Accent 2" w:uiPriority="73"/>
-    <w:lsdException w:name="Light Shading Accent 3" w:uiPriority="60"/>
-    <w:lsdException w:name="Light List Accent 3" w:uiPriority="61"/>
-    <w:lsdException w:name="Light Grid Accent 3" w:uiPriority="62"/>
-    <w:lsdException w:name="Medium Shading 1 Accent 3" w:uiPriority="63"/>
-    <w:lsdException w:name="Medium Shading 2 Accent 3" w:uiPriority="64"/>
-    <w:lsdException w:name="Medium List 1 Accent 3" w:uiPriority="65"/>
-    <w:lsdException w:name="Medium List 2 Accent 3" w:uiPriority="66"/>
-    <w:lsdException w:name="Medium Grid 1 Accent 3" w:uiPriority="67"/>
-    <w:lsdException w:name="Medium Grid 2 Accent 3" w:uiPriority="68"/>
-    <w:lsdException w:name="Medium Grid 3 Accent 3" w:uiPriority="69"/>
-    <w:lsdException w:name="Dark List Accent 3" w:uiPriority="70"/>
-    <w:lsdException w:name="Colorful Shading Accent 3" w:uiPriority="71"/>
-    <w:lsdException w:name="Colorful List Accent 3" w:uiPriority="72"/>
-    <w:lsdException w:name="Colorful Grid Accent 3" w:uiPriority="73"/>
-    <w:lsdException w:name="Light Shading Accent 4" w:uiPriority="60"/>
-    <w:lsdException w:name="Light List Accent 4" w:uiPriority="61"/>
-    <w:lsdException w:name="Light Grid Accent 4" w:uiPriority="62"/>
-    <w:lsdException w:name="Medium Shading 1 Accent 4" w:uiPriority="63"/>
-    <w:lsdException w:name="Medium Shading 2 Accent 4" w:uiPriority="64"/>
-    <w:lsdException w:name="Medium List 1 Accent 4" w:uiPriority="65"/>
-    <w:lsdException w:name="Medium List 2 Accent 4" w:uiPriority="66"/>
-    <w:lsdException w:name="Medium Grid 1 Accent 4" w:uiPriority="67"/>
-    <w:lsdException w:name="Medium Grid 2 Accent 4" w:uiPriority="68"/>
-    <w:lsdException w:name="Medium Grid 3 Accent 4" w:uiPriority="69"/>
-    <w:lsdException w:name="Dark List Accent 4" w:uiPriority="70"/>
-    <w:lsdException w:name="Colorful Shading Accent 4" w:uiPriority="71"/>
-    <w:lsdException w:name="Colorful List Accent 4" w:uiPriority="72"/>
-    <w:lsdException w:name="Colorful Grid Accent 4" w:uiPriority="73"/>
-    <w:lsdException w:name="Light Shading Accent 5" w:uiPriority="60"/>
-    <w:lsdException w:name="Light List Accent 5" w:uiPriority="61"/>
-    <w:lsdException w:name="Light Grid Accent 5" w:uiPriority="62"/>
-    <w:lsdException w:name="Medium Shading 1 Accent 5" w:uiPriority="63"/>
-    <w:lsdException w:name="Medium Shading 2 Accent 5" w:uiPriority="64"/>
-    <w:lsdException w:name="Medium List 1 Accent 5" w:uiPriority="65"/>
-    <w:lsdException w:name="Medium List 2 Accent 5" w:uiPriority="66"/>
-    <w:lsdException w:name="Medium Grid 1 Accent 5" w:uiPriority="67"/>
-    <w:lsdException w:name="Medium Grid 2 Accent 5" w:uiPriority="68"/>
-    <w:lsdException w:name="Medium Grid 3 Accent 5" w:uiPriority="69"/>
-    <w:lsdException w:name="Dark List Accent 5" w:uiPriority="70"/>
-    <w:lsdException w:name="Colorful Shading Accent 5" w:uiPriority="71"/>
-    <w:lsdException w:name="Colorful List Accent 5" w:uiPriority="72"/>
-    <w:lsdException w:name="Colorful Grid Accent 5" w:uiPriority="73"/>
-    <w:lsdException w:name="Light Shading Accent 6" w:uiPriority="60"/>
-    <w:lsdException w:name="Light List Accent 6" w:uiPriority="61"/>
-    <w:lsdException w:name="Light Grid Accent 6" w:uiPriority="62"/>
-    <w:lsdException w:name="Medium Shading 1 Accent 6" w:uiPriority="63"/>
-    <w:lsdException w:name="Medium Shading 2 Accent 6" w:uiPriority="64"/>
-    <w:lsdException w:name="Medium List 1 Accent 6" w:uiPriority="65"/>
-    <w:lsdException w:name="Medium List 2 Accent 6" w:uiPriority="66"/>
-    <w:lsdException w:name="Medium Grid 1 Accent 6" w:uiPriority="67"/>
-    <w:lsdException w:name="Medium Grid 2 Accent 6" w:uiPriority="68"/>
-    <w:lsdException w:name="Medium Grid 3 Accent 6" w:uiPriority="69"/>
-    <w:lsdException w:name="Dark List Accent 6" w:uiPriority="70"/>
-    <w:lsdException w:name="Colorful Shading Accent 6" w:uiPriority="71"/>
-    <w:lsdException w:name="Colorful List Accent 6" w:uiPriority="72"/>
-    <w:lsdException w:name="Colorful Grid Accent 6" w:uiPriority="73"/>
-    <w:lsdException w:name="Subtle Emphasis" w:uiPriority="19" w:qFormat="1"/>
-    <w:lsdException w:name="Intense Emphasis" w:uiPriority="21" w:qFormat="1"/>
-    <w:lsdException w:name="Subtle Reference" w:uiPriority="31" w:qFormat="1"/>
-    <w:lsdException w:name="Intense Reference" w:uiPriority="32" w:qFormat="1"/>
-    <w:lsdException w:name="Book Title" w:uiPriority="33" w:qFormat="1"/>
-    <w:lsdException w:name="Bibliography" w:semiHidden="1" w:uiPriority="37" w:unhideWhenUsed="1"/>
-    <w:lsdException w:name="TOC Heading" w:semiHidden="1" w:uiPriority="39" w:unhideWhenUsed="1" w:qFormat="1"/>
-    <w:lsdException w:name="Plain Table 1" w:uiPriority="41"/>
-    <w:lsdException w:name="Plain Table 2" w:uiPriority="42"/>
-    <w:lsdException w:name="Plain Table 3" w:uiPriority="43"/>
-    <w:lsdException w:name="Plain Table 4" w:uiPriority="44"/>
-    <w:lsdException w:name="Plain Table 5" w:uiPriority="45"/>
-    <w:lsdException w:name="Grid Table Light" w:uiPriority="40"/>
-    <w:lsdException w:name="Grid Table 1 Light" w:uiPriority="46"/>
-    <w:lsdException w:name="Grid Table 2" w:uiPriority="47"/>
-    <w:lsdException w:name="Grid Table 3" w:uiPriority="48"/>
-    <w:lsdException w:name="Grid Table 4" w:uiPriority="49"/>
-    <w:lsdException w:name="Grid Table 5 Dark" w:uiPriority="50"/>
-    <w:lsdException w:name="Grid Table 6 Colorful" w:uiPriority="51"/>
-    <w:lsdException w:name="Grid Table 7 Colorful" w:uiPriority="52"/>
-    <w:lsdException w:name="Grid Table 1 Light Accent 1" w:uiPriority="46"/>
-    <w:lsdException w:name="Grid Table 2 Accent 1" w:uiPriority="47"/>
-    <w:lsdException w:name="Grid Table 3 Accent 1" w:uiPriority="48"/>
-    <w:lsdException w:name="Grid Table 4 Accent 1" w:uiPriority="49"/>
-    <w:lsdException w:name="Grid Table 5 Dark Accent 1" w:uiPriority="50"/>
-    <w:lsdException w:name="Grid Table 6 Colorful Accent 1" w:uiPriority="51"/>
-    <w:lsdException w:name="Grid Table 7 Colorful Accent 1" w:uiPriority="52"/>
-    <w:lsdException w:name="Grid Table 1 Light Accent 2" w:uiPriority="46"/>
-    <w:lsdException w:name="Grid Table 2 Accent 2" w:uiPriority="47"/>
-    <w:lsdException w:name="Grid Table 3 Accent 2" w:uiPriority="48"/>
-    <w:lsdException w:name="Grid Table 4 Accent 2" w:uiPriority="49"/>
-    <w:lsdException w:name="Grid Table 5 Dark Accent 2" w:uiPriority="50"/>
-    <w:lsdException w:name="Grid Table 6 Colorful Accent 2" w:uiPriority="51"/>
-    <w:lsdException w:name="Grid Table 7 Colorful Accent 2" w:uiPriority="52"/>
-    <w:lsdException w:name="Grid Table 1 Light Accent 3" w:uiPriority="46"/>
-    <w:lsdException w:name="Grid Table 2 Accent 3" w:uiPriority="47"/>
-    <w:lsdException w:name="Grid Table 3 Accent 3" w:uiPriority="48"/>
-    <w:lsdException w:name="Grid Table 4 Accent 3" w:uiPriority="49"/>
-    <w:lsdException w:name="Grid Table 5 Dark Accent 3" w:uiPriority="50"/>
-    <w:lsdException w:name="Grid Table 6 Colorful Accent 3" w:uiPriority="51"/>
-    <w:lsdException w:name="Grid Table 7 Colorful Accent 3" w:uiPriority="52"/>
-    <w:lsdException w:name="Grid Table 1 Light Accent 4" w:uiPriority="46"/>
-    <w:lsdException w:name="Grid Table 2 Accent 4" w:uiPriority="47"/>
-    <w:lsdException w:name="Grid Table 3 Accent 4" w:uiPriority="48"/>
-    <w:lsdException w:name="Grid Table 4 Accent 4" w:uiPriority="49"/>
-    <w:lsdException w:name="Grid Table 5 Dark Accent 4" w:uiPriority="50"/>
-    <w:lsdException w:name="Grid Table 6 Colorful Accent 4" w:uiPriority="51"/>
-    <w:lsdException w:name="Grid Table 7 Colorful Accent 4" w:uiPriority="52"/>
-    <w:lsdException w:name="Grid Table 1 Light Accent 5" w:uiPriority="46"/>
-    <w:lsdException w:name="Grid Table 2 Accent 5" w:uiPriority="47"/>
-    <w:lsdException w:name="Grid Table 3 Accent 5" w:uiPriority="48"/>
-    <w:lsdException w:name="Grid Table 4 Accent 5" w:uiPriority="49"/>
-    <w:lsdException w:name="Grid Table 5 Dark Accent 5" w:uiPriority="50"/>
-    <w:lsdException w:name="Grid Table 6 Colorful Accent 5" w:uiPriority="51"/>
-    <w:lsdException w:name="Grid Table 7 Colorful Accent 5" w:uiPriority="52"/>
-    <w:lsdException w:name="Grid Table 1 Light Accent 6" w:uiPriority="46"/>
-    <w:lsdException w:name="Grid Table 2 Accent 6" w:uiPriority="47"/>
-    <w:lsdException w:name="Grid Table 3 Accent 6" w:uiPriority="48"/>
-    <w:lsdException w:name="Grid Table 4 Accent 6" w:uiPriority="49"/>
-    <w:lsdException w:name="Grid Table 5 Dark Accent 6" w:uiPriority="50"/>
-    <w:lsdException w:name="Grid Table 6 Colorful Accent 6" w:uiPriority="51"/>
-    <w:lsdException w:name="Grid Table 7 Colorful Accent 6" w:uiPriority="52"/>
-    <w:lsdException w:name="List Table 1 Light" w:uiPriority="46"/>
-    <w:lsdException w:name="List Table 2" w:uiPriority="47"/>
-    <w:lsdException w:name="List Table 3" w:uiPriority="48"/>
-    <w:lsdException w:name="List Table 4" w:uiPriority="49"/>
-    <w:lsdException w:name="List Table 5 Dark" w:uiPriority="50"/>
-    <w:lsdException w:name="List Table 6 Colorful" w:uiPriority="51"/>
-    <w:lsdException w:name="List Table 7 Colorful" w:uiPriority="52"/>
-    <w:lsdException w:name="List Table 1 Light Accent 1" w:uiPriority="46"/>
-    <w:lsdException w:name="List Table 2 Accent 1" w:uiPriority="47"/>
-    <w:lsdException w:name="List Table 3 Accent 1" w:uiPriority="48"/>
-    <w:lsdException w:name="List Table 4 Accent 1" w:uiPriority="49"/>
-    <w:lsdException w:name="List Table 5 Dark Accent 1" w:uiPriority="50"/>
-    <w:lsdException w:name="List Table 6 Colorful Accent 1" w:uiPriority="51"/>
-    <w:lsdException w:name="List Table 7 Colorful Accent 1" w:uiPriority="52"/>
-    <w:lsdException w:name="List Table 1 Light Accent 2" w:uiPriority="46"/>
-    <w:lsdException w:name="List Table 2 Accent 2" w:uiPriority="47"/>
-    <w:lsdException w:name="List Table 3 Accent 2" w:uiPriority="48"/>
-    <w:lsdException w:name="List Table 4 Accent 2" w:uiPriority="49"/>
-    <w:lsdException w:name="List Table 5 Dark Accent 2" w:uiPriority="50"/>
-    <w:lsdException w:name="List Table 6 Colorful Accent 2" w:uiPriority="51"/>
-    <w:lsdException w:name="List Table 7 Colorful Accent 2" w:uiPriority="52"/>
-    <w:lsdException w:name="List Table 1 Light Accent 3" w:uiPriority="46"/>
-    <w:lsdException w:name="List Table 2 Accent 3" w:uiPriority="47"/>
-    <w:lsdException w:name="List Table 3 Accent 3" w:uiPriority="48"/>
-    <w:lsdException w:name="List Table 4 Accent 3" w:uiPriority="49"/>
-    <w:lsdException w:name="List Table 5 Dark Accent 3" w:uiPriority="50"/>
-    <w:lsdException w:name="List Table 6 Colorful Accent 3" w:uiPriority="51"/>
-    <w:lsdException w:name="List Table 7 Colorful Accent 3" w:uiPriority="52"/>
-    <w:lsdException w:name="List Table 1 Light Accent 4" w:uiPriority="46"/>
-    <w:lsdException w:name="List Table 2 Accent 4" w:uiPriority="47"/>
-    <w:lsdException w:name="List Table 3 Accent 4" w:uiPriority="48"/>
-    <w:lsdException w:name="List Table 4 Accent 4" w:uiPriority="49"/>
-    <w:lsdException w:name="List Table 5 Dark Accent 4" w:uiPriority="50"/>
-    <w:lsdException w:name="List Table 6 Colorful Accent 4" w:uiPriority="51"/>
-    <w:lsdException w:name="List Table 7 Colorful Accent 4" w:uiPriority="52"/>
-    <w:lsdException w:name="List Table 1 Light Accent 5" w:uiPriority="46"/>
-    <w:lsdException w:name="List Table 2 Accent 5" w:uiPriority="47"/>
-    <w:lsdException w:name="List Table 3 Accent 5" w:uiPriority="48"/>
-    <w:lsdException w:name="List Table 4 Accent 5" w:uiPriority="49"/>
-    <w:lsdException w:name="List Table 5 Dark Accent 5" w:uiPriority="50"/>
-    <w:lsdException w:name="List Table 6 Colorful Accent 5" w:uiPriority="51"/>
-    <w:lsdException w:name="List Table 7 Colorful Accent 5" w:uiPriority="52"/>
-    <w:lsdException w:name="List Table 1 Light Accent 6" w:uiPriority="46"/>
-    <w:lsdException w:name="List Table 2 Accent 6" w:uiPriority="47"/>
-    <w:lsdException w:name="List Table 3 Accent 6" w:uiPriority="48"/>
-    <w:lsdException w:name="List Table 4 Accent 6" w:uiPriority="49"/>
-    <w:lsdException w:name="List Table 5 Dark Accent 6" w:uiPriority="50"/>
-    <w:lsdException w:name="List Table 6 Colorful Accent 6" w:uiPriority="51"/>
-    <w:lsdException w:name="List Table 7 Colorful Accent 6" w:uiPriority="52"/>
-    <w:lsdException w:name="Mention" w:semiHidden="1" w:unhideWhenUsed="1"/>
-    <w:lsdException w:name="Smart Hyperlink" w:semiHidden="1" w:unhideWhenUsed="1"/>
-    <w:lsdException w:name="Hashtag" w:semiHidden="1" w:unhideWhenUsed="1"/>
-    <w:lsdException w:name="Unresolved Mention" w:semiHidden="1" w:unhideWhenUsed="1"/>
-    <w:lsdException w:name="Smart Link" w:semiHidden="1" w:unhideWhenUsed="1"/>
+  <w:latentStyles w:defLockedState="0" w:defUIPriority="99" w:defSemiHidden="1" w:defUnhideWhenUsed="1" w:defQFormat="0" w:count="267">
+    <w:lsdException w:name="Normal" w:semiHidden="0" w:uiPriority="0" w:unhideWhenUsed="0" w:qFormat="1"/>
+    <w:lsdException w:name="heading 1" w:semiHidden="0" w:uiPriority="9" w:unhideWhenUsed="0" w:qFormat="1"/>
+    <w:lsdException w:name="heading 2" w:uiPriority="9" w:qFormat="1"/>
+    <w:lsdException w:name="heading 3" w:uiPriority="9" w:qFormat="1"/>
+    <w:lsdException w:name="heading 4" w:uiPriority="9" w:qFormat="1"/>
+    <w:lsdException w:name="heading 5" w:uiPriority="9" w:qFormat="1"/>
+    <w:lsdException w:name="heading 6" w:uiPriority="9" w:qFormat="1"/>
+    <w:lsdException w:name="heading 7" w:uiPriority="9" w:qFormat="1"/>
+    <w:lsdException w:name="heading 8" w:uiPriority="9" w:qFormat="1"/>
+    <w:lsdException w:name="heading 9" w:uiPriority="9" w:qFormat="1"/>
+    <w:lsdException w:name="toc 1" w:uiPriority="39"/>
+    <w:lsdException w:name="toc 2" w:uiPriority="39"/>
+    <w:lsdException w:name="toc 3" w:uiPriority="39"/>
+    <w:lsdException w:name="toc 4" w:uiPriority="39"/>
+    <w:lsdException w:name="toc 5" w:uiPriority="39"/>
+    <w:lsdException w:name="toc 6" w:uiPriority="39"/>
+    <w:lsdException w:name="toc 7" w:uiPriority="39"/>
+    <w:lsdException w:name="toc 8" w:uiPriority="39"/>
+    <w:lsdException w:name="toc 9" w:uiPriority="39"/>
+    <w:lsdException w:name="caption" w:uiPriority="35" w:qFormat="1"/>
+    <w:lsdException w:name="footnote reference" w:unhideWhenUsed="0"/>
+    <w:lsdException w:name="Title" w:semiHidden="0" w:uiPriority="10" w:unhideWhenUsed="0" w:qFormat="1"/>
+    <w:lsdException w:name="Default Paragraph Font" w:uiPriority="1"/>
+    <w:lsdException w:name="Subtitle" w:semiHidden="0" w:uiPriority="11" w:unhideWhenUsed="0" w:qFormat="1"/>
+    <w:lsdException w:name="Strong" w:semiHidden="0" w:uiPriority="22" w:unhideWhenUsed="0" w:qFormat="1"/>
+    <w:lsdException w:name="Emphasis" w:semiHidden="0" w:uiPriority="20" w:unhideWhenUsed="0" w:qFormat="1"/>
+    <w:lsdException w:name="Table Grid" w:semiHidden="0" w:uiPriority="59" w:unhideWhenUsed="0"/>
+    <w:lsdException w:name="Placeholder Text" w:unhideWhenUsed="0"/>
+    <w:lsdException w:name="No Spacing" w:semiHidden="0" w:uiPriority="1" w:unhideWhenUsed="0" w:qFormat="1"/>
+    <w:lsdException w:name="Light Shading" w:semiHidden="0" w:uiPriority="60" w:unhideWhenUsed="0"/>
+    <w:lsdException w:name="Light List" w:semiHidden="0" w:uiPriority="61" w:unhideWhenUsed="0"/>
+    <w:lsdException w:name="Light Grid" w:semiHidden="0" w:uiPriority="62" w:unhideWhenUsed="0"/>
+    <w:lsdException w:name="Medium Shading 1" w:semiHidden="0" w:uiPriority="63" w:unhideWhenUsed="0"/>
+    <w:lsdException w:name="Medium Shading 2" w:semiHidden="0" w:uiPriority="64" w:unhideWhenUsed="0"/>
+    <w:lsdException w:name="Medium List 1" w:semiHidden="0" w:uiPriority="65" w:unhideWhenUsed="0"/>
+    <w:lsdException w:name="Medium List 2" w:semiHidden="0" w:uiPriority="66" w:unhideWhenUsed="0"/>
+    <w:lsdException w:name="Medium Grid 1" w:semiHidden="0" w:uiPriority="67" w:unhideWhenUsed="0"/>
+    <w:lsdException w:name="Medium Grid 2" w:semiHidden="0" w:uiPriority="68" w:unhideWhenUsed="0"/>
+    <w:lsdException w:name="Medium Grid 3" w:semiHidden="0" w:uiPriority="69" w:unhideWhenUsed="0"/>
+    <w:lsdException w:name="Dark List" w:semiHidden="0" w:uiPriority="70" w:unhideWhenUsed="0"/>
+    <w:lsdException w:name="Colorful Shading" w:semiHidden="0" w:uiPriority="71" w:unhideWhenUsed="0"/>
+    <w:lsdException w:name="Colorful List" w:semiHidden="0" w:uiPriority="72" w:unhideWhenUsed="0"/>
+    <w:lsdException w:name="Colorful Grid" w:semiHidden="0" w:uiPriority="73" w:unhideWhenUsed="0"/>
+    <w:lsdException w:name="Light Shading Accent 1" w:semiHidden="0" w:uiPriority="60" w:unhideWhenUsed="0"/>
+    <w:lsdException w:name="Light List Accent 1" w:semiHidden="0" w:uiPriority="61" w:unhideWhenUsed="0"/>
+    <w:lsdException w:name="Light Grid Accent 1" w:semiHidden="0" w:uiPriority="62" w:unhideWhenUsed="0"/>
+    <w:lsdException w:name="Medium Shading 1 Accent 1" w:semiHidden="0" w:uiPriority="63" w:unhideWhenUsed="0"/>
+    <w:lsdException w:name="Medium Shading 2 Accent 1" w:semiHidden="0" w:uiPriority="64" w:unhideWhenUsed="0"/>
+    <w:lsdException w:name="Medium List 1 Accent 1" w:semiHidden="0" w:uiPriority="65" w:unhideWhenUsed="0"/>
+    <w:lsdException w:name="Revision" w:unhideWhenUsed="0"/>
+    <w:lsdException w:name="List Paragraph" w:semiHidden="0" w:uiPriority="34" w:unhideWhenUsed="0" w:qFormat="1"/>
+    <w:lsdException w:name="Quote" w:semiHidden="0" w:uiPriority="29" w:unhideWhenUsed="0" w:qFormat="1"/>
+    <w:lsdException w:name="Intense Quote" w:semiHidden="0" w:uiPriority="30" w:unhideWhenUsed="0" w:qFormat="1"/>
+    <w:lsdException w:name="Medium List 2 Accent 1" w:semiHidden="0" w:uiPriority="66" w:unhideWhenUsed="0"/>
+    <w:lsdException w:name="Medium Grid 1 Accent 1" w:semiHidden="0" w:uiPriority="67" w:unhideWhenUsed="0"/>
+    <w:lsdException w:name="Medium Grid 2 Accent 1" w:semiHidden="0" w:uiPriority="68" w:unhideWhenUsed="0"/>
+    <w:lsdException w:name="Medium Grid 3 Accent 1" w:semiHidden="0" w:uiPriority="69" w:unhideWhenUsed="0"/>
+    <w:lsdException w:name="Dark List Accent 1" w:semiHidden="0" w:uiPriority="70" w:unhideWhenUsed="0"/>
+    <w:lsdException w:name="Colorful Shading Accent 1" w:semiHidden="0" w:uiPriority="71" w:unhideWhenUsed="0"/>
+    <w:lsdException w:name="Colorful List Accent 1" w:semiHidden="0" w:uiPriority="72" w:unhideWhenUsed="0"/>
+    <w:lsdException w:name="Colorful Grid Accent 1" w:semiHidden="0" w:uiPriority="73" w:unhideWhenUsed="0"/>
+    <w:lsdException w:name="Light Shading Accent 2" w:semiHidden="0" w:uiPriority="60" w:unhideWhenUsed="0"/>
+    <w:lsdException w:name="Light List Accent 2" w:semiHidden="0" w:uiPriority="61" w:unhideWhenUsed="0"/>
+    <w:lsdException w:name="Light Grid Accent 2" w:semiHidden="0" w:uiPriority="62" w:unhideWhenUsed="0"/>
+    <w:lsdException w:name="Medium Shading 1 Accent 2" w:semiHidden="0" w:uiPriority="63" w:unhideWhenUsed="0"/>
+    <w:lsdException w:name="Medium Shading 2 Accent 2" w:semiHidden="0" w:uiPriority="64" w:unhideWhenUsed="0"/>
+    <w:lsdException w:name="Medium List 1 Accent 2" w:semiHidden="0" w:uiPriority="65" w:unhideWhenUsed="0"/>
+    <w:lsdException w:name="Medium List 2 Accent 2" w:semiHidden="0" w:uiPriority="66" w:unhideWhenUsed="0"/>
+    <w:lsdException w:name="Medium Grid 1 Accent 2" w:semiHidden="0" w:uiPriority="67" w:unhideWhenUsed="0"/>
+    <w:lsdException w:name="Medium Grid 2 Accent 2" w:semiHidden="0" w:uiPriority="68" w:unhideWhenUsed="0"/>
+    <w:lsdException w:name="Medium Grid 3 Accent 2" w:semiHidden="0" w:uiPriority="69" w:unhideWhenUsed="0"/>
+    <w:lsdException w:name="Dark List Accent 2" w:semiHidden="0" w:uiPriority="70" w:unhideWhenUsed="0"/>
+    <w:lsdException w:name="Colorful Shading Accent 2" w:semiHidden="0" w:uiPriority="71" w:unhideWhenUsed="0"/>
+    <w:lsdException w:name="Colorful List Accent 2" w:semiHidden="0" w:uiPriority="72" w:unhideWhenUsed="0"/>
+    <w:lsdException w:name="Colorful Grid Accent 2" w:semiHidden="0" w:uiPriority="73" w:unhideWhenUsed="0"/>
+    <w:lsdException w:name="Light Shading Accent 3" w:semiHidden="0" w:uiPriority="60" w:unhideWhenUsed="0"/>
+    <w:lsdException w:name="Light List Accent 3" w:semiHidden="0" w:uiPriority="61" w:unhideWhenUsed="0"/>
+    <w:lsdException w:name="Light Grid Accent 3" w:semiHidden="0" w:uiPriority="62" w:unhideWhenUsed="0"/>
+    <w:lsdException w:name="Medium Shading 1 Accent 3" w:semiHidden="0" w:uiPriority="63" w:unhideWhenUsed="0"/>
+    <w:lsdException w:name="Medium Shading 2 Accent 3" w:semiHidden="0" w:uiPriority="64" w:unhideWhenUsed="0"/>
+    <w:lsdException w:name="Medium List 1 Accent 3" w:semiHidden="0" w:uiPriority="65" w:unhideWhenUsed="0"/>
+    <w:lsdException w:name="Medium List 2 Accent 3" w:semiHidden="0" w:uiPriority="66" w:unhideWhenUsed="0"/>
+    <w:lsdException w:name="Medium Grid 1 Accent 3" w:semiHidden="0" w:uiPriority="67" w:unhideWhenUsed="0"/>
+    <w:lsdException w:name="Medium Grid 2 Accent 3" w:semiHidden="0" w:uiPriority="68" w:unhideWhenUsed="0"/>
+    <w:lsdException w:name="Medium Grid 3 Accent 3" w:semiHidden="0" w:uiPriority="69" w:unhideWhenUsed="0"/>
+    <w:lsdException w:name="Dark List Accent 3" w:semiHidden="0" w:uiPriority="70" w:unhideWhenUsed="0"/>
+    <w:lsdException w:name="Colorful Shading Accent 3" w:semiHidden="0" w:uiPriority="71" w:unhideWhenUsed="0"/>
+    <w:lsdException w:name="Colorful List Accent 3" w:semiHidden="0" w:uiPriority="72" w:unhideWhenUsed="0"/>
+    <w:lsdException w:name="Colorful Grid Accent 3" w:semiHidden="0" w:uiPriority="73" w:unhideWhenUsed="0"/>
+    <w:lsdException w:name="Light Shading Accent 4" w:semiHidden="0" w:uiPriority="60" w:unhideWhenUsed="0"/>
+    <w:lsdException w:name="Light List Accent 4" w:semiHidden="0" w:uiPriority="61" w:unhideWhenUsed="0"/>
+    <w:lsdException w:name="Light Grid Accent 4" w:semiHidden="0" w:uiPriority="62" w:unhideWhenUsed="0"/>
+    <w:lsdException w:name="Medium Shading 1 Accent 4" w:semiHidden="0" w:uiPriority="63" w:unhideWhenUsed="0"/>
+    <w:lsdException w:name="Medium Shading 2 Accent 4" w:semiHidden="0" w:uiPriority="64" w:unhideWhenUsed="0"/>
+    <w:lsdException w:name="Medium List 1 Accent 4" w:semiHidden="0" w:uiPriority="65" w:unhideWhenUsed="0"/>
+    <w:lsdException w:name="Medium List 2 Accent 4" w:semiHidden="0" w:uiPriority="66" w:unhideWhenUsed="0"/>
+    <w:lsdException w:name="Medium Grid 1 Accent 4" w:semiHidden="0" w:uiPriority="67" w:unhideWhenUsed="0"/>
+    <w:lsdException w:name="Medium Grid 2 Accent 4" w:semiHidden="0" w:uiPriority="68" w:unhideWhenUsed="0"/>
+    <w:lsdException w:name="Medium Grid 3 Accent 4" w:semiHidden="0" w:uiPriority="69" w:unhideWhenUsed="0"/>
+    <w:lsdException w:name="Dark List Accent 4" w:semiHidden="0" w:uiPriority="70" w:unhideWhenUsed="0"/>
+    <w:lsdException w:name="Colorful Shading Accent 4" w:semiHidden="0" w:uiPriority="71" w:unhideWhenUsed="0"/>
+    <w:lsdException w:name="Colorful List Accent 4" w:semiHidden="0" w:uiPriority="72" w:unhideWhenUsed="0"/>
+    <w:lsdException w:name="Colorful Grid Accent 4" w:semiHidden="0" w:uiPriority="73" w:unhideWhenUsed="0"/>
+    <w:lsdException w:name="Light Shading Accent 5" w:semiHidden="0" w:uiPriority="60" w:unhideWhenUsed="0"/>
+    <w:lsdException w:name="Light List Accent 5" w:semiHidden="0" w:uiPriority="61" w:unhideWhenUsed="0"/>
+    <w:lsdException w:name="Light Grid Accent 5" w:semiHidden="0" w:uiPriority="62" w:unhideWhenUsed="0"/>
+    <w:lsdException w:name="Medium Shading 1 Accent 5" w:semiHidden="0" w:uiPriority="63" w:unhideWhenUsed="0"/>
+    <w:lsdException w:name="Medium Shading 2 Accent 5" w:semiHidden="0" w:uiPriority="64" w:unhideWhenUsed="0"/>
+    <w:lsdException w:name="Medium List 1 Accent 5" w:semiHidden="0" w:uiPriority="65" w:unhideWhenUsed="0"/>
+    <w:lsdException w:name="Medium List 2 Accent 5" w:semiHidden="0" w:uiPriority="66" w:unhideWhenUsed="0"/>
+    <w:lsdException w:name="Medium Grid 1 Accent 5" w:semiHidden="0" w:uiPriority="67" w:unhideWhenUsed="0"/>
+    <w:lsdException w:name="Medium Grid 2 Accent 5" w:semiHidden="0" w:uiPriority="68" w:unhideWhenUsed="0"/>
+    <w:lsdException w:name="Medium Grid 3 Accent 5" w:semiHidden="0" w:uiPriority="69" w:unhideWhenUsed="0"/>
+    <w:lsdException w:name="Dark List Accent 5" w:semiHidden="0" w:uiPriority="70" w:unhideWhenUsed="0"/>
+    <w:lsdException w:name="Colorful Shading Accent 5" w:semiHidden="0" w:uiPriority="71" w:unhideWhenUsed="0"/>
+    <w:lsdException w:name="Colorful List Accent 5" w:semiHidden="0" w:uiPriority="72" w:unhideWhenUsed="0"/>
+    <w:lsdException w:name="Colorful Grid Accent 5" w:semiHidden="0" w:uiPriority="73" w:unhideWhenUsed="0"/>
+    <w:lsdException w:name="Light Shading Accent 6" w:semiHidden="0" w:uiPriority="60" w:unhideWhenUsed="0"/>
+    <w:lsdException w:name="Light List Accent 6" w:semiHidden="0" w:uiPriority="61" w:unhideWhenUsed="0"/>
+    <w:lsdException w:name="Light Grid Accent 6" w:semiHidden="0" w:uiPriority="62" w:unhideWhenUsed="0"/>
+    <w:lsdException w:name="Medium Shading 1 Accent 6" w:semiHidden="0" w:uiPriority="63" w:unhideWhenUsed="0"/>
+    <w:lsdException w:name="Medium Shading 2 Accent 6" w:semiHidden="0" w:uiPriority="64" w:unhideWhenUsed="0"/>
+    <w:lsdException w:name="Medium List 1 Accent 6" w:semiHidden="0" w:uiPriority="65" w:unhideWhenUsed="0"/>
+    <w:lsdException w:name="Medium List 2 Accent 6" w:semiHidden="0" w:uiPriority="66" w:unhideWhenUsed="0"/>
+    <w:lsdException w:name="Medium Grid 1 Accent 6" w:semiHidden="0" w:uiPriority="67" w:unhideWhenUsed="0"/>
+    <w:lsdException w:name="Medium Grid 2 Accent 6" w:semiHidden="0" w:uiPriority="68" w:unhideWhenUsed="0"/>
+    <w:lsdException w:name="Medium Grid 3 Accent 6" w:semiHidden="0" w:uiPriority="69" w:unhideWhenUsed="0"/>
+    <w:lsdException w:name="Dark List Accent 6" w:semiHidden="0" w:uiPriority="70" w:unhideWhenUsed="0"/>
+    <w:lsdException w:name="Colorful Shading Accent 6" w:semiHidden="0" w:uiPriority="71" w:unhideWhenUsed="0"/>
+    <w:lsdException w:name="Colorful List Accent 6" w:semiHidden="0" w:uiPriority="72" w:unhideWhenUsed="0"/>
+    <w:lsdException w:name="Colorful Grid Accent 6" w:semiHidden="0" w:uiPriority="73" w:unhideWhenUsed="0"/>
+    <w:lsdException w:name="Subtle Emphasis" w:semiHidden="0" w:uiPriority="19" w:unhideWhenUsed="0" w:qFormat="1"/>
+    <w:lsdException w:name="Intense Emphasis" w:semiHidden="0" w:uiPriority="21" w:unhideWhenUsed="0" w:qFormat="1"/>
+    <w:lsdException w:name="Subtle Reference" w:semiHidden="0" w:uiPriority="31" w:unhideWhenUsed="0" w:qFormat="1"/>
+    <w:lsdException w:name="Intense Reference" w:semiHidden="0" w:uiPriority="32" w:unhideWhenUsed="0" w:qFormat="1"/>
+    <w:lsdException w:name="Book Title" w:semiHidden="0" w:uiPriority="33" w:unhideWhenUsed="0" w:qFormat="1"/>
+    <w:lsdException w:name="Bibliography" w:uiPriority="37"/>
+    <w:lsdException w:name="TOC Heading" w:uiPriority="39" w:qFormat="1"/>
+  </w:latentStyles>
+  <w:style w:type="paragraph" w:default="1" w:styleId="Normal">
+    <w:name w:val="Normal"/>
+    <w:qFormat/>
+    <w:pPr>
+      <w:widowControl w:val="0"/>
+      <w:autoSpaceDE w:val="0"/>
+      <w:autoSpaceDN w:val="0"/>
+      <w:adjustRightInd w:val="0"/>
+      <w:spacing w:after="0" w:line="240" w:lineRule="auto"/>
+    </w:pPr>
+    <w:rPr>
+      <w:rFonts w:ascii="Times New Roman" w:hAnsi="Times New Roman" w:cs="Times New Roman"/>
+      <w:sz w:val="24"/>
+      <w:szCs w:val="24"/>
+    </w:rPr>
+  </w:style>
+  <w:style w:type="character" w:default="1" w:styleId="DefaultParagraphFont">
+    <w:name w:val="Default Paragraph Font"/>
+    <w:uiPriority w:val="1"/>
+    <w:semiHidden/>
+    <w:unhideWhenUsed/>
+  </w:style>
+  <w:style w:type="table" w:default="1" w:styleId="TableNormal">
+    <w:name w:val="Normal Table"/>
+    <w:uiPriority w:val="99"/>
+    <w:semiHidden/>
+    <w:unhideWhenUsed/>
+    <w:tblPr>
+      <w:tblInd w:w="0" w:type="dxa"/>
+      <w:tblCellMar>
+        <w:top w:w="0" w:type="dxa"/>
+        <w:left w:w="108" w:type="dxa"/>
+        <w:bottom w:w="0" w:type="dxa"/>
+        <w:right w:w="108" w:type="dxa"/>
+      </w:tblCellMar>
+    </w:tblPr>
+  </w:style>
+  <w:style w:type="numbering" w:default="1" w:styleId="NoList">
+    <w:name w:val="No List"/>
+    <w:uiPriority w:val="99"/>
+    <w:semiHidden/>
+    <w:unhideWhenUsed/>
+  </w:style>
+  <w:style w:type="character" w:styleId="FootnoteReference">
+    <w:name w:val="footnote reference"/>
+    <w:uiPriority w:val="99"/>
+  </w:style>
+  <w:style w:type="paragraph" w:styleId="BalloonText">
+    <w:name w:val="Balloon Text"/>
+    <w:basedOn w:val="Normal"/>
+    <w:link w:val="BalloonTextChar"/>
+    <w:uiPriority w:val="99"/>
+    <w:semiHidden/>
+    <w:unhideWhenUsed/>
+    <w:rsid w:val="00670B9B"/>
+    <w:rPr>
+      <w:rFonts w:ascii="Tahoma" w:hAnsi="Tahoma" w:cs="Tahoma"/>
+      <w:sz w:val="16"/>
+      <w:szCs w:val="16"/>
+    </w:rPr>
+  </w:style>
+  <w:style w:type="character" w:customStyle="1" w:styleId="BalloonTextChar">
+    <w:name w:val="Balloon Text Char"/>
+    <w:basedOn w:val="DefaultParagraphFont"/>
+    <w:link w:val="BalloonText"/>
+    <w:uiPriority w:val="99"/>
+    <w:semiHidden/>
+    <w:rsid w:val="00670B9B"/>
+    <w:rPr>
+      <w:rFonts w:ascii="Tahoma" w:hAnsi="Tahoma" w:cs="Tahoma"/>
+      <w:sz w:val="16"/>
+      <w:szCs w:val="16"/>
+    </w:rPr>
+  </w:style>
+  <w:style w:type="paragraph" w:styleId="Header">
+    <w:name w:val="header"/>
+    <w:basedOn w:val="Normal"/>
+    <w:link w:val="HeaderChar"/>
+    <w:uiPriority w:val="99"/>
+    <w:unhideWhenUsed/>
+    <w:rsid w:val="008F0DC3"/>
+    <w:pPr>
+      <w:tabs>
+        <w:tab w:val="center" w:pos="4680"/>
+        <w:tab w:val="right" w:pos="9360"/>
+      </w:tabs>
+    </w:pPr>
+  </w:style>
+  <w:style w:type="character" w:customStyle="1" w:styleId="HeaderChar">
+    <w:name w:val="Header Char"/>
+    <w:basedOn w:val="DefaultParagraphFont"/>
+    <w:link w:val="Header"/>
+    <w:uiPriority w:val="99"/>
+    <w:rsid w:val="008F0DC3"/>
+    <w:rPr>
+      <w:rFonts w:ascii="Times New Roman" w:hAnsi="Times New Roman" w:cs="Times New Roman"/>
+      <w:sz w:val="24"/>
+      <w:szCs w:val="24"/>
+    </w:rPr>
+  </w:style>
+  <w:style w:type="paragraph" w:styleId="Footer">
+    <w:name w:val="footer"/>
+    <w:basedOn w:val="Normal"/>
+    <w:link w:val="FooterChar"/>
+    <w:uiPriority w:val="99"/>
+    <w:unhideWhenUsed/>
+    <w:rsid w:val="008F0DC3"/>
+    <w:pPr>
+      <w:tabs>
+        <w:tab w:val="center" w:pos="4680"/>
+        <w:tab w:val="right" w:pos="9360"/>
+      </w:tabs>
+    </w:pPr>
+  </w:style>
+  <w:style w:type="character" w:customStyle="1" w:styleId="FooterChar">
+    <w:name w:val="Footer Char"/>
+    <w:basedOn w:val="DefaultParagraphFont"/>
+    <w:link w:val="Footer"/>
+    <w:uiPriority w:val="99"/>
+    <w:rsid w:val="008F0DC3"/>
+    <w:rPr>
+      <w:rFonts w:ascii="Times New Roman" w:hAnsi="Times New Roman" w:cs="Times New Roman"/>
+      <w:sz w:val="24"/>
+      <w:szCs w:val="24"/>
+    </w:rPr>
+  </w:style>
+  <w:style w:type="table" w:styleId="TableGrid">
+    <w:name w:val="Table Grid"/>
+    <w:basedOn w:val="TableNormal"/>
+    <w:uiPriority w:val="59"/>
+    <w:unhideWhenUsed/>
+    <w:rsid w:val="0094737C"/>
+    <w:pPr>
+      <w:spacing w:after="0" w:line="240" w:lineRule="auto"/>
+    </w:pPr>
+    <w:tblPr>
+      <w:tblBorders>
+        <w:top w:val="single" w:sz="4" w:space="0" w:color="auto"/>
+        <w:left w:val="single" w:sz="4" w:space="0" w:color="auto"/>
+        <w:bottom w:val="single" w:sz="4" w:space="0" w:color="auto"/>
+        <w:right w:val="single" w:sz="4" w:space="0" w:color="auto"/>
+        <w:insideH w:val="single" w:sz="4" w:space="0" w:color="auto"/>
+        <w:insideV w:val="single" w:sz="4" w:space="0" w:color="auto"/>
+      </w:tblBorders>
+    </w:tblPr>
+  </w:style>
+  <w:style w:type="paragraph" w:styleId="ListParagraph">
+    <w:name w:val="List Paragraph"/>
+    <w:basedOn w:val="Normal"/>
+    <w:uiPriority w:val="34"/>
+    <w:qFormat/>
+    <w:rsid w:val="007F713C"/>
+    <w:pPr>
+      <w:ind w:left="720"/>
+      <w:contextualSpacing/>
+    </w:pPr>
+  </w:style>
+</w:styles>
+</file>
+
+<file path=word/stylesWithEffects.xml><?xml version="1.0" encoding="utf-8"?>
+<w:styles xmlns:wpc="http://schemas.microsoft.com/office/word/2010/wordprocessingCanvas" xmlns:mc="http://schemas.openxmlformats.org/markup-compatibility/2006" xmlns:o="urn:schemas-microsoft-com:office:office" xmlns:r="http://schemas.openxmlformats.org/officeDocument/2006/relationships" xmlns:m="http://schemas.openxmlformats.org/officeDocument/2006/math" xmlns:v="urn:schemas-microsoft-com:vml" xmlns:wp14="http://schemas.microsoft.com/office/word/2010/wordprocessingDrawing" xmlns:wp="http://schemas.openxmlformats.org/drawingml/2006/wordprocessingDrawing" xmlns:w10="urn:schemas-microsoft-com:office:word" xmlns:w="http://schemas.openxmlformats.org/wordprocessingml/2006/main" xmlns:w14="http://schemas.microsoft.com/office/word/2010/wordml" xmlns:wpg="http://schemas.microsoft.com/office/word/2010/wordprocessingGroup" xmlns:wpi="http://schemas.microsoft.com/office/word/2010/wordprocessingInk" xmlns:wne="http://schemas.microsoft.com/office/word/2006/wordml" xmlns:wps="http://schemas.microsoft.com/office/word/2010/wordprocessingShape" mc:Ignorable="w14 wp14">
+  <w:docDefaults>
+    <w:rPrDefault>
+      <w:rPr>
+        <w:rFonts w:asciiTheme="minorHAnsi" w:eastAsiaTheme="minorEastAsia" w:hAnsiTheme="minorHAnsi" w:cstheme="minorBidi"/>
+        <w:sz w:val="22"/>
+        <w:szCs w:val="22"/>
+        <w:lang w:val="en-US" w:eastAsia="en-US" w:bidi="ar-SA"/>
+      </w:rPr>
+    </w:rPrDefault>
+    <w:pPrDefault>
+      <w:pPr>
+        <w:spacing w:after="200" w:line="276" w:lineRule="auto"/>
+      </w:pPr>
+    </w:pPrDefault>
+  </w:docDefaults>
+  <w:latentStyles w:defLockedState="0" w:defUIPriority="99" w:defSemiHidden="1" w:defUnhideWhenUsed="1" w:defQFormat="0" w:count="267">
+    <w:lsdException w:name="Normal" w:semiHidden="0" w:uiPriority="0" w:unhideWhenUsed="0" w:qFormat="1"/>
+    <w:lsdException w:name="heading 1" w:semiHidden="0" w:uiPriority="9" w:unhideWhenUsed="0" w:qFormat="1"/>
+    <w:lsdException w:name="heading 2" w:uiPriority="9" w:qFormat="1"/>
+    <w:lsdException w:name="heading 3" w:uiPriority="9" w:qFormat="1"/>
+    <w:lsdException w:name="heading 4" w:uiPriority="9" w:qFormat="1"/>
+    <w:lsdException w:name="heading 5" w:uiPriority="9" w:qFormat="1"/>
+    <w:lsdException w:name="heading 6" w:uiPriority="9" w:qFormat="1"/>
+    <w:lsdException w:name="heading 7" w:uiPriority="9" w:qFormat="1"/>
+    <w:lsdException w:name="heading 8" w:uiPriority="9" w:qFormat="1"/>
+    <w:lsdException w:name="heading 9" w:uiPriority="9" w:qFormat="1"/>
+    <w:lsdException w:name="toc 1" w:uiPriority="39"/>
+    <w:lsdException w:name="toc 2" w:uiPriority="39"/>
+    <w:lsdException w:name="toc 3" w:uiPriority="39"/>
+    <w:lsdException w:name="toc 4" w:uiPriority="39"/>
+    <w:lsdException w:name="toc 5" w:uiPriority="39"/>
+    <w:lsdException w:name="toc 6" w:uiPriority="39"/>
+    <w:lsdException w:name="toc 7" w:uiPriority="39"/>
+    <w:lsdException w:name="toc 8" w:uiPriority="39"/>
+    <w:lsdException w:name="toc 9" w:uiPriority="39"/>
+    <w:lsdException w:name="caption" w:uiPriority="35" w:qFormat="1"/>
+    <w:lsdException w:name="footnote reference" w:unhideWhenUsed="0"/>
+    <w:lsdException w:name="Title" w:semiHidden="0" w:uiPriority="10" w:unhideWhenUsed="0" w:qFormat="1"/>
+    <w:lsdException w:name="Default Paragraph Font" w:uiPriority="1"/>
+    <w:lsdException w:name="Subtitle" w:semiHidden="0" w:uiPriority="11" w:unhideWhenUsed="0" w:qFormat="1"/>
+    <w:lsdException w:name="Strong" w:semiHidden="0" w:uiPriority="22" w:unhideWhenUsed="0" w:qFormat="1"/>
+    <w:lsdException w:name="Emphasis" w:semiHidden="0" w:uiPriority="20" w:unhideWhenUsed="0" w:qFormat="1"/>
+    <w:lsdException w:name="Table Grid" w:semiHidden="0" w:uiPriority="59" w:unhideWhenUsed="0"/>
+    <w:lsdException w:name="Placeholder Text" w:unhideWhenUsed="0"/>
+    <w:lsdException w:name="No Spacing" w:semiHidden="0" w:uiPriority="1" w:unhideWhenUsed="0" w:qFormat="1"/>
+    <w:lsdException w:name="Light Shading" w:semiHidden="0" w:uiPriority="60" w:unhideWhenUsed="0"/>
+    <w:lsdException w:name="Light List" w:semiHidden="0" w:uiPriority="61" w:unhideWhenUsed="0"/>
+    <w:lsdException w:name="Light Grid" w:semiHidden="0" w:uiPriority="62" w:unhideWhenUsed="0"/>
+    <w:lsdException w:name="Medium Shading 1" w:semiHidden="0" w:uiPriority="63" w:unhideWhenUsed="0"/>
+    <w:lsdException w:name="Medium Shading 2" w:semiHidden="0" w:uiPriority="64" w:unhideWhenUsed="0"/>
+    <w:lsdException w:name="Medium List 1" w:semiHidden="0" w:uiPriority="65" w:unhideWhenUsed="0"/>
+    <w:lsdException w:name="Medium List 2" w:semiHidden="0" w:uiPriority="66" w:unhideWhenUsed="0"/>
+    <w:lsdException w:name="Medium Grid 1" w:semiHidden="0" w:uiPriority="67" w:unhideWhenUsed="0"/>
+    <w:lsdException w:name="Medium Grid 2" w:semiHidden="0" w:uiPriority="68" w:unhideWhenUsed="0"/>
+    <w:lsdException w:name="Medium Grid 3" w:semiHidden="0" w:uiPriority="69" w:unhideWhenUsed="0"/>
+    <w:lsdException w:name="Dark List" w:semiHidden="0" w:uiPriority="70" w:unhideWhenUsed="0"/>
+    <w:lsdException w:name="Colorful Shading" w:semiHidden="0" w:uiPriority="71" w:unhideWhenUsed="0"/>
+    <w:lsdException w:name="Colorful List" w:semiHidden="0" w:uiPriority="72" w:unhideWhenUsed="0"/>
+    <w:lsdException w:name="Colorful Grid" w:semiHidden="0" w:uiPriority="73" w:unhideWhenUsed="0"/>
+    <w:lsdException w:name="Light Shading Accent 1" w:semiHidden="0" w:uiPriority="60" w:unhideWhenUsed="0"/>
+    <w:lsdException w:name="Light List Accent 1" w:semiHidden="0" w:uiPriority="61" w:unhideWhenUsed="0"/>
+    <w:lsdException w:name="Light Grid Accent 1" w:semiHidden="0" w:uiPriority="62" w:unhideWhenUsed="0"/>
+    <w:lsdException w:name="Medium Shading 1 Accent 1" w:semiHidden="0" w:uiPriority="63" w:unhideWhenUsed="0"/>
+    <w:lsdException w:name="Medium Shading 2 Accent 1" w:semiHidden="0" w:uiPriority="64" w:unhideWhenUsed="0"/>
+    <w:lsdException w:name="Medium List 1 Accent 1" w:semiHidden="0" w:uiPriority="65" w:unhideWhenUsed="0"/>
+    <w:lsdException w:name="Revision" w:unhideWhenUsed="0"/>
+    <w:lsdException w:name="List Paragraph" w:semiHidden="0" w:uiPriority="34" w:unhideWhenUsed="0" w:qFormat="1"/>
+    <w:lsdException w:name="Quote" w:semiHidden="0" w:uiPriority="29" w:unhideWhenUsed="0" w:qFormat="1"/>
+    <w:lsdException w:name="Intense Quote" w:semiHidden="0" w:uiPriority="30" w:unhideWhenUsed="0" w:qFormat="1"/>
+    <w:lsdException w:name="Medium List 2 Accent 1" w:semiHidden="0" w:uiPriority="66" w:unhideWhenUsed="0"/>
+    <w:lsdException w:name="Medium Grid 1 Accent 1" w:semiHidden="0" w:uiPriority="67" w:unhideWhenUsed="0"/>
+    <w:lsdException w:name="Medium Grid 2 Accent 1" w:semiHidden="0" w:uiPriority="68" w:unhideWhenUsed="0"/>
+    <w:lsdException w:name="Medium Grid 3 Accent 1" w:semiHidden="0" w:uiPriority="69" w:unhideWhenUsed="0"/>
+    <w:lsdException w:name="Dark List Accent 1" w:semiHidden="0" w:uiPriority="70" w:unhideWhenUsed="0"/>
+    <w:lsdException w:name="Colorful Shading Accent 1" w:semiHidden="0" w:uiPriority="71" w:unhideWhenUsed="0"/>
+    <w:lsdException w:name="Colorful List Accent 1" w:semiHidden="0" w:uiPriority="72" w:unhideWhenUsed="0"/>
+    <w:lsdException w:name="Colorful Grid Accent 1" w:semiHidden="0" w:uiPriority="73" w:unhideWhenUsed="0"/>
+    <w:lsdException w:name="Light Shading Accent 2" w:semiHidden="0" w:uiPriority="60" w:unhideWhenUsed="0"/>
+    <w:lsdException w:name="Light List Accent 2" w:semiHidden="0" w:uiPriority="61" w:unhideWhenUsed="0"/>
+    <w:lsdException w:name="Light Grid Accent 2" w:semiHidden="0" w:uiPriority="62" w:unhideWhenUsed="0"/>
+    <w:lsdException w:name="Medium Shading 1 Accent 2" w:semiHidden="0" w:uiPriority="63" w:unhideWhenUsed="0"/>
+    <w:lsdException w:name="Medium Shading 2 Accent 2" w:semiHidden="0" w:uiPriority="64" w:unhideWhenUsed="0"/>
+    <w:lsdException w:name="Medium List 1 Accent 2" w:semiHidden="0" w:uiPriority="65" w:unhideWhenUsed="0"/>
+    <w:lsdException w:name="Medium List 2 Accent 2" w:semiHidden="0" w:uiPriority="66" w:unhideWhenUsed="0"/>
+    <w:lsdException w:name="Medium Grid 1 Accent 2" w:semiHidden="0" w:uiPriority="67" w:unhideWhenUsed="0"/>
+    <w:lsdException w:name="Medium Grid 2 Accent 2" w:semiHidden="0" w:uiPriority="68" w:unhideWhenUsed="0"/>
+    <w:lsdException w:name="Medium Grid 3 Accent 2" w:semiHidden="0" w:uiPriority="69" w:unhideWhenUsed="0"/>
+    <w:lsdException w:name="Dark List Accent 2" w:semiHidden="0" w:uiPriority="70" w:unhideWhenUsed="0"/>
+    <w:lsdException w:name="Colorful Shading Accent 2" w:semiHidden="0" w:uiPriority="71" w:unhideWhenUsed="0"/>
+    <w:lsdException w:name="Colorful List Accent 2" w:semiHidden="0" w:uiPriority="72" w:unhideWhenUsed="0"/>
+    <w:lsdException w:name="Colorful Grid Accent 2" w:semiHidden="0" w:uiPriority="73" w:unhideWhenUsed="0"/>
+    <w:lsdException w:name="Light Shading Accent 3" w:semiHidden="0" w:uiPriority="60" w:unhideWhenUsed="0"/>
+    <w:lsdException w:name="Light List Accent 3" w:semiHidden="0" w:uiPriority="61" w:unhideWhenUsed="0"/>
+    <w:lsdException w:name="Light Grid Accent 3" w:semiHidden="0" w:uiPriority="62" w:unhideWhenUsed="0"/>
+    <w:lsdException w:name="Medium Shading 1 Accent 3" w:semiHidden="0" w:uiPriority="63" w:unhideWhenUsed="0"/>
+    <w:lsdException w:name="Medium Shading 2 Accent 3" w:semiHidden="0" w:uiPriority="64" w:unhideWhenUsed="0"/>
+    <w:lsdException w:name="Medium List 1 Accent 3" w:semiHidden="0" w:uiPriority="65" w:unhideWhenUsed="0"/>
+    <w:lsdException w:name="Medium List 2 Accent 3" w:semiHidden="0" w:uiPriority="66" w:unhideWhenUsed="0"/>
+    <w:lsdException w:name="Medium Grid 1 Accent 3" w:semiHidden="0" w:uiPriority="67" w:unhideWhenUsed="0"/>
+    <w:lsdException w:name="Medium Grid 2 Accent 3" w:semiHidden="0" w:uiPriority="68" w:unhideWhenUsed="0"/>
+    <w:lsdException w:name="Medium Grid 3 Accent 3" w:semiHidden="0" w:uiPriority="69" w:unhideWhenUsed="0"/>
+    <w:lsdException w:name="Dark List Accent 3" w:semiHidden="0" w:uiPriority="70" w:unhideWhenUsed="0"/>
+    <w:lsdException w:name="Colorful Shading Accent 3" w:semiHidden="0" w:uiPriority="71" w:unhideWhenUsed="0"/>
+    <w:lsdException w:name="Colorful List Accent 3" w:semiHidden="0" w:uiPriority="72" w:unhideWhenUsed="0"/>
+    <w:lsdException w:name="Colorful Grid Accent 3" w:semiHidden="0" w:uiPriority="73" w:unhideWhenUsed="0"/>
+    <w:lsdException w:name="Light Shading Accent 4" w:semiHidden="0" w:uiPriority="60" w:unhideWhenUsed="0"/>
+    <w:lsdException w:name="Light List Accent 4" w:semiHidden="0" w:uiPriority="61" w:unhideWhenUsed="0"/>
+    <w:lsdException w:name="Light Grid Accent 4" w:semiHidden="0" w:uiPriority="62" w:unhideWhenUsed="0"/>
+    <w:lsdException w:name="Medium Shading 1 Accent 4" w:semiHidden="0" w:uiPriority="63" w:unhideWhenUsed="0"/>
+    <w:lsdException w:name="Medium Shading 2 Accent 4" w:semiHidden="0" w:uiPriority="64" w:unhideWhenUsed="0"/>
+    <w:lsdException w:name="Medium List 1 Accent 4" w:semiHidden="0" w:uiPriority="65" w:unhideWhenUsed="0"/>
+    <w:lsdException w:name="Medium List 2 Accent 4" w:semiHidden="0" w:uiPriority="66" w:unhideWhenUsed="0"/>
+    <w:lsdException w:name="Medium Grid 1 Accent 4" w:semiHidden="0" w:uiPriority="67" w:unhideWhenUsed="0"/>
+    <w:lsdException w:name="Medium Grid 2 Accent 4" w:semiHidden="0" w:uiPriority="68" w:unhideWhenUsed="0"/>
+    <w:lsdException w:name="Medium Grid 3 Accent 4" w:semiHidden="0" w:uiPriority="69" w:unhideWhenUsed="0"/>
+    <w:lsdException w:name="Dark List Accent 4" w:semiHidden="0" w:uiPriority="70" w:unhideWhenUsed="0"/>
+    <w:lsdException w:name="Colorful Shading Accent 4" w:semiHidden="0" w:uiPriority="71" w:unhideWhenUsed="0"/>
+    <w:lsdException w:name="Colorful List Accent 4" w:semiHidden="0" w:uiPriority="72" w:unhideWhenUsed="0"/>
+    <w:lsdException w:name="Colorful Grid Accent 4" w:semiHidden="0" w:uiPriority="73" w:unhideWhenUsed="0"/>
+    <w:lsdException w:name="Light Shading Accent 5" w:semiHidden="0" w:uiPriority="60" w:unhideWhenUsed="0"/>
+    <w:lsdException w:name="Light List Accent 5" w:semiHidden="0" w:uiPriority="61" w:unhideWhenUsed="0"/>
+    <w:lsdException w:name="Light Grid Accent 5" w:semiHidden="0" w:uiPriority="62" w:unhideWhenUsed="0"/>
+    <w:lsdException w:name="Medium Shading 1 Accent 5" w:semiHidden="0" w:uiPriority="63" w:unhideWhenUsed="0"/>
+    <w:lsdException w:name="Medium Shading 2 Accent 5" w:semiHidden="0" w:uiPriority="64" w:unhideWhenUsed="0"/>
+    <w:lsdException w:name="Medium List 1 Accent 5" w:semiHidden="0" w:uiPriority="65" w:unhideWhenUsed="0"/>
+    <w:lsdException w:name="Medium List 2 Accent 5" w:semiHidden="0" w:uiPriority="66" w:unhideWhenUsed="0"/>
+    <w:lsdException w:name="Medium Grid 1 Accent 5" w:semiHidden="0" w:uiPriority="67" w:unhideWhenUsed="0"/>
+    <w:lsdException w:name="Medium Grid 2 Accent 5" w:semiHidden="0" w:uiPriority="68" w:unhideWhenUsed="0"/>
+    <w:lsdException w:name="Medium Grid 3 Accent 5" w:semiHidden="0" w:uiPriority="69" w:unhideWhenUsed="0"/>
+    <w:lsdException w:name="Dark List Accent 5" w:semiHidden="0" w:uiPriority="70" w:unhideWhenUsed="0"/>
+    <w:lsdException w:name="Colorful Shading Accent 5" w:semiHidden="0" w:uiPriority="71" w:unhideWhenUsed="0"/>
+    <w:lsdException w:name="Colorful List Accent 5" w:semiHidden="0" w:uiPriority="72" w:unhideWhenUsed="0"/>
+    <w:lsdException w:name="Colorful Grid Accent 5" w:semiHidden="0" w:uiPriority="73" w:unhideWhenUsed="0"/>
+    <w:lsdException w:name="Light Shading Accent 6" w:semiHidden="0" w:uiPriority="60" w:unhideWhenUsed="0"/>
+    <w:lsdException w:name="Light List Accent 6" w:semiHidden="0" w:uiPriority="61" w:unhideWhenUsed="0"/>
+    <w:lsdException w:name="Light Grid Accent 6" w:semiHidden="0" w:uiPriority="62" w:unhideWhenUsed="0"/>
+    <w:lsdException w:name="Medium Shading 1 Accent 6" w:semiHidden="0" w:uiPriority="63" w:unhideWhenUsed="0"/>
+    <w:lsdException w:name="Medium Shading 2 Accent 6" w:semiHidden="0" w:uiPriority="64" w:unhideWhenUsed="0"/>
+    <w:lsdException w:name="Medium List 1 Accent 6" w:semiHidden="0" w:uiPriority="65" w:unhideWhenUsed="0"/>
+    <w:lsdException w:name="Medium List 2 Accent 6" w:semiHidden="0" w:uiPriority="66" w:unhideWhenUsed="0"/>
+    <w:lsdException w:name="Medium Grid 1 Accent 6" w:semiHidden="0" w:uiPriority="67" w:unhideWhenUsed="0"/>
+    <w:lsdException w:name="Medium Grid 2 Accent 6" w:semiHidden="0" w:uiPriority="68" w:unhideWhenUsed="0"/>
+    <w:lsdException w:name="Medium Grid 3 Accent 6" w:semiHidden="0" w:uiPriority="69" w:unhideWhenUsed="0"/>
+    <w:lsdException w:name="Dark List Accent 6" w:semiHidden="0" w:uiPriority="70" w:unhideWhenUsed="0"/>
+    <w:lsdException w:name="Colorful Shading Accent 6" w:semiHidden="0" w:uiPriority="71" w:unhideWhenUsed="0"/>
+    <w:lsdException w:name="Colorful List Accent 6" w:semiHidden="0" w:uiPriority="72" w:unhideWhenUsed="0"/>
+    <w:lsdException w:name="Colorful Grid Accent 6" w:semiHidden="0" w:uiPriority="73" w:unhideWhenUsed="0"/>
+    <w:lsdException w:name="Subtle Emphasis" w:semiHidden="0" w:uiPriority="19" w:unhideWhenUsed="0" w:qFormat="1"/>
+    <w:lsdException w:name="Intense Emphasis" w:semiHidden="0" w:uiPriority="21" w:unhideWhenUsed="0" w:qFormat="1"/>
+    <w:lsdException w:name="Subtle Reference" w:semiHidden="0" w:uiPriority="31" w:unhideWhenUsed="0" w:qFormat="1"/>
+    <w:lsdException w:name="Intense Reference" w:semiHidden="0" w:uiPriority="32" w:unhideWhenUsed="0" w:qFormat="1"/>
+    <w:lsdException w:name="Book Title" w:semiHidden="0" w:uiPriority="33" w:unhideWhenUsed="0" w:qFormat="1"/>
+    <w:lsdException w:name="Bibliography" w:uiPriority="37"/>
+    <w:lsdException w:name="TOC Heading" w:uiPriority="39" w:qFormat="1"/>
   </w:latentStyles>
   <w:style w:type="paragraph" w:default="1" w:styleId="Normal">
     <w:name w:val="Normal"/>

</xml_diff>

<commit_message>
Updated template per AB.
</commit_message>
<xml_diff>
--- a/resources/Templates/Magistrate_And_Judge_Final_Judgment_Template.docx
+++ b/resources/Templates/Magistrate_And_Judge_Final_Judgment_Template.docx
@@ -236,6 +236,7 @@
         </w:rPr>
         <w:t xml:space="preserve">.  </w:t>
       </w:r>
+      <w:proofErr w:type="gramStart"/>
       <w:r>
         <w:rPr>
           <w:rFonts w:ascii="Palatino Linotype" w:hAnsi="Palatino Linotype"/>
@@ -251,7 +252,16 @@
           <w:sz w:val="20"/>
           <w:szCs w:val="20"/>
         </w:rPr>
-        <w:t>case_number</w:t>
+        <w:t>case</w:t>
+      </w:r>
+      <w:proofErr w:type="gramEnd"/>
+      <w:r>
+        <w:rPr>
+          <w:rFonts w:ascii="Palatino Linotype" w:hAnsi="Palatino Linotype"/>
+          <w:sz w:val="20"/>
+          <w:szCs w:val="20"/>
+        </w:rPr>
+        <w:t>_number</w:t>
       </w:r>
       <w:proofErr w:type="spellEnd"/>
       <w:r>
@@ -333,6 +343,7 @@
           <w:szCs w:val="20"/>
         </w:rPr>
       </w:pPr>
+      <w:proofErr w:type="gramStart"/>
       <w:r>
         <w:rPr>
           <w:rFonts w:ascii="Palatino Linotype" w:hAnsi="Palatino Linotype"/>
@@ -348,7 +359,16 @@
           <w:sz w:val="20"/>
           <w:szCs w:val="20"/>
         </w:rPr>
-        <w:t>defendant_first_name</w:t>
+        <w:t>defendant</w:t>
+      </w:r>
+      <w:proofErr w:type="gramEnd"/>
+      <w:r>
+        <w:rPr>
+          <w:rFonts w:ascii="Palatino Linotype" w:hAnsi="Palatino Linotype"/>
+          <w:sz w:val="20"/>
+          <w:szCs w:val="20"/>
+        </w:rPr>
+        <w:t>_first_name</w:t>
       </w:r>
       <w:proofErr w:type="spellEnd"/>
       <w:r>
@@ -549,7 +569,17 @@
           <w:sz w:val="20"/>
           <w:szCs w:val="20"/>
         </w:rPr>
-        <w:t>judicial_officer_type</w:t>
+        <w:t>judicial_officer_</w:t>
+      </w:r>
+      <w:proofErr w:type="gramStart"/>
+      <w:r>
+        <w:rPr>
+          <w:rFonts w:ascii="Palatino Linotype" w:hAnsi="Palatino Linotype"/>
+          <w:bCs/>
+          <w:sz w:val="20"/>
+          <w:szCs w:val="20"/>
+        </w:rPr>
+        <w:t>type</w:t>
       </w:r>
       <w:proofErr w:type="spellEnd"/>
       <w:r>
@@ -559,7 +589,17 @@
           <w:sz w:val="20"/>
           <w:szCs w:val="20"/>
         </w:rPr>
-        <w:t xml:space="preserve">  ==  ‘Magistrate’ %}</w:t>
+        <w:t xml:space="preserve">  =</w:t>
+      </w:r>
+      <w:proofErr w:type="gramEnd"/>
+      <w:r>
+        <w:rPr>
+          <w:rFonts w:ascii="Palatino Linotype" w:hAnsi="Palatino Linotype"/>
+          <w:bCs/>
+          <w:sz w:val="20"/>
+          <w:szCs w:val="20"/>
+        </w:rPr>
+        <w:t>=  ‘Magistrate’ %}</w:t>
       </w:r>
     </w:p>
     <w:p>
@@ -595,6 +635,17 @@
           <w:szCs w:val="20"/>
           <w:u w:val="single"/>
         </w:rPr>
+        <w:t>’S</w:t>
+      </w:r>
+      <w:r>
+        <w:rPr>
+          <w:rFonts w:ascii="Palatino Linotype" w:hAnsi="Palatino Linotype"/>
+          <w:b/>
+          <w:bCs/>
+          <w:sz w:val="20"/>
+          <w:szCs w:val="20"/>
+          <w:u w:val="single"/>
+        </w:rPr>
         <w:t xml:space="preserve"> </w:t>
       </w:r>
       <w:r>
@@ -722,6 +773,7 @@
         <w:tabs>
           <w:tab w:val="center" w:pos="4680"/>
         </w:tabs>
+        <w:jc w:val="both"/>
         <w:rPr>
           <w:rFonts w:ascii="Palatino Linotype" w:hAnsi="Palatino Linotype"/>
           <w:sz w:val="20"/>
@@ -770,7 +822,16 @@
           <w:sz w:val="20"/>
           <w:szCs w:val="20"/>
         </w:rPr>
-        <w:t xml:space="preserve"> for arraignment on {{ </w:t>
+        <w:t xml:space="preserve"> for arraignment on </w:t>
+      </w:r>
+      <w:proofErr w:type="gramStart"/>
+      <w:r>
+        <w:rPr>
+          <w:rFonts w:ascii="Palatino Linotype" w:hAnsi="Palatino Linotype"/>
+          <w:sz w:val="20"/>
+          <w:szCs w:val="20"/>
+        </w:rPr>
+        <w:t xml:space="preserve">{{ </w:t>
       </w:r>
       <w:proofErr w:type="spellStart"/>
       <w:r>
@@ -779,7 +840,16 @@
           <w:sz w:val="20"/>
           <w:szCs w:val="20"/>
         </w:rPr>
-        <w:t>plea_trial_date</w:t>
+        <w:t>plea</w:t>
+      </w:r>
+      <w:proofErr w:type="gramEnd"/>
+      <w:r>
+        <w:rPr>
+          <w:rFonts w:ascii="Palatino Linotype" w:hAnsi="Palatino Linotype"/>
+          <w:sz w:val="20"/>
+          <w:szCs w:val="20"/>
+        </w:rPr>
+        <w:t>_trial_date</w:t>
       </w:r>
       <w:proofErr w:type="spellEnd"/>
       <w:r>
@@ -817,16 +887,36 @@
           <w:sz w:val="20"/>
           <w:szCs w:val="20"/>
         </w:rPr>
-        <w:t xml:space="preserve"> is not none %}</w:t>
-      </w:r>
-      <w:r>
-        <w:rPr>
-          <w:rFonts w:ascii="Palatino Linotype" w:hAnsi="Palatino Linotype"/>
-          <w:bCs/>
-          <w:sz w:val="20"/>
-          <w:szCs w:val="20"/>
-        </w:rPr>
-        <w:t xml:space="preserve">Counsel for the State of Ohio made a motion to amend the charge of {{ </w:t>
+        <w:t xml:space="preserve"> is not none </w:t>
+      </w:r>
+      <w:proofErr w:type="gramStart"/>
+      <w:r>
+        <w:rPr>
+          <w:rFonts w:ascii="Palatino Linotype" w:hAnsi="Palatino Linotype"/>
+          <w:bCs/>
+          <w:sz w:val="20"/>
+          <w:szCs w:val="20"/>
+        </w:rPr>
+        <w:t>%}</w:t>
+      </w:r>
+      <w:r>
+        <w:rPr>
+          <w:rFonts w:ascii="Palatino Linotype" w:hAnsi="Palatino Linotype"/>
+          <w:bCs/>
+          <w:sz w:val="20"/>
+          <w:szCs w:val="20"/>
+        </w:rPr>
+        <w:t>Counsel</w:t>
+      </w:r>
+      <w:proofErr w:type="gramEnd"/>
+      <w:r>
+        <w:rPr>
+          <w:rFonts w:ascii="Palatino Linotype" w:hAnsi="Palatino Linotype"/>
+          <w:bCs/>
+          <w:sz w:val="20"/>
+          <w:szCs w:val="20"/>
+        </w:rPr>
+        <w:t xml:space="preserve"> for the State of Ohio made a motion to amend the charge of {{ </w:t>
       </w:r>
       <w:proofErr w:type="spellStart"/>
       <w:r>
@@ -967,16 +1057,44 @@
           <w:sz w:val="20"/>
           <w:szCs w:val="20"/>
         </w:rPr>
-        <w:t>. The Court found the amendment did not alter the name or identify of the offense and the motion is</w:t>
-      </w:r>
-      <w:r>
-        <w:rPr>
-          <w:rFonts w:ascii="Palatino Linotype" w:hAnsi="Palatino Linotype"/>
-          <w:bCs/>
-          <w:sz w:val="20"/>
-          <w:szCs w:val="20"/>
-        </w:rPr>
-        <w:t xml:space="preserve"> {{ </w:t>
+        <w:t>. The Court found the amendment did not alter the name or identi</w:t>
+      </w:r>
+      <w:r>
+        <w:rPr>
+          <w:rFonts w:ascii="Palatino Linotype" w:hAnsi="Palatino Linotype"/>
+          <w:bCs/>
+          <w:sz w:val="20"/>
+          <w:szCs w:val="20"/>
+        </w:rPr>
+        <w:t>t</w:t>
+      </w:r>
+      <w:r>
+        <w:rPr>
+          <w:rFonts w:ascii="Palatino Linotype" w:hAnsi="Palatino Linotype"/>
+          <w:bCs/>
+          <w:sz w:val="20"/>
+          <w:szCs w:val="20"/>
+        </w:rPr>
+        <w:t>y of the offense and the motion is</w:t>
+      </w:r>
+      <w:r>
+        <w:rPr>
+          <w:rFonts w:ascii="Palatino Linotype" w:hAnsi="Palatino Linotype"/>
+          <w:bCs/>
+          <w:sz w:val="20"/>
+          <w:szCs w:val="20"/>
+        </w:rPr>
+        <w:t xml:space="preserve"> </w:t>
+      </w:r>
+      <w:proofErr w:type="gramStart"/>
+      <w:r>
+        <w:rPr>
+          <w:rFonts w:ascii="Palatino Linotype" w:hAnsi="Palatino Linotype"/>
+          <w:bCs/>
+          <w:sz w:val="20"/>
+          <w:szCs w:val="20"/>
+        </w:rPr>
+        <w:t xml:space="preserve">{{ </w:t>
       </w:r>
       <w:proofErr w:type="spellStart"/>
       <w:r>
@@ -986,6 +1104,74 @@
           <w:sz w:val="20"/>
           <w:szCs w:val="20"/>
         </w:rPr>
+        <w:t>amend</w:t>
+      </w:r>
+      <w:proofErr w:type="gramEnd"/>
+      <w:r>
+        <w:rPr>
+          <w:rFonts w:ascii="Palatino Linotype" w:hAnsi="Palatino Linotype"/>
+          <w:bCs/>
+          <w:sz w:val="20"/>
+          <w:szCs w:val="20"/>
+        </w:rPr>
+        <w:t>_offense_details.motion_disposition</w:t>
+      </w:r>
+      <w:proofErr w:type="spellEnd"/>
+      <w:r>
+        <w:rPr>
+          <w:rFonts w:ascii="Palatino Linotype" w:hAnsi="Palatino Linotype"/>
+          <w:bCs/>
+          <w:sz w:val="20"/>
+          <w:szCs w:val="20"/>
+        </w:rPr>
+        <w:t xml:space="preserve"> }}.</w:t>
+      </w:r>
+      <w:r>
+        <w:rPr>
+          <w:rFonts w:ascii="Palatino Linotype" w:hAnsi="Palatino Linotype"/>
+          <w:bCs/>
+          <w:sz w:val="20"/>
+          <w:szCs w:val="20"/>
+        </w:rPr>
+        <w:t xml:space="preserve">{% </w:t>
+      </w:r>
+      <w:proofErr w:type="spellStart"/>
+      <w:r>
+        <w:rPr>
+          <w:rFonts w:ascii="Palatino Linotype" w:hAnsi="Palatino Linotype"/>
+          <w:bCs/>
+          <w:sz w:val="20"/>
+          <w:szCs w:val="20"/>
+        </w:rPr>
+        <w:t>el</w:t>
+      </w:r>
+      <w:r>
+        <w:rPr>
+          <w:rFonts w:ascii="Palatino Linotype" w:hAnsi="Palatino Linotype"/>
+          <w:bCs/>
+          <w:sz w:val="20"/>
+          <w:szCs w:val="20"/>
+        </w:rPr>
+        <w:t>if</w:t>
+      </w:r>
+      <w:proofErr w:type="spellEnd"/>
+      <w:r>
+        <w:rPr>
+          <w:rFonts w:ascii="Palatino Linotype" w:hAnsi="Palatino Linotype"/>
+          <w:bCs/>
+          <w:sz w:val="20"/>
+          <w:szCs w:val="20"/>
+        </w:rPr>
+        <w:t xml:space="preserve"> </w:t>
+      </w:r>
+      <w:proofErr w:type="spellStart"/>
+      <w:r>
+        <w:rPr>
+          <w:rFonts w:ascii="Palatino Linotype" w:hAnsi="Palatino Linotype"/>
+          <w:bCs/>
+          <w:sz w:val="20"/>
+          <w:szCs w:val="20"/>
+        </w:rPr>
         <w:t>amend_offense_details.motion_disposition</w:t>
       </w:r>
       <w:proofErr w:type="spellEnd"/>
@@ -996,16 +1182,17 @@
           <w:sz w:val="20"/>
           <w:szCs w:val="20"/>
         </w:rPr>
-        <w:t xml:space="preserve"> }}.</w:t>
-      </w:r>
-      <w:r>
-        <w:rPr>
-          <w:rFonts w:ascii="Palatino Linotype" w:hAnsi="Palatino Linotype"/>
-          <w:bCs/>
-          <w:sz w:val="20"/>
-          <w:szCs w:val="20"/>
-        </w:rPr>
-        <w:t xml:space="preserve">{% </w:t>
+        <w:t xml:space="preserve">  ==  ‘Denied’ %}. The Court found the amendment did alter the name or identify of the offense and therefore the motion is </w:t>
+      </w:r>
+      <w:proofErr w:type="gramStart"/>
+      <w:r>
+        <w:rPr>
+          <w:rFonts w:ascii="Palatino Linotype" w:hAnsi="Palatino Linotype"/>
+          <w:bCs/>
+          <w:sz w:val="20"/>
+          <w:szCs w:val="20"/>
+        </w:rPr>
+        <w:t xml:space="preserve">{{ </w:t>
       </w:r>
       <w:proofErr w:type="spellStart"/>
       <w:r>
@@ -1015,56 +1202,17 @@
           <w:sz w:val="20"/>
           <w:szCs w:val="20"/>
         </w:rPr>
-        <w:t>el</w:t>
-      </w:r>
-      <w:r>
-        <w:rPr>
-          <w:rFonts w:ascii="Palatino Linotype" w:hAnsi="Palatino Linotype"/>
-          <w:bCs/>
-          <w:sz w:val="20"/>
-          <w:szCs w:val="20"/>
-        </w:rPr>
-        <w:t>if</w:t>
-      </w:r>
-      <w:proofErr w:type="spellEnd"/>
-      <w:r>
-        <w:rPr>
-          <w:rFonts w:ascii="Palatino Linotype" w:hAnsi="Palatino Linotype"/>
-          <w:bCs/>
-          <w:sz w:val="20"/>
-          <w:szCs w:val="20"/>
-        </w:rPr>
-        <w:t xml:space="preserve"> </w:t>
-      </w:r>
-      <w:proofErr w:type="spellStart"/>
-      <w:r>
-        <w:rPr>
-          <w:rFonts w:ascii="Palatino Linotype" w:hAnsi="Palatino Linotype"/>
-          <w:bCs/>
-          <w:sz w:val="20"/>
-          <w:szCs w:val="20"/>
-        </w:rPr>
-        <w:t>amend_offense_details.motion_disposition</w:t>
-      </w:r>
-      <w:proofErr w:type="spellEnd"/>
-      <w:r>
-        <w:rPr>
-          <w:rFonts w:ascii="Palatino Linotype" w:hAnsi="Palatino Linotype"/>
-          <w:bCs/>
-          <w:sz w:val="20"/>
-          <w:szCs w:val="20"/>
-        </w:rPr>
-        <w:t xml:space="preserve">  ==  ‘Denied’ %}. The Court found the amendment did alter the name or identify of the offense and therefore the motion is {{ </w:t>
-      </w:r>
-      <w:proofErr w:type="spellStart"/>
-      <w:r>
-        <w:rPr>
-          <w:rFonts w:ascii="Palatino Linotype" w:hAnsi="Palatino Linotype"/>
-          <w:bCs/>
-          <w:sz w:val="20"/>
-          <w:szCs w:val="20"/>
-        </w:rPr>
-        <w:t>amend_offense_details.motion_disposition</w:t>
+        <w:t>amend</w:t>
+      </w:r>
+      <w:proofErr w:type="gramEnd"/>
+      <w:r>
+        <w:rPr>
+          <w:rFonts w:ascii="Palatino Linotype" w:hAnsi="Palatino Linotype"/>
+          <w:bCs/>
+          <w:sz w:val="20"/>
+          <w:szCs w:val="20"/>
+        </w:rPr>
+        <w:t>_offense_details.motion_disposition</w:t>
       </w:r>
       <w:proofErr w:type="spellEnd"/>
       <w:r>
@@ -1098,6 +1246,7 @@
     <w:p>
       <w:pPr>
         <w:spacing w:line="276" w:lineRule="auto"/>
+        <w:jc w:val="both"/>
         <w:rPr>
           <w:rFonts w:ascii="Palatino Linotype" w:hAnsi="Palatino Linotype"/>
           <w:sz w:val="20"/>
@@ -1108,6 +1257,7 @@
     <w:p>
       <w:pPr>
         <w:spacing w:line="276" w:lineRule="auto"/>
+        <w:jc w:val="both"/>
         <w:rPr>
           <w:rFonts w:ascii="Palatino Linotype" w:hAnsi="Palatino Linotype"/>
           <w:sz w:val="20"/>
@@ -1120,7 +1270,32 @@
           <w:sz w:val="20"/>
           <w:szCs w:val="20"/>
         </w:rPr>
-        <w:t>The Court explained that Defendant was charged with the offenses set forth below. The Defendant, having understood the nature of the charge(s), all constitutional rights, and the effects of a plea, entered a plea(s) to the charge(s) as set forth in the chart below. The Court, finding that the Defendant entered the plea knowingly, intelligently, and voluntarily, accepted the plea and entered the following sentence:</w:t>
+        <w:t xml:space="preserve">The Court explained that Defendant was charged with the offenses set forth below. The Defendant, having understood the nature of the charge(s), all constitutional rights, and the effects of a plea, entered a plea(s) to the charge(s) as set forth in the chart below. </w:t>
+      </w:r>
+      <w:r>
+        <w:rPr>
+          <w:rFonts w:ascii="Palatino Linotype" w:hAnsi="Palatino Linotype"/>
+          <w:sz w:val="20"/>
+          <w:szCs w:val="20"/>
+        </w:rPr>
+        <w:t xml:space="preserve">The Court advised that if Defendant is not a United States citizen any plea or conviction could result in deportation, exclusion from admission into the United States, or denial of naturalization under United States law. </w:t>
+      </w:r>
+      <w:r>
+        <w:rPr>
+          <w:rFonts w:ascii="Palatino Linotype" w:hAnsi="Palatino Linotype"/>
+          <w:vanish/>
+          <w:sz w:val="20"/>
+          <w:szCs w:val="20"/>
+        </w:rPr>
+        <w:t xml:space="preserve">R.C. 2943.031 </w:t>
+      </w:r>
+      <w:r>
+        <w:rPr>
+          <w:rFonts w:ascii="Palatino Linotype" w:hAnsi="Palatino Linotype"/>
+          <w:sz w:val="20"/>
+          <w:szCs w:val="20"/>
+        </w:rPr>
+        <w:t>The Court, finding that the Defendant entered the plea knowingly, intelligently, and voluntarily, accepted the plea and entered the following sentence:</w:t>
       </w:r>
     </w:p>
     <w:p>
@@ -1295,6 +1470,7 @@
                 <w:szCs w:val="20"/>
               </w:rPr>
             </w:pPr>
+            <w:proofErr w:type="gramStart"/>
             <w:r>
               <w:rPr>
                 <w:rFonts w:ascii="Palatino Linotype" w:hAnsi="Palatino Linotype"/>
@@ -1314,7 +1490,18 @@
                 <w:sz w:val="20"/>
                 <w:szCs w:val="20"/>
               </w:rPr>
-              <w:t>charge.offense</w:t>
+              <w:t>charge</w:t>
+            </w:r>
+            <w:proofErr w:type="gramEnd"/>
+            <w:r>
+              <w:rPr>
+                <w:rFonts w:ascii="Palatino Linotype" w:hAnsi="Palatino Linotype"/>
+                <w:b/>
+                <w:bCs/>
+                <w:sz w:val="20"/>
+                <w:szCs w:val="20"/>
+              </w:rPr>
+              <w:t>.offense</w:t>
             </w:r>
             <w:proofErr w:type="spellEnd"/>
             <w:r>
@@ -1562,6 +1749,7 @@
                 <w:szCs w:val="20"/>
               </w:rPr>
             </w:pPr>
+            <w:proofErr w:type="gramStart"/>
             <w:r>
               <w:rPr>
                 <w:rFonts w:ascii="Palatino Linotype" w:hAnsi="Palatino Linotype"/>
@@ -1581,7 +1769,18 @@
                 <w:sz w:val="20"/>
                 <w:szCs w:val="20"/>
               </w:rPr>
-              <w:t>charge.statute</w:t>
+              <w:t>charge</w:t>
+            </w:r>
+            <w:proofErr w:type="gramEnd"/>
+            <w:r>
+              <w:rPr>
+                <w:rFonts w:ascii="Palatino Linotype" w:hAnsi="Palatino Linotype"/>
+                <w:b/>
+                <w:bCs/>
+                <w:sz w:val="20"/>
+                <w:szCs w:val="20"/>
+              </w:rPr>
+              <w:t>.statute</w:t>
             </w:r>
             <w:proofErr w:type="spellEnd"/>
             <w:r>
@@ -1829,6 +2028,7 @@
                 <w:szCs w:val="20"/>
               </w:rPr>
             </w:pPr>
+            <w:proofErr w:type="gramStart"/>
             <w:r>
               <w:rPr>
                 <w:rFonts w:ascii="Palatino Linotype" w:hAnsi="Palatino Linotype"/>
@@ -1848,7 +2048,18 @@
                 <w:sz w:val="20"/>
                 <w:szCs w:val="20"/>
               </w:rPr>
-              <w:t>charge.degree</w:t>
+              <w:t>charge</w:t>
+            </w:r>
+            <w:proofErr w:type="gramEnd"/>
+            <w:r>
+              <w:rPr>
+                <w:rFonts w:ascii="Palatino Linotype" w:hAnsi="Palatino Linotype"/>
+                <w:b/>
+                <w:bCs/>
+                <w:sz w:val="20"/>
+                <w:szCs w:val="20"/>
+              </w:rPr>
+              <w:t>.degree</w:t>
             </w:r>
             <w:proofErr w:type="spellEnd"/>
             <w:r>
@@ -2096,6 +2307,7 @@
                 <w:szCs w:val="20"/>
               </w:rPr>
             </w:pPr>
+            <w:proofErr w:type="gramStart"/>
             <w:r>
               <w:rPr>
                 <w:rFonts w:ascii="Palatino Linotype" w:hAnsi="Palatino Linotype"/>
@@ -2115,7 +2327,18 @@
                 <w:sz w:val="20"/>
                 <w:szCs w:val="20"/>
               </w:rPr>
-              <w:t>charge.plea</w:t>
+              <w:t>charge</w:t>
+            </w:r>
+            <w:proofErr w:type="gramEnd"/>
+            <w:r>
+              <w:rPr>
+                <w:rFonts w:ascii="Palatino Linotype" w:hAnsi="Palatino Linotype"/>
+                <w:b/>
+                <w:bCs/>
+                <w:sz w:val="20"/>
+                <w:szCs w:val="20"/>
+              </w:rPr>
+              <w:t>.plea</w:t>
             </w:r>
             <w:proofErr w:type="spellEnd"/>
             <w:r>
@@ -2363,6 +2586,7 @@
                 <w:szCs w:val="20"/>
               </w:rPr>
             </w:pPr>
+            <w:proofErr w:type="gramStart"/>
             <w:r>
               <w:rPr>
                 <w:rFonts w:ascii="Palatino Linotype" w:hAnsi="Palatino Linotype"/>
@@ -2382,7 +2606,18 @@
                 <w:sz w:val="20"/>
                 <w:szCs w:val="20"/>
               </w:rPr>
-              <w:t>charge.finding</w:t>
+              <w:t>charge</w:t>
+            </w:r>
+            <w:proofErr w:type="gramEnd"/>
+            <w:r>
+              <w:rPr>
+                <w:rFonts w:ascii="Palatino Linotype" w:hAnsi="Palatino Linotype"/>
+                <w:b/>
+                <w:bCs/>
+                <w:sz w:val="20"/>
+                <w:szCs w:val="20"/>
+              </w:rPr>
+              <w:t>.finding</w:t>
             </w:r>
             <w:proofErr w:type="spellEnd"/>
             <w:r>
@@ -2640,6 +2875,7 @@
               </w:rPr>
               <w:t xml:space="preserve">$ </w:t>
             </w:r>
+            <w:proofErr w:type="gramStart"/>
             <w:r>
               <w:rPr>
                 <w:rFonts w:ascii="Palatino Linotype" w:hAnsi="Palatino Linotype"/>
@@ -2659,7 +2895,18 @@
                 <w:sz w:val="20"/>
                 <w:szCs w:val="20"/>
               </w:rPr>
-              <w:t>charge.fines_amount</w:t>
+              <w:t>charge</w:t>
+            </w:r>
+            <w:proofErr w:type="gramEnd"/>
+            <w:r>
+              <w:rPr>
+                <w:rFonts w:ascii="Palatino Linotype" w:hAnsi="Palatino Linotype"/>
+                <w:b/>
+                <w:bCs/>
+                <w:sz w:val="20"/>
+                <w:szCs w:val="20"/>
+              </w:rPr>
+              <w:t>.fines_amount</w:t>
             </w:r>
             <w:proofErr w:type="spellEnd"/>
             <w:r>
@@ -2795,6 +3042,7 @@
                 <w:sz w:val="20"/>
                 <w:szCs w:val="20"/>
               </w:rPr>
+              <w:lastRenderedPageBreak/>
               <w:t>Fines Suspended</w:t>
             </w:r>
           </w:p>
@@ -2877,18 +3125,7 @@
                 <w:sz w:val="20"/>
                 <w:szCs w:val="20"/>
               </w:rPr>
-              <w:t xml:space="preserve"> </w:t>
-            </w:r>
-            <w:r>
-              <w:rPr>
-                <w:rFonts w:ascii="Palatino Linotype" w:hAnsi="Palatino Linotype"/>
-                <w:b/>
-                <w:bCs/>
-                <w:sz w:val="20"/>
-                <w:szCs w:val="20"/>
-              </w:rPr>
-              <w:lastRenderedPageBreak/>
-              <w:t>%}</w:t>
+              <w:t xml:space="preserve"> %}</w:t>
             </w:r>
           </w:p>
         </w:tc>
@@ -2926,9 +3163,9 @@
                 <w:sz w:val="20"/>
                 <w:szCs w:val="20"/>
               </w:rPr>
-              <w:lastRenderedPageBreak/>
               <w:t xml:space="preserve">$ </w:t>
             </w:r>
+            <w:proofErr w:type="gramStart"/>
             <w:r>
               <w:rPr>
                 <w:rFonts w:ascii="Palatino Linotype" w:hAnsi="Palatino Linotype"/>
@@ -2948,7 +3185,18 @@
                 <w:sz w:val="20"/>
                 <w:szCs w:val="20"/>
               </w:rPr>
-              <w:t>charge.fines_suspended</w:t>
+              <w:t>charge</w:t>
+            </w:r>
+            <w:proofErr w:type="gramEnd"/>
+            <w:r>
+              <w:rPr>
+                <w:rFonts w:ascii="Palatino Linotype" w:hAnsi="Palatino Linotype"/>
+                <w:b/>
+                <w:bCs/>
+                <w:sz w:val="20"/>
+                <w:szCs w:val="20"/>
+              </w:rPr>
+              <w:t>.fines_suspended</w:t>
             </w:r>
             <w:proofErr w:type="spellEnd"/>
             <w:r>
@@ -3196,6 +3444,7 @@
                 <w:szCs w:val="20"/>
               </w:rPr>
             </w:pPr>
+            <w:proofErr w:type="gramStart"/>
             <w:r>
               <w:rPr>
                 <w:rFonts w:ascii="Palatino Linotype" w:hAnsi="Palatino Linotype"/>
@@ -3215,7 +3464,18 @@
                 <w:sz w:val="20"/>
                 <w:szCs w:val="20"/>
               </w:rPr>
-              <w:t>charge.court_costs</w:t>
+              <w:t>charge</w:t>
+            </w:r>
+            <w:proofErr w:type="gramEnd"/>
+            <w:r>
+              <w:rPr>
+                <w:rFonts w:ascii="Palatino Linotype" w:hAnsi="Palatino Linotype"/>
+                <w:b/>
+                <w:bCs/>
+                <w:sz w:val="20"/>
+                <w:szCs w:val="20"/>
+              </w:rPr>
+              <w:t>.court_costs</w:t>
             </w:r>
             <w:proofErr w:type="spellEnd"/>
             <w:r>
@@ -3330,6 +3590,7 @@
     <w:p>
       <w:pPr>
         <w:spacing w:line="276" w:lineRule="auto"/>
+        <w:jc w:val="both"/>
         <w:rPr>
           <w:rFonts w:ascii="Palatino Linotype" w:hAnsi="Palatino Linotype"/>
           <w:sz w:val="20"/>
@@ -3354,6 +3615,7 @@
         </w:rPr>
         <w:t xml:space="preserve">Having been informed of the fines and costs owed, Defendant expressed an ability to pay </w:t>
       </w:r>
+      <w:proofErr w:type="gramStart"/>
       <w:r>
         <w:rPr>
           <w:rFonts w:ascii="Palatino Linotype" w:hAnsi="Palatino Linotype"/>
@@ -3373,7 +3635,18 @@
           <w:sz w:val="20"/>
           <w:szCs w:val="20"/>
         </w:rPr>
-        <w:t>ability_to_pay_time</w:t>
+        <w:t>ability</w:t>
+      </w:r>
+      <w:proofErr w:type="gramEnd"/>
+      <w:r>
+        <w:rPr>
+          <w:rFonts w:ascii="Palatino Linotype" w:hAnsi="Palatino Linotype"/>
+          <w:b/>
+          <w:bCs/>
+          <w:sz w:val="20"/>
+          <w:szCs w:val="20"/>
+        </w:rPr>
+        <w:t>_to_pay_time</w:t>
       </w:r>
       <w:proofErr w:type="spellEnd"/>
       <w:r>
@@ -3394,6 +3667,7 @@
         </w:rPr>
         <w:t xml:space="preserve">. Absent further order the fines and costs shall be paid in full by </w:t>
       </w:r>
+      <w:proofErr w:type="gramStart"/>
       <w:r>
         <w:rPr>
           <w:rFonts w:ascii="Palatino Linotype" w:hAnsi="Palatino Linotype"/>
@@ -3413,7 +3687,18 @@
           <w:sz w:val="20"/>
           <w:szCs w:val="20"/>
         </w:rPr>
-        <w:t>balance_due_date</w:t>
+        <w:t>balance</w:t>
+      </w:r>
+      <w:proofErr w:type="gramEnd"/>
+      <w:r>
+        <w:rPr>
+          <w:rFonts w:ascii="Palatino Linotype" w:hAnsi="Palatino Linotype"/>
+          <w:b/>
+          <w:bCs/>
+          <w:sz w:val="20"/>
+          <w:szCs w:val="20"/>
+        </w:rPr>
+        <w:t>_due_date</w:t>
       </w:r>
       <w:proofErr w:type="spellEnd"/>
       <w:r>
@@ -3438,6 +3723,7 @@
     <w:p>
       <w:pPr>
         <w:spacing w:line="276" w:lineRule="auto"/>
+        <w:jc w:val="both"/>
         <w:rPr>
           <w:rFonts w:ascii="Palatino Linotype" w:hAnsi="Palatino Linotype"/>
           <w:sz w:val="20"/>
@@ -3459,7 +3745,25 @@
           <w:sz w:val="20"/>
           <w:szCs w:val="20"/>
         </w:rPr>
-        <w:t>community_service_terms.community_service_ordered</w:t>
+        <w:t>community_service_</w:t>
+      </w:r>
+      <w:proofErr w:type="gramStart"/>
+      <w:r>
+        <w:rPr>
+          <w:rFonts w:ascii="Palatino Linotype" w:hAnsi="Palatino Linotype"/>
+          <w:sz w:val="20"/>
+          <w:szCs w:val="20"/>
+        </w:rPr>
+        <w:t>terms.community</w:t>
+      </w:r>
+      <w:proofErr w:type="gramEnd"/>
+      <w:r>
+        <w:rPr>
+          <w:rFonts w:ascii="Palatino Linotype" w:hAnsi="Palatino Linotype"/>
+          <w:sz w:val="20"/>
+          <w:szCs w:val="20"/>
+        </w:rPr>
+        <w:t>_service_ordered</w:t>
       </w:r>
       <w:proofErr w:type="spellEnd"/>
       <w:r>
@@ -3482,6 +3786,7 @@
     <w:p>
       <w:pPr>
         <w:spacing w:line="276" w:lineRule="auto"/>
+        <w:jc w:val="both"/>
         <w:rPr>
           <w:rFonts w:ascii="Palatino Linotype" w:hAnsi="Palatino Linotype"/>
           <w:sz w:val="20"/>
@@ -3504,8 +3809,25 @@
           <w:sz w:val="20"/>
           <w:szCs w:val="20"/>
         </w:rPr>
-        <w:t xml:space="preserve">The Court ordered that Defendant complete </w:t>
-      </w:r>
+        <w:t xml:space="preserve">Defendant </w:t>
+      </w:r>
+      <w:r>
+        <w:rPr>
+          <w:rFonts w:ascii="Palatino Linotype" w:hAnsi="Palatino Linotype"/>
+          <w:sz w:val="20"/>
+          <w:szCs w:val="20"/>
+        </w:rPr>
+        <w:t xml:space="preserve">shall </w:t>
+      </w:r>
+      <w:r>
+        <w:rPr>
+          <w:rFonts w:ascii="Palatino Linotype" w:hAnsi="Palatino Linotype"/>
+          <w:sz w:val="20"/>
+          <w:szCs w:val="20"/>
+        </w:rPr>
+        <w:t xml:space="preserve">complete </w:t>
+      </w:r>
+      <w:proofErr w:type="gramStart"/>
       <w:r>
         <w:rPr>
           <w:rFonts w:ascii="Palatino Linotype" w:hAnsi="Palatino Linotype"/>
@@ -3521,6 +3843,57 @@
           <w:sz w:val="20"/>
           <w:szCs w:val="20"/>
         </w:rPr>
+        <w:t>community</w:t>
+      </w:r>
+      <w:proofErr w:type="gramEnd"/>
+      <w:r>
+        <w:rPr>
+          <w:rFonts w:ascii="Palatino Linotype" w:hAnsi="Palatino Linotype"/>
+          <w:sz w:val="20"/>
+          <w:szCs w:val="20"/>
+        </w:rPr>
+        <w:t>_service_terms.</w:t>
+      </w:r>
+      <w:r>
+        <w:rPr>
+          <w:rFonts w:ascii="Palatino Linotype" w:hAnsi="Palatino Linotype"/>
+          <w:sz w:val="20"/>
+          <w:szCs w:val="20"/>
+        </w:rPr>
+        <w:t>hours_of_service</w:t>
+      </w:r>
+      <w:proofErr w:type="spellEnd"/>
+      <w:r>
+        <w:rPr>
+          <w:rFonts w:ascii="Palatino Linotype" w:hAnsi="Palatino Linotype"/>
+          <w:sz w:val="20"/>
+          <w:szCs w:val="20"/>
+        </w:rPr>
+        <w:t xml:space="preserve"> }}</w:t>
+      </w:r>
+      <w:r>
+        <w:rPr>
+          <w:rFonts w:ascii="Palatino Linotype" w:hAnsi="Palatino Linotype"/>
+          <w:sz w:val="20"/>
+          <w:szCs w:val="20"/>
+        </w:rPr>
+        <w:t xml:space="preserve"> hours of community service within </w:t>
+      </w:r>
+      <w:r>
+        <w:rPr>
+          <w:rFonts w:ascii="Palatino Linotype" w:hAnsi="Palatino Linotype"/>
+          <w:sz w:val="20"/>
+          <w:szCs w:val="20"/>
+        </w:rPr>
+        <w:t xml:space="preserve">{{ </w:t>
+      </w:r>
+      <w:proofErr w:type="spellStart"/>
+      <w:r>
+        <w:rPr>
+          <w:rFonts w:ascii="Palatino Linotype" w:hAnsi="Palatino Linotype"/>
+          <w:sz w:val="20"/>
+          <w:szCs w:val="20"/>
+        </w:rPr>
         <w:t>community_service_terms.</w:t>
       </w:r>
       <w:r>
@@ -3529,7 +3902,7 @@
           <w:sz w:val="20"/>
           <w:szCs w:val="20"/>
         </w:rPr>
-        <w:t>hours_of_service</w:t>
+        <w:t>days_to_complete_service</w:t>
       </w:r>
       <w:proofErr w:type="spellEnd"/>
       <w:r>
@@ -3546,8 +3919,9 @@
           <w:sz w:val="20"/>
           <w:szCs w:val="20"/>
         </w:rPr>
-        <w:t xml:space="preserve"> hours of community service within </w:t>
-      </w:r>
+        <w:t xml:space="preserve"> days. Defendant shall show proof of completion of all completed hours to the Office of Community Control on or before </w:t>
+      </w:r>
+      <w:proofErr w:type="gramStart"/>
       <w:r>
         <w:rPr>
           <w:rFonts w:ascii="Palatino Linotype" w:hAnsi="Palatino Linotype"/>
@@ -3571,49 +3945,16 @@
           <w:sz w:val="20"/>
           <w:szCs w:val="20"/>
         </w:rPr>
-        <w:t>days_to_complete_service</w:t>
-      </w:r>
-      <w:proofErr w:type="spellEnd"/>
-      <w:r>
-        <w:rPr>
-          <w:rFonts w:ascii="Palatino Linotype" w:hAnsi="Palatino Linotype"/>
-          <w:sz w:val="20"/>
-          <w:szCs w:val="20"/>
-        </w:rPr>
-        <w:t xml:space="preserve"> }}</w:t>
-      </w:r>
-      <w:r>
-        <w:rPr>
-          <w:rFonts w:ascii="Palatino Linotype" w:hAnsi="Palatino Linotype"/>
-          <w:sz w:val="20"/>
-          <w:szCs w:val="20"/>
-        </w:rPr>
-        <w:t xml:space="preserve"> days. Defendant shall show proof of completion of all completed hours to the Office of Community Control on or before </w:t>
-      </w:r>
-      <w:r>
-        <w:rPr>
-          <w:rFonts w:ascii="Palatino Linotype" w:hAnsi="Palatino Linotype"/>
-          <w:sz w:val="20"/>
-          <w:szCs w:val="20"/>
-        </w:rPr>
-        <w:t xml:space="preserve">{{ </w:t>
-      </w:r>
-      <w:proofErr w:type="spellStart"/>
-      <w:r>
-        <w:rPr>
-          <w:rFonts w:ascii="Palatino Linotype" w:hAnsi="Palatino Linotype"/>
-          <w:sz w:val="20"/>
-          <w:szCs w:val="20"/>
-        </w:rPr>
-        <w:t>community_service_terms.</w:t>
-      </w:r>
-      <w:r>
-        <w:rPr>
-          <w:rFonts w:ascii="Palatino Linotype" w:hAnsi="Palatino Linotype"/>
-          <w:sz w:val="20"/>
-          <w:szCs w:val="20"/>
-        </w:rPr>
-        <w:t>due_date_for_service</w:t>
+        <w:t>due</w:t>
+      </w:r>
+      <w:proofErr w:type="gramEnd"/>
+      <w:r>
+        <w:rPr>
+          <w:rFonts w:ascii="Palatino Linotype" w:hAnsi="Palatino Linotype"/>
+          <w:sz w:val="20"/>
+          <w:szCs w:val="20"/>
+        </w:rPr>
+        <w:t>_date_for_service</w:t>
       </w:r>
       <w:proofErr w:type="spellEnd"/>
       <w:r>
@@ -3636,6 +3977,7 @@
     <w:p>
       <w:pPr>
         <w:spacing w:line="276" w:lineRule="auto"/>
+        <w:jc w:val="both"/>
         <w:rPr>
           <w:rFonts w:ascii="Palatino Linotype" w:hAnsi="Palatino Linotype"/>
           <w:sz w:val="20"/>
@@ -3648,15 +3990,33 @@
           <w:sz w:val="20"/>
           <w:szCs w:val="20"/>
         </w:rPr>
-        <w:t>{% endif %}</w:t>
-      </w:r>
-      <w:r>
-        <w:rPr>
-          <w:rFonts w:ascii="Palatino Linotype" w:hAnsi="Palatino Linotype"/>
-          <w:sz w:val="20"/>
-          <w:szCs w:val="20"/>
-        </w:rPr>
-        <w:t xml:space="preserve">{% if </w:t>
+        <w:t xml:space="preserve">{% endif </w:t>
+      </w:r>
+      <w:proofErr w:type="gramStart"/>
+      <w:r>
+        <w:rPr>
+          <w:rFonts w:ascii="Palatino Linotype" w:hAnsi="Palatino Linotype"/>
+          <w:sz w:val="20"/>
+          <w:szCs w:val="20"/>
+        </w:rPr>
+        <w:t>%}</w:t>
+      </w:r>
+      <w:r>
+        <w:rPr>
+          <w:rFonts w:ascii="Palatino Linotype" w:hAnsi="Palatino Linotype"/>
+          <w:sz w:val="20"/>
+          <w:szCs w:val="20"/>
+        </w:rPr>
+        <w:t>{</w:t>
+      </w:r>
+      <w:proofErr w:type="gramEnd"/>
+      <w:r>
+        <w:rPr>
+          <w:rFonts w:ascii="Palatino Linotype" w:hAnsi="Palatino Linotype"/>
+          <w:sz w:val="20"/>
+          <w:szCs w:val="20"/>
+        </w:rPr>
+        <w:t xml:space="preserve">% if </w:t>
       </w:r>
       <w:proofErr w:type="spellStart"/>
       <w:r>
@@ -3698,6 +4058,7 @@
     <w:p>
       <w:pPr>
         <w:spacing w:line="276" w:lineRule="auto"/>
+        <w:jc w:val="both"/>
         <w:rPr>
           <w:rFonts w:ascii="Palatino Linotype" w:hAnsi="Palatino Linotype"/>
           <w:sz w:val="20"/>
@@ -3849,6 +4210,7 @@
     <w:p>
       <w:pPr>
         <w:spacing w:line="276" w:lineRule="auto"/>
+        <w:jc w:val="both"/>
         <w:rPr>
           <w:rFonts w:ascii="Palatino Linotype" w:hAnsi="Palatino Linotype"/>
           <w:sz w:val="20"/>
@@ -3861,7 +4223,25 @@
           <w:sz w:val="20"/>
           <w:szCs w:val="20"/>
         </w:rPr>
-        <w:t>{% endif %}{% endif %}</w:t>
+        <w:t xml:space="preserve">{% endif </w:t>
+      </w:r>
+      <w:proofErr w:type="gramStart"/>
+      <w:r>
+        <w:rPr>
+          <w:rFonts w:ascii="Palatino Linotype" w:hAnsi="Palatino Linotype"/>
+          <w:sz w:val="20"/>
+          <w:szCs w:val="20"/>
+        </w:rPr>
+        <w:t>%}{</w:t>
+      </w:r>
+      <w:proofErr w:type="gramEnd"/>
+      <w:r>
+        <w:rPr>
+          <w:rFonts w:ascii="Palatino Linotype" w:hAnsi="Palatino Linotype"/>
+          <w:sz w:val="20"/>
+          <w:szCs w:val="20"/>
+        </w:rPr>
+        <w:t>% endif %}</w:t>
       </w:r>
       <w:r>
         <w:rPr>
@@ -3909,6 +4289,7 @@
     <w:p>
       <w:pPr>
         <w:spacing w:line="276" w:lineRule="auto"/>
+        <w:jc w:val="both"/>
         <w:rPr>
           <w:rFonts w:ascii="Palatino Linotype" w:hAnsi="Palatino Linotype"/>
           <w:sz w:val="20"/>
@@ -3948,8 +4329,9 @@
           <w:sz w:val="20"/>
           <w:szCs w:val="20"/>
         </w:rPr>
-        <w:t xml:space="preserve">The Court orders that Defendant’s </w:t>
-      </w:r>
+        <w:t xml:space="preserve">Defendant’s </w:t>
+      </w:r>
+      <w:proofErr w:type="gramStart"/>
       <w:r>
         <w:rPr>
           <w:rFonts w:ascii="Palatino Linotype" w:hAnsi="Palatino Linotype"/>
@@ -3965,7 +4347,16 @@
           <w:sz w:val="20"/>
           <w:szCs w:val="20"/>
         </w:rPr>
-        <w:t>license_suspension_details.license_type</w:t>
+        <w:t>license</w:t>
+      </w:r>
+      <w:proofErr w:type="gramEnd"/>
+      <w:r>
+        <w:rPr>
+          <w:rFonts w:ascii="Palatino Linotype" w:hAnsi="Palatino Linotype"/>
+          <w:sz w:val="20"/>
+          <w:szCs w:val="20"/>
+        </w:rPr>
+        <w:t>_suspension_details.license_type</w:t>
       </w:r>
       <w:proofErr w:type="spellEnd"/>
       <w:r>
@@ -4059,7 +4450,25 @@
           <w:sz w:val="20"/>
           <w:szCs w:val="20"/>
         </w:rPr>
-        <w:t>license_suspension_details.remedial_driving_class_required</w:t>
+        <w:t>license_suspension_</w:t>
+      </w:r>
+      <w:proofErr w:type="gramStart"/>
+      <w:r>
+        <w:rPr>
+          <w:rFonts w:ascii="Palatino Linotype" w:hAnsi="Palatino Linotype"/>
+          <w:sz w:val="20"/>
+          <w:szCs w:val="20"/>
+        </w:rPr>
+        <w:t>details.remedial</w:t>
+      </w:r>
+      <w:proofErr w:type="gramEnd"/>
+      <w:r>
+        <w:rPr>
+          <w:rFonts w:ascii="Palatino Linotype" w:hAnsi="Palatino Linotype"/>
+          <w:sz w:val="20"/>
+          <w:szCs w:val="20"/>
+        </w:rPr>
+        <w:t>_driving_class_required</w:t>
       </w:r>
       <w:proofErr w:type="spellEnd"/>
       <w:r>
@@ -4074,6 +4483,7 @@
     <w:p>
       <w:pPr>
         <w:spacing w:line="276" w:lineRule="auto"/>
+        <w:jc w:val="both"/>
         <w:rPr>
           <w:rFonts w:ascii="Palatino Linotype" w:hAnsi="Palatino Linotype"/>
           <w:sz w:val="20"/>
@@ -4092,6 +4502,7 @@
     <w:p>
       <w:pPr>
         <w:spacing w:line="276" w:lineRule="auto"/>
+        <w:jc w:val="both"/>
         <w:rPr>
           <w:rFonts w:ascii="Palatino Linotype" w:hAnsi="Palatino Linotype"/>
           <w:sz w:val="20"/>
@@ -4224,6 +4635,7 @@
         </w:rPr>
         <w:tab/>
       </w:r>
+      <w:proofErr w:type="gramStart"/>
       <w:r>
         <w:rPr>
           <w:rFonts w:ascii="Palatino Linotype" w:hAnsi="Palatino Linotype"/>
@@ -4239,7 +4651,16 @@
           <w:sz w:val="20"/>
           <w:szCs w:val="20"/>
         </w:rPr>
-        <w:t>judicial_officer_type</w:t>
+        <w:t>judicial</w:t>
+      </w:r>
+      <w:proofErr w:type="gramEnd"/>
+      <w:r>
+        <w:rPr>
+          <w:rFonts w:ascii="Palatino Linotype" w:hAnsi="Palatino Linotype"/>
+          <w:sz w:val="20"/>
+          <w:szCs w:val="20"/>
+        </w:rPr>
+        <w:t>_officer_type</w:t>
       </w:r>
       <w:proofErr w:type="spellEnd"/>
       <w:r>
@@ -4340,7 +4761,17 @@
           <w:sz w:val="20"/>
           <w:szCs w:val="20"/>
         </w:rPr>
-        <w:t>ficer_type</w:t>
+        <w:t>ficer_</w:t>
+      </w:r>
+      <w:proofErr w:type="gramStart"/>
+      <w:r>
+        <w:rPr>
+          <w:rFonts w:ascii="Palatino Linotype" w:hAnsi="Palatino Linotype"/>
+          <w:bCs/>
+          <w:sz w:val="20"/>
+          <w:szCs w:val="20"/>
+        </w:rPr>
+        <w:t>type</w:t>
       </w:r>
       <w:proofErr w:type="spellEnd"/>
       <w:r>
@@ -4350,7 +4781,17 @@
           <w:sz w:val="20"/>
           <w:szCs w:val="20"/>
         </w:rPr>
-        <w:t xml:space="preserve">  ==  ‘Magistrate’ %}</w:t>
+        <w:t xml:space="preserve">  =</w:t>
+      </w:r>
+      <w:proofErr w:type="gramEnd"/>
+      <w:r>
+        <w:rPr>
+          <w:rFonts w:ascii="Palatino Linotype" w:hAnsi="Palatino Linotype"/>
+          <w:bCs/>
+          <w:sz w:val="20"/>
+          <w:szCs w:val="20"/>
+        </w:rPr>
+        <w:t>=  ‘Magistrate’ %}</w:t>
       </w:r>
     </w:p>
     <w:p>
@@ -4358,6 +4799,7 @@
         <w:tabs>
           <w:tab w:val="center" w:pos="4680"/>
         </w:tabs>
+        <w:jc w:val="both"/>
         <w:rPr>
           <w:rFonts w:ascii="Palatino Linotype" w:hAnsi="Palatino Linotype"/>
           <w:b/>
@@ -4409,29 +4851,7 @@
           <w:sz w:val="19"/>
           <w:szCs w:val="19"/>
         </w:rPr>
-        <w:t xml:space="preserve">A party shall not assign as error on appeal </w:t>
-      </w:r>
-      <w:r>
-        <w:rPr>
-          <w:rFonts w:ascii="Palatino Linotype" w:hAnsi="Palatino Linotype"/>
-          <w:b/>
-          <w:bCs/>
-          <w:i/>
-          <w:sz w:val="19"/>
-          <w:szCs w:val="19"/>
-        </w:rPr>
-        <w:t xml:space="preserve">to </w:t>
-      </w:r>
-      <w:r>
-        <w:rPr>
-          <w:rFonts w:ascii="Palatino Linotype" w:hAnsi="Palatino Linotype"/>
-          <w:b/>
-          <w:bCs/>
-          <w:i/>
-          <w:sz w:val="19"/>
-          <w:szCs w:val="19"/>
-        </w:rPr>
-        <w:t xml:space="preserve">the court’s adoption of this decision unless the party timely </w:t>
+        <w:t xml:space="preserve">A party shall not assign as error on appeal the court’s adoption of this decision unless the party timely </w:t>
       </w:r>
       <w:r>
         <w:rPr>
@@ -4534,6 +4954,7 @@
         </w:rPr>
         <w:t xml:space="preserve">, ___ </w:t>
       </w:r>
+      <w:proofErr w:type="gramStart"/>
       <w:r>
         <w:rPr>
           <w:rFonts w:ascii="Palatino Linotype" w:hAnsi="Palatino Linotype"/>
@@ -4549,7 +4970,16 @@
           <w:sz w:val="20"/>
           <w:szCs w:val="20"/>
         </w:rPr>
-        <w:t>defendant_first_name</w:t>
+        <w:t>defendant</w:t>
+      </w:r>
+      <w:proofErr w:type="gramEnd"/>
+      <w:r>
+        <w:rPr>
+          <w:rFonts w:ascii="Palatino Linotype" w:hAnsi="Palatino Linotype"/>
+          <w:sz w:val="20"/>
+          <w:szCs w:val="20"/>
+        </w:rPr>
+        <w:t>_first_name</w:t>
       </w:r>
       <w:proofErr w:type="spellEnd"/>
       <w:r>
@@ -4675,7 +5105,17 @@
         <w:sz w:val="20"/>
         <w:szCs w:val="20"/>
       </w:rPr>
-      <w:t>judicial_officer_type</w:t>
+      <w:t>judicial_officer_</w:t>
+    </w:r>
+    <w:proofErr w:type="gramStart"/>
+    <w:r>
+      <w:rPr>
+        <w:rFonts w:ascii="Palatino Linotype" w:hAnsi="Palatino Linotype"/>
+        <w:bCs/>
+        <w:sz w:val="20"/>
+        <w:szCs w:val="20"/>
+      </w:rPr>
+      <w:t>type</w:t>
     </w:r>
     <w:proofErr w:type="spellEnd"/>
     <w:r>
@@ -4685,7 +5125,17 @@
         <w:sz w:val="20"/>
         <w:szCs w:val="20"/>
       </w:rPr>
-      <w:t xml:space="preserve">  ==  ‘Magistrate’ %}Magistrate Decision</w:t>
+      <w:t xml:space="preserve">  =</w:t>
+    </w:r>
+    <w:proofErr w:type="gramEnd"/>
+    <w:r>
+      <w:rPr>
+        <w:rFonts w:ascii="Palatino Linotype" w:hAnsi="Palatino Linotype"/>
+        <w:bCs/>
+        <w:sz w:val="20"/>
+        <w:szCs w:val="20"/>
+      </w:rPr>
+      <w:t>=  ‘Magistrate’ %}Magistrate Decision</w:t>
     </w:r>
     <w:r>
       <w:rPr>

</xml_diff>

<commit_message>
Removed CS language if pay forthwith.
</commit_message>
<xml_diff>
--- a/resources/Templates/Magistrate_And_Judge_Final_Judgment_Template.docx
+++ b/resources/Templates/Magistrate_And_Judge_Final_Judgment_Template.docx
@@ -1,6 +1,6 @@
 
 <file path=word/document.xml><?xml version="1.0" encoding="utf-8"?>
-<w:document xmlns:wpc="http://schemas.microsoft.com/office/word/2010/wordprocessingCanvas" xmlns:cx="http://schemas.microsoft.com/office/drawing/2014/chartex" xmlns:cx1="http://schemas.microsoft.com/office/drawing/2015/9/8/chartex" xmlns:cx2="http://schemas.microsoft.com/office/drawing/2015/10/21/chartex" xmlns:cx3="http://schemas.microsoft.com/office/drawing/2016/5/9/chartex" xmlns:cx4="http://schemas.microsoft.com/office/drawing/2016/5/10/chartex" xmlns:cx5="http://schemas.microsoft.com/office/drawing/2016/5/11/chartex" xmlns:cx6="http://schemas.microsoft.com/office/drawing/2016/5/12/chartex" xmlns:cx7="http://schemas.microsoft.com/office/drawing/2016/5/13/chartex" xmlns:cx8="http://schemas.microsoft.com/office/drawing/2016/5/14/chartex" xmlns:mc="http://schemas.openxmlformats.org/markup-compatibility/2006" xmlns:aink="http://schemas.microsoft.com/office/drawing/2016/ink" xmlns:am3d="http://schemas.microsoft.com/office/drawing/2017/model3d" xmlns:o="urn:schemas-microsoft-com:office:office" xmlns:r="http://schemas.openxmlformats.org/officeDocument/2006/relationships" xmlns:m="http://schemas.openxmlformats.org/officeDocument/2006/math" xmlns:v="urn:schemas-microsoft-com:vml" xmlns:wp14="http://schemas.microsoft.com/office/word/2010/wordprocessingDrawing" xmlns:wp="http://schemas.openxmlformats.org/drawingml/2006/wordprocessingDrawing" xmlns:w10="urn:schemas-microsoft-com:office:word" xmlns:w="http://schemas.openxmlformats.org/wordprocessingml/2006/main" xmlns:w14="http://schemas.microsoft.com/office/word/2010/wordml" xmlns:w15="http://schemas.microsoft.com/office/word/2012/wordml" xmlns:w16cex="http://schemas.microsoft.com/office/word/2018/wordml/cex" xmlns:w16cid="http://schemas.microsoft.com/office/word/2016/wordml/cid" xmlns:w16="http://schemas.microsoft.com/office/word/2018/wordml" xmlns:w16se="http://schemas.microsoft.com/office/word/2015/wordml/symex" xmlns:wpg="http://schemas.microsoft.com/office/word/2010/wordprocessingGroup" xmlns:wpi="http://schemas.microsoft.com/office/word/2010/wordprocessingInk" xmlns:wne="http://schemas.microsoft.com/office/word/2006/wordml" xmlns:wps="http://schemas.microsoft.com/office/word/2010/wordprocessingShape" mc:Ignorable="w14 w15 w16se w16cid w16 w16cex wp14">
+<w:document xmlns:wpc="http://schemas.microsoft.com/office/word/2010/wordprocessingCanvas" xmlns:mc="http://schemas.openxmlformats.org/markup-compatibility/2006" xmlns:o="urn:schemas-microsoft-com:office:office" xmlns:r="http://schemas.openxmlformats.org/officeDocument/2006/relationships" xmlns:m="http://schemas.openxmlformats.org/officeDocument/2006/math" xmlns:v="urn:schemas-microsoft-com:vml" xmlns:wp14="http://schemas.microsoft.com/office/word/2010/wordprocessingDrawing" xmlns:wp="http://schemas.openxmlformats.org/drawingml/2006/wordprocessingDrawing" xmlns:w10="urn:schemas-microsoft-com:office:word" xmlns:w="http://schemas.openxmlformats.org/wordprocessingml/2006/main" xmlns:w14="http://schemas.microsoft.com/office/word/2010/wordml" xmlns:wpg="http://schemas.microsoft.com/office/word/2010/wordprocessingGroup" xmlns:wpi="http://schemas.microsoft.com/office/word/2010/wordprocessingInk" xmlns:wne="http://schemas.microsoft.com/office/word/2006/wordml" xmlns:wps="http://schemas.microsoft.com/office/word/2010/wordprocessingShape" mc:Ignorable="w14 wp14">
   <w:body>
     <w:p>
       <w:pPr>
@@ -236,6 +236,14 @@
         </w:rPr>
         <w:t xml:space="preserve">.  </w:t>
       </w:r>
+      <w:r>
+        <w:rPr>
+          <w:rFonts w:ascii="Palatino Linotype" w:hAnsi="Palatino Linotype"/>
+          <w:sz w:val="20"/>
+          <w:szCs w:val="20"/>
+        </w:rPr>
+        <w:t>{</w:t>
+      </w:r>
       <w:proofErr w:type="gramStart"/>
       <w:r>
         <w:rPr>
@@ -243,7 +251,7 @@
           <w:sz w:val="20"/>
           <w:szCs w:val="20"/>
         </w:rPr>
-        <w:t xml:space="preserve">{{ </w:t>
+        <w:t xml:space="preserve">{ </w:t>
       </w:r>
       <w:proofErr w:type="spellStart"/>
       <w:r>
@@ -343,6 +351,14 @@
           <w:szCs w:val="20"/>
         </w:rPr>
       </w:pPr>
+      <w:r>
+        <w:rPr>
+          <w:rFonts w:ascii="Palatino Linotype" w:hAnsi="Palatino Linotype"/>
+          <w:sz w:val="20"/>
+          <w:szCs w:val="20"/>
+        </w:rPr>
+        <w:t>{</w:t>
+      </w:r>
       <w:proofErr w:type="gramStart"/>
       <w:r>
         <w:rPr>
@@ -350,7 +366,7 @@
           <w:sz w:val="20"/>
           <w:szCs w:val="20"/>
         </w:rPr>
-        <w:t xml:space="preserve">{{ </w:t>
+        <w:t xml:space="preserve">{ </w:t>
       </w:r>
       <w:proofErr w:type="spellStart"/>
       <w:r>
@@ -393,7 +409,16 @@
           <w:sz w:val="20"/>
           <w:szCs w:val="20"/>
         </w:rPr>
-        <w:t xml:space="preserve">{{ </w:t>
+        <w:t>{</w:t>
+      </w:r>
+      <w:proofErr w:type="gramStart"/>
+      <w:r>
+        <w:rPr>
+          <w:rFonts w:ascii="Palatino Linotype" w:hAnsi="Palatino Linotype"/>
+          <w:sz w:val="20"/>
+          <w:szCs w:val="20"/>
+        </w:rPr>
+        <w:t xml:space="preserve">{ </w:t>
       </w:r>
       <w:proofErr w:type="spellStart"/>
       <w:r>
@@ -402,7 +427,16 @@
           <w:sz w:val="20"/>
           <w:szCs w:val="20"/>
         </w:rPr>
-        <w:t>defendant_</w:t>
+        <w:t>defendant</w:t>
+      </w:r>
+      <w:proofErr w:type="gramEnd"/>
+      <w:r>
+        <w:rPr>
+          <w:rFonts w:ascii="Palatino Linotype" w:hAnsi="Palatino Linotype"/>
+          <w:sz w:val="20"/>
+          <w:szCs w:val="20"/>
+        </w:rPr>
+        <w:t>_</w:t>
       </w:r>
       <w:r>
         <w:rPr>
@@ -822,7 +856,7 @@
           <w:sz w:val="20"/>
           <w:szCs w:val="20"/>
         </w:rPr>
-        <w:t xml:space="preserve"> for arraignment on </w:t>
+        <w:t xml:space="preserve"> for arraignment on {</w:t>
       </w:r>
       <w:proofErr w:type="gramStart"/>
       <w:r>
@@ -831,7 +865,7 @@
           <w:sz w:val="20"/>
           <w:szCs w:val="20"/>
         </w:rPr>
-        <w:t xml:space="preserve">{{ </w:t>
+        <w:t xml:space="preserve">{ </w:t>
       </w:r>
       <w:proofErr w:type="spellStart"/>
       <w:r>
@@ -887,7 +921,7 @@
           <w:sz w:val="20"/>
           <w:szCs w:val="20"/>
         </w:rPr>
-        <w:t xml:space="preserve"> is not none </w:t>
+        <w:t xml:space="preserve"> is not </w:t>
       </w:r>
       <w:proofErr w:type="gramStart"/>
       <w:r>
@@ -897,16 +931,7 @@
           <w:sz w:val="20"/>
           <w:szCs w:val="20"/>
         </w:rPr>
-        <w:t>%}</w:t>
-      </w:r>
-      <w:r>
-        <w:rPr>
-          <w:rFonts w:ascii="Palatino Linotype" w:hAnsi="Palatino Linotype"/>
-          <w:bCs/>
-          <w:sz w:val="20"/>
-          <w:szCs w:val="20"/>
-        </w:rPr>
-        <w:t>Counsel</w:t>
+        <w:t>none</w:t>
       </w:r>
       <w:proofErr w:type="gramEnd"/>
       <w:r>
@@ -916,7 +941,26 @@
           <w:sz w:val="20"/>
           <w:szCs w:val="20"/>
         </w:rPr>
-        <w:t xml:space="preserve"> for the State of Ohio made a motion to amend the charge of {{ </w:t>
+        <w:t xml:space="preserve"> %}</w:t>
+      </w:r>
+      <w:r>
+        <w:rPr>
+          <w:rFonts w:ascii="Palatino Linotype" w:hAnsi="Palatino Linotype"/>
+          <w:bCs/>
+          <w:sz w:val="20"/>
+          <w:szCs w:val="20"/>
+        </w:rPr>
+        <w:t>Counsel for the State of Ohio made a motion to amend the charge of {</w:t>
+      </w:r>
+      <w:proofErr w:type="gramStart"/>
+      <w:r>
+        <w:rPr>
+          <w:rFonts w:ascii="Palatino Linotype" w:hAnsi="Palatino Linotype"/>
+          <w:bCs/>
+          <w:sz w:val="20"/>
+          <w:szCs w:val="20"/>
+        </w:rPr>
+        <w:t xml:space="preserve">{ </w:t>
       </w:r>
       <w:proofErr w:type="spellStart"/>
       <w:r>
@@ -926,7 +970,17 @@
           <w:sz w:val="20"/>
           <w:szCs w:val="20"/>
         </w:rPr>
-        <w:t>amend_offense_details.original_charge</w:t>
+        <w:t>amend</w:t>
+      </w:r>
+      <w:proofErr w:type="gramEnd"/>
+      <w:r>
+        <w:rPr>
+          <w:rFonts w:ascii="Palatino Linotype" w:hAnsi="Palatino Linotype"/>
+          <w:bCs/>
+          <w:sz w:val="20"/>
+          <w:szCs w:val="20"/>
+        </w:rPr>
+        <w:t>_offense_details.original_charge</w:t>
       </w:r>
       <w:proofErr w:type="spellEnd"/>
       <w:r>
@@ -1084,8 +1138,106 @@
           <w:sz w:val="20"/>
           <w:szCs w:val="20"/>
         </w:rPr>
+        <w:t xml:space="preserve"> {</w:t>
+      </w:r>
+      <w:proofErr w:type="gramStart"/>
+      <w:r>
+        <w:rPr>
+          <w:rFonts w:ascii="Palatino Linotype" w:hAnsi="Palatino Linotype"/>
+          <w:bCs/>
+          <w:sz w:val="20"/>
+          <w:szCs w:val="20"/>
+        </w:rPr>
+        <w:t xml:space="preserve">{ </w:t>
+      </w:r>
+      <w:proofErr w:type="spellStart"/>
+      <w:r>
+        <w:rPr>
+          <w:rFonts w:ascii="Palatino Linotype" w:hAnsi="Palatino Linotype"/>
+          <w:bCs/>
+          <w:sz w:val="20"/>
+          <w:szCs w:val="20"/>
+        </w:rPr>
+        <w:t>amend</w:t>
+      </w:r>
+      <w:proofErr w:type="gramEnd"/>
+      <w:r>
+        <w:rPr>
+          <w:rFonts w:ascii="Palatino Linotype" w:hAnsi="Palatino Linotype"/>
+          <w:bCs/>
+          <w:sz w:val="20"/>
+          <w:szCs w:val="20"/>
+        </w:rPr>
+        <w:t>_offense_details.motion_disposition</w:t>
+      </w:r>
+      <w:proofErr w:type="spellEnd"/>
+      <w:r>
+        <w:rPr>
+          <w:rFonts w:ascii="Palatino Linotype" w:hAnsi="Palatino Linotype"/>
+          <w:bCs/>
+          <w:sz w:val="20"/>
+          <w:szCs w:val="20"/>
+        </w:rPr>
+        <w:t xml:space="preserve"> }}.</w:t>
+      </w:r>
+      <w:r>
+        <w:rPr>
+          <w:rFonts w:ascii="Palatino Linotype" w:hAnsi="Palatino Linotype"/>
+          <w:bCs/>
+          <w:sz w:val="20"/>
+          <w:szCs w:val="20"/>
+        </w:rPr>
+        <w:t xml:space="preserve">{% </w:t>
+      </w:r>
+      <w:proofErr w:type="spellStart"/>
+      <w:r>
+        <w:rPr>
+          <w:rFonts w:ascii="Palatino Linotype" w:hAnsi="Palatino Linotype"/>
+          <w:bCs/>
+          <w:sz w:val="20"/>
+          <w:szCs w:val="20"/>
+        </w:rPr>
+        <w:t>el</w:t>
+      </w:r>
+      <w:r>
+        <w:rPr>
+          <w:rFonts w:ascii="Palatino Linotype" w:hAnsi="Palatino Linotype"/>
+          <w:bCs/>
+          <w:sz w:val="20"/>
+          <w:szCs w:val="20"/>
+        </w:rPr>
+        <w:t>if</w:t>
+      </w:r>
+      <w:proofErr w:type="spellEnd"/>
+      <w:r>
+        <w:rPr>
+          <w:rFonts w:ascii="Palatino Linotype" w:hAnsi="Palatino Linotype"/>
+          <w:bCs/>
+          <w:sz w:val="20"/>
+          <w:szCs w:val="20"/>
+        </w:rPr>
         <w:t xml:space="preserve"> </w:t>
       </w:r>
+      <w:proofErr w:type="spellStart"/>
+      <w:r>
+        <w:rPr>
+          <w:rFonts w:ascii="Palatino Linotype" w:hAnsi="Palatino Linotype"/>
+          <w:bCs/>
+          <w:sz w:val="20"/>
+          <w:szCs w:val="20"/>
+        </w:rPr>
+        <w:t>amend_offense_details.motion_disposition</w:t>
+      </w:r>
+      <w:proofErr w:type="spellEnd"/>
+      <w:r>
+        <w:rPr>
+          <w:rFonts w:ascii="Palatino Linotype" w:hAnsi="Palatino Linotype"/>
+          <w:bCs/>
+          <w:sz w:val="20"/>
+          <w:szCs w:val="20"/>
+        </w:rPr>
+        <w:t xml:space="preserve">  ==  ‘Denied’ %}. The Court found the amendment did alter the name or identify of the offense and therefore the motion is {</w:t>
+      </w:r>
       <w:proofErr w:type="gramStart"/>
       <w:r>
         <w:rPr>
@@ -1094,105 +1246,7 @@
           <w:sz w:val="20"/>
           <w:szCs w:val="20"/>
         </w:rPr>
-        <w:t xml:space="preserve">{{ </w:t>
-      </w:r>
-      <w:proofErr w:type="spellStart"/>
-      <w:r>
-        <w:rPr>
-          <w:rFonts w:ascii="Palatino Linotype" w:hAnsi="Palatino Linotype"/>
-          <w:bCs/>
-          <w:sz w:val="20"/>
-          <w:szCs w:val="20"/>
-        </w:rPr>
-        <w:t>amend</w:t>
-      </w:r>
-      <w:proofErr w:type="gramEnd"/>
-      <w:r>
-        <w:rPr>
-          <w:rFonts w:ascii="Palatino Linotype" w:hAnsi="Palatino Linotype"/>
-          <w:bCs/>
-          <w:sz w:val="20"/>
-          <w:szCs w:val="20"/>
-        </w:rPr>
-        <w:t>_offense_details.motion_disposition</w:t>
-      </w:r>
-      <w:proofErr w:type="spellEnd"/>
-      <w:r>
-        <w:rPr>
-          <w:rFonts w:ascii="Palatino Linotype" w:hAnsi="Palatino Linotype"/>
-          <w:bCs/>
-          <w:sz w:val="20"/>
-          <w:szCs w:val="20"/>
-        </w:rPr>
-        <w:t xml:space="preserve"> }}.</w:t>
-      </w:r>
-      <w:r>
-        <w:rPr>
-          <w:rFonts w:ascii="Palatino Linotype" w:hAnsi="Palatino Linotype"/>
-          <w:bCs/>
-          <w:sz w:val="20"/>
-          <w:szCs w:val="20"/>
-        </w:rPr>
-        <w:t xml:space="preserve">{% </w:t>
-      </w:r>
-      <w:proofErr w:type="spellStart"/>
-      <w:r>
-        <w:rPr>
-          <w:rFonts w:ascii="Palatino Linotype" w:hAnsi="Palatino Linotype"/>
-          <w:bCs/>
-          <w:sz w:val="20"/>
-          <w:szCs w:val="20"/>
-        </w:rPr>
-        <w:t>el</w:t>
-      </w:r>
-      <w:r>
-        <w:rPr>
-          <w:rFonts w:ascii="Palatino Linotype" w:hAnsi="Palatino Linotype"/>
-          <w:bCs/>
-          <w:sz w:val="20"/>
-          <w:szCs w:val="20"/>
-        </w:rPr>
-        <w:t>if</w:t>
-      </w:r>
-      <w:proofErr w:type="spellEnd"/>
-      <w:r>
-        <w:rPr>
-          <w:rFonts w:ascii="Palatino Linotype" w:hAnsi="Palatino Linotype"/>
-          <w:bCs/>
-          <w:sz w:val="20"/>
-          <w:szCs w:val="20"/>
-        </w:rPr>
-        <w:t xml:space="preserve"> </w:t>
-      </w:r>
-      <w:proofErr w:type="spellStart"/>
-      <w:r>
-        <w:rPr>
-          <w:rFonts w:ascii="Palatino Linotype" w:hAnsi="Palatino Linotype"/>
-          <w:bCs/>
-          <w:sz w:val="20"/>
-          <w:szCs w:val="20"/>
-        </w:rPr>
-        <w:t>amend_offense_details.motion_disposition</w:t>
-      </w:r>
-      <w:proofErr w:type="spellEnd"/>
-      <w:r>
-        <w:rPr>
-          <w:rFonts w:ascii="Palatino Linotype" w:hAnsi="Palatino Linotype"/>
-          <w:bCs/>
-          <w:sz w:val="20"/>
-          <w:szCs w:val="20"/>
-        </w:rPr>
-        <w:t xml:space="preserve">  ==  ‘Denied’ %}. The Court found the amendment did alter the name or identify of the offense and therefore the motion is </w:t>
-      </w:r>
-      <w:proofErr w:type="gramStart"/>
-      <w:r>
-        <w:rPr>
-          <w:rFonts w:ascii="Palatino Linotype" w:hAnsi="Palatino Linotype"/>
-          <w:bCs/>
-          <w:sz w:val="20"/>
-          <w:szCs w:val="20"/>
-        </w:rPr>
-        <w:t xml:space="preserve">{{ </w:t>
+        <w:t xml:space="preserve">{ </w:t>
       </w:r>
       <w:proofErr w:type="spellStart"/>
       <w:r>
@@ -1470,7 +1524,6 @@
                 <w:szCs w:val="20"/>
               </w:rPr>
             </w:pPr>
-            <w:proofErr w:type="gramStart"/>
             <w:r>
               <w:rPr>
                 <w:rFonts w:ascii="Palatino Linotype" w:hAnsi="Palatino Linotype"/>
@@ -1490,18 +1543,7 @@
                 <w:sz w:val="20"/>
                 <w:szCs w:val="20"/>
               </w:rPr>
-              <w:t>charge</w:t>
-            </w:r>
-            <w:proofErr w:type="gramEnd"/>
-            <w:r>
-              <w:rPr>
-                <w:rFonts w:ascii="Palatino Linotype" w:hAnsi="Palatino Linotype"/>
-                <w:b/>
-                <w:bCs/>
-                <w:sz w:val="20"/>
-                <w:szCs w:val="20"/>
-              </w:rPr>
-              <w:t>.offense</w:t>
+              <w:t>charge.offense</w:t>
             </w:r>
             <w:proofErr w:type="spellEnd"/>
             <w:r>
@@ -1749,7 +1791,6 @@
                 <w:szCs w:val="20"/>
               </w:rPr>
             </w:pPr>
-            <w:proofErr w:type="gramStart"/>
             <w:r>
               <w:rPr>
                 <w:rFonts w:ascii="Palatino Linotype" w:hAnsi="Palatino Linotype"/>
@@ -1769,18 +1810,7 @@
                 <w:sz w:val="20"/>
                 <w:szCs w:val="20"/>
               </w:rPr>
-              <w:t>charge</w:t>
-            </w:r>
-            <w:proofErr w:type="gramEnd"/>
-            <w:r>
-              <w:rPr>
-                <w:rFonts w:ascii="Palatino Linotype" w:hAnsi="Palatino Linotype"/>
-                <w:b/>
-                <w:bCs/>
-                <w:sz w:val="20"/>
-                <w:szCs w:val="20"/>
-              </w:rPr>
-              <w:t>.statute</w:t>
+              <w:t>charge.statute</w:t>
             </w:r>
             <w:proofErr w:type="spellEnd"/>
             <w:r>
@@ -2028,7 +2058,6 @@
                 <w:szCs w:val="20"/>
               </w:rPr>
             </w:pPr>
-            <w:proofErr w:type="gramStart"/>
             <w:r>
               <w:rPr>
                 <w:rFonts w:ascii="Palatino Linotype" w:hAnsi="Palatino Linotype"/>
@@ -2048,18 +2077,7 @@
                 <w:sz w:val="20"/>
                 <w:szCs w:val="20"/>
               </w:rPr>
-              <w:t>charge</w:t>
-            </w:r>
-            <w:proofErr w:type="gramEnd"/>
-            <w:r>
-              <w:rPr>
-                <w:rFonts w:ascii="Palatino Linotype" w:hAnsi="Palatino Linotype"/>
-                <w:b/>
-                <w:bCs/>
-                <w:sz w:val="20"/>
-                <w:szCs w:val="20"/>
-              </w:rPr>
-              <w:t>.degree</w:t>
+              <w:t>charge.degree</w:t>
             </w:r>
             <w:proofErr w:type="spellEnd"/>
             <w:r>
@@ -2307,7 +2325,6 @@
                 <w:szCs w:val="20"/>
               </w:rPr>
             </w:pPr>
-            <w:proofErr w:type="gramStart"/>
             <w:r>
               <w:rPr>
                 <w:rFonts w:ascii="Palatino Linotype" w:hAnsi="Palatino Linotype"/>
@@ -2327,18 +2344,7 @@
                 <w:sz w:val="20"/>
                 <w:szCs w:val="20"/>
               </w:rPr>
-              <w:t>charge</w:t>
-            </w:r>
-            <w:proofErr w:type="gramEnd"/>
-            <w:r>
-              <w:rPr>
-                <w:rFonts w:ascii="Palatino Linotype" w:hAnsi="Palatino Linotype"/>
-                <w:b/>
-                <w:bCs/>
-                <w:sz w:val="20"/>
-                <w:szCs w:val="20"/>
-              </w:rPr>
-              <w:t>.plea</w:t>
+              <w:t>charge.plea</w:t>
             </w:r>
             <w:proofErr w:type="spellEnd"/>
             <w:r>
@@ -2586,7 +2592,6 @@
                 <w:szCs w:val="20"/>
               </w:rPr>
             </w:pPr>
-            <w:proofErr w:type="gramStart"/>
             <w:r>
               <w:rPr>
                 <w:rFonts w:ascii="Palatino Linotype" w:hAnsi="Palatino Linotype"/>
@@ -2606,18 +2611,7 @@
                 <w:sz w:val="20"/>
                 <w:szCs w:val="20"/>
               </w:rPr>
-              <w:t>charge</w:t>
-            </w:r>
-            <w:proofErr w:type="gramEnd"/>
-            <w:r>
-              <w:rPr>
-                <w:rFonts w:ascii="Palatino Linotype" w:hAnsi="Palatino Linotype"/>
-                <w:b/>
-                <w:bCs/>
-                <w:sz w:val="20"/>
-                <w:szCs w:val="20"/>
-              </w:rPr>
-              <w:t>.finding</w:t>
+              <w:t>charge.finding</w:t>
             </w:r>
             <w:proofErr w:type="spellEnd"/>
             <w:r>
@@ -2875,7 +2869,6 @@
               </w:rPr>
               <w:t xml:space="preserve">$ </w:t>
             </w:r>
-            <w:proofErr w:type="gramStart"/>
             <w:r>
               <w:rPr>
                 <w:rFonts w:ascii="Palatino Linotype" w:hAnsi="Palatino Linotype"/>
@@ -2895,18 +2888,7 @@
                 <w:sz w:val="20"/>
                 <w:szCs w:val="20"/>
               </w:rPr>
-              <w:t>charge</w:t>
-            </w:r>
-            <w:proofErr w:type="gramEnd"/>
-            <w:r>
-              <w:rPr>
-                <w:rFonts w:ascii="Palatino Linotype" w:hAnsi="Palatino Linotype"/>
-                <w:b/>
-                <w:bCs/>
-                <w:sz w:val="20"/>
-                <w:szCs w:val="20"/>
-              </w:rPr>
-              <w:t>.fines_amount</w:t>
+              <w:t>charge.fines_amount</w:t>
             </w:r>
             <w:proofErr w:type="spellEnd"/>
             <w:r>
@@ -3165,7 +3147,6 @@
               </w:rPr>
               <w:t xml:space="preserve">$ </w:t>
             </w:r>
-            <w:proofErr w:type="gramStart"/>
             <w:r>
               <w:rPr>
                 <w:rFonts w:ascii="Palatino Linotype" w:hAnsi="Palatino Linotype"/>
@@ -3185,18 +3166,7 @@
                 <w:sz w:val="20"/>
                 <w:szCs w:val="20"/>
               </w:rPr>
-              <w:t>charge</w:t>
-            </w:r>
-            <w:proofErr w:type="gramEnd"/>
-            <w:r>
-              <w:rPr>
-                <w:rFonts w:ascii="Palatino Linotype" w:hAnsi="Palatino Linotype"/>
-                <w:b/>
-                <w:bCs/>
-                <w:sz w:val="20"/>
-                <w:szCs w:val="20"/>
-              </w:rPr>
-              <w:t>.fines_suspended</w:t>
+              <w:t>charge.fines_suspended</w:t>
             </w:r>
             <w:proofErr w:type="spellEnd"/>
             <w:r>
@@ -3444,7 +3414,6 @@
                 <w:szCs w:val="20"/>
               </w:rPr>
             </w:pPr>
-            <w:proofErr w:type="gramStart"/>
             <w:r>
               <w:rPr>
                 <w:rFonts w:ascii="Palatino Linotype" w:hAnsi="Palatino Linotype"/>
@@ -3464,18 +3433,7 @@
                 <w:sz w:val="20"/>
                 <w:szCs w:val="20"/>
               </w:rPr>
-              <w:t>charge</w:t>
-            </w:r>
-            <w:proofErr w:type="gramEnd"/>
-            <w:r>
-              <w:rPr>
-                <w:rFonts w:ascii="Palatino Linotype" w:hAnsi="Palatino Linotype"/>
-                <w:b/>
-                <w:bCs/>
-                <w:sz w:val="20"/>
-                <w:szCs w:val="20"/>
-              </w:rPr>
-              <w:t>.court_costs</w:t>
+              <w:t>charge.court_costs</w:t>
             </w:r>
             <w:proofErr w:type="spellEnd"/>
             <w:r>
@@ -3615,6 +3573,16 @@
         </w:rPr>
         <w:t xml:space="preserve">Having been informed of the fines and costs owed, Defendant expressed an ability to pay </w:t>
       </w:r>
+      <w:r>
+        <w:rPr>
+          <w:rFonts w:ascii="Palatino Linotype" w:hAnsi="Palatino Linotype"/>
+          <w:b/>
+          <w:bCs/>
+          <w:sz w:val="20"/>
+          <w:szCs w:val="20"/>
+        </w:rPr>
+        <w:t>{</w:t>
+      </w:r>
       <w:proofErr w:type="gramStart"/>
       <w:r>
         <w:rPr>
@@ -3624,7 +3592,7 @@
           <w:sz w:val="20"/>
           <w:szCs w:val="20"/>
         </w:rPr>
-        <w:t xml:space="preserve">{{ </w:t>
+        <w:t xml:space="preserve">{ </w:t>
       </w:r>
       <w:proofErr w:type="spellStart"/>
       <w:r>
@@ -3667,6 +3635,16 @@
         </w:rPr>
         <w:t xml:space="preserve">. Absent further order the fines and costs shall be paid in full by </w:t>
       </w:r>
+      <w:r>
+        <w:rPr>
+          <w:rFonts w:ascii="Palatino Linotype" w:hAnsi="Palatino Linotype"/>
+          <w:b/>
+          <w:bCs/>
+          <w:sz w:val="20"/>
+          <w:szCs w:val="20"/>
+        </w:rPr>
+        <w:t>{</w:t>
+      </w:r>
       <w:proofErr w:type="gramStart"/>
       <w:r>
         <w:rPr>
@@ -3676,7 +3654,7 @@
           <w:sz w:val="20"/>
           <w:szCs w:val="20"/>
         </w:rPr>
-        <w:t xml:space="preserve">{{ </w:t>
+        <w:t xml:space="preserve">{ </w:t>
       </w:r>
       <w:proofErr w:type="spellStart"/>
       <w:r>
@@ -3717,7 +3695,121 @@
           <w:sz w:val="20"/>
           <w:szCs w:val="20"/>
         </w:rPr>
-        <w:t>. Defendant may complete community service hours to satisfy fines and costs at a rate of $10.00 per hour. All Community Service hours must be approved by the Office of Community Control.</w:t>
+        <w:t xml:space="preserve">. </w:t>
+      </w:r>
+      <w:r>
+        <w:rPr>
+          <w:rFonts w:ascii="Palatino Linotype" w:hAnsi="Palatino Linotype"/>
+          <w:sz w:val="20"/>
+          <w:szCs w:val="20"/>
+        </w:rPr>
+        <w:t xml:space="preserve">{% if </w:t>
+      </w:r>
+      <w:proofErr w:type="spellStart"/>
+      <w:r>
+        <w:rPr>
+          <w:rFonts w:ascii="Palatino Linotype" w:hAnsi="Palatino Linotype"/>
+          <w:sz w:val="20"/>
+          <w:szCs w:val="20"/>
+        </w:rPr>
+        <w:t>ability_to_pay_</w:t>
+      </w:r>
+      <w:proofErr w:type="gramStart"/>
+      <w:r>
+        <w:rPr>
+          <w:rFonts w:ascii="Palatino Linotype" w:hAnsi="Palatino Linotype"/>
+          <w:sz w:val="20"/>
+          <w:szCs w:val="20"/>
+        </w:rPr>
+        <w:t>time</w:t>
+      </w:r>
+      <w:proofErr w:type="spellEnd"/>
+      <w:r>
+        <w:rPr>
+          <w:rFonts w:ascii="Palatino Linotype" w:hAnsi="Palatino Linotype"/>
+          <w:sz w:val="20"/>
+          <w:szCs w:val="20"/>
+        </w:rPr>
+        <w:t xml:space="preserve"> </w:t>
+      </w:r>
+      <w:r>
+        <w:rPr>
+          <w:rFonts w:ascii="Palatino Linotype" w:hAnsi="Palatino Linotype"/>
+          <w:sz w:val="20"/>
+          <w:szCs w:val="20"/>
+        </w:rPr>
+        <w:t>!</w:t>
+      </w:r>
+      <w:proofErr w:type="gramEnd"/>
+      <w:r>
+        <w:rPr>
+          <w:rFonts w:ascii="Palatino Linotype" w:hAnsi="Palatino Linotype"/>
+          <w:sz w:val="20"/>
+          <w:szCs w:val="20"/>
+        </w:rPr>
+        <w:t>=</w:t>
+      </w:r>
+      <w:bookmarkStart w:id="0" w:name="_GoBack"/>
+      <w:bookmarkEnd w:id="0"/>
+      <w:r>
+        <w:rPr>
+          <w:rFonts w:ascii="Palatino Linotype" w:hAnsi="Palatino Linotype"/>
+          <w:sz w:val="20"/>
+          <w:szCs w:val="20"/>
+        </w:rPr>
+        <w:t xml:space="preserve"> ‘forthwith’ %}</w:t>
+      </w:r>
+      <w:r>
+        <w:rPr>
+          <w:rFonts w:ascii="Palatino Linotype" w:hAnsi="Palatino Linotype"/>
+          <w:sz w:val="20"/>
+          <w:szCs w:val="20"/>
+        </w:rPr>
+        <w:t>Defendant may complete community service hours to satisfy fines and costs at a rate of $10.00 per hour. All Community Service hours must be approved by the Office of Community Control</w:t>
+      </w:r>
+      <w:proofErr w:type="gramStart"/>
+      <w:r>
+        <w:rPr>
+          <w:rFonts w:ascii="Palatino Linotype" w:hAnsi="Palatino Linotype"/>
+          <w:sz w:val="20"/>
+          <w:szCs w:val="20"/>
+        </w:rPr>
+        <w:t>.</w:t>
+      </w:r>
+      <w:r>
+        <w:rPr>
+          <w:rFonts w:ascii="Palatino Linotype" w:hAnsi="Palatino Linotype"/>
+          <w:sz w:val="20"/>
+          <w:szCs w:val="20"/>
+        </w:rPr>
+        <w:t>{</w:t>
+      </w:r>
+      <w:proofErr w:type="gramEnd"/>
+      <w:r>
+        <w:rPr>
+          <w:rFonts w:ascii="Palatino Linotype" w:hAnsi="Palatino Linotype"/>
+          <w:sz w:val="20"/>
+          <w:szCs w:val="20"/>
+        </w:rPr>
+        <w:t xml:space="preserve">% </w:t>
+      </w:r>
+      <w:proofErr w:type="spellStart"/>
+      <w:r>
+        <w:rPr>
+          <w:rFonts w:ascii="Palatino Linotype" w:hAnsi="Palatino Linotype"/>
+          <w:sz w:val="20"/>
+          <w:szCs w:val="20"/>
+        </w:rPr>
+        <w:t>endif</w:t>
+      </w:r>
+      <w:proofErr w:type="spellEnd"/>
+      <w:r>
+        <w:rPr>
+          <w:rFonts w:ascii="Palatino Linotype" w:hAnsi="Palatino Linotype"/>
+          <w:sz w:val="20"/>
+          <w:szCs w:val="20"/>
+        </w:rPr>
+        <w:t xml:space="preserve"> %}</w:t>
       </w:r>
     </w:p>
     <w:p>
@@ -3745,25 +3837,7 @@
           <w:sz w:val="20"/>
           <w:szCs w:val="20"/>
         </w:rPr>
-        <w:t>community_service_</w:t>
-      </w:r>
-      <w:proofErr w:type="gramStart"/>
-      <w:r>
-        <w:rPr>
-          <w:rFonts w:ascii="Palatino Linotype" w:hAnsi="Palatino Linotype"/>
-          <w:sz w:val="20"/>
-          <w:szCs w:val="20"/>
-        </w:rPr>
-        <w:t>terms.community</w:t>
-      </w:r>
-      <w:proofErr w:type="gramEnd"/>
-      <w:r>
-        <w:rPr>
-          <w:rFonts w:ascii="Palatino Linotype" w:hAnsi="Palatino Linotype"/>
-          <w:sz w:val="20"/>
-          <w:szCs w:val="20"/>
-        </w:rPr>
-        <w:t>_service_ordered</w:t>
+        <w:t>community_service_terms.community_service_ordered</w:t>
       </w:r>
       <w:proofErr w:type="spellEnd"/>
       <w:r>
@@ -3827,6 +3901,14 @@
         </w:rPr>
         <w:t xml:space="preserve">complete </w:t>
       </w:r>
+      <w:r>
+        <w:rPr>
+          <w:rFonts w:ascii="Palatino Linotype" w:hAnsi="Palatino Linotype"/>
+          <w:sz w:val="20"/>
+          <w:szCs w:val="20"/>
+        </w:rPr>
+        <w:t>{</w:t>
+      </w:r>
       <w:proofErr w:type="gramStart"/>
       <w:r>
         <w:rPr>
@@ -3834,6 +3916,57 @@
           <w:sz w:val="20"/>
           <w:szCs w:val="20"/>
         </w:rPr>
+        <w:t xml:space="preserve">{ </w:t>
+      </w:r>
+      <w:proofErr w:type="spellStart"/>
+      <w:r>
+        <w:rPr>
+          <w:rFonts w:ascii="Palatino Linotype" w:hAnsi="Palatino Linotype"/>
+          <w:sz w:val="20"/>
+          <w:szCs w:val="20"/>
+        </w:rPr>
+        <w:t>community</w:t>
+      </w:r>
+      <w:proofErr w:type="gramEnd"/>
+      <w:r>
+        <w:rPr>
+          <w:rFonts w:ascii="Palatino Linotype" w:hAnsi="Palatino Linotype"/>
+          <w:sz w:val="20"/>
+          <w:szCs w:val="20"/>
+        </w:rPr>
+        <w:t>_service_terms.</w:t>
+      </w:r>
+      <w:r>
+        <w:rPr>
+          <w:rFonts w:ascii="Palatino Linotype" w:hAnsi="Palatino Linotype"/>
+          <w:sz w:val="20"/>
+          <w:szCs w:val="20"/>
+        </w:rPr>
+        <w:t>hours_of_service</w:t>
+      </w:r>
+      <w:proofErr w:type="spellEnd"/>
+      <w:r>
+        <w:rPr>
+          <w:rFonts w:ascii="Palatino Linotype" w:hAnsi="Palatino Linotype"/>
+          <w:sz w:val="20"/>
+          <w:szCs w:val="20"/>
+        </w:rPr>
+        <w:t xml:space="preserve"> }}</w:t>
+      </w:r>
+      <w:r>
+        <w:rPr>
+          <w:rFonts w:ascii="Palatino Linotype" w:hAnsi="Palatino Linotype"/>
+          <w:sz w:val="20"/>
+          <w:szCs w:val="20"/>
+        </w:rPr>
+        <w:t xml:space="preserve"> hours of community service within </w:t>
+      </w:r>
+      <w:r>
+        <w:rPr>
+          <w:rFonts w:ascii="Palatino Linotype" w:hAnsi="Palatino Linotype"/>
+          <w:sz w:val="20"/>
+          <w:szCs w:val="20"/>
+        </w:rPr>
         <w:t xml:space="preserve">{{ </w:t>
       </w:r>
       <w:proofErr w:type="spellStart"/>
@@ -3843,6 +3976,57 @@
           <w:sz w:val="20"/>
           <w:szCs w:val="20"/>
         </w:rPr>
+        <w:t>community_service_terms.</w:t>
+      </w:r>
+      <w:r>
+        <w:rPr>
+          <w:rFonts w:ascii="Palatino Linotype" w:hAnsi="Palatino Linotype"/>
+          <w:sz w:val="20"/>
+          <w:szCs w:val="20"/>
+        </w:rPr>
+        <w:t>days_to_complete_service</w:t>
+      </w:r>
+      <w:proofErr w:type="spellEnd"/>
+      <w:r>
+        <w:rPr>
+          <w:rFonts w:ascii="Palatino Linotype" w:hAnsi="Palatino Linotype"/>
+          <w:sz w:val="20"/>
+          <w:szCs w:val="20"/>
+        </w:rPr>
+        <w:t xml:space="preserve"> }}</w:t>
+      </w:r>
+      <w:r>
+        <w:rPr>
+          <w:rFonts w:ascii="Palatino Linotype" w:hAnsi="Palatino Linotype"/>
+          <w:sz w:val="20"/>
+          <w:szCs w:val="20"/>
+        </w:rPr>
+        <w:t xml:space="preserve"> days. Defendant shall show proof of completion of all completed hours to the Office of Community Control on or before </w:t>
+      </w:r>
+      <w:r>
+        <w:rPr>
+          <w:rFonts w:ascii="Palatino Linotype" w:hAnsi="Palatino Linotype"/>
+          <w:sz w:val="20"/>
+          <w:szCs w:val="20"/>
+        </w:rPr>
+        <w:t>{</w:t>
+      </w:r>
+      <w:proofErr w:type="gramStart"/>
+      <w:r>
+        <w:rPr>
+          <w:rFonts w:ascii="Palatino Linotype" w:hAnsi="Palatino Linotype"/>
+          <w:sz w:val="20"/>
+          <w:szCs w:val="20"/>
+        </w:rPr>
+        <w:t xml:space="preserve">{ </w:t>
+      </w:r>
+      <w:proofErr w:type="spellStart"/>
+      <w:r>
+        <w:rPr>
+          <w:rFonts w:ascii="Palatino Linotype" w:hAnsi="Palatino Linotype"/>
+          <w:sz w:val="20"/>
+          <w:szCs w:val="20"/>
+        </w:rPr>
         <w:t>community</w:t>
       </w:r>
       <w:proofErr w:type="gramEnd"/>
@@ -3860,101 +4044,7 @@
           <w:sz w:val="20"/>
           <w:szCs w:val="20"/>
         </w:rPr>
-        <w:t>hours_of_service</w:t>
-      </w:r>
-      <w:proofErr w:type="spellEnd"/>
-      <w:r>
-        <w:rPr>
-          <w:rFonts w:ascii="Palatino Linotype" w:hAnsi="Palatino Linotype"/>
-          <w:sz w:val="20"/>
-          <w:szCs w:val="20"/>
-        </w:rPr>
-        <w:t xml:space="preserve"> }}</w:t>
-      </w:r>
-      <w:r>
-        <w:rPr>
-          <w:rFonts w:ascii="Palatino Linotype" w:hAnsi="Palatino Linotype"/>
-          <w:sz w:val="20"/>
-          <w:szCs w:val="20"/>
-        </w:rPr>
-        <w:t xml:space="preserve"> hours of community service within </w:t>
-      </w:r>
-      <w:r>
-        <w:rPr>
-          <w:rFonts w:ascii="Palatino Linotype" w:hAnsi="Palatino Linotype"/>
-          <w:sz w:val="20"/>
-          <w:szCs w:val="20"/>
-        </w:rPr>
-        <w:t xml:space="preserve">{{ </w:t>
-      </w:r>
-      <w:proofErr w:type="spellStart"/>
-      <w:r>
-        <w:rPr>
-          <w:rFonts w:ascii="Palatino Linotype" w:hAnsi="Palatino Linotype"/>
-          <w:sz w:val="20"/>
-          <w:szCs w:val="20"/>
-        </w:rPr>
-        <w:t>community_service_terms.</w:t>
-      </w:r>
-      <w:r>
-        <w:rPr>
-          <w:rFonts w:ascii="Palatino Linotype" w:hAnsi="Palatino Linotype"/>
-          <w:sz w:val="20"/>
-          <w:szCs w:val="20"/>
-        </w:rPr>
-        <w:t>days_to_complete_service</w:t>
-      </w:r>
-      <w:proofErr w:type="spellEnd"/>
-      <w:r>
-        <w:rPr>
-          <w:rFonts w:ascii="Palatino Linotype" w:hAnsi="Palatino Linotype"/>
-          <w:sz w:val="20"/>
-          <w:szCs w:val="20"/>
-        </w:rPr>
-        <w:t xml:space="preserve"> }}</w:t>
-      </w:r>
-      <w:r>
-        <w:rPr>
-          <w:rFonts w:ascii="Palatino Linotype" w:hAnsi="Palatino Linotype"/>
-          <w:sz w:val="20"/>
-          <w:szCs w:val="20"/>
-        </w:rPr>
-        <w:t xml:space="preserve"> days. Defendant shall show proof of completion of all completed hours to the Office of Community Control on or before </w:t>
-      </w:r>
-      <w:proofErr w:type="gramStart"/>
-      <w:r>
-        <w:rPr>
-          <w:rFonts w:ascii="Palatino Linotype" w:hAnsi="Palatino Linotype"/>
-          <w:sz w:val="20"/>
-          <w:szCs w:val="20"/>
-        </w:rPr>
-        <w:t xml:space="preserve">{{ </w:t>
-      </w:r>
-      <w:proofErr w:type="spellStart"/>
-      <w:r>
-        <w:rPr>
-          <w:rFonts w:ascii="Palatino Linotype" w:hAnsi="Palatino Linotype"/>
-          <w:sz w:val="20"/>
-          <w:szCs w:val="20"/>
-        </w:rPr>
-        <w:t>community_service_terms.</w:t>
-      </w:r>
-      <w:r>
-        <w:rPr>
-          <w:rFonts w:ascii="Palatino Linotype" w:hAnsi="Palatino Linotype"/>
-          <w:sz w:val="20"/>
-          <w:szCs w:val="20"/>
-        </w:rPr>
-        <w:t>due</w:t>
-      </w:r>
-      <w:proofErr w:type="gramEnd"/>
-      <w:r>
-        <w:rPr>
-          <w:rFonts w:ascii="Palatino Linotype" w:hAnsi="Palatino Linotype"/>
-          <w:sz w:val="20"/>
-          <w:szCs w:val="20"/>
-        </w:rPr>
-        <w:t>_date_for_service</w:t>
+        <w:t>due_date_for_service</w:t>
       </w:r>
       <w:proofErr w:type="spellEnd"/>
       <w:r>
@@ -3990,7 +4080,51 @@
           <w:sz w:val="20"/>
           <w:szCs w:val="20"/>
         </w:rPr>
-        <w:t xml:space="preserve">{% endif </w:t>
+        <w:t xml:space="preserve">{% </w:t>
+      </w:r>
+      <w:proofErr w:type="spellStart"/>
+      <w:r>
+        <w:rPr>
+          <w:rFonts w:ascii="Palatino Linotype" w:hAnsi="Palatino Linotype"/>
+          <w:sz w:val="20"/>
+          <w:szCs w:val="20"/>
+        </w:rPr>
+        <w:t>endif</w:t>
+      </w:r>
+      <w:proofErr w:type="spellEnd"/>
+      <w:r>
+        <w:rPr>
+          <w:rFonts w:ascii="Palatino Linotype" w:hAnsi="Palatino Linotype"/>
+          <w:sz w:val="20"/>
+          <w:szCs w:val="20"/>
+        </w:rPr>
+        <w:t xml:space="preserve"> %}</w:t>
+      </w:r>
+      <w:r>
+        <w:rPr>
+          <w:rFonts w:ascii="Palatino Linotype" w:hAnsi="Palatino Linotype"/>
+          <w:sz w:val="20"/>
+          <w:szCs w:val="20"/>
+        </w:rPr>
+        <w:t xml:space="preserve">{% if </w:t>
+      </w:r>
+      <w:proofErr w:type="spellStart"/>
+      <w:r>
+        <w:rPr>
+          <w:rFonts w:ascii="Palatino Linotype" w:hAnsi="Palatino Linotype"/>
+          <w:sz w:val="20"/>
+          <w:szCs w:val="20"/>
+        </w:rPr>
+        <w:t>fra_in_file</w:t>
+      </w:r>
+      <w:proofErr w:type="spellEnd"/>
+      <w:r>
+        <w:rPr>
+          <w:rFonts w:ascii="Palatino Linotype" w:hAnsi="Palatino Linotype"/>
+          <w:sz w:val="20"/>
+          <w:szCs w:val="20"/>
+        </w:rPr>
+        <w:t xml:space="preserve"> is not </w:t>
       </w:r>
       <w:proofErr w:type="gramStart"/>
       <w:r>
@@ -3999,15 +4133,7 @@
           <w:sz w:val="20"/>
           <w:szCs w:val="20"/>
         </w:rPr>
-        <w:t>%}</w:t>
-      </w:r>
-      <w:r>
-        <w:rPr>
-          <w:rFonts w:ascii="Palatino Linotype" w:hAnsi="Palatino Linotype"/>
-          <w:sz w:val="20"/>
-          <w:szCs w:val="20"/>
-        </w:rPr>
-        <w:t>{</w:t>
+        <w:t>none</w:t>
       </w:r>
       <w:proofErr w:type="gramEnd"/>
       <w:r>
@@ -4016,7 +4142,7 @@
           <w:sz w:val="20"/>
           <w:szCs w:val="20"/>
         </w:rPr>
-        <w:t xml:space="preserve">% if </w:t>
+        <w:t xml:space="preserve"> %}{% if </w:t>
       </w:r>
       <w:proofErr w:type="spellStart"/>
       <w:r>
@@ -4025,7 +4151,7 @@
           <w:sz w:val="20"/>
           <w:szCs w:val="20"/>
         </w:rPr>
-        <w:t>fra_in_file</w:t>
+        <w:t>fra_in_court</w:t>
       </w:r>
       <w:proofErr w:type="spellEnd"/>
       <w:r>
@@ -4034,25 +4160,25 @@
           <w:sz w:val="20"/>
           <w:szCs w:val="20"/>
         </w:rPr>
-        <w:t xml:space="preserve"> is not none %}{% if </w:t>
-      </w:r>
-      <w:proofErr w:type="spellStart"/>
-      <w:r>
-        <w:rPr>
-          <w:rFonts w:ascii="Palatino Linotype" w:hAnsi="Palatino Linotype"/>
-          <w:sz w:val="20"/>
-          <w:szCs w:val="20"/>
-        </w:rPr>
-        <w:t>fra_in_court</w:t>
-      </w:r>
-      <w:proofErr w:type="spellEnd"/>
-      <w:r>
-        <w:rPr>
-          <w:rFonts w:ascii="Palatino Linotype" w:hAnsi="Palatino Linotype"/>
-          <w:sz w:val="20"/>
-          <w:szCs w:val="20"/>
-        </w:rPr>
-        <w:t xml:space="preserve"> is not none %}</w:t>
+        <w:t xml:space="preserve"> is not </w:t>
+      </w:r>
+      <w:proofErr w:type="gramStart"/>
+      <w:r>
+        <w:rPr>
+          <w:rFonts w:ascii="Palatino Linotype" w:hAnsi="Palatino Linotype"/>
+          <w:sz w:val="20"/>
+          <w:szCs w:val="20"/>
+        </w:rPr>
+        <w:t>none</w:t>
+      </w:r>
+      <w:proofErr w:type="gramEnd"/>
+      <w:r>
+        <w:rPr>
+          <w:rFonts w:ascii="Palatino Linotype" w:hAnsi="Palatino Linotype"/>
+          <w:sz w:val="20"/>
+          <w:szCs w:val="20"/>
+        </w:rPr>
+        <w:t xml:space="preserve"> %}</w:t>
       </w:r>
     </w:p>
     <w:p>
@@ -4119,7 +4245,7 @@
           <w:sz w:val="20"/>
           <w:szCs w:val="20"/>
         </w:rPr>
-        <w:t xml:space="preserve">{% endif %}{% if </w:t>
+        <w:t xml:space="preserve">{% </w:t>
       </w:r>
       <w:proofErr w:type="spellStart"/>
       <w:r>
@@ -4129,6 +4255,26 @@
           <w:sz w:val="20"/>
           <w:szCs w:val="20"/>
         </w:rPr>
+        <w:t>endif</w:t>
+      </w:r>
+      <w:proofErr w:type="spellEnd"/>
+      <w:r>
+        <w:rPr>
+          <w:rFonts w:ascii="Palatino Linotype" w:hAnsi="Palatino Linotype"/>
+          <w:bCs/>
+          <w:sz w:val="20"/>
+          <w:szCs w:val="20"/>
+        </w:rPr>
+        <w:t xml:space="preserve"> %}{% if </w:t>
+      </w:r>
+      <w:proofErr w:type="spellStart"/>
+      <w:r>
+        <w:rPr>
+          <w:rFonts w:ascii="Palatino Linotype" w:hAnsi="Palatino Linotype"/>
+          <w:bCs/>
+          <w:sz w:val="20"/>
+          <w:szCs w:val="20"/>
+        </w:rPr>
         <w:t>fra_in_court</w:t>
       </w:r>
       <w:proofErr w:type="spellEnd"/>
@@ -4156,7 +4302,27 @@
           <w:sz w:val="20"/>
           <w:szCs w:val="20"/>
         </w:rPr>
-        <w:t xml:space="preserve">{% endif %}{% if </w:t>
+        <w:t xml:space="preserve">{% </w:t>
+      </w:r>
+      <w:proofErr w:type="spellStart"/>
+      <w:r>
+        <w:rPr>
+          <w:rFonts w:ascii="Palatino Linotype" w:hAnsi="Palatino Linotype"/>
+          <w:bCs/>
+          <w:sz w:val="20"/>
+          <w:szCs w:val="20"/>
+        </w:rPr>
+        <w:t>endif</w:t>
+      </w:r>
+      <w:proofErr w:type="spellEnd"/>
+      <w:r>
+        <w:rPr>
+          <w:rFonts w:ascii="Palatino Linotype" w:hAnsi="Palatino Linotype"/>
+          <w:bCs/>
+          <w:sz w:val="20"/>
+          <w:szCs w:val="20"/>
+        </w:rPr>
+        <w:t xml:space="preserve"> %}{% if </w:t>
       </w:r>
       <w:proofErr w:type="spellStart"/>
       <w:r>
@@ -4223,25 +4389,25 @@
           <w:sz w:val="20"/>
           <w:szCs w:val="20"/>
         </w:rPr>
-        <w:t xml:space="preserve">{% endif </w:t>
-      </w:r>
-      <w:proofErr w:type="gramStart"/>
-      <w:r>
-        <w:rPr>
-          <w:rFonts w:ascii="Palatino Linotype" w:hAnsi="Palatino Linotype"/>
-          <w:sz w:val="20"/>
-          <w:szCs w:val="20"/>
-        </w:rPr>
-        <w:t>%}{</w:t>
-      </w:r>
-      <w:proofErr w:type="gramEnd"/>
-      <w:r>
-        <w:rPr>
-          <w:rFonts w:ascii="Palatino Linotype" w:hAnsi="Palatino Linotype"/>
-          <w:sz w:val="20"/>
-          <w:szCs w:val="20"/>
-        </w:rPr>
-        <w:t>% endif %}</w:t>
+        <w:t xml:space="preserve">{% endif %}{% </w:t>
+      </w:r>
+      <w:proofErr w:type="spellStart"/>
+      <w:r>
+        <w:rPr>
+          <w:rFonts w:ascii="Palatino Linotype" w:hAnsi="Palatino Linotype"/>
+          <w:sz w:val="20"/>
+          <w:szCs w:val="20"/>
+        </w:rPr>
+        <w:t>endif</w:t>
+      </w:r>
+      <w:proofErr w:type="spellEnd"/>
+      <w:r>
+        <w:rPr>
+          <w:rFonts w:ascii="Palatino Linotype" w:hAnsi="Palatino Linotype"/>
+          <w:sz w:val="20"/>
+          <w:szCs w:val="20"/>
+        </w:rPr>
+        <w:t xml:space="preserve"> %}</w:t>
       </w:r>
       <w:r>
         <w:rPr>
@@ -4331,6 +4497,14 @@
         </w:rPr>
         <w:t xml:space="preserve">Defendant’s </w:t>
       </w:r>
+      <w:r>
+        <w:rPr>
+          <w:rFonts w:ascii="Palatino Linotype" w:hAnsi="Palatino Linotype"/>
+          <w:sz w:val="20"/>
+          <w:szCs w:val="20"/>
+        </w:rPr>
+        <w:t>{</w:t>
+      </w:r>
       <w:proofErr w:type="gramStart"/>
       <w:r>
         <w:rPr>
@@ -4338,7 +4512,7 @@
           <w:sz w:val="20"/>
           <w:szCs w:val="20"/>
         </w:rPr>
-        <w:t xml:space="preserve">{{ </w:t>
+        <w:t xml:space="preserve">{ </w:t>
       </w:r>
       <w:proofErr w:type="spellStart"/>
       <w:r>
@@ -4450,7 +4624,16 @@
           <w:sz w:val="20"/>
           <w:szCs w:val="20"/>
         </w:rPr>
-        <w:t>license_suspension_</w:t>
+        <w:t>license_suspension_details.remedial_driving_class_required</w:t>
+      </w:r>
+      <w:proofErr w:type="spellEnd"/>
+      <w:r>
+        <w:rPr>
+          <w:rFonts w:ascii="Palatino Linotype" w:hAnsi="Palatino Linotype"/>
+          <w:sz w:val="20"/>
+          <w:szCs w:val="20"/>
+        </w:rPr>
+        <w:t xml:space="preserve"> is true %}The defendant is required to complete a remedial driving class before his operator’s license may be reinstated</w:t>
       </w:r>
       <w:proofErr w:type="gramStart"/>
       <w:r>
@@ -4459,7 +4642,7 @@
           <w:sz w:val="20"/>
           <w:szCs w:val="20"/>
         </w:rPr>
-        <w:t>details.remedial</w:t>
+        <w:t>.{</w:t>
       </w:r>
       <w:proofErr w:type="gramEnd"/>
       <w:r>
@@ -4468,16 +4651,7 @@
           <w:sz w:val="20"/>
           <w:szCs w:val="20"/>
         </w:rPr>
-        <w:t>_driving_class_required</w:t>
-      </w:r>
-      <w:proofErr w:type="spellEnd"/>
-      <w:r>
-        <w:rPr>
-          <w:rFonts w:ascii="Palatino Linotype" w:hAnsi="Palatino Linotype"/>
-          <w:sz w:val="20"/>
-          <w:szCs w:val="20"/>
-        </w:rPr>
-        <w:t xml:space="preserve"> is true %}The defendant is required to complete a remedial driving class before his operator’s license may be reinstated.{% endif %}</w:t>
+        <w:t>% endif %}</w:t>
       </w:r>
     </w:p>
     <w:p>
@@ -4635,6 +4809,14 @@
         </w:rPr>
         <w:tab/>
       </w:r>
+      <w:r>
+        <w:rPr>
+          <w:rFonts w:ascii="Palatino Linotype" w:hAnsi="Palatino Linotype"/>
+          <w:sz w:val="20"/>
+          <w:szCs w:val="20"/>
+        </w:rPr>
+        <w:t>{</w:t>
+      </w:r>
       <w:proofErr w:type="gramStart"/>
       <w:r>
         <w:rPr>
@@ -4642,7 +4824,7 @@
           <w:sz w:val="20"/>
           <w:szCs w:val="20"/>
         </w:rPr>
-        <w:t xml:space="preserve">{{ </w:t>
+        <w:t xml:space="preserve">{ </w:t>
       </w:r>
       <w:proofErr w:type="spellStart"/>
       <w:r>
@@ -4685,7 +4867,16 @@
           <w:sz w:val="20"/>
           <w:szCs w:val="20"/>
         </w:rPr>
-        <w:t xml:space="preserve">{{ </w:t>
+        <w:t>{</w:t>
+      </w:r>
+      <w:proofErr w:type="gramStart"/>
+      <w:r>
+        <w:rPr>
+          <w:rFonts w:ascii="Palatino Linotype" w:hAnsi="Palatino Linotype"/>
+          <w:sz w:val="20"/>
+          <w:szCs w:val="20"/>
+        </w:rPr>
+        <w:t xml:space="preserve">{ </w:t>
       </w:r>
       <w:proofErr w:type="spellStart"/>
       <w:r>
@@ -4694,7 +4885,16 @@
           <w:sz w:val="20"/>
           <w:szCs w:val="20"/>
         </w:rPr>
-        <w:t>judicial_officer</w:t>
+        <w:t>judicial</w:t>
+      </w:r>
+      <w:proofErr w:type="gramEnd"/>
+      <w:r>
+        <w:rPr>
+          <w:rFonts w:ascii="Palatino Linotype" w:hAnsi="Palatino Linotype"/>
+          <w:sz w:val="20"/>
+          <w:szCs w:val="20"/>
+        </w:rPr>
+        <w:t>_officer</w:t>
       </w:r>
       <w:proofErr w:type="spellEnd"/>
       <w:r>
@@ -4954,6 +5154,14 @@
         </w:rPr>
         <w:t xml:space="preserve">, ___ </w:t>
       </w:r>
+      <w:r>
+        <w:rPr>
+          <w:rFonts w:ascii="Palatino Linotype" w:hAnsi="Palatino Linotype"/>
+          <w:sz w:val="20"/>
+          <w:szCs w:val="20"/>
+        </w:rPr>
+        <w:t>{</w:t>
+      </w:r>
       <w:proofErr w:type="gramStart"/>
       <w:r>
         <w:rPr>
@@ -4961,7 +5169,7 @@
           <w:sz w:val="20"/>
           <w:szCs w:val="20"/>
         </w:rPr>
-        <w:t xml:space="preserve">{{ </w:t>
+        <w:t xml:space="preserve">{ </w:t>
       </w:r>
       <w:proofErr w:type="spellStart"/>
       <w:r>
@@ -5026,8 +5234,8 @@
       </w:r>
     </w:p>
     <w:sectPr>
-      <w:headerReference w:type="default" r:id="rId7"/>
-      <w:footerReference w:type="default" r:id="rId8"/>
+      <w:headerReference w:type="default" r:id="rId8"/>
+      <w:footerReference w:type="default" r:id="rId9"/>
       <w:pgSz w:w="12240" w:h="15840"/>
       <w:pgMar w:top="1440" w:right="1080" w:bottom="1440" w:left="1080" w:header="864" w:footer="720" w:gutter="0"/>
       <w:cols w:space="720"/>
@@ -5039,7 +5247,7 @@
 </file>
 
 <file path=word/endnotes.xml><?xml version="1.0" encoding="utf-8"?>
-<w:endnotes xmlns:wpc="http://schemas.microsoft.com/office/word/2010/wordprocessingCanvas" xmlns:cx="http://schemas.microsoft.com/office/drawing/2014/chartex" xmlns:cx1="http://schemas.microsoft.com/office/drawing/2015/9/8/chartex" xmlns:cx2="http://schemas.microsoft.com/office/drawing/2015/10/21/chartex" xmlns:cx3="http://schemas.microsoft.com/office/drawing/2016/5/9/chartex" xmlns:cx4="http://schemas.microsoft.com/office/drawing/2016/5/10/chartex" xmlns:cx5="http://schemas.microsoft.com/office/drawing/2016/5/11/chartex" xmlns:cx6="http://schemas.microsoft.com/office/drawing/2016/5/12/chartex" xmlns:cx7="http://schemas.microsoft.com/office/drawing/2016/5/13/chartex" xmlns:cx8="http://schemas.microsoft.com/office/drawing/2016/5/14/chartex" xmlns:mc="http://schemas.openxmlformats.org/markup-compatibility/2006" xmlns:aink="http://schemas.microsoft.com/office/drawing/2016/ink" xmlns:am3d="http://schemas.microsoft.com/office/drawing/2017/model3d" xmlns:o="urn:schemas-microsoft-com:office:office" xmlns:r="http://schemas.openxmlformats.org/officeDocument/2006/relationships" xmlns:m="http://schemas.openxmlformats.org/officeDocument/2006/math" xmlns:v="urn:schemas-microsoft-com:vml" xmlns:wp14="http://schemas.microsoft.com/office/word/2010/wordprocessingDrawing" xmlns:wp="http://schemas.openxmlformats.org/drawingml/2006/wordprocessingDrawing" xmlns:w10="urn:schemas-microsoft-com:office:word" xmlns:w="http://schemas.openxmlformats.org/wordprocessingml/2006/main" xmlns:w14="http://schemas.microsoft.com/office/word/2010/wordml" xmlns:w15="http://schemas.microsoft.com/office/word/2012/wordml" xmlns:w16cex="http://schemas.microsoft.com/office/word/2018/wordml/cex" xmlns:w16cid="http://schemas.microsoft.com/office/word/2016/wordml/cid" xmlns:w16="http://schemas.microsoft.com/office/word/2018/wordml" xmlns:w16se="http://schemas.microsoft.com/office/word/2015/wordml/symex" xmlns:wpg="http://schemas.microsoft.com/office/word/2010/wordprocessingGroup" xmlns:wpi="http://schemas.microsoft.com/office/word/2010/wordprocessingInk" xmlns:wne="http://schemas.microsoft.com/office/word/2006/wordml" xmlns:wps="http://schemas.microsoft.com/office/word/2010/wordprocessingShape" mc:Ignorable="w14 w15 w16se w16cid w16 w16cex wp14">
+<w:endnotes xmlns:wpc="http://schemas.microsoft.com/office/word/2010/wordprocessingCanvas" xmlns:mc="http://schemas.openxmlformats.org/markup-compatibility/2006" xmlns:o="urn:schemas-microsoft-com:office:office" xmlns:r="http://schemas.openxmlformats.org/officeDocument/2006/relationships" xmlns:m="http://schemas.openxmlformats.org/officeDocument/2006/math" xmlns:v="urn:schemas-microsoft-com:vml" xmlns:wp14="http://schemas.microsoft.com/office/word/2010/wordprocessingDrawing" xmlns:wp="http://schemas.openxmlformats.org/drawingml/2006/wordprocessingDrawing" xmlns:w10="urn:schemas-microsoft-com:office:word" xmlns:w="http://schemas.openxmlformats.org/wordprocessingml/2006/main" xmlns:w14="http://schemas.microsoft.com/office/word/2010/wordml" xmlns:wpg="http://schemas.microsoft.com/office/word/2010/wordprocessingGroup" xmlns:wpi="http://schemas.microsoft.com/office/word/2010/wordprocessingInk" xmlns:wne="http://schemas.microsoft.com/office/word/2006/wordml" xmlns:wps="http://schemas.microsoft.com/office/word/2010/wordprocessingShape" mc:Ignorable="w14 wp14">
   <w:endnote w:type="separator" w:id="-1">
     <w:p>
       <w:r>
@@ -5058,7 +5266,7 @@
 </file>
 
 <file path=word/footer1.xml><?xml version="1.0" encoding="utf-8"?>
-<w:ftr xmlns:wpc="http://schemas.microsoft.com/office/word/2010/wordprocessingCanvas" xmlns:cx="http://schemas.microsoft.com/office/drawing/2014/chartex" xmlns:cx1="http://schemas.microsoft.com/office/drawing/2015/9/8/chartex" xmlns:cx2="http://schemas.microsoft.com/office/drawing/2015/10/21/chartex" xmlns:cx3="http://schemas.microsoft.com/office/drawing/2016/5/9/chartex" xmlns:cx4="http://schemas.microsoft.com/office/drawing/2016/5/10/chartex" xmlns:cx5="http://schemas.microsoft.com/office/drawing/2016/5/11/chartex" xmlns:cx6="http://schemas.microsoft.com/office/drawing/2016/5/12/chartex" xmlns:cx7="http://schemas.microsoft.com/office/drawing/2016/5/13/chartex" xmlns:cx8="http://schemas.microsoft.com/office/drawing/2016/5/14/chartex" xmlns:mc="http://schemas.openxmlformats.org/markup-compatibility/2006" xmlns:aink="http://schemas.microsoft.com/office/drawing/2016/ink" xmlns:am3d="http://schemas.microsoft.com/office/drawing/2017/model3d" xmlns:o="urn:schemas-microsoft-com:office:office" xmlns:r="http://schemas.openxmlformats.org/officeDocument/2006/relationships" xmlns:m="http://schemas.openxmlformats.org/officeDocument/2006/math" xmlns:v="urn:schemas-microsoft-com:vml" xmlns:wp14="http://schemas.microsoft.com/office/word/2010/wordprocessingDrawing" xmlns:wp="http://schemas.openxmlformats.org/drawingml/2006/wordprocessingDrawing" xmlns:w10="urn:schemas-microsoft-com:office:word" xmlns:w="http://schemas.openxmlformats.org/wordprocessingml/2006/main" xmlns:w14="http://schemas.microsoft.com/office/word/2010/wordml" xmlns:w15="http://schemas.microsoft.com/office/word/2012/wordml" xmlns:w16cex="http://schemas.microsoft.com/office/word/2018/wordml/cex" xmlns:w16cid="http://schemas.microsoft.com/office/word/2016/wordml/cid" xmlns:w16="http://schemas.microsoft.com/office/word/2018/wordml" xmlns:w16se="http://schemas.microsoft.com/office/word/2015/wordml/symex" xmlns:wpg="http://schemas.microsoft.com/office/word/2010/wordprocessingGroup" xmlns:wpi="http://schemas.microsoft.com/office/word/2010/wordprocessingInk" xmlns:wne="http://schemas.microsoft.com/office/word/2006/wordml" xmlns:wps="http://schemas.microsoft.com/office/word/2010/wordprocessingShape" mc:Ignorable="w14 w15 w16se w16cid w16 w16cex wp14">
+<w:ftr xmlns:wpc="http://schemas.microsoft.com/office/word/2010/wordprocessingCanvas" xmlns:mc="http://schemas.openxmlformats.org/markup-compatibility/2006" xmlns:o="urn:schemas-microsoft-com:office:office" xmlns:r="http://schemas.openxmlformats.org/officeDocument/2006/relationships" xmlns:m="http://schemas.openxmlformats.org/officeDocument/2006/math" xmlns:v="urn:schemas-microsoft-com:vml" xmlns:wp14="http://schemas.microsoft.com/office/word/2010/wordprocessingDrawing" xmlns:wp="http://schemas.openxmlformats.org/drawingml/2006/wordprocessingDrawing" xmlns:w10="urn:schemas-microsoft-com:office:word" xmlns:w="http://schemas.openxmlformats.org/wordprocessingml/2006/main" xmlns:w14="http://schemas.microsoft.com/office/word/2010/wordml" xmlns:wpg="http://schemas.microsoft.com/office/word/2010/wordprocessingGroup" xmlns:wpi="http://schemas.microsoft.com/office/word/2010/wordprocessingInk" xmlns:wne="http://schemas.microsoft.com/office/word/2006/wordml" xmlns:wps="http://schemas.microsoft.com/office/word/2010/wordprocessingShape" mc:Ignorable="w14 wp14">
   <w:p>
     <w:pPr>
       <w:tabs>
@@ -5135,7 +5343,17 @@
         <w:sz w:val="20"/>
         <w:szCs w:val="20"/>
       </w:rPr>
-      <w:t>=  ‘Magistrate’ %}Magistrate Decision</w:t>
+      <w:t xml:space="preserve">=  ‘Magistrate’ %}Magistrate </w:t>
+    </w:r>
+    <w:proofErr w:type="gramStart"/>
+    <w:r>
+      <w:rPr>
+        <w:rFonts w:ascii="Palatino Linotype" w:hAnsi="Palatino Linotype"/>
+        <w:bCs/>
+        <w:sz w:val="20"/>
+        <w:szCs w:val="20"/>
+      </w:rPr>
+      <w:t>Decision</w:t>
     </w:r>
     <w:r>
       <w:rPr>
@@ -5143,7 +5361,16 @@
         <w:sz w:val="20"/>
         <w:szCs w:val="20"/>
       </w:rPr>
-      <w:t xml:space="preserve">{% </w:t>
+      <w:t>{</w:t>
+    </w:r>
+    <w:proofErr w:type="gramEnd"/>
+    <w:r>
+      <w:rPr>
+        <w:rFonts w:ascii="Palatino Linotype" w:hAnsi="Palatino Linotype"/>
+        <w:sz w:val="20"/>
+        <w:szCs w:val="20"/>
+      </w:rPr>
+      <w:t xml:space="preserve">% </w:t>
     </w:r>
     <w:proofErr w:type="spellStart"/>
     <w:r>
@@ -5195,7 +5422,25 @@
         <w:sz w:val="20"/>
         <w:szCs w:val="20"/>
       </w:rPr>
-      <w:t>{% endif %}</w:t>
+      <w:t xml:space="preserve">{% </w:t>
+    </w:r>
+    <w:proofErr w:type="spellStart"/>
+    <w:r>
+      <w:rPr>
+        <w:rFonts w:ascii="Palatino Linotype" w:hAnsi="Palatino Linotype"/>
+        <w:sz w:val="20"/>
+        <w:szCs w:val="20"/>
+      </w:rPr>
+      <w:t>endif</w:t>
+    </w:r>
+    <w:proofErr w:type="spellEnd"/>
+    <w:r>
+      <w:rPr>
+        <w:rFonts w:ascii="Palatino Linotype" w:hAnsi="Palatino Linotype"/>
+        <w:sz w:val="20"/>
+        <w:szCs w:val="20"/>
+      </w:rPr>
+      <w:t xml:space="preserve"> %}</w:t>
     </w:r>
     <w:r>
       <w:t xml:space="preserve"> </w:t>
@@ -5231,7 +5476,7 @@
 </file>
 
 <file path=word/footnotes.xml><?xml version="1.0" encoding="utf-8"?>
-<w:footnotes xmlns:wpc="http://schemas.microsoft.com/office/word/2010/wordprocessingCanvas" xmlns:cx="http://schemas.microsoft.com/office/drawing/2014/chartex" xmlns:cx1="http://schemas.microsoft.com/office/drawing/2015/9/8/chartex" xmlns:cx2="http://schemas.microsoft.com/office/drawing/2015/10/21/chartex" xmlns:cx3="http://schemas.microsoft.com/office/drawing/2016/5/9/chartex" xmlns:cx4="http://schemas.microsoft.com/office/drawing/2016/5/10/chartex" xmlns:cx5="http://schemas.microsoft.com/office/drawing/2016/5/11/chartex" xmlns:cx6="http://schemas.microsoft.com/office/drawing/2016/5/12/chartex" xmlns:cx7="http://schemas.microsoft.com/office/drawing/2016/5/13/chartex" xmlns:cx8="http://schemas.microsoft.com/office/drawing/2016/5/14/chartex" xmlns:mc="http://schemas.openxmlformats.org/markup-compatibility/2006" xmlns:aink="http://schemas.microsoft.com/office/drawing/2016/ink" xmlns:am3d="http://schemas.microsoft.com/office/drawing/2017/model3d" xmlns:o="urn:schemas-microsoft-com:office:office" xmlns:r="http://schemas.openxmlformats.org/officeDocument/2006/relationships" xmlns:m="http://schemas.openxmlformats.org/officeDocument/2006/math" xmlns:v="urn:schemas-microsoft-com:vml" xmlns:wp14="http://schemas.microsoft.com/office/word/2010/wordprocessingDrawing" xmlns:wp="http://schemas.openxmlformats.org/drawingml/2006/wordprocessingDrawing" xmlns:w10="urn:schemas-microsoft-com:office:word" xmlns:w="http://schemas.openxmlformats.org/wordprocessingml/2006/main" xmlns:w14="http://schemas.microsoft.com/office/word/2010/wordml" xmlns:w15="http://schemas.microsoft.com/office/word/2012/wordml" xmlns:w16cex="http://schemas.microsoft.com/office/word/2018/wordml/cex" xmlns:w16cid="http://schemas.microsoft.com/office/word/2016/wordml/cid" xmlns:w16="http://schemas.microsoft.com/office/word/2018/wordml" xmlns:w16se="http://schemas.microsoft.com/office/word/2015/wordml/symex" xmlns:wpg="http://schemas.microsoft.com/office/word/2010/wordprocessingGroup" xmlns:wpi="http://schemas.microsoft.com/office/word/2010/wordprocessingInk" xmlns:wne="http://schemas.microsoft.com/office/word/2006/wordml" xmlns:wps="http://schemas.microsoft.com/office/word/2010/wordprocessingShape" mc:Ignorable="w14 w15 w16se w16cid w16 w16cex wp14">
+<w:footnotes xmlns:wpc="http://schemas.microsoft.com/office/word/2010/wordprocessingCanvas" xmlns:mc="http://schemas.openxmlformats.org/markup-compatibility/2006" xmlns:o="urn:schemas-microsoft-com:office:office" xmlns:r="http://schemas.openxmlformats.org/officeDocument/2006/relationships" xmlns:m="http://schemas.openxmlformats.org/officeDocument/2006/math" xmlns:v="urn:schemas-microsoft-com:vml" xmlns:wp14="http://schemas.microsoft.com/office/word/2010/wordprocessingDrawing" xmlns:wp="http://schemas.openxmlformats.org/drawingml/2006/wordprocessingDrawing" xmlns:w10="urn:schemas-microsoft-com:office:word" xmlns:w="http://schemas.openxmlformats.org/wordprocessingml/2006/main" xmlns:w14="http://schemas.microsoft.com/office/word/2010/wordml" xmlns:wpg="http://schemas.microsoft.com/office/word/2010/wordprocessingGroup" xmlns:wpi="http://schemas.microsoft.com/office/word/2010/wordprocessingInk" xmlns:wne="http://schemas.microsoft.com/office/word/2006/wordml" xmlns:wps="http://schemas.microsoft.com/office/word/2010/wordprocessingShape" mc:Ignorable="w14 wp14">
   <w:footnote w:type="separator" w:id="-1">
     <w:p>
       <w:r>
@@ -5250,7 +5495,7 @@
 </file>
 
 <file path=word/header1.xml><?xml version="1.0" encoding="utf-8"?>
-<w:hdr xmlns:wpc="http://schemas.microsoft.com/office/word/2010/wordprocessingCanvas" xmlns:cx="http://schemas.microsoft.com/office/drawing/2014/chartex" xmlns:cx1="http://schemas.microsoft.com/office/drawing/2015/9/8/chartex" xmlns:cx2="http://schemas.microsoft.com/office/drawing/2015/10/21/chartex" xmlns:cx3="http://schemas.microsoft.com/office/drawing/2016/5/9/chartex" xmlns:cx4="http://schemas.microsoft.com/office/drawing/2016/5/10/chartex" xmlns:cx5="http://schemas.microsoft.com/office/drawing/2016/5/11/chartex" xmlns:cx6="http://schemas.microsoft.com/office/drawing/2016/5/12/chartex" xmlns:cx7="http://schemas.microsoft.com/office/drawing/2016/5/13/chartex" xmlns:cx8="http://schemas.microsoft.com/office/drawing/2016/5/14/chartex" xmlns:mc="http://schemas.openxmlformats.org/markup-compatibility/2006" xmlns:aink="http://schemas.microsoft.com/office/drawing/2016/ink" xmlns:am3d="http://schemas.microsoft.com/office/drawing/2017/model3d" xmlns:o="urn:schemas-microsoft-com:office:office" xmlns:r="http://schemas.openxmlformats.org/officeDocument/2006/relationships" xmlns:m="http://schemas.openxmlformats.org/officeDocument/2006/math" xmlns:v="urn:schemas-microsoft-com:vml" xmlns:wp14="http://schemas.microsoft.com/office/word/2010/wordprocessingDrawing" xmlns:wp="http://schemas.openxmlformats.org/drawingml/2006/wordprocessingDrawing" xmlns:w10="urn:schemas-microsoft-com:office:word" xmlns:w="http://schemas.openxmlformats.org/wordprocessingml/2006/main" xmlns:w14="http://schemas.microsoft.com/office/word/2010/wordml" xmlns:w15="http://schemas.microsoft.com/office/word/2012/wordml" xmlns:w16cex="http://schemas.microsoft.com/office/word/2018/wordml/cex" xmlns:w16cid="http://schemas.microsoft.com/office/word/2016/wordml/cid" xmlns:w16="http://schemas.microsoft.com/office/word/2018/wordml" xmlns:w16se="http://schemas.microsoft.com/office/word/2015/wordml/symex" xmlns:wpg="http://schemas.microsoft.com/office/word/2010/wordprocessingGroup" xmlns:wpi="http://schemas.microsoft.com/office/word/2010/wordprocessingInk" xmlns:wne="http://schemas.microsoft.com/office/word/2006/wordml" xmlns:wps="http://schemas.microsoft.com/office/word/2010/wordprocessingShape" mc:Ignorable="w14 w15 w16se w16cid w16 w16cex wp14">
+<w:hdr xmlns:wpc="http://schemas.microsoft.com/office/word/2010/wordprocessingCanvas" xmlns:mc="http://schemas.openxmlformats.org/markup-compatibility/2006" xmlns:o="urn:schemas-microsoft-com:office:office" xmlns:r="http://schemas.openxmlformats.org/officeDocument/2006/relationships" xmlns:m="http://schemas.openxmlformats.org/officeDocument/2006/math" xmlns:v="urn:schemas-microsoft-com:vml" xmlns:wp14="http://schemas.microsoft.com/office/word/2010/wordprocessingDrawing" xmlns:wp="http://schemas.openxmlformats.org/drawingml/2006/wordprocessingDrawing" xmlns:w10="urn:schemas-microsoft-com:office:word" xmlns:w="http://schemas.openxmlformats.org/wordprocessingml/2006/main" xmlns:w14="http://schemas.microsoft.com/office/word/2010/wordml" xmlns:wpg="http://schemas.microsoft.com/office/word/2010/wordprocessingGroup" xmlns:wpi="http://schemas.microsoft.com/office/word/2010/wordprocessingInk" xmlns:wne="http://schemas.microsoft.com/office/word/2006/wordml" xmlns:wps="http://schemas.microsoft.com/office/word/2010/wordprocessingShape" mc:Ignorable="w14 wp14">
   <w:p>
     <w:pPr>
       <w:pStyle w:val="Header"/>
@@ -5274,8 +5519,8 @@
 </file>
 
 <file path=word/numbering.xml><?xml version="1.0" encoding="utf-8"?>
-<w:numbering xmlns:wpc="http://schemas.microsoft.com/office/word/2010/wordprocessingCanvas" xmlns:cx="http://schemas.microsoft.com/office/drawing/2014/chartex" xmlns:cx1="http://schemas.microsoft.com/office/drawing/2015/9/8/chartex" xmlns:cx2="http://schemas.microsoft.com/office/drawing/2015/10/21/chartex" xmlns:cx3="http://schemas.microsoft.com/office/drawing/2016/5/9/chartex" xmlns:cx4="http://schemas.microsoft.com/office/drawing/2016/5/10/chartex" xmlns:cx5="http://schemas.microsoft.com/office/drawing/2016/5/11/chartex" xmlns:cx6="http://schemas.microsoft.com/office/drawing/2016/5/12/chartex" xmlns:cx7="http://schemas.microsoft.com/office/drawing/2016/5/13/chartex" xmlns:cx8="http://schemas.microsoft.com/office/drawing/2016/5/14/chartex" xmlns:mc="http://schemas.openxmlformats.org/markup-compatibility/2006" xmlns:aink="http://schemas.microsoft.com/office/drawing/2016/ink" xmlns:am3d="http://schemas.microsoft.com/office/drawing/2017/model3d" xmlns:o="urn:schemas-microsoft-com:office:office" xmlns:r="http://schemas.openxmlformats.org/officeDocument/2006/relationships" xmlns:m="http://schemas.openxmlformats.org/officeDocument/2006/math" xmlns:v="urn:schemas-microsoft-com:vml" xmlns:wp14="http://schemas.microsoft.com/office/word/2010/wordprocessingDrawing" xmlns:wp="http://schemas.openxmlformats.org/drawingml/2006/wordprocessingDrawing" xmlns:w10="urn:schemas-microsoft-com:office:word" xmlns:w="http://schemas.openxmlformats.org/wordprocessingml/2006/main" xmlns:w14="http://schemas.microsoft.com/office/word/2010/wordml" xmlns:w15="http://schemas.microsoft.com/office/word/2012/wordml" xmlns:w16cex="http://schemas.microsoft.com/office/word/2018/wordml/cex" xmlns:w16cid="http://schemas.microsoft.com/office/word/2016/wordml/cid" xmlns:w16="http://schemas.microsoft.com/office/word/2018/wordml" xmlns:w16se="http://schemas.microsoft.com/office/word/2015/wordml/symex" xmlns:wpg="http://schemas.microsoft.com/office/word/2010/wordprocessingGroup" xmlns:wpi="http://schemas.microsoft.com/office/word/2010/wordprocessingInk" xmlns:wne="http://schemas.microsoft.com/office/word/2006/wordml" xmlns:wps="http://schemas.microsoft.com/office/word/2010/wordprocessingShape" mc:Ignorable="w14 w15 w16se w16cid w16 w16cex wp14">
-  <w:abstractNum w:abstractNumId="0" w15:restartNumberingAfterBreak="0">
+<w:numbering xmlns:wpc="http://schemas.microsoft.com/office/word/2010/wordprocessingCanvas" xmlns:mc="http://schemas.openxmlformats.org/markup-compatibility/2006" xmlns:o="urn:schemas-microsoft-com:office:office" xmlns:r="http://schemas.openxmlformats.org/officeDocument/2006/relationships" xmlns:m="http://schemas.openxmlformats.org/officeDocument/2006/math" xmlns:v="urn:schemas-microsoft-com:vml" xmlns:wp14="http://schemas.microsoft.com/office/word/2010/wordprocessingDrawing" xmlns:wp="http://schemas.openxmlformats.org/drawingml/2006/wordprocessingDrawing" xmlns:w10="urn:schemas-microsoft-com:office:word" xmlns:w="http://schemas.openxmlformats.org/wordprocessingml/2006/main" xmlns:w14="http://schemas.microsoft.com/office/word/2010/wordml" xmlns:wpg="http://schemas.microsoft.com/office/word/2010/wordprocessingGroup" xmlns:wpi="http://schemas.microsoft.com/office/word/2010/wordprocessingInk" xmlns:wne="http://schemas.microsoft.com/office/word/2006/wordml" xmlns:wps="http://schemas.microsoft.com/office/word/2010/wordprocessingShape" mc:Ignorable="w14 wp14">
+  <w:abstractNum w:abstractNumId="0">
     <w:nsid w:val="08B2501C"/>
     <w:multiLevelType w:val="hybridMultilevel"/>
     <w:tmpl w:val="F2A43D58"/>
@@ -5395,7 +5640,7 @@
 </file>
 
 <file path=word/styles.xml><?xml version="1.0" encoding="utf-8"?>
-<w:styles xmlns:mc="http://schemas.openxmlformats.org/markup-compatibility/2006" xmlns:r="http://schemas.openxmlformats.org/officeDocument/2006/relationships" xmlns:w="http://schemas.openxmlformats.org/wordprocessingml/2006/main" xmlns:w14="http://schemas.microsoft.com/office/word/2010/wordml" xmlns:w15="http://schemas.microsoft.com/office/word/2012/wordml" xmlns:w16cex="http://schemas.microsoft.com/office/word/2018/wordml/cex" xmlns:w16cid="http://schemas.microsoft.com/office/word/2016/wordml/cid" xmlns:w16="http://schemas.microsoft.com/office/word/2018/wordml" xmlns:w16se="http://schemas.microsoft.com/office/word/2015/wordml/symex" mc:Ignorable="w14 w15 w16se w16cid w16 w16cex">
+<w:styles xmlns:mc="http://schemas.openxmlformats.org/markup-compatibility/2006" xmlns:r="http://schemas.openxmlformats.org/officeDocument/2006/relationships" xmlns:w="http://schemas.openxmlformats.org/wordprocessingml/2006/main" xmlns:w14="http://schemas.microsoft.com/office/word/2010/wordml" mc:Ignorable="w14">
   <w:docDefaults>
     <w:rPrDefault>
       <w:rPr>
@@ -5411,383 +5656,462 @@
       </w:pPr>
     </w:pPrDefault>
   </w:docDefaults>
-  <w:latentStyles w:defLockedState="0" w:defUIPriority="99" w:defSemiHidden="0" w:defUnhideWhenUsed="0" w:defQFormat="0" w:count="376">
-    <w:lsdException w:name="Normal" w:uiPriority="0" w:qFormat="1"/>
-    <w:lsdException w:name="heading 1" w:uiPriority="9" w:qFormat="1"/>
-    <w:lsdException w:name="heading 2" w:semiHidden="1" w:uiPriority="9" w:unhideWhenUsed="1" w:qFormat="1"/>
-    <w:lsdException w:name="heading 3" w:semiHidden="1" w:uiPriority="9" w:unhideWhenUsed="1" w:qFormat="1"/>
-    <w:lsdException w:name="heading 4" w:semiHidden="1" w:uiPriority="9" w:unhideWhenUsed="1" w:qFormat="1"/>
-    <w:lsdException w:name="heading 5" w:semiHidden="1" w:uiPriority="9" w:unhideWhenUsed="1" w:qFormat="1"/>
-    <w:lsdException w:name="heading 6" w:semiHidden="1" w:uiPriority="9" w:unhideWhenUsed="1" w:qFormat="1"/>
-    <w:lsdException w:name="heading 7" w:semiHidden="1" w:uiPriority="9" w:unhideWhenUsed="1" w:qFormat="1"/>
-    <w:lsdException w:name="heading 8" w:semiHidden="1" w:uiPriority="9" w:unhideWhenUsed="1" w:qFormat="1"/>
-    <w:lsdException w:name="heading 9" w:semiHidden="1" w:uiPriority="9" w:unhideWhenUsed="1" w:qFormat="1"/>
-    <w:lsdException w:name="index 1" w:semiHidden="1" w:unhideWhenUsed="1"/>
-    <w:lsdException w:name="index 2" w:semiHidden="1" w:unhideWhenUsed="1"/>
-    <w:lsdException w:name="index 3" w:semiHidden="1" w:unhideWhenUsed="1"/>
-    <w:lsdException w:name="index 4" w:semiHidden="1" w:unhideWhenUsed="1"/>
-    <w:lsdException w:name="index 5" w:semiHidden="1" w:unhideWhenUsed="1"/>
-    <w:lsdException w:name="index 6" w:semiHidden="1" w:unhideWhenUsed="1"/>
-    <w:lsdException w:name="index 7" w:semiHidden="1" w:unhideWhenUsed="1"/>
-    <w:lsdException w:name="index 8" w:semiHidden="1" w:unhideWhenUsed="1"/>
-    <w:lsdException w:name="index 9" w:semiHidden="1" w:unhideWhenUsed="1"/>
-    <w:lsdException w:name="toc 1" w:semiHidden="1" w:uiPriority="39" w:unhideWhenUsed="1"/>
-    <w:lsdException w:name="toc 2" w:semiHidden="1" w:uiPriority="39" w:unhideWhenUsed="1"/>
-    <w:lsdException w:name="toc 3" w:semiHidden="1" w:uiPriority="39" w:unhideWhenUsed="1"/>
-    <w:lsdException w:name="toc 4" w:semiHidden="1" w:uiPriority="39" w:unhideWhenUsed="1"/>
-    <w:lsdException w:name="toc 5" w:semiHidden="1" w:uiPriority="39" w:unhideWhenUsed="1"/>
-    <w:lsdException w:name="toc 6" w:semiHidden="1" w:uiPriority="39" w:unhideWhenUsed="1"/>
-    <w:lsdException w:name="toc 7" w:semiHidden="1" w:uiPriority="39" w:unhideWhenUsed="1"/>
-    <w:lsdException w:name="toc 8" w:semiHidden="1" w:uiPriority="39" w:unhideWhenUsed="1"/>
-    <w:lsdException w:name="toc 9" w:semiHidden="1" w:uiPriority="39" w:unhideWhenUsed="1"/>
-    <w:lsdException w:name="Normal Indent" w:semiHidden="1" w:unhideWhenUsed="1"/>
-    <w:lsdException w:name="footnote text" w:semiHidden="1" w:unhideWhenUsed="1"/>
-    <w:lsdException w:name="annotation text" w:semiHidden="1" w:unhideWhenUsed="1"/>
-    <w:lsdException w:name="header" w:semiHidden="1" w:unhideWhenUsed="1"/>
-    <w:lsdException w:name="footer" w:semiHidden="1" w:unhideWhenUsed="1"/>
-    <w:lsdException w:name="index heading" w:semiHidden="1" w:unhideWhenUsed="1"/>
-    <w:lsdException w:name="caption" w:semiHidden="1" w:uiPriority="35" w:unhideWhenUsed="1" w:qFormat="1"/>
-    <w:lsdException w:name="table of figures" w:semiHidden="1" w:unhideWhenUsed="1"/>
-    <w:lsdException w:name="envelope address" w:semiHidden="1" w:unhideWhenUsed="1"/>
-    <w:lsdException w:name="envelope return" w:semiHidden="1" w:unhideWhenUsed="1"/>
-    <w:lsdException w:name="footnote reference" w:semiHidden="1"/>
-    <w:lsdException w:name="annotation reference" w:semiHidden="1" w:unhideWhenUsed="1"/>
-    <w:lsdException w:name="line number" w:semiHidden="1" w:unhideWhenUsed="1"/>
-    <w:lsdException w:name="page number" w:semiHidden="1" w:unhideWhenUsed="1"/>
-    <w:lsdException w:name="endnote reference" w:semiHidden="1" w:unhideWhenUsed="1"/>
-    <w:lsdException w:name="endnote text" w:semiHidden="1" w:unhideWhenUsed="1"/>
-    <w:lsdException w:name="table of authorities" w:semiHidden="1" w:unhideWhenUsed="1"/>
-    <w:lsdException w:name="macro" w:semiHidden="1" w:unhideWhenUsed="1"/>
-    <w:lsdException w:name="toa heading" w:semiHidden="1" w:unhideWhenUsed="1"/>
-    <w:lsdException w:name="List" w:semiHidden="1" w:unhideWhenUsed="1"/>
-    <w:lsdException w:name="List Bullet" w:semiHidden="1" w:unhideWhenUsed="1"/>
-    <w:lsdException w:name="List Number" w:semiHidden="1" w:unhideWhenUsed="1"/>
-    <w:lsdException w:name="List 2" w:semiHidden="1" w:unhideWhenUsed="1"/>
-    <w:lsdException w:name="List 3" w:semiHidden="1" w:unhideWhenUsed="1"/>
-    <w:lsdException w:name="List 4" w:semiHidden="1" w:unhideWhenUsed="1"/>
-    <w:lsdException w:name="List 5" w:semiHidden="1" w:unhideWhenUsed="1"/>
-    <w:lsdException w:name="List Bullet 2" w:semiHidden="1" w:unhideWhenUsed="1"/>
-    <w:lsdException w:name="List Bullet 3" w:semiHidden="1" w:unhideWhenUsed="1"/>
-    <w:lsdException w:name="List Bullet 4" w:semiHidden="1" w:unhideWhenUsed="1"/>
-    <w:lsdException w:name="List Bullet 5" w:semiHidden="1" w:unhideWhenUsed="1"/>
-    <w:lsdException w:name="List Number 2" w:semiHidden="1" w:unhideWhenUsed="1"/>
-    <w:lsdException w:name="List Number 3" w:semiHidden="1" w:unhideWhenUsed="1"/>
-    <w:lsdException w:name="List Number 4" w:semiHidden="1" w:unhideWhenUsed="1"/>
-    <w:lsdException w:name="List Number 5" w:semiHidden="1" w:unhideWhenUsed="1"/>
-    <w:lsdException w:name="Title" w:uiPriority="10" w:qFormat="1"/>
-    <w:lsdException w:name="Closing" w:semiHidden="1" w:unhideWhenUsed="1"/>
-    <w:lsdException w:name="Signature" w:semiHidden="1" w:unhideWhenUsed="1"/>
-    <w:lsdException w:name="Default Paragraph Font" w:semiHidden="1" w:uiPriority="1" w:unhideWhenUsed="1"/>
-    <w:lsdException w:name="Body Text" w:semiHidden="1" w:unhideWhenUsed="1"/>
-    <w:lsdException w:name="Body Text Indent" w:semiHidden="1" w:unhideWhenUsed="1"/>
-    <w:lsdException w:name="List Continue" w:semiHidden="1" w:unhideWhenUsed="1"/>
-    <w:lsdException w:name="List Continue 2" w:semiHidden="1" w:unhideWhenUsed="1"/>
-    <w:lsdException w:name="List Continue 3" w:semiHidden="1" w:unhideWhenUsed="1"/>
-    <w:lsdException w:name="List Continue 4" w:semiHidden="1" w:unhideWhenUsed="1"/>
-    <w:lsdException w:name="List Continue 5" w:semiHidden="1" w:unhideWhenUsed="1"/>
-    <w:lsdException w:name="Message Header" w:semiHidden="1" w:unhideWhenUsed="1"/>
-    <w:lsdException w:name="Subtitle" w:uiPriority="11" w:qFormat="1"/>
-    <w:lsdException w:name="Salutation" w:semiHidden="1" w:unhideWhenUsed="1"/>
-    <w:lsdException w:name="Date" w:semiHidden="1" w:unhideWhenUsed="1"/>
-    <w:lsdException w:name="Body Text First Indent" w:semiHidden="1" w:unhideWhenUsed="1"/>
-    <w:lsdException w:name="Body Text First Indent 2" w:semiHidden="1" w:unhideWhenUsed="1"/>
-    <w:lsdException w:name="Note Heading" w:semiHidden="1" w:unhideWhenUsed="1"/>
-    <w:lsdException w:name="Body Text 2" w:semiHidden="1" w:unhideWhenUsed="1"/>
-    <w:lsdException w:name="Body Text 3" w:semiHidden="1" w:unhideWhenUsed="1"/>
-    <w:lsdException w:name="Body Text Indent 2" w:semiHidden="1" w:unhideWhenUsed="1"/>
-    <w:lsdException w:name="Body Text Indent 3" w:semiHidden="1" w:unhideWhenUsed="1"/>
-    <w:lsdException w:name="Block Text" w:semiHidden="1" w:unhideWhenUsed="1"/>
-    <w:lsdException w:name="Hyperlink" w:semiHidden="1" w:unhideWhenUsed="1"/>
-    <w:lsdException w:name="FollowedHyperlink" w:semiHidden="1" w:unhideWhenUsed="1"/>
-    <w:lsdException w:name="Strong" w:uiPriority="22" w:qFormat="1"/>
-    <w:lsdException w:name="Emphasis" w:uiPriority="20" w:qFormat="1"/>
-    <w:lsdException w:name="Document Map" w:semiHidden="1" w:unhideWhenUsed="1"/>
-    <w:lsdException w:name="Plain Text" w:semiHidden="1" w:unhideWhenUsed="1"/>
-    <w:lsdException w:name="E-mail Signature" w:semiHidden="1" w:unhideWhenUsed="1"/>
-    <w:lsdException w:name="HTML Top of Form" w:semiHidden="1" w:unhideWhenUsed="1"/>
-    <w:lsdException w:name="HTML Bottom of Form" w:semiHidden="1" w:unhideWhenUsed="1"/>
-    <w:lsdException w:name="Normal (Web)" w:semiHidden="1" w:unhideWhenUsed="1"/>
-    <w:lsdException w:name="HTML Acronym" w:semiHidden="1" w:unhideWhenUsed="1"/>
-    <w:lsdException w:name="HTML Address" w:semiHidden="1" w:unhideWhenUsed="1"/>
-    <w:lsdException w:name="HTML Cite" w:semiHidden="1" w:unhideWhenUsed="1"/>
-    <w:lsdException w:name="HTML Code" w:semiHidden="1" w:unhideWhenUsed="1"/>
-    <w:lsdException w:name="HTML Definition" w:semiHidden="1" w:unhideWhenUsed="1"/>
-    <w:lsdException w:name="HTML Keyboard" w:semiHidden="1" w:unhideWhenUsed="1"/>
-    <w:lsdException w:name="HTML Preformatted" w:semiHidden="1" w:unhideWhenUsed="1"/>
-    <w:lsdException w:name="HTML Sample" w:semiHidden="1" w:unhideWhenUsed="1"/>
-    <w:lsdException w:name="HTML Typewriter" w:semiHidden="1" w:unhideWhenUsed="1"/>
-    <w:lsdException w:name="HTML Variable" w:semiHidden="1" w:unhideWhenUsed="1"/>
-    <w:lsdException w:name="Normal Table" w:semiHidden="1" w:unhideWhenUsed="1"/>
-    <w:lsdException w:name="annotation subject" w:semiHidden="1" w:unhideWhenUsed="1"/>
-    <w:lsdException w:name="No List" w:semiHidden="1" w:unhideWhenUsed="1"/>
-    <w:lsdException w:name="Outline List 1" w:semiHidden="1" w:unhideWhenUsed="1"/>
-    <w:lsdException w:name="Outline List 2" w:semiHidden="1" w:unhideWhenUsed="1"/>
-    <w:lsdException w:name="Outline List 3" w:semiHidden="1" w:unhideWhenUsed="1"/>
-    <w:lsdException w:name="Table Simple 1" w:semiHidden="1" w:unhideWhenUsed="1"/>
-    <w:lsdException w:name="Table Simple 2" w:semiHidden="1" w:unhideWhenUsed="1"/>
-    <w:lsdException w:name="Table Simple 3" w:semiHidden="1" w:unhideWhenUsed="1"/>
-    <w:lsdException w:name="Table Classic 1" w:semiHidden="1" w:unhideWhenUsed="1"/>
-    <w:lsdException w:name="Table Classic 2" w:semiHidden="1" w:unhideWhenUsed="1"/>
-    <w:lsdException w:name="Table Classic 3" w:semiHidden="1" w:unhideWhenUsed="1"/>
-    <w:lsdException w:name="Table Classic 4" w:semiHidden="1" w:unhideWhenUsed="1"/>
-    <w:lsdException w:name="Table Colorful 1" w:semiHidden="1" w:unhideWhenUsed="1"/>
-    <w:lsdException w:name="Table Colorful 2" w:semiHidden="1" w:unhideWhenUsed="1"/>
-    <w:lsdException w:name="Table Colorful 3" w:semiHidden="1" w:unhideWhenUsed="1"/>
-    <w:lsdException w:name="Table Columns 1" w:semiHidden="1" w:unhideWhenUsed="1"/>
-    <w:lsdException w:name="Table Columns 2" w:semiHidden="1" w:unhideWhenUsed="1"/>
-    <w:lsdException w:name="Table Columns 3" w:semiHidden="1" w:unhideWhenUsed="1"/>
-    <w:lsdException w:name="Table Columns 4" w:semiHidden="1" w:unhideWhenUsed="1"/>
-    <w:lsdException w:name="Table Columns 5" w:semiHidden="1" w:unhideWhenUsed="1"/>
-    <w:lsdException w:name="Table Grid 1" w:semiHidden="1" w:unhideWhenUsed="1"/>
-    <w:lsdException w:name="Table Grid 2" w:semiHidden="1" w:unhideWhenUsed="1"/>
-    <w:lsdException w:name="Table Grid 3" w:semiHidden="1" w:unhideWhenUsed="1"/>
-    <w:lsdException w:name="Table Grid 4" w:semiHidden="1" w:unhideWhenUsed="1"/>
-    <w:lsdException w:name="Table Grid 5" w:semiHidden="1" w:unhideWhenUsed="1"/>
-    <w:lsdException w:name="Table Grid 6" w:semiHidden="1" w:unhideWhenUsed="1"/>
-    <w:lsdException w:name="Table Grid 7" w:semiHidden="1" w:unhideWhenUsed="1"/>
-    <w:lsdException w:name="Table Grid 8" w:semiHidden="1" w:unhideWhenUsed="1"/>
-    <w:lsdException w:name="Table List 1" w:semiHidden="1" w:unhideWhenUsed="1"/>
-    <w:lsdException w:name="Table List 2" w:semiHidden="1" w:unhideWhenUsed="1"/>
-    <w:lsdException w:name="Table List 3" w:semiHidden="1" w:unhideWhenUsed="1"/>
-    <w:lsdException w:name="Table List 4" w:semiHidden="1" w:unhideWhenUsed="1"/>
-    <w:lsdException w:name="Table List 5" w:semiHidden="1" w:unhideWhenUsed="1"/>
-    <w:lsdException w:name="Table List 6" w:semiHidden="1" w:unhideWhenUsed="1"/>
-    <w:lsdException w:name="Table List 7" w:semiHidden="1" w:unhideWhenUsed="1"/>
-    <w:lsdException w:name="Table List 8" w:semiHidden="1" w:unhideWhenUsed="1"/>
-    <w:lsdException w:name="Table 3D effects 1" w:semiHidden="1" w:unhideWhenUsed="1"/>
-    <w:lsdException w:name="Table 3D effects 2" w:semiHidden="1" w:unhideWhenUsed="1"/>
-    <w:lsdException w:name="Table 3D effects 3" w:semiHidden="1" w:unhideWhenUsed="1"/>
-    <w:lsdException w:name="Table Contemporary" w:semiHidden="1" w:unhideWhenUsed="1"/>
-    <w:lsdException w:name="Table Elegant" w:semiHidden="1" w:unhideWhenUsed="1"/>
-    <w:lsdException w:name="Table Professional" w:semiHidden="1" w:unhideWhenUsed="1"/>
-    <w:lsdException w:name="Table Subtle 1" w:semiHidden="1" w:unhideWhenUsed="1"/>
-    <w:lsdException w:name="Table Subtle 2" w:semiHidden="1" w:unhideWhenUsed="1"/>
-    <w:lsdException w:name="Table Web 1" w:semiHidden="1" w:unhideWhenUsed="1"/>
-    <w:lsdException w:name="Table Web 2" w:semiHidden="1" w:unhideWhenUsed="1"/>
-    <w:lsdException w:name="Table Web 3" w:semiHidden="1" w:unhideWhenUsed="1"/>
-    <w:lsdException w:name="Balloon Text" w:semiHidden="1" w:unhideWhenUsed="1"/>
-    <w:lsdException w:name="Table Grid" w:uiPriority="59"/>
-    <w:lsdException w:name="Table Theme" w:semiHidden="1" w:unhideWhenUsed="1"/>
-    <w:lsdException w:name="Placeholder Text" w:semiHidden="1"/>
-    <w:lsdException w:name="No Spacing" w:uiPriority="1" w:qFormat="1"/>
-    <w:lsdException w:name="Light Shading" w:uiPriority="60"/>
-    <w:lsdException w:name="Light List" w:uiPriority="61"/>
-    <w:lsdException w:name="Light Grid" w:uiPriority="62"/>
-    <w:lsdException w:name="Medium Shading 1" w:uiPriority="63"/>
-    <w:lsdException w:name="Medium Shading 2" w:uiPriority="64"/>
-    <w:lsdException w:name="Medium List 1" w:uiPriority="65"/>
-    <w:lsdException w:name="Medium List 2" w:uiPriority="66"/>
-    <w:lsdException w:name="Medium Grid 1" w:uiPriority="67"/>
-    <w:lsdException w:name="Medium Grid 2" w:uiPriority="68"/>
-    <w:lsdException w:name="Medium Grid 3" w:uiPriority="69"/>
-    <w:lsdException w:name="Dark List" w:uiPriority="70"/>
-    <w:lsdException w:name="Colorful Shading" w:uiPriority="71"/>
-    <w:lsdException w:name="Colorful List" w:uiPriority="72"/>
-    <w:lsdException w:name="Colorful Grid" w:uiPriority="73"/>
-    <w:lsdException w:name="Light Shading Accent 1" w:uiPriority="60"/>
-    <w:lsdException w:name="Light List Accent 1" w:uiPriority="61"/>
-    <w:lsdException w:name="Light Grid Accent 1" w:uiPriority="62"/>
-    <w:lsdException w:name="Medium Shading 1 Accent 1" w:uiPriority="63"/>
-    <w:lsdException w:name="Medium Shading 2 Accent 1" w:uiPriority="64"/>
-    <w:lsdException w:name="Medium List 1 Accent 1" w:uiPriority="65"/>
-    <w:lsdException w:name="Revision" w:semiHidden="1"/>
-    <w:lsdException w:name="List Paragraph" w:uiPriority="34" w:qFormat="1"/>
-    <w:lsdException w:name="Quote" w:uiPriority="29" w:qFormat="1"/>
-    <w:lsdException w:name="Intense Quote" w:uiPriority="30" w:qFormat="1"/>
-    <w:lsdException w:name="Medium List 2 Accent 1" w:uiPriority="66"/>
-    <w:lsdException w:name="Medium Grid 1 Accent 1" w:uiPriority="67"/>
-    <w:lsdException w:name="Medium Grid 2 Accent 1" w:uiPriority="68"/>
-    <w:lsdException w:name="Medium Grid 3 Accent 1" w:uiPriority="69"/>
-    <w:lsdException w:name="Dark List Accent 1" w:uiPriority="70"/>
-    <w:lsdException w:name="Colorful Shading Accent 1" w:uiPriority="71"/>
-    <w:lsdException w:name="Colorful List Accent 1" w:uiPriority="72"/>
-    <w:lsdException w:name="Colorful Grid Accent 1" w:uiPriority="73"/>
-    <w:lsdException w:name="Light Shading Accent 2" w:uiPriority="60"/>
-    <w:lsdException w:name="Light List Accent 2" w:uiPriority="61"/>
-    <w:lsdException w:name="Light Grid Accent 2" w:uiPriority="62"/>
-    <w:lsdException w:name="Medium Shading 1 Accent 2" w:uiPriority="63"/>
-    <w:lsdException w:name="Medium Shading 2 Accent 2" w:uiPriority="64"/>
-    <w:lsdException w:name="Medium List 1 Accent 2" w:uiPriority="65"/>
-    <w:lsdException w:name="Medium List 2 Accent 2" w:uiPriority="66"/>
-    <w:lsdException w:name="Medium Grid 1 Accent 2" w:uiPriority="67"/>
-    <w:lsdException w:name="Medium Grid 2 Accent 2" w:uiPriority="68"/>
-    <w:lsdException w:name="Medium Grid 3 Accent 2" w:uiPriority="69"/>
-    <w:lsdException w:name="Dark List Accent 2" w:uiPriority="70"/>
-    <w:lsdException w:name="Colorful Shading Accent 2" w:uiPriority="71"/>
-    <w:lsdException w:name="Colorful List Accent 2" w:uiPriority="72"/>
-    <w:lsdException w:name="Colorful Grid Accent 2" w:uiPriority="73"/>
-    <w:lsdException w:name="Light Shading Accent 3" w:uiPriority="60"/>
-    <w:lsdException w:name="Light List Accent 3" w:uiPriority="61"/>
-    <w:lsdException w:name="Light Grid Accent 3" w:uiPriority="62"/>
-    <w:lsdException w:name="Medium Shading 1 Accent 3" w:uiPriority="63"/>
-    <w:lsdException w:name="Medium Shading 2 Accent 3" w:uiPriority="64"/>
-    <w:lsdException w:name="Medium List 1 Accent 3" w:uiPriority="65"/>
-    <w:lsdException w:name="Medium List 2 Accent 3" w:uiPriority="66"/>
-    <w:lsdException w:name="Medium Grid 1 Accent 3" w:uiPriority="67"/>
-    <w:lsdException w:name="Medium Grid 2 Accent 3" w:uiPriority="68"/>
-    <w:lsdException w:name="Medium Grid 3 Accent 3" w:uiPriority="69"/>
-    <w:lsdException w:name="Dark List Accent 3" w:uiPriority="70"/>
-    <w:lsdException w:name="Colorful Shading Accent 3" w:uiPriority="71"/>
-    <w:lsdException w:name="Colorful List Accent 3" w:uiPriority="72"/>
-    <w:lsdException w:name="Colorful Grid Accent 3" w:uiPriority="73"/>
-    <w:lsdException w:name="Light Shading Accent 4" w:uiPriority="60"/>
-    <w:lsdException w:name="Light List Accent 4" w:uiPriority="61"/>
-    <w:lsdException w:name="Light Grid Accent 4" w:uiPriority="62"/>
-    <w:lsdException w:name="Medium Shading 1 Accent 4" w:uiPriority="63"/>
-    <w:lsdException w:name="Medium Shading 2 Accent 4" w:uiPriority="64"/>
-    <w:lsdException w:name="Medium List 1 Accent 4" w:uiPriority="65"/>
-    <w:lsdException w:name="Medium List 2 Accent 4" w:uiPriority="66"/>
-    <w:lsdException w:name="Medium Grid 1 Accent 4" w:uiPriority="67"/>
-    <w:lsdException w:name="Medium Grid 2 Accent 4" w:uiPriority="68"/>
-    <w:lsdException w:name="Medium Grid 3 Accent 4" w:uiPriority="69"/>
-    <w:lsdException w:name="Dark List Accent 4" w:uiPriority="70"/>
-    <w:lsdException w:name="Colorful Shading Accent 4" w:uiPriority="71"/>
-    <w:lsdException w:name="Colorful List Accent 4" w:uiPriority="72"/>
-    <w:lsdException w:name="Colorful Grid Accent 4" w:uiPriority="73"/>
-    <w:lsdException w:name="Light Shading Accent 5" w:uiPriority="60"/>
-    <w:lsdException w:name="Light List Accent 5" w:uiPriority="61"/>
-    <w:lsdException w:name="Light Grid Accent 5" w:uiPriority="62"/>
-    <w:lsdException w:name="Medium Shading 1 Accent 5" w:uiPriority="63"/>
-    <w:lsdException w:name="Medium Shading 2 Accent 5" w:uiPriority="64"/>
-    <w:lsdException w:name="Medium List 1 Accent 5" w:uiPriority="65"/>
-    <w:lsdException w:name="Medium List 2 Accent 5" w:uiPriority="66"/>
-    <w:lsdException w:name="Medium Grid 1 Accent 5" w:uiPriority="67"/>
-    <w:lsdException w:name="Medium Grid 2 Accent 5" w:uiPriority="68"/>
-    <w:lsdException w:name="Medium Grid 3 Accent 5" w:uiPriority="69"/>
-    <w:lsdException w:name="Dark List Accent 5" w:uiPriority="70"/>
-    <w:lsdException w:name="Colorful Shading Accent 5" w:uiPriority="71"/>
-    <w:lsdException w:name="Colorful List Accent 5" w:uiPriority="72"/>
-    <w:lsdException w:name="Colorful Grid Accent 5" w:uiPriority="73"/>
-    <w:lsdException w:name="Light Shading Accent 6" w:uiPriority="60"/>
-    <w:lsdException w:name="Light List Accent 6" w:uiPriority="61"/>
-    <w:lsdException w:name="Light Grid Accent 6" w:uiPriority="62"/>
-    <w:lsdException w:name="Medium Shading 1 Accent 6" w:uiPriority="63"/>
-    <w:lsdException w:name="Medium Shading 2 Accent 6" w:uiPriority="64"/>
-    <w:lsdException w:name="Medium List 1 Accent 6" w:uiPriority="65"/>
-    <w:lsdException w:name="Medium List 2 Accent 6" w:uiPriority="66"/>
-    <w:lsdException w:name="Medium Grid 1 Accent 6" w:uiPriority="67"/>
-    <w:lsdException w:name="Medium Grid 2 Accent 6" w:uiPriority="68"/>
-    <w:lsdException w:name="Medium Grid 3 Accent 6" w:uiPriority="69"/>
-    <w:lsdException w:name="Dark List Accent 6" w:uiPriority="70"/>
-    <w:lsdException w:name="Colorful Shading Accent 6" w:uiPriority="71"/>
-    <w:lsdException w:name="Colorful List Accent 6" w:uiPriority="72"/>
-    <w:lsdException w:name="Colorful Grid Accent 6" w:uiPriority="73"/>
-    <w:lsdException w:name="Subtle Emphasis" w:uiPriority="19" w:qFormat="1"/>
-    <w:lsdException w:name="Intense Emphasis" w:uiPriority="21" w:qFormat="1"/>
-    <w:lsdException w:name="Subtle Reference" w:uiPriority="31" w:qFormat="1"/>
-    <w:lsdException w:name="Intense Reference" w:uiPriority="32" w:qFormat="1"/>
-    <w:lsdException w:name="Book Title" w:uiPriority="33" w:qFormat="1"/>
-    <w:lsdException w:name="Bibliography" w:semiHidden="1" w:uiPriority="37" w:unhideWhenUsed="1"/>
-    <w:lsdException w:name="TOC Heading" w:semiHidden="1" w:uiPriority="39" w:unhideWhenUsed="1" w:qFormat="1"/>
-    <w:lsdException w:name="Plain Table 1" w:uiPriority="41"/>
-    <w:lsdException w:name="Plain Table 2" w:uiPriority="42"/>
-    <w:lsdException w:name="Plain Table 3" w:uiPriority="43"/>
-    <w:lsdException w:name="Plain Table 4" w:uiPriority="44"/>
-    <w:lsdException w:name="Plain Table 5" w:uiPriority="45"/>
-    <w:lsdException w:name="Grid Table Light" w:uiPriority="40"/>
-    <w:lsdException w:name="Grid Table 1 Light" w:uiPriority="46"/>
-    <w:lsdException w:name="Grid Table 2" w:uiPriority="47"/>
-    <w:lsdException w:name="Grid Table 3" w:uiPriority="48"/>
-    <w:lsdException w:name="Grid Table 4" w:uiPriority="49"/>
-    <w:lsdException w:name="Grid Table 5 Dark" w:uiPriority="50"/>
-    <w:lsdException w:name="Grid Table 6 Colorful" w:uiPriority="51"/>
-    <w:lsdException w:name="Grid Table 7 Colorful" w:uiPriority="52"/>
-    <w:lsdException w:name="Grid Table 1 Light Accent 1" w:uiPriority="46"/>
-    <w:lsdException w:name="Grid Table 2 Accent 1" w:uiPriority="47"/>
-    <w:lsdException w:name="Grid Table 3 Accent 1" w:uiPriority="48"/>
-    <w:lsdException w:name="Grid Table 4 Accent 1" w:uiPriority="49"/>
-    <w:lsdException w:name="Grid Table 5 Dark Accent 1" w:uiPriority="50"/>
-    <w:lsdException w:name="Grid Table 6 Colorful Accent 1" w:uiPriority="51"/>
-    <w:lsdException w:name="Grid Table 7 Colorful Accent 1" w:uiPriority="52"/>
-    <w:lsdException w:name="Grid Table 1 Light Accent 2" w:uiPriority="46"/>
-    <w:lsdException w:name="Grid Table 2 Accent 2" w:uiPriority="47"/>
-    <w:lsdException w:name="Grid Table 3 Accent 2" w:uiPriority="48"/>
-    <w:lsdException w:name="Grid Table 4 Accent 2" w:uiPriority="49"/>
-    <w:lsdException w:name="Grid Table 5 Dark Accent 2" w:uiPriority="50"/>
-    <w:lsdException w:name="Grid Table 6 Colorful Accent 2" w:uiPriority="51"/>
-    <w:lsdException w:name="Grid Table 7 Colorful Accent 2" w:uiPriority="52"/>
-    <w:lsdException w:name="Grid Table 1 Light Accent 3" w:uiPriority="46"/>
-    <w:lsdException w:name="Grid Table 2 Accent 3" w:uiPriority="47"/>
-    <w:lsdException w:name="Grid Table 3 Accent 3" w:uiPriority="48"/>
-    <w:lsdException w:name="Grid Table 4 Accent 3" w:uiPriority="49"/>
-    <w:lsdException w:name="Grid Table 5 Dark Accent 3" w:uiPriority="50"/>
-    <w:lsdException w:name="Grid Table 6 Colorful Accent 3" w:uiPriority="51"/>
-    <w:lsdException w:name="Grid Table 7 Colorful Accent 3" w:uiPriority="52"/>
-    <w:lsdException w:name="Grid Table 1 Light Accent 4" w:uiPriority="46"/>
-    <w:lsdException w:name="Grid Table 2 Accent 4" w:uiPriority="47"/>
-    <w:lsdException w:name="Grid Table 3 Accent 4" w:uiPriority="48"/>
-    <w:lsdException w:name="Grid Table 4 Accent 4" w:uiPriority="49"/>
-    <w:lsdException w:name="Grid Table 5 Dark Accent 4" w:uiPriority="50"/>
-    <w:lsdException w:name="Grid Table 6 Colorful Accent 4" w:uiPriority="51"/>
-    <w:lsdException w:name="Grid Table 7 Colorful Accent 4" w:uiPriority="52"/>
-    <w:lsdException w:name="Grid Table 1 Light Accent 5" w:uiPriority="46"/>
-    <w:lsdException w:name="Grid Table 2 Accent 5" w:uiPriority="47"/>
-    <w:lsdException w:name="Grid Table 3 Accent 5" w:uiPriority="48"/>
-    <w:lsdException w:name="Grid Table 4 Accent 5" w:uiPriority="49"/>
-    <w:lsdException w:name="Grid Table 5 Dark Accent 5" w:uiPriority="50"/>
-    <w:lsdException w:name="Grid Table 6 Colorful Accent 5" w:uiPriority="51"/>
-    <w:lsdException w:name="Grid Table 7 Colorful Accent 5" w:uiPriority="52"/>
-    <w:lsdException w:name="Grid Table 1 Light Accent 6" w:uiPriority="46"/>
-    <w:lsdException w:name="Grid Table 2 Accent 6" w:uiPriority="47"/>
-    <w:lsdException w:name="Grid Table 3 Accent 6" w:uiPriority="48"/>
-    <w:lsdException w:name="Grid Table 4 Accent 6" w:uiPriority="49"/>
-    <w:lsdException w:name="Grid Table 5 Dark Accent 6" w:uiPriority="50"/>
-    <w:lsdException w:name="Grid Table 6 Colorful Accent 6" w:uiPriority="51"/>
-    <w:lsdException w:name="Grid Table 7 Colorful Accent 6" w:uiPriority="52"/>
-    <w:lsdException w:name="List Table 1 Light" w:uiPriority="46"/>
-    <w:lsdException w:name="List Table 2" w:uiPriority="47"/>
-    <w:lsdException w:name="List Table 3" w:uiPriority="48"/>
-    <w:lsdException w:name="List Table 4" w:uiPriority="49"/>
-    <w:lsdException w:name="List Table 5 Dark" w:uiPriority="50"/>
-    <w:lsdException w:name="List Table 6 Colorful" w:uiPriority="51"/>
-    <w:lsdException w:name="List Table 7 Colorful" w:uiPriority="52"/>
-    <w:lsdException w:name="List Table 1 Light Accent 1" w:uiPriority="46"/>
-    <w:lsdException w:name="List Table 2 Accent 1" w:uiPriority="47"/>
-    <w:lsdException w:name="List Table 3 Accent 1" w:uiPriority="48"/>
-    <w:lsdException w:name="List Table 4 Accent 1" w:uiPriority="49"/>
-    <w:lsdException w:name="List Table 5 Dark Accent 1" w:uiPriority="50"/>
-    <w:lsdException w:name="List Table 6 Colorful Accent 1" w:uiPriority="51"/>
-    <w:lsdException w:name="List Table 7 Colorful Accent 1" w:uiPriority="52"/>
-    <w:lsdException w:name="List Table 1 Light Accent 2" w:uiPriority="46"/>
-    <w:lsdException w:name="List Table 2 Accent 2" w:uiPriority="47"/>
-    <w:lsdException w:name="List Table 3 Accent 2" w:uiPriority="48"/>
-    <w:lsdException w:name="List Table 4 Accent 2" w:uiPriority="49"/>
-    <w:lsdException w:name="List Table 5 Dark Accent 2" w:uiPriority="50"/>
-    <w:lsdException w:name="List Table 6 Colorful Accent 2" w:uiPriority="51"/>
-    <w:lsdException w:name="List Table 7 Colorful Accent 2" w:uiPriority="52"/>
-    <w:lsdException w:name="List Table 1 Light Accent 3" w:uiPriority="46"/>
-    <w:lsdException w:name="List Table 2 Accent 3" w:uiPriority="47"/>
-    <w:lsdException w:name="List Table 3 Accent 3" w:uiPriority="48"/>
-    <w:lsdException w:name="List Table 4 Accent 3" w:uiPriority="49"/>
-    <w:lsdException w:name="List Table 5 Dark Accent 3" w:uiPriority="50"/>
-    <w:lsdException w:name="List Table 6 Colorful Accent 3" w:uiPriority="51"/>
-    <w:lsdException w:name="List Table 7 Colorful Accent 3" w:uiPriority="52"/>
-    <w:lsdException w:name="List Table 1 Light Accent 4" w:uiPriority="46"/>
-    <w:lsdException w:name="List Table 2 Accent 4" w:uiPriority="47"/>
-    <w:lsdException w:name="List Table 3 Accent 4" w:uiPriority="48"/>
-    <w:lsdException w:name="List Table 4 Accent 4" w:uiPriority="49"/>
-    <w:lsdException w:name="List Table 5 Dark Accent 4" w:uiPriority="50"/>
-    <w:lsdException w:name="List Table 6 Colorful Accent 4" w:uiPriority="51"/>
-    <w:lsdException w:name="List Table 7 Colorful Accent 4" w:uiPriority="52"/>
-    <w:lsdException w:name="List Table 1 Light Accent 5" w:uiPriority="46"/>
-    <w:lsdException w:name="List Table 2 Accent 5" w:uiPriority="47"/>
-    <w:lsdException w:name="List Table 3 Accent 5" w:uiPriority="48"/>
-    <w:lsdException w:name="List Table 4 Accent 5" w:uiPriority="49"/>
-    <w:lsdException w:name="List Table 5 Dark Accent 5" w:uiPriority="50"/>
-    <w:lsdException w:name="List Table 6 Colorful Accent 5" w:uiPriority="51"/>
-    <w:lsdException w:name="List Table 7 Colorful Accent 5" w:uiPriority="52"/>
-    <w:lsdException w:name="List Table 1 Light Accent 6" w:uiPriority="46"/>
-    <w:lsdException w:name="List Table 2 Accent 6" w:uiPriority="47"/>
-    <w:lsdException w:name="List Table 3 Accent 6" w:uiPriority="48"/>
-    <w:lsdException w:name="List Table 4 Accent 6" w:uiPriority="49"/>
-    <w:lsdException w:name="List Table 5 Dark Accent 6" w:uiPriority="50"/>
-    <w:lsdException w:name="List Table 6 Colorful Accent 6" w:uiPriority="51"/>
-    <w:lsdException w:name="List Table 7 Colorful Accent 6" w:uiPriority="52"/>
-    <w:lsdException w:name="Mention" w:semiHidden="1" w:unhideWhenUsed="1"/>
-    <w:lsdException w:name="Smart Hyperlink" w:semiHidden="1" w:unhideWhenUsed="1"/>
-    <w:lsdException w:name="Hashtag" w:semiHidden="1" w:unhideWhenUsed="1"/>
-    <w:lsdException w:name="Unresolved Mention" w:semiHidden="1" w:unhideWhenUsed="1"/>
-    <w:lsdException w:name="Smart Link" w:semiHidden="1" w:unhideWhenUsed="1"/>
+  <w:latentStyles w:defLockedState="0" w:defUIPriority="99" w:defSemiHidden="1" w:defUnhideWhenUsed="1" w:defQFormat="0" w:count="267">
+    <w:lsdException w:name="Normal" w:semiHidden="0" w:uiPriority="0" w:unhideWhenUsed="0" w:qFormat="1"/>
+    <w:lsdException w:name="heading 1" w:semiHidden="0" w:uiPriority="9" w:unhideWhenUsed="0" w:qFormat="1"/>
+    <w:lsdException w:name="heading 2" w:uiPriority="9" w:qFormat="1"/>
+    <w:lsdException w:name="heading 3" w:uiPriority="9" w:qFormat="1"/>
+    <w:lsdException w:name="heading 4" w:uiPriority="9" w:qFormat="1"/>
+    <w:lsdException w:name="heading 5" w:uiPriority="9" w:qFormat="1"/>
+    <w:lsdException w:name="heading 6" w:uiPriority="9" w:qFormat="1"/>
+    <w:lsdException w:name="heading 7" w:uiPriority="9" w:qFormat="1"/>
+    <w:lsdException w:name="heading 8" w:uiPriority="9" w:qFormat="1"/>
+    <w:lsdException w:name="heading 9" w:uiPriority="9" w:qFormat="1"/>
+    <w:lsdException w:name="toc 1" w:uiPriority="39"/>
+    <w:lsdException w:name="toc 2" w:uiPriority="39"/>
+    <w:lsdException w:name="toc 3" w:uiPriority="39"/>
+    <w:lsdException w:name="toc 4" w:uiPriority="39"/>
+    <w:lsdException w:name="toc 5" w:uiPriority="39"/>
+    <w:lsdException w:name="toc 6" w:uiPriority="39"/>
+    <w:lsdException w:name="toc 7" w:uiPriority="39"/>
+    <w:lsdException w:name="toc 8" w:uiPriority="39"/>
+    <w:lsdException w:name="toc 9" w:uiPriority="39"/>
+    <w:lsdException w:name="caption" w:uiPriority="35" w:qFormat="1"/>
+    <w:lsdException w:name="footnote reference" w:unhideWhenUsed="0"/>
+    <w:lsdException w:name="Title" w:semiHidden="0" w:uiPriority="10" w:unhideWhenUsed="0" w:qFormat="1"/>
+    <w:lsdException w:name="Default Paragraph Font" w:uiPriority="1"/>
+    <w:lsdException w:name="Subtitle" w:semiHidden="0" w:uiPriority="11" w:unhideWhenUsed="0" w:qFormat="1"/>
+    <w:lsdException w:name="Strong" w:semiHidden="0" w:uiPriority="22" w:unhideWhenUsed="0" w:qFormat="1"/>
+    <w:lsdException w:name="Emphasis" w:semiHidden="0" w:uiPriority="20" w:unhideWhenUsed="0" w:qFormat="1"/>
+    <w:lsdException w:name="Table Grid" w:semiHidden="0" w:uiPriority="59" w:unhideWhenUsed="0"/>
+    <w:lsdException w:name="Placeholder Text" w:unhideWhenUsed="0"/>
+    <w:lsdException w:name="No Spacing" w:semiHidden="0" w:uiPriority="1" w:unhideWhenUsed="0" w:qFormat="1"/>
+    <w:lsdException w:name="Light Shading" w:semiHidden="0" w:uiPriority="60" w:unhideWhenUsed="0"/>
+    <w:lsdException w:name="Light List" w:semiHidden="0" w:uiPriority="61" w:unhideWhenUsed="0"/>
+    <w:lsdException w:name="Light Grid" w:semiHidden="0" w:uiPriority="62" w:unhideWhenUsed="0"/>
+    <w:lsdException w:name="Medium Shading 1" w:semiHidden="0" w:uiPriority="63" w:unhideWhenUsed="0"/>
+    <w:lsdException w:name="Medium Shading 2" w:semiHidden="0" w:uiPriority="64" w:unhideWhenUsed="0"/>
+    <w:lsdException w:name="Medium List 1" w:semiHidden="0" w:uiPriority="65" w:unhideWhenUsed="0"/>
+    <w:lsdException w:name="Medium List 2" w:semiHidden="0" w:uiPriority="66" w:unhideWhenUsed="0"/>
+    <w:lsdException w:name="Medium Grid 1" w:semiHidden="0" w:uiPriority="67" w:unhideWhenUsed="0"/>
+    <w:lsdException w:name="Medium Grid 2" w:semiHidden="0" w:uiPriority="68" w:unhideWhenUsed="0"/>
+    <w:lsdException w:name="Medium Grid 3" w:semiHidden="0" w:uiPriority="69" w:unhideWhenUsed="0"/>
+    <w:lsdException w:name="Dark List" w:semiHidden="0" w:uiPriority="70" w:unhideWhenUsed="0"/>
+    <w:lsdException w:name="Colorful Shading" w:semiHidden="0" w:uiPriority="71" w:unhideWhenUsed="0"/>
+    <w:lsdException w:name="Colorful List" w:semiHidden="0" w:uiPriority="72" w:unhideWhenUsed="0"/>
+    <w:lsdException w:name="Colorful Grid" w:semiHidden="0" w:uiPriority="73" w:unhideWhenUsed="0"/>
+    <w:lsdException w:name="Light Shading Accent 1" w:semiHidden="0" w:uiPriority="60" w:unhideWhenUsed="0"/>
+    <w:lsdException w:name="Light List Accent 1" w:semiHidden="0" w:uiPriority="61" w:unhideWhenUsed="0"/>
+    <w:lsdException w:name="Light Grid Accent 1" w:semiHidden="0" w:uiPriority="62" w:unhideWhenUsed="0"/>
+    <w:lsdException w:name="Medium Shading 1 Accent 1" w:semiHidden="0" w:uiPriority="63" w:unhideWhenUsed="0"/>
+    <w:lsdException w:name="Medium Shading 2 Accent 1" w:semiHidden="0" w:uiPriority="64" w:unhideWhenUsed="0"/>
+    <w:lsdException w:name="Medium List 1 Accent 1" w:semiHidden="0" w:uiPriority="65" w:unhideWhenUsed="0"/>
+    <w:lsdException w:name="Revision" w:unhideWhenUsed="0"/>
+    <w:lsdException w:name="List Paragraph" w:semiHidden="0" w:uiPriority="34" w:unhideWhenUsed="0" w:qFormat="1"/>
+    <w:lsdException w:name="Quote" w:semiHidden="0" w:uiPriority="29" w:unhideWhenUsed="0" w:qFormat="1"/>
+    <w:lsdException w:name="Intense Quote" w:semiHidden="0" w:uiPriority="30" w:unhideWhenUsed="0" w:qFormat="1"/>
+    <w:lsdException w:name="Medium List 2 Accent 1" w:semiHidden="0" w:uiPriority="66" w:unhideWhenUsed="0"/>
+    <w:lsdException w:name="Medium Grid 1 Accent 1" w:semiHidden="0" w:uiPriority="67" w:unhideWhenUsed="0"/>
+    <w:lsdException w:name="Medium Grid 2 Accent 1" w:semiHidden="0" w:uiPriority="68" w:unhideWhenUsed="0"/>
+    <w:lsdException w:name="Medium Grid 3 Accent 1" w:semiHidden="0" w:uiPriority="69" w:unhideWhenUsed="0"/>
+    <w:lsdException w:name="Dark List Accent 1" w:semiHidden="0" w:uiPriority="70" w:unhideWhenUsed="0"/>
+    <w:lsdException w:name="Colorful Shading Accent 1" w:semiHidden="0" w:uiPriority="71" w:unhideWhenUsed="0"/>
+    <w:lsdException w:name="Colorful List Accent 1" w:semiHidden="0" w:uiPriority="72" w:unhideWhenUsed="0"/>
+    <w:lsdException w:name="Colorful Grid Accent 1" w:semiHidden="0" w:uiPriority="73" w:unhideWhenUsed="0"/>
+    <w:lsdException w:name="Light Shading Accent 2" w:semiHidden="0" w:uiPriority="60" w:unhideWhenUsed="0"/>
+    <w:lsdException w:name="Light List Accent 2" w:semiHidden="0" w:uiPriority="61" w:unhideWhenUsed="0"/>
+    <w:lsdException w:name="Light Grid Accent 2" w:semiHidden="0" w:uiPriority="62" w:unhideWhenUsed="0"/>
+    <w:lsdException w:name="Medium Shading 1 Accent 2" w:semiHidden="0" w:uiPriority="63" w:unhideWhenUsed="0"/>
+    <w:lsdException w:name="Medium Shading 2 Accent 2" w:semiHidden="0" w:uiPriority="64" w:unhideWhenUsed="0"/>
+    <w:lsdException w:name="Medium List 1 Accent 2" w:semiHidden="0" w:uiPriority="65" w:unhideWhenUsed="0"/>
+    <w:lsdException w:name="Medium List 2 Accent 2" w:semiHidden="0" w:uiPriority="66" w:unhideWhenUsed="0"/>
+    <w:lsdException w:name="Medium Grid 1 Accent 2" w:semiHidden="0" w:uiPriority="67" w:unhideWhenUsed="0"/>
+    <w:lsdException w:name="Medium Grid 2 Accent 2" w:semiHidden="0" w:uiPriority="68" w:unhideWhenUsed="0"/>
+    <w:lsdException w:name="Medium Grid 3 Accent 2" w:semiHidden="0" w:uiPriority="69" w:unhideWhenUsed="0"/>
+    <w:lsdException w:name="Dark List Accent 2" w:semiHidden="0" w:uiPriority="70" w:unhideWhenUsed="0"/>
+    <w:lsdException w:name="Colorful Shading Accent 2" w:semiHidden="0" w:uiPriority="71" w:unhideWhenUsed="0"/>
+    <w:lsdException w:name="Colorful List Accent 2" w:semiHidden="0" w:uiPriority="72" w:unhideWhenUsed="0"/>
+    <w:lsdException w:name="Colorful Grid Accent 2" w:semiHidden="0" w:uiPriority="73" w:unhideWhenUsed="0"/>
+    <w:lsdException w:name="Light Shading Accent 3" w:semiHidden="0" w:uiPriority="60" w:unhideWhenUsed="0"/>
+    <w:lsdException w:name="Light List Accent 3" w:semiHidden="0" w:uiPriority="61" w:unhideWhenUsed="0"/>
+    <w:lsdException w:name="Light Grid Accent 3" w:semiHidden="0" w:uiPriority="62" w:unhideWhenUsed="0"/>
+    <w:lsdException w:name="Medium Shading 1 Accent 3" w:semiHidden="0" w:uiPriority="63" w:unhideWhenUsed="0"/>
+    <w:lsdException w:name="Medium Shading 2 Accent 3" w:semiHidden="0" w:uiPriority="64" w:unhideWhenUsed="0"/>
+    <w:lsdException w:name="Medium List 1 Accent 3" w:semiHidden="0" w:uiPriority="65" w:unhideWhenUsed="0"/>
+    <w:lsdException w:name="Medium List 2 Accent 3" w:semiHidden="0" w:uiPriority="66" w:unhideWhenUsed="0"/>
+    <w:lsdException w:name="Medium Grid 1 Accent 3" w:semiHidden="0" w:uiPriority="67" w:unhideWhenUsed="0"/>
+    <w:lsdException w:name="Medium Grid 2 Accent 3" w:semiHidden="0" w:uiPriority="68" w:unhideWhenUsed="0"/>
+    <w:lsdException w:name="Medium Grid 3 Accent 3" w:semiHidden="0" w:uiPriority="69" w:unhideWhenUsed="0"/>
+    <w:lsdException w:name="Dark List Accent 3" w:semiHidden="0" w:uiPriority="70" w:unhideWhenUsed="0"/>
+    <w:lsdException w:name="Colorful Shading Accent 3" w:semiHidden="0" w:uiPriority="71" w:unhideWhenUsed="0"/>
+    <w:lsdException w:name="Colorful List Accent 3" w:semiHidden="0" w:uiPriority="72" w:unhideWhenUsed="0"/>
+    <w:lsdException w:name="Colorful Grid Accent 3" w:semiHidden="0" w:uiPriority="73" w:unhideWhenUsed="0"/>
+    <w:lsdException w:name="Light Shading Accent 4" w:semiHidden="0" w:uiPriority="60" w:unhideWhenUsed="0"/>
+    <w:lsdException w:name="Light List Accent 4" w:semiHidden="0" w:uiPriority="61" w:unhideWhenUsed="0"/>
+    <w:lsdException w:name="Light Grid Accent 4" w:semiHidden="0" w:uiPriority="62" w:unhideWhenUsed="0"/>
+    <w:lsdException w:name="Medium Shading 1 Accent 4" w:semiHidden="0" w:uiPriority="63" w:unhideWhenUsed="0"/>
+    <w:lsdException w:name="Medium Shading 2 Accent 4" w:semiHidden="0" w:uiPriority="64" w:unhideWhenUsed="0"/>
+    <w:lsdException w:name="Medium List 1 Accent 4" w:semiHidden="0" w:uiPriority="65" w:unhideWhenUsed="0"/>
+    <w:lsdException w:name="Medium List 2 Accent 4" w:semiHidden="0" w:uiPriority="66" w:unhideWhenUsed="0"/>
+    <w:lsdException w:name="Medium Grid 1 Accent 4" w:semiHidden="0" w:uiPriority="67" w:unhideWhenUsed="0"/>
+    <w:lsdException w:name="Medium Grid 2 Accent 4" w:semiHidden="0" w:uiPriority="68" w:unhideWhenUsed="0"/>
+    <w:lsdException w:name="Medium Grid 3 Accent 4" w:semiHidden="0" w:uiPriority="69" w:unhideWhenUsed="0"/>
+    <w:lsdException w:name="Dark List Accent 4" w:semiHidden="0" w:uiPriority="70" w:unhideWhenUsed="0"/>
+    <w:lsdException w:name="Colorful Shading Accent 4" w:semiHidden="0" w:uiPriority="71" w:unhideWhenUsed="0"/>
+    <w:lsdException w:name="Colorful List Accent 4" w:semiHidden="0" w:uiPriority="72" w:unhideWhenUsed="0"/>
+    <w:lsdException w:name="Colorful Grid Accent 4" w:semiHidden="0" w:uiPriority="73" w:unhideWhenUsed="0"/>
+    <w:lsdException w:name="Light Shading Accent 5" w:semiHidden="0" w:uiPriority="60" w:unhideWhenUsed="0"/>
+    <w:lsdException w:name="Light List Accent 5" w:semiHidden="0" w:uiPriority="61" w:unhideWhenUsed="0"/>
+    <w:lsdException w:name="Light Grid Accent 5" w:semiHidden="0" w:uiPriority="62" w:unhideWhenUsed="0"/>
+    <w:lsdException w:name="Medium Shading 1 Accent 5" w:semiHidden="0" w:uiPriority="63" w:unhideWhenUsed="0"/>
+    <w:lsdException w:name="Medium Shading 2 Accent 5" w:semiHidden="0" w:uiPriority="64" w:unhideWhenUsed="0"/>
+    <w:lsdException w:name="Medium List 1 Accent 5" w:semiHidden="0" w:uiPriority="65" w:unhideWhenUsed="0"/>
+    <w:lsdException w:name="Medium List 2 Accent 5" w:semiHidden="0" w:uiPriority="66" w:unhideWhenUsed="0"/>
+    <w:lsdException w:name="Medium Grid 1 Accent 5" w:semiHidden="0" w:uiPriority="67" w:unhideWhenUsed="0"/>
+    <w:lsdException w:name="Medium Grid 2 Accent 5" w:semiHidden="0" w:uiPriority="68" w:unhideWhenUsed="0"/>
+    <w:lsdException w:name="Medium Grid 3 Accent 5" w:semiHidden="0" w:uiPriority="69" w:unhideWhenUsed="0"/>
+    <w:lsdException w:name="Dark List Accent 5" w:semiHidden="0" w:uiPriority="70" w:unhideWhenUsed="0"/>
+    <w:lsdException w:name="Colorful Shading Accent 5" w:semiHidden="0" w:uiPriority="71" w:unhideWhenUsed="0"/>
+    <w:lsdException w:name="Colorful List Accent 5" w:semiHidden="0" w:uiPriority="72" w:unhideWhenUsed="0"/>
+    <w:lsdException w:name="Colorful Grid Accent 5" w:semiHidden="0" w:uiPriority="73" w:unhideWhenUsed="0"/>
+    <w:lsdException w:name="Light Shading Accent 6" w:semiHidden="0" w:uiPriority="60" w:unhideWhenUsed="0"/>
+    <w:lsdException w:name="Light List Accent 6" w:semiHidden="0" w:uiPriority="61" w:unhideWhenUsed="0"/>
+    <w:lsdException w:name="Light Grid Accent 6" w:semiHidden="0" w:uiPriority="62" w:unhideWhenUsed="0"/>
+    <w:lsdException w:name="Medium Shading 1 Accent 6" w:semiHidden="0" w:uiPriority="63" w:unhideWhenUsed="0"/>
+    <w:lsdException w:name="Medium Shading 2 Accent 6" w:semiHidden="0" w:uiPriority="64" w:unhideWhenUsed="0"/>
+    <w:lsdException w:name="Medium List 1 Accent 6" w:semiHidden="0" w:uiPriority="65" w:unhideWhenUsed="0"/>
+    <w:lsdException w:name="Medium List 2 Accent 6" w:semiHidden="0" w:uiPriority="66" w:unhideWhenUsed="0"/>
+    <w:lsdException w:name="Medium Grid 1 Accent 6" w:semiHidden="0" w:uiPriority="67" w:unhideWhenUsed="0"/>
+    <w:lsdException w:name="Medium Grid 2 Accent 6" w:semiHidden="0" w:uiPriority="68" w:unhideWhenUsed="0"/>
+    <w:lsdException w:name="Medium Grid 3 Accent 6" w:semiHidden="0" w:uiPriority="69" w:unhideWhenUsed="0"/>
+    <w:lsdException w:name="Dark List Accent 6" w:semiHidden="0" w:uiPriority="70" w:unhideWhenUsed="0"/>
+    <w:lsdException w:name="Colorful Shading Accent 6" w:semiHidden="0" w:uiPriority="71" w:unhideWhenUsed="0"/>
+    <w:lsdException w:name="Colorful List Accent 6" w:semiHidden="0" w:uiPriority="72" w:unhideWhenUsed="0"/>
+    <w:lsdException w:name="Colorful Grid Accent 6" w:semiHidden="0" w:uiPriority="73" w:unhideWhenUsed="0"/>
+    <w:lsdException w:name="Subtle Emphasis" w:semiHidden="0" w:uiPriority="19" w:unhideWhenUsed="0" w:qFormat="1"/>
+    <w:lsdException w:name="Intense Emphasis" w:semiHidden="0" w:uiPriority="21" w:unhideWhenUsed="0" w:qFormat="1"/>
+    <w:lsdException w:name="Subtle Reference" w:semiHidden="0" w:uiPriority="31" w:unhideWhenUsed="0" w:qFormat="1"/>
+    <w:lsdException w:name="Intense Reference" w:semiHidden="0" w:uiPriority="32" w:unhideWhenUsed="0" w:qFormat="1"/>
+    <w:lsdException w:name="Book Title" w:semiHidden="0" w:uiPriority="33" w:unhideWhenUsed="0" w:qFormat="1"/>
+    <w:lsdException w:name="Bibliography" w:uiPriority="37"/>
+    <w:lsdException w:name="TOC Heading" w:uiPriority="39" w:qFormat="1"/>
+  </w:latentStyles>
+  <w:style w:type="paragraph" w:default="1" w:styleId="Normal">
+    <w:name w:val="Normal"/>
+    <w:qFormat/>
+    <w:pPr>
+      <w:widowControl w:val="0"/>
+      <w:autoSpaceDE w:val="0"/>
+      <w:autoSpaceDN w:val="0"/>
+      <w:adjustRightInd w:val="0"/>
+      <w:spacing w:after="0" w:line="240" w:lineRule="auto"/>
+    </w:pPr>
+    <w:rPr>
+      <w:rFonts w:ascii="Times New Roman" w:hAnsi="Times New Roman" w:cs="Times New Roman"/>
+      <w:sz w:val="24"/>
+      <w:szCs w:val="24"/>
+    </w:rPr>
+  </w:style>
+  <w:style w:type="character" w:default="1" w:styleId="DefaultParagraphFont">
+    <w:name w:val="Default Paragraph Font"/>
+    <w:uiPriority w:val="1"/>
+    <w:semiHidden/>
+    <w:unhideWhenUsed/>
+  </w:style>
+  <w:style w:type="table" w:default="1" w:styleId="TableNormal">
+    <w:name w:val="Normal Table"/>
+    <w:uiPriority w:val="99"/>
+    <w:semiHidden/>
+    <w:unhideWhenUsed/>
+    <w:tblPr>
+      <w:tblInd w:w="0" w:type="dxa"/>
+      <w:tblCellMar>
+        <w:top w:w="0" w:type="dxa"/>
+        <w:left w:w="108" w:type="dxa"/>
+        <w:bottom w:w="0" w:type="dxa"/>
+        <w:right w:w="108" w:type="dxa"/>
+      </w:tblCellMar>
+    </w:tblPr>
+  </w:style>
+  <w:style w:type="numbering" w:default="1" w:styleId="NoList">
+    <w:name w:val="No List"/>
+    <w:uiPriority w:val="99"/>
+    <w:semiHidden/>
+    <w:unhideWhenUsed/>
+  </w:style>
+  <w:style w:type="character" w:styleId="FootnoteReference">
+    <w:name w:val="footnote reference"/>
+    <w:uiPriority w:val="99"/>
+  </w:style>
+  <w:style w:type="paragraph" w:styleId="BalloonText">
+    <w:name w:val="Balloon Text"/>
+    <w:basedOn w:val="Normal"/>
+    <w:link w:val="BalloonTextChar"/>
+    <w:uiPriority w:val="99"/>
+    <w:semiHidden/>
+    <w:unhideWhenUsed/>
+    <w:rsid w:val="00670B9B"/>
+    <w:rPr>
+      <w:rFonts w:ascii="Tahoma" w:hAnsi="Tahoma" w:cs="Tahoma"/>
+      <w:sz w:val="16"/>
+      <w:szCs w:val="16"/>
+    </w:rPr>
+  </w:style>
+  <w:style w:type="character" w:customStyle="1" w:styleId="BalloonTextChar">
+    <w:name w:val="Balloon Text Char"/>
+    <w:basedOn w:val="DefaultParagraphFont"/>
+    <w:link w:val="BalloonText"/>
+    <w:uiPriority w:val="99"/>
+    <w:semiHidden/>
+    <w:rsid w:val="00670B9B"/>
+    <w:rPr>
+      <w:rFonts w:ascii="Tahoma" w:hAnsi="Tahoma" w:cs="Tahoma"/>
+      <w:sz w:val="16"/>
+      <w:szCs w:val="16"/>
+    </w:rPr>
+  </w:style>
+  <w:style w:type="paragraph" w:styleId="Header">
+    <w:name w:val="header"/>
+    <w:basedOn w:val="Normal"/>
+    <w:link w:val="HeaderChar"/>
+    <w:uiPriority w:val="99"/>
+    <w:unhideWhenUsed/>
+    <w:rsid w:val="008F0DC3"/>
+    <w:pPr>
+      <w:tabs>
+        <w:tab w:val="center" w:pos="4680"/>
+        <w:tab w:val="right" w:pos="9360"/>
+      </w:tabs>
+    </w:pPr>
+  </w:style>
+  <w:style w:type="character" w:customStyle="1" w:styleId="HeaderChar">
+    <w:name w:val="Header Char"/>
+    <w:basedOn w:val="DefaultParagraphFont"/>
+    <w:link w:val="Header"/>
+    <w:uiPriority w:val="99"/>
+    <w:rsid w:val="008F0DC3"/>
+    <w:rPr>
+      <w:rFonts w:ascii="Times New Roman" w:hAnsi="Times New Roman" w:cs="Times New Roman"/>
+      <w:sz w:val="24"/>
+      <w:szCs w:val="24"/>
+    </w:rPr>
+  </w:style>
+  <w:style w:type="paragraph" w:styleId="Footer">
+    <w:name w:val="footer"/>
+    <w:basedOn w:val="Normal"/>
+    <w:link w:val="FooterChar"/>
+    <w:uiPriority w:val="99"/>
+    <w:unhideWhenUsed/>
+    <w:rsid w:val="008F0DC3"/>
+    <w:pPr>
+      <w:tabs>
+        <w:tab w:val="center" w:pos="4680"/>
+        <w:tab w:val="right" w:pos="9360"/>
+      </w:tabs>
+    </w:pPr>
+  </w:style>
+  <w:style w:type="character" w:customStyle="1" w:styleId="FooterChar">
+    <w:name w:val="Footer Char"/>
+    <w:basedOn w:val="DefaultParagraphFont"/>
+    <w:link w:val="Footer"/>
+    <w:uiPriority w:val="99"/>
+    <w:rsid w:val="008F0DC3"/>
+    <w:rPr>
+      <w:rFonts w:ascii="Times New Roman" w:hAnsi="Times New Roman" w:cs="Times New Roman"/>
+      <w:sz w:val="24"/>
+      <w:szCs w:val="24"/>
+    </w:rPr>
+  </w:style>
+  <w:style w:type="table" w:styleId="TableGrid">
+    <w:name w:val="Table Grid"/>
+    <w:basedOn w:val="TableNormal"/>
+    <w:uiPriority w:val="59"/>
+    <w:unhideWhenUsed/>
+    <w:rsid w:val="0094737C"/>
+    <w:pPr>
+      <w:spacing w:after="0" w:line="240" w:lineRule="auto"/>
+    </w:pPr>
+    <w:tblPr>
+      <w:tblBorders>
+        <w:top w:val="single" w:sz="4" w:space="0" w:color="auto"/>
+        <w:left w:val="single" w:sz="4" w:space="0" w:color="auto"/>
+        <w:bottom w:val="single" w:sz="4" w:space="0" w:color="auto"/>
+        <w:right w:val="single" w:sz="4" w:space="0" w:color="auto"/>
+        <w:insideH w:val="single" w:sz="4" w:space="0" w:color="auto"/>
+        <w:insideV w:val="single" w:sz="4" w:space="0" w:color="auto"/>
+      </w:tblBorders>
+    </w:tblPr>
+  </w:style>
+  <w:style w:type="paragraph" w:styleId="ListParagraph">
+    <w:name w:val="List Paragraph"/>
+    <w:basedOn w:val="Normal"/>
+    <w:uiPriority w:val="34"/>
+    <w:qFormat/>
+    <w:rsid w:val="007F713C"/>
+    <w:pPr>
+      <w:ind w:left="720"/>
+      <w:contextualSpacing/>
+    </w:pPr>
+  </w:style>
+</w:styles>
+</file>
+
+<file path=word/stylesWithEffects.xml><?xml version="1.0" encoding="utf-8"?>
+<w:styles xmlns:wpc="http://schemas.microsoft.com/office/word/2010/wordprocessingCanvas" xmlns:mc="http://schemas.openxmlformats.org/markup-compatibility/2006" xmlns:o="urn:schemas-microsoft-com:office:office" xmlns:r="http://schemas.openxmlformats.org/officeDocument/2006/relationships" xmlns:m="http://schemas.openxmlformats.org/officeDocument/2006/math" xmlns:v="urn:schemas-microsoft-com:vml" xmlns:wp14="http://schemas.microsoft.com/office/word/2010/wordprocessingDrawing" xmlns:wp="http://schemas.openxmlformats.org/drawingml/2006/wordprocessingDrawing" xmlns:w10="urn:schemas-microsoft-com:office:word" xmlns:w="http://schemas.openxmlformats.org/wordprocessingml/2006/main" xmlns:w14="http://schemas.microsoft.com/office/word/2010/wordml" xmlns:wpg="http://schemas.microsoft.com/office/word/2010/wordprocessingGroup" xmlns:wpi="http://schemas.microsoft.com/office/word/2010/wordprocessingInk" xmlns:wne="http://schemas.microsoft.com/office/word/2006/wordml" xmlns:wps="http://schemas.microsoft.com/office/word/2010/wordprocessingShape" mc:Ignorable="w14 wp14">
+  <w:docDefaults>
+    <w:rPrDefault>
+      <w:rPr>
+        <w:rFonts w:asciiTheme="minorHAnsi" w:eastAsiaTheme="minorEastAsia" w:hAnsiTheme="minorHAnsi" w:cstheme="minorBidi"/>
+        <w:sz w:val="22"/>
+        <w:szCs w:val="22"/>
+        <w:lang w:val="en-US" w:eastAsia="en-US" w:bidi="ar-SA"/>
+      </w:rPr>
+    </w:rPrDefault>
+    <w:pPrDefault>
+      <w:pPr>
+        <w:spacing w:after="200" w:line="276" w:lineRule="auto"/>
+      </w:pPr>
+    </w:pPrDefault>
+  </w:docDefaults>
+  <w:latentStyles w:defLockedState="0" w:defUIPriority="99" w:defSemiHidden="1" w:defUnhideWhenUsed="1" w:defQFormat="0" w:count="267">
+    <w:lsdException w:name="Normal" w:semiHidden="0" w:uiPriority="0" w:unhideWhenUsed="0" w:qFormat="1"/>
+    <w:lsdException w:name="heading 1" w:semiHidden="0" w:uiPriority="9" w:unhideWhenUsed="0" w:qFormat="1"/>
+    <w:lsdException w:name="heading 2" w:uiPriority="9" w:qFormat="1"/>
+    <w:lsdException w:name="heading 3" w:uiPriority="9" w:qFormat="1"/>
+    <w:lsdException w:name="heading 4" w:uiPriority="9" w:qFormat="1"/>
+    <w:lsdException w:name="heading 5" w:uiPriority="9" w:qFormat="1"/>
+    <w:lsdException w:name="heading 6" w:uiPriority="9" w:qFormat="1"/>
+    <w:lsdException w:name="heading 7" w:uiPriority="9" w:qFormat="1"/>
+    <w:lsdException w:name="heading 8" w:uiPriority="9" w:qFormat="1"/>
+    <w:lsdException w:name="heading 9" w:uiPriority="9" w:qFormat="1"/>
+    <w:lsdException w:name="toc 1" w:uiPriority="39"/>
+    <w:lsdException w:name="toc 2" w:uiPriority="39"/>
+    <w:lsdException w:name="toc 3" w:uiPriority="39"/>
+    <w:lsdException w:name="toc 4" w:uiPriority="39"/>
+    <w:lsdException w:name="toc 5" w:uiPriority="39"/>
+    <w:lsdException w:name="toc 6" w:uiPriority="39"/>
+    <w:lsdException w:name="toc 7" w:uiPriority="39"/>
+    <w:lsdException w:name="toc 8" w:uiPriority="39"/>
+    <w:lsdException w:name="toc 9" w:uiPriority="39"/>
+    <w:lsdException w:name="caption" w:uiPriority="35" w:qFormat="1"/>
+    <w:lsdException w:name="footnote reference" w:unhideWhenUsed="0"/>
+    <w:lsdException w:name="Title" w:semiHidden="0" w:uiPriority="10" w:unhideWhenUsed="0" w:qFormat="1"/>
+    <w:lsdException w:name="Default Paragraph Font" w:uiPriority="1"/>
+    <w:lsdException w:name="Subtitle" w:semiHidden="0" w:uiPriority="11" w:unhideWhenUsed="0" w:qFormat="1"/>
+    <w:lsdException w:name="Strong" w:semiHidden="0" w:uiPriority="22" w:unhideWhenUsed="0" w:qFormat="1"/>
+    <w:lsdException w:name="Emphasis" w:semiHidden="0" w:uiPriority="20" w:unhideWhenUsed="0" w:qFormat="1"/>
+    <w:lsdException w:name="Table Grid" w:semiHidden="0" w:uiPriority="59" w:unhideWhenUsed="0"/>
+    <w:lsdException w:name="Placeholder Text" w:unhideWhenUsed="0"/>
+    <w:lsdException w:name="No Spacing" w:semiHidden="0" w:uiPriority="1" w:unhideWhenUsed="0" w:qFormat="1"/>
+    <w:lsdException w:name="Light Shading" w:semiHidden="0" w:uiPriority="60" w:unhideWhenUsed="0"/>
+    <w:lsdException w:name="Light List" w:semiHidden="0" w:uiPriority="61" w:unhideWhenUsed="0"/>
+    <w:lsdException w:name="Light Grid" w:semiHidden="0" w:uiPriority="62" w:unhideWhenUsed="0"/>
+    <w:lsdException w:name="Medium Shading 1" w:semiHidden="0" w:uiPriority="63" w:unhideWhenUsed="0"/>
+    <w:lsdException w:name="Medium Shading 2" w:semiHidden="0" w:uiPriority="64" w:unhideWhenUsed="0"/>
+    <w:lsdException w:name="Medium List 1" w:semiHidden="0" w:uiPriority="65" w:unhideWhenUsed="0"/>
+    <w:lsdException w:name="Medium List 2" w:semiHidden="0" w:uiPriority="66" w:unhideWhenUsed="0"/>
+    <w:lsdException w:name="Medium Grid 1" w:semiHidden="0" w:uiPriority="67" w:unhideWhenUsed="0"/>
+    <w:lsdException w:name="Medium Grid 2" w:semiHidden="0" w:uiPriority="68" w:unhideWhenUsed="0"/>
+    <w:lsdException w:name="Medium Grid 3" w:semiHidden="0" w:uiPriority="69" w:unhideWhenUsed="0"/>
+    <w:lsdException w:name="Dark List" w:semiHidden="0" w:uiPriority="70" w:unhideWhenUsed="0"/>
+    <w:lsdException w:name="Colorful Shading" w:semiHidden="0" w:uiPriority="71" w:unhideWhenUsed="0"/>
+    <w:lsdException w:name="Colorful List" w:semiHidden="0" w:uiPriority="72" w:unhideWhenUsed="0"/>
+    <w:lsdException w:name="Colorful Grid" w:semiHidden="0" w:uiPriority="73" w:unhideWhenUsed="0"/>
+    <w:lsdException w:name="Light Shading Accent 1" w:semiHidden="0" w:uiPriority="60" w:unhideWhenUsed="0"/>
+    <w:lsdException w:name="Light List Accent 1" w:semiHidden="0" w:uiPriority="61" w:unhideWhenUsed="0"/>
+    <w:lsdException w:name="Light Grid Accent 1" w:semiHidden="0" w:uiPriority="62" w:unhideWhenUsed="0"/>
+    <w:lsdException w:name="Medium Shading 1 Accent 1" w:semiHidden="0" w:uiPriority="63" w:unhideWhenUsed="0"/>
+    <w:lsdException w:name="Medium Shading 2 Accent 1" w:semiHidden="0" w:uiPriority="64" w:unhideWhenUsed="0"/>
+    <w:lsdException w:name="Medium List 1 Accent 1" w:semiHidden="0" w:uiPriority="65" w:unhideWhenUsed="0"/>
+    <w:lsdException w:name="Revision" w:unhideWhenUsed="0"/>
+    <w:lsdException w:name="List Paragraph" w:semiHidden="0" w:uiPriority="34" w:unhideWhenUsed="0" w:qFormat="1"/>
+    <w:lsdException w:name="Quote" w:semiHidden="0" w:uiPriority="29" w:unhideWhenUsed="0" w:qFormat="1"/>
+    <w:lsdException w:name="Intense Quote" w:semiHidden="0" w:uiPriority="30" w:unhideWhenUsed="0" w:qFormat="1"/>
+    <w:lsdException w:name="Medium List 2 Accent 1" w:semiHidden="0" w:uiPriority="66" w:unhideWhenUsed="0"/>
+    <w:lsdException w:name="Medium Grid 1 Accent 1" w:semiHidden="0" w:uiPriority="67" w:unhideWhenUsed="0"/>
+    <w:lsdException w:name="Medium Grid 2 Accent 1" w:semiHidden="0" w:uiPriority="68" w:unhideWhenUsed="0"/>
+    <w:lsdException w:name="Medium Grid 3 Accent 1" w:semiHidden="0" w:uiPriority="69" w:unhideWhenUsed="0"/>
+    <w:lsdException w:name="Dark List Accent 1" w:semiHidden="0" w:uiPriority="70" w:unhideWhenUsed="0"/>
+    <w:lsdException w:name="Colorful Shading Accent 1" w:semiHidden="0" w:uiPriority="71" w:unhideWhenUsed="0"/>
+    <w:lsdException w:name="Colorful List Accent 1" w:semiHidden="0" w:uiPriority="72" w:unhideWhenUsed="0"/>
+    <w:lsdException w:name="Colorful Grid Accent 1" w:semiHidden="0" w:uiPriority="73" w:unhideWhenUsed="0"/>
+    <w:lsdException w:name="Light Shading Accent 2" w:semiHidden="0" w:uiPriority="60" w:unhideWhenUsed="0"/>
+    <w:lsdException w:name="Light List Accent 2" w:semiHidden="0" w:uiPriority="61" w:unhideWhenUsed="0"/>
+    <w:lsdException w:name="Light Grid Accent 2" w:semiHidden="0" w:uiPriority="62" w:unhideWhenUsed="0"/>
+    <w:lsdException w:name="Medium Shading 1 Accent 2" w:semiHidden="0" w:uiPriority="63" w:unhideWhenUsed="0"/>
+    <w:lsdException w:name="Medium Shading 2 Accent 2" w:semiHidden="0" w:uiPriority="64" w:unhideWhenUsed="0"/>
+    <w:lsdException w:name="Medium List 1 Accent 2" w:semiHidden="0" w:uiPriority="65" w:unhideWhenUsed="0"/>
+    <w:lsdException w:name="Medium List 2 Accent 2" w:semiHidden="0" w:uiPriority="66" w:unhideWhenUsed="0"/>
+    <w:lsdException w:name="Medium Grid 1 Accent 2" w:semiHidden="0" w:uiPriority="67" w:unhideWhenUsed="0"/>
+    <w:lsdException w:name="Medium Grid 2 Accent 2" w:semiHidden="0" w:uiPriority="68" w:unhideWhenUsed="0"/>
+    <w:lsdException w:name="Medium Grid 3 Accent 2" w:semiHidden="0" w:uiPriority="69" w:unhideWhenUsed="0"/>
+    <w:lsdException w:name="Dark List Accent 2" w:semiHidden="0" w:uiPriority="70" w:unhideWhenUsed="0"/>
+    <w:lsdException w:name="Colorful Shading Accent 2" w:semiHidden="0" w:uiPriority="71" w:unhideWhenUsed="0"/>
+    <w:lsdException w:name="Colorful List Accent 2" w:semiHidden="0" w:uiPriority="72" w:unhideWhenUsed="0"/>
+    <w:lsdException w:name="Colorful Grid Accent 2" w:semiHidden="0" w:uiPriority="73" w:unhideWhenUsed="0"/>
+    <w:lsdException w:name="Light Shading Accent 3" w:semiHidden="0" w:uiPriority="60" w:unhideWhenUsed="0"/>
+    <w:lsdException w:name="Light List Accent 3" w:semiHidden="0" w:uiPriority="61" w:unhideWhenUsed="0"/>
+    <w:lsdException w:name="Light Grid Accent 3" w:semiHidden="0" w:uiPriority="62" w:unhideWhenUsed="0"/>
+    <w:lsdException w:name="Medium Shading 1 Accent 3" w:semiHidden="0" w:uiPriority="63" w:unhideWhenUsed="0"/>
+    <w:lsdException w:name="Medium Shading 2 Accent 3" w:semiHidden="0" w:uiPriority="64" w:unhideWhenUsed="0"/>
+    <w:lsdException w:name="Medium List 1 Accent 3" w:semiHidden="0" w:uiPriority="65" w:unhideWhenUsed="0"/>
+    <w:lsdException w:name="Medium List 2 Accent 3" w:semiHidden="0" w:uiPriority="66" w:unhideWhenUsed="0"/>
+    <w:lsdException w:name="Medium Grid 1 Accent 3" w:semiHidden="0" w:uiPriority="67" w:unhideWhenUsed="0"/>
+    <w:lsdException w:name="Medium Grid 2 Accent 3" w:semiHidden="0" w:uiPriority="68" w:unhideWhenUsed="0"/>
+    <w:lsdException w:name="Medium Grid 3 Accent 3" w:semiHidden="0" w:uiPriority="69" w:unhideWhenUsed="0"/>
+    <w:lsdException w:name="Dark List Accent 3" w:semiHidden="0" w:uiPriority="70" w:unhideWhenUsed="0"/>
+    <w:lsdException w:name="Colorful Shading Accent 3" w:semiHidden="0" w:uiPriority="71" w:unhideWhenUsed="0"/>
+    <w:lsdException w:name="Colorful List Accent 3" w:semiHidden="0" w:uiPriority="72" w:unhideWhenUsed="0"/>
+    <w:lsdException w:name="Colorful Grid Accent 3" w:semiHidden="0" w:uiPriority="73" w:unhideWhenUsed="0"/>
+    <w:lsdException w:name="Light Shading Accent 4" w:semiHidden="0" w:uiPriority="60" w:unhideWhenUsed="0"/>
+    <w:lsdException w:name="Light List Accent 4" w:semiHidden="0" w:uiPriority="61" w:unhideWhenUsed="0"/>
+    <w:lsdException w:name="Light Grid Accent 4" w:semiHidden="0" w:uiPriority="62" w:unhideWhenUsed="0"/>
+    <w:lsdException w:name="Medium Shading 1 Accent 4" w:semiHidden="0" w:uiPriority="63" w:unhideWhenUsed="0"/>
+    <w:lsdException w:name="Medium Shading 2 Accent 4" w:semiHidden="0" w:uiPriority="64" w:unhideWhenUsed="0"/>
+    <w:lsdException w:name="Medium List 1 Accent 4" w:semiHidden="0" w:uiPriority="65" w:unhideWhenUsed="0"/>
+    <w:lsdException w:name="Medium List 2 Accent 4" w:semiHidden="0" w:uiPriority="66" w:unhideWhenUsed="0"/>
+    <w:lsdException w:name="Medium Grid 1 Accent 4" w:semiHidden="0" w:uiPriority="67" w:unhideWhenUsed="0"/>
+    <w:lsdException w:name="Medium Grid 2 Accent 4" w:semiHidden="0" w:uiPriority="68" w:unhideWhenUsed="0"/>
+    <w:lsdException w:name="Medium Grid 3 Accent 4" w:semiHidden="0" w:uiPriority="69" w:unhideWhenUsed="0"/>
+    <w:lsdException w:name="Dark List Accent 4" w:semiHidden="0" w:uiPriority="70" w:unhideWhenUsed="0"/>
+    <w:lsdException w:name="Colorful Shading Accent 4" w:semiHidden="0" w:uiPriority="71" w:unhideWhenUsed="0"/>
+    <w:lsdException w:name="Colorful List Accent 4" w:semiHidden="0" w:uiPriority="72" w:unhideWhenUsed="0"/>
+    <w:lsdException w:name="Colorful Grid Accent 4" w:semiHidden="0" w:uiPriority="73" w:unhideWhenUsed="0"/>
+    <w:lsdException w:name="Light Shading Accent 5" w:semiHidden="0" w:uiPriority="60" w:unhideWhenUsed="0"/>
+    <w:lsdException w:name="Light List Accent 5" w:semiHidden="0" w:uiPriority="61" w:unhideWhenUsed="0"/>
+    <w:lsdException w:name="Light Grid Accent 5" w:semiHidden="0" w:uiPriority="62" w:unhideWhenUsed="0"/>
+    <w:lsdException w:name="Medium Shading 1 Accent 5" w:semiHidden="0" w:uiPriority="63" w:unhideWhenUsed="0"/>
+    <w:lsdException w:name="Medium Shading 2 Accent 5" w:semiHidden="0" w:uiPriority="64" w:unhideWhenUsed="0"/>
+    <w:lsdException w:name="Medium List 1 Accent 5" w:semiHidden="0" w:uiPriority="65" w:unhideWhenUsed="0"/>
+    <w:lsdException w:name="Medium List 2 Accent 5" w:semiHidden="0" w:uiPriority="66" w:unhideWhenUsed="0"/>
+    <w:lsdException w:name="Medium Grid 1 Accent 5" w:semiHidden="0" w:uiPriority="67" w:unhideWhenUsed="0"/>
+    <w:lsdException w:name="Medium Grid 2 Accent 5" w:semiHidden="0" w:uiPriority="68" w:unhideWhenUsed="0"/>
+    <w:lsdException w:name="Medium Grid 3 Accent 5" w:semiHidden="0" w:uiPriority="69" w:unhideWhenUsed="0"/>
+    <w:lsdException w:name="Dark List Accent 5" w:semiHidden="0" w:uiPriority="70" w:unhideWhenUsed="0"/>
+    <w:lsdException w:name="Colorful Shading Accent 5" w:semiHidden="0" w:uiPriority="71" w:unhideWhenUsed="0"/>
+    <w:lsdException w:name="Colorful List Accent 5" w:semiHidden="0" w:uiPriority="72" w:unhideWhenUsed="0"/>
+    <w:lsdException w:name="Colorful Grid Accent 5" w:semiHidden="0" w:uiPriority="73" w:unhideWhenUsed="0"/>
+    <w:lsdException w:name="Light Shading Accent 6" w:semiHidden="0" w:uiPriority="60" w:unhideWhenUsed="0"/>
+    <w:lsdException w:name="Light List Accent 6" w:semiHidden="0" w:uiPriority="61" w:unhideWhenUsed="0"/>
+    <w:lsdException w:name="Light Grid Accent 6" w:semiHidden="0" w:uiPriority="62" w:unhideWhenUsed="0"/>
+    <w:lsdException w:name="Medium Shading 1 Accent 6" w:semiHidden="0" w:uiPriority="63" w:unhideWhenUsed="0"/>
+    <w:lsdException w:name="Medium Shading 2 Accent 6" w:semiHidden="0" w:uiPriority="64" w:unhideWhenUsed="0"/>
+    <w:lsdException w:name="Medium List 1 Accent 6" w:semiHidden="0" w:uiPriority="65" w:unhideWhenUsed="0"/>
+    <w:lsdException w:name="Medium List 2 Accent 6" w:semiHidden="0" w:uiPriority="66" w:unhideWhenUsed="0"/>
+    <w:lsdException w:name="Medium Grid 1 Accent 6" w:semiHidden="0" w:uiPriority="67" w:unhideWhenUsed="0"/>
+    <w:lsdException w:name="Medium Grid 2 Accent 6" w:semiHidden="0" w:uiPriority="68" w:unhideWhenUsed="0"/>
+    <w:lsdException w:name="Medium Grid 3 Accent 6" w:semiHidden="0" w:uiPriority="69" w:unhideWhenUsed="0"/>
+    <w:lsdException w:name="Dark List Accent 6" w:semiHidden="0" w:uiPriority="70" w:unhideWhenUsed="0"/>
+    <w:lsdException w:name="Colorful Shading Accent 6" w:semiHidden="0" w:uiPriority="71" w:unhideWhenUsed="0"/>
+    <w:lsdException w:name="Colorful List Accent 6" w:semiHidden="0" w:uiPriority="72" w:unhideWhenUsed="0"/>
+    <w:lsdException w:name="Colorful Grid Accent 6" w:semiHidden="0" w:uiPriority="73" w:unhideWhenUsed="0"/>
+    <w:lsdException w:name="Subtle Emphasis" w:semiHidden="0" w:uiPriority="19" w:unhideWhenUsed="0" w:qFormat="1"/>
+    <w:lsdException w:name="Intense Emphasis" w:semiHidden="0" w:uiPriority="21" w:unhideWhenUsed="0" w:qFormat="1"/>
+    <w:lsdException w:name="Subtle Reference" w:semiHidden="0" w:uiPriority="31" w:unhideWhenUsed="0" w:qFormat="1"/>
+    <w:lsdException w:name="Intense Reference" w:semiHidden="0" w:uiPriority="32" w:unhideWhenUsed="0" w:qFormat="1"/>
+    <w:lsdException w:name="Book Title" w:semiHidden="0" w:uiPriority="33" w:unhideWhenUsed="0" w:qFormat="1"/>
+    <w:lsdException w:name="Bibliography" w:uiPriority="37"/>
+    <w:lsdException w:name="TOC Heading" w:uiPriority="39" w:qFormat="1"/>
   </w:latentStyles>
   <w:style w:type="paragraph" w:default="1" w:styleId="Normal">
     <w:name w:val="Normal"/>

</xml_diff>

<commit_message>
Add other conditions to add conditions and template.
</commit_message>
<xml_diff>
--- a/resources/Templates/Magistrate_And_Judge_Final_Judgment_Template.docx
+++ b/resources/Templates/Magistrate_And_Judge_Final_Judgment_Template.docx
@@ -3749,8 +3749,6 @@
         </w:rPr>
         <w:t>=</w:t>
       </w:r>
-      <w:bookmarkStart w:id="0" w:name="_GoBack"/>
-      <w:bookmarkEnd w:id="0"/>
       <w:r>
         <w:rPr>
           <w:rFonts w:ascii="Palatino Linotype" w:hAnsi="Palatino Linotype"/>
@@ -4389,7 +4387,25 @@
           <w:sz w:val="20"/>
           <w:szCs w:val="20"/>
         </w:rPr>
-        <w:t xml:space="preserve">{% endif %}{% </w:t>
+        <w:t xml:space="preserve">{% </w:t>
+      </w:r>
+      <w:proofErr w:type="spellStart"/>
+      <w:r>
+        <w:rPr>
+          <w:rFonts w:ascii="Palatino Linotype" w:hAnsi="Palatino Linotype"/>
+          <w:sz w:val="20"/>
+          <w:szCs w:val="20"/>
+        </w:rPr>
+        <w:t>endif</w:t>
+      </w:r>
+      <w:proofErr w:type="spellEnd"/>
+      <w:r>
+        <w:rPr>
+          <w:rFonts w:ascii="Palatino Linotype" w:hAnsi="Palatino Linotype"/>
+          <w:sz w:val="20"/>
+          <w:szCs w:val="20"/>
+        </w:rPr>
+        <w:t xml:space="preserve"> %}{% </w:t>
       </w:r>
       <w:proofErr w:type="spellStart"/>
       <w:r>
@@ -4670,7 +4686,152 @@
           <w:sz w:val="20"/>
           <w:szCs w:val="20"/>
         </w:rPr>
-        <w:t>{% endif %}</w:t>
+        <w:t xml:space="preserve">{% </w:t>
+      </w:r>
+      <w:proofErr w:type="spellStart"/>
+      <w:r>
+        <w:rPr>
+          <w:rFonts w:ascii="Palatino Linotype" w:hAnsi="Palatino Linotype"/>
+          <w:sz w:val="20"/>
+          <w:szCs w:val="20"/>
+        </w:rPr>
+        <w:t>endif</w:t>
+      </w:r>
+      <w:proofErr w:type="spellEnd"/>
+      <w:r>
+        <w:rPr>
+          <w:rFonts w:ascii="Palatino Linotype" w:hAnsi="Palatino Linotype"/>
+          <w:sz w:val="20"/>
+          <w:szCs w:val="20"/>
+        </w:rPr>
+        <w:t xml:space="preserve"> %}{% if </w:t>
+      </w:r>
+      <w:proofErr w:type="spellStart"/>
+      <w:r>
+        <w:rPr>
+          <w:rFonts w:ascii="Palatino Linotype" w:hAnsi="Palatino Linotype"/>
+          <w:sz w:val="20"/>
+          <w:szCs w:val="20"/>
+        </w:rPr>
+        <w:t>other_conditions_</w:t>
+      </w:r>
+      <w:r>
+        <w:rPr>
+          <w:rFonts w:ascii="Palatino Linotype" w:hAnsi="Palatino Linotype"/>
+          <w:sz w:val="20"/>
+          <w:szCs w:val="20"/>
+        </w:rPr>
+        <w:t>details.</w:t>
+      </w:r>
+      <w:r>
+        <w:rPr>
+          <w:rFonts w:ascii="Palatino Linotype" w:hAnsi="Palatino Linotype"/>
+          <w:sz w:val="20"/>
+          <w:szCs w:val="20"/>
+        </w:rPr>
+        <w:t>other_conditions</w:t>
+      </w:r>
+      <w:r>
+        <w:rPr>
+          <w:rFonts w:ascii="Palatino Linotype" w:hAnsi="Palatino Linotype"/>
+          <w:sz w:val="20"/>
+          <w:szCs w:val="20"/>
+        </w:rPr>
+        <w:t>_ordered</w:t>
+      </w:r>
+      <w:proofErr w:type="spellEnd"/>
+      <w:r>
+        <w:rPr>
+          <w:rFonts w:ascii="Palatino Linotype" w:hAnsi="Palatino Linotype"/>
+          <w:sz w:val="20"/>
+          <w:szCs w:val="20"/>
+        </w:rPr>
+        <w:t xml:space="preserve"> is true %}</w:t>
+      </w:r>
+    </w:p>
+    <w:p>
+      <w:pPr>
+        <w:spacing w:line="276" w:lineRule="auto"/>
+        <w:jc w:val="both"/>
+        <w:rPr>
+          <w:rFonts w:ascii="Palatino Linotype" w:hAnsi="Palatino Linotype"/>
+          <w:sz w:val="20"/>
+          <w:szCs w:val="20"/>
+        </w:rPr>
+      </w:pPr>
+      <w:proofErr w:type="gramStart"/>
+      <w:r>
+        <w:rPr>
+          <w:rFonts w:ascii="Palatino Linotype" w:hAnsi="Palatino Linotype"/>
+          <w:b/>
+          <w:sz w:val="20"/>
+          <w:szCs w:val="20"/>
+        </w:rPr>
+        <w:t>Other Conditions.</w:t>
+      </w:r>
+      <w:proofErr w:type="gramEnd"/>
+      <w:r>
+        <w:rPr>
+          <w:rFonts w:ascii="Palatino Linotype" w:hAnsi="Palatino Linotype"/>
+          <w:b/>
+          <w:sz w:val="20"/>
+          <w:szCs w:val="20"/>
+        </w:rPr>
+        <w:t xml:space="preserve"> </w:t>
+      </w:r>
+      <w:r>
+        <w:rPr>
+          <w:rFonts w:ascii="Palatino Linotype" w:hAnsi="Palatino Linotype"/>
+          <w:sz w:val="20"/>
+          <w:szCs w:val="20"/>
+        </w:rPr>
+        <w:t xml:space="preserve">{{ </w:t>
+      </w:r>
+      <w:proofErr w:type="spellStart"/>
+      <w:r>
+        <w:rPr>
+          <w:rFonts w:ascii="Palatino Linotype" w:hAnsi="Palatino Linotype"/>
+          <w:sz w:val="20"/>
+          <w:szCs w:val="20"/>
+        </w:rPr>
+        <w:t>other_conditions_details.other_conditions_terms</w:t>
+      </w:r>
+      <w:proofErr w:type="spellEnd"/>
+      <w:r>
+        <w:rPr>
+          <w:rFonts w:ascii="Palatino Linotype" w:hAnsi="Palatino Linotype"/>
+          <w:sz w:val="20"/>
+          <w:szCs w:val="20"/>
+        </w:rPr>
+        <w:t xml:space="preserve"> }}</w:t>
+      </w:r>
+      <w:bookmarkStart w:id="0" w:name="_GoBack"/>
+      <w:bookmarkEnd w:id="0"/>
+      <w:r>
+        <w:rPr>
+          <w:rFonts w:ascii="Palatino Linotype" w:hAnsi="Palatino Linotype"/>
+          <w:sz w:val="20"/>
+          <w:szCs w:val="20"/>
+        </w:rPr>
+        <w:t xml:space="preserve">{% </w:t>
+      </w:r>
+      <w:proofErr w:type="spellStart"/>
+      <w:r>
+        <w:rPr>
+          <w:rFonts w:ascii="Palatino Linotype" w:hAnsi="Palatino Linotype"/>
+          <w:sz w:val="20"/>
+          <w:szCs w:val="20"/>
+        </w:rPr>
+        <w:t>endif</w:t>
+      </w:r>
+      <w:proofErr w:type="spellEnd"/>
+      <w:r>
+        <w:rPr>
+          <w:rFonts w:ascii="Palatino Linotype" w:hAnsi="Palatino Linotype"/>
+          <w:sz w:val="20"/>
+          <w:szCs w:val="20"/>
+        </w:rPr>
+        <w:t xml:space="preserve"> %}</w:t>
       </w:r>
     </w:p>
     <w:p>

</xml_diff>

<commit_message>
Refactored some and fixed court costs on template and tab focus.
</commit_message>
<xml_diff>
--- a/resources/Templates/Magistrate_And_Judge_Final_Judgment_Template.docx
+++ b/resources/Templates/Magistrate_And_Judge_Final_Judgment_Template.docx
@@ -3264,273 +3264,6 @@
           </w:p>
         </w:tc>
       </w:tr>
-      <w:tr>
-        <w:trPr>
-          <w:jc w:val="center"/>
-        </w:trPr>
-        <w:tc>
-          <w:tcPr>
-            <w:tcW w:w="1632" w:type="dxa"/>
-          </w:tcPr>
-          <w:p>
-            <w:pPr>
-              <w:tabs>
-                <w:tab w:val="left" w:pos="-1080"/>
-                <w:tab w:val="left" w:pos="-720"/>
-                <w:tab w:val="left" w:pos="0"/>
-                <w:tab w:val="left" w:pos="720"/>
-                <w:tab w:val="left" w:pos="1440"/>
-                <w:tab w:val="left" w:pos="2160"/>
-                <w:tab w:val="left" w:pos="2880"/>
-                <w:tab w:val="left" w:pos="3600"/>
-                <w:tab w:val="left" w:pos="4320"/>
-                <w:tab w:val="left" w:pos="4680"/>
-              </w:tabs>
-              <w:rPr>
-                <w:rFonts w:ascii="Palatino Linotype" w:hAnsi="Palatino Linotype"/>
-                <w:b/>
-                <w:bCs/>
-                <w:sz w:val="20"/>
-                <w:szCs w:val="20"/>
-              </w:rPr>
-            </w:pPr>
-            <w:r>
-              <w:rPr>
-                <w:rFonts w:ascii="Palatino Linotype" w:hAnsi="Palatino Linotype"/>
-                <w:b/>
-                <w:bCs/>
-                <w:sz w:val="20"/>
-                <w:szCs w:val="20"/>
-              </w:rPr>
-              <w:t>Court Costs</w:t>
-            </w:r>
-          </w:p>
-        </w:tc>
-        <w:tc>
-          <w:tcPr>
-            <w:tcW w:w="1632" w:type="dxa"/>
-          </w:tcPr>
-          <w:p>
-            <w:pPr>
-              <w:tabs>
-                <w:tab w:val="left" w:pos="-1080"/>
-                <w:tab w:val="left" w:pos="-720"/>
-                <w:tab w:val="left" w:pos="0"/>
-                <w:tab w:val="left" w:pos="720"/>
-                <w:tab w:val="left" w:pos="1440"/>
-                <w:tab w:val="left" w:pos="2160"/>
-                <w:tab w:val="left" w:pos="2880"/>
-                <w:tab w:val="left" w:pos="3600"/>
-                <w:tab w:val="left" w:pos="4320"/>
-                <w:tab w:val="left" w:pos="4680"/>
-              </w:tabs>
-              <w:rPr>
-                <w:rFonts w:ascii="Palatino Linotype" w:hAnsi="Palatino Linotype"/>
-                <w:b/>
-                <w:bCs/>
-                <w:sz w:val="20"/>
-                <w:szCs w:val="20"/>
-              </w:rPr>
-            </w:pPr>
-            <w:r>
-              <w:rPr>
-                <w:rFonts w:ascii="Palatino Linotype" w:hAnsi="Palatino Linotype"/>
-                <w:b/>
-                <w:bCs/>
-                <w:sz w:val="20"/>
-                <w:szCs w:val="20"/>
-              </w:rPr>
-              <w:t>{%</w:t>
-            </w:r>
-            <w:proofErr w:type="spellStart"/>
-            <w:r>
-              <w:rPr>
-                <w:rFonts w:ascii="Palatino Linotype" w:hAnsi="Palatino Linotype"/>
-                <w:b/>
-                <w:bCs/>
-                <w:sz w:val="20"/>
-                <w:szCs w:val="20"/>
-              </w:rPr>
-              <w:t>tc</w:t>
-            </w:r>
-            <w:proofErr w:type="spellEnd"/>
-            <w:r>
-              <w:rPr>
-                <w:rFonts w:ascii="Palatino Linotype" w:hAnsi="Palatino Linotype"/>
-                <w:b/>
-                <w:bCs/>
-                <w:sz w:val="20"/>
-                <w:szCs w:val="20"/>
-              </w:rPr>
-              <w:t xml:space="preserve"> for charge in </w:t>
-            </w:r>
-            <w:proofErr w:type="spellStart"/>
-            <w:r>
-              <w:rPr>
-                <w:rFonts w:ascii="Palatino Linotype" w:hAnsi="Palatino Linotype"/>
-                <w:b/>
-                <w:bCs/>
-                <w:sz w:val="20"/>
-                <w:szCs w:val="20"/>
-              </w:rPr>
-              <w:t>charges_list</w:t>
-            </w:r>
-            <w:proofErr w:type="spellEnd"/>
-            <w:r>
-              <w:rPr>
-                <w:rFonts w:ascii="Palatino Linotype" w:hAnsi="Palatino Linotype"/>
-                <w:b/>
-                <w:bCs/>
-                <w:sz w:val="20"/>
-                <w:szCs w:val="20"/>
-              </w:rPr>
-              <w:t xml:space="preserve"> %}</w:t>
-            </w:r>
-          </w:p>
-        </w:tc>
-        <w:tc>
-          <w:tcPr>
-            <w:tcW w:w="3289" w:type="dxa"/>
-          </w:tcPr>
-          <w:p>
-            <w:pPr>
-              <w:tabs>
-                <w:tab w:val="left" w:pos="-1080"/>
-                <w:tab w:val="left" w:pos="-720"/>
-                <w:tab w:val="left" w:pos="0"/>
-                <w:tab w:val="left" w:pos="720"/>
-                <w:tab w:val="left" w:pos="1440"/>
-                <w:tab w:val="left" w:pos="2160"/>
-                <w:tab w:val="left" w:pos="2880"/>
-                <w:tab w:val="left" w:pos="3600"/>
-                <w:tab w:val="left" w:pos="4320"/>
-                <w:tab w:val="left" w:pos="4680"/>
-              </w:tabs>
-              <w:rPr>
-                <w:rFonts w:ascii="Palatino Linotype" w:hAnsi="Palatino Linotype"/>
-                <w:b/>
-                <w:bCs/>
-                <w:sz w:val="20"/>
-                <w:szCs w:val="20"/>
-              </w:rPr>
-            </w:pPr>
-            <w:r>
-              <w:rPr>
-                <w:rFonts w:ascii="Palatino Linotype" w:hAnsi="Palatino Linotype"/>
-                <w:b/>
-                <w:bCs/>
-                <w:sz w:val="20"/>
-                <w:szCs w:val="20"/>
-              </w:rPr>
-              <w:t xml:space="preserve">{{ </w:t>
-            </w:r>
-            <w:proofErr w:type="spellStart"/>
-            <w:r>
-              <w:rPr>
-                <w:rFonts w:ascii="Palatino Linotype" w:hAnsi="Palatino Linotype"/>
-                <w:b/>
-                <w:bCs/>
-                <w:sz w:val="20"/>
-                <w:szCs w:val="20"/>
-              </w:rPr>
-              <w:t>charge.court_costs</w:t>
-            </w:r>
-            <w:proofErr w:type="spellEnd"/>
-            <w:r>
-              <w:rPr>
-                <w:rFonts w:ascii="Palatino Linotype" w:hAnsi="Palatino Linotype"/>
-                <w:b/>
-                <w:bCs/>
-                <w:sz w:val="20"/>
-                <w:szCs w:val="20"/>
-              </w:rPr>
-              <w:t xml:space="preserve"> }}</w:t>
-            </w:r>
-          </w:p>
-        </w:tc>
-        <w:tc>
-          <w:tcPr>
-            <w:tcW w:w="1632" w:type="dxa"/>
-          </w:tcPr>
-          <w:p>
-            <w:pPr>
-              <w:tabs>
-                <w:tab w:val="left" w:pos="-1080"/>
-                <w:tab w:val="left" w:pos="-720"/>
-                <w:tab w:val="left" w:pos="0"/>
-                <w:tab w:val="left" w:pos="720"/>
-                <w:tab w:val="left" w:pos="1440"/>
-                <w:tab w:val="left" w:pos="2160"/>
-                <w:tab w:val="left" w:pos="2880"/>
-                <w:tab w:val="left" w:pos="3600"/>
-                <w:tab w:val="left" w:pos="4320"/>
-                <w:tab w:val="left" w:pos="4680"/>
-              </w:tabs>
-              <w:rPr>
-                <w:rFonts w:ascii="Palatino Linotype" w:hAnsi="Palatino Linotype"/>
-                <w:b/>
-                <w:bCs/>
-                <w:sz w:val="20"/>
-                <w:szCs w:val="20"/>
-              </w:rPr>
-            </w:pPr>
-            <w:r>
-              <w:rPr>
-                <w:rFonts w:ascii="Palatino Linotype" w:hAnsi="Palatino Linotype"/>
-                <w:b/>
-                <w:bCs/>
-                <w:sz w:val="20"/>
-                <w:szCs w:val="20"/>
-              </w:rPr>
-              <w:t>{%</w:t>
-            </w:r>
-            <w:proofErr w:type="spellStart"/>
-            <w:r>
-              <w:rPr>
-                <w:rFonts w:ascii="Palatino Linotype" w:hAnsi="Palatino Linotype"/>
-                <w:b/>
-                <w:bCs/>
-                <w:sz w:val="20"/>
-                <w:szCs w:val="20"/>
-              </w:rPr>
-              <w:t>tc</w:t>
-            </w:r>
-            <w:proofErr w:type="spellEnd"/>
-            <w:r>
-              <w:rPr>
-                <w:rFonts w:ascii="Palatino Linotype" w:hAnsi="Palatino Linotype"/>
-                <w:b/>
-                <w:bCs/>
-                <w:sz w:val="20"/>
-                <w:szCs w:val="20"/>
-              </w:rPr>
-              <w:t xml:space="preserve"> </w:t>
-            </w:r>
-            <w:proofErr w:type="spellStart"/>
-            <w:r>
-              <w:rPr>
-                <w:rFonts w:ascii="Palatino Linotype" w:hAnsi="Palatino Linotype"/>
-                <w:b/>
-                <w:bCs/>
-                <w:sz w:val="20"/>
-                <w:szCs w:val="20"/>
-              </w:rPr>
-              <w:t>endfor</w:t>
-            </w:r>
-            <w:proofErr w:type="spellEnd"/>
-            <w:r>
-              <w:rPr>
-                <w:rFonts w:ascii="Palatino Linotype" w:hAnsi="Palatino Linotype"/>
-                <w:b/>
-                <w:bCs/>
-                <w:sz w:val="20"/>
-                <w:szCs w:val="20"/>
-              </w:rPr>
-              <w:t xml:space="preserve"> %}</w:t>
-            </w:r>
-          </w:p>
-        </w:tc>
-      </w:tr>
     </w:tbl>
     <w:p>
       <w:pPr>
@@ -3568,10 +3301,203 @@
       <w:r>
         <w:rPr>
           <w:rFonts w:ascii="Palatino Linotype" w:hAnsi="Palatino Linotype"/>
-          <w:sz w:val="20"/>
-          <w:szCs w:val="20"/>
-        </w:rPr>
-        <w:t xml:space="preserve">Having been informed of the fines and costs owed, Defendant expressed an ability to pay </w:t>
+          <w:b/>
+          <w:bCs/>
+          <w:sz w:val="20"/>
+          <w:szCs w:val="20"/>
+        </w:rPr>
+        <w:t xml:space="preserve">{% </w:t>
+      </w:r>
+      <w:r>
+        <w:rPr>
+          <w:rFonts w:ascii="Palatino Linotype" w:hAnsi="Palatino Linotype"/>
+          <w:bCs/>
+          <w:sz w:val="20"/>
+          <w:szCs w:val="20"/>
+        </w:rPr>
+        <w:t xml:space="preserve">if </w:t>
+      </w:r>
+      <w:proofErr w:type="spellStart"/>
+      <w:r>
+        <w:rPr>
+          <w:rFonts w:ascii="Palatino Linotype" w:hAnsi="Palatino Linotype"/>
+          <w:bCs/>
+          <w:sz w:val="20"/>
+          <w:szCs w:val="20"/>
+        </w:rPr>
+        <w:t>court_costs_ordered</w:t>
+      </w:r>
+      <w:proofErr w:type="spellEnd"/>
+      <w:r>
+        <w:rPr>
+          <w:rFonts w:ascii="Palatino Linotype" w:hAnsi="Palatino Linotype"/>
+          <w:bCs/>
+          <w:sz w:val="20"/>
+          <w:szCs w:val="20"/>
+        </w:rPr>
+        <w:t xml:space="preserve"> == ‘Yes’ %}</w:t>
+      </w:r>
+      <w:r>
+        <w:rPr>
+          <w:rFonts w:ascii="Palatino Linotype" w:hAnsi="Palatino Linotype"/>
+          <w:bCs/>
+          <w:sz w:val="20"/>
+          <w:szCs w:val="20"/>
+          <w:u w:val="single"/>
+        </w:rPr>
+        <w:t>Court costs are assessed for the highest degree charge in this</w:t>
+      </w:r>
+      <w:r>
+        <w:rPr>
+          <w:rFonts w:ascii="Palatino Linotype" w:hAnsi="Palatino Linotype"/>
+          <w:bCs/>
+          <w:sz w:val="20"/>
+          <w:szCs w:val="20"/>
+          <w:u w:val="single"/>
+        </w:rPr>
+        <w:t xml:space="preserve"> case</w:t>
+      </w:r>
+      <w:r>
+        <w:rPr>
+          <w:rFonts w:ascii="Palatino Linotype" w:hAnsi="Palatino Linotype"/>
+          <w:bCs/>
+          <w:sz w:val="20"/>
+          <w:szCs w:val="20"/>
+        </w:rPr>
+        <w:t>.</w:t>
+      </w:r>
+      <w:r>
+        <w:rPr>
+          <w:rFonts w:ascii="Palatino Linotype" w:hAnsi="Palatino Linotype"/>
+          <w:bCs/>
+          <w:sz w:val="20"/>
+          <w:szCs w:val="20"/>
+        </w:rPr>
+        <w:t xml:space="preserve"> </w:t>
+      </w:r>
+      <w:r>
+        <w:rPr>
+          <w:rFonts w:ascii="Palatino Linotype" w:hAnsi="Palatino Linotype"/>
+          <w:bCs/>
+          <w:sz w:val="20"/>
+          <w:szCs w:val="20"/>
+        </w:rPr>
+        <w:t xml:space="preserve">{% </w:t>
+      </w:r>
+      <w:proofErr w:type="spellStart"/>
+      <w:r>
+        <w:rPr>
+          <w:rFonts w:ascii="Palatino Linotype" w:hAnsi="Palatino Linotype"/>
+          <w:bCs/>
+          <w:sz w:val="20"/>
+          <w:szCs w:val="20"/>
+        </w:rPr>
+        <w:t>elif</w:t>
+      </w:r>
+      <w:proofErr w:type="spellEnd"/>
+      <w:r>
+        <w:rPr>
+          <w:rFonts w:ascii="Palatino Linotype" w:hAnsi="Palatino Linotype"/>
+          <w:bCs/>
+          <w:sz w:val="20"/>
+          <w:szCs w:val="20"/>
+        </w:rPr>
+        <w:t xml:space="preserve"> </w:t>
+      </w:r>
+      <w:proofErr w:type="spellStart"/>
+      <w:r>
+        <w:rPr>
+          <w:rFonts w:ascii="Palatino Linotype" w:hAnsi="Palatino Linotype"/>
+          <w:bCs/>
+          <w:sz w:val="20"/>
+          <w:szCs w:val="20"/>
+        </w:rPr>
+        <w:t>court_costs_ordered</w:t>
+      </w:r>
+      <w:proofErr w:type="spellEnd"/>
+      <w:r>
+        <w:rPr>
+          <w:rFonts w:ascii="Palatino Linotype" w:hAnsi="Palatino Linotype"/>
+          <w:bCs/>
+          <w:sz w:val="20"/>
+          <w:szCs w:val="20"/>
+        </w:rPr>
+        <w:t xml:space="preserve"> == ‘No’ %}</w:t>
+      </w:r>
+      <w:r>
+        <w:rPr>
+          <w:rFonts w:ascii="Palatino Linotype" w:hAnsi="Palatino Linotype"/>
+          <w:bCs/>
+          <w:sz w:val="20"/>
+          <w:szCs w:val="20"/>
+          <w:u w:val="single"/>
+        </w:rPr>
+        <w:t>Court costs in this case are waived</w:t>
+      </w:r>
+      <w:r>
+        <w:rPr>
+          <w:rFonts w:ascii="Palatino Linotype" w:hAnsi="Palatino Linotype"/>
+          <w:bCs/>
+          <w:sz w:val="20"/>
+          <w:szCs w:val="20"/>
+        </w:rPr>
+        <w:t>.</w:t>
+      </w:r>
+      <w:r>
+        <w:rPr>
+          <w:rFonts w:ascii="Palatino Linotype" w:hAnsi="Palatino Linotype"/>
+          <w:bCs/>
+          <w:sz w:val="20"/>
+          <w:szCs w:val="20"/>
+        </w:rPr>
+        <w:t xml:space="preserve"> </w:t>
+      </w:r>
+      <w:bookmarkStart w:id="0" w:name="_GoBack"/>
+      <w:bookmarkEnd w:id="0"/>
+      <w:r>
+        <w:rPr>
+          <w:rFonts w:ascii="Palatino Linotype" w:hAnsi="Palatino Linotype"/>
+          <w:bCs/>
+          <w:sz w:val="20"/>
+          <w:szCs w:val="20"/>
+        </w:rPr>
+        <w:t xml:space="preserve">{% </w:t>
+      </w:r>
+      <w:proofErr w:type="spellStart"/>
+      <w:r>
+        <w:rPr>
+          <w:rFonts w:ascii="Palatino Linotype" w:hAnsi="Palatino Linotype"/>
+          <w:bCs/>
+          <w:sz w:val="20"/>
+          <w:szCs w:val="20"/>
+        </w:rPr>
+        <w:t>endif</w:t>
+      </w:r>
+      <w:proofErr w:type="spellEnd"/>
+      <w:r>
+        <w:rPr>
+          <w:rFonts w:ascii="Palatino Linotype" w:hAnsi="Palatino Linotype"/>
+          <w:bCs/>
+          <w:sz w:val="20"/>
+          <w:szCs w:val="20"/>
+        </w:rPr>
+        <w:t xml:space="preserve"> %}</w:t>
+      </w:r>
+      <w:r>
+        <w:rPr>
+          <w:rFonts w:ascii="Palatino Linotype" w:hAnsi="Palatino Linotype"/>
+          <w:sz w:val="20"/>
+          <w:szCs w:val="20"/>
+        </w:rPr>
+        <w:t>Having</w:t>
+      </w:r>
+      <w:r>
+        <w:rPr>
+          <w:rFonts w:ascii="Palatino Linotype" w:hAnsi="Palatino Linotype"/>
+          <w:sz w:val="20"/>
+          <w:szCs w:val="20"/>
+        </w:rPr>
+        <w:t xml:space="preserve"> been informed of the fines and costs owed, Defendant expressed an ability to pay </w:t>
       </w:r>
       <w:r>
         <w:rPr>
@@ -4805,8 +4731,6 @@
         </w:rPr>
         <w:t xml:space="preserve"> }}</w:t>
       </w:r>
-      <w:bookmarkStart w:id="0" w:name="_GoBack"/>
-      <w:bookmarkEnd w:id="0"/>
       <w:r>
         <w:rPr>
           <w:rFonts w:ascii="Palatino Linotype" w:hAnsi="Palatino Linotype"/>

</xml_diff>

<commit_message>
Minor view changes and moving sig/slots for ver 0.2.0 release.
</commit_message>
<xml_diff>
--- a/resources/Templates/Magistrate_And_Judge_Final_Judgment_Template.docx
+++ b/resources/Templates/Magistrate_And_Judge_Final_Judgment_Template.docx
@@ -1369,7 +1369,7 @@
         <w:tblLook w:val="04A0" w:firstRow="1" w:lastRow="0" w:firstColumn="1" w:lastColumn="0" w:noHBand="0" w:noVBand="1"/>
       </w:tblPr>
       <w:tblGrid>
-        <w:gridCol w:w="1632"/>
+        <w:gridCol w:w="1728"/>
         <w:gridCol w:w="1632"/>
         <w:gridCol w:w="3289"/>
         <w:gridCol w:w="1632"/>
@@ -1380,7 +1380,7 @@
         </w:trPr>
         <w:tc>
           <w:tcPr>
-            <w:tcW w:w="1632" w:type="dxa"/>
+            <w:tcW w:w="1728" w:type="dxa"/>
           </w:tcPr>
           <w:p>
             <w:pPr>
@@ -1404,6 +1404,7 @@
                 <w:szCs w:val="20"/>
               </w:rPr>
             </w:pPr>
+            <w:bookmarkStart w:id="0" w:name="_GoBack" w:colFirst="0" w:colLast="0"/>
             <w:r>
               <w:rPr>
                 <w:rFonts w:ascii="Palatino Linotype" w:hAnsi="Palatino Linotype"/>
@@ -1647,7 +1648,7 @@
         </w:trPr>
         <w:tc>
           <w:tcPr>
-            <w:tcW w:w="1632" w:type="dxa"/>
+            <w:tcW w:w="1728" w:type="dxa"/>
           </w:tcPr>
           <w:p>
             <w:pPr>
@@ -1914,7 +1915,7 @@
         </w:trPr>
         <w:tc>
           <w:tcPr>
-            <w:tcW w:w="1632" w:type="dxa"/>
+            <w:tcW w:w="1728" w:type="dxa"/>
           </w:tcPr>
           <w:p>
             <w:pPr>
@@ -2181,7 +2182,7 @@
         </w:trPr>
         <w:tc>
           <w:tcPr>
-            <w:tcW w:w="1632" w:type="dxa"/>
+            <w:tcW w:w="1728" w:type="dxa"/>
           </w:tcPr>
           <w:p>
             <w:pPr>
@@ -2448,7 +2449,7 @@
         </w:trPr>
         <w:tc>
           <w:tcPr>
-            <w:tcW w:w="1632" w:type="dxa"/>
+            <w:tcW w:w="1728" w:type="dxa"/>
           </w:tcPr>
           <w:p>
             <w:pPr>
@@ -2715,7 +2716,7 @@
         </w:trPr>
         <w:tc>
           <w:tcPr>
-            <w:tcW w:w="1632" w:type="dxa"/>
+            <w:tcW w:w="1728" w:type="dxa"/>
           </w:tcPr>
           <w:p>
             <w:pPr>
@@ -2992,7 +2993,7 @@
         </w:trPr>
         <w:tc>
           <w:tcPr>
-            <w:tcW w:w="1632" w:type="dxa"/>
+            <w:tcW w:w="1728" w:type="dxa"/>
           </w:tcPr>
           <w:p>
             <w:pPr>
@@ -3025,7 +3026,17 @@
                 <w:szCs w:val="20"/>
               </w:rPr>
               <w:lastRenderedPageBreak/>
-              <w:t>Fines Suspended</w:t>
+              <w:t xml:space="preserve">Fines </w:t>
+            </w:r>
+            <w:r>
+              <w:rPr>
+                <w:rFonts w:ascii="Palatino Linotype" w:hAnsi="Palatino Linotype"/>
+                <w:b/>
+                <w:bCs/>
+                <w:sz w:val="20"/>
+                <w:szCs w:val="20"/>
+              </w:rPr>
+              <w:t>Suspend</w:t>
             </w:r>
           </w:p>
         </w:tc>
@@ -3264,6 +3275,7 @@
           </w:p>
         </w:tc>
       </w:tr>
+      <w:bookmarkEnd w:id="0"/>
     </w:tbl>
     <w:p>
       <w:pPr>
@@ -3452,8 +3464,6 @@
         </w:rPr>
         <w:t xml:space="preserve"> </w:t>
       </w:r>
-      <w:bookmarkStart w:id="0" w:name="_GoBack"/>
-      <w:bookmarkEnd w:id="0"/>
       <w:r>
         <w:rPr>
           <w:rFonts w:ascii="Palatino Linotype" w:hAnsi="Palatino Linotype"/>

</xml_diff>

<commit_message>
Wiring up FTA Bond template.
</commit_message>
<xml_diff>
--- a/resources/Templates/Magistrate_And_Judge_Final_Judgment_Template.docx
+++ b/resources/Templates/Magistrate_And_Judge_Final_Judgment_Template.docx
@@ -179,13 +179,23 @@
           <w:szCs w:val="20"/>
         </w:rPr>
       </w:pPr>
-      <w:r>
-        <w:rPr>
-          <w:rFonts w:ascii="Palatino Linotype" w:hAnsi="Palatino Linotype"/>
-          <w:sz w:val="20"/>
-          <w:szCs w:val="20"/>
-        </w:rPr>
-        <w:t>vs.</w:t>
+      <w:proofErr w:type="gramStart"/>
+      <w:r>
+        <w:rPr>
+          <w:rFonts w:ascii="Palatino Linotype" w:hAnsi="Palatino Linotype"/>
+          <w:sz w:val="20"/>
+          <w:szCs w:val="20"/>
+        </w:rPr>
+        <w:t>vs</w:t>
+      </w:r>
+      <w:proofErr w:type="gramEnd"/>
+      <w:r>
+        <w:rPr>
+          <w:rFonts w:ascii="Palatino Linotype" w:hAnsi="Palatino Linotype"/>
+          <w:sz w:val="20"/>
+          <w:szCs w:val="20"/>
+        </w:rPr>
+        <w:t>.</w:t>
       </w:r>
       <w:r>
         <w:rPr>
@@ -242,7 +252,16 @@
           <w:sz w:val="20"/>
           <w:szCs w:val="20"/>
         </w:rPr>
-        <w:t xml:space="preserve">{{ </w:t>
+        <w:t>{</w:t>
+      </w:r>
+      <w:proofErr w:type="gramStart"/>
+      <w:r>
+        <w:rPr>
+          <w:rFonts w:ascii="Palatino Linotype" w:hAnsi="Palatino Linotype"/>
+          <w:sz w:val="20"/>
+          <w:szCs w:val="20"/>
+        </w:rPr>
+        <w:t xml:space="preserve">{ </w:t>
       </w:r>
       <w:proofErr w:type="spellStart"/>
       <w:r>
@@ -251,7 +270,16 @@
           <w:sz w:val="20"/>
           <w:szCs w:val="20"/>
         </w:rPr>
-        <w:t>case_number</w:t>
+        <w:t>case</w:t>
+      </w:r>
+      <w:proofErr w:type="gramEnd"/>
+      <w:r>
+        <w:rPr>
+          <w:rFonts w:ascii="Palatino Linotype" w:hAnsi="Palatino Linotype"/>
+          <w:sz w:val="20"/>
+          <w:szCs w:val="20"/>
+        </w:rPr>
+        <w:t>_number</w:t>
       </w:r>
       <w:proofErr w:type="spellEnd"/>
       <w:r>
@@ -339,7 +367,16 @@
           <w:sz w:val="20"/>
           <w:szCs w:val="20"/>
         </w:rPr>
-        <w:t xml:space="preserve">{{ </w:t>
+        <w:t>{</w:t>
+      </w:r>
+      <w:proofErr w:type="gramStart"/>
+      <w:r>
+        <w:rPr>
+          <w:rFonts w:ascii="Palatino Linotype" w:hAnsi="Palatino Linotype"/>
+          <w:sz w:val="20"/>
+          <w:szCs w:val="20"/>
+        </w:rPr>
+        <w:t xml:space="preserve">{ </w:t>
       </w:r>
       <w:proofErr w:type="spellStart"/>
       <w:r>
@@ -356,7 +393,16 @@
           <w:sz w:val="20"/>
           <w:szCs w:val="20"/>
         </w:rPr>
-        <w:t>first_name</w:t>
+        <w:t>first</w:t>
+      </w:r>
+      <w:proofErr w:type="gramEnd"/>
+      <w:r>
+        <w:rPr>
+          <w:rFonts w:ascii="Palatino Linotype" w:hAnsi="Palatino Linotype"/>
+          <w:sz w:val="20"/>
+          <w:szCs w:val="20"/>
+        </w:rPr>
+        <w:t>_name</w:t>
       </w:r>
       <w:proofErr w:type="spellEnd"/>
       <w:r>
@@ -381,7 +427,16 @@
           <w:sz w:val="20"/>
           <w:szCs w:val="20"/>
         </w:rPr>
-        <w:t xml:space="preserve">{{ </w:t>
+        <w:t>{</w:t>
+      </w:r>
+      <w:proofErr w:type="gramStart"/>
+      <w:r>
+        <w:rPr>
+          <w:rFonts w:ascii="Palatino Linotype" w:hAnsi="Palatino Linotype"/>
+          <w:sz w:val="20"/>
+          <w:szCs w:val="20"/>
+        </w:rPr>
+        <w:t xml:space="preserve">{ </w:t>
       </w:r>
       <w:proofErr w:type="spellStart"/>
       <w:r>
@@ -398,7 +453,16 @@
           <w:sz w:val="20"/>
           <w:szCs w:val="20"/>
         </w:rPr>
-        <w:t>last_</w:t>
+        <w:t>last</w:t>
+      </w:r>
+      <w:proofErr w:type="gramEnd"/>
+      <w:r>
+        <w:rPr>
+          <w:rFonts w:ascii="Palatino Linotype" w:hAnsi="Palatino Linotype"/>
+          <w:sz w:val="20"/>
+          <w:szCs w:val="20"/>
+        </w:rPr>
+        <w:t>_</w:t>
       </w:r>
       <w:r>
         <w:rPr>
@@ -479,6 +543,7 @@
           <w:szCs w:val="20"/>
         </w:rPr>
       </w:pPr>
+      <w:proofErr w:type="gramStart"/>
       <w:r>
         <w:rPr>
           <w:rFonts w:ascii="Palatino Linotype" w:hAnsi="Palatino Linotype"/>
@@ -487,6 +552,7 @@
         </w:rPr>
         <w:t>Defendant.</w:t>
       </w:r>
+      <w:proofErr w:type="gramEnd"/>
       <w:r>
         <w:rPr>
           <w:rFonts w:ascii="Palatino Linotype" w:hAnsi="Palatino Linotype"/>
@@ -557,7 +623,35 @@
           <w:sz w:val="20"/>
           <w:szCs w:val="20"/>
         </w:rPr>
-        <w:t>judicial_officer_type</w:t>
+        <w:t>judicial_officer</w:t>
+      </w:r>
+      <w:r>
+        <w:rPr>
+          <w:rFonts w:ascii="Palatino Linotype" w:hAnsi="Palatino Linotype"/>
+          <w:bCs/>
+          <w:sz w:val="20"/>
+          <w:szCs w:val="20"/>
+        </w:rPr>
+        <w:t>.officer</w:t>
+      </w:r>
+      <w:r>
+        <w:rPr>
+          <w:rFonts w:ascii="Palatino Linotype" w:hAnsi="Palatino Linotype"/>
+          <w:bCs/>
+          <w:sz w:val="20"/>
+          <w:szCs w:val="20"/>
+        </w:rPr>
+        <w:t>_</w:t>
+      </w:r>
+      <w:proofErr w:type="gramStart"/>
+      <w:r>
+        <w:rPr>
+          <w:rFonts w:ascii="Palatino Linotype" w:hAnsi="Palatino Linotype"/>
+          <w:bCs/>
+          <w:sz w:val="20"/>
+          <w:szCs w:val="20"/>
+        </w:rPr>
+        <w:t>type</w:t>
       </w:r>
       <w:proofErr w:type="spellEnd"/>
       <w:r>
@@ -567,7 +661,17 @@
           <w:sz w:val="20"/>
           <w:szCs w:val="20"/>
         </w:rPr>
-        <w:t xml:space="preserve">  ==  ‘Magistrate’ %}</w:t>
+        <w:t xml:space="preserve">  =</w:t>
+      </w:r>
+      <w:proofErr w:type="gramEnd"/>
+      <w:r>
+        <w:rPr>
+          <w:rFonts w:ascii="Palatino Linotype" w:hAnsi="Palatino Linotype"/>
+          <w:bCs/>
+          <w:sz w:val="20"/>
+          <w:szCs w:val="20"/>
+        </w:rPr>
+        <w:t>=  ‘Magistrate’ %}</w:t>
       </w:r>
     </w:p>
     <w:p>
@@ -672,7 +776,25 @@
           <w:sz w:val="20"/>
           <w:szCs w:val="20"/>
         </w:rPr>
-        <w:t>judicial_officer_type</w:t>
+        <w:t>judicial_officer</w:t>
+      </w:r>
+      <w:r>
+        <w:rPr>
+          <w:rFonts w:ascii="Palatino Linotype" w:hAnsi="Palatino Linotype"/>
+          <w:sz w:val="20"/>
+          <w:szCs w:val="20"/>
+        </w:rPr>
+        <w:t>.officer</w:t>
+      </w:r>
+      <w:bookmarkStart w:id="0" w:name="_GoBack"/>
+      <w:bookmarkEnd w:id="0"/>
+      <w:r>
+        <w:rPr>
+          <w:rFonts w:ascii="Palatino Linotype" w:hAnsi="Palatino Linotype"/>
+          <w:sz w:val="20"/>
+          <w:szCs w:val="20"/>
+        </w:rPr>
+        <w:t>_type</w:t>
       </w:r>
       <w:proofErr w:type="spellEnd"/>
       <w:r>
@@ -790,7 +912,16 @@
           <w:sz w:val="20"/>
           <w:szCs w:val="20"/>
         </w:rPr>
-        <w:t xml:space="preserve"> for arraignment on {{ </w:t>
+        <w:t xml:space="preserve"> for arraignment on {</w:t>
+      </w:r>
+      <w:proofErr w:type="gramStart"/>
+      <w:r>
+        <w:rPr>
+          <w:rFonts w:ascii="Palatino Linotype" w:hAnsi="Palatino Linotype"/>
+          <w:sz w:val="20"/>
+          <w:szCs w:val="20"/>
+        </w:rPr>
+        <w:t xml:space="preserve">{ </w:t>
       </w:r>
       <w:proofErr w:type="spellStart"/>
       <w:r>
@@ -799,7 +930,16 @@
           <w:sz w:val="20"/>
           <w:szCs w:val="20"/>
         </w:rPr>
-        <w:t>plea_trial_date</w:t>
+        <w:t>plea</w:t>
+      </w:r>
+      <w:proofErr w:type="gramEnd"/>
+      <w:r>
+        <w:rPr>
+          <w:rFonts w:ascii="Palatino Linotype" w:hAnsi="Palatino Linotype"/>
+          <w:sz w:val="20"/>
+          <w:szCs w:val="20"/>
+        </w:rPr>
+        <w:t>_trial_date</w:t>
       </w:r>
       <w:proofErr w:type="spellEnd"/>
       <w:r>
@@ -837,16 +977,46 @@
           <w:sz w:val="20"/>
           <w:szCs w:val="20"/>
         </w:rPr>
-        <w:t xml:space="preserve"> is not none %}</w:t>
-      </w:r>
-      <w:r>
-        <w:rPr>
-          <w:rFonts w:ascii="Palatino Linotype" w:hAnsi="Palatino Linotype"/>
-          <w:bCs/>
-          <w:sz w:val="20"/>
-          <w:szCs w:val="20"/>
-        </w:rPr>
-        <w:t xml:space="preserve">Counsel for the State of Ohio made a motion to amend the charge of {{ </w:t>
+        <w:t xml:space="preserve"> is not </w:t>
+      </w:r>
+      <w:proofErr w:type="gramStart"/>
+      <w:r>
+        <w:rPr>
+          <w:rFonts w:ascii="Palatino Linotype" w:hAnsi="Palatino Linotype"/>
+          <w:bCs/>
+          <w:sz w:val="20"/>
+          <w:szCs w:val="20"/>
+        </w:rPr>
+        <w:t>none</w:t>
+      </w:r>
+      <w:proofErr w:type="gramEnd"/>
+      <w:r>
+        <w:rPr>
+          <w:rFonts w:ascii="Palatino Linotype" w:hAnsi="Palatino Linotype"/>
+          <w:bCs/>
+          <w:sz w:val="20"/>
+          <w:szCs w:val="20"/>
+        </w:rPr>
+        <w:t xml:space="preserve"> %}</w:t>
+      </w:r>
+      <w:r>
+        <w:rPr>
+          <w:rFonts w:ascii="Palatino Linotype" w:hAnsi="Palatino Linotype"/>
+          <w:bCs/>
+          <w:sz w:val="20"/>
+          <w:szCs w:val="20"/>
+        </w:rPr>
+        <w:t>Counsel for the State of Ohio made a motion to amend the charge of {</w:t>
+      </w:r>
+      <w:proofErr w:type="gramStart"/>
+      <w:r>
+        <w:rPr>
+          <w:rFonts w:ascii="Palatino Linotype" w:hAnsi="Palatino Linotype"/>
+          <w:bCs/>
+          <w:sz w:val="20"/>
+          <w:szCs w:val="20"/>
+        </w:rPr>
+        <w:t xml:space="preserve">{ </w:t>
       </w:r>
       <w:proofErr w:type="spellStart"/>
       <w:r>
@@ -856,7 +1026,17 @@
           <w:sz w:val="20"/>
           <w:szCs w:val="20"/>
         </w:rPr>
-        <w:t>amend_offense_details.original_charge</w:t>
+        <w:t>amend</w:t>
+      </w:r>
+      <w:proofErr w:type="gramEnd"/>
+      <w:r>
+        <w:rPr>
+          <w:rFonts w:ascii="Palatino Linotype" w:hAnsi="Palatino Linotype"/>
+          <w:bCs/>
+          <w:sz w:val="20"/>
+          <w:szCs w:val="20"/>
+        </w:rPr>
+        <w:t>_offense_details.original_charge</w:t>
       </w:r>
       <w:proofErr w:type="spellEnd"/>
       <w:r>
@@ -1014,7 +1194,17 @@
           <w:sz w:val="20"/>
           <w:szCs w:val="20"/>
         </w:rPr>
-        <w:t xml:space="preserve"> {{ </w:t>
+        <w:t xml:space="preserve"> {</w:t>
+      </w:r>
+      <w:proofErr w:type="gramStart"/>
+      <w:r>
+        <w:rPr>
+          <w:rFonts w:ascii="Palatino Linotype" w:hAnsi="Palatino Linotype"/>
+          <w:bCs/>
+          <w:sz w:val="20"/>
+          <w:szCs w:val="20"/>
+        </w:rPr>
+        <w:t xml:space="preserve">{ </w:t>
       </w:r>
       <w:proofErr w:type="spellStart"/>
       <w:r>
@@ -1024,6 +1214,74 @@
           <w:sz w:val="20"/>
           <w:szCs w:val="20"/>
         </w:rPr>
+        <w:t>amend</w:t>
+      </w:r>
+      <w:proofErr w:type="gramEnd"/>
+      <w:r>
+        <w:rPr>
+          <w:rFonts w:ascii="Palatino Linotype" w:hAnsi="Palatino Linotype"/>
+          <w:bCs/>
+          <w:sz w:val="20"/>
+          <w:szCs w:val="20"/>
+        </w:rPr>
+        <w:t>_offense_details.motion_disposition</w:t>
+      </w:r>
+      <w:proofErr w:type="spellEnd"/>
+      <w:r>
+        <w:rPr>
+          <w:rFonts w:ascii="Palatino Linotype" w:hAnsi="Palatino Linotype"/>
+          <w:bCs/>
+          <w:sz w:val="20"/>
+          <w:szCs w:val="20"/>
+        </w:rPr>
+        <w:t xml:space="preserve"> }}.</w:t>
+      </w:r>
+      <w:r>
+        <w:rPr>
+          <w:rFonts w:ascii="Palatino Linotype" w:hAnsi="Palatino Linotype"/>
+          <w:bCs/>
+          <w:sz w:val="20"/>
+          <w:szCs w:val="20"/>
+        </w:rPr>
+        <w:t xml:space="preserve">{% </w:t>
+      </w:r>
+      <w:proofErr w:type="spellStart"/>
+      <w:r>
+        <w:rPr>
+          <w:rFonts w:ascii="Palatino Linotype" w:hAnsi="Palatino Linotype"/>
+          <w:bCs/>
+          <w:sz w:val="20"/>
+          <w:szCs w:val="20"/>
+        </w:rPr>
+        <w:t>el</w:t>
+      </w:r>
+      <w:r>
+        <w:rPr>
+          <w:rFonts w:ascii="Palatino Linotype" w:hAnsi="Palatino Linotype"/>
+          <w:bCs/>
+          <w:sz w:val="20"/>
+          <w:szCs w:val="20"/>
+        </w:rPr>
+        <w:t>if</w:t>
+      </w:r>
+      <w:proofErr w:type="spellEnd"/>
+      <w:r>
+        <w:rPr>
+          <w:rFonts w:ascii="Palatino Linotype" w:hAnsi="Palatino Linotype"/>
+          <w:bCs/>
+          <w:sz w:val="20"/>
+          <w:szCs w:val="20"/>
+        </w:rPr>
+        <w:t xml:space="preserve"> </w:t>
+      </w:r>
+      <w:proofErr w:type="spellStart"/>
+      <w:r>
+        <w:rPr>
+          <w:rFonts w:ascii="Palatino Linotype" w:hAnsi="Palatino Linotype"/>
+          <w:bCs/>
+          <w:sz w:val="20"/>
+          <w:szCs w:val="20"/>
+        </w:rPr>
         <w:t>amend_offense_details.motion_disposition</w:t>
       </w:r>
       <w:proofErr w:type="spellEnd"/>
@@ -1034,16 +1292,17 @@
           <w:sz w:val="20"/>
           <w:szCs w:val="20"/>
         </w:rPr>
-        <w:t xml:space="preserve"> }}.</w:t>
-      </w:r>
-      <w:r>
-        <w:rPr>
-          <w:rFonts w:ascii="Palatino Linotype" w:hAnsi="Palatino Linotype"/>
-          <w:bCs/>
-          <w:sz w:val="20"/>
-          <w:szCs w:val="20"/>
-        </w:rPr>
-        <w:t xml:space="preserve">{% </w:t>
+        <w:t xml:space="preserve">  ==  ‘Denied’ %}. The Court found the amendment did alter the name or identify of the offense and therefore the motion is {</w:t>
+      </w:r>
+      <w:proofErr w:type="gramStart"/>
+      <w:r>
+        <w:rPr>
+          <w:rFonts w:ascii="Palatino Linotype" w:hAnsi="Palatino Linotype"/>
+          <w:bCs/>
+          <w:sz w:val="20"/>
+          <w:szCs w:val="20"/>
+        </w:rPr>
+        <w:t xml:space="preserve">{ </w:t>
       </w:r>
       <w:proofErr w:type="spellStart"/>
       <w:r>
@@ -1053,56 +1312,17 @@
           <w:sz w:val="20"/>
           <w:szCs w:val="20"/>
         </w:rPr>
-        <w:t>el</w:t>
-      </w:r>
-      <w:r>
-        <w:rPr>
-          <w:rFonts w:ascii="Palatino Linotype" w:hAnsi="Palatino Linotype"/>
-          <w:bCs/>
-          <w:sz w:val="20"/>
-          <w:szCs w:val="20"/>
-        </w:rPr>
-        <w:t>if</w:t>
-      </w:r>
-      <w:proofErr w:type="spellEnd"/>
-      <w:r>
-        <w:rPr>
-          <w:rFonts w:ascii="Palatino Linotype" w:hAnsi="Palatino Linotype"/>
-          <w:bCs/>
-          <w:sz w:val="20"/>
-          <w:szCs w:val="20"/>
-        </w:rPr>
-        <w:t xml:space="preserve"> </w:t>
-      </w:r>
-      <w:proofErr w:type="spellStart"/>
-      <w:r>
-        <w:rPr>
-          <w:rFonts w:ascii="Palatino Linotype" w:hAnsi="Palatino Linotype"/>
-          <w:bCs/>
-          <w:sz w:val="20"/>
-          <w:szCs w:val="20"/>
-        </w:rPr>
-        <w:t>amend_offense_details.motion_disposition</w:t>
-      </w:r>
-      <w:proofErr w:type="spellEnd"/>
-      <w:r>
-        <w:rPr>
-          <w:rFonts w:ascii="Palatino Linotype" w:hAnsi="Palatino Linotype"/>
-          <w:bCs/>
-          <w:sz w:val="20"/>
-          <w:szCs w:val="20"/>
-        </w:rPr>
-        <w:t xml:space="preserve">  ==  ‘Denied’ %}. The Court found the amendment did alter the name or identify of the offense and therefore the motion is {{ </w:t>
-      </w:r>
-      <w:proofErr w:type="spellStart"/>
-      <w:r>
-        <w:rPr>
-          <w:rFonts w:ascii="Palatino Linotype" w:hAnsi="Palatino Linotype"/>
-          <w:bCs/>
-          <w:sz w:val="20"/>
-          <w:szCs w:val="20"/>
-        </w:rPr>
-        <w:t>amend_offense_details.motion_disposition</w:t>
+        <w:t>amend</w:t>
+      </w:r>
+      <w:proofErr w:type="gramEnd"/>
+      <w:r>
+        <w:rPr>
+          <w:rFonts w:ascii="Palatino Linotype" w:hAnsi="Palatino Linotype"/>
+          <w:bCs/>
+          <w:sz w:val="20"/>
+          <w:szCs w:val="20"/>
+        </w:rPr>
+        <w:t>_offense_details.motion_disposition</w:t>
       </w:r>
       <w:proofErr w:type="spellEnd"/>
       <w:r>
@@ -1185,7 +1405,25 @@
           <w:sz w:val="20"/>
           <w:szCs w:val="20"/>
         </w:rPr>
-        <w:t>The Court, finding that the Defendant entered the plea knowingly, intelligently, and voluntarily, accepted the plea and entered the following sentence:</w:t>
+        <w:t xml:space="preserve">The Court, finding that the Defendant entered the plea knowingly, </w:t>
+      </w:r>
+      <w:proofErr w:type="gramStart"/>
+      <w:r>
+        <w:rPr>
+          <w:rFonts w:ascii="Palatino Linotype" w:hAnsi="Palatino Linotype"/>
+          <w:sz w:val="20"/>
+          <w:szCs w:val="20"/>
+        </w:rPr>
+        <w:t>intelligently</w:t>
+      </w:r>
+      <w:proofErr w:type="gramEnd"/>
+      <w:r>
+        <w:rPr>
+          <w:rFonts w:ascii="Palatino Linotype" w:hAnsi="Palatino Linotype"/>
+          <w:sz w:val="20"/>
+          <w:szCs w:val="20"/>
+        </w:rPr>
+        <w:t>, and voluntarily, accepted the plea and entered the following sentence:</w:t>
       </w:r>
     </w:p>
     <w:p>
@@ -3134,6 +3372,7 @@
           <w:szCs w:val="20"/>
         </w:rPr>
       </w:pPr>
+      <w:proofErr w:type="gramStart"/>
       <w:r>
         <w:rPr>
           <w:rFonts w:ascii="Palatino Linotype" w:hAnsi="Palatino Linotype"/>
@@ -3142,8 +3381,9 @@
           <w:sz w:val="20"/>
           <w:szCs w:val="20"/>
         </w:rPr>
-        <w:t xml:space="preserve">Fines and Costs.  </w:t>
-      </w:r>
+        <w:t>Fines and Costs.</w:t>
+      </w:r>
+      <w:proofErr w:type="gramEnd"/>
       <w:r>
         <w:rPr>
           <w:rFonts w:ascii="Palatino Linotype" w:hAnsi="Palatino Linotype"/>
@@ -3152,6 +3392,16 @@
           <w:sz w:val="20"/>
           <w:szCs w:val="20"/>
         </w:rPr>
+        <w:t xml:space="preserve">  </w:t>
+      </w:r>
+      <w:r>
+        <w:rPr>
+          <w:rFonts w:ascii="Palatino Linotype" w:hAnsi="Palatino Linotype"/>
+          <w:b/>
+          <w:bCs/>
+          <w:sz w:val="20"/>
+          <w:szCs w:val="20"/>
+        </w:rPr>
         <w:t xml:space="preserve">{% </w:t>
       </w:r>
       <w:r>
@@ -3351,7 +3601,18 @@
           <w:sz w:val="20"/>
           <w:szCs w:val="20"/>
         </w:rPr>
-        <w:t xml:space="preserve">{{ </w:t>
+        <w:t>{</w:t>
+      </w:r>
+      <w:proofErr w:type="gramStart"/>
+      <w:r>
+        <w:rPr>
+          <w:rFonts w:ascii="Palatino Linotype" w:hAnsi="Palatino Linotype"/>
+          <w:b/>
+          <w:bCs/>
+          <w:sz w:val="20"/>
+          <w:szCs w:val="20"/>
+        </w:rPr>
+        <w:t xml:space="preserve">{ </w:t>
       </w:r>
       <w:proofErr w:type="spellStart"/>
       <w:r>
@@ -3362,7 +3623,18 @@
           <w:sz w:val="20"/>
           <w:szCs w:val="20"/>
         </w:rPr>
-        <w:t>ability_to_pay_time</w:t>
+        <w:t>ability</w:t>
+      </w:r>
+      <w:proofErr w:type="gramEnd"/>
+      <w:r>
+        <w:rPr>
+          <w:rFonts w:ascii="Palatino Linotype" w:hAnsi="Palatino Linotype"/>
+          <w:b/>
+          <w:bCs/>
+          <w:sz w:val="20"/>
+          <w:szCs w:val="20"/>
+        </w:rPr>
+        <w:t>_to_pay_time</w:t>
       </w:r>
       <w:proofErr w:type="spellEnd"/>
       <w:r>
@@ -3391,7 +3663,18 @@
           <w:sz w:val="20"/>
           <w:szCs w:val="20"/>
         </w:rPr>
-        <w:t xml:space="preserve">{{ </w:t>
+        <w:t>{</w:t>
+      </w:r>
+      <w:proofErr w:type="gramStart"/>
+      <w:r>
+        <w:rPr>
+          <w:rFonts w:ascii="Palatino Linotype" w:hAnsi="Palatino Linotype"/>
+          <w:b/>
+          <w:bCs/>
+          <w:sz w:val="20"/>
+          <w:szCs w:val="20"/>
+        </w:rPr>
+        <w:t xml:space="preserve">{ </w:t>
       </w:r>
       <w:proofErr w:type="spellStart"/>
       <w:r>
@@ -3402,7 +3685,18 @@
           <w:sz w:val="20"/>
           <w:szCs w:val="20"/>
         </w:rPr>
-        <w:t>balance_due_date</w:t>
+        <w:t>balance</w:t>
+      </w:r>
+      <w:proofErr w:type="gramEnd"/>
+      <w:r>
+        <w:rPr>
+          <w:rFonts w:ascii="Palatino Linotype" w:hAnsi="Palatino Linotype"/>
+          <w:b/>
+          <w:bCs/>
+          <w:sz w:val="20"/>
+          <w:szCs w:val="20"/>
+        </w:rPr>
+        <w:t>_due_date</w:t>
       </w:r>
       <w:proofErr w:type="spellEnd"/>
       <w:r>
@@ -3438,7 +3732,16 @@
           <w:sz w:val="20"/>
           <w:szCs w:val="20"/>
         </w:rPr>
-        <w:t>ability_to_pay_time</w:t>
+        <w:t>ability_to_pay_</w:t>
+      </w:r>
+      <w:proofErr w:type="gramStart"/>
+      <w:r>
+        <w:rPr>
+          <w:rFonts w:ascii="Palatino Linotype" w:hAnsi="Palatino Linotype"/>
+          <w:sz w:val="20"/>
+          <w:szCs w:val="20"/>
+        </w:rPr>
+        <w:t>time</w:t>
       </w:r>
       <w:proofErr w:type="spellEnd"/>
       <w:r>
@@ -3455,7 +3758,16 @@
           <w:sz w:val="20"/>
           <w:szCs w:val="20"/>
         </w:rPr>
-        <w:t>!=</w:t>
+        <w:t>!</w:t>
+      </w:r>
+      <w:proofErr w:type="gramEnd"/>
+      <w:r>
+        <w:rPr>
+          <w:rFonts w:ascii="Palatino Linotype" w:hAnsi="Palatino Linotype"/>
+          <w:sz w:val="20"/>
+          <w:szCs w:val="20"/>
+        </w:rPr>
+        <w:t>=</w:t>
       </w:r>
       <w:r>
         <w:rPr>
@@ -3471,15 +3783,33 @@
           <w:sz w:val="20"/>
           <w:szCs w:val="20"/>
         </w:rPr>
-        <w:t>Defendant may complete community service hours to satisfy fines and costs at a rate of $10.00 per hour. All Community Service hours must be approved by the Office of Community Control.</w:t>
-      </w:r>
-      <w:r>
-        <w:rPr>
-          <w:rFonts w:ascii="Palatino Linotype" w:hAnsi="Palatino Linotype"/>
-          <w:sz w:val="20"/>
-          <w:szCs w:val="20"/>
-        </w:rPr>
-        <w:t xml:space="preserve">{% </w:t>
+        <w:t>Defendant may complete community service hours to satisfy fines and costs at a rate of $10.00 per hour. All Community Service hours must be approved by the Office of Community Control</w:t>
+      </w:r>
+      <w:proofErr w:type="gramStart"/>
+      <w:r>
+        <w:rPr>
+          <w:rFonts w:ascii="Palatino Linotype" w:hAnsi="Palatino Linotype"/>
+          <w:sz w:val="20"/>
+          <w:szCs w:val="20"/>
+        </w:rPr>
+        <w:t>.</w:t>
+      </w:r>
+      <w:r>
+        <w:rPr>
+          <w:rFonts w:ascii="Palatino Linotype" w:hAnsi="Palatino Linotype"/>
+          <w:sz w:val="20"/>
+          <w:szCs w:val="20"/>
+        </w:rPr>
+        <w:t>{</w:t>
+      </w:r>
+      <w:proofErr w:type="gramEnd"/>
+      <w:r>
+        <w:rPr>
+          <w:rFonts w:ascii="Palatino Linotype" w:hAnsi="Palatino Linotype"/>
+          <w:sz w:val="20"/>
+          <w:szCs w:val="20"/>
+        </w:rPr>
+        <w:t xml:space="preserve">% </w:t>
       </w:r>
       <w:proofErr w:type="spellStart"/>
       <w:r>
@@ -3555,6 +3885,7 @@
           <w:szCs w:val="20"/>
         </w:rPr>
       </w:pPr>
+      <w:proofErr w:type="gramStart"/>
       <w:r>
         <w:rPr>
           <w:rFonts w:ascii="Palatino Linotype" w:hAnsi="Palatino Linotype"/>
@@ -3563,7 +3894,18 @@
           <w:sz w:val="20"/>
           <w:szCs w:val="20"/>
         </w:rPr>
-        <w:t xml:space="preserve">Community Service.  </w:t>
+        <w:t>Community Service.</w:t>
+      </w:r>
+      <w:proofErr w:type="gramEnd"/>
+      <w:r>
+        <w:rPr>
+          <w:rFonts w:ascii="Palatino Linotype" w:hAnsi="Palatino Linotype"/>
+          <w:b/>
+          <w:bCs/>
+          <w:sz w:val="20"/>
+          <w:szCs w:val="20"/>
+        </w:rPr>
+        <w:t xml:space="preserve">  </w:t>
       </w:r>
       <w:r>
         <w:rPr>
@@ -3595,6 +3937,66 @@
           <w:sz w:val="20"/>
           <w:szCs w:val="20"/>
         </w:rPr>
+        <w:t>{</w:t>
+      </w:r>
+      <w:proofErr w:type="gramStart"/>
+      <w:r>
+        <w:rPr>
+          <w:rFonts w:ascii="Palatino Linotype" w:hAnsi="Palatino Linotype"/>
+          <w:sz w:val="20"/>
+          <w:szCs w:val="20"/>
+        </w:rPr>
+        <w:t xml:space="preserve">{ </w:t>
+      </w:r>
+      <w:proofErr w:type="spellStart"/>
+      <w:r>
+        <w:rPr>
+          <w:rFonts w:ascii="Palatino Linotype" w:hAnsi="Palatino Linotype"/>
+          <w:sz w:val="20"/>
+          <w:szCs w:val="20"/>
+        </w:rPr>
+        <w:t>community</w:t>
+      </w:r>
+      <w:proofErr w:type="gramEnd"/>
+      <w:r>
+        <w:rPr>
+          <w:rFonts w:ascii="Palatino Linotype" w:hAnsi="Palatino Linotype"/>
+          <w:sz w:val="20"/>
+          <w:szCs w:val="20"/>
+        </w:rPr>
+        <w:t>_service_terms.</w:t>
+      </w:r>
+      <w:r>
+        <w:rPr>
+          <w:rFonts w:ascii="Palatino Linotype" w:hAnsi="Palatino Linotype"/>
+          <w:sz w:val="20"/>
+          <w:szCs w:val="20"/>
+        </w:rPr>
+        <w:t>hours_of_service</w:t>
+      </w:r>
+      <w:proofErr w:type="spellEnd"/>
+      <w:r>
+        <w:rPr>
+          <w:rFonts w:ascii="Palatino Linotype" w:hAnsi="Palatino Linotype"/>
+          <w:sz w:val="20"/>
+          <w:szCs w:val="20"/>
+        </w:rPr>
+        <w:t xml:space="preserve"> }}</w:t>
+      </w:r>
+      <w:r>
+        <w:rPr>
+          <w:rFonts w:ascii="Palatino Linotype" w:hAnsi="Palatino Linotype"/>
+          <w:sz w:val="20"/>
+          <w:szCs w:val="20"/>
+        </w:rPr>
+        <w:t xml:space="preserve"> hours of community service within </w:t>
+      </w:r>
+      <w:r>
+        <w:rPr>
+          <w:rFonts w:ascii="Palatino Linotype" w:hAnsi="Palatino Linotype"/>
+          <w:sz w:val="20"/>
+          <w:szCs w:val="20"/>
+        </w:rPr>
         <w:t xml:space="preserve">{{ </w:t>
       </w:r>
       <w:proofErr w:type="spellStart"/>
@@ -3612,7 +4014,7 @@
           <w:sz w:val="20"/>
           <w:szCs w:val="20"/>
         </w:rPr>
-        <w:t>hours_of_service</w:t>
+        <w:t>days_to_complete_service</w:t>
       </w:r>
       <w:proofErr w:type="spellEnd"/>
       <w:r>
@@ -3629,15 +4031,24 @@
           <w:sz w:val="20"/>
           <w:szCs w:val="20"/>
         </w:rPr>
-        <w:t xml:space="preserve"> hours of community service within </w:t>
-      </w:r>
-      <w:r>
-        <w:rPr>
-          <w:rFonts w:ascii="Palatino Linotype" w:hAnsi="Palatino Linotype"/>
-          <w:sz w:val="20"/>
-          <w:szCs w:val="20"/>
-        </w:rPr>
-        <w:t xml:space="preserve">{{ </w:t>
+        <w:t xml:space="preserve"> days. Defendant shall show proof of completion of all completed hours to the Office of Community Control on or before </w:t>
+      </w:r>
+      <w:r>
+        <w:rPr>
+          <w:rFonts w:ascii="Palatino Linotype" w:hAnsi="Palatino Linotype"/>
+          <w:sz w:val="20"/>
+          <w:szCs w:val="20"/>
+        </w:rPr>
+        <w:t>{</w:t>
+      </w:r>
+      <w:proofErr w:type="gramStart"/>
+      <w:r>
+        <w:rPr>
+          <w:rFonts w:ascii="Palatino Linotype" w:hAnsi="Palatino Linotype"/>
+          <w:sz w:val="20"/>
+          <w:szCs w:val="20"/>
+        </w:rPr>
+        <w:t xml:space="preserve">{ </w:t>
       </w:r>
       <w:proofErr w:type="spellStart"/>
       <w:r>
@@ -3646,49 +4057,16 @@
           <w:sz w:val="20"/>
           <w:szCs w:val="20"/>
         </w:rPr>
-        <w:t>community_service_terms.</w:t>
-      </w:r>
-      <w:r>
-        <w:rPr>
-          <w:rFonts w:ascii="Palatino Linotype" w:hAnsi="Palatino Linotype"/>
-          <w:sz w:val="20"/>
-          <w:szCs w:val="20"/>
-        </w:rPr>
-        <w:t>days_to_complete_service</w:t>
-      </w:r>
-      <w:proofErr w:type="spellEnd"/>
-      <w:r>
-        <w:rPr>
-          <w:rFonts w:ascii="Palatino Linotype" w:hAnsi="Palatino Linotype"/>
-          <w:sz w:val="20"/>
-          <w:szCs w:val="20"/>
-        </w:rPr>
-        <w:t xml:space="preserve"> }}</w:t>
-      </w:r>
-      <w:r>
-        <w:rPr>
-          <w:rFonts w:ascii="Palatino Linotype" w:hAnsi="Palatino Linotype"/>
-          <w:sz w:val="20"/>
-          <w:szCs w:val="20"/>
-        </w:rPr>
-        <w:t xml:space="preserve"> days. Defendant shall show proof of completion of all completed hours to the Office of Community Control on or before </w:t>
-      </w:r>
-      <w:r>
-        <w:rPr>
-          <w:rFonts w:ascii="Palatino Linotype" w:hAnsi="Palatino Linotype"/>
-          <w:sz w:val="20"/>
-          <w:szCs w:val="20"/>
-        </w:rPr>
-        <w:t xml:space="preserve">{{ </w:t>
-      </w:r>
-      <w:proofErr w:type="spellStart"/>
-      <w:r>
-        <w:rPr>
-          <w:rFonts w:ascii="Palatino Linotype" w:hAnsi="Palatino Linotype"/>
-          <w:sz w:val="20"/>
-          <w:szCs w:val="20"/>
-        </w:rPr>
-        <w:t>community_service_terms.</w:t>
+        <w:t>community</w:t>
+      </w:r>
+      <w:proofErr w:type="gramEnd"/>
+      <w:r>
+        <w:rPr>
+          <w:rFonts w:ascii="Palatino Linotype" w:hAnsi="Palatino Linotype"/>
+          <w:sz w:val="20"/>
+          <w:szCs w:val="20"/>
+        </w:rPr>
+        <w:t>_service_terms.</w:t>
       </w:r>
       <w:r>
         <w:rPr>
@@ -3776,7 +4154,25 @@
           <w:sz w:val="20"/>
           <w:szCs w:val="20"/>
         </w:rPr>
-        <w:t xml:space="preserve"> is not none %}{% if </w:t>
+        <w:t xml:space="preserve"> is not </w:t>
+      </w:r>
+      <w:proofErr w:type="gramStart"/>
+      <w:r>
+        <w:rPr>
+          <w:rFonts w:ascii="Palatino Linotype" w:hAnsi="Palatino Linotype"/>
+          <w:sz w:val="20"/>
+          <w:szCs w:val="20"/>
+        </w:rPr>
+        <w:t>none</w:t>
+      </w:r>
+      <w:proofErr w:type="gramEnd"/>
+      <w:r>
+        <w:rPr>
+          <w:rFonts w:ascii="Palatino Linotype" w:hAnsi="Palatino Linotype"/>
+          <w:sz w:val="20"/>
+          <w:szCs w:val="20"/>
+        </w:rPr>
+        <w:t xml:space="preserve"> %}{% if </w:t>
       </w:r>
       <w:proofErr w:type="spellStart"/>
       <w:r>
@@ -3794,7 +4190,25 @@
           <w:sz w:val="20"/>
           <w:szCs w:val="20"/>
         </w:rPr>
-        <w:t xml:space="preserve"> is not none %}</w:t>
+        <w:t xml:space="preserve"> is not </w:t>
+      </w:r>
+      <w:proofErr w:type="gramStart"/>
+      <w:r>
+        <w:rPr>
+          <w:rFonts w:ascii="Palatino Linotype" w:hAnsi="Palatino Linotype"/>
+          <w:sz w:val="20"/>
+          <w:szCs w:val="20"/>
+        </w:rPr>
+        <w:t>none</w:t>
+      </w:r>
+      <w:proofErr w:type="gramEnd"/>
+      <w:r>
+        <w:rPr>
+          <w:rFonts w:ascii="Palatino Linotype" w:hAnsi="Palatino Linotype"/>
+          <w:sz w:val="20"/>
+          <w:szCs w:val="20"/>
+        </w:rPr>
+        <w:t xml:space="preserve"> %}</w:t>
       </w:r>
     </w:p>
     <w:p>
@@ -3807,6 +4221,7 @@
           <w:szCs w:val="20"/>
         </w:rPr>
       </w:pPr>
+      <w:proofErr w:type="gramStart"/>
       <w:r>
         <w:rPr>
           <w:rFonts w:ascii="Palatino Linotype" w:hAnsi="Palatino Linotype"/>
@@ -3815,7 +4230,18 @@
           <w:sz w:val="20"/>
           <w:szCs w:val="20"/>
         </w:rPr>
-        <w:t xml:space="preserve">Proof of Financial Responsibility.  </w:t>
+        <w:t>Proof of Financial Responsibility.</w:t>
+      </w:r>
+      <w:proofErr w:type="gramEnd"/>
+      <w:r>
+        <w:rPr>
+          <w:rFonts w:ascii="Palatino Linotype" w:hAnsi="Palatino Linotype"/>
+          <w:b/>
+          <w:bCs/>
+          <w:sz w:val="20"/>
+          <w:szCs w:val="20"/>
+        </w:rPr>
+        <w:t xml:space="preserve">  </w:t>
       </w:r>
       <w:r>
         <w:rPr>
@@ -4096,6 +4522,7 @@
           <w:szCs w:val="20"/>
         </w:rPr>
       </w:pPr>
+      <w:proofErr w:type="gramStart"/>
       <w:r>
         <w:rPr>
           <w:rFonts w:ascii="Palatino Linotype" w:hAnsi="Palatino Linotype"/>
@@ -4105,6 +4532,7 @@
         </w:rPr>
         <w:t>License Suspension.</w:t>
       </w:r>
+      <w:proofErr w:type="gramEnd"/>
       <w:r>
         <w:rPr>
           <w:rFonts w:ascii="Palatino Linotype" w:hAnsi="Palatino Linotype"/>
@@ -4137,7 +4565,16 @@
           <w:sz w:val="20"/>
           <w:szCs w:val="20"/>
         </w:rPr>
-        <w:t xml:space="preserve">{{ </w:t>
+        <w:t>{</w:t>
+      </w:r>
+      <w:proofErr w:type="gramStart"/>
+      <w:r>
+        <w:rPr>
+          <w:rFonts w:ascii="Palatino Linotype" w:hAnsi="Palatino Linotype"/>
+          <w:sz w:val="20"/>
+          <w:szCs w:val="20"/>
+        </w:rPr>
+        <w:t xml:space="preserve">{ </w:t>
       </w:r>
       <w:proofErr w:type="spellStart"/>
       <w:r>
@@ -4146,7 +4583,16 @@
           <w:sz w:val="20"/>
           <w:szCs w:val="20"/>
         </w:rPr>
-        <w:t>license_suspension_details.license_type</w:t>
+        <w:t>license</w:t>
+      </w:r>
+      <w:proofErr w:type="gramEnd"/>
+      <w:r>
+        <w:rPr>
+          <w:rFonts w:ascii="Palatino Linotype" w:hAnsi="Palatino Linotype"/>
+          <w:sz w:val="20"/>
+          <w:szCs w:val="20"/>
+        </w:rPr>
+        <w:t>_suspension_details.license_type</w:t>
       </w:r>
       <w:proofErr w:type="spellEnd"/>
       <w:r>
@@ -4249,7 +4695,25 @@
           <w:sz w:val="20"/>
           <w:szCs w:val="20"/>
         </w:rPr>
-        <w:t xml:space="preserve"> is true %}The defendant is required to complete a remedial driving class before his operator’s license may be reinstated.{% endif %}</w:t>
+        <w:t xml:space="preserve"> is true %}The defendant is required to complete a remedial driving class before his operator’s license may be reinstated</w:t>
+      </w:r>
+      <w:proofErr w:type="gramStart"/>
+      <w:r>
+        <w:rPr>
+          <w:rFonts w:ascii="Palatino Linotype" w:hAnsi="Palatino Linotype"/>
+          <w:sz w:val="20"/>
+          <w:szCs w:val="20"/>
+        </w:rPr>
+        <w:t>.{</w:t>
+      </w:r>
+      <w:proofErr w:type="gramEnd"/>
+      <w:r>
+        <w:rPr>
+          <w:rFonts w:ascii="Palatino Linotype" w:hAnsi="Palatino Linotype"/>
+          <w:sz w:val="20"/>
+          <w:szCs w:val="20"/>
+        </w:rPr>
+        <w:t>% endif %}</w:t>
       </w:r>
     </w:p>
     <w:p>
@@ -4341,6 +4805,7 @@
           <w:szCs w:val="20"/>
         </w:rPr>
       </w:pPr>
+      <w:proofErr w:type="gramStart"/>
       <w:r>
         <w:rPr>
           <w:rFonts w:ascii="Palatino Linotype" w:hAnsi="Palatino Linotype"/>
@@ -4350,6 +4815,7 @@
         </w:rPr>
         <w:t>Other Conditions.</w:t>
       </w:r>
+      <w:proofErr w:type="gramEnd"/>
       <w:r>
         <w:rPr>
           <w:rFonts w:ascii="Palatino Linotype" w:hAnsi="Palatino Linotype"/>
@@ -4365,7 +4831,16 @@
           <w:sz w:val="20"/>
           <w:szCs w:val="20"/>
         </w:rPr>
-        <w:t xml:space="preserve">{{ </w:t>
+        <w:t>{</w:t>
+      </w:r>
+      <w:proofErr w:type="gramStart"/>
+      <w:r>
+        <w:rPr>
+          <w:rFonts w:ascii="Palatino Linotype" w:hAnsi="Palatino Linotype"/>
+          <w:sz w:val="20"/>
+          <w:szCs w:val="20"/>
+        </w:rPr>
+        <w:t xml:space="preserve">{ </w:t>
       </w:r>
       <w:proofErr w:type="spellStart"/>
       <w:r>
@@ -4374,7 +4849,16 @@
           <w:sz w:val="20"/>
           <w:szCs w:val="20"/>
         </w:rPr>
-        <w:t>other_conditions_details.other_conditions_terms</w:t>
+        <w:t>other</w:t>
+      </w:r>
+      <w:proofErr w:type="gramEnd"/>
+      <w:r>
+        <w:rPr>
+          <w:rFonts w:ascii="Palatino Linotype" w:hAnsi="Palatino Linotype"/>
+          <w:sz w:val="20"/>
+          <w:szCs w:val="20"/>
+        </w:rPr>
+        <w:t>_conditions_details.other_conditions_terms</w:t>
       </w:r>
       <w:proofErr w:type="spellEnd"/>
       <w:r>
@@ -4554,7 +5038,16 @@
           <w:sz w:val="20"/>
           <w:szCs w:val="20"/>
         </w:rPr>
-        <w:t xml:space="preserve">{{ </w:t>
+        <w:t>{</w:t>
+      </w:r>
+      <w:proofErr w:type="gramStart"/>
+      <w:r>
+        <w:rPr>
+          <w:rFonts w:ascii="Palatino Linotype" w:hAnsi="Palatino Linotype"/>
+          <w:sz w:val="20"/>
+          <w:szCs w:val="20"/>
+        </w:rPr>
+        <w:t xml:space="preserve">{ </w:t>
       </w:r>
       <w:proofErr w:type="spellStart"/>
       <w:r>
@@ -4563,7 +5056,16 @@
           <w:sz w:val="20"/>
           <w:szCs w:val="20"/>
         </w:rPr>
-        <w:t>judicial_officer.officer_</w:t>
+        <w:t>judicial</w:t>
+      </w:r>
+      <w:proofErr w:type="gramEnd"/>
+      <w:r>
+        <w:rPr>
+          <w:rFonts w:ascii="Palatino Linotype" w:hAnsi="Palatino Linotype"/>
+          <w:sz w:val="20"/>
+          <w:szCs w:val="20"/>
+        </w:rPr>
+        <w:t>_officer.officer_</w:t>
       </w:r>
       <w:r>
         <w:rPr>
@@ -4596,7 +5098,16 @@
           <w:sz w:val="20"/>
           <w:szCs w:val="20"/>
         </w:rPr>
-        <w:t xml:space="preserve">{{ </w:t>
+        <w:t>{</w:t>
+      </w:r>
+      <w:proofErr w:type="gramStart"/>
+      <w:r>
+        <w:rPr>
+          <w:rFonts w:ascii="Palatino Linotype" w:hAnsi="Palatino Linotype"/>
+          <w:sz w:val="20"/>
+          <w:szCs w:val="20"/>
+        </w:rPr>
+        <w:t xml:space="preserve">{ </w:t>
       </w:r>
       <w:proofErr w:type="spellStart"/>
       <w:r>
@@ -4605,7 +5116,16 @@
           <w:sz w:val="20"/>
           <w:szCs w:val="20"/>
         </w:rPr>
-        <w:t>judicial_officer</w:t>
+        <w:t>judicial</w:t>
+      </w:r>
+      <w:proofErr w:type="gramEnd"/>
+      <w:r>
+        <w:rPr>
+          <w:rFonts w:ascii="Palatino Linotype" w:hAnsi="Palatino Linotype"/>
+          <w:sz w:val="20"/>
+          <w:szCs w:val="20"/>
+        </w:rPr>
+        <w:t>_officer</w:t>
       </w:r>
       <w:r>
         <w:rPr>
@@ -4638,7 +5158,16 @@
           <w:sz w:val="20"/>
           <w:szCs w:val="20"/>
         </w:rPr>
-        <w:t xml:space="preserve">{{ </w:t>
+        <w:t>{</w:t>
+      </w:r>
+      <w:proofErr w:type="gramStart"/>
+      <w:r>
+        <w:rPr>
+          <w:rFonts w:ascii="Palatino Linotype" w:hAnsi="Palatino Linotype"/>
+          <w:sz w:val="20"/>
+          <w:szCs w:val="20"/>
+        </w:rPr>
+        <w:t xml:space="preserve">{ </w:t>
       </w:r>
       <w:proofErr w:type="spellStart"/>
       <w:r>
@@ -4647,7 +5176,16 @@
           <w:sz w:val="20"/>
           <w:szCs w:val="20"/>
         </w:rPr>
-        <w:t>judicial_officer</w:t>
+        <w:t>judicial</w:t>
+      </w:r>
+      <w:proofErr w:type="gramEnd"/>
+      <w:r>
+        <w:rPr>
+          <w:rFonts w:ascii="Palatino Linotype" w:hAnsi="Palatino Linotype"/>
+          <w:sz w:val="20"/>
+          <w:szCs w:val="20"/>
+        </w:rPr>
+        <w:t>_officer</w:t>
       </w:r>
       <w:r>
         <w:rPr>
@@ -4722,7 +5260,17 @@
           <w:sz w:val="20"/>
           <w:szCs w:val="20"/>
         </w:rPr>
-        <w:t>ficer_type</w:t>
+        <w:t>ficer_</w:t>
+      </w:r>
+      <w:proofErr w:type="gramStart"/>
+      <w:r>
+        <w:rPr>
+          <w:rFonts w:ascii="Palatino Linotype" w:hAnsi="Palatino Linotype"/>
+          <w:bCs/>
+          <w:sz w:val="20"/>
+          <w:szCs w:val="20"/>
+        </w:rPr>
+        <w:t>type</w:t>
       </w:r>
       <w:proofErr w:type="spellEnd"/>
       <w:r>
@@ -4732,7 +5280,17 @@
           <w:sz w:val="20"/>
           <w:szCs w:val="20"/>
         </w:rPr>
-        <w:t xml:space="preserve">  ==  ‘Magistrate’ %}</w:t>
+        <w:t xml:space="preserve">  =</w:t>
+      </w:r>
+      <w:proofErr w:type="gramEnd"/>
+      <w:r>
+        <w:rPr>
+          <w:rFonts w:ascii="Palatino Linotype" w:hAnsi="Palatino Linotype"/>
+          <w:bCs/>
+          <w:sz w:val="20"/>
+          <w:szCs w:val="20"/>
+        </w:rPr>
+        <w:t>=  ‘Magistrate’ %}</w:t>
       </w:r>
     </w:p>
     <w:p>
@@ -4870,16 +5428,34 @@
           <w:szCs w:val="16"/>
         </w:rPr>
         <w:tab/>
-        <w:t xml:space="preserve">___ Prosecutor’s Office, ___ {{ </w:t>
-      </w:r>
-      <w:proofErr w:type="spellStart"/>
+        <w:t>___ Prosecutor’s Office, ___ {</w:t>
+      </w:r>
+      <w:proofErr w:type="gramStart"/>
       <w:r>
         <w:rPr>
           <w:rFonts w:ascii="Palatino Linotype" w:hAnsi="Palatino Linotype"/>
           <w:sz w:val="16"/>
           <w:szCs w:val="16"/>
         </w:rPr>
-        <w:t>defendant.first_name</w:t>
+        <w:t xml:space="preserve">{ </w:t>
+      </w:r>
+      <w:proofErr w:type="spellStart"/>
+      <w:r>
+        <w:rPr>
+          <w:rFonts w:ascii="Palatino Linotype" w:hAnsi="Palatino Linotype"/>
+          <w:sz w:val="16"/>
+          <w:szCs w:val="16"/>
+        </w:rPr>
+        <w:t>defendant.first</w:t>
+      </w:r>
+      <w:proofErr w:type="gramEnd"/>
+      <w:r>
+        <w:rPr>
+          <w:rFonts w:ascii="Palatino Linotype" w:hAnsi="Palatino Linotype"/>
+          <w:sz w:val="16"/>
+          <w:szCs w:val="16"/>
+        </w:rPr>
+        <w:t>_name</w:t>
       </w:r>
       <w:proofErr w:type="spellEnd"/>
       <w:r>
@@ -4929,8 +5505,6 @@
           <w:szCs w:val="16"/>
         </w:rPr>
       </w:pPr>
-      <w:bookmarkStart w:id="0" w:name="_GoBack"/>
-      <w:bookmarkEnd w:id="0"/>
     </w:p>
     <w:sectPr>
       <w:headerReference w:type="default" r:id="rId8"/>
@@ -5014,6 +5588,7 @@
       </w:rPr>
       <w:t>judicial_officer.officer_</w:t>
     </w:r>
+    <w:proofErr w:type="gramStart"/>
     <w:r>
       <w:rPr>
         <w:rFonts w:ascii="Palatino Linotype" w:hAnsi="Palatino Linotype"/>
@@ -5031,7 +5606,27 @@
         <w:sz w:val="20"/>
         <w:szCs w:val="20"/>
       </w:rPr>
-      <w:t xml:space="preserve">  ==  ‘Magistrate’ %}Magistrate Decision</w:t>
+      <w:t xml:space="preserve">  =</w:t>
+    </w:r>
+    <w:proofErr w:type="gramEnd"/>
+    <w:r>
+      <w:rPr>
+        <w:rFonts w:ascii="Palatino Linotype" w:hAnsi="Palatino Linotype"/>
+        <w:bCs/>
+        <w:sz w:val="20"/>
+        <w:szCs w:val="20"/>
+      </w:rPr>
+      <w:t xml:space="preserve">=  ‘Magistrate’ %}Magistrate </w:t>
+    </w:r>
+    <w:proofErr w:type="gramStart"/>
+    <w:r>
+      <w:rPr>
+        <w:rFonts w:ascii="Palatino Linotype" w:hAnsi="Palatino Linotype"/>
+        <w:bCs/>
+        <w:sz w:val="20"/>
+        <w:szCs w:val="20"/>
+      </w:rPr>
+      <w:t>Decision</w:t>
     </w:r>
     <w:r>
       <w:rPr>
@@ -5039,7 +5634,16 @@
         <w:sz w:val="20"/>
         <w:szCs w:val="20"/>
       </w:rPr>
-      <w:t xml:space="preserve">{% </w:t>
+      <w:t>{</w:t>
+    </w:r>
+    <w:proofErr w:type="gramEnd"/>
+    <w:r>
+      <w:rPr>
+        <w:rFonts w:ascii="Palatino Linotype" w:hAnsi="Palatino Linotype"/>
+        <w:sz w:val="20"/>
+        <w:szCs w:val="20"/>
+      </w:rPr>
+      <w:t xml:space="preserve">% </w:t>
     </w:r>
     <w:proofErr w:type="spellStart"/>
     <w:r>

</xml_diff>

<commit_message>
Fixed Final JE template for judicial officer.
</commit_message>
<xml_diff>
--- a/resources/Templates/Magistrate_And_Judge_Final_Judgment_Template.docx
+++ b/resources/Templates/Magistrate_And_Judge_Final_Judgment_Template.docx
@@ -179,13 +179,23 @@
           <w:szCs w:val="20"/>
         </w:rPr>
       </w:pPr>
-      <w:r>
-        <w:rPr>
-          <w:rFonts w:ascii="Palatino Linotype" w:hAnsi="Palatino Linotype"/>
-          <w:sz w:val="20"/>
-          <w:szCs w:val="20"/>
-        </w:rPr>
-        <w:t>vs.</w:t>
+      <w:proofErr w:type="gramStart"/>
+      <w:r>
+        <w:rPr>
+          <w:rFonts w:ascii="Palatino Linotype" w:hAnsi="Palatino Linotype"/>
+          <w:sz w:val="20"/>
+          <w:szCs w:val="20"/>
+        </w:rPr>
+        <w:t>vs</w:t>
+      </w:r>
+      <w:proofErr w:type="gramEnd"/>
+      <w:r>
+        <w:rPr>
+          <w:rFonts w:ascii="Palatino Linotype" w:hAnsi="Palatino Linotype"/>
+          <w:sz w:val="20"/>
+          <w:szCs w:val="20"/>
+        </w:rPr>
+        <w:t>.</w:t>
       </w:r>
       <w:r>
         <w:rPr>
@@ -242,7 +252,16 @@
           <w:sz w:val="20"/>
           <w:szCs w:val="20"/>
         </w:rPr>
-        <w:t xml:space="preserve">{{ </w:t>
+        <w:t>{</w:t>
+      </w:r>
+      <w:proofErr w:type="gramStart"/>
+      <w:r>
+        <w:rPr>
+          <w:rFonts w:ascii="Palatino Linotype" w:hAnsi="Palatino Linotype"/>
+          <w:sz w:val="20"/>
+          <w:szCs w:val="20"/>
+        </w:rPr>
+        <w:t xml:space="preserve">{ </w:t>
       </w:r>
       <w:proofErr w:type="spellStart"/>
       <w:r>
@@ -251,7 +270,16 @@
           <w:sz w:val="20"/>
           <w:szCs w:val="20"/>
         </w:rPr>
-        <w:t>case_number</w:t>
+        <w:t>case</w:t>
+      </w:r>
+      <w:proofErr w:type="gramEnd"/>
+      <w:r>
+        <w:rPr>
+          <w:rFonts w:ascii="Palatino Linotype" w:hAnsi="Palatino Linotype"/>
+          <w:sz w:val="20"/>
+          <w:szCs w:val="20"/>
+        </w:rPr>
+        <w:t>_number</w:t>
       </w:r>
       <w:proofErr w:type="spellEnd"/>
       <w:r>
@@ -339,7 +367,16 @@
           <w:sz w:val="20"/>
           <w:szCs w:val="20"/>
         </w:rPr>
-        <w:t xml:space="preserve">{{ </w:t>
+        <w:t>{</w:t>
+      </w:r>
+      <w:proofErr w:type="gramStart"/>
+      <w:r>
+        <w:rPr>
+          <w:rFonts w:ascii="Palatino Linotype" w:hAnsi="Palatino Linotype"/>
+          <w:sz w:val="20"/>
+          <w:szCs w:val="20"/>
+        </w:rPr>
+        <w:t xml:space="preserve">{ </w:t>
       </w:r>
       <w:proofErr w:type="spellStart"/>
       <w:r>
@@ -356,7 +393,16 @@
           <w:sz w:val="20"/>
           <w:szCs w:val="20"/>
         </w:rPr>
-        <w:t>first_name</w:t>
+        <w:t>first</w:t>
+      </w:r>
+      <w:proofErr w:type="gramEnd"/>
+      <w:r>
+        <w:rPr>
+          <w:rFonts w:ascii="Palatino Linotype" w:hAnsi="Palatino Linotype"/>
+          <w:sz w:val="20"/>
+          <w:szCs w:val="20"/>
+        </w:rPr>
+        <w:t>_name</w:t>
       </w:r>
       <w:proofErr w:type="spellEnd"/>
       <w:r>
@@ -381,7 +427,16 @@
           <w:sz w:val="20"/>
           <w:szCs w:val="20"/>
         </w:rPr>
-        <w:t xml:space="preserve">{{ </w:t>
+        <w:t>{</w:t>
+      </w:r>
+      <w:proofErr w:type="gramStart"/>
+      <w:r>
+        <w:rPr>
+          <w:rFonts w:ascii="Palatino Linotype" w:hAnsi="Palatino Linotype"/>
+          <w:sz w:val="20"/>
+          <w:szCs w:val="20"/>
+        </w:rPr>
+        <w:t xml:space="preserve">{ </w:t>
       </w:r>
       <w:proofErr w:type="spellStart"/>
       <w:r>
@@ -398,7 +453,16 @@
           <w:sz w:val="20"/>
           <w:szCs w:val="20"/>
         </w:rPr>
-        <w:t>last_</w:t>
+        <w:t>last</w:t>
+      </w:r>
+      <w:proofErr w:type="gramEnd"/>
+      <w:r>
+        <w:rPr>
+          <w:rFonts w:ascii="Palatino Linotype" w:hAnsi="Palatino Linotype"/>
+          <w:sz w:val="20"/>
+          <w:szCs w:val="20"/>
+        </w:rPr>
+        <w:t>_</w:t>
       </w:r>
       <w:r>
         <w:rPr>
@@ -479,6 +543,7 @@
           <w:szCs w:val="20"/>
         </w:rPr>
       </w:pPr>
+      <w:proofErr w:type="gramStart"/>
       <w:r>
         <w:rPr>
           <w:rFonts w:ascii="Palatino Linotype" w:hAnsi="Palatino Linotype"/>
@@ -487,6 +552,7 @@
         </w:rPr>
         <w:t>Defendant.</w:t>
       </w:r>
+      <w:proofErr w:type="gramEnd"/>
       <w:r>
         <w:rPr>
           <w:rFonts w:ascii="Palatino Linotype" w:hAnsi="Palatino Linotype"/>
@@ -557,7 +623,35 @@
           <w:sz w:val="20"/>
           <w:szCs w:val="20"/>
         </w:rPr>
-        <w:t>judicial_officer_type</w:t>
+        <w:t>judicial_officer</w:t>
+      </w:r>
+      <w:r>
+        <w:rPr>
+          <w:rFonts w:ascii="Palatino Linotype" w:hAnsi="Palatino Linotype"/>
+          <w:bCs/>
+          <w:sz w:val="20"/>
+          <w:szCs w:val="20"/>
+        </w:rPr>
+        <w:t>.officer</w:t>
+      </w:r>
+      <w:r>
+        <w:rPr>
+          <w:rFonts w:ascii="Palatino Linotype" w:hAnsi="Palatino Linotype"/>
+          <w:bCs/>
+          <w:sz w:val="20"/>
+          <w:szCs w:val="20"/>
+        </w:rPr>
+        <w:t>_</w:t>
+      </w:r>
+      <w:proofErr w:type="gramStart"/>
+      <w:r>
+        <w:rPr>
+          <w:rFonts w:ascii="Palatino Linotype" w:hAnsi="Palatino Linotype"/>
+          <w:bCs/>
+          <w:sz w:val="20"/>
+          <w:szCs w:val="20"/>
+        </w:rPr>
+        <w:t>type</w:t>
       </w:r>
       <w:proofErr w:type="spellEnd"/>
       <w:r>
@@ -567,7 +661,17 @@
           <w:sz w:val="20"/>
           <w:szCs w:val="20"/>
         </w:rPr>
-        <w:t xml:space="preserve">  ==  ‘Magistrate’ %}</w:t>
+        <w:t xml:space="preserve">  =</w:t>
+      </w:r>
+      <w:proofErr w:type="gramEnd"/>
+      <w:r>
+        <w:rPr>
+          <w:rFonts w:ascii="Palatino Linotype" w:hAnsi="Palatino Linotype"/>
+          <w:bCs/>
+          <w:sz w:val="20"/>
+          <w:szCs w:val="20"/>
+        </w:rPr>
+        <w:t>=  ‘Magistrate’ %}</w:t>
       </w:r>
     </w:p>
     <w:p>
@@ -672,7 +776,25 @@
           <w:sz w:val="20"/>
           <w:szCs w:val="20"/>
         </w:rPr>
-        <w:t>judicial_officer_type</w:t>
+        <w:t>judicial_officer</w:t>
+      </w:r>
+      <w:r>
+        <w:rPr>
+          <w:rFonts w:ascii="Palatino Linotype" w:hAnsi="Palatino Linotype"/>
+          <w:sz w:val="20"/>
+          <w:szCs w:val="20"/>
+        </w:rPr>
+        <w:t>.officer</w:t>
+      </w:r>
+      <w:bookmarkStart w:id="0" w:name="_GoBack"/>
+      <w:bookmarkEnd w:id="0"/>
+      <w:r>
+        <w:rPr>
+          <w:rFonts w:ascii="Palatino Linotype" w:hAnsi="Palatino Linotype"/>
+          <w:sz w:val="20"/>
+          <w:szCs w:val="20"/>
+        </w:rPr>
+        <w:t>_type</w:t>
       </w:r>
       <w:proofErr w:type="spellEnd"/>
       <w:r>
@@ -790,7 +912,16 @@
           <w:sz w:val="20"/>
           <w:szCs w:val="20"/>
         </w:rPr>
-        <w:t xml:space="preserve"> for arraignment on {{ </w:t>
+        <w:t xml:space="preserve"> for arraignment on {</w:t>
+      </w:r>
+      <w:proofErr w:type="gramStart"/>
+      <w:r>
+        <w:rPr>
+          <w:rFonts w:ascii="Palatino Linotype" w:hAnsi="Palatino Linotype"/>
+          <w:sz w:val="20"/>
+          <w:szCs w:val="20"/>
+        </w:rPr>
+        <w:t xml:space="preserve">{ </w:t>
       </w:r>
       <w:proofErr w:type="spellStart"/>
       <w:r>
@@ -799,7 +930,16 @@
           <w:sz w:val="20"/>
           <w:szCs w:val="20"/>
         </w:rPr>
-        <w:t>plea_trial_date</w:t>
+        <w:t>plea</w:t>
+      </w:r>
+      <w:proofErr w:type="gramEnd"/>
+      <w:r>
+        <w:rPr>
+          <w:rFonts w:ascii="Palatino Linotype" w:hAnsi="Palatino Linotype"/>
+          <w:sz w:val="20"/>
+          <w:szCs w:val="20"/>
+        </w:rPr>
+        <w:t>_trial_date</w:t>
       </w:r>
       <w:proofErr w:type="spellEnd"/>
       <w:r>
@@ -837,16 +977,46 @@
           <w:sz w:val="20"/>
           <w:szCs w:val="20"/>
         </w:rPr>
-        <w:t xml:space="preserve"> is not none %}</w:t>
-      </w:r>
-      <w:r>
-        <w:rPr>
-          <w:rFonts w:ascii="Palatino Linotype" w:hAnsi="Palatino Linotype"/>
-          <w:bCs/>
-          <w:sz w:val="20"/>
-          <w:szCs w:val="20"/>
-        </w:rPr>
-        <w:t xml:space="preserve">Counsel for the State of Ohio made a motion to amend the charge of {{ </w:t>
+        <w:t xml:space="preserve"> is not </w:t>
+      </w:r>
+      <w:proofErr w:type="gramStart"/>
+      <w:r>
+        <w:rPr>
+          <w:rFonts w:ascii="Palatino Linotype" w:hAnsi="Palatino Linotype"/>
+          <w:bCs/>
+          <w:sz w:val="20"/>
+          <w:szCs w:val="20"/>
+        </w:rPr>
+        <w:t>none</w:t>
+      </w:r>
+      <w:proofErr w:type="gramEnd"/>
+      <w:r>
+        <w:rPr>
+          <w:rFonts w:ascii="Palatino Linotype" w:hAnsi="Palatino Linotype"/>
+          <w:bCs/>
+          <w:sz w:val="20"/>
+          <w:szCs w:val="20"/>
+        </w:rPr>
+        <w:t xml:space="preserve"> %}</w:t>
+      </w:r>
+      <w:r>
+        <w:rPr>
+          <w:rFonts w:ascii="Palatino Linotype" w:hAnsi="Palatino Linotype"/>
+          <w:bCs/>
+          <w:sz w:val="20"/>
+          <w:szCs w:val="20"/>
+        </w:rPr>
+        <w:t>Counsel for the State of Ohio made a motion to amend the charge of {</w:t>
+      </w:r>
+      <w:proofErr w:type="gramStart"/>
+      <w:r>
+        <w:rPr>
+          <w:rFonts w:ascii="Palatino Linotype" w:hAnsi="Palatino Linotype"/>
+          <w:bCs/>
+          <w:sz w:val="20"/>
+          <w:szCs w:val="20"/>
+        </w:rPr>
+        <w:t xml:space="preserve">{ </w:t>
       </w:r>
       <w:proofErr w:type="spellStart"/>
       <w:r>
@@ -856,7 +1026,17 @@
           <w:sz w:val="20"/>
           <w:szCs w:val="20"/>
         </w:rPr>
-        <w:t>amend_offense_details.original_charge</w:t>
+        <w:t>amend</w:t>
+      </w:r>
+      <w:proofErr w:type="gramEnd"/>
+      <w:r>
+        <w:rPr>
+          <w:rFonts w:ascii="Palatino Linotype" w:hAnsi="Palatino Linotype"/>
+          <w:bCs/>
+          <w:sz w:val="20"/>
+          <w:szCs w:val="20"/>
+        </w:rPr>
+        <w:t>_offense_details.original_charge</w:t>
       </w:r>
       <w:proofErr w:type="spellEnd"/>
       <w:r>
@@ -1014,7 +1194,17 @@
           <w:sz w:val="20"/>
           <w:szCs w:val="20"/>
         </w:rPr>
-        <w:t xml:space="preserve"> {{ </w:t>
+        <w:t xml:space="preserve"> {</w:t>
+      </w:r>
+      <w:proofErr w:type="gramStart"/>
+      <w:r>
+        <w:rPr>
+          <w:rFonts w:ascii="Palatino Linotype" w:hAnsi="Palatino Linotype"/>
+          <w:bCs/>
+          <w:sz w:val="20"/>
+          <w:szCs w:val="20"/>
+        </w:rPr>
+        <w:t xml:space="preserve">{ </w:t>
       </w:r>
       <w:proofErr w:type="spellStart"/>
       <w:r>
@@ -1024,6 +1214,74 @@
           <w:sz w:val="20"/>
           <w:szCs w:val="20"/>
         </w:rPr>
+        <w:t>amend</w:t>
+      </w:r>
+      <w:proofErr w:type="gramEnd"/>
+      <w:r>
+        <w:rPr>
+          <w:rFonts w:ascii="Palatino Linotype" w:hAnsi="Palatino Linotype"/>
+          <w:bCs/>
+          <w:sz w:val="20"/>
+          <w:szCs w:val="20"/>
+        </w:rPr>
+        <w:t>_offense_details.motion_disposition</w:t>
+      </w:r>
+      <w:proofErr w:type="spellEnd"/>
+      <w:r>
+        <w:rPr>
+          <w:rFonts w:ascii="Palatino Linotype" w:hAnsi="Palatino Linotype"/>
+          <w:bCs/>
+          <w:sz w:val="20"/>
+          <w:szCs w:val="20"/>
+        </w:rPr>
+        <w:t xml:space="preserve"> }}.</w:t>
+      </w:r>
+      <w:r>
+        <w:rPr>
+          <w:rFonts w:ascii="Palatino Linotype" w:hAnsi="Palatino Linotype"/>
+          <w:bCs/>
+          <w:sz w:val="20"/>
+          <w:szCs w:val="20"/>
+        </w:rPr>
+        <w:t xml:space="preserve">{% </w:t>
+      </w:r>
+      <w:proofErr w:type="spellStart"/>
+      <w:r>
+        <w:rPr>
+          <w:rFonts w:ascii="Palatino Linotype" w:hAnsi="Palatino Linotype"/>
+          <w:bCs/>
+          <w:sz w:val="20"/>
+          <w:szCs w:val="20"/>
+        </w:rPr>
+        <w:t>el</w:t>
+      </w:r>
+      <w:r>
+        <w:rPr>
+          <w:rFonts w:ascii="Palatino Linotype" w:hAnsi="Palatino Linotype"/>
+          <w:bCs/>
+          <w:sz w:val="20"/>
+          <w:szCs w:val="20"/>
+        </w:rPr>
+        <w:t>if</w:t>
+      </w:r>
+      <w:proofErr w:type="spellEnd"/>
+      <w:r>
+        <w:rPr>
+          <w:rFonts w:ascii="Palatino Linotype" w:hAnsi="Palatino Linotype"/>
+          <w:bCs/>
+          <w:sz w:val="20"/>
+          <w:szCs w:val="20"/>
+        </w:rPr>
+        <w:t xml:space="preserve"> </w:t>
+      </w:r>
+      <w:proofErr w:type="spellStart"/>
+      <w:r>
+        <w:rPr>
+          <w:rFonts w:ascii="Palatino Linotype" w:hAnsi="Palatino Linotype"/>
+          <w:bCs/>
+          <w:sz w:val="20"/>
+          <w:szCs w:val="20"/>
+        </w:rPr>
         <w:t>amend_offense_details.motion_disposition</w:t>
       </w:r>
       <w:proofErr w:type="spellEnd"/>
@@ -1034,16 +1292,17 @@
           <w:sz w:val="20"/>
           <w:szCs w:val="20"/>
         </w:rPr>
-        <w:t xml:space="preserve"> }}.</w:t>
-      </w:r>
-      <w:r>
-        <w:rPr>
-          <w:rFonts w:ascii="Palatino Linotype" w:hAnsi="Palatino Linotype"/>
-          <w:bCs/>
-          <w:sz w:val="20"/>
-          <w:szCs w:val="20"/>
-        </w:rPr>
-        <w:t xml:space="preserve">{% </w:t>
+        <w:t xml:space="preserve">  ==  ‘Denied’ %}. The Court found the amendment did alter the name or identify of the offense and therefore the motion is {</w:t>
+      </w:r>
+      <w:proofErr w:type="gramStart"/>
+      <w:r>
+        <w:rPr>
+          <w:rFonts w:ascii="Palatino Linotype" w:hAnsi="Palatino Linotype"/>
+          <w:bCs/>
+          <w:sz w:val="20"/>
+          <w:szCs w:val="20"/>
+        </w:rPr>
+        <w:t xml:space="preserve">{ </w:t>
       </w:r>
       <w:proofErr w:type="spellStart"/>
       <w:r>
@@ -1053,56 +1312,17 @@
           <w:sz w:val="20"/>
           <w:szCs w:val="20"/>
         </w:rPr>
-        <w:t>el</w:t>
-      </w:r>
-      <w:r>
-        <w:rPr>
-          <w:rFonts w:ascii="Palatino Linotype" w:hAnsi="Palatino Linotype"/>
-          <w:bCs/>
-          <w:sz w:val="20"/>
-          <w:szCs w:val="20"/>
-        </w:rPr>
-        <w:t>if</w:t>
-      </w:r>
-      <w:proofErr w:type="spellEnd"/>
-      <w:r>
-        <w:rPr>
-          <w:rFonts w:ascii="Palatino Linotype" w:hAnsi="Palatino Linotype"/>
-          <w:bCs/>
-          <w:sz w:val="20"/>
-          <w:szCs w:val="20"/>
-        </w:rPr>
-        <w:t xml:space="preserve"> </w:t>
-      </w:r>
-      <w:proofErr w:type="spellStart"/>
-      <w:r>
-        <w:rPr>
-          <w:rFonts w:ascii="Palatino Linotype" w:hAnsi="Palatino Linotype"/>
-          <w:bCs/>
-          <w:sz w:val="20"/>
-          <w:szCs w:val="20"/>
-        </w:rPr>
-        <w:t>amend_offense_details.motion_disposition</w:t>
-      </w:r>
-      <w:proofErr w:type="spellEnd"/>
-      <w:r>
-        <w:rPr>
-          <w:rFonts w:ascii="Palatino Linotype" w:hAnsi="Palatino Linotype"/>
-          <w:bCs/>
-          <w:sz w:val="20"/>
-          <w:szCs w:val="20"/>
-        </w:rPr>
-        <w:t xml:space="preserve">  ==  ‘Denied’ %}. The Court found the amendment did alter the name or identify of the offense and therefore the motion is {{ </w:t>
-      </w:r>
-      <w:proofErr w:type="spellStart"/>
-      <w:r>
-        <w:rPr>
-          <w:rFonts w:ascii="Palatino Linotype" w:hAnsi="Palatino Linotype"/>
-          <w:bCs/>
-          <w:sz w:val="20"/>
-          <w:szCs w:val="20"/>
-        </w:rPr>
-        <w:t>amend_offense_details.motion_disposition</w:t>
+        <w:t>amend</w:t>
+      </w:r>
+      <w:proofErr w:type="gramEnd"/>
+      <w:r>
+        <w:rPr>
+          <w:rFonts w:ascii="Palatino Linotype" w:hAnsi="Palatino Linotype"/>
+          <w:bCs/>
+          <w:sz w:val="20"/>
+          <w:szCs w:val="20"/>
+        </w:rPr>
+        <w:t>_offense_details.motion_disposition</w:t>
       </w:r>
       <w:proofErr w:type="spellEnd"/>
       <w:r>
@@ -1185,7 +1405,25 @@
           <w:sz w:val="20"/>
           <w:szCs w:val="20"/>
         </w:rPr>
-        <w:t>The Court, finding that the Defendant entered the plea knowingly, intelligently, and voluntarily, accepted the plea and entered the following sentence:</w:t>
+        <w:t xml:space="preserve">The Court, finding that the Defendant entered the plea knowingly, </w:t>
+      </w:r>
+      <w:proofErr w:type="gramStart"/>
+      <w:r>
+        <w:rPr>
+          <w:rFonts w:ascii="Palatino Linotype" w:hAnsi="Palatino Linotype"/>
+          <w:sz w:val="20"/>
+          <w:szCs w:val="20"/>
+        </w:rPr>
+        <w:t>intelligently</w:t>
+      </w:r>
+      <w:proofErr w:type="gramEnd"/>
+      <w:r>
+        <w:rPr>
+          <w:rFonts w:ascii="Palatino Linotype" w:hAnsi="Palatino Linotype"/>
+          <w:sz w:val="20"/>
+          <w:szCs w:val="20"/>
+        </w:rPr>
+        <w:t>, and voluntarily, accepted the plea and entered the following sentence:</w:t>
       </w:r>
     </w:p>
     <w:p>
@@ -3134,6 +3372,7 @@
           <w:szCs w:val="20"/>
         </w:rPr>
       </w:pPr>
+      <w:proofErr w:type="gramStart"/>
       <w:r>
         <w:rPr>
           <w:rFonts w:ascii="Palatino Linotype" w:hAnsi="Palatino Linotype"/>
@@ -3142,8 +3381,9 @@
           <w:sz w:val="20"/>
           <w:szCs w:val="20"/>
         </w:rPr>
-        <w:t xml:space="preserve">Fines and Costs.  </w:t>
-      </w:r>
+        <w:t>Fines and Costs.</w:t>
+      </w:r>
+      <w:proofErr w:type="gramEnd"/>
       <w:r>
         <w:rPr>
           <w:rFonts w:ascii="Palatino Linotype" w:hAnsi="Palatino Linotype"/>
@@ -3152,6 +3392,16 @@
           <w:sz w:val="20"/>
           <w:szCs w:val="20"/>
         </w:rPr>
+        <w:t xml:space="preserve">  </w:t>
+      </w:r>
+      <w:r>
+        <w:rPr>
+          <w:rFonts w:ascii="Palatino Linotype" w:hAnsi="Palatino Linotype"/>
+          <w:b/>
+          <w:bCs/>
+          <w:sz w:val="20"/>
+          <w:szCs w:val="20"/>
+        </w:rPr>
         <w:t xml:space="preserve">{% </w:t>
       </w:r>
       <w:r>
@@ -3351,7 +3601,18 @@
           <w:sz w:val="20"/>
           <w:szCs w:val="20"/>
         </w:rPr>
-        <w:t xml:space="preserve">{{ </w:t>
+        <w:t>{</w:t>
+      </w:r>
+      <w:proofErr w:type="gramStart"/>
+      <w:r>
+        <w:rPr>
+          <w:rFonts w:ascii="Palatino Linotype" w:hAnsi="Palatino Linotype"/>
+          <w:b/>
+          <w:bCs/>
+          <w:sz w:val="20"/>
+          <w:szCs w:val="20"/>
+        </w:rPr>
+        <w:t xml:space="preserve">{ </w:t>
       </w:r>
       <w:proofErr w:type="spellStart"/>
       <w:r>
@@ -3362,7 +3623,18 @@
           <w:sz w:val="20"/>
           <w:szCs w:val="20"/>
         </w:rPr>
-        <w:t>ability_to_pay_time</w:t>
+        <w:t>ability</w:t>
+      </w:r>
+      <w:proofErr w:type="gramEnd"/>
+      <w:r>
+        <w:rPr>
+          <w:rFonts w:ascii="Palatino Linotype" w:hAnsi="Palatino Linotype"/>
+          <w:b/>
+          <w:bCs/>
+          <w:sz w:val="20"/>
+          <w:szCs w:val="20"/>
+        </w:rPr>
+        <w:t>_to_pay_time</w:t>
       </w:r>
       <w:proofErr w:type="spellEnd"/>
       <w:r>
@@ -3391,7 +3663,18 @@
           <w:sz w:val="20"/>
           <w:szCs w:val="20"/>
         </w:rPr>
-        <w:t xml:space="preserve">{{ </w:t>
+        <w:t>{</w:t>
+      </w:r>
+      <w:proofErr w:type="gramStart"/>
+      <w:r>
+        <w:rPr>
+          <w:rFonts w:ascii="Palatino Linotype" w:hAnsi="Palatino Linotype"/>
+          <w:b/>
+          <w:bCs/>
+          <w:sz w:val="20"/>
+          <w:szCs w:val="20"/>
+        </w:rPr>
+        <w:t xml:space="preserve">{ </w:t>
       </w:r>
       <w:proofErr w:type="spellStart"/>
       <w:r>
@@ -3402,7 +3685,18 @@
           <w:sz w:val="20"/>
           <w:szCs w:val="20"/>
         </w:rPr>
-        <w:t>balance_due_date</w:t>
+        <w:t>balance</w:t>
+      </w:r>
+      <w:proofErr w:type="gramEnd"/>
+      <w:r>
+        <w:rPr>
+          <w:rFonts w:ascii="Palatino Linotype" w:hAnsi="Palatino Linotype"/>
+          <w:b/>
+          <w:bCs/>
+          <w:sz w:val="20"/>
+          <w:szCs w:val="20"/>
+        </w:rPr>
+        <w:t>_due_date</w:t>
       </w:r>
       <w:proofErr w:type="spellEnd"/>
       <w:r>
@@ -3438,7 +3732,16 @@
           <w:sz w:val="20"/>
           <w:szCs w:val="20"/>
         </w:rPr>
-        <w:t>ability_to_pay_time</w:t>
+        <w:t>ability_to_pay_</w:t>
+      </w:r>
+      <w:proofErr w:type="gramStart"/>
+      <w:r>
+        <w:rPr>
+          <w:rFonts w:ascii="Palatino Linotype" w:hAnsi="Palatino Linotype"/>
+          <w:sz w:val="20"/>
+          <w:szCs w:val="20"/>
+        </w:rPr>
+        <w:t>time</w:t>
       </w:r>
       <w:proofErr w:type="spellEnd"/>
       <w:r>
@@ -3455,7 +3758,16 @@
           <w:sz w:val="20"/>
           <w:szCs w:val="20"/>
         </w:rPr>
-        <w:t>!=</w:t>
+        <w:t>!</w:t>
+      </w:r>
+      <w:proofErr w:type="gramEnd"/>
+      <w:r>
+        <w:rPr>
+          <w:rFonts w:ascii="Palatino Linotype" w:hAnsi="Palatino Linotype"/>
+          <w:sz w:val="20"/>
+          <w:szCs w:val="20"/>
+        </w:rPr>
+        <w:t>=</w:t>
       </w:r>
       <w:r>
         <w:rPr>
@@ -3471,15 +3783,33 @@
           <w:sz w:val="20"/>
           <w:szCs w:val="20"/>
         </w:rPr>
-        <w:t>Defendant may complete community service hours to satisfy fines and costs at a rate of $10.00 per hour. All Community Service hours must be approved by the Office of Community Control.</w:t>
-      </w:r>
-      <w:r>
-        <w:rPr>
-          <w:rFonts w:ascii="Palatino Linotype" w:hAnsi="Palatino Linotype"/>
-          <w:sz w:val="20"/>
-          <w:szCs w:val="20"/>
-        </w:rPr>
-        <w:t xml:space="preserve">{% </w:t>
+        <w:t>Defendant may complete community service hours to satisfy fines and costs at a rate of $10.00 per hour. All Community Service hours must be approved by the Office of Community Control</w:t>
+      </w:r>
+      <w:proofErr w:type="gramStart"/>
+      <w:r>
+        <w:rPr>
+          <w:rFonts w:ascii="Palatino Linotype" w:hAnsi="Palatino Linotype"/>
+          <w:sz w:val="20"/>
+          <w:szCs w:val="20"/>
+        </w:rPr>
+        <w:t>.</w:t>
+      </w:r>
+      <w:r>
+        <w:rPr>
+          <w:rFonts w:ascii="Palatino Linotype" w:hAnsi="Palatino Linotype"/>
+          <w:sz w:val="20"/>
+          <w:szCs w:val="20"/>
+        </w:rPr>
+        <w:t>{</w:t>
+      </w:r>
+      <w:proofErr w:type="gramEnd"/>
+      <w:r>
+        <w:rPr>
+          <w:rFonts w:ascii="Palatino Linotype" w:hAnsi="Palatino Linotype"/>
+          <w:sz w:val="20"/>
+          <w:szCs w:val="20"/>
+        </w:rPr>
+        <w:t xml:space="preserve">% </w:t>
       </w:r>
       <w:proofErr w:type="spellStart"/>
       <w:r>
@@ -3555,6 +3885,7 @@
           <w:szCs w:val="20"/>
         </w:rPr>
       </w:pPr>
+      <w:proofErr w:type="gramStart"/>
       <w:r>
         <w:rPr>
           <w:rFonts w:ascii="Palatino Linotype" w:hAnsi="Palatino Linotype"/>
@@ -3563,7 +3894,18 @@
           <w:sz w:val="20"/>
           <w:szCs w:val="20"/>
         </w:rPr>
-        <w:t xml:space="preserve">Community Service.  </w:t>
+        <w:t>Community Service.</w:t>
+      </w:r>
+      <w:proofErr w:type="gramEnd"/>
+      <w:r>
+        <w:rPr>
+          <w:rFonts w:ascii="Palatino Linotype" w:hAnsi="Palatino Linotype"/>
+          <w:b/>
+          <w:bCs/>
+          <w:sz w:val="20"/>
+          <w:szCs w:val="20"/>
+        </w:rPr>
+        <w:t xml:space="preserve">  </w:t>
       </w:r>
       <w:r>
         <w:rPr>
@@ -3595,6 +3937,66 @@
           <w:sz w:val="20"/>
           <w:szCs w:val="20"/>
         </w:rPr>
+        <w:t>{</w:t>
+      </w:r>
+      <w:proofErr w:type="gramStart"/>
+      <w:r>
+        <w:rPr>
+          <w:rFonts w:ascii="Palatino Linotype" w:hAnsi="Palatino Linotype"/>
+          <w:sz w:val="20"/>
+          <w:szCs w:val="20"/>
+        </w:rPr>
+        <w:t xml:space="preserve">{ </w:t>
+      </w:r>
+      <w:proofErr w:type="spellStart"/>
+      <w:r>
+        <w:rPr>
+          <w:rFonts w:ascii="Palatino Linotype" w:hAnsi="Palatino Linotype"/>
+          <w:sz w:val="20"/>
+          <w:szCs w:val="20"/>
+        </w:rPr>
+        <w:t>community</w:t>
+      </w:r>
+      <w:proofErr w:type="gramEnd"/>
+      <w:r>
+        <w:rPr>
+          <w:rFonts w:ascii="Palatino Linotype" w:hAnsi="Palatino Linotype"/>
+          <w:sz w:val="20"/>
+          <w:szCs w:val="20"/>
+        </w:rPr>
+        <w:t>_service_terms.</w:t>
+      </w:r>
+      <w:r>
+        <w:rPr>
+          <w:rFonts w:ascii="Palatino Linotype" w:hAnsi="Palatino Linotype"/>
+          <w:sz w:val="20"/>
+          <w:szCs w:val="20"/>
+        </w:rPr>
+        <w:t>hours_of_service</w:t>
+      </w:r>
+      <w:proofErr w:type="spellEnd"/>
+      <w:r>
+        <w:rPr>
+          <w:rFonts w:ascii="Palatino Linotype" w:hAnsi="Palatino Linotype"/>
+          <w:sz w:val="20"/>
+          <w:szCs w:val="20"/>
+        </w:rPr>
+        <w:t xml:space="preserve"> }}</w:t>
+      </w:r>
+      <w:r>
+        <w:rPr>
+          <w:rFonts w:ascii="Palatino Linotype" w:hAnsi="Palatino Linotype"/>
+          <w:sz w:val="20"/>
+          <w:szCs w:val="20"/>
+        </w:rPr>
+        <w:t xml:space="preserve"> hours of community service within </w:t>
+      </w:r>
+      <w:r>
+        <w:rPr>
+          <w:rFonts w:ascii="Palatino Linotype" w:hAnsi="Palatino Linotype"/>
+          <w:sz w:val="20"/>
+          <w:szCs w:val="20"/>
+        </w:rPr>
         <w:t xml:space="preserve">{{ </w:t>
       </w:r>
       <w:proofErr w:type="spellStart"/>
@@ -3612,7 +4014,7 @@
           <w:sz w:val="20"/>
           <w:szCs w:val="20"/>
         </w:rPr>
-        <w:t>hours_of_service</w:t>
+        <w:t>days_to_complete_service</w:t>
       </w:r>
       <w:proofErr w:type="spellEnd"/>
       <w:r>
@@ -3629,15 +4031,24 @@
           <w:sz w:val="20"/>
           <w:szCs w:val="20"/>
         </w:rPr>
-        <w:t xml:space="preserve"> hours of community service within </w:t>
-      </w:r>
-      <w:r>
-        <w:rPr>
-          <w:rFonts w:ascii="Palatino Linotype" w:hAnsi="Palatino Linotype"/>
-          <w:sz w:val="20"/>
-          <w:szCs w:val="20"/>
-        </w:rPr>
-        <w:t xml:space="preserve">{{ </w:t>
+        <w:t xml:space="preserve"> days. Defendant shall show proof of completion of all completed hours to the Office of Community Control on or before </w:t>
+      </w:r>
+      <w:r>
+        <w:rPr>
+          <w:rFonts w:ascii="Palatino Linotype" w:hAnsi="Palatino Linotype"/>
+          <w:sz w:val="20"/>
+          <w:szCs w:val="20"/>
+        </w:rPr>
+        <w:t>{</w:t>
+      </w:r>
+      <w:proofErr w:type="gramStart"/>
+      <w:r>
+        <w:rPr>
+          <w:rFonts w:ascii="Palatino Linotype" w:hAnsi="Palatino Linotype"/>
+          <w:sz w:val="20"/>
+          <w:szCs w:val="20"/>
+        </w:rPr>
+        <w:t xml:space="preserve">{ </w:t>
       </w:r>
       <w:proofErr w:type="spellStart"/>
       <w:r>
@@ -3646,49 +4057,16 @@
           <w:sz w:val="20"/>
           <w:szCs w:val="20"/>
         </w:rPr>
-        <w:t>community_service_terms.</w:t>
-      </w:r>
-      <w:r>
-        <w:rPr>
-          <w:rFonts w:ascii="Palatino Linotype" w:hAnsi="Palatino Linotype"/>
-          <w:sz w:val="20"/>
-          <w:szCs w:val="20"/>
-        </w:rPr>
-        <w:t>days_to_complete_service</w:t>
-      </w:r>
-      <w:proofErr w:type="spellEnd"/>
-      <w:r>
-        <w:rPr>
-          <w:rFonts w:ascii="Palatino Linotype" w:hAnsi="Palatino Linotype"/>
-          <w:sz w:val="20"/>
-          <w:szCs w:val="20"/>
-        </w:rPr>
-        <w:t xml:space="preserve"> }}</w:t>
-      </w:r>
-      <w:r>
-        <w:rPr>
-          <w:rFonts w:ascii="Palatino Linotype" w:hAnsi="Palatino Linotype"/>
-          <w:sz w:val="20"/>
-          <w:szCs w:val="20"/>
-        </w:rPr>
-        <w:t xml:space="preserve"> days. Defendant shall show proof of completion of all completed hours to the Office of Community Control on or before </w:t>
-      </w:r>
-      <w:r>
-        <w:rPr>
-          <w:rFonts w:ascii="Palatino Linotype" w:hAnsi="Palatino Linotype"/>
-          <w:sz w:val="20"/>
-          <w:szCs w:val="20"/>
-        </w:rPr>
-        <w:t xml:space="preserve">{{ </w:t>
-      </w:r>
-      <w:proofErr w:type="spellStart"/>
-      <w:r>
-        <w:rPr>
-          <w:rFonts w:ascii="Palatino Linotype" w:hAnsi="Palatino Linotype"/>
-          <w:sz w:val="20"/>
-          <w:szCs w:val="20"/>
-        </w:rPr>
-        <w:t>community_service_terms.</w:t>
+        <w:t>community</w:t>
+      </w:r>
+      <w:proofErr w:type="gramEnd"/>
+      <w:r>
+        <w:rPr>
+          <w:rFonts w:ascii="Palatino Linotype" w:hAnsi="Palatino Linotype"/>
+          <w:sz w:val="20"/>
+          <w:szCs w:val="20"/>
+        </w:rPr>
+        <w:t>_service_terms.</w:t>
       </w:r>
       <w:r>
         <w:rPr>
@@ -3776,7 +4154,25 @@
           <w:sz w:val="20"/>
           <w:szCs w:val="20"/>
         </w:rPr>
-        <w:t xml:space="preserve"> is not none %}{% if </w:t>
+        <w:t xml:space="preserve"> is not </w:t>
+      </w:r>
+      <w:proofErr w:type="gramStart"/>
+      <w:r>
+        <w:rPr>
+          <w:rFonts w:ascii="Palatino Linotype" w:hAnsi="Palatino Linotype"/>
+          <w:sz w:val="20"/>
+          <w:szCs w:val="20"/>
+        </w:rPr>
+        <w:t>none</w:t>
+      </w:r>
+      <w:proofErr w:type="gramEnd"/>
+      <w:r>
+        <w:rPr>
+          <w:rFonts w:ascii="Palatino Linotype" w:hAnsi="Palatino Linotype"/>
+          <w:sz w:val="20"/>
+          <w:szCs w:val="20"/>
+        </w:rPr>
+        <w:t xml:space="preserve"> %}{% if </w:t>
       </w:r>
       <w:proofErr w:type="spellStart"/>
       <w:r>
@@ -3794,7 +4190,25 @@
           <w:sz w:val="20"/>
           <w:szCs w:val="20"/>
         </w:rPr>
-        <w:t xml:space="preserve"> is not none %}</w:t>
+        <w:t xml:space="preserve"> is not </w:t>
+      </w:r>
+      <w:proofErr w:type="gramStart"/>
+      <w:r>
+        <w:rPr>
+          <w:rFonts w:ascii="Palatino Linotype" w:hAnsi="Palatino Linotype"/>
+          <w:sz w:val="20"/>
+          <w:szCs w:val="20"/>
+        </w:rPr>
+        <w:t>none</w:t>
+      </w:r>
+      <w:proofErr w:type="gramEnd"/>
+      <w:r>
+        <w:rPr>
+          <w:rFonts w:ascii="Palatino Linotype" w:hAnsi="Palatino Linotype"/>
+          <w:sz w:val="20"/>
+          <w:szCs w:val="20"/>
+        </w:rPr>
+        <w:t xml:space="preserve"> %}</w:t>
       </w:r>
     </w:p>
     <w:p>
@@ -3807,6 +4221,7 @@
           <w:szCs w:val="20"/>
         </w:rPr>
       </w:pPr>
+      <w:proofErr w:type="gramStart"/>
       <w:r>
         <w:rPr>
           <w:rFonts w:ascii="Palatino Linotype" w:hAnsi="Palatino Linotype"/>
@@ -3815,7 +4230,18 @@
           <w:sz w:val="20"/>
           <w:szCs w:val="20"/>
         </w:rPr>
-        <w:t xml:space="preserve">Proof of Financial Responsibility.  </w:t>
+        <w:t>Proof of Financial Responsibility.</w:t>
+      </w:r>
+      <w:proofErr w:type="gramEnd"/>
+      <w:r>
+        <w:rPr>
+          <w:rFonts w:ascii="Palatino Linotype" w:hAnsi="Palatino Linotype"/>
+          <w:b/>
+          <w:bCs/>
+          <w:sz w:val="20"/>
+          <w:szCs w:val="20"/>
+        </w:rPr>
+        <w:t xml:space="preserve">  </w:t>
       </w:r>
       <w:r>
         <w:rPr>
@@ -4096,6 +4522,7 @@
           <w:szCs w:val="20"/>
         </w:rPr>
       </w:pPr>
+      <w:proofErr w:type="gramStart"/>
       <w:r>
         <w:rPr>
           <w:rFonts w:ascii="Palatino Linotype" w:hAnsi="Palatino Linotype"/>
@@ -4105,6 +4532,7 @@
         </w:rPr>
         <w:t>License Suspension.</w:t>
       </w:r>
+      <w:proofErr w:type="gramEnd"/>
       <w:r>
         <w:rPr>
           <w:rFonts w:ascii="Palatino Linotype" w:hAnsi="Palatino Linotype"/>
@@ -4137,7 +4565,16 @@
           <w:sz w:val="20"/>
           <w:szCs w:val="20"/>
         </w:rPr>
-        <w:t xml:space="preserve">{{ </w:t>
+        <w:t>{</w:t>
+      </w:r>
+      <w:proofErr w:type="gramStart"/>
+      <w:r>
+        <w:rPr>
+          <w:rFonts w:ascii="Palatino Linotype" w:hAnsi="Palatino Linotype"/>
+          <w:sz w:val="20"/>
+          <w:szCs w:val="20"/>
+        </w:rPr>
+        <w:t xml:space="preserve">{ </w:t>
       </w:r>
       <w:proofErr w:type="spellStart"/>
       <w:r>
@@ -4146,7 +4583,16 @@
           <w:sz w:val="20"/>
           <w:szCs w:val="20"/>
         </w:rPr>
-        <w:t>license_suspension_details.license_type</w:t>
+        <w:t>license</w:t>
+      </w:r>
+      <w:proofErr w:type="gramEnd"/>
+      <w:r>
+        <w:rPr>
+          <w:rFonts w:ascii="Palatino Linotype" w:hAnsi="Palatino Linotype"/>
+          <w:sz w:val="20"/>
+          <w:szCs w:val="20"/>
+        </w:rPr>
+        <w:t>_suspension_details.license_type</w:t>
       </w:r>
       <w:proofErr w:type="spellEnd"/>
       <w:r>
@@ -4249,7 +4695,25 @@
           <w:sz w:val="20"/>
           <w:szCs w:val="20"/>
         </w:rPr>
-        <w:t xml:space="preserve"> is true %}The defendant is required to complete a remedial driving class before his operator’s license may be reinstated.{% endif %}</w:t>
+        <w:t xml:space="preserve"> is true %}The defendant is required to complete a remedial driving class before his operator’s license may be reinstated</w:t>
+      </w:r>
+      <w:proofErr w:type="gramStart"/>
+      <w:r>
+        <w:rPr>
+          <w:rFonts w:ascii="Palatino Linotype" w:hAnsi="Palatino Linotype"/>
+          <w:sz w:val="20"/>
+          <w:szCs w:val="20"/>
+        </w:rPr>
+        <w:t>.{</w:t>
+      </w:r>
+      <w:proofErr w:type="gramEnd"/>
+      <w:r>
+        <w:rPr>
+          <w:rFonts w:ascii="Palatino Linotype" w:hAnsi="Palatino Linotype"/>
+          <w:sz w:val="20"/>
+          <w:szCs w:val="20"/>
+        </w:rPr>
+        <w:t>% endif %}</w:t>
       </w:r>
     </w:p>
     <w:p>
@@ -4341,6 +4805,7 @@
           <w:szCs w:val="20"/>
         </w:rPr>
       </w:pPr>
+      <w:proofErr w:type="gramStart"/>
       <w:r>
         <w:rPr>
           <w:rFonts w:ascii="Palatino Linotype" w:hAnsi="Palatino Linotype"/>
@@ -4350,6 +4815,7 @@
         </w:rPr>
         <w:t>Other Conditions.</w:t>
       </w:r>
+      <w:proofErr w:type="gramEnd"/>
       <w:r>
         <w:rPr>
           <w:rFonts w:ascii="Palatino Linotype" w:hAnsi="Palatino Linotype"/>
@@ -4365,7 +4831,16 @@
           <w:sz w:val="20"/>
           <w:szCs w:val="20"/>
         </w:rPr>
-        <w:t xml:space="preserve">{{ </w:t>
+        <w:t>{</w:t>
+      </w:r>
+      <w:proofErr w:type="gramStart"/>
+      <w:r>
+        <w:rPr>
+          <w:rFonts w:ascii="Palatino Linotype" w:hAnsi="Palatino Linotype"/>
+          <w:sz w:val="20"/>
+          <w:szCs w:val="20"/>
+        </w:rPr>
+        <w:t xml:space="preserve">{ </w:t>
       </w:r>
       <w:proofErr w:type="spellStart"/>
       <w:r>
@@ -4374,7 +4849,16 @@
           <w:sz w:val="20"/>
           <w:szCs w:val="20"/>
         </w:rPr>
-        <w:t>other_conditions_details.other_conditions_terms</w:t>
+        <w:t>other</w:t>
+      </w:r>
+      <w:proofErr w:type="gramEnd"/>
+      <w:r>
+        <w:rPr>
+          <w:rFonts w:ascii="Palatino Linotype" w:hAnsi="Palatino Linotype"/>
+          <w:sz w:val="20"/>
+          <w:szCs w:val="20"/>
+        </w:rPr>
+        <w:t>_conditions_details.other_conditions_terms</w:t>
       </w:r>
       <w:proofErr w:type="spellEnd"/>
       <w:r>
@@ -4554,7 +5038,16 @@
           <w:sz w:val="20"/>
           <w:szCs w:val="20"/>
         </w:rPr>
-        <w:t xml:space="preserve">{{ </w:t>
+        <w:t>{</w:t>
+      </w:r>
+      <w:proofErr w:type="gramStart"/>
+      <w:r>
+        <w:rPr>
+          <w:rFonts w:ascii="Palatino Linotype" w:hAnsi="Palatino Linotype"/>
+          <w:sz w:val="20"/>
+          <w:szCs w:val="20"/>
+        </w:rPr>
+        <w:t xml:space="preserve">{ </w:t>
       </w:r>
       <w:proofErr w:type="spellStart"/>
       <w:r>
@@ -4563,7 +5056,16 @@
           <w:sz w:val="20"/>
           <w:szCs w:val="20"/>
         </w:rPr>
-        <w:t>judicial_officer.officer_</w:t>
+        <w:t>judicial</w:t>
+      </w:r>
+      <w:proofErr w:type="gramEnd"/>
+      <w:r>
+        <w:rPr>
+          <w:rFonts w:ascii="Palatino Linotype" w:hAnsi="Palatino Linotype"/>
+          <w:sz w:val="20"/>
+          <w:szCs w:val="20"/>
+        </w:rPr>
+        <w:t>_officer.officer_</w:t>
       </w:r>
       <w:r>
         <w:rPr>
@@ -4596,7 +5098,16 @@
           <w:sz w:val="20"/>
           <w:szCs w:val="20"/>
         </w:rPr>
-        <w:t xml:space="preserve">{{ </w:t>
+        <w:t>{</w:t>
+      </w:r>
+      <w:proofErr w:type="gramStart"/>
+      <w:r>
+        <w:rPr>
+          <w:rFonts w:ascii="Palatino Linotype" w:hAnsi="Palatino Linotype"/>
+          <w:sz w:val="20"/>
+          <w:szCs w:val="20"/>
+        </w:rPr>
+        <w:t xml:space="preserve">{ </w:t>
       </w:r>
       <w:proofErr w:type="spellStart"/>
       <w:r>
@@ -4605,7 +5116,16 @@
           <w:sz w:val="20"/>
           <w:szCs w:val="20"/>
         </w:rPr>
-        <w:t>judicial_officer</w:t>
+        <w:t>judicial</w:t>
+      </w:r>
+      <w:proofErr w:type="gramEnd"/>
+      <w:r>
+        <w:rPr>
+          <w:rFonts w:ascii="Palatino Linotype" w:hAnsi="Palatino Linotype"/>
+          <w:sz w:val="20"/>
+          <w:szCs w:val="20"/>
+        </w:rPr>
+        <w:t>_officer</w:t>
       </w:r>
       <w:r>
         <w:rPr>
@@ -4638,7 +5158,16 @@
           <w:sz w:val="20"/>
           <w:szCs w:val="20"/>
         </w:rPr>
-        <w:t xml:space="preserve">{{ </w:t>
+        <w:t>{</w:t>
+      </w:r>
+      <w:proofErr w:type="gramStart"/>
+      <w:r>
+        <w:rPr>
+          <w:rFonts w:ascii="Palatino Linotype" w:hAnsi="Palatino Linotype"/>
+          <w:sz w:val="20"/>
+          <w:szCs w:val="20"/>
+        </w:rPr>
+        <w:t xml:space="preserve">{ </w:t>
       </w:r>
       <w:proofErr w:type="spellStart"/>
       <w:r>
@@ -4647,7 +5176,16 @@
           <w:sz w:val="20"/>
           <w:szCs w:val="20"/>
         </w:rPr>
-        <w:t>judicial_officer</w:t>
+        <w:t>judicial</w:t>
+      </w:r>
+      <w:proofErr w:type="gramEnd"/>
+      <w:r>
+        <w:rPr>
+          <w:rFonts w:ascii="Palatino Linotype" w:hAnsi="Palatino Linotype"/>
+          <w:sz w:val="20"/>
+          <w:szCs w:val="20"/>
+        </w:rPr>
+        <w:t>_officer</w:t>
       </w:r>
       <w:r>
         <w:rPr>
@@ -4722,7 +5260,17 @@
           <w:sz w:val="20"/>
           <w:szCs w:val="20"/>
         </w:rPr>
-        <w:t>ficer_type</w:t>
+        <w:t>ficer_</w:t>
+      </w:r>
+      <w:proofErr w:type="gramStart"/>
+      <w:r>
+        <w:rPr>
+          <w:rFonts w:ascii="Palatino Linotype" w:hAnsi="Palatino Linotype"/>
+          <w:bCs/>
+          <w:sz w:val="20"/>
+          <w:szCs w:val="20"/>
+        </w:rPr>
+        <w:t>type</w:t>
       </w:r>
       <w:proofErr w:type="spellEnd"/>
       <w:r>
@@ -4732,7 +5280,17 @@
           <w:sz w:val="20"/>
           <w:szCs w:val="20"/>
         </w:rPr>
-        <w:t xml:space="preserve">  ==  ‘Magistrate’ %}</w:t>
+        <w:t xml:space="preserve">  =</w:t>
+      </w:r>
+      <w:proofErr w:type="gramEnd"/>
+      <w:r>
+        <w:rPr>
+          <w:rFonts w:ascii="Palatino Linotype" w:hAnsi="Palatino Linotype"/>
+          <w:bCs/>
+          <w:sz w:val="20"/>
+          <w:szCs w:val="20"/>
+        </w:rPr>
+        <w:t>=  ‘Magistrate’ %}</w:t>
       </w:r>
     </w:p>
     <w:p>
@@ -4870,16 +5428,34 @@
           <w:szCs w:val="16"/>
         </w:rPr>
         <w:tab/>
-        <w:t xml:space="preserve">___ Prosecutor’s Office, ___ {{ </w:t>
-      </w:r>
-      <w:proofErr w:type="spellStart"/>
+        <w:t>___ Prosecutor’s Office, ___ {</w:t>
+      </w:r>
+      <w:proofErr w:type="gramStart"/>
       <w:r>
         <w:rPr>
           <w:rFonts w:ascii="Palatino Linotype" w:hAnsi="Palatino Linotype"/>
           <w:sz w:val="16"/>
           <w:szCs w:val="16"/>
         </w:rPr>
-        <w:t>defendant.first_name</w:t>
+        <w:t xml:space="preserve">{ </w:t>
+      </w:r>
+      <w:proofErr w:type="spellStart"/>
+      <w:r>
+        <w:rPr>
+          <w:rFonts w:ascii="Palatino Linotype" w:hAnsi="Palatino Linotype"/>
+          <w:sz w:val="16"/>
+          <w:szCs w:val="16"/>
+        </w:rPr>
+        <w:t>defendant.first</w:t>
+      </w:r>
+      <w:proofErr w:type="gramEnd"/>
+      <w:r>
+        <w:rPr>
+          <w:rFonts w:ascii="Palatino Linotype" w:hAnsi="Palatino Linotype"/>
+          <w:sz w:val="16"/>
+          <w:szCs w:val="16"/>
+        </w:rPr>
+        <w:t>_name</w:t>
       </w:r>
       <w:proofErr w:type="spellEnd"/>
       <w:r>
@@ -4929,8 +5505,6 @@
           <w:szCs w:val="16"/>
         </w:rPr>
       </w:pPr>
-      <w:bookmarkStart w:id="0" w:name="_GoBack"/>
-      <w:bookmarkEnd w:id="0"/>
     </w:p>
     <w:sectPr>
       <w:headerReference w:type="default" r:id="rId8"/>
@@ -5014,6 +5588,7 @@
       </w:rPr>
       <w:t>judicial_officer.officer_</w:t>
     </w:r>
+    <w:proofErr w:type="gramStart"/>
     <w:r>
       <w:rPr>
         <w:rFonts w:ascii="Palatino Linotype" w:hAnsi="Palatino Linotype"/>
@@ -5031,7 +5606,27 @@
         <w:sz w:val="20"/>
         <w:szCs w:val="20"/>
       </w:rPr>
-      <w:t xml:space="preserve">  ==  ‘Magistrate’ %}Magistrate Decision</w:t>
+      <w:t xml:space="preserve">  =</w:t>
+    </w:r>
+    <w:proofErr w:type="gramEnd"/>
+    <w:r>
+      <w:rPr>
+        <w:rFonts w:ascii="Palatino Linotype" w:hAnsi="Palatino Linotype"/>
+        <w:bCs/>
+        <w:sz w:val="20"/>
+        <w:szCs w:val="20"/>
+      </w:rPr>
+      <w:t xml:space="preserve">=  ‘Magistrate’ %}Magistrate </w:t>
+    </w:r>
+    <w:proofErr w:type="gramStart"/>
+    <w:r>
+      <w:rPr>
+        <w:rFonts w:ascii="Palatino Linotype" w:hAnsi="Palatino Linotype"/>
+        <w:bCs/>
+        <w:sz w:val="20"/>
+        <w:szCs w:val="20"/>
+      </w:rPr>
+      <w:t>Decision</w:t>
     </w:r>
     <w:r>
       <w:rPr>
@@ -5039,7 +5634,16 @@
         <w:sz w:val="20"/>
         <w:szCs w:val="20"/>
       </w:rPr>
-      <w:t xml:space="preserve">{% </w:t>
+      <w:t>{</w:t>
+    </w:r>
+    <w:proofErr w:type="gramEnd"/>
+    <w:r>
+      <w:rPr>
+        <w:rFonts w:ascii="Palatino Linotype" w:hAnsi="Palatino Linotype"/>
+        <w:sz w:val="20"/>
+        <w:szCs w:val="20"/>
+      </w:rPr>
+      <w:t xml:space="preserve">% </w:t>
     </w:r>
     <w:proofErr w:type="spellStart"/>
     <w:r>

</xml_diff>

<commit_message>
Fixed MagJE Template for judicial officer.
</commit_message>
<xml_diff>
--- a/resources/Templates/Magistrate_And_Judge_Final_Judgment_Template.docx
+++ b/resources/Templates/Magistrate_And_Judge_Final_Judgment_Template.docx
@@ -786,8 +786,6 @@
         </w:rPr>
         <w:t>.officer</w:t>
       </w:r>
-      <w:bookmarkStart w:id="0" w:name="_GoBack"/>
-      <w:bookmarkEnd w:id="0"/>
       <w:r>
         <w:rPr>
           <w:rFonts w:ascii="Palatino Linotype" w:hAnsi="Palatino Linotype"/>
@@ -1405,25 +1403,7 @@
           <w:sz w:val="20"/>
           <w:szCs w:val="20"/>
         </w:rPr>
-        <w:t xml:space="preserve">The Court, finding that the Defendant entered the plea knowingly, </w:t>
-      </w:r>
-      <w:proofErr w:type="gramStart"/>
-      <w:r>
-        <w:rPr>
-          <w:rFonts w:ascii="Palatino Linotype" w:hAnsi="Palatino Linotype"/>
-          <w:sz w:val="20"/>
-          <w:szCs w:val="20"/>
-        </w:rPr>
-        <w:t>intelligently</w:t>
-      </w:r>
-      <w:proofErr w:type="gramEnd"/>
-      <w:r>
-        <w:rPr>
-          <w:rFonts w:ascii="Palatino Linotype" w:hAnsi="Palatino Linotype"/>
-          <w:sz w:val="20"/>
-          <w:szCs w:val="20"/>
-        </w:rPr>
-        <w:t>, and voluntarily, accepted the plea and entered the following sentence:</w:t>
+        <w:t>The Court, finding that the Defendant entered the plea knowingly, intelligently, and voluntarily, accepted the plea and entered the following sentence:</w:t>
       </w:r>
     </w:p>
     <w:p>
@@ -5260,17 +5240,27 @@
           <w:sz w:val="20"/>
           <w:szCs w:val="20"/>
         </w:rPr>
-        <w:t>ficer_</w:t>
-      </w:r>
-      <w:proofErr w:type="gramStart"/>
-      <w:r>
-        <w:rPr>
-          <w:rFonts w:ascii="Palatino Linotype" w:hAnsi="Palatino Linotype"/>
-          <w:bCs/>
-          <w:sz w:val="20"/>
-          <w:szCs w:val="20"/>
-        </w:rPr>
-        <w:t>type</w:t>
+        <w:t>ficer</w:t>
+      </w:r>
+      <w:r>
+        <w:rPr>
+          <w:rFonts w:ascii="Palatino Linotype" w:hAnsi="Palatino Linotype"/>
+          <w:bCs/>
+          <w:sz w:val="20"/>
+          <w:szCs w:val="20"/>
+        </w:rPr>
+        <w:t>.officer</w:t>
+      </w:r>
+      <w:bookmarkStart w:id="0" w:name="_GoBack"/>
+      <w:bookmarkEnd w:id="0"/>
+      <w:r>
+        <w:rPr>
+          <w:rFonts w:ascii="Palatino Linotype" w:hAnsi="Palatino Linotype"/>
+          <w:bCs/>
+          <w:sz w:val="20"/>
+          <w:szCs w:val="20"/>
+        </w:rPr>
+        <w:t>_type</w:t>
       </w:r>
       <w:proofErr w:type="spellEnd"/>
       <w:r>
@@ -5280,17 +5270,7 @@
           <w:sz w:val="20"/>
           <w:szCs w:val="20"/>
         </w:rPr>
-        <w:t xml:space="preserve">  =</w:t>
-      </w:r>
-      <w:proofErr w:type="gramEnd"/>
-      <w:r>
-        <w:rPr>
-          <w:rFonts w:ascii="Palatino Linotype" w:hAnsi="Palatino Linotype"/>
-          <w:bCs/>
-          <w:sz w:val="20"/>
-          <w:szCs w:val="20"/>
-        </w:rPr>
-        <w:t>=  ‘Magistrate’ %}</w:t>
+        <w:t xml:space="preserve">  ==  ‘Magistrate’ %}</w:t>
       </w:r>
     </w:p>
     <w:p>

</xml_diff>

<commit_message>
Fixed spacing at top of MagJE template.
</commit_message>
<xml_diff>
--- a/resources/Templates/Magistrate_And_Judge_Final_Judgment_Template.docx
+++ b/resources/Templates/Magistrate_And_Judge_Final_Judgment_Template.docx
@@ -16,32 +16,15 @@
           <w:tab w:val="left" w:pos="4320"/>
           <w:tab w:val="left" w:pos="4680"/>
         </w:tabs>
-        <w:rPr>
-          <w:rFonts w:ascii="Palatino Linotype" w:hAnsi="Palatino Linotype"/>
+        <w:ind w:left="4680" w:hanging="4680"/>
+        <w:rPr>
+          <w:rFonts w:ascii="Palatino Linotype" w:hAnsi="Palatino Linotype"/>
+          <w:sz w:val="20"/>
+          <w:szCs w:val="20"/>
         </w:rPr>
       </w:pPr>
-    </w:p>
-    <w:p>
-      <w:pPr>
-        <w:tabs>
-          <w:tab w:val="left" w:pos="-1080"/>
-          <w:tab w:val="left" w:pos="-720"/>
-          <w:tab w:val="left" w:pos="0"/>
-          <w:tab w:val="left" w:pos="720"/>
-          <w:tab w:val="left" w:pos="1440"/>
-          <w:tab w:val="left" w:pos="2160"/>
-          <w:tab w:val="left" w:pos="2880"/>
-          <w:tab w:val="left" w:pos="3600"/>
-          <w:tab w:val="left" w:pos="4320"/>
-          <w:tab w:val="left" w:pos="4680"/>
-        </w:tabs>
-        <w:ind w:left="4680" w:hanging="4680"/>
-        <w:rPr>
-          <w:rFonts w:ascii="Palatino Linotype" w:hAnsi="Palatino Linotype"/>
-          <w:sz w:val="20"/>
-          <w:szCs w:val="20"/>
-        </w:rPr>
-      </w:pPr>
+      <w:bookmarkStart w:id="0" w:name="_GoBack"/>
+      <w:bookmarkEnd w:id="0"/>
       <w:r>
         <w:rPr>
           <w:rFonts w:ascii="Palatino Linotype" w:hAnsi="Palatino Linotype"/>
@@ -3078,7 +3061,6 @@
                 <w:sz w:val="20"/>
                 <w:szCs w:val="20"/>
               </w:rPr>
-              <w:lastRenderedPageBreak/>
               <w:t xml:space="preserve">Fines </w:t>
             </w:r>
             <w:r>
@@ -3149,7 +3131,18 @@
                 <w:sz w:val="20"/>
                 <w:szCs w:val="20"/>
               </w:rPr>
-              <w:t xml:space="preserve"> for charge in </w:t>
+              <w:t xml:space="preserve"> for charge </w:t>
+            </w:r>
+            <w:r>
+              <w:rPr>
+                <w:rFonts w:ascii="Palatino Linotype" w:hAnsi="Palatino Linotype"/>
+                <w:b/>
+                <w:bCs/>
+                <w:sz w:val="20"/>
+                <w:szCs w:val="20"/>
+              </w:rPr>
+              <w:lastRenderedPageBreak/>
+              <w:t xml:space="preserve">in </w:t>
             </w:r>
             <w:proofErr w:type="spellStart"/>
             <w:r>
@@ -3209,6 +3202,7 @@
                 <w:sz w:val="20"/>
                 <w:szCs w:val="20"/>
               </w:rPr>
+              <w:lastRenderedPageBreak/>
               <w:t xml:space="preserve">$ </w:t>
             </w:r>
             <w:r>
@@ -5251,8 +5245,6 @@
         </w:rPr>
         <w:t>.officer</w:t>
       </w:r>
-      <w:bookmarkStart w:id="0" w:name="_GoBack"/>
-      <w:bookmarkEnd w:id="0"/>
       <w:r>
         <w:rPr>
           <w:rFonts w:ascii="Palatino Linotype" w:hAnsi="Palatino Linotype"/>
@@ -5490,7 +5482,7 @@
       <w:headerReference w:type="default" r:id="rId8"/>
       <w:footerReference w:type="default" r:id="rId9"/>
       <w:pgSz w:w="12240" w:h="15840"/>
-      <w:pgMar w:top="1440" w:right="1080" w:bottom="1440" w:left="1080" w:header="864" w:footer="720" w:gutter="0"/>
+      <w:pgMar w:top="1440" w:right="1080" w:bottom="1440" w:left="1080" w:header="720" w:footer="720" w:gutter="0"/>
       <w:cols w:space="720"/>
       <w:noEndnote/>
       <w:docGrid w:linePitch="326"/>

</xml_diff>

<commit_message>
Moved database connections for BCD back to BCD.
</commit_message>
<xml_diff>
--- a/resources/Templates/Magistrate_And_Judge_Final_Judgment_Template.docx
+++ b/resources/Templates/Magistrate_And_Judge_Final_Judgment_Template.docx
@@ -23,8 +23,6 @@
           <w:szCs w:val="20"/>
         </w:rPr>
       </w:pPr>
-      <w:bookmarkStart w:id="0" w:name="_GoBack"/>
-      <w:bookmarkEnd w:id="0"/>
       <w:r>
         <w:rPr>
           <w:rFonts w:ascii="Palatino Linotype" w:hAnsi="Palatino Linotype"/>
@@ -1361,7 +1359,39 @@
           <w:sz w:val="20"/>
           <w:szCs w:val="20"/>
         </w:rPr>
-        <w:t xml:space="preserve">The Court explained that Defendant was charged with the offenses set forth below. The Defendant, having understood the nature of the charge(s), all constitutional rights, and the effects of a plea, entered a plea(s) to the charge(s) as set forth in the chart below. </w:t>
+        <w:t>The Court explained that Defendant was charged with the offense</w:t>
+      </w:r>
+      <w:r>
+        <w:rPr>
+          <w:rFonts w:ascii="Palatino Linotype" w:hAnsi="Palatino Linotype"/>
+          <w:sz w:val="20"/>
+          <w:szCs w:val="20"/>
+        </w:rPr>
+        <w:t>(</w:t>
+      </w:r>
+      <w:r>
+        <w:rPr>
+          <w:rFonts w:ascii="Palatino Linotype" w:hAnsi="Palatino Linotype"/>
+          <w:sz w:val="20"/>
+          <w:szCs w:val="20"/>
+        </w:rPr>
+        <w:t>s</w:t>
+      </w:r>
+      <w:r>
+        <w:rPr>
+          <w:rFonts w:ascii="Palatino Linotype" w:hAnsi="Palatino Linotype"/>
+          <w:sz w:val="20"/>
+          <w:szCs w:val="20"/>
+        </w:rPr>
+        <w:t>)</w:t>
+      </w:r>
+      <w:r>
+        <w:rPr>
+          <w:rFonts w:ascii="Palatino Linotype" w:hAnsi="Palatino Linotype"/>
+          <w:sz w:val="20"/>
+          <w:szCs w:val="20"/>
+        </w:rPr>
+        <w:t xml:space="preserve"> set forth below. The Defendant, having understood the nature of the charge(s), all constitutional rights, and the effects of a plea, entered a plea(s) to the charge(s) as set forth in the chart below. </w:t>
       </w:r>
       <w:r>
         <w:rPr>
@@ -3071,8 +3101,21 @@
                 <w:sz w:val="20"/>
                 <w:szCs w:val="20"/>
               </w:rPr>
+              <w:lastRenderedPageBreak/>
               <w:t>Suspend</w:t>
             </w:r>
+            <w:r>
+              <w:rPr>
+                <w:rFonts w:ascii="Palatino Linotype" w:hAnsi="Palatino Linotype"/>
+                <w:b/>
+                <w:bCs/>
+                <w:sz w:val="20"/>
+                <w:szCs w:val="20"/>
+              </w:rPr>
+              <w:t>ed</w:t>
+            </w:r>
+            <w:bookmarkStart w:id="0" w:name="_GoBack"/>
+            <w:bookmarkEnd w:id="0"/>
           </w:p>
         </w:tc>
         <w:tc>
@@ -3109,6 +3152,7 @@
                 <w:sz w:val="20"/>
                 <w:szCs w:val="20"/>
               </w:rPr>
+              <w:lastRenderedPageBreak/>
               <w:t>{%</w:t>
             </w:r>
             <w:proofErr w:type="spellStart"/>

</xml_diff>

<commit_message>
Fixed added charge when no case load data. Update template.
</commit_message>
<xml_diff>
--- a/resources/Templates/Magistrate_And_Judge_Final_Judgment_Template.docx
+++ b/resources/Templates/Magistrate_And_Judge_Final_Judgment_Template.docx
@@ -1436,8 +1436,8 @@
         <w:tblLook w:val="04A0" w:firstRow="1" w:lastRow="0" w:firstColumn="1" w:lastColumn="0" w:noHBand="0" w:noVBand="1"/>
       </w:tblPr>
       <w:tblGrid>
-        <w:gridCol w:w="1728"/>
-        <w:gridCol w:w="1632"/>
+        <w:gridCol w:w="1801"/>
+        <w:gridCol w:w="1559"/>
         <w:gridCol w:w="3289"/>
         <w:gridCol w:w="1632"/>
       </w:tblGrid>
@@ -1447,7 +1447,7 @@
         </w:trPr>
         <w:tc>
           <w:tcPr>
-            <w:tcW w:w="1728" w:type="dxa"/>
+            <w:tcW w:w="1801" w:type="dxa"/>
           </w:tcPr>
           <w:p>
             <w:pPr>
@@ -1471,6 +1471,7 @@
                 <w:szCs w:val="20"/>
               </w:rPr>
             </w:pPr>
+            <w:bookmarkStart w:id="0" w:name="_GoBack" w:colFirst="0" w:colLast="0"/>
             <w:r>
               <w:rPr>
                 <w:rFonts w:ascii="Palatino Linotype" w:hAnsi="Palatino Linotype"/>
@@ -1480,6 +1481,148 @@
                 <w:szCs w:val="20"/>
               </w:rPr>
               <w:t>Offense</w:t>
+            </w:r>
+          </w:p>
+        </w:tc>
+        <w:tc>
+          <w:tcPr>
+            <w:tcW w:w="1559" w:type="dxa"/>
+          </w:tcPr>
+          <w:p>
+            <w:pPr>
+              <w:tabs>
+                <w:tab w:val="left" w:pos="-1080"/>
+                <w:tab w:val="left" w:pos="-720"/>
+                <w:tab w:val="left" w:pos="0"/>
+                <w:tab w:val="left" w:pos="720"/>
+                <w:tab w:val="left" w:pos="1440"/>
+                <w:tab w:val="left" w:pos="2160"/>
+                <w:tab w:val="left" w:pos="2880"/>
+                <w:tab w:val="left" w:pos="3600"/>
+                <w:tab w:val="left" w:pos="4320"/>
+                <w:tab w:val="left" w:pos="4680"/>
+              </w:tabs>
+              <w:rPr>
+                <w:rFonts w:ascii="Palatino Linotype" w:hAnsi="Palatino Linotype"/>
+                <w:b/>
+                <w:bCs/>
+                <w:sz w:val="20"/>
+                <w:szCs w:val="20"/>
+              </w:rPr>
+            </w:pPr>
+            <w:r>
+              <w:rPr>
+                <w:rFonts w:ascii="Palatino Linotype" w:hAnsi="Palatino Linotype"/>
+                <w:b/>
+                <w:bCs/>
+                <w:sz w:val="20"/>
+                <w:szCs w:val="20"/>
+              </w:rPr>
+              <w:t>{%</w:t>
+            </w:r>
+            <w:proofErr w:type="spellStart"/>
+            <w:r>
+              <w:rPr>
+                <w:rFonts w:ascii="Palatino Linotype" w:hAnsi="Palatino Linotype"/>
+                <w:b/>
+                <w:bCs/>
+                <w:sz w:val="20"/>
+                <w:szCs w:val="20"/>
+              </w:rPr>
+              <w:t>tc</w:t>
+            </w:r>
+            <w:proofErr w:type="spellEnd"/>
+            <w:r>
+              <w:rPr>
+                <w:rFonts w:ascii="Palatino Linotype" w:hAnsi="Palatino Linotype"/>
+                <w:b/>
+                <w:bCs/>
+                <w:sz w:val="20"/>
+                <w:szCs w:val="20"/>
+              </w:rPr>
+              <w:t xml:space="preserve"> for charge in </w:t>
+            </w:r>
+            <w:proofErr w:type="spellStart"/>
+            <w:r>
+              <w:rPr>
+                <w:rFonts w:ascii="Palatino Linotype" w:hAnsi="Palatino Linotype"/>
+                <w:b/>
+                <w:bCs/>
+                <w:sz w:val="20"/>
+                <w:szCs w:val="20"/>
+              </w:rPr>
+              <w:t>charges_list</w:t>
+            </w:r>
+            <w:proofErr w:type="spellEnd"/>
+            <w:r>
+              <w:rPr>
+                <w:rFonts w:ascii="Palatino Linotype" w:hAnsi="Palatino Linotype"/>
+                <w:b/>
+                <w:bCs/>
+                <w:sz w:val="20"/>
+                <w:szCs w:val="20"/>
+              </w:rPr>
+              <w:t xml:space="preserve"> %}</w:t>
+            </w:r>
+          </w:p>
+        </w:tc>
+        <w:tc>
+          <w:tcPr>
+            <w:tcW w:w="3289" w:type="dxa"/>
+          </w:tcPr>
+          <w:p>
+            <w:pPr>
+              <w:tabs>
+                <w:tab w:val="left" w:pos="-1080"/>
+                <w:tab w:val="left" w:pos="-720"/>
+                <w:tab w:val="left" w:pos="0"/>
+                <w:tab w:val="left" w:pos="720"/>
+                <w:tab w:val="left" w:pos="1440"/>
+                <w:tab w:val="left" w:pos="2160"/>
+                <w:tab w:val="left" w:pos="2880"/>
+                <w:tab w:val="left" w:pos="3600"/>
+                <w:tab w:val="left" w:pos="4320"/>
+                <w:tab w:val="left" w:pos="4680"/>
+              </w:tabs>
+              <w:rPr>
+                <w:rFonts w:ascii="Palatino Linotype" w:hAnsi="Palatino Linotype"/>
+                <w:b/>
+                <w:bCs/>
+                <w:sz w:val="20"/>
+                <w:szCs w:val="20"/>
+              </w:rPr>
+            </w:pPr>
+            <w:r>
+              <w:rPr>
+                <w:rFonts w:ascii="Palatino Linotype" w:hAnsi="Palatino Linotype"/>
+                <w:b/>
+                <w:bCs/>
+                <w:sz w:val="20"/>
+                <w:szCs w:val="20"/>
+              </w:rPr>
+              <w:t xml:space="preserve">{{ </w:t>
+            </w:r>
+            <w:proofErr w:type="spellStart"/>
+            <w:r>
+              <w:rPr>
+                <w:rFonts w:ascii="Palatino Linotype" w:hAnsi="Palatino Linotype"/>
+                <w:b/>
+                <w:bCs/>
+                <w:sz w:val="20"/>
+                <w:szCs w:val="20"/>
+              </w:rPr>
+              <w:t>charge.offense</w:t>
+            </w:r>
+            <w:proofErr w:type="spellEnd"/>
+            <w:r>
+              <w:rPr>
+                <w:rFonts w:ascii="Palatino Linotype" w:hAnsi="Palatino Linotype"/>
+                <w:b/>
+                <w:bCs/>
+                <w:sz w:val="20"/>
+                <w:szCs w:val="20"/>
+              </w:rPr>
+              <w:t xml:space="preserve"> }}</w:t>
             </w:r>
           </w:p>
         </w:tc>
@@ -1539,6 +1682,131 @@
                 <w:sz w:val="20"/>
                 <w:szCs w:val="20"/>
               </w:rPr>
+              <w:t xml:space="preserve"> </w:t>
+            </w:r>
+            <w:proofErr w:type="spellStart"/>
+            <w:r>
+              <w:rPr>
+                <w:rFonts w:ascii="Palatino Linotype" w:hAnsi="Palatino Linotype"/>
+                <w:b/>
+                <w:bCs/>
+                <w:sz w:val="20"/>
+                <w:szCs w:val="20"/>
+              </w:rPr>
+              <w:t>endfor</w:t>
+            </w:r>
+            <w:proofErr w:type="spellEnd"/>
+            <w:r>
+              <w:rPr>
+                <w:rFonts w:ascii="Palatino Linotype" w:hAnsi="Palatino Linotype"/>
+                <w:b/>
+                <w:bCs/>
+                <w:sz w:val="20"/>
+                <w:szCs w:val="20"/>
+              </w:rPr>
+              <w:t xml:space="preserve"> %}</w:t>
+            </w:r>
+          </w:p>
+        </w:tc>
+      </w:tr>
+      <w:tr>
+        <w:trPr>
+          <w:jc w:val="center"/>
+        </w:trPr>
+        <w:tc>
+          <w:tcPr>
+            <w:tcW w:w="1801" w:type="dxa"/>
+          </w:tcPr>
+          <w:p>
+            <w:pPr>
+              <w:tabs>
+                <w:tab w:val="left" w:pos="-1080"/>
+                <w:tab w:val="left" w:pos="-720"/>
+                <w:tab w:val="left" w:pos="0"/>
+                <w:tab w:val="left" w:pos="720"/>
+                <w:tab w:val="left" w:pos="1440"/>
+                <w:tab w:val="left" w:pos="2160"/>
+                <w:tab w:val="left" w:pos="2880"/>
+                <w:tab w:val="left" w:pos="3600"/>
+                <w:tab w:val="left" w:pos="4320"/>
+                <w:tab w:val="left" w:pos="4680"/>
+              </w:tabs>
+              <w:rPr>
+                <w:rFonts w:ascii="Palatino Linotype" w:hAnsi="Palatino Linotype"/>
+                <w:b/>
+                <w:bCs/>
+                <w:sz w:val="20"/>
+                <w:szCs w:val="20"/>
+              </w:rPr>
+            </w:pPr>
+            <w:r>
+              <w:rPr>
+                <w:rFonts w:ascii="Palatino Linotype" w:hAnsi="Palatino Linotype"/>
+                <w:b/>
+                <w:bCs/>
+                <w:sz w:val="20"/>
+                <w:szCs w:val="20"/>
+              </w:rPr>
+              <w:t>Statute/Ord.</w:t>
+            </w:r>
+          </w:p>
+        </w:tc>
+        <w:tc>
+          <w:tcPr>
+            <w:tcW w:w="1559" w:type="dxa"/>
+          </w:tcPr>
+          <w:p>
+            <w:pPr>
+              <w:tabs>
+                <w:tab w:val="left" w:pos="-1080"/>
+                <w:tab w:val="left" w:pos="-720"/>
+                <w:tab w:val="left" w:pos="0"/>
+                <w:tab w:val="left" w:pos="720"/>
+                <w:tab w:val="left" w:pos="1440"/>
+                <w:tab w:val="left" w:pos="2160"/>
+                <w:tab w:val="left" w:pos="2880"/>
+                <w:tab w:val="left" w:pos="3600"/>
+                <w:tab w:val="left" w:pos="4320"/>
+                <w:tab w:val="left" w:pos="4680"/>
+              </w:tabs>
+              <w:rPr>
+                <w:rFonts w:ascii="Palatino Linotype" w:hAnsi="Palatino Linotype"/>
+                <w:b/>
+                <w:bCs/>
+                <w:sz w:val="20"/>
+                <w:szCs w:val="20"/>
+              </w:rPr>
+            </w:pPr>
+            <w:r>
+              <w:rPr>
+                <w:rFonts w:ascii="Palatino Linotype" w:hAnsi="Palatino Linotype"/>
+                <w:b/>
+                <w:bCs/>
+                <w:sz w:val="20"/>
+                <w:szCs w:val="20"/>
+              </w:rPr>
+              <w:t>{%</w:t>
+            </w:r>
+            <w:proofErr w:type="spellStart"/>
+            <w:r>
+              <w:rPr>
+                <w:rFonts w:ascii="Palatino Linotype" w:hAnsi="Palatino Linotype"/>
+                <w:b/>
+                <w:bCs/>
+                <w:sz w:val="20"/>
+                <w:szCs w:val="20"/>
+              </w:rPr>
+              <w:t>tc</w:t>
+            </w:r>
+            <w:proofErr w:type="spellEnd"/>
+            <w:r>
+              <w:rPr>
+                <w:rFonts w:ascii="Palatino Linotype" w:hAnsi="Palatino Linotype"/>
+                <w:b/>
+                <w:bCs/>
+                <w:sz w:val="20"/>
+                <w:szCs w:val="20"/>
+              </w:rPr>
               <w:t xml:space="preserve"> for charge in </w:t>
             </w:r>
             <w:proofErr w:type="spellStart"/>
@@ -1610,7 +1878,7 @@
                 <w:sz w:val="20"/>
                 <w:szCs w:val="20"/>
               </w:rPr>
-              <w:t>charge.offense</w:t>
+              <w:t>charge.statute</w:t>
             </w:r>
             <w:proofErr w:type="spellEnd"/>
             <w:r>
@@ -1714,7 +1982,7 @@
         </w:trPr>
         <w:tc>
           <w:tcPr>
-            <w:tcW w:w="1728" w:type="dxa"/>
+            <w:tcW w:w="1801" w:type="dxa"/>
           </w:tcPr>
           <w:p>
             <w:pPr>
@@ -1746,7 +2014,149 @@
                 <w:sz w:val="20"/>
                 <w:szCs w:val="20"/>
               </w:rPr>
-              <w:t>Statute/Ord.</w:t>
+              <w:t>Degree</w:t>
+            </w:r>
+          </w:p>
+        </w:tc>
+        <w:tc>
+          <w:tcPr>
+            <w:tcW w:w="1559" w:type="dxa"/>
+          </w:tcPr>
+          <w:p>
+            <w:pPr>
+              <w:tabs>
+                <w:tab w:val="left" w:pos="-1080"/>
+                <w:tab w:val="left" w:pos="-720"/>
+                <w:tab w:val="left" w:pos="0"/>
+                <w:tab w:val="left" w:pos="720"/>
+                <w:tab w:val="left" w:pos="1440"/>
+                <w:tab w:val="left" w:pos="2160"/>
+                <w:tab w:val="left" w:pos="2880"/>
+                <w:tab w:val="left" w:pos="3600"/>
+                <w:tab w:val="left" w:pos="4320"/>
+                <w:tab w:val="left" w:pos="4680"/>
+              </w:tabs>
+              <w:rPr>
+                <w:rFonts w:ascii="Palatino Linotype" w:hAnsi="Palatino Linotype"/>
+                <w:b/>
+                <w:bCs/>
+                <w:sz w:val="20"/>
+                <w:szCs w:val="20"/>
+              </w:rPr>
+            </w:pPr>
+            <w:r>
+              <w:rPr>
+                <w:rFonts w:ascii="Palatino Linotype" w:hAnsi="Palatino Linotype"/>
+                <w:b/>
+                <w:bCs/>
+                <w:sz w:val="20"/>
+                <w:szCs w:val="20"/>
+              </w:rPr>
+              <w:t>{%</w:t>
+            </w:r>
+            <w:proofErr w:type="spellStart"/>
+            <w:r>
+              <w:rPr>
+                <w:rFonts w:ascii="Palatino Linotype" w:hAnsi="Palatino Linotype"/>
+                <w:b/>
+                <w:bCs/>
+                <w:sz w:val="20"/>
+                <w:szCs w:val="20"/>
+              </w:rPr>
+              <w:t>tc</w:t>
+            </w:r>
+            <w:proofErr w:type="spellEnd"/>
+            <w:r>
+              <w:rPr>
+                <w:rFonts w:ascii="Palatino Linotype" w:hAnsi="Palatino Linotype"/>
+                <w:b/>
+                <w:bCs/>
+                <w:sz w:val="20"/>
+                <w:szCs w:val="20"/>
+              </w:rPr>
+              <w:t xml:space="preserve"> for charge in </w:t>
+            </w:r>
+            <w:proofErr w:type="spellStart"/>
+            <w:r>
+              <w:rPr>
+                <w:rFonts w:ascii="Palatino Linotype" w:hAnsi="Palatino Linotype"/>
+                <w:b/>
+                <w:bCs/>
+                <w:sz w:val="20"/>
+                <w:szCs w:val="20"/>
+              </w:rPr>
+              <w:t>charges_list</w:t>
+            </w:r>
+            <w:proofErr w:type="spellEnd"/>
+            <w:r>
+              <w:rPr>
+                <w:rFonts w:ascii="Palatino Linotype" w:hAnsi="Palatino Linotype"/>
+                <w:b/>
+                <w:bCs/>
+                <w:sz w:val="20"/>
+                <w:szCs w:val="20"/>
+              </w:rPr>
+              <w:t xml:space="preserve"> %}</w:t>
+            </w:r>
+          </w:p>
+        </w:tc>
+        <w:tc>
+          <w:tcPr>
+            <w:tcW w:w="3289" w:type="dxa"/>
+          </w:tcPr>
+          <w:p>
+            <w:pPr>
+              <w:tabs>
+                <w:tab w:val="left" w:pos="-1080"/>
+                <w:tab w:val="left" w:pos="-720"/>
+                <w:tab w:val="left" w:pos="0"/>
+                <w:tab w:val="left" w:pos="720"/>
+                <w:tab w:val="left" w:pos="1440"/>
+                <w:tab w:val="left" w:pos="2160"/>
+                <w:tab w:val="left" w:pos="2880"/>
+                <w:tab w:val="left" w:pos="3600"/>
+                <w:tab w:val="left" w:pos="4320"/>
+                <w:tab w:val="left" w:pos="4680"/>
+              </w:tabs>
+              <w:rPr>
+                <w:rFonts w:ascii="Palatino Linotype" w:hAnsi="Palatino Linotype"/>
+                <w:b/>
+                <w:bCs/>
+                <w:sz w:val="20"/>
+                <w:szCs w:val="20"/>
+              </w:rPr>
+            </w:pPr>
+            <w:r>
+              <w:rPr>
+                <w:rFonts w:ascii="Palatino Linotype" w:hAnsi="Palatino Linotype"/>
+                <w:b/>
+                <w:bCs/>
+                <w:sz w:val="20"/>
+                <w:szCs w:val="20"/>
+              </w:rPr>
+              <w:t xml:space="preserve">{{ </w:t>
+            </w:r>
+            <w:proofErr w:type="spellStart"/>
+            <w:r>
+              <w:rPr>
+                <w:rFonts w:ascii="Palatino Linotype" w:hAnsi="Palatino Linotype"/>
+                <w:b/>
+                <w:bCs/>
+                <w:sz w:val="20"/>
+                <w:szCs w:val="20"/>
+              </w:rPr>
+              <w:t>charge.degree</w:t>
+            </w:r>
+            <w:proofErr w:type="spellEnd"/>
+            <w:r>
+              <w:rPr>
+                <w:rFonts w:ascii="Palatino Linotype" w:hAnsi="Palatino Linotype"/>
+                <w:b/>
+                <w:bCs/>
+                <w:sz w:val="20"/>
+                <w:szCs w:val="20"/>
+              </w:rPr>
+              <w:t xml:space="preserve"> }}</w:t>
             </w:r>
           </w:p>
         </w:tc>
@@ -1806,6 +2216,131 @@
                 <w:sz w:val="20"/>
                 <w:szCs w:val="20"/>
               </w:rPr>
+              <w:t xml:space="preserve"> </w:t>
+            </w:r>
+            <w:proofErr w:type="spellStart"/>
+            <w:r>
+              <w:rPr>
+                <w:rFonts w:ascii="Palatino Linotype" w:hAnsi="Palatino Linotype"/>
+                <w:b/>
+                <w:bCs/>
+                <w:sz w:val="20"/>
+                <w:szCs w:val="20"/>
+              </w:rPr>
+              <w:t>endfor</w:t>
+            </w:r>
+            <w:proofErr w:type="spellEnd"/>
+            <w:r>
+              <w:rPr>
+                <w:rFonts w:ascii="Palatino Linotype" w:hAnsi="Palatino Linotype"/>
+                <w:b/>
+                <w:bCs/>
+                <w:sz w:val="20"/>
+                <w:szCs w:val="20"/>
+              </w:rPr>
+              <w:t xml:space="preserve"> %}</w:t>
+            </w:r>
+          </w:p>
+        </w:tc>
+      </w:tr>
+      <w:tr>
+        <w:trPr>
+          <w:jc w:val="center"/>
+        </w:trPr>
+        <w:tc>
+          <w:tcPr>
+            <w:tcW w:w="1801" w:type="dxa"/>
+          </w:tcPr>
+          <w:p>
+            <w:pPr>
+              <w:tabs>
+                <w:tab w:val="left" w:pos="-1080"/>
+                <w:tab w:val="left" w:pos="-720"/>
+                <w:tab w:val="left" w:pos="0"/>
+                <w:tab w:val="left" w:pos="720"/>
+                <w:tab w:val="left" w:pos="1440"/>
+                <w:tab w:val="left" w:pos="2160"/>
+                <w:tab w:val="left" w:pos="2880"/>
+                <w:tab w:val="left" w:pos="3600"/>
+                <w:tab w:val="left" w:pos="4320"/>
+                <w:tab w:val="left" w:pos="4680"/>
+              </w:tabs>
+              <w:rPr>
+                <w:rFonts w:ascii="Palatino Linotype" w:hAnsi="Palatino Linotype"/>
+                <w:b/>
+                <w:bCs/>
+                <w:sz w:val="20"/>
+                <w:szCs w:val="20"/>
+              </w:rPr>
+            </w:pPr>
+            <w:r>
+              <w:rPr>
+                <w:rFonts w:ascii="Palatino Linotype" w:hAnsi="Palatino Linotype"/>
+                <w:b/>
+                <w:bCs/>
+                <w:sz w:val="20"/>
+                <w:szCs w:val="20"/>
+              </w:rPr>
+              <w:t>Plea</w:t>
+            </w:r>
+          </w:p>
+        </w:tc>
+        <w:tc>
+          <w:tcPr>
+            <w:tcW w:w="1559" w:type="dxa"/>
+          </w:tcPr>
+          <w:p>
+            <w:pPr>
+              <w:tabs>
+                <w:tab w:val="left" w:pos="-1080"/>
+                <w:tab w:val="left" w:pos="-720"/>
+                <w:tab w:val="left" w:pos="0"/>
+                <w:tab w:val="left" w:pos="720"/>
+                <w:tab w:val="left" w:pos="1440"/>
+                <w:tab w:val="left" w:pos="2160"/>
+                <w:tab w:val="left" w:pos="2880"/>
+                <w:tab w:val="left" w:pos="3600"/>
+                <w:tab w:val="left" w:pos="4320"/>
+                <w:tab w:val="left" w:pos="4680"/>
+              </w:tabs>
+              <w:rPr>
+                <w:rFonts w:ascii="Palatino Linotype" w:hAnsi="Palatino Linotype"/>
+                <w:b/>
+                <w:bCs/>
+                <w:sz w:val="20"/>
+                <w:szCs w:val="20"/>
+              </w:rPr>
+            </w:pPr>
+            <w:r>
+              <w:rPr>
+                <w:rFonts w:ascii="Palatino Linotype" w:hAnsi="Palatino Linotype"/>
+                <w:b/>
+                <w:bCs/>
+                <w:sz w:val="20"/>
+                <w:szCs w:val="20"/>
+              </w:rPr>
+              <w:t>{%</w:t>
+            </w:r>
+            <w:proofErr w:type="spellStart"/>
+            <w:r>
+              <w:rPr>
+                <w:rFonts w:ascii="Palatino Linotype" w:hAnsi="Palatino Linotype"/>
+                <w:b/>
+                <w:bCs/>
+                <w:sz w:val="20"/>
+                <w:szCs w:val="20"/>
+              </w:rPr>
+              <w:t>tc</w:t>
+            </w:r>
+            <w:proofErr w:type="spellEnd"/>
+            <w:r>
+              <w:rPr>
+                <w:rFonts w:ascii="Palatino Linotype" w:hAnsi="Palatino Linotype"/>
+                <w:b/>
+                <w:bCs/>
+                <w:sz w:val="20"/>
+                <w:szCs w:val="20"/>
+              </w:rPr>
               <w:t xml:space="preserve"> for charge in </w:t>
             </w:r>
             <w:proofErr w:type="spellStart"/>
@@ -1877,7 +2412,7 @@
                 <w:sz w:val="20"/>
                 <w:szCs w:val="20"/>
               </w:rPr>
-              <w:t>charge.statute</w:t>
+              <w:t>charge.plea</w:t>
             </w:r>
             <w:proofErr w:type="spellEnd"/>
             <w:r>
@@ -1888,7 +2423,7 @@
                 <w:sz w:val="20"/>
                 <w:szCs w:val="20"/>
               </w:rPr>
-              <w:t xml:space="preserve"> }}</w:t>
+              <w:t>}}</w:t>
             </w:r>
           </w:p>
         </w:tc>
@@ -1981,7 +2516,7 @@
         </w:trPr>
         <w:tc>
           <w:tcPr>
-            <w:tcW w:w="1728" w:type="dxa"/>
+            <w:tcW w:w="1801" w:type="dxa"/>
           </w:tcPr>
           <w:p>
             <w:pPr>
@@ -2013,7 +2548,161 @@
                 <w:sz w:val="20"/>
                 <w:szCs w:val="20"/>
               </w:rPr>
-              <w:t>Degree</w:t>
+              <w:t>Finding</w:t>
+            </w:r>
+          </w:p>
+        </w:tc>
+        <w:tc>
+          <w:tcPr>
+            <w:tcW w:w="1559" w:type="dxa"/>
+          </w:tcPr>
+          <w:p>
+            <w:pPr>
+              <w:tabs>
+                <w:tab w:val="left" w:pos="-1080"/>
+                <w:tab w:val="left" w:pos="-720"/>
+                <w:tab w:val="left" w:pos="0"/>
+                <w:tab w:val="left" w:pos="720"/>
+                <w:tab w:val="left" w:pos="1440"/>
+                <w:tab w:val="left" w:pos="2160"/>
+                <w:tab w:val="left" w:pos="2880"/>
+                <w:tab w:val="left" w:pos="3600"/>
+                <w:tab w:val="left" w:pos="4320"/>
+                <w:tab w:val="left" w:pos="4680"/>
+              </w:tabs>
+              <w:rPr>
+                <w:rFonts w:ascii="Palatino Linotype" w:hAnsi="Palatino Linotype"/>
+                <w:b/>
+                <w:bCs/>
+                <w:sz w:val="20"/>
+                <w:szCs w:val="20"/>
+              </w:rPr>
+            </w:pPr>
+            <w:r>
+              <w:rPr>
+                <w:rFonts w:ascii="Palatino Linotype" w:hAnsi="Palatino Linotype"/>
+                <w:b/>
+                <w:bCs/>
+                <w:sz w:val="20"/>
+                <w:szCs w:val="20"/>
+              </w:rPr>
+              <w:t>{%</w:t>
+            </w:r>
+            <w:proofErr w:type="spellStart"/>
+            <w:r>
+              <w:rPr>
+                <w:rFonts w:ascii="Palatino Linotype" w:hAnsi="Palatino Linotype"/>
+                <w:b/>
+                <w:bCs/>
+                <w:sz w:val="20"/>
+                <w:szCs w:val="20"/>
+              </w:rPr>
+              <w:t>tc</w:t>
+            </w:r>
+            <w:proofErr w:type="spellEnd"/>
+            <w:r>
+              <w:rPr>
+                <w:rFonts w:ascii="Palatino Linotype" w:hAnsi="Palatino Linotype"/>
+                <w:b/>
+                <w:bCs/>
+                <w:sz w:val="20"/>
+                <w:szCs w:val="20"/>
+              </w:rPr>
+              <w:t xml:space="preserve"> for charge in </w:t>
+            </w:r>
+            <w:proofErr w:type="spellStart"/>
+            <w:r>
+              <w:rPr>
+                <w:rFonts w:ascii="Palatino Linotype" w:hAnsi="Palatino Linotype"/>
+                <w:b/>
+                <w:bCs/>
+                <w:sz w:val="20"/>
+                <w:szCs w:val="20"/>
+              </w:rPr>
+              <w:t>charges_list</w:t>
+            </w:r>
+            <w:proofErr w:type="spellEnd"/>
+            <w:r>
+              <w:rPr>
+                <w:rFonts w:ascii="Palatino Linotype" w:hAnsi="Palatino Linotype"/>
+                <w:b/>
+                <w:bCs/>
+                <w:sz w:val="20"/>
+                <w:szCs w:val="20"/>
+              </w:rPr>
+              <w:t xml:space="preserve"> </w:t>
+            </w:r>
+            <w:r>
+              <w:rPr>
+                <w:rFonts w:ascii="Palatino Linotype" w:hAnsi="Palatino Linotype"/>
+                <w:b/>
+                <w:bCs/>
+                <w:sz w:val="20"/>
+                <w:szCs w:val="20"/>
+              </w:rPr>
+              <w:lastRenderedPageBreak/>
+              <w:t>%}</w:t>
+            </w:r>
+          </w:p>
+        </w:tc>
+        <w:tc>
+          <w:tcPr>
+            <w:tcW w:w="3289" w:type="dxa"/>
+          </w:tcPr>
+          <w:p>
+            <w:pPr>
+              <w:tabs>
+                <w:tab w:val="left" w:pos="-1080"/>
+                <w:tab w:val="left" w:pos="-720"/>
+                <w:tab w:val="left" w:pos="0"/>
+                <w:tab w:val="left" w:pos="720"/>
+                <w:tab w:val="left" w:pos="1440"/>
+                <w:tab w:val="left" w:pos="2160"/>
+                <w:tab w:val="left" w:pos="2880"/>
+                <w:tab w:val="left" w:pos="3600"/>
+                <w:tab w:val="left" w:pos="4320"/>
+                <w:tab w:val="left" w:pos="4680"/>
+              </w:tabs>
+              <w:rPr>
+                <w:rFonts w:ascii="Palatino Linotype" w:hAnsi="Palatino Linotype"/>
+                <w:b/>
+                <w:bCs/>
+                <w:sz w:val="20"/>
+                <w:szCs w:val="20"/>
+              </w:rPr>
+            </w:pPr>
+            <w:r>
+              <w:rPr>
+                <w:rFonts w:ascii="Palatino Linotype" w:hAnsi="Palatino Linotype"/>
+                <w:b/>
+                <w:bCs/>
+                <w:sz w:val="20"/>
+                <w:szCs w:val="20"/>
+              </w:rPr>
+              <w:lastRenderedPageBreak/>
+              <w:t xml:space="preserve">{{ </w:t>
+            </w:r>
+            <w:proofErr w:type="spellStart"/>
+            <w:r>
+              <w:rPr>
+                <w:rFonts w:ascii="Palatino Linotype" w:hAnsi="Palatino Linotype"/>
+                <w:b/>
+                <w:bCs/>
+                <w:sz w:val="20"/>
+                <w:szCs w:val="20"/>
+              </w:rPr>
+              <w:t>charge.finding</w:t>
+            </w:r>
+            <w:proofErr w:type="spellEnd"/>
+            <w:r>
+              <w:rPr>
+                <w:rFonts w:ascii="Palatino Linotype" w:hAnsi="Palatino Linotype"/>
+                <w:b/>
+                <w:bCs/>
+                <w:sz w:val="20"/>
+                <w:szCs w:val="20"/>
+              </w:rPr>
+              <w:t xml:space="preserve"> }}</w:t>
             </w:r>
           </w:p>
         </w:tc>
@@ -2073,6 +2762,132 @@
                 <w:sz w:val="20"/>
                 <w:szCs w:val="20"/>
               </w:rPr>
+              <w:t xml:space="preserve"> </w:t>
+            </w:r>
+            <w:proofErr w:type="spellStart"/>
+            <w:r>
+              <w:rPr>
+                <w:rFonts w:ascii="Palatino Linotype" w:hAnsi="Palatino Linotype"/>
+                <w:b/>
+                <w:bCs/>
+                <w:sz w:val="20"/>
+                <w:szCs w:val="20"/>
+              </w:rPr>
+              <w:t>endfor</w:t>
+            </w:r>
+            <w:proofErr w:type="spellEnd"/>
+            <w:r>
+              <w:rPr>
+                <w:rFonts w:ascii="Palatino Linotype" w:hAnsi="Palatino Linotype"/>
+                <w:b/>
+                <w:bCs/>
+                <w:sz w:val="20"/>
+                <w:szCs w:val="20"/>
+              </w:rPr>
+              <w:t xml:space="preserve"> %}</w:t>
+            </w:r>
+          </w:p>
+        </w:tc>
+      </w:tr>
+      <w:tr>
+        <w:trPr>
+          <w:jc w:val="center"/>
+        </w:trPr>
+        <w:tc>
+          <w:tcPr>
+            <w:tcW w:w="1801" w:type="dxa"/>
+          </w:tcPr>
+          <w:p>
+            <w:pPr>
+              <w:tabs>
+                <w:tab w:val="left" w:pos="-1080"/>
+                <w:tab w:val="left" w:pos="-720"/>
+                <w:tab w:val="left" w:pos="0"/>
+                <w:tab w:val="left" w:pos="720"/>
+                <w:tab w:val="left" w:pos="1440"/>
+                <w:tab w:val="left" w:pos="2160"/>
+                <w:tab w:val="left" w:pos="2880"/>
+                <w:tab w:val="left" w:pos="3600"/>
+                <w:tab w:val="left" w:pos="4320"/>
+                <w:tab w:val="left" w:pos="4680"/>
+              </w:tabs>
+              <w:rPr>
+                <w:rFonts w:ascii="Palatino Linotype" w:hAnsi="Palatino Linotype"/>
+                <w:b/>
+                <w:bCs/>
+                <w:sz w:val="20"/>
+                <w:szCs w:val="20"/>
+              </w:rPr>
+            </w:pPr>
+            <w:r>
+              <w:rPr>
+                <w:rFonts w:ascii="Palatino Linotype" w:hAnsi="Palatino Linotype"/>
+                <w:b/>
+                <w:bCs/>
+                <w:sz w:val="20"/>
+                <w:szCs w:val="20"/>
+              </w:rPr>
+              <w:lastRenderedPageBreak/>
+              <w:t>Fine Amount</w:t>
+            </w:r>
+          </w:p>
+        </w:tc>
+        <w:tc>
+          <w:tcPr>
+            <w:tcW w:w="1559" w:type="dxa"/>
+          </w:tcPr>
+          <w:p>
+            <w:pPr>
+              <w:tabs>
+                <w:tab w:val="left" w:pos="-1080"/>
+                <w:tab w:val="left" w:pos="-720"/>
+                <w:tab w:val="left" w:pos="0"/>
+                <w:tab w:val="left" w:pos="720"/>
+                <w:tab w:val="left" w:pos="1440"/>
+                <w:tab w:val="left" w:pos="2160"/>
+                <w:tab w:val="left" w:pos="2880"/>
+                <w:tab w:val="left" w:pos="3600"/>
+                <w:tab w:val="left" w:pos="4320"/>
+                <w:tab w:val="left" w:pos="4680"/>
+              </w:tabs>
+              <w:rPr>
+                <w:rFonts w:ascii="Palatino Linotype" w:hAnsi="Palatino Linotype"/>
+                <w:b/>
+                <w:bCs/>
+                <w:sz w:val="20"/>
+                <w:szCs w:val="20"/>
+              </w:rPr>
+            </w:pPr>
+            <w:r>
+              <w:rPr>
+                <w:rFonts w:ascii="Palatino Linotype" w:hAnsi="Palatino Linotype"/>
+                <w:b/>
+                <w:bCs/>
+                <w:sz w:val="20"/>
+                <w:szCs w:val="20"/>
+              </w:rPr>
+              <w:t>{%</w:t>
+            </w:r>
+            <w:proofErr w:type="spellStart"/>
+            <w:r>
+              <w:rPr>
+                <w:rFonts w:ascii="Palatino Linotype" w:hAnsi="Palatino Linotype"/>
+                <w:b/>
+                <w:bCs/>
+                <w:sz w:val="20"/>
+                <w:szCs w:val="20"/>
+              </w:rPr>
+              <w:t>tc</w:t>
+            </w:r>
+            <w:proofErr w:type="spellEnd"/>
+            <w:r>
+              <w:rPr>
+                <w:rFonts w:ascii="Palatino Linotype" w:hAnsi="Palatino Linotype"/>
+                <w:b/>
+                <w:bCs/>
+                <w:sz w:val="20"/>
+                <w:szCs w:val="20"/>
+              </w:rPr>
               <w:t xml:space="preserve"> for charge in </w:t>
             </w:r>
             <w:proofErr w:type="spellStart"/>
@@ -2133,6 +2948,16 @@
                 <w:sz w:val="20"/>
                 <w:szCs w:val="20"/>
               </w:rPr>
+              <w:t xml:space="preserve">$ </w:t>
+            </w:r>
+            <w:r>
+              <w:rPr>
+                <w:rFonts w:ascii="Palatino Linotype" w:hAnsi="Palatino Linotype"/>
+                <w:b/>
+                <w:bCs/>
+                <w:sz w:val="20"/>
+                <w:szCs w:val="20"/>
+              </w:rPr>
               <w:t xml:space="preserve">{{ </w:t>
             </w:r>
             <w:proofErr w:type="spellStart"/>
@@ -2144,7 +2969,7 @@
                 <w:sz w:val="20"/>
                 <w:szCs w:val="20"/>
               </w:rPr>
-              <w:t>charge.degree</w:t>
+              <w:t>charge.fines_amount</w:t>
             </w:r>
             <w:proofErr w:type="spellEnd"/>
             <w:r>
@@ -2248,7 +3073,7 @@
         </w:trPr>
         <w:tc>
           <w:tcPr>
-            <w:tcW w:w="1728" w:type="dxa"/>
+            <w:tcW w:w="1801" w:type="dxa"/>
           </w:tcPr>
           <w:p>
             <w:pPr>
@@ -2280,7 +3105,179 @@
                 <w:sz w:val="20"/>
                 <w:szCs w:val="20"/>
               </w:rPr>
-              <w:t>Plea</w:t>
+              <w:t xml:space="preserve">Fines </w:t>
+            </w:r>
+            <w:r>
+              <w:rPr>
+                <w:rFonts w:ascii="Palatino Linotype" w:hAnsi="Palatino Linotype"/>
+                <w:b/>
+                <w:bCs/>
+                <w:sz w:val="20"/>
+                <w:szCs w:val="20"/>
+              </w:rPr>
+              <w:t>Suspend</w:t>
+            </w:r>
+            <w:r>
+              <w:rPr>
+                <w:rFonts w:ascii="Palatino Linotype" w:hAnsi="Palatino Linotype"/>
+                <w:b/>
+                <w:bCs/>
+                <w:sz w:val="20"/>
+                <w:szCs w:val="20"/>
+              </w:rPr>
+              <w:t>ed</w:t>
+            </w:r>
+          </w:p>
+        </w:tc>
+        <w:tc>
+          <w:tcPr>
+            <w:tcW w:w="1559" w:type="dxa"/>
+          </w:tcPr>
+          <w:p>
+            <w:pPr>
+              <w:tabs>
+                <w:tab w:val="left" w:pos="-1080"/>
+                <w:tab w:val="left" w:pos="-720"/>
+                <w:tab w:val="left" w:pos="0"/>
+                <w:tab w:val="left" w:pos="720"/>
+                <w:tab w:val="left" w:pos="1440"/>
+                <w:tab w:val="left" w:pos="2160"/>
+                <w:tab w:val="left" w:pos="2880"/>
+                <w:tab w:val="left" w:pos="3600"/>
+                <w:tab w:val="left" w:pos="4320"/>
+                <w:tab w:val="left" w:pos="4680"/>
+              </w:tabs>
+              <w:rPr>
+                <w:rFonts w:ascii="Palatino Linotype" w:hAnsi="Palatino Linotype"/>
+                <w:b/>
+                <w:bCs/>
+                <w:sz w:val="20"/>
+                <w:szCs w:val="20"/>
+              </w:rPr>
+            </w:pPr>
+            <w:r>
+              <w:rPr>
+                <w:rFonts w:ascii="Palatino Linotype" w:hAnsi="Palatino Linotype"/>
+                <w:b/>
+                <w:bCs/>
+                <w:sz w:val="20"/>
+                <w:szCs w:val="20"/>
+              </w:rPr>
+              <w:t>{%</w:t>
+            </w:r>
+            <w:proofErr w:type="spellStart"/>
+            <w:r>
+              <w:rPr>
+                <w:rFonts w:ascii="Palatino Linotype" w:hAnsi="Palatino Linotype"/>
+                <w:b/>
+                <w:bCs/>
+                <w:sz w:val="20"/>
+                <w:szCs w:val="20"/>
+              </w:rPr>
+              <w:t>tc</w:t>
+            </w:r>
+            <w:proofErr w:type="spellEnd"/>
+            <w:r>
+              <w:rPr>
+                <w:rFonts w:ascii="Palatino Linotype" w:hAnsi="Palatino Linotype"/>
+                <w:b/>
+                <w:bCs/>
+                <w:sz w:val="20"/>
+                <w:szCs w:val="20"/>
+              </w:rPr>
+              <w:t xml:space="preserve"> for charge in </w:t>
+            </w:r>
+            <w:proofErr w:type="spellStart"/>
+            <w:r>
+              <w:rPr>
+                <w:rFonts w:ascii="Palatino Linotype" w:hAnsi="Palatino Linotype"/>
+                <w:b/>
+                <w:bCs/>
+                <w:sz w:val="20"/>
+                <w:szCs w:val="20"/>
+              </w:rPr>
+              <w:t>charges_list</w:t>
+            </w:r>
+            <w:proofErr w:type="spellEnd"/>
+            <w:r>
+              <w:rPr>
+                <w:rFonts w:ascii="Palatino Linotype" w:hAnsi="Palatino Linotype"/>
+                <w:b/>
+                <w:bCs/>
+                <w:sz w:val="20"/>
+                <w:szCs w:val="20"/>
+              </w:rPr>
+              <w:t xml:space="preserve"> %}</w:t>
+            </w:r>
+          </w:p>
+        </w:tc>
+        <w:tc>
+          <w:tcPr>
+            <w:tcW w:w="3289" w:type="dxa"/>
+          </w:tcPr>
+          <w:p>
+            <w:pPr>
+              <w:tabs>
+                <w:tab w:val="left" w:pos="-1080"/>
+                <w:tab w:val="left" w:pos="-720"/>
+                <w:tab w:val="left" w:pos="0"/>
+                <w:tab w:val="left" w:pos="720"/>
+                <w:tab w:val="left" w:pos="1440"/>
+                <w:tab w:val="left" w:pos="2160"/>
+                <w:tab w:val="left" w:pos="2880"/>
+                <w:tab w:val="left" w:pos="3600"/>
+                <w:tab w:val="left" w:pos="4320"/>
+                <w:tab w:val="left" w:pos="4680"/>
+              </w:tabs>
+              <w:rPr>
+                <w:rFonts w:ascii="Palatino Linotype" w:hAnsi="Palatino Linotype"/>
+                <w:b/>
+                <w:bCs/>
+                <w:sz w:val="20"/>
+                <w:szCs w:val="20"/>
+              </w:rPr>
+            </w:pPr>
+            <w:r>
+              <w:rPr>
+                <w:rFonts w:ascii="Palatino Linotype" w:hAnsi="Palatino Linotype"/>
+                <w:b/>
+                <w:bCs/>
+                <w:sz w:val="20"/>
+                <w:szCs w:val="20"/>
+              </w:rPr>
+              <w:t xml:space="preserve">$ </w:t>
+            </w:r>
+            <w:r>
+              <w:rPr>
+                <w:rFonts w:ascii="Palatino Linotype" w:hAnsi="Palatino Linotype"/>
+                <w:b/>
+                <w:bCs/>
+                <w:sz w:val="20"/>
+                <w:szCs w:val="20"/>
+              </w:rPr>
+              <w:t xml:space="preserve">{{ </w:t>
+            </w:r>
+            <w:proofErr w:type="spellStart"/>
+            <w:r>
+              <w:rPr>
+                <w:rFonts w:ascii="Palatino Linotype" w:hAnsi="Palatino Linotype"/>
+                <w:b/>
+                <w:bCs/>
+                <w:sz w:val="20"/>
+                <w:szCs w:val="20"/>
+              </w:rPr>
+              <w:t>charge.fines_suspended</w:t>
+            </w:r>
+            <w:proofErr w:type="spellEnd"/>
+            <w:r>
+              <w:rPr>
+                <w:rFonts w:ascii="Palatino Linotype" w:hAnsi="Palatino Linotype"/>
+                <w:b/>
+                <w:bCs/>
+                <w:sz w:val="20"/>
+                <w:szCs w:val="20"/>
+              </w:rPr>
+              <w:t xml:space="preserve"> }}</w:t>
             </w:r>
           </w:p>
         </w:tc>
@@ -2340,148 +3337,6 @@
                 <w:sz w:val="20"/>
                 <w:szCs w:val="20"/>
               </w:rPr>
-              <w:t xml:space="preserve"> for charge in </w:t>
-            </w:r>
-            <w:proofErr w:type="spellStart"/>
-            <w:r>
-              <w:rPr>
-                <w:rFonts w:ascii="Palatino Linotype" w:hAnsi="Palatino Linotype"/>
-                <w:b/>
-                <w:bCs/>
-                <w:sz w:val="20"/>
-                <w:szCs w:val="20"/>
-              </w:rPr>
-              <w:t>charges_list</w:t>
-            </w:r>
-            <w:proofErr w:type="spellEnd"/>
-            <w:r>
-              <w:rPr>
-                <w:rFonts w:ascii="Palatino Linotype" w:hAnsi="Palatino Linotype"/>
-                <w:b/>
-                <w:bCs/>
-                <w:sz w:val="20"/>
-                <w:szCs w:val="20"/>
-              </w:rPr>
-              <w:t xml:space="preserve"> %}</w:t>
-            </w:r>
-          </w:p>
-        </w:tc>
-        <w:tc>
-          <w:tcPr>
-            <w:tcW w:w="3289" w:type="dxa"/>
-          </w:tcPr>
-          <w:p>
-            <w:pPr>
-              <w:tabs>
-                <w:tab w:val="left" w:pos="-1080"/>
-                <w:tab w:val="left" w:pos="-720"/>
-                <w:tab w:val="left" w:pos="0"/>
-                <w:tab w:val="left" w:pos="720"/>
-                <w:tab w:val="left" w:pos="1440"/>
-                <w:tab w:val="left" w:pos="2160"/>
-                <w:tab w:val="left" w:pos="2880"/>
-                <w:tab w:val="left" w:pos="3600"/>
-                <w:tab w:val="left" w:pos="4320"/>
-                <w:tab w:val="left" w:pos="4680"/>
-              </w:tabs>
-              <w:rPr>
-                <w:rFonts w:ascii="Palatino Linotype" w:hAnsi="Palatino Linotype"/>
-                <w:b/>
-                <w:bCs/>
-                <w:sz w:val="20"/>
-                <w:szCs w:val="20"/>
-              </w:rPr>
-            </w:pPr>
-            <w:r>
-              <w:rPr>
-                <w:rFonts w:ascii="Palatino Linotype" w:hAnsi="Palatino Linotype"/>
-                <w:b/>
-                <w:bCs/>
-                <w:sz w:val="20"/>
-                <w:szCs w:val="20"/>
-              </w:rPr>
-              <w:t xml:space="preserve">{{ </w:t>
-            </w:r>
-            <w:proofErr w:type="spellStart"/>
-            <w:r>
-              <w:rPr>
-                <w:rFonts w:ascii="Palatino Linotype" w:hAnsi="Palatino Linotype"/>
-                <w:b/>
-                <w:bCs/>
-                <w:sz w:val="20"/>
-                <w:szCs w:val="20"/>
-              </w:rPr>
-              <w:t>charge.plea</w:t>
-            </w:r>
-            <w:proofErr w:type="spellEnd"/>
-            <w:r>
-              <w:rPr>
-                <w:rFonts w:ascii="Palatino Linotype" w:hAnsi="Palatino Linotype"/>
-                <w:b/>
-                <w:bCs/>
-                <w:sz w:val="20"/>
-                <w:szCs w:val="20"/>
-              </w:rPr>
-              <w:t>}}</w:t>
-            </w:r>
-          </w:p>
-        </w:tc>
-        <w:tc>
-          <w:tcPr>
-            <w:tcW w:w="1632" w:type="dxa"/>
-          </w:tcPr>
-          <w:p>
-            <w:pPr>
-              <w:tabs>
-                <w:tab w:val="left" w:pos="-1080"/>
-                <w:tab w:val="left" w:pos="-720"/>
-                <w:tab w:val="left" w:pos="0"/>
-                <w:tab w:val="left" w:pos="720"/>
-                <w:tab w:val="left" w:pos="1440"/>
-                <w:tab w:val="left" w:pos="2160"/>
-                <w:tab w:val="left" w:pos="2880"/>
-                <w:tab w:val="left" w:pos="3600"/>
-                <w:tab w:val="left" w:pos="4320"/>
-                <w:tab w:val="left" w:pos="4680"/>
-              </w:tabs>
-              <w:rPr>
-                <w:rFonts w:ascii="Palatino Linotype" w:hAnsi="Palatino Linotype"/>
-                <w:b/>
-                <w:bCs/>
-                <w:sz w:val="20"/>
-                <w:szCs w:val="20"/>
-              </w:rPr>
-            </w:pPr>
-            <w:r>
-              <w:rPr>
-                <w:rFonts w:ascii="Palatino Linotype" w:hAnsi="Palatino Linotype"/>
-                <w:b/>
-                <w:bCs/>
-                <w:sz w:val="20"/>
-                <w:szCs w:val="20"/>
-              </w:rPr>
-              <w:t>{%</w:t>
-            </w:r>
-            <w:proofErr w:type="spellStart"/>
-            <w:r>
-              <w:rPr>
-                <w:rFonts w:ascii="Palatino Linotype" w:hAnsi="Palatino Linotype"/>
-                <w:b/>
-                <w:bCs/>
-                <w:sz w:val="20"/>
-                <w:szCs w:val="20"/>
-              </w:rPr>
-              <w:t>tc</w:t>
-            </w:r>
-            <w:proofErr w:type="spellEnd"/>
-            <w:r>
-              <w:rPr>
-                <w:rFonts w:ascii="Palatino Linotype" w:hAnsi="Palatino Linotype"/>
-                <w:b/>
-                <w:bCs/>
-                <w:sz w:val="20"/>
-                <w:szCs w:val="20"/>
-              </w:rPr>
               <w:t xml:space="preserve"> </w:t>
             </w:r>
             <w:proofErr w:type="spellStart"/>
@@ -2509,863 +3364,7 @@
           </w:p>
         </w:tc>
       </w:tr>
-      <w:tr>
-        <w:trPr>
-          <w:jc w:val="center"/>
-        </w:trPr>
-        <w:tc>
-          <w:tcPr>
-            <w:tcW w:w="1728" w:type="dxa"/>
-          </w:tcPr>
-          <w:p>
-            <w:pPr>
-              <w:tabs>
-                <w:tab w:val="left" w:pos="-1080"/>
-                <w:tab w:val="left" w:pos="-720"/>
-                <w:tab w:val="left" w:pos="0"/>
-                <w:tab w:val="left" w:pos="720"/>
-                <w:tab w:val="left" w:pos="1440"/>
-                <w:tab w:val="left" w:pos="2160"/>
-                <w:tab w:val="left" w:pos="2880"/>
-                <w:tab w:val="left" w:pos="3600"/>
-                <w:tab w:val="left" w:pos="4320"/>
-                <w:tab w:val="left" w:pos="4680"/>
-              </w:tabs>
-              <w:rPr>
-                <w:rFonts w:ascii="Palatino Linotype" w:hAnsi="Palatino Linotype"/>
-                <w:b/>
-                <w:bCs/>
-                <w:sz w:val="20"/>
-                <w:szCs w:val="20"/>
-              </w:rPr>
-            </w:pPr>
-            <w:r>
-              <w:rPr>
-                <w:rFonts w:ascii="Palatino Linotype" w:hAnsi="Palatino Linotype"/>
-                <w:b/>
-                <w:bCs/>
-                <w:sz w:val="20"/>
-                <w:szCs w:val="20"/>
-              </w:rPr>
-              <w:t>Finding</w:t>
-            </w:r>
-          </w:p>
-        </w:tc>
-        <w:tc>
-          <w:tcPr>
-            <w:tcW w:w="1632" w:type="dxa"/>
-          </w:tcPr>
-          <w:p>
-            <w:pPr>
-              <w:tabs>
-                <w:tab w:val="left" w:pos="-1080"/>
-                <w:tab w:val="left" w:pos="-720"/>
-                <w:tab w:val="left" w:pos="0"/>
-                <w:tab w:val="left" w:pos="720"/>
-                <w:tab w:val="left" w:pos="1440"/>
-                <w:tab w:val="left" w:pos="2160"/>
-                <w:tab w:val="left" w:pos="2880"/>
-                <w:tab w:val="left" w:pos="3600"/>
-                <w:tab w:val="left" w:pos="4320"/>
-                <w:tab w:val="left" w:pos="4680"/>
-              </w:tabs>
-              <w:rPr>
-                <w:rFonts w:ascii="Palatino Linotype" w:hAnsi="Palatino Linotype"/>
-                <w:b/>
-                <w:bCs/>
-                <w:sz w:val="20"/>
-                <w:szCs w:val="20"/>
-              </w:rPr>
-            </w:pPr>
-            <w:r>
-              <w:rPr>
-                <w:rFonts w:ascii="Palatino Linotype" w:hAnsi="Palatino Linotype"/>
-                <w:b/>
-                <w:bCs/>
-                <w:sz w:val="20"/>
-                <w:szCs w:val="20"/>
-              </w:rPr>
-              <w:t>{%</w:t>
-            </w:r>
-            <w:proofErr w:type="spellStart"/>
-            <w:r>
-              <w:rPr>
-                <w:rFonts w:ascii="Palatino Linotype" w:hAnsi="Palatino Linotype"/>
-                <w:b/>
-                <w:bCs/>
-                <w:sz w:val="20"/>
-                <w:szCs w:val="20"/>
-              </w:rPr>
-              <w:t>tc</w:t>
-            </w:r>
-            <w:proofErr w:type="spellEnd"/>
-            <w:r>
-              <w:rPr>
-                <w:rFonts w:ascii="Palatino Linotype" w:hAnsi="Palatino Linotype"/>
-                <w:b/>
-                <w:bCs/>
-                <w:sz w:val="20"/>
-                <w:szCs w:val="20"/>
-              </w:rPr>
-              <w:t xml:space="preserve"> for charge in </w:t>
-            </w:r>
-            <w:proofErr w:type="spellStart"/>
-            <w:r>
-              <w:rPr>
-                <w:rFonts w:ascii="Palatino Linotype" w:hAnsi="Palatino Linotype"/>
-                <w:b/>
-                <w:bCs/>
-                <w:sz w:val="20"/>
-                <w:szCs w:val="20"/>
-              </w:rPr>
-              <w:t>charges_list</w:t>
-            </w:r>
-            <w:proofErr w:type="spellEnd"/>
-            <w:r>
-              <w:rPr>
-                <w:rFonts w:ascii="Palatino Linotype" w:hAnsi="Palatino Linotype"/>
-                <w:b/>
-                <w:bCs/>
-                <w:sz w:val="20"/>
-                <w:szCs w:val="20"/>
-              </w:rPr>
-              <w:t xml:space="preserve"> %}</w:t>
-            </w:r>
-          </w:p>
-        </w:tc>
-        <w:tc>
-          <w:tcPr>
-            <w:tcW w:w="3289" w:type="dxa"/>
-          </w:tcPr>
-          <w:p>
-            <w:pPr>
-              <w:tabs>
-                <w:tab w:val="left" w:pos="-1080"/>
-                <w:tab w:val="left" w:pos="-720"/>
-                <w:tab w:val="left" w:pos="0"/>
-                <w:tab w:val="left" w:pos="720"/>
-                <w:tab w:val="left" w:pos="1440"/>
-                <w:tab w:val="left" w:pos="2160"/>
-                <w:tab w:val="left" w:pos="2880"/>
-                <w:tab w:val="left" w:pos="3600"/>
-                <w:tab w:val="left" w:pos="4320"/>
-                <w:tab w:val="left" w:pos="4680"/>
-              </w:tabs>
-              <w:rPr>
-                <w:rFonts w:ascii="Palatino Linotype" w:hAnsi="Palatino Linotype"/>
-                <w:b/>
-                <w:bCs/>
-                <w:sz w:val="20"/>
-                <w:szCs w:val="20"/>
-              </w:rPr>
-            </w:pPr>
-            <w:r>
-              <w:rPr>
-                <w:rFonts w:ascii="Palatino Linotype" w:hAnsi="Palatino Linotype"/>
-                <w:b/>
-                <w:bCs/>
-                <w:sz w:val="20"/>
-                <w:szCs w:val="20"/>
-              </w:rPr>
-              <w:t xml:space="preserve">{{ </w:t>
-            </w:r>
-            <w:proofErr w:type="spellStart"/>
-            <w:r>
-              <w:rPr>
-                <w:rFonts w:ascii="Palatino Linotype" w:hAnsi="Palatino Linotype"/>
-                <w:b/>
-                <w:bCs/>
-                <w:sz w:val="20"/>
-                <w:szCs w:val="20"/>
-              </w:rPr>
-              <w:t>charge.finding</w:t>
-            </w:r>
-            <w:proofErr w:type="spellEnd"/>
-            <w:r>
-              <w:rPr>
-                <w:rFonts w:ascii="Palatino Linotype" w:hAnsi="Palatino Linotype"/>
-                <w:b/>
-                <w:bCs/>
-                <w:sz w:val="20"/>
-                <w:szCs w:val="20"/>
-              </w:rPr>
-              <w:t xml:space="preserve"> }}</w:t>
-            </w:r>
-          </w:p>
-        </w:tc>
-        <w:tc>
-          <w:tcPr>
-            <w:tcW w:w="1632" w:type="dxa"/>
-          </w:tcPr>
-          <w:p>
-            <w:pPr>
-              <w:tabs>
-                <w:tab w:val="left" w:pos="-1080"/>
-                <w:tab w:val="left" w:pos="-720"/>
-                <w:tab w:val="left" w:pos="0"/>
-                <w:tab w:val="left" w:pos="720"/>
-                <w:tab w:val="left" w:pos="1440"/>
-                <w:tab w:val="left" w:pos="2160"/>
-                <w:tab w:val="left" w:pos="2880"/>
-                <w:tab w:val="left" w:pos="3600"/>
-                <w:tab w:val="left" w:pos="4320"/>
-                <w:tab w:val="left" w:pos="4680"/>
-              </w:tabs>
-              <w:rPr>
-                <w:rFonts w:ascii="Palatino Linotype" w:hAnsi="Palatino Linotype"/>
-                <w:b/>
-                <w:bCs/>
-                <w:sz w:val="20"/>
-                <w:szCs w:val="20"/>
-              </w:rPr>
-            </w:pPr>
-            <w:r>
-              <w:rPr>
-                <w:rFonts w:ascii="Palatino Linotype" w:hAnsi="Palatino Linotype"/>
-                <w:b/>
-                <w:bCs/>
-                <w:sz w:val="20"/>
-                <w:szCs w:val="20"/>
-              </w:rPr>
-              <w:t>{%</w:t>
-            </w:r>
-            <w:proofErr w:type="spellStart"/>
-            <w:r>
-              <w:rPr>
-                <w:rFonts w:ascii="Palatino Linotype" w:hAnsi="Palatino Linotype"/>
-                <w:b/>
-                <w:bCs/>
-                <w:sz w:val="20"/>
-                <w:szCs w:val="20"/>
-              </w:rPr>
-              <w:t>tc</w:t>
-            </w:r>
-            <w:proofErr w:type="spellEnd"/>
-            <w:r>
-              <w:rPr>
-                <w:rFonts w:ascii="Palatino Linotype" w:hAnsi="Palatino Linotype"/>
-                <w:b/>
-                <w:bCs/>
-                <w:sz w:val="20"/>
-                <w:szCs w:val="20"/>
-              </w:rPr>
-              <w:t xml:space="preserve"> </w:t>
-            </w:r>
-            <w:proofErr w:type="spellStart"/>
-            <w:r>
-              <w:rPr>
-                <w:rFonts w:ascii="Palatino Linotype" w:hAnsi="Palatino Linotype"/>
-                <w:b/>
-                <w:bCs/>
-                <w:sz w:val="20"/>
-                <w:szCs w:val="20"/>
-              </w:rPr>
-              <w:t>endfor</w:t>
-            </w:r>
-            <w:proofErr w:type="spellEnd"/>
-            <w:r>
-              <w:rPr>
-                <w:rFonts w:ascii="Palatino Linotype" w:hAnsi="Palatino Linotype"/>
-                <w:b/>
-                <w:bCs/>
-                <w:sz w:val="20"/>
-                <w:szCs w:val="20"/>
-              </w:rPr>
-              <w:t xml:space="preserve"> %}</w:t>
-            </w:r>
-          </w:p>
-        </w:tc>
-      </w:tr>
-      <w:tr>
-        <w:trPr>
-          <w:jc w:val="center"/>
-        </w:trPr>
-        <w:tc>
-          <w:tcPr>
-            <w:tcW w:w="1728" w:type="dxa"/>
-          </w:tcPr>
-          <w:p>
-            <w:pPr>
-              <w:tabs>
-                <w:tab w:val="left" w:pos="-1080"/>
-                <w:tab w:val="left" w:pos="-720"/>
-                <w:tab w:val="left" w:pos="0"/>
-                <w:tab w:val="left" w:pos="720"/>
-                <w:tab w:val="left" w:pos="1440"/>
-                <w:tab w:val="left" w:pos="2160"/>
-                <w:tab w:val="left" w:pos="2880"/>
-                <w:tab w:val="left" w:pos="3600"/>
-                <w:tab w:val="left" w:pos="4320"/>
-                <w:tab w:val="left" w:pos="4680"/>
-              </w:tabs>
-              <w:rPr>
-                <w:rFonts w:ascii="Palatino Linotype" w:hAnsi="Palatino Linotype"/>
-                <w:b/>
-                <w:bCs/>
-                <w:sz w:val="20"/>
-                <w:szCs w:val="20"/>
-              </w:rPr>
-            </w:pPr>
-            <w:r>
-              <w:rPr>
-                <w:rFonts w:ascii="Palatino Linotype" w:hAnsi="Palatino Linotype"/>
-                <w:b/>
-                <w:bCs/>
-                <w:sz w:val="20"/>
-                <w:szCs w:val="20"/>
-              </w:rPr>
-              <w:t>Fine Amount</w:t>
-            </w:r>
-          </w:p>
-        </w:tc>
-        <w:tc>
-          <w:tcPr>
-            <w:tcW w:w="1632" w:type="dxa"/>
-          </w:tcPr>
-          <w:p>
-            <w:pPr>
-              <w:tabs>
-                <w:tab w:val="left" w:pos="-1080"/>
-                <w:tab w:val="left" w:pos="-720"/>
-                <w:tab w:val="left" w:pos="0"/>
-                <w:tab w:val="left" w:pos="720"/>
-                <w:tab w:val="left" w:pos="1440"/>
-                <w:tab w:val="left" w:pos="2160"/>
-                <w:tab w:val="left" w:pos="2880"/>
-                <w:tab w:val="left" w:pos="3600"/>
-                <w:tab w:val="left" w:pos="4320"/>
-                <w:tab w:val="left" w:pos="4680"/>
-              </w:tabs>
-              <w:rPr>
-                <w:rFonts w:ascii="Palatino Linotype" w:hAnsi="Palatino Linotype"/>
-                <w:b/>
-                <w:bCs/>
-                <w:sz w:val="20"/>
-                <w:szCs w:val="20"/>
-              </w:rPr>
-            </w:pPr>
-            <w:r>
-              <w:rPr>
-                <w:rFonts w:ascii="Palatino Linotype" w:hAnsi="Palatino Linotype"/>
-                <w:b/>
-                <w:bCs/>
-                <w:sz w:val="20"/>
-                <w:szCs w:val="20"/>
-              </w:rPr>
-              <w:t>{%</w:t>
-            </w:r>
-            <w:proofErr w:type="spellStart"/>
-            <w:r>
-              <w:rPr>
-                <w:rFonts w:ascii="Palatino Linotype" w:hAnsi="Palatino Linotype"/>
-                <w:b/>
-                <w:bCs/>
-                <w:sz w:val="20"/>
-                <w:szCs w:val="20"/>
-              </w:rPr>
-              <w:t>tc</w:t>
-            </w:r>
-            <w:proofErr w:type="spellEnd"/>
-            <w:r>
-              <w:rPr>
-                <w:rFonts w:ascii="Palatino Linotype" w:hAnsi="Palatino Linotype"/>
-                <w:b/>
-                <w:bCs/>
-                <w:sz w:val="20"/>
-                <w:szCs w:val="20"/>
-              </w:rPr>
-              <w:t xml:space="preserve"> for charge in </w:t>
-            </w:r>
-            <w:proofErr w:type="spellStart"/>
-            <w:r>
-              <w:rPr>
-                <w:rFonts w:ascii="Palatino Linotype" w:hAnsi="Palatino Linotype"/>
-                <w:b/>
-                <w:bCs/>
-                <w:sz w:val="20"/>
-                <w:szCs w:val="20"/>
-              </w:rPr>
-              <w:t>charges_list</w:t>
-            </w:r>
-            <w:proofErr w:type="spellEnd"/>
-            <w:r>
-              <w:rPr>
-                <w:rFonts w:ascii="Palatino Linotype" w:hAnsi="Palatino Linotype"/>
-                <w:b/>
-                <w:bCs/>
-                <w:sz w:val="20"/>
-                <w:szCs w:val="20"/>
-              </w:rPr>
-              <w:t xml:space="preserve"> %}</w:t>
-            </w:r>
-          </w:p>
-        </w:tc>
-        <w:tc>
-          <w:tcPr>
-            <w:tcW w:w="3289" w:type="dxa"/>
-          </w:tcPr>
-          <w:p>
-            <w:pPr>
-              <w:tabs>
-                <w:tab w:val="left" w:pos="-1080"/>
-                <w:tab w:val="left" w:pos="-720"/>
-                <w:tab w:val="left" w:pos="0"/>
-                <w:tab w:val="left" w:pos="720"/>
-                <w:tab w:val="left" w:pos="1440"/>
-                <w:tab w:val="left" w:pos="2160"/>
-                <w:tab w:val="left" w:pos="2880"/>
-                <w:tab w:val="left" w:pos="3600"/>
-                <w:tab w:val="left" w:pos="4320"/>
-                <w:tab w:val="left" w:pos="4680"/>
-              </w:tabs>
-              <w:rPr>
-                <w:rFonts w:ascii="Palatino Linotype" w:hAnsi="Palatino Linotype"/>
-                <w:b/>
-                <w:bCs/>
-                <w:sz w:val="20"/>
-                <w:szCs w:val="20"/>
-              </w:rPr>
-            </w:pPr>
-            <w:r>
-              <w:rPr>
-                <w:rFonts w:ascii="Palatino Linotype" w:hAnsi="Palatino Linotype"/>
-                <w:b/>
-                <w:bCs/>
-                <w:sz w:val="20"/>
-                <w:szCs w:val="20"/>
-              </w:rPr>
-              <w:t xml:space="preserve">$ </w:t>
-            </w:r>
-            <w:r>
-              <w:rPr>
-                <w:rFonts w:ascii="Palatino Linotype" w:hAnsi="Palatino Linotype"/>
-                <w:b/>
-                <w:bCs/>
-                <w:sz w:val="20"/>
-                <w:szCs w:val="20"/>
-              </w:rPr>
-              <w:t xml:space="preserve">{{ </w:t>
-            </w:r>
-            <w:proofErr w:type="spellStart"/>
-            <w:r>
-              <w:rPr>
-                <w:rFonts w:ascii="Palatino Linotype" w:hAnsi="Palatino Linotype"/>
-                <w:b/>
-                <w:bCs/>
-                <w:sz w:val="20"/>
-                <w:szCs w:val="20"/>
-              </w:rPr>
-              <w:t>charge.fines_amount</w:t>
-            </w:r>
-            <w:proofErr w:type="spellEnd"/>
-            <w:r>
-              <w:rPr>
-                <w:rFonts w:ascii="Palatino Linotype" w:hAnsi="Palatino Linotype"/>
-                <w:b/>
-                <w:bCs/>
-                <w:sz w:val="20"/>
-                <w:szCs w:val="20"/>
-              </w:rPr>
-              <w:t xml:space="preserve"> }}</w:t>
-            </w:r>
-          </w:p>
-        </w:tc>
-        <w:tc>
-          <w:tcPr>
-            <w:tcW w:w="1632" w:type="dxa"/>
-          </w:tcPr>
-          <w:p>
-            <w:pPr>
-              <w:tabs>
-                <w:tab w:val="left" w:pos="-1080"/>
-                <w:tab w:val="left" w:pos="-720"/>
-                <w:tab w:val="left" w:pos="0"/>
-                <w:tab w:val="left" w:pos="720"/>
-                <w:tab w:val="left" w:pos="1440"/>
-                <w:tab w:val="left" w:pos="2160"/>
-                <w:tab w:val="left" w:pos="2880"/>
-                <w:tab w:val="left" w:pos="3600"/>
-                <w:tab w:val="left" w:pos="4320"/>
-                <w:tab w:val="left" w:pos="4680"/>
-              </w:tabs>
-              <w:rPr>
-                <w:rFonts w:ascii="Palatino Linotype" w:hAnsi="Palatino Linotype"/>
-                <w:b/>
-                <w:bCs/>
-                <w:sz w:val="20"/>
-                <w:szCs w:val="20"/>
-              </w:rPr>
-            </w:pPr>
-            <w:r>
-              <w:rPr>
-                <w:rFonts w:ascii="Palatino Linotype" w:hAnsi="Palatino Linotype"/>
-                <w:b/>
-                <w:bCs/>
-                <w:sz w:val="20"/>
-                <w:szCs w:val="20"/>
-              </w:rPr>
-              <w:t>{%</w:t>
-            </w:r>
-            <w:proofErr w:type="spellStart"/>
-            <w:r>
-              <w:rPr>
-                <w:rFonts w:ascii="Palatino Linotype" w:hAnsi="Palatino Linotype"/>
-                <w:b/>
-                <w:bCs/>
-                <w:sz w:val="20"/>
-                <w:szCs w:val="20"/>
-              </w:rPr>
-              <w:t>tc</w:t>
-            </w:r>
-            <w:proofErr w:type="spellEnd"/>
-            <w:r>
-              <w:rPr>
-                <w:rFonts w:ascii="Palatino Linotype" w:hAnsi="Palatino Linotype"/>
-                <w:b/>
-                <w:bCs/>
-                <w:sz w:val="20"/>
-                <w:szCs w:val="20"/>
-              </w:rPr>
-              <w:t xml:space="preserve"> </w:t>
-            </w:r>
-            <w:proofErr w:type="spellStart"/>
-            <w:r>
-              <w:rPr>
-                <w:rFonts w:ascii="Palatino Linotype" w:hAnsi="Palatino Linotype"/>
-                <w:b/>
-                <w:bCs/>
-                <w:sz w:val="20"/>
-                <w:szCs w:val="20"/>
-              </w:rPr>
-              <w:t>endfor</w:t>
-            </w:r>
-            <w:proofErr w:type="spellEnd"/>
-            <w:r>
-              <w:rPr>
-                <w:rFonts w:ascii="Palatino Linotype" w:hAnsi="Palatino Linotype"/>
-                <w:b/>
-                <w:bCs/>
-                <w:sz w:val="20"/>
-                <w:szCs w:val="20"/>
-              </w:rPr>
-              <w:t xml:space="preserve"> %}</w:t>
-            </w:r>
-          </w:p>
-        </w:tc>
-      </w:tr>
-      <w:tr>
-        <w:trPr>
-          <w:jc w:val="center"/>
-        </w:trPr>
-        <w:tc>
-          <w:tcPr>
-            <w:tcW w:w="1728" w:type="dxa"/>
-          </w:tcPr>
-          <w:p>
-            <w:pPr>
-              <w:tabs>
-                <w:tab w:val="left" w:pos="-1080"/>
-                <w:tab w:val="left" w:pos="-720"/>
-                <w:tab w:val="left" w:pos="0"/>
-                <w:tab w:val="left" w:pos="720"/>
-                <w:tab w:val="left" w:pos="1440"/>
-                <w:tab w:val="left" w:pos="2160"/>
-                <w:tab w:val="left" w:pos="2880"/>
-                <w:tab w:val="left" w:pos="3600"/>
-                <w:tab w:val="left" w:pos="4320"/>
-                <w:tab w:val="left" w:pos="4680"/>
-              </w:tabs>
-              <w:rPr>
-                <w:rFonts w:ascii="Palatino Linotype" w:hAnsi="Palatino Linotype"/>
-                <w:b/>
-                <w:bCs/>
-                <w:sz w:val="20"/>
-                <w:szCs w:val="20"/>
-              </w:rPr>
-            </w:pPr>
-            <w:r>
-              <w:rPr>
-                <w:rFonts w:ascii="Palatino Linotype" w:hAnsi="Palatino Linotype"/>
-                <w:b/>
-                <w:bCs/>
-                <w:sz w:val="20"/>
-                <w:szCs w:val="20"/>
-              </w:rPr>
-              <w:t xml:space="preserve">Fines </w:t>
-            </w:r>
-            <w:r>
-              <w:rPr>
-                <w:rFonts w:ascii="Palatino Linotype" w:hAnsi="Palatino Linotype"/>
-                <w:b/>
-                <w:bCs/>
-                <w:sz w:val="20"/>
-                <w:szCs w:val="20"/>
-              </w:rPr>
-              <w:lastRenderedPageBreak/>
-              <w:t>Suspend</w:t>
-            </w:r>
-            <w:r>
-              <w:rPr>
-                <w:rFonts w:ascii="Palatino Linotype" w:hAnsi="Palatino Linotype"/>
-                <w:b/>
-                <w:bCs/>
-                <w:sz w:val="20"/>
-                <w:szCs w:val="20"/>
-              </w:rPr>
-              <w:t>ed</w:t>
-            </w:r>
-            <w:bookmarkStart w:id="0" w:name="_GoBack"/>
-            <w:bookmarkEnd w:id="0"/>
-          </w:p>
-        </w:tc>
-        <w:tc>
-          <w:tcPr>
-            <w:tcW w:w="1632" w:type="dxa"/>
-          </w:tcPr>
-          <w:p>
-            <w:pPr>
-              <w:tabs>
-                <w:tab w:val="left" w:pos="-1080"/>
-                <w:tab w:val="left" w:pos="-720"/>
-                <w:tab w:val="left" w:pos="0"/>
-                <w:tab w:val="left" w:pos="720"/>
-                <w:tab w:val="left" w:pos="1440"/>
-                <w:tab w:val="left" w:pos="2160"/>
-                <w:tab w:val="left" w:pos="2880"/>
-                <w:tab w:val="left" w:pos="3600"/>
-                <w:tab w:val="left" w:pos="4320"/>
-                <w:tab w:val="left" w:pos="4680"/>
-              </w:tabs>
-              <w:rPr>
-                <w:rFonts w:ascii="Palatino Linotype" w:hAnsi="Palatino Linotype"/>
-                <w:b/>
-                <w:bCs/>
-                <w:sz w:val="20"/>
-                <w:szCs w:val="20"/>
-              </w:rPr>
-            </w:pPr>
-            <w:r>
-              <w:rPr>
-                <w:rFonts w:ascii="Palatino Linotype" w:hAnsi="Palatino Linotype"/>
-                <w:b/>
-                <w:bCs/>
-                <w:sz w:val="20"/>
-                <w:szCs w:val="20"/>
-              </w:rPr>
-              <w:lastRenderedPageBreak/>
-              <w:t>{%</w:t>
-            </w:r>
-            <w:proofErr w:type="spellStart"/>
-            <w:r>
-              <w:rPr>
-                <w:rFonts w:ascii="Palatino Linotype" w:hAnsi="Palatino Linotype"/>
-                <w:b/>
-                <w:bCs/>
-                <w:sz w:val="20"/>
-                <w:szCs w:val="20"/>
-              </w:rPr>
-              <w:t>tc</w:t>
-            </w:r>
-            <w:proofErr w:type="spellEnd"/>
-            <w:r>
-              <w:rPr>
-                <w:rFonts w:ascii="Palatino Linotype" w:hAnsi="Palatino Linotype"/>
-                <w:b/>
-                <w:bCs/>
-                <w:sz w:val="20"/>
-                <w:szCs w:val="20"/>
-              </w:rPr>
-              <w:t xml:space="preserve"> for charge </w:t>
-            </w:r>
-            <w:r>
-              <w:rPr>
-                <w:rFonts w:ascii="Palatino Linotype" w:hAnsi="Palatino Linotype"/>
-                <w:b/>
-                <w:bCs/>
-                <w:sz w:val="20"/>
-                <w:szCs w:val="20"/>
-              </w:rPr>
-              <w:lastRenderedPageBreak/>
-              <w:t xml:space="preserve">in </w:t>
-            </w:r>
-            <w:proofErr w:type="spellStart"/>
-            <w:r>
-              <w:rPr>
-                <w:rFonts w:ascii="Palatino Linotype" w:hAnsi="Palatino Linotype"/>
-                <w:b/>
-                <w:bCs/>
-                <w:sz w:val="20"/>
-                <w:szCs w:val="20"/>
-              </w:rPr>
-              <w:t>charges_list</w:t>
-            </w:r>
-            <w:proofErr w:type="spellEnd"/>
-            <w:r>
-              <w:rPr>
-                <w:rFonts w:ascii="Palatino Linotype" w:hAnsi="Palatino Linotype"/>
-                <w:b/>
-                <w:bCs/>
-                <w:sz w:val="20"/>
-                <w:szCs w:val="20"/>
-              </w:rPr>
-              <w:t xml:space="preserve"> %}</w:t>
-            </w:r>
-          </w:p>
-        </w:tc>
-        <w:tc>
-          <w:tcPr>
-            <w:tcW w:w="3289" w:type="dxa"/>
-          </w:tcPr>
-          <w:p>
-            <w:pPr>
-              <w:tabs>
-                <w:tab w:val="left" w:pos="-1080"/>
-                <w:tab w:val="left" w:pos="-720"/>
-                <w:tab w:val="left" w:pos="0"/>
-                <w:tab w:val="left" w:pos="720"/>
-                <w:tab w:val="left" w:pos="1440"/>
-                <w:tab w:val="left" w:pos="2160"/>
-                <w:tab w:val="left" w:pos="2880"/>
-                <w:tab w:val="left" w:pos="3600"/>
-                <w:tab w:val="left" w:pos="4320"/>
-                <w:tab w:val="left" w:pos="4680"/>
-              </w:tabs>
-              <w:rPr>
-                <w:rFonts w:ascii="Palatino Linotype" w:hAnsi="Palatino Linotype"/>
-                <w:b/>
-                <w:bCs/>
-                <w:sz w:val="20"/>
-                <w:szCs w:val="20"/>
-              </w:rPr>
-            </w:pPr>
-            <w:r>
-              <w:rPr>
-                <w:rFonts w:ascii="Palatino Linotype" w:hAnsi="Palatino Linotype"/>
-                <w:b/>
-                <w:bCs/>
-                <w:sz w:val="20"/>
-                <w:szCs w:val="20"/>
-              </w:rPr>
-              <w:lastRenderedPageBreak/>
-              <w:t xml:space="preserve">$ </w:t>
-            </w:r>
-            <w:r>
-              <w:rPr>
-                <w:rFonts w:ascii="Palatino Linotype" w:hAnsi="Palatino Linotype"/>
-                <w:b/>
-                <w:bCs/>
-                <w:sz w:val="20"/>
-                <w:szCs w:val="20"/>
-              </w:rPr>
-              <w:t xml:space="preserve">{{ </w:t>
-            </w:r>
-            <w:proofErr w:type="spellStart"/>
-            <w:r>
-              <w:rPr>
-                <w:rFonts w:ascii="Palatino Linotype" w:hAnsi="Palatino Linotype"/>
-                <w:b/>
-                <w:bCs/>
-                <w:sz w:val="20"/>
-                <w:szCs w:val="20"/>
-              </w:rPr>
-              <w:t>charge.fines_suspended</w:t>
-            </w:r>
-            <w:proofErr w:type="spellEnd"/>
-            <w:r>
-              <w:rPr>
-                <w:rFonts w:ascii="Palatino Linotype" w:hAnsi="Palatino Linotype"/>
-                <w:b/>
-                <w:bCs/>
-                <w:sz w:val="20"/>
-                <w:szCs w:val="20"/>
-              </w:rPr>
-              <w:t xml:space="preserve"> }}</w:t>
-            </w:r>
-          </w:p>
-        </w:tc>
-        <w:tc>
-          <w:tcPr>
-            <w:tcW w:w="1632" w:type="dxa"/>
-          </w:tcPr>
-          <w:p>
-            <w:pPr>
-              <w:tabs>
-                <w:tab w:val="left" w:pos="-1080"/>
-                <w:tab w:val="left" w:pos="-720"/>
-                <w:tab w:val="left" w:pos="0"/>
-                <w:tab w:val="left" w:pos="720"/>
-                <w:tab w:val="left" w:pos="1440"/>
-                <w:tab w:val="left" w:pos="2160"/>
-                <w:tab w:val="left" w:pos="2880"/>
-                <w:tab w:val="left" w:pos="3600"/>
-                <w:tab w:val="left" w:pos="4320"/>
-                <w:tab w:val="left" w:pos="4680"/>
-              </w:tabs>
-              <w:rPr>
-                <w:rFonts w:ascii="Palatino Linotype" w:hAnsi="Palatino Linotype"/>
-                <w:b/>
-                <w:bCs/>
-                <w:sz w:val="20"/>
-                <w:szCs w:val="20"/>
-              </w:rPr>
-            </w:pPr>
-            <w:r>
-              <w:rPr>
-                <w:rFonts w:ascii="Palatino Linotype" w:hAnsi="Palatino Linotype"/>
-                <w:b/>
-                <w:bCs/>
-                <w:sz w:val="20"/>
-                <w:szCs w:val="20"/>
-              </w:rPr>
-              <w:t>{%</w:t>
-            </w:r>
-            <w:proofErr w:type="spellStart"/>
-            <w:r>
-              <w:rPr>
-                <w:rFonts w:ascii="Palatino Linotype" w:hAnsi="Palatino Linotype"/>
-                <w:b/>
-                <w:bCs/>
-                <w:sz w:val="20"/>
-                <w:szCs w:val="20"/>
-              </w:rPr>
-              <w:t>tc</w:t>
-            </w:r>
-            <w:proofErr w:type="spellEnd"/>
-            <w:r>
-              <w:rPr>
-                <w:rFonts w:ascii="Palatino Linotype" w:hAnsi="Palatino Linotype"/>
-                <w:b/>
-                <w:bCs/>
-                <w:sz w:val="20"/>
-                <w:szCs w:val="20"/>
-              </w:rPr>
-              <w:t xml:space="preserve"> </w:t>
-            </w:r>
-            <w:proofErr w:type="spellStart"/>
-            <w:r>
-              <w:rPr>
-                <w:rFonts w:ascii="Palatino Linotype" w:hAnsi="Palatino Linotype"/>
-                <w:b/>
-                <w:bCs/>
-                <w:sz w:val="20"/>
-                <w:szCs w:val="20"/>
-              </w:rPr>
-              <w:t>endfor</w:t>
-            </w:r>
-            <w:proofErr w:type="spellEnd"/>
-            <w:r>
-              <w:rPr>
-                <w:rFonts w:ascii="Palatino Linotype" w:hAnsi="Palatino Linotype"/>
-                <w:b/>
-                <w:bCs/>
-                <w:sz w:val="20"/>
-                <w:szCs w:val="20"/>
-              </w:rPr>
-              <w:t xml:space="preserve"> %}</w:t>
-            </w:r>
-          </w:p>
-        </w:tc>
-      </w:tr>
+      <w:bookmarkEnd w:id="0"/>
     </w:tbl>
     <w:p>
       <w:pPr>
@@ -5366,7 +5365,19 @@
           <w:sz w:val="19"/>
           <w:szCs w:val="19"/>
         </w:rPr>
-        <w:t xml:space="preserve">A party shall not assign as error on appeal the court’s adoption of this decision unless the party timely </w:t>
+        <w:t xml:space="preserve">A </w:t>
+      </w:r>
+      <w:r>
+        <w:rPr>
+          <w:rFonts w:ascii="Palatino Linotype" w:hAnsi="Palatino Linotype"/>
+          <w:b/>
+          <w:bCs/>
+          <w:i/>
+          <w:sz w:val="19"/>
+          <w:szCs w:val="19"/>
+        </w:rPr>
+        <w:lastRenderedPageBreak/>
+        <w:t xml:space="preserve">party shall not assign as error on appeal the court’s adoption of this decision unless the party timely </w:t>
       </w:r>
       <w:r>
         <w:rPr>

</xml_diff>

<commit_message>
Changed label for license_suspension_ordered to ordered.
</commit_message>
<xml_diff>
--- a/resources/Templates/Magistrate_And_Judge_Final_Judgment_Template.docx
+++ b/resources/Templates/Magistrate_And_Judge_Final_Judgment_Template.docx
@@ -1471,7 +1471,6 @@
                 <w:szCs w:val="20"/>
               </w:rPr>
             </w:pPr>
-            <w:bookmarkStart w:id="0" w:name="_GoBack" w:colFirst="0" w:colLast="0"/>
             <w:r>
               <w:rPr>
                 <w:rFonts w:ascii="Palatino Linotype" w:hAnsi="Palatino Linotype"/>
@@ -3364,7 +3363,6 @@
           </w:p>
         </w:tc>
       </w:tr>
-      <w:bookmarkEnd w:id="0"/>
     </w:tbl>
     <w:p>
       <w:pPr>
@@ -4509,7 +4507,17 @@
           <w:sz w:val="20"/>
           <w:szCs w:val="20"/>
         </w:rPr>
-        <w:t>.license_suspension_ordered</w:t>
+        <w:t>.</w:t>
+      </w:r>
+      <w:bookmarkStart w:id="0" w:name="_GoBack"/>
+      <w:bookmarkEnd w:id="0"/>
+      <w:r>
+        <w:rPr>
+          <w:rFonts w:ascii="Palatino Linotype" w:hAnsi="Palatino Linotype"/>
+          <w:sz w:val="20"/>
+          <w:szCs w:val="20"/>
+        </w:rPr>
+        <w:t>ordered</w:t>
       </w:r>
       <w:proofErr w:type="spellEnd"/>
       <w:r>

</xml_diff>

<commit_message>
Refactored other conditions name.
</commit_message>
<xml_diff>
--- a/resources/Templates/Magistrate_And_Judge_Final_Judgment_Template.docx
+++ b/resources/Templates/Magistrate_And_Judge_Final_Judgment_Template.docx
@@ -4507,17 +4507,7 @@
           <w:sz w:val="20"/>
           <w:szCs w:val="20"/>
         </w:rPr>
-        <w:t>.</w:t>
-      </w:r>
-      <w:bookmarkStart w:id="0" w:name="_GoBack"/>
-      <w:bookmarkEnd w:id="0"/>
-      <w:r>
-        <w:rPr>
-          <w:rFonts w:ascii="Palatino Linotype" w:hAnsi="Palatino Linotype"/>
-          <w:sz w:val="20"/>
-          <w:szCs w:val="20"/>
-        </w:rPr>
-        <w:t>ordered</w:t>
+        <w:t>.ordered</w:t>
       </w:r>
       <w:proofErr w:type="spellEnd"/>
       <w:r>
@@ -4784,31 +4774,23 @@
           <w:sz w:val="20"/>
           <w:szCs w:val="20"/>
         </w:rPr>
-        <w:t>other_conditions_</w:t>
-      </w:r>
-      <w:r>
-        <w:rPr>
-          <w:rFonts w:ascii="Palatino Linotype" w:hAnsi="Palatino Linotype"/>
-          <w:sz w:val="20"/>
-          <w:szCs w:val="20"/>
-        </w:rPr>
-        <w:t>details.</w:t>
-      </w:r>
-      <w:r>
-        <w:rPr>
-          <w:rFonts w:ascii="Palatino Linotype" w:hAnsi="Palatino Linotype"/>
-          <w:sz w:val="20"/>
-          <w:szCs w:val="20"/>
-        </w:rPr>
-        <w:t>other_conditions</w:t>
-      </w:r>
-      <w:r>
-        <w:rPr>
-          <w:rFonts w:ascii="Palatino Linotype" w:hAnsi="Palatino Linotype"/>
-          <w:sz w:val="20"/>
-          <w:szCs w:val="20"/>
-        </w:rPr>
-        <w:t>_ordered</w:t>
+        <w:t>other_condition</w:t>
+      </w:r>
+      <w:r>
+        <w:rPr>
+          <w:rFonts w:ascii="Palatino Linotype" w:hAnsi="Palatino Linotype"/>
+          <w:sz w:val="20"/>
+          <w:szCs w:val="20"/>
+        </w:rPr>
+        <w:t>s</w:t>
+      </w:r>
+      <w:r>
+        <w:rPr>
+          <w:rFonts w:ascii="Palatino Linotype" w:hAnsi="Palatino Linotype"/>
+          <w:sz w:val="20"/>
+          <w:szCs w:val="20"/>
+        </w:rPr>
+        <w:t>.ordered</w:t>
       </w:r>
       <w:proofErr w:type="spellEnd"/>
       <w:r>
@@ -4856,16 +4838,7 @@
           <w:sz w:val="20"/>
           <w:szCs w:val="20"/>
         </w:rPr>
-        <w:t>{</w:t>
-      </w:r>
-      <w:proofErr w:type="gramStart"/>
-      <w:r>
-        <w:rPr>
-          <w:rFonts w:ascii="Palatino Linotype" w:hAnsi="Palatino Linotype"/>
-          <w:sz w:val="20"/>
-          <w:szCs w:val="20"/>
-        </w:rPr>
-        <w:t xml:space="preserve">{ </w:t>
+        <w:t xml:space="preserve">{{ </w:t>
       </w:r>
       <w:proofErr w:type="spellStart"/>
       <w:r>
@@ -4874,16 +4847,17 @@
           <w:sz w:val="20"/>
           <w:szCs w:val="20"/>
         </w:rPr>
-        <w:t>other</w:t>
-      </w:r>
-      <w:proofErr w:type="gramEnd"/>
-      <w:r>
-        <w:rPr>
-          <w:rFonts w:ascii="Palatino Linotype" w:hAnsi="Palatino Linotype"/>
-          <w:sz w:val="20"/>
-          <w:szCs w:val="20"/>
-        </w:rPr>
-        <w:t>_conditions_details.other_conditions_terms</w:t>
+        <w:t>other_conditions.</w:t>
+      </w:r>
+      <w:bookmarkStart w:id="0" w:name="_GoBack"/>
+      <w:bookmarkEnd w:id="0"/>
+      <w:r>
+        <w:rPr>
+          <w:rFonts w:ascii="Palatino Linotype" w:hAnsi="Palatino Linotype"/>
+          <w:sz w:val="20"/>
+          <w:szCs w:val="20"/>
+        </w:rPr>
+        <w:t>terms</w:t>
       </w:r>
       <w:proofErr w:type="spellEnd"/>
       <w:r>

</xml_diff>

<commit_message>
Refactored license suspension name.
</commit_message>
<xml_diff>
--- a/resources/Templates/Magistrate_And_Judge_Final_Judgment_Template.docx
+++ b/resources/Templates/Magistrate_And_Judge_Final_Judgment_Template.docx
@@ -4499,7 +4499,7 @@
           <w:sz w:val="20"/>
           <w:szCs w:val="20"/>
         </w:rPr>
-        <w:t>license_suspension_details</w:t>
+        <w:t>license_suspension</w:t>
       </w:r>
       <w:r>
         <w:rPr>
@@ -4526,6 +4526,8 @@
         </w:rPr>
         <w:t xml:space="preserve"> %}</w:t>
       </w:r>
+      <w:bookmarkStart w:id="0" w:name="_GoBack"/>
+      <w:bookmarkEnd w:id="0"/>
     </w:p>
     <w:p>
       <w:pPr>
@@ -4607,7 +4609,15 @@
           <w:sz w:val="20"/>
           <w:szCs w:val="20"/>
         </w:rPr>
-        <w:t>_suspension_details.license_type</w:t>
+        <w:t>_suspension</w:t>
+      </w:r>
+      <w:r>
+        <w:rPr>
+          <w:rFonts w:ascii="Palatino Linotype" w:hAnsi="Palatino Linotype"/>
+          <w:sz w:val="20"/>
+          <w:szCs w:val="20"/>
+        </w:rPr>
+        <w:t>.license_type</w:t>
       </w:r>
       <w:proofErr w:type="spellEnd"/>
       <w:r>
@@ -4633,15 +4643,23 @@
           <w:sz w:val="20"/>
           <w:szCs w:val="20"/>
         </w:rPr>
-        <w:t>license_suspension_details.</w:t>
-      </w:r>
-      <w:r>
-        <w:rPr>
-          <w:rFonts w:ascii="Palatino Linotype" w:hAnsi="Palatino Linotype"/>
-          <w:sz w:val="20"/>
-          <w:szCs w:val="20"/>
-        </w:rPr>
-        <w:t>license_suspended_date</w:t>
+        <w:t>license_suspension</w:t>
+      </w:r>
+      <w:r>
+        <w:rPr>
+          <w:rFonts w:ascii="Palatino Linotype" w:hAnsi="Palatino Linotype"/>
+          <w:sz w:val="20"/>
+          <w:szCs w:val="20"/>
+        </w:rPr>
+        <w:t>.</w:t>
+      </w:r>
+      <w:r>
+        <w:rPr>
+          <w:rFonts w:ascii="Palatino Linotype" w:hAnsi="Palatino Linotype"/>
+          <w:sz w:val="20"/>
+          <w:szCs w:val="20"/>
+        </w:rPr>
+        <w:t>suspended_date</w:t>
       </w:r>
       <w:proofErr w:type="spellEnd"/>
       <w:r>
@@ -4659,15 +4677,23 @@
           <w:sz w:val="20"/>
           <w:szCs w:val="20"/>
         </w:rPr>
-        <w:t>license_suspension_details.</w:t>
-      </w:r>
-      <w:r>
-        <w:rPr>
-          <w:rFonts w:ascii="Palatino Linotype" w:hAnsi="Palatino Linotype"/>
-          <w:sz w:val="20"/>
-          <w:szCs w:val="20"/>
-        </w:rPr>
-        <w:t>license_suspension_term</w:t>
+        <w:t>license_suspension</w:t>
+      </w:r>
+      <w:r>
+        <w:rPr>
+          <w:rFonts w:ascii="Palatino Linotype" w:hAnsi="Palatino Linotype"/>
+          <w:sz w:val="20"/>
+          <w:szCs w:val="20"/>
+        </w:rPr>
+        <w:t>.</w:t>
+      </w:r>
+      <w:r>
+        <w:rPr>
+          <w:rFonts w:ascii="Palatino Linotype" w:hAnsi="Palatino Linotype"/>
+          <w:sz w:val="20"/>
+          <w:szCs w:val="20"/>
+        </w:rPr>
+        <w:t>suspension_term</w:t>
       </w:r>
       <w:proofErr w:type="spellEnd"/>
       <w:r>
@@ -4701,7 +4727,15 @@
           <w:sz w:val="20"/>
           <w:szCs w:val="20"/>
         </w:rPr>
-        <w:t>license_suspension_details.remedial_driving_class_required</w:t>
+        <w:t>license_suspension</w:t>
+      </w:r>
+      <w:r>
+        <w:rPr>
+          <w:rFonts w:ascii="Palatino Linotype" w:hAnsi="Palatino Linotype"/>
+          <w:sz w:val="20"/>
+          <w:szCs w:val="20"/>
+        </w:rPr>
+        <w:t>.remedial_driving_class_required</w:t>
       </w:r>
       <w:proofErr w:type="spellEnd"/>
       <w:r>
@@ -4849,8 +4883,6 @@
         </w:rPr>
         <w:t>other_conditions.</w:t>
       </w:r>
-      <w:bookmarkStart w:id="0" w:name="_GoBack"/>
-      <w:bookmarkEnd w:id="0"/>
       <w:r>
         <w:rPr>
           <w:rFonts w:ascii="Palatino Linotype" w:hAnsi="Palatino Linotype"/>
@@ -5347,19 +5379,7 @@
           <w:sz w:val="19"/>
           <w:szCs w:val="19"/>
         </w:rPr>
-        <w:t xml:space="preserve">A </w:t>
-      </w:r>
-      <w:r>
-        <w:rPr>
-          <w:rFonts w:ascii="Palatino Linotype" w:hAnsi="Palatino Linotype"/>
-          <w:b/>
-          <w:bCs/>
-          <w:i/>
-          <w:sz w:val="19"/>
-          <w:szCs w:val="19"/>
-        </w:rPr>
-        <w:lastRenderedPageBreak/>
-        <w:t xml:space="preserve">party shall not assign as error on appeal the court’s adoption of this decision unless the party timely </w:t>
+        <w:t xml:space="preserve">A party shall not assign as error on appeal the court’s adoption of this decision unless the party timely </w:t>
       </w:r>
       <w:r>
         <w:rPr>
@@ -5399,6 +5419,7 @@
           <w:sz w:val="20"/>
           <w:szCs w:val="20"/>
         </w:rPr>
+        <w:lastRenderedPageBreak/>
         <w:t>{% endif %}</w:t>
       </w:r>
     </w:p>

</xml_diff>

<commit_message>
Refactored court costs to own dataclass.
</commit_message>
<xml_diff>
--- a/resources/Templates/Magistrate_And_Judge_Final_Judgment_Template.docx
+++ b/resources/Templates/Magistrate_And_Judge_Final_Judgment_Template.docx
@@ -3436,7 +3436,16 @@
           <w:sz w:val="20"/>
           <w:szCs w:val="20"/>
         </w:rPr>
-        <w:t>court_costs_ordered</w:t>
+        <w:t>court_costs</w:t>
+      </w:r>
+      <w:r>
+        <w:rPr>
+          <w:rFonts w:ascii="Palatino Linotype" w:hAnsi="Palatino Linotype"/>
+          <w:bCs/>
+          <w:sz w:val="20"/>
+          <w:szCs w:val="20"/>
+        </w:rPr>
+        <w:t>.ordered</w:t>
       </w:r>
       <w:proofErr w:type="spellEnd"/>
       <w:r>
@@ -3446,7 +3455,16 @@
           <w:sz w:val="20"/>
           <w:szCs w:val="20"/>
         </w:rPr>
-        <w:t xml:space="preserve"> == ‘Yes’ %}</w:t>
+        <w:t xml:space="preserve"> </w:t>
+      </w:r>
+      <w:r>
+        <w:rPr>
+          <w:rFonts w:ascii="Palatino Linotype" w:hAnsi="Palatino Linotype"/>
+          <w:bCs/>
+          <w:sz w:val="20"/>
+          <w:szCs w:val="20"/>
+        </w:rPr>
+        <w:t>== ‘Yes’ %}</w:t>
       </w:r>
       <w:r>
         <w:rPr>
@@ -3523,7 +3541,16 @@
           <w:sz w:val="20"/>
           <w:szCs w:val="20"/>
         </w:rPr>
-        <w:t>court_costs_ordered</w:t>
+        <w:t>court_costs.</w:t>
+      </w:r>
+      <w:r>
+        <w:rPr>
+          <w:rFonts w:ascii="Palatino Linotype" w:hAnsi="Palatino Linotype"/>
+          <w:bCs/>
+          <w:sz w:val="20"/>
+          <w:szCs w:val="20"/>
+        </w:rPr>
+        <w:t>ordered</w:t>
       </w:r>
       <w:proofErr w:type="spellEnd"/>
       <w:r>
@@ -3638,7 +3665,7 @@
           <w:sz w:val="20"/>
           <w:szCs w:val="20"/>
         </w:rPr>
-        <w:t>ability</w:t>
+        <w:t>court</w:t>
       </w:r>
       <w:proofErr w:type="gramEnd"/>
       <w:r>
@@ -3649,7 +3676,17 @@
           <w:sz w:val="20"/>
           <w:szCs w:val="20"/>
         </w:rPr>
-        <w:t>_to_pay_time</w:t>
+        <w:t>_costs.</w:t>
+      </w:r>
+      <w:r>
+        <w:rPr>
+          <w:rFonts w:ascii="Palatino Linotype" w:hAnsi="Palatino Linotype"/>
+          <w:b/>
+          <w:bCs/>
+          <w:sz w:val="20"/>
+          <w:szCs w:val="20"/>
+        </w:rPr>
+        <w:t>ability_to_pay_time</w:t>
       </w:r>
       <w:proofErr w:type="spellEnd"/>
       <w:r>
@@ -3700,7 +3737,7 @@
           <w:sz w:val="20"/>
           <w:szCs w:val="20"/>
         </w:rPr>
-        <w:t>balance</w:t>
+        <w:t>court</w:t>
       </w:r>
       <w:proofErr w:type="gramEnd"/>
       <w:r>
@@ -3711,7 +3748,17 @@
           <w:sz w:val="20"/>
           <w:szCs w:val="20"/>
         </w:rPr>
-        <w:t>_due_date</w:t>
+        <w:t>_costs.</w:t>
+      </w:r>
+      <w:r>
+        <w:rPr>
+          <w:rFonts w:ascii="Palatino Linotype" w:hAnsi="Palatino Linotype"/>
+          <w:b/>
+          <w:bCs/>
+          <w:sz w:val="20"/>
+          <w:szCs w:val="20"/>
+        </w:rPr>
+        <w:t>balance_due_date</w:t>
       </w:r>
       <w:proofErr w:type="spellEnd"/>
       <w:r>
@@ -3747,16 +3794,15 @@
           <w:sz w:val="20"/>
           <w:szCs w:val="20"/>
         </w:rPr>
-        <w:t>ability_to_pay_</w:t>
-      </w:r>
-      <w:proofErr w:type="gramStart"/>
-      <w:r>
-        <w:rPr>
-          <w:rFonts w:ascii="Palatino Linotype" w:hAnsi="Palatino Linotype"/>
-          <w:sz w:val="20"/>
-          <w:szCs w:val="20"/>
-        </w:rPr>
-        <w:t>time</w:t>
+        <w:t>court_costs.</w:t>
+      </w:r>
+      <w:r>
+        <w:rPr>
+          <w:rFonts w:ascii="Palatino Linotype" w:hAnsi="Palatino Linotype"/>
+          <w:sz w:val="20"/>
+          <w:szCs w:val="20"/>
+        </w:rPr>
+        <w:t>ability_to_pay_time</w:t>
       </w:r>
       <w:proofErr w:type="spellEnd"/>
       <w:r>
@@ -3773,16 +3819,7 @@
           <w:sz w:val="20"/>
           <w:szCs w:val="20"/>
         </w:rPr>
-        <w:t>!</w:t>
-      </w:r>
-      <w:proofErr w:type="gramEnd"/>
-      <w:r>
-        <w:rPr>
-          <w:rFonts w:ascii="Palatino Linotype" w:hAnsi="Palatino Linotype"/>
-          <w:sz w:val="20"/>
-          <w:szCs w:val="20"/>
-        </w:rPr>
-        <w:t>=</w:t>
+        <w:t>!=</w:t>
       </w:r>
       <w:r>
         <w:rPr>
@@ -3870,7 +3907,15 @@
           <w:sz w:val="20"/>
           <w:szCs w:val="20"/>
         </w:rPr>
-        <w:t>community_service_terms.community_service_ordered</w:t>
+        <w:t>community_service</w:t>
+      </w:r>
+      <w:r>
+        <w:rPr>
+          <w:rFonts w:ascii="Palatino Linotype" w:hAnsi="Palatino Linotype"/>
+          <w:sz w:val="20"/>
+          <w:szCs w:val="20"/>
+        </w:rPr>
+        <w:t>.ordered</w:t>
       </w:r>
       <w:proofErr w:type="spellEnd"/>
       <w:r>
@@ -3979,7 +4024,7 @@
           <w:sz w:val="20"/>
           <w:szCs w:val="20"/>
         </w:rPr>
-        <w:t>_service_terms.</w:t>
+        <w:t>_service.</w:t>
       </w:r>
       <w:r>
         <w:rPr>
@@ -4021,7 +4066,7 @@
           <w:sz w:val="20"/>
           <w:szCs w:val="20"/>
         </w:rPr>
-        <w:t>community_service_terms.</w:t>
+        <w:t>community_service.</w:t>
       </w:r>
       <w:r>
         <w:rPr>
@@ -4081,7 +4126,7 @@
           <w:sz w:val="20"/>
           <w:szCs w:val="20"/>
         </w:rPr>
-        <w:t>_service_terms.</w:t>
+        <w:t>_service.</w:t>
       </w:r>
       <w:r>
         <w:rPr>
@@ -4526,8 +4571,6 @@
         </w:rPr>
         <w:t xml:space="preserve"> %}</w:t>
       </w:r>
-      <w:bookmarkStart w:id="0" w:name="_GoBack"/>
-      <w:bookmarkEnd w:id="0"/>
     </w:p>
     <w:p>
       <w:pPr>
@@ -4872,7 +4915,16 @@
           <w:sz w:val="20"/>
           <w:szCs w:val="20"/>
         </w:rPr>
-        <w:t xml:space="preserve">{{ </w:t>
+        <w:t>{</w:t>
+      </w:r>
+      <w:proofErr w:type="gramStart"/>
+      <w:r>
+        <w:rPr>
+          <w:rFonts w:ascii="Palatino Linotype" w:hAnsi="Palatino Linotype"/>
+          <w:sz w:val="20"/>
+          <w:szCs w:val="20"/>
+        </w:rPr>
+        <w:t xml:space="preserve">{ </w:t>
       </w:r>
       <w:proofErr w:type="spellStart"/>
       <w:r>
@@ -4881,7 +4933,16 @@
           <w:sz w:val="20"/>
           <w:szCs w:val="20"/>
         </w:rPr>
-        <w:t>other_conditions.</w:t>
+        <w:t>other</w:t>
+      </w:r>
+      <w:proofErr w:type="gramEnd"/>
+      <w:r>
+        <w:rPr>
+          <w:rFonts w:ascii="Palatino Linotype" w:hAnsi="Palatino Linotype"/>
+          <w:sz w:val="20"/>
+          <w:szCs w:val="20"/>
+        </w:rPr>
+        <w:t>_conditions.</w:t>
       </w:r>
       <w:r>
         <w:rPr>
@@ -4900,6 +4961,16 @@
         </w:rPr>
         <w:t xml:space="preserve"> }}</w:t>
       </w:r>
+      <w:r>
+        <w:rPr>
+          <w:rFonts w:ascii="Palatino Linotype" w:hAnsi="Palatino Linotype"/>
+          <w:sz w:val="20"/>
+          <w:szCs w:val="20"/>
+        </w:rPr>
+        <w:t>.</w:t>
+      </w:r>
+      <w:bookmarkStart w:id="0" w:name="_GoBack"/>
+      <w:bookmarkEnd w:id="0"/>
       <w:r>
         <w:rPr>
           <w:rFonts w:ascii="Palatino Linotype" w:hAnsi="Palatino Linotype"/>
@@ -5379,7 +5450,19 @@
           <w:sz w:val="19"/>
           <w:szCs w:val="19"/>
         </w:rPr>
-        <w:t xml:space="preserve">A party shall not assign as error on appeal the court’s adoption of this decision unless the party timely </w:t>
+        <w:t xml:space="preserve">A </w:t>
+      </w:r>
+      <w:r>
+        <w:rPr>
+          <w:rFonts w:ascii="Palatino Linotype" w:hAnsi="Palatino Linotype"/>
+          <w:b/>
+          <w:bCs/>
+          <w:i/>
+          <w:sz w:val="19"/>
+          <w:szCs w:val="19"/>
+        </w:rPr>
+        <w:lastRenderedPageBreak/>
+        <w:t xml:space="preserve">party shall not assign as error on appeal the court’s adoption of this decision unless the party timely </w:t>
       </w:r>
       <w:r>
         <w:rPr>
@@ -5419,7 +5502,6 @@
           <w:sz w:val="20"/>
           <w:szCs w:val="20"/>
         </w:rPr>
-        <w:lastRenderedPageBreak/>
         <w:t>{% endif %}</w:t>
       </w:r>
     </w:p>

</xml_diff>